<commit_message>
Adicionado Diagrama de Classes e Pacote
</commit_message>
<xml_diff>
--- a/Documento de Arquitetura de Software.docx
+++ b/Documento de Arquitetura de Software.docx
@@ -1,6 +1,6 @@
 
 <file path=word/document.xml><?xml version="1.0" encoding="utf-8"?>
-<w:document xmlns:wpc="http://schemas.microsoft.com/office/word/2010/wordprocessingCanvas" xmlns:mc="http://schemas.openxmlformats.org/markup-compatibility/2006" xmlns:o="urn:schemas-microsoft-com:office:office" xmlns:r="http://schemas.openxmlformats.org/officeDocument/2006/relationships" xmlns:m="http://schemas.openxmlformats.org/officeDocument/2006/math" xmlns:v="urn:schemas-microsoft-com:vml" xmlns:wp14="http://schemas.microsoft.com/office/word/2010/wordprocessingDrawing" xmlns:wp="http://schemas.openxmlformats.org/drawingml/2006/wordprocessingDrawing" xmlns:w10="urn:schemas-microsoft-com:office:word" xmlns:w="http://schemas.openxmlformats.org/wordprocessingml/2006/main" xmlns:w14="http://schemas.microsoft.com/office/word/2010/wordml" xmlns:wpg="http://schemas.microsoft.com/office/word/2010/wordprocessingGroup" xmlns:wpi="http://schemas.microsoft.com/office/word/2010/wordprocessingInk" xmlns:wne="http://schemas.microsoft.com/office/word/2006/wordml" xmlns:wps="http://schemas.microsoft.com/office/word/2010/wordprocessingShape" mc:Ignorable="w14 wp14">
+<w:document xmlns:wpc="http://schemas.microsoft.com/office/word/2010/wordprocessingCanvas" xmlns:cx="http://schemas.microsoft.com/office/drawing/2014/chartex" xmlns:cx1="http://schemas.microsoft.com/office/drawing/2015/9/8/chartex" xmlns:cx2="http://schemas.microsoft.com/office/drawing/2015/10/21/chartex" xmlns:cx3="http://schemas.microsoft.com/office/drawing/2016/5/9/chartex" xmlns:cx4="http://schemas.microsoft.com/office/drawing/2016/5/10/chartex" xmlns:cx5="http://schemas.microsoft.com/office/drawing/2016/5/11/chartex" xmlns:cx6="http://schemas.microsoft.com/office/drawing/2016/5/12/chartex" xmlns:cx7="http://schemas.microsoft.com/office/drawing/2016/5/13/chartex" xmlns:cx8="http://schemas.microsoft.com/office/drawing/2016/5/14/chartex" xmlns:mc="http://schemas.openxmlformats.org/markup-compatibility/2006" xmlns:aink="http://schemas.microsoft.com/office/drawing/2016/ink" xmlns:am3d="http://schemas.microsoft.com/office/drawing/2017/model3d" xmlns:o="urn:schemas-microsoft-com:office:office" xmlns:oel="http://schemas.microsoft.com/office/2019/extlst" xmlns:r="http://schemas.openxmlformats.org/officeDocument/2006/relationships" xmlns:m="http://schemas.openxmlformats.org/officeDocument/2006/math" xmlns:v="urn:schemas-microsoft-com:vml" xmlns:wp14="http://schemas.microsoft.com/office/word/2010/wordprocessingDrawing" xmlns:wp="http://schemas.openxmlformats.org/drawingml/2006/wordprocessingDrawing" xmlns:w10="urn:schemas-microsoft-com:office:word" xmlns:w="http://schemas.openxmlformats.org/wordprocessingml/2006/main" xmlns:w14="http://schemas.microsoft.com/office/word/2010/wordml" xmlns:w15="http://schemas.microsoft.com/office/word/2012/wordml" xmlns:w16cex="http://schemas.microsoft.com/office/word/2018/wordml/cex" xmlns:w16cid="http://schemas.microsoft.com/office/word/2016/wordml/cid" xmlns:w16="http://schemas.microsoft.com/office/word/2018/wordml" xmlns:w16sdtdh="http://schemas.microsoft.com/office/word/2020/wordml/sdtdatahash" xmlns:w16se="http://schemas.microsoft.com/office/word/2015/wordml/symex" xmlns:wpg="http://schemas.microsoft.com/office/word/2010/wordprocessingGroup" xmlns:wpi="http://schemas.microsoft.com/office/word/2010/wordprocessingInk" xmlns:wne="http://schemas.microsoft.com/office/word/2006/wordml" xmlns:wps="http://schemas.microsoft.com/office/word/2010/wordprocessingShape" mc:Ignorable="w14 w15 w16se w16cid w16 w16cex w16sdtdh wp14">
   <w:body>
     <w:p>
       <w:pPr>
@@ -47,7 +47,7 @@
           <w:sz w:val="28"/>
           <w:szCs w:val="28"/>
         </w:rPr>
-        <w:t>2</w:t>
+        <w:t>3</w:t>
       </w:r>
       <w:r>
         <w:rPr>
@@ -99,7 +99,7 @@
           <w:szCs w:val="28"/>
         </w:rPr>
         <w:sectPr>
-          <w:headerReference w:type="default" r:id="rId8"/>
+          <w:headerReference w:type="default" r:id="rId7"/>
           <w:pgSz w:w="12240" w:h="15840"/>
           <w:pgMar w:top="1417" w:right="1440" w:bottom="1417" w:left="1440" w:header="720" w:footer="720" w:gutter="0"/>
           <w:pgNumType w:start="1"/>
@@ -413,57 +413,10 @@
               <w:rPr>
                 <w:color w:val="000000"/>
               </w:rPr>
-              <w:t xml:space="preserve">Jair de Lima, Thiago </w:t>
-            </w:r>
-            <w:proofErr w:type="gramStart"/>
-            <w:r>
-              <w:rPr>
-                <w:color w:val="000000"/>
-              </w:rPr>
-              <w:t>R.</w:t>
-            </w:r>
-            <w:proofErr w:type="gramEnd"/>
-            <w:r>
-              <w:rPr>
-                <w:color w:val="000000"/>
-              </w:rPr>
-              <w:t xml:space="preserve"> da Motta, Victor </w:t>
-            </w:r>
-            <w:proofErr w:type="spellStart"/>
-            <w:r>
-              <w:rPr>
-                <w:color w:val="000000"/>
-              </w:rPr>
-              <w:t>Verdan</w:t>
-            </w:r>
-            <w:proofErr w:type="spellEnd"/>
-            <w:r>
-              <w:rPr>
-                <w:color w:val="000000"/>
-              </w:rPr>
-              <w:t xml:space="preserve">, Gabriel Figueiredo, Rodrigo Carvalho, </w:t>
-            </w:r>
-            <w:proofErr w:type="spellStart"/>
-            <w:r>
-              <w:rPr>
-                <w:color w:val="000000"/>
-              </w:rPr>
-              <w:t>Winn</w:t>
-            </w:r>
-            <w:r>
-              <w:t>e</w:t>
-            </w:r>
-            <w:proofErr w:type="spellEnd"/>
-            <w:r>
-              <w:t xml:space="preserve"> Domingues, Marcio </w:t>
-            </w:r>
-            <w:proofErr w:type="spellStart"/>
-            <w:r>
-              <w:t>Bedran</w:t>
-            </w:r>
-            <w:proofErr w:type="spellEnd"/>
-            <w:r>
-              <w:t>.</w:t>
+              <w:t>Jair de Lima, Thiago R. da Motta, Victor Verdan, Gabriel Figueiredo, Rodrigo Carvalho, Winn</w:t>
+            </w:r>
+            <w:r>
+              <w:t>e Domingues, Marcio Bedran.</w:t>
             </w:r>
           </w:p>
         </w:tc>
@@ -769,6 +722,12 @@
                 <w:color w:val="000000"/>
               </w:rPr>
             </w:pPr>
+            <w:r>
+              <w:rPr>
+                <w:color w:val="000000"/>
+              </w:rPr>
+              <w:t>15/06/22</w:t>
+            </w:r>
           </w:p>
         </w:tc>
         <w:tc>
@@ -796,6 +755,12 @@
                 <w:color w:val="000000"/>
               </w:rPr>
             </w:pPr>
+            <w:r>
+              <w:rPr>
+                <w:color w:val="000000"/>
+              </w:rPr>
+              <w:t>1.3</w:t>
+            </w:r>
           </w:p>
         </w:tc>
         <w:tc>
@@ -823,6 +788,12 @@
                 <w:color w:val="000000"/>
               </w:rPr>
             </w:pPr>
+            <w:r>
+              <w:rPr>
+                <w:color w:val="000000"/>
+              </w:rPr>
+              <w:t>Atualizada sessão 8.1</w:t>
+            </w:r>
           </w:p>
         </w:tc>
         <w:tc>
@@ -850,6 +821,12 @@
                 <w:color w:val="000000"/>
               </w:rPr>
             </w:pPr>
+            <w:r>
+              <w:rPr>
+                <w:color w:val="000000"/>
+              </w:rPr>
+              <w:t>Victor Verdan</w:t>
+            </w:r>
           </w:p>
         </w:tc>
       </w:tr>
@@ -881,11 +858,14 @@
           <w:pPr>
             <w:pStyle w:val="Sumrio1"/>
             <w:tabs>
-              <w:tab w:val="left" w:pos="440"/>
+              <w:tab w:val="left" w:pos="400"/>
               <w:tab w:val="right" w:pos="9350"/>
             </w:tabs>
             <w:rPr>
+              <w:rFonts w:asciiTheme="minorHAnsi" w:eastAsiaTheme="minorEastAsia" w:hAnsiTheme="minorHAnsi" w:cstheme="minorBidi"/>
               <w:noProof/>
+              <w:sz w:val="22"/>
+              <w:szCs w:val="22"/>
             </w:rPr>
           </w:pPr>
           <w:r>
@@ -897,7 +877,7 @@
           <w:r>
             <w:fldChar w:fldCharType="separate"/>
           </w:r>
-          <w:hyperlink w:anchor="_Toc106172980" w:history="1">
+          <w:hyperlink w:anchor="_Toc106198830" w:history="1">
             <w:r>
               <w:rPr>
                 <w:rStyle w:val="Hyperlink"/>
@@ -907,7 +887,10 @@
             </w:r>
             <w:r>
               <w:rPr>
-                <w:noProof/>
+                <w:rFonts w:asciiTheme="minorHAnsi" w:eastAsiaTheme="minorEastAsia" w:hAnsiTheme="minorHAnsi" w:cstheme="minorBidi"/>
+                <w:noProof/>
+                <w:sz w:val="22"/>
+                <w:szCs w:val="22"/>
               </w:rPr>
               <w:tab/>
             </w:r>
@@ -937,7 +920,7 @@
                 <w:noProof/>
                 <w:webHidden/>
               </w:rPr>
-              <w:instrText xml:space="preserve"> PAGEREF _Toc106172980 \h </w:instrText>
+              <w:instrText xml:space="preserve"> PAGEREF _Toc106198830 \h </w:instrText>
             </w:r>
             <w:r>
               <w:rPr>
@@ -976,10 +959,13 @@
               <w:tab w:val="right" w:pos="9350"/>
             </w:tabs>
             <w:rPr>
+              <w:rFonts w:asciiTheme="minorHAnsi" w:eastAsiaTheme="minorEastAsia" w:hAnsiTheme="minorHAnsi" w:cstheme="minorBidi"/>
               <w:noProof/>
+              <w:sz w:val="22"/>
+              <w:szCs w:val="22"/>
             </w:rPr>
           </w:pPr>
-          <w:hyperlink w:anchor="_Toc106172981" w:history="1">
+          <w:hyperlink w:anchor="_Toc106198831" w:history="1">
             <w:r>
               <w:rPr>
                 <w:rStyle w:val="Hyperlink"/>
@@ -989,7 +975,10 @@
             </w:r>
             <w:r>
               <w:rPr>
-                <w:noProof/>
+                <w:rFonts w:asciiTheme="minorHAnsi" w:eastAsiaTheme="minorEastAsia" w:hAnsiTheme="minorHAnsi" w:cstheme="minorBidi"/>
+                <w:noProof/>
+                <w:sz w:val="22"/>
+                <w:szCs w:val="22"/>
               </w:rPr>
               <w:tab/>
             </w:r>
@@ -1019,7 +1008,7 @@
                 <w:noProof/>
                 <w:webHidden/>
               </w:rPr>
-              <w:instrText xml:space="preserve"> PAGEREF _Toc106172981 \h </w:instrText>
+              <w:instrText xml:space="preserve"> PAGEREF _Toc106198831 \h </w:instrText>
             </w:r>
             <w:r>
               <w:rPr>
@@ -1058,10 +1047,13 @@
               <w:tab w:val="right" w:pos="9350"/>
             </w:tabs>
             <w:rPr>
+              <w:rFonts w:asciiTheme="minorHAnsi" w:eastAsiaTheme="minorEastAsia" w:hAnsiTheme="minorHAnsi" w:cstheme="minorBidi"/>
               <w:noProof/>
+              <w:sz w:val="22"/>
+              <w:szCs w:val="22"/>
             </w:rPr>
           </w:pPr>
-          <w:hyperlink w:anchor="_Toc106172982" w:history="1">
+          <w:hyperlink w:anchor="_Toc106198832" w:history="1">
             <w:r>
               <w:rPr>
                 <w:rStyle w:val="Hyperlink"/>
@@ -1071,7 +1063,10 @@
             </w:r>
             <w:r>
               <w:rPr>
-                <w:noProof/>
+                <w:rFonts w:asciiTheme="minorHAnsi" w:eastAsiaTheme="minorEastAsia" w:hAnsiTheme="minorHAnsi" w:cstheme="minorBidi"/>
+                <w:noProof/>
+                <w:sz w:val="22"/>
+                <w:szCs w:val="22"/>
               </w:rPr>
               <w:tab/>
             </w:r>
@@ -1101,7 +1096,7 @@
                 <w:noProof/>
                 <w:webHidden/>
               </w:rPr>
-              <w:instrText xml:space="preserve"> PAGEREF _Toc106172982 \h </w:instrText>
+              <w:instrText xml:space="preserve"> PAGEREF _Toc106198832 \h </w:instrText>
             </w:r>
             <w:r>
               <w:rPr>
@@ -1140,10 +1135,13 @@
               <w:tab w:val="right" w:pos="9350"/>
             </w:tabs>
             <w:rPr>
+              <w:rFonts w:asciiTheme="minorHAnsi" w:eastAsiaTheme="minorEastAsia" w:hAnsiTheme="minorHAnsi" w:cstheme="minorBidi"/>
               <w:noProof/>
+              <w:sz w:val="22"/>
+              <w:szCs w:val="22"/>
             </w:rPr>
           </w:pPr>
-          <w:hyperlink w:anchor="_Toc106172983" w:history="1">
+          <w:hyperlink w:anchor="_Toc106198833" w:history="1">
             <w:r>
               <w:rPr>
                 <w:rStyle w:val="Hyperlink"/>
@@ -1153,7 +1151,10 @@
             </w:r>
             <w:r>
               <w:rPr>
-                <w:noProof/>
+                <w:rFonts w:asciiTheme="minorHAnsi" w:eastAsiaTheme="minorEastAsia" w:hAnsiTheme="minorHAnsi" w:cstheme="minorBidi"/>
+                <w:noProof/>
+                <w:sz w:val="22"/>
+                <w:szCs w:val="22"/>
               </w:rPr>
               <w:tab/>
             </w:r>
@@ -1183,7 +1184,7 @@
                 <w:noProof/>
                 <w:webHidden/>
               </w:rPr>
-              <w:instrText xml:space="preserve"> PAGEREF _Toc106172983 \h </w:instrText>
+              <w:instrText xml:space="preserve"> PAGEREF _Toc106198833 \h </w:instrText>
             </w:r>
             <w:r>
               <w:rPr>
@@ -1222,10 +1223,13 @@
               <w:tab w:val="right" w:pos="9350"/>
             </w:tabs>
             <w:rPr>
+              <w:rFonts w:asciiTheme="minorHAnsi" w:eastAsiaTheme="minorEastAsia" w:hAnsiTheme="minorHAnsi" w:cstheme="minorBidi"/>
               <w:noProof/>
+              <w:sz w:val="22"/>
+              <w:szCs w:val="22"/>
             </w:rPr>
           </w:pPr>
-          <w:hyperlink w:anchor="_Toc106172984" w:history="1">
+          <w:hyperlink w:anchor="_Toc106198834" w:history="1">
             <w:r>
               <w:rPr>
                 <w:rStyle w:val="Hyperlink"/>
@@ -1235,7 +1239,10 @@
             </w:r>
             <w:r>
               <w:rPr>
-                <w:noProof/>
+                <w:rFonts w:asciiTheme="minorHAnsi" w:eastAsiaTheme="minorEastAsia" w:hAnsiTheme="minorHAnsi" w:cstheme="minorBidi"/>
+                <w:noProof/>
+                <w:sz w:val="22"/>
+                <w:szCs w:val="22"/>
               </w:rPr>
               <w:tab/>
             </w:r>
@@ -1265,7 +1272,7 @@
                 <w:noProof/>
                 <w:webHidden/>
               </w:rPr>
-              <w:instrText xml:space="preserve"> PAGEREF _Toc106172984 \h </w:instrText>
+              <w:instrText xml:space="preserve"> PAGEREF _Toc106198834 \h </w:instrText>
             </w:r>
             <w:r>
               <w:rPr>
@@ -1300,14 +1307,17 @@
           <w:pPr>
             <w:pStyle w:val="Sumrio1"/>
             <w:tabs>
-              <w:tab w:val="left" w:pos="440"/>
+              <w:tab w:val="left" w:pos="400"/>
               <w:tab w:val="right" w:pos="9350"/>
             </w:tabs>
             <w:rPr>
+              <w:rFonts w:asciiTheme="minorHAnsi" w:eastAsiaTheme="minorEastAsia" w:hAnsiTheme="minorHAnsi" w:cstheme="minorBidi"/>
               <w:noProof/>
+              <w:sz w:val="22"/>
+              <w:szCs w:val="22"/>
             </w:rPr>
           </w:pPr>
-          <w:hyperlink w:anchor="_Toc106172985" w:history="1">
+          <w:hyperlink w:anchor="_Toc106198835" w:history="1">
             <w:r>
               <w:rPr>
                 <w:rStyle w:val="Hyperlink"/>
@@ -1317,7 +1327,10 @@
             </w:r>
             <w:r>
               <w:rPr>
-                <w:noProof/>
+                <w:rFonts w:asciiTheme="minorHAnsi" w:eastAsiaTheme="minorEastAsia" w:hAnsiTheme="minorHAnsi" w:cstheme="minorBidi"/>
+                <w:noProof/>
+                <w:sz w:val="22"/>
+                <w:szCs w:val="22"/>
               </w:rPr>
               <w:tab/>
             </w:r>
@@ -1347,7 +1360,7 @@
                 <w:noProof/>
                 <w:webHidden/>
               </w:rPr>
-              <w:instrText xml:space="preserve"> PAGEREF _Toc106172985 \h </w:instrText>
+              <w:instrText xml:space="preserve"> PAGEREF _Toc106198835 \h </w:instrText>
             </w:r>
             <w:r>
               <w:rPr>
@@ -1382,14 +1395,17 @@
           <w:pPr>
             <w:pStyle w:val="Sumrio1"/>
             <w:tabs>
-              <w:tab w:val="left" w:pos="440"/>
+              <w:tab w:val="left" w:pos="400"/>
               <w:tab w:val="right" w:pos="9350"/>
             </w:tabs>
             <w:rPr>
+              <w:rFonts w:asciiTheme="minorHAnsi" w:eastAsiaTheme="minorEastAsia" w:hAnsiTheme="minorHAnsi" w:cstheme="minorBidi"/>
               <w:noProof/>
+              <w:sz w:val="22"/>
+              <w:szCs w:val="22"/>
             </w:rPr>
           </w:pPr>
-          <w:hyperlink w:anchor="_Toc106172986" w:history="1">
+          <w:hyperlink w:anchor="_Toc106198836" w:history="1">
             <w:r>
               <w:rPr>
                 <w:rStyle w:val="Hyperlink"/>
@@ -1399,7 +1415,10 @@
             </w:r>
             <w:r>
               <w:rPr>
-                <w:noProof/>
+                <w:rFonts w:asciiTheme="minorHAnsi" w:eastAsiaTheme="minorEastAsia" w:hAnsiTheme="minorHAnsi" w:cstheme="minorBidi"/>
+                <w:noProof/>
+                <w:sz w:val="22"/>
+                <w:szCs w:val="22"/>
               </w:rPr>
               <w:tab/>
             </w:r>
@@ -1429,7 +1448,7 @@
                 <w:noProof/>
                 <w:webHidden/>
               </w:rPr>
-              <w:instrText xml:space="preserve"> PAGEREF _Toc106172986 \h </w:instrText>
+              <w:instrText xml:space="preserve"> PAGEREF _Toc106198836 \h </w:instrText>
             </w:r>
             <w:r>
               <w:rPr>
@@ -1464,14 +1483,17 @@
           <w:pPr>
             <w:pStyle w:val="Sumrio1"/>
             <w:tabs>
-              <w:tab w:val="left" w:pos="440"/>
+              <w:tab w:val="left" w:pos="400"/>
               <w:tab w:val="right" w:pos="9350"/>
             </w:tabs>
             <w:rPr>
+              <w:rFonts w:asciiTheme="minorHAnsi" w:eastAsiaTheme="minorEastAsia" w:hAnsiTheme="minorHAnsi" w:cstheme="minorBidi"/>
               <w:noProof/>
+              <w:sz w:val="22"/>
+              <w:szCs w:val="22"/>
             </w:rPr>
           </w:pPr>
-          <w:hyperlink w:anchor="_Toc106172987" w:history="1">
+          <w:hyperlink w:anchor="_Toc106198837" w:history="1">
             <w:r>
               <w:rPr>
                 <w:rStyle w:val="Hyperlink"/>
@@ -1481,7 +1503,10 @@
             </w:r>
             <w:r>
               <w:rPr>
-                <w:noProof/>
+                <w:rFonts w:asciiTheme="minorHAnsi" w:eastAsiaTheme="minorEastAsia" w:hAnsiTheme="minorHAnsi" w:cstheme="minorBidi"/>
+                <w:noProof/>
+                <w:sz w:val="22"/>
+                <w:szCs w:val="22"/>
               </w:rPr>
               <w:tab/>
             </w:r>
@@ -1511,7 +1536,7 @@
                 <w:noProof/>
                 <w:webHidden/>
               </w:rPr>
-              <w:instrText xml:space="preserve"> PAGEREF _Toc106172987 \h </w:instrText>
+              <w:instrText xml:space="preserve"> PAGEREF _Toc106198837 \h </w:instrText>
             </w:r>
             <w:r>
               <w:rPr>
@@ -1546,14 +1571,17 @@
           <w:pPr>
             <w:pStyle w:val="Sumrio1"/>
             <w:tabs>
-              <w:tab w:val="left" w:pos="440"/>
+              <w:tab w:val="left" w:pos="400"/>
               <w:tab w:val="right" w:pos="9350"/>
             </w:tabs>
             <w:rPr>
+              <w:rFonts w:asciiTheme="minorHAnsi" w:eastAsiaTheme="minorEastAsia" w:hAnsiTheme="minorHAnsi" w:cstheme="minorBidi"/>
               <w:noProof/>
+              <w:sz w:val="22"/>
+              <w:szCs w:val="22"/>
             </w:rPr>
           </w:pPr>
-          <w:hyperlink w:anchor="_Toc106172988" w:history="1">
+          <w:hyperlink w:anchor="_Toc106198838" w:history="1">
             <w:r>
               <w:rPr>
                 <w:rStyle w:val="Hyperlink"/>
@@ -1563,7 +1591,10 @@
             </w:r>
             <w:r>
               <w:rPr>
-                <w:noProof/>
+                <w:rFonts w:asciiTheme="minorHAnsi" w:eastAsiaTheme="minorEastAsia" w:hAnsiTheme="minorHAnsi" w:cstheme="minorBidi"/>
+                <w:noProof/>
+                <w:sz w:val="22"/>
+                <w:szCs w:val="22"/>
               </w:rPr>
               <w:tab/>
             </w:r>
@@ -1593,7 +1624,7 @@
                 <w:noProof/>
                 <w:webHidden/>
               </w:rPr>
-              <w:instrText xml:space="preserve"> PAGEREF _Toc106172988 \h </w:instrText>
+              <w:instrText xml:space="preserve"> PAGEREF _Toc106198838 \h </w:instrText>
             </w:r>
             <w:r>
               <w:rPr>
@@ -1628,14 +1659,17 @@
           <w:pPr>
             <w:pStyle w:val="Sumrio1"/>
             <w:tabs>
-              <w:tab w:val="left" w:pos="440"/>
+              <w:tab w:val="left" w:pos="400"/>
               <w:tab w:val="right" w:pos="9350"/>
             </w:tabs>
             <w:rPr>
+              <w:rFonts w:asciiTheme="minorHAnsi" w:eastAsiaTheme="minorEastAsia" w:hAnsiTheme="minorHAnsi" w:cstheme="minorBidi"/>
               <w:noProof/>
+              <w:sz w:val="22"/>
+              <w:szCs w:val="22"/>
             </w:rPr>
           </w:pPr>
-          <w:hyperlink w:anchor="_Toc106172989" w:history="1">
+          <w:hyperlink w:anchor="_Toc106198839" w:history="1">
             <w:r>
               <w:rPr>
                 <w:rStyle w:val="Hyperlink"/>
@@ -1645,7 +1679,10 @@
             </w:r>
             <w:r>
               <w:rPr>
-                <w:noProof/>
+                <w:rFonts w:asciiTheme="minorHAnsi" w:eastAsiaTheme="minorEastAsia" w:hAnsiTheme="minorHAnsi" w:cstheme="minorBidi"/>
+                <w:noProof/>
+                <w:sz w:val="22"/>
+                <w:szCs w:val="22"/>
               </w:rPr>
               <w:tab/>
             </w:r>
@@ -1675,7 +1712,7 @@
                 <w:noProof/>
                 <w:webHidden/>
               </w:rPr>
-              <w:instrText xml:space="preserve"> PAGEREF _Toc106172989 \h </w:instrText>
+              <w:instrText xml:space="preserve"> PAGEREF _Toc106198839 \h </w:instrText>
             </w:r>
             <w:r>
               <w:rPr>
@@ -1710,14 +1747,17 @@
           <w:pPr>
             <w:pStyle w:val="Sumrio1"/>
             <w:tabs>
-              <w:tab w:val="left" w:pos="440"/>
+              <w:tab w:val="left" w:pos="400"/>
               <w:tab w:val="right" w:pos="9350"/>
             </w:tabs>
             <w:rPr>
+              <w:rFonts w:asciiTheme="minorHAnsi" w:eastAsiaTheme="minorEastAsia" w:hAnsiTheme="minorHAnsi" w:cstheme="minorBidi"/>
               <w:noProof/>
+              <w:sz w:val="22"/>
+              <w:szCs w:val="22"/>
             </w:rPr>
           </w:pPr>
-          <w:hyperlink w:anchor="_Toc106172990" w:history="1">
+          <w:hyperlink w:anchor="_Toc106198840" w:history="1">
             <w:r>
               <w:rPr>
                 <w:rStyle w:val="Hyperlink"/>
@@ -1727,7 +1767,10 @@
             </w:r>
             <w:r>
               <w:rPr>
-                <w:noProof/>
+                <w:rFonts w:asciiTheme="minorHAnsi" w:eastAsiaTheme="minorEastAsia" w:hAnsiTheme="minorHAnsi" w:cstheme="minorBidi"/>
+                <w:noProof/>
+                <w:sz w:val="22"/>
+                <w:szCs w:val="22"/>
               </w:rPr>
               <w:tab/>
             </w:r>
@@ -1757,7 +1800,7 @@
                 <w:noProof/>
                 <w:webHidden/>
               </w:rPr>
-              <w:instrText xml:space="preserve"> PAGEREF _Toc106172990 \h </w:instrText>
+              <w:instrText xml:space="preserve"> PAGEREF _Toc106198840 \h </w:instrText>
             </w:r>
             <w:r>
               <w:rPr>
@@ -1792,14 +1835,17 @@
           <w:pPr>
             <w:pStyle w:val="Sumrio1"/>
             <w:tabs>
-              <w:tab w:val="left" w:pos="440"/>
+              <w:tab w:val="left" w:pos="400"/>
               <w:tab w:val="right" w:pos="9350"/>
             </w:tabs>
             <w:rPr>
+              <w:rFonts w:asciiTheme="minorHAnsi" w:eastAsiaTheme="minorEastAsia" w:hAnsiTheme="minorHAnsi" w:cstheme="minorBidi"/>
               <w:noProof/>
+              <w:sz w:val="22"/>
+              <w:szCs w:val="22"/>
             </w:rPr>
           </w:pPr>
-          <w:hyperlink w:anchor="_Toc106172991" w:history="1">
+          <w:hyperlink w:anchor="_Toc106198841" w:history="1">
             <w:r>
               <w:rPr>
                 <w:rStyle w:val="Hyperlink"/>
@@ -1809,7 +1855,10 @@
             </w:r>
             <w:r>
               <w:rPr>
-                <w:noProof/>
+                <w:rFonts w:asciiTheme="minorHAnsi" w:eastAsiaTheme="minorEastAsia" w:hAnsiTheme="minorHAnsi" w:cstheme="minorBidi"/>
+                <w:noProof/>
+                <w:sz w:val="22"/>
+                <w:szCs w:val="22"/>
               </w:rPr>
               <w:tab/>
             </w:r>
@@ -1839,7 +1888,7 @@
                 <w:noProof/>
                 <w:webHidden/>
               </w:rPr>
-              <w:instrText xml:space="preserve"> PAGEREF _Toc106172991 \h </w:instrText>
+              <w:instrText xml:space="preserve"> PAGEREF _Toc106198841 \h </w:instrText>
             </w:r>
             <w:r>
               <w:rPr>
@@ -1878,10 +1927,13 @@
               <w:tab w:val="right" w:pos="9350"/>
             </w:tabs>
             <w:rPr>
+              <w:rFonts w:asciiTheme="minorHAnsi" w:eastAsiaTheme="minorEastAsia" w:hAnsiTheme="minorHAnsi" w:cstheme="minorBidi"/>
               <w:noProof/>
+              <w:sz w:val="22"/>
+              <w:szCs w:val="22"/>
             </w:rPr>
           </w:pPr>
-          <w:hyperlink w:anchor="_Toc106172992" w:history="1">
+          <w:hyperlink w:anchor="_Toc106198842" w:history="1">
             <w:r>
               <w:rPr>
                 <w:rStyle w:val="Hyperlink"/>
@@ -1891,7 +1943,10 @@
             </w:r>
             <w:r>
               <w:rPr>
-                <w:noProof/>
+                <w:rFonts w:asciiTheme="minorHAnsi" w:eastAsiaTheme="minorEastAsia" w:hAnsiTheme="minorHAnsi" w:cstheme="minorBidi"/>
+                <w:noProof/>
+                <w:sz w:val="22"/>
+                <w:szCs w:val="22"/>
               </w:rPr>
               <w:tab/>
             </w:r>
@@ -1921,7 +1976,7 @@
                 <w:noProof/>
                 <w:webHidden/>
               </w:rPr>
-              <w:instrText xml:space="preserve"> PAGEREF _Toc106172992 \h </w:instrText>
+              <w:instrText xml:space="preserve"> PAGEREF _Toc106198842 \h </w:instrText>
             </w:r>
             <w:r>
               <w:rPr>
@@ -1956,14 +2011,17 @@
           <w:pPr>
             <w:pStyle w:val="Sumrio3"/>
             <w:tabs>
-              <w:tab w:val="left" w:pos="1320"/>
+              <w:tab w:val="left" w:pos="1100"/>
               <w:tab w:val="right" w:pos="9350"/>
             </w:tabs>
             <w:rPr>
+              <w:rFonts w:asciiTheme="minorHAnsi" w:eastAsiaTheme="minorEastAsia" w:hAnsiTheme="minorHAnsi" w:cstheme="minorBidi"/>
               <w:noProof/>
+              <w:sz w:val="22"/>
+              <w:szCs w:val="22"/>
             </w:rPr>
           </w:pPr>
-          <w:hyperlink w:anchor="_Toc106172993" w:history="1">
+          <w:hyperlink w:anchor="_Toc106198843" w:history="1">
             <w:r>
               <w:rPr>
                 <w:rStyle w:val="Hyperlink"/>
@@ -1973,7 +2031,10 @@
             </w:r>
             <w:r>
               <w:rPr>
-                <w:noProof/>
+                <w:rFonts w:asciiTheme="minorHAnsi" w:eastAsiaTheme="minorEastAsia" w:hAnsiTheme="minorHAnsi" w:cstheme="minorBidi"/>
+                <w:noProof/>
+                <w:sz w:val="22"/>
+                <w:szCs w:val="22"/>
               </w:rPr>
               <w:tab/>
             </w:r>
@@ -2003,7 +2064,7 @@
                 <w:noProof/>
                 <w:webHidden/>
               </w:rPr>
-              <w:instrText xml:space="preserve"> PAGEREF _Toc106172993 \h </w:instrText>
+              <w:instrText xml:space="preserve"> PAGEREF _Toc106198843 \h </w:instrText>
             </w:r>
             <w:r>
               <w:rPr>
@@ -2038,14 +2099,17 @@
           <w:pPr>
             <w:pStyle w:val="Sumrio3"/>
             <w:tabs>
-              <w:tab w:val="left" w:pos="1320"/>
+              <w:tab w:val="left" w:pos="1100"/>
               <w:tab w:val="right" w:pos="9350"/>
             </w:tabs>
             <w:rPr>
+              <w:rFonts w:asciiTheme="minorHAnsi" w:eastAsiaTheme="minorEastAsia" w:hAnsiTheme="minorHAnsi" w:cstheme="minorBidi"/>
               <w:noProof/>
+              <w:sz w:val="22"/>
+              <w:szCs w:val="22"/>
             </w:rPr>
           </w:pPr>
-          <w:hyperlink w:anchor="_Toc106172994" w:history="1">
+          <w:hyperlink w:anchor="_Toc106198844" w:history="1">
             <w:r>
               <w:rPr>
                 <w:rStyle w:val="Hyperlink"/>
@@ -2055,7 +2119,10 @@
             </w:r>
             <w:r>
               <w:rPr>
-                <w:noProof/>
+                <w:rFonts w:asciiTheme="minorHAnsi" w:eastAsiaTheme="minorEastAsia" w:hAnsiTheme="minorHAnsi" w:cstheme="minorBidi"/>
+                <w:noProof/>
+                <w:sz w:val="22"/>
+                <w:szCs w:val="22"/>
               </w:rPr>
               <w:tab/>
             </w:r>
@@ -2085,7 +2152,7 @@
                 <w:noProof/>
                 <w:webHidden/>
               </w:rPr>
-              <w:instrText xml:space="preserve"> PAGEREF _Toc106172994 \h </w:instrText>
+              <w:instrText xml:space="preserve"> PAGEREF _Toc106198844 \h </w:instrText>
             </w:r>
             <w:r>
               <w:rPr>
@@ -2120,14 +2187,17 @@
           <w:pPr>
             <w:pStyle w:val="Sumrio3"/>
             <w:tabs>
-              <w:tab w:val="left" w:pos="1320"/>
+              <w:tab w:val="left" w:pos="1100"/>
               <w:tab w:val="right" w:pos="9350"/>
             </w:tabs>
             <w:rPr>
+              <w:rFonts w:asciiTheme="minorHAnsi" w:eastAsiaTheme="minorEastAsia" w:hAnsiTheme="minorHAnsi" w:cstheme="minorBidi"/>
               <w:noProof/>
+              <w:sz w:val="22"/>
+              <w:szCs w:val="22"/>
             </w:rPr>
           </w:pPr>
-          <w:hyperlink w:anchor="_Toc106172995" w:history="1">
+          <w:hyperlink w:anchor="_Toc106198845" w:history="1">
             <w:r>
               <w:rPr>
                 <w:rStyle w:val="Hyperlink"/>
@@ -2137,7 +2207,10 @@
             </w:r>
             <w:r>
               <w:rPr>
-                <w:noProof/>
+                <w:rFonts w:asciiTheme="minorHAnsi" w:eastAsiaTheme="minorEastAsia" w:hAnsiTheme="minorHAnsi" w:cstheme="minorBidi"/>
+                <w:noProof/>
+                <w:sz w:val="22"/>
+                <w:szCs w:val="22"/>
               </w:rPr>
               <w:tab/>
             </w:r>
@@ -2146,6 +2219,94 @@
                 <w:rStyle w:val="Hyperlink"/>
                 <w:noProof/>
               </w:rPr>
+              <w:t>Estrutura de Classes</w:t>
+            </w:r>
+            <w:r>
+              <w:rPr>
+                <w:noProof/>
+                <w:webHidden/>
+              </w:rPr>
+              <w:tab/>
+            </w:r>
+            <w:r>
+              <w:rPr>
+                <w:noProof/>
+                <w:webHidden/>
+              </w:rPr>
+              <w:fldChar w:fldCharType="begin"/>
+            </w:r>
+            <w:r>
+              <w:rPr>
+                <w:noProof/>
+                <w:webHidden/>
+              </w:rPr>
+              <w:instrText xml:space="preserve"> PAGEREF _Toc106198845 \h </w:instrText>
+            </w:r>
+            <w:r>
+              <w:rPr>
+                <w:noProof/>
+                <w:webHidden/>
+              </w:rPr>
+            </w:r>
+            <w:r>
+              <w:rPr>
+                <w:noProof/>
+                <w:webHidden/>
+              </w:rPr>
+              <w:fldChar w:fldCharType="separate"/>
+            </w:r>
+            <w:r>
+              <w:rPr>
+                <w:noProof/>
+                <w:webHidden/>
+              </w:rPr>
+              <w:t>7</w:t>
+            </w:r>
+            <w:r>
+              <w:rPr>
+                <w:noProof/>
+                <w:webHidden/>
+              </w:rPr>
+              <w:fldChar w:fldCharType="end"/>
+            </w:r>
+          </w:hyperlink>
+        </w:p>
+        <w:p>
+          <w:pPr>
+            <w:pStyle w:val="Sumrio3"/>
+            <w:tabs>
+              <w:tab w:val="left" w:pos="1100"/>
+              <w:tab w:val="right" w:pos="9350"/>
+            </w:tabs>
+            <w:rPr>
+              <w:rFonts w:asciiTheme="minorHAnsi" w:eastAsiaTheme="minorEastAsia" w:hAnsiTheme="minorHAnsi" w:cstheme="minorBidi"/>
+              <w:noProof/>
+              <w:sz w:val="22"/>
+              <w:szCs w:val="22"/>
+            </w:rPr>
+          </w:pPr>
+          <w:hyperlink w:anchor="_Toc106198846" w:history="1">
+            <w:r>
+              <w:rPr>
+                <w:rStyle w:val="Hyperlink"/>
+                <w:noProof/>
+              </w:rPr>
+              <w:t>8.1.4</w:t>
+            </w:r>
+            <w:r>
+              <w:rPr>
+                <w:rFonts w:asciiTheme="minorHAnsi" w:eastAsiaTheme="minorEastAsia" w:hAnsiTheme="minorHAnsi" w:cstheme="minorBidi"/>
+                <w:noProof/>
+                <w:sz w:val="22"/>
+                <w:szCs w:val="22"/>
+              </w:rPr>
+              <w:tab/>
+            </w:r>
+            <w:r>
+              <w:rPr>
+                <w:rStyle w:val="Hyperlink"/>
+                <w:noProof/>
+              </w:rPr>
               <w:t>Visão Lógica dos Dados Persistentes</w:t>
             </w:r>
             <w:r>
@@ -2167,7 +2328,7 @@
                 <w:noProof/>
                 <w:webHidden/>
               </w:rPr>
-              <w:instrText xml:space="preserve"> PAGEREF _Toc106172995 \h </w:instrText>
+              <w:instrText xml:space="preserve"> PAGEREF _Toc106198846 \h </w:instrText>
             </w:r>
             <w:r>
               <w:rPr>
@@ -2206,10 +2367,13 @@
               <w:tab w:val="right" w:pos="9350"/>
             </w:tabs>
             <w:rPr>
+              <w:rFonts w:asciiTheme="minorHAnsi" w:eastAsiaTheme="minorEastAsia" w:hAnsiTheme="minorHAnsi" w:cstheme="minorBidi"/>
               <w:noProof/>
+              <w:sz w:val="22"/>
+              <w:szCs w:val="22"/>
             </w:rPr>
           </w:pPr>
-          <w:hyperlink w:anchor="_Toc106172996" w:history="1">
+          <w:hyperlink w:anchor="_Toc106198847" w:history="1">
             <w:r>
               <w:rPr>
                 <w:rStyle w:val="Hyperlink"/>
@@ -2219,7 +2383,10 @@
             </w:r>
             <w:r>
               <w:rPr>
-                <w:noProof/>
+                <w:rFonts w:asciiTheme="minorHAnsi" w:eastAsiaTheme="minorEastAsia" w:hAnsiTheme="minorHAnsi" w:cstheme="minorBidi"/>
+                <w:noProof/>
+                <w:sz w:val="22"/>
+                <w:szCs w:val="22"/>
               </w:rPr>
               <w:tab/>
             </w:r>
@@ -2249,7 +2416,7 @@
                 <w:noProof/>
                 <w:webHidden/>
               </w:rPr>
-              <w:instrText xml:space="preserve"> PAGEREF _Toc106172996 \h </w:instrText>
+              <w:instrText xml:space="preserve"> PAGEREF _Toc106198847 \h </w:instrText>
             </w:r>
             <w:r>
               <w:rPr>
@@ -2269,7 +2436,7 @@
                 <w:noProof/>
                 <w:webHidden/>
               </w:rPr>
-              <w:t>7</w:t>
+              <w:t>8</w:t>
             </w:r>
             <w:r>
               <w:rPr>
@@ -2288,10 +2455,13 @@
               <w:tab w:val="right" w:pos="9350"/>
             </w:tabs>
             <w:rPr>
+              <w:rFonts w:asciiTheme="minorHAnsi" w:eastAsiaTheme="minorEastAsia" w:hAnsiTheme="minorHAnsi" w:cstheme="minorBidi"/>
               <w:noProof/>
+              <w:sz w:val="22"/>
+              <w:szCs w:val="22"/>
             </w:rPr>
           </w:pPr>
-          <w:hyperlink w:anchor="_Toc106172997" w:history="1">
+          <w:hyperlink w:anchor="_Toc106198848" w:history="1">
             <w:r>
               <w:rPr>
                 <w:rStyle w:val="Hyperlink"/>
@@ -2301,7 +2471,10 @@
             </w:r>
             <w:r>
               <w:rPr>
-                <w:noProof/>
+                <w:rFonts w:asciiTheme="minorHAnsi" w:eastAsiaTheme="minorEastAsia" w:hAnsiTheme="minorHAnsi" w:cstheme="minorBidi"/>
+                <w:noProof/>
+                <w:sz w:val="22"/>
+                <w:szCs w:val="22"/>
               </w:rPr>
               <w:tab/>
             </w:r>
@@ -2331,7 +2504,7 @@
                 <w:noProof/>
                 <w:webHidden/>
               </w:rPr>
-              <w:instrText xml:space="preserve"> PAGEREF _Toc106172997 \h </w:instrText>
+              <w:instrText xml:space="preserve"> PAGEREF _Toc106198848 \h </w:instrText>
             </w:r>
             <w:r>
               <w:rPr>
@@ -2351,7 +2524,7 @@
                 <w:noProof/>
                 <w:webHidden/>
               </w:rPr>
-              <w:t>8</w:t>
+              <w:t>9</w:t>
             </w:r>
             <w:r>
               <w:rPr>
@@ -2370,10 +2543,13 @@
               <w:tab w:val="right" w:pos="9350"/>
             </w:tabs>
             <w:rPr>
+              <w:rFonts w:asciiTheme="minorHAnsi" w:eastAsiaTheme="minorEastAsia" w:hAnsiTheme="minorHAnsi" w:cstheme="minorBidi"/>
               <w:noProof/>
+              <w:sz w:val="22"/>
+              <w:szCs w:val="22"/>
             </w:rPr>
           </w:pPr>
-          <w:hyperlink w:anchor="_Toc106172998" w:history="1">
+          <w:hyperlink w:anchor="_Toc106198849" w:history="1">
             <w:r>
               <w:rPr>
                 <w:rStyle w:val="Hyperlink"/>
@@ -2383,7 +2559,10 @@
             </w:r>
             <w:r>
               <w:rPr>
-                <w:noProof/>
+                <w:rFonts w:asciiTheme="minorHAnsi" w:eastAsiaTheme="minorEastAsia" w:hAnsiTheme="minorHAnsi" w:cstheme="minorBidi"/>
+                <w:noProof/>
+                <w:sz w:val="22"/>
+                <w:szCs w:val="22"/>
               </w:rPr>
               <w:tab/>
             </w:r>
@@ -2413,7 +2592,7 @@
                 <w:noProof/>
                 <w:webHidden/>
               </w:rPr>
-              <w:instrText xml:space="preserve"> PAGEREF _Toc106172998 \h </w:instrText>
+              <w:instrText xml:space="preserve"> PAGEREF _Toc106198849 \h </w:instrText>
             </w:r>
             <w:r>
               <w:rPr>
@@ -2433,7 +2612,7 @@
                 <w:noProof/>
                 <w:webHidden/>
               </w:rPr>
-              <w:t>9</w:t>
+              <w:t>10</w:t>
             </w:r>
             <w:r>
               <w:rPr>
@@ -2486,7 +2665,7 @@
         </w:numPr>
         <w:ind w:left="360" w:hanging="360"/>
       </w:pPr>
-      <w:bookmarkStart w:id="0" w:name="_Toc106172980"/>
+      <w:bookmarkStart w:id="0" w:name="_Toc106198830"/>
       <w:r>
         <w:t>Introdução</w:t>
       </w:r>
@@ -2523,7 +2702,7 @@
           <w:numId w:val="5"/>
         </w:numPr>
       </w:pPr>
-      <w:bookmarkStart w:id="1" w:name="_Toc106172981"/>
+      <w:bookmarkStart w:id="1" w:name="_Toc106198831"/>
       <w:r>
         <w:t>Finalidade</w:t>
       </w:r>
@@ -2547,7 +2726,7 @@
           <w:numId w:val="5"/>
         </w:numPr>
       </w:pPr>
-      <w:bookmarkStart w:id="3" w:name="_Toc106172982"/>
+      <w:bookmarkStart w:id="3" w:name="_Toc106198832"/>
       <w:r>
         <w:t>Escopo</w:t>
       </w:r>
@@ -2569,7 +2748,7 @@
           <w:numId w:val="5"/>
         </w:numPr>
       </w:pPr>
-      <w:bookmarkStart w:id="4" w:name="_Toc106172983"/>
+      <w:bookmarkStart w:id="4" w:name="_Toc106198833"/>
       <w:r>
         <w:t>Definições, acrônimos e abreviações</w:t>
       </w:r>
@@ -2594,15 +2773,7 @@
         </w:numPr>
       </w:pPr>
       <w:r>
-        <w:t xml:space="preserve">DAO – Padrão de acesso a dados Data Access </w:t>
-      </w:r>
-      <w:proofErr w:type="spellStart"/>
-      <w:r>
-        <w:t>Object</w:t>
-      </w:r>
-      <w:proofErr w:type="spellEnd"/>
-      <w:r>
-        <w:t xml:space="preserve"> que tem como objetivo separar a lógica de negócios da lógica de persistência de dados.</w:t>
+        <w:t>DAO – Padrão de acesso a dados Data Access Object que tem como objetivo separar a lógica de negócios da lógica de persistência de dados.</w:t>
       </w:r>
     </w:p>
     <w:p>
@@ -2613,31 +2784,7 @@
         </w:numPr>
       </w:pPr>
       <w:r>
-        <w:t xml:space="preserve">CRUD – Conjunto de operações básicas de um banco de dados relacional. C – </w:t>
-      </w:r>
-      <w:proofErr w:type="spellStart"/>
-      <w:r>
-        <w:t>Create</w:t>
-      </w:r>
-      <w:proofErr w:type="spellEnd"/>
-      <w:r>
-        <w:t xml:space="preserve">, R – </w:t>
-      </w:r>
-      <w:proofErr w:type="spellStart"/>
-      <w:r>
-        <w:t>Read</w:t>
-      </w:r>
-      <w:proofErr w:type="spellEnd"/>
-      <w:r>
-        <w:t xml:space="preserve">, U – Update e D – </w:t>
-      </w:r>
-      <w:proofErr w:type="gramStart"/>
-      <w:r>
-        <w:t>Delete</w:t>
-      </w:r>
-      <w:proofErr w:type="gramEnd"/>
-      <w:r>
-        <w:t xml:space="preserve">, ou traduzindo, criar, ler, atualizar e deletar, respectivamente. </w:t>
+        <w:t xml:space="preserve">CRUD – Conjunto de operações básicas de um banco de dados relacional. C – Create, R – Read, U – Update e D – Delete, ou traduzindo, criar, ler, atualizar e deletar, respectivamente. </w:t>
       </w:r>
     </w:p>
     <w:p>
@@ -2648,7 +2795,7 @@
           <w:numId w:val="5"/>
         </w:numPr>
       </w:pPr>
-      <w:bookmarkStart w:id="5" w:name="_Toc106172984"/>
+      <w:bookmarkStart w:id="5" w:name="_Toc106198834"/>
       <w:r>
         <w:t>Visão Geral</w:t>
       </w:r>
@@ -2693,7 +2840,7 @@
         </w:numPr>
         <w:ind w:left="360" w:hanging="360"/>
       </w:pPr>
-      <w:bookmarkStart w:id="6" w:name="_Toc106172985"/>
+      <w:bookmarkStart w:id="6" w:name="_Toc106198835"/>
       <w:r>
         <w:t>Metas e Restrições da Arquitetura</w:t>
       </w:r>
@@ -2718,13 +2865,8 @@
         </w:numPr>
       </w:pPr>
       <w:r>
-        <w:t xml:space="preserve">Sistema deverá ser </w:t>
-      </w:r>
-      <w:proofErr w:type="spellStart"/>
-      <w:r>
-        <w:t>multiplataforma</w:t>
-      </w:r>
-      <w:proofErr w:type="spellEnd"/>
+        <w:t>Sistema deverá ser multiplataforma</w:t>
+      </w:r>
     </w:p>
     <w:p>
       <w:pPr>
@@ -2778,14 +2920,12 @@
       <w:r>
         <w:t xml:space="preserve">Framework </w:t>
       </w:r>
-      <w:proofErr w:type="spellStart"/>
       <w:r>
         <w:rPr>
           <w:i/>
         </w:rPr>
         <w:t>Tkinter</w:t>
       </w:r>
-      <w:proofErr w:type="spellEnd"/>
       <w:r>
         <w:t>;</w:t>
       </w:r>
@@ -2811,16 +2951,12 @@
       <w:r>
         <w:t xml:space="preserve">Banco de dados </w:t>
       </w:r>
-      <w:proofErr w:type="spellStart"/>
-      <w:proofErr w:type="gramStart"/>
       <w:r>
         <w:rPr>
           <w:i/>
         </w:rPr>
         <w:t>PostgreSQL</w:t>
       </w:r>
-      <w:proofErr w:type="spellEnd"/>
-      <w:proofErr w:type="gramEnd"/>
       <w:r>
         <w:t>.</w:t>
       </w:r>
@@ -2835,7 +2971,7 @@
         </w:numPr>
         <w:ind w:left="360" w:hanging="360"/>
       </w:pPr>
-      <w:bookmarkStart w:id="7" w:name="_Toc106172986"/>
+      <w:bookmarkStart w:id="7" w:name="_Toc106198836"/>
       <w:r>
         <w:t>Suposições e Dependências</w:t>
       </w:r>
@@ -2888,7 +3024,7 @@
         </w:numPr>
         <w:ind w:left="360" w:hanging="360"/>
       </w:pPr>
-      <w:bookmarkStart w:id="8" w:name="_Toc106172987"/>
+      <w:bookmarkStart w:id="8" w:name="_Toc106198837"/>
       <w:r>
         <w:lastRenderedPageBreak/>
         <w:t>Requisitos Arquiteturalmente Significantes</w:t>
@@ -3050,7 +3186,7 @@
         </w:numPr>
         <w:ind w:left="360" w:hanging="360"/>
       </w:pPr>
-      <w:bookmarkStart w:id="9" w:name="_Toc106172988"/>
+      <w:bookmarkStart w:id="9" w:name="_Toc106198838"/>
       <w:r>
         <w:t>Decisões, Restrições e justificativas</w:t>
       </w:r>
@@ -3075,23 +3211,7 @@
         </w:numPr>
       </w:pPr>
       <w:r>
-        <w:t xml:space="preserve">Utilização do framework </w:t>
-      </w:r>
-      <w:proofErr w:type="spellStart"/>
-      <w:r>
-        <w:t>Tkinter</w:t>
-      </w:r>
-      <w:proofErr w:type="spellEnd"/>
-      <w:r>
-        <w:t xml:space="preserve"> para desenvolvimento de interface </w:t>
-      </w:r>
-      <w:proofErr w:type="spellStart"/>
-      <w:r>
-        <w:t>multiplataforma</w:t>
-      </w:r>
-      <w:proofErr w:type="spellEnd"/>
-      <w:r>
-        <w:t>. Ele já é nativo da linguagem Python, é relativamente simples, mas oferece uma grande gama de recursos e possui uma baixa curva de aprendizado.</w:t>
+        <w:t>Utilização do framework Tkinter para desenvolvimento de interface multiplataforma. Ele já é nativo da linguagem Python, é relativamente simples, mas oferece uma grande gama de recursos e possui uma baixa curva de aprendizado.</w:t>
       </w:r>
     </w:p>
     <w:p>
@@ -3102,15 +3222,7 @@
         </w:numPr>
       </w:pPr>
       <w:r>
-        <w:t xml:space="preserve">Utilização do padrão DAO para permitir a separação das regras de negócio das regras de acesso a banco de dados na camada </w:t>
-      </w:r>
-      <w:proofErr w:type="spellStart"/>
-      <w:r>
-        <w:t>Model</w:t>
-      </w:r>
-      <w:proofErr w:type="spellEnd"/>
-      <w:r>
-        <w:t>. O motivo disso é para tornar as classes mais legíveis e permitir futuras alterações no banco de dados sem interferir nas regras de negócio.</w:t>
+        <w:t>Utilização do padrão DAO para permitir a separação das regras de negócio das regras de acesso a banco de dados na camada Model. O motivo disso é para tornar as classes mais legíveis e permitir futuras alterações no banco de dados sem interferir nas regras de negócio.</w:t>
       </w:r>
     </w:p>
     <w:p>
@@ -3121,27 +3233,7 @@
         </w:numPr>
       </w:pPr>
       <w:r>
-        <w:t xml:space="preserve">Escolha do banco de dados </w:t>
-      </w:r>
-      <w:proofErr w:type="spellStart"/>
-      <w:proofErr w:type="gramStart"/>
-      <w:r>
-        <w:t>PostgreSQL</w:t>
-      </w:r>
-      <w:proofErr w:type="spellEnd"/>
-      <w:proofErr w:type="gramEnd"/>
-      <w:r>
-        <w:t xml:space="preserve"> definida com base na facilidade do uso e de conectar-se com o mesmo utilizando o Python, através do Psycopg2. Além disso, a facilidade de subir uma instância do mesmo e gerenciá-la utilizando o </w:t>
-      </w:r>
-      <w:proofErr w:type="spellStart"/>
-      <w:proofErr w:type="gramStart"/>
-      <w:r>
-        <w:t>pgAdmin</w:t>
-      </w:r>
-      <w:proofErr w:type="spellEnd"/>
-      <w:proofErr w:type="gramEnd"/>
-      <w:r>
-        <w:t>.</w:t>
+        <w:t>Escolha do banco de dados PostgreSQL definida com base na facilidade do uso e de conectar-se com o mesmo utilizando o Python, através do Psycopg2. Além disso, a facilidade de subir uma instância do mesmo e gerenciá-la utilizando o pgAdmin.</w:t>
       </w:r>
     </w:p>
     <w:p>
@@ -3198,13 +3290,11 @@
         </w:numPr>
         <w:ind w:left="360" w:hanging="360"/>
       </w:pPr>
-      <w:bookmarkStart w:id="10" w:name="_Toc106172989"/>
+      <w:bookmarkStart w:id="10" w:name="_Toc106198839"/>
       <w:r>
         <w:t>Mecanismos Arquiteturais</w:t>
       </w:r>
-      <w:bookmarkStart w:id="11" w:name="_GoBack"/>
       <w:bookmarkEnd w:id="10"/>
-      <w:bookmarkEnd w:id="11"/>
     </w:p>
     <w:p/>
     <w:p>
@@ -3216,11 +3306,11 @@
         </w:numPr>
         <w:ind w:left="360" w:hanging="360"/>
       </w:pPr>
-      <w:bookmarkStart w:id="12" w:name="_Toc106172990"/>
+      <w:bookmarkStart w:id="11" w:name="_Toc106198840"/>
       <w:r>
         <w:t>Camadas da Arquitetura</w:t>
       </w:r>
-      <w:bookmarkEnd w:id="12"/>
+      <w:bookmarkEnd w:id="11"/>
       <w:r>
         <w:t xml:space="preserve"> </w:t>
       </w:r>
@@ -3242,23 +3332,7 @@
         <w:br/>
       </w:r>
       <w:r>
-        <w:t>Com um time de desenvolvedores especializados no front-</w:t>
-      </w:r>
-      <w:proofErr w:type="spellStart"/>
-      <w:r>
-        <w:t>end</w:t>
-      </w:r>
-      <w:proofErr w:type="spellEnd"/>
-      <w:r>
-        <w:t xml:space="preserve"> e outro time com foco no </w:t>
-      </w:r>
-      <w:proofErr w:type="spellStart"/>
-      <w:r>
-        <w:t>back</w:t>
-      </w:r>
-      <w:proofErr w:type="spellEnd"/>
-      <w:r>
-        <w:t xml:space="preserve">-end. Com essa arquitetura separamos a interface gráfica que contará com as interfaces e as regras de negócio, do modelo que contém as entidades de persistência do sistema. </w:t>
+        <w:t xml:space="preserve">Com um time de desenvolvedores especializados no front-end e outro time com foco no back-end. Com essa arquitetura separamos a interface gráfica que contará com as interfaces e as regras de negócio, do modelo que contém as entidades de persistência do sistema. </w:t>
       </w:r>
     </w:p>
     <w:p>
@@ -3314,15 +3388,7 @@
         <w:br/>
       </w:r>
       <w:r>
-        <w:t xml:space="preserve">Centralizar o processamento das transações num servidor. O servidor consistiria de </w:t>
-      </w:r>
-      <w:proofErr w:type="gramStart"/>
-      <w:r>
-        <w:t>3</w:t>
-      </w:r>
-      <w:proofErr w:type="gramEnd"/>
-      <w:r>
-        <w:t xml:space="preserve"> módulos  (autenticação/criação de usuários, registro de produtos/vendas, auditoria/relatórios) e o cliente seria a interface do usuário nos terminais dos caixas.</w:t>
+        <w:t>Centralizar o processamento das transações num servidor. O servidor consistiria de 3 módulos  (autenticação/criação de usuários, registro de produtos/vendas, auditoria/relatórios) e o cliente seria a interface do usuário nos terminais dos caixas.</w:t>
       </w:r>
     </w:p>
     <w:p>
@@ -3360,12 +3426,12 @@
         </w:numPr>
         <w:ind w:left="360" w:hanging="360"/>
       </w:pPr>
-      <w:bookmarkStart w:id="13" w:name="_Toc106172991"/>
+      <w:bookmarkStart w:id="12" w:name="_Toc106198841"/>
       <w:r>
         <w:lastRenderedPageBreak/>
         <w:t>Visões da Arquitetura</w:t>
       </w:r>
-      <w:bookmarkEnd w:id="13"/>
+      <w:bookmarkEnd w:id="12"/>
     </w:p>
     <w:p>
       <w:pPr>
@@ -3375,14 +3441,14 @@
           <w:numId w:val="5"/>
         </w:numPr>
       </w:pPr>
-      <w:bookmarkStart w:id="14" w:name="_Toc106172992"/>
+      <w:bookmarkStart w:id="13" w:name="_Toc106198842"/>
       <w:r>
         <w:t xml:space="preserve">Visão </w:t>
       </w:r>
       <w:r>
         <w:t>Estrutural</w:t>
       </w:r>
-      <w:bookmarkEnd w:id="14"/>
+      <w:bookmarkEnd w:id="13"/>
     </w:p>
     <w:p>
       <w:pPr>
@@ -3392,11 +3458,11 @@
           <w:numId w:val="5"/>
         </w:numPr>
       </w:pPr>
-      <w:bookmarkStart w:id="15" w:name="_Toc106172993"/>
+      <w:bookmarkStart w:id="14" w:name="_Toc106198843"/>
       <w:r>
         <w:t>Visão Geral</w:t>
       </w:r>
-      <w:bookmarkEnd w:id="15"/>
+      <w:bookmarkEnd w:id="14"/>
     </w:p>
     <w:p>
       <w:pPr>
@@ -3416,7 +3482,7 @@
           <w:noProof/>
         </w:rPr>
         <w:drawing>
-          <wp:inline distT="114300" distB="114300" distL="114300" distR="114300">
+          <wp:inline distT="114300" distB="114300" distL="114300" distR="114300" wp14:anchorId="60094373" wp14:editId="5E6D72D5">
             <wp:extent cx="2428875" cy="1643650"/>
             <wp:effectExtent l="0" t="0" r="0" b="0"/>
             <wp:docPr id="10" name="image7.png"/>
@@ -3429,7 +3495,7 @@
                     <pic:cNvPicPr preferRelativeResize="0"/>
                   </pic:nvPicPr>
                   <pic:blipFill>
-                    <a:blip r:embed="rId9"/>
+                    <a:blip r:embed="rId8"/>
                     <a:srcRect/>
                     <a:stretch>
                       <a:fillRect/>
@@ -3465,13 +3531,8 @@
           <w:numId w:val="4"/>
         </w:numPr>
       </w:pPr>
-      <w:proofErr w:type="spellStart"/>
-      <w:r>
-        <w:t>View</w:t>
-      </w:r>
-      <w:proofErr w:type="spellEnd"/>
-      <w:r>
-        <w:t>: Componente que contém toda a interface do projeto.</w:t>
+      <w:r>
+        <w:t>View: Componente que contém toda a interface do projeto.</w:t>
       </w:r>
     </w:p>
     <w:p>
@@ -3481,22 +3542,15 @@
           <w:numId w:val="4"/>
         </w:numPr>
       </w:pPr>
-      <w:proofErr w:type="spellStart"/>
-      <w:r>
-        <w:t>Controller</w:t>
-      </w:r>
-      <w:proofErr w:type="spellEnd"/>
-      <w:r>
-        <w:t xml:space="preserve">: Componente responsável por receber as requisições da </w:t>
-      </w:r>
-      <w:proofErr w:type="spellStart"/>
+      <w:r>
+        <w:t xml:space="preserve">Controller: Componente responsável por receber as requisições da </w:t>
+      </w:r>
       <w:r>
         <w:rPr>
           <w:i/>
         </w:rPr>
         <w:t>View</w:t>
       </w:r>
-      <w:proofErr w:type="spellEnd"/>
       <w:r>
         <w:t>.</w:t>
       </w:r>
@@ -3508,17 +3562,8 @@
           <w:numId w:val="4"/>
         </w:numPr>
       </w:pPr>
-      <w:proofErr w:type="spellStart"/>
-      <w:r>
-        <w:t>Model</w:t>
-      </w:r>
-      <w:proofErr w:type="spellEnd"/>
-      <w:r>
-        <w:t>: Pacote que recebe as requisições e realiza as operações relacionadas ao Banco de Dados</w:t>
-      </w:r>
-      <w:proofErr w:type="gramStart"/>
-      <w:r>
-        <w:t>.</w:t>
+      <w:r>
+        <w:t>Model: Pacote que recebe as requisições e realiza as operações relacionadas ao Banco de Dados.</w:t>
       </w:r>
       <w:r>
         <w:rPr>
@@ -3526,7 +3571,6 @@
         </w:rPr>
         <w:t>.</w:t>
       </w:r>
-      <w:proofErr w:type="gramEnd"/>
     </w:p>
     <w:p>
       <w:pPr>
@@ -3536,11 +3580,11 @@
           <w:numId w:val="5"/>
         </w:numPr>
       </w:pPr>
-      <w:bookmarkStart w:id="16" w:name="_Toc106172994"/>
+      <w:bookmarkStart w:id="15" w:name="_Toc106198844"/>
       <w:r>
         <w:t>Estrutura de Pacotes Significativos</w:t>
       </w:r>
-      <w:bookmarkEnd w:id="16"/>
+      <w:bookmarkEnd w:id="15"/>
     </w:p>
     <w:p>
       <w:pPr>
@@ -3552,21 +3596,28 @@
           <w:noProof/>
         </w:rPr>
         <w:drawing>
-          <wp:inline distT="114300" distB="114300" distL="114300" distR="114300">
-            <wp:extent cx="5943600" cy="3657600"/>
+          <wp:inline distT="0" distB="0" distL="0" distR="0" wp14:anchorId="25E482F2" wp14:editId="4C474E20">
+            <wp:extent cx="5943600" cy="3733800"/>
             <wp:effectExtent l="0" t="0" r="0" b="0"/>
-            <wp:docPr id="6" name="image4.png"/>
-            <wp:cNvGraphicFramePr/>
+            <wp:docPr id="1" name="Imagem 1" descr="Diagrama, Gráfico de caixa estreita&#10;&#10;Descrição gerada automaticamente"/>
+            <wp:cNvGraphicFramePr>
+              <a:graphicFrameLocks xmlns:a="http://schemas.openxmlformats.org/drawingml/2006/main" noChangeAspect="1"/>
+            </wp:cNvGraphicFramePr>
             <a:graphic xmlns:a="http://schemas.openxmlformats.org/drawingml/2006/main">
               <a:graphicData uri="http://schemas.openxmlformats.org/drawingml/2006/picture">
                 <pic:pic xmlns:pic="http://schemas.openxmlformats.org/drawingml/2006/picture">
                   <pic:nvPicPr>
-                    <pic:cNvPr id="0" name="image4.png"/>
-                    <pic:cNvPicPr preferRelativeResize="0"/>
+                    <pic:cNvPr id="1" name="Imagem 1" descr="Diagrama, Gráfico de caixa estreita&#10;&#10;Descrição gerada automaticamente"/>
+                    <pic:cNvPicPr/>
                   </pic:nvPicPr>
                   <pic:blipFill>
-                    <a:blip r:embed="rId10"/>
-                    <a:srcRect/>
+                    <a:blip r:embed="rId9" cstate="print">
+                      <a:extLst>
+                        <a:ext uri="{28A0092B-C50C-407E-A947-70E740481C1C}">
+                          <a14:useLocalDpi xmlns:a14="http://schemas.microsoft.com/office/drawing/2010/main" val="0"/>
+                        </a:ext>
+                      </a:extLst>
+                    </a:blip>
                     <a:stretch>
                       <a:fillRect/>
                     </a:stretch>
@@ -3574,12 +3625,11 @@
                   <pic:spPr>
                     <a:xfrm>
                       <a:off x="0" y="0"/>
-                      <a:ext cx="5943600" cy="3657600"/>
+                      <a:ext cx="5943600" cy="3733800"/>
                     </a:xfrm>
                     <a:prstGeom prst="rect">
                       <a:avLst/>
                     </a:prstGeom>
-                    <a:ln/>
                   </pic:spPr>
                 </pic:pic>
               </a:graphicData>
@@ -3595,7 +3645,10 @@
         <w:jc w:val="center"/>
       </w:pPr>
       <w:r>
-        <w:t>Diagrama de Classe geral do sistema</w:t>
+        <w:t xml:space="preserve">Diagrama </w:t>
+      </w:r>
+      <w:r>
+        <w:t>de Pacotes do sistema</w:t>
       </w:r>
     </w:p>
     <w:p>
@@ -3606,12 +3659,12 @@
           <w:numId w:val="5"/>
         </w:numPr>
       </w:pPr>
-      <w:bookmarkStart w:id="17" w:name="_Toc106172995"/>
+      <w:bookmarkStart w:id="16" w:name="_Toc106198845"/>
       <w:r>
         <w:lastRenderedPageBreak/>
-        <w:t>Visão Lógica dos Dados Persistentes</w:t>
-      </w:r>
-      <w:bookmarkEnd w:id="17"/>
+        <w:t>Estrutura de Classes</w:t>
+      </w:r>
+      <w:bookmarkEnd w:id="16"/>
     </w:p>
     <w:p>
       <w:r>
@@ -3619,7 +3672,80 @@
           <w:noProof/>
         </w:rPr>
         <w:drawing>
-          <wp:inline distT="114300" distB="114300" distL="114300" distR="114300">
+          <wp:inline distT="0" distB="0" distL="0" distR="0" wp14:anchorId="67D8A93C" wp14:editId="2E28726C">
+            <wp:extent cx="5943600" cy="4599940"/>
+            <wp:effectExtent l="0" t="0" r="0" b="0"/>
+            <wp:docPr id="2" name="Imagem 2" descr="Diagrama&#10;&#10;Descrição gerada automaticamente"/>
+            <wp:cNvGraphicFramePr>
+              <a:graphicFrameLocks xmlns:a="http://schemas.openxmlformats.org/drawingml/2006/main" noChangeAspect="1"/>
+            </wp:cNvGraphicFramePr>
+            <a:graphic xmlns:a="http://schemas.openxmlformats.org/drawingml/2006/main">
+              <a:graphicData uri="http://schemas.openxmlformats.org/drawingml/2006/picture">
+                <pic:pic xmlns:pic="http://schemas.openxmlformats.org/drawingml/2006/picture">
+                  <pic:nvPicPr>
+                    <pic:cNvPr id="2" name="Imagem 2" descr="Diagrama&#10;&#10;Descrição gerada automaticamente"/>
+                    <pic:cNvPicPr/>
+                  </pic:nvPicPr>
+                  <pic:blipFill>
+                    <a:blip r:embed="rId10" cstate="print">
+                      <a:extLst>
+                        <a:ext uri="{28A0092B-C50C-407E-A947-70E740481C1C}">
+                          <a14:useLocalDpi xmlns:a14="http://schemas.microsoft.com/office/drawing/2010/main" val="0"/>
+                        </a:ext>
+                      </a:extLst>
+                    </a:blip>
+                    <a:stretch>
+                      <a:fillRect/>
+                    </a:stretch>
+                  </pic:blipFill>
+                  <pic:spPr>
+                    <a:xfrm>
+                      <a:off x="0" y="0"/>
+                      <a:ext cx="5943600" cy="4599940"/>
+                    </a:xfrm>
+                    <a:prstGeom prst="rect">
+                      <a:avLst/>
+                    </a:prstGeom>
+                  </pic:spPr>
+                </pic:pic>
+              </a:graphicData>
+            </a:graphic>
+          </wp:inline>
+        </w:drawing>
+      </w:r>
+    </w:p>
+    <w:p>
+      <w:pPr>
+        <w:jc w:val="center"/>
+      </w:pPr>
+      <w:r>
+        <w:t xml:space="preserve">Diagrama </w:t>
+      </w:r>
+      <w:r>
+        <w:t>de Classe geral do sistema</w:t>
+      </w:r>
+    </w:p>
+    <w:p>
+      <w:pPr>
+        <w:pStyle w:val="Ttulo3"/>
+        <w:numPr>
+          <w:ilvl w:val="2"/>
+          <w:numId w:val="5"/>
+        </w:numPr>
+      </w:pPr>
+      <w:bookmarkStart w:id="17" w:name="_Toc106198846"/>
+      <w:r>
+        <w:t>Visão Lógica dos Dados Persistentes</w:t>
+      </w:r>
+      <w:bookmarkEnd w:id="17"/>
+    </w:p>
+    <w:p>
+      <w:r>
+        <w:rPr>
+          <w:noProof/>
+        </w:rPr>
+        <w:drawing>
+          <wp:inline distT="114300" distB="114300" distL="114300" distR="114300" wp14:anchorId="2B23CB84" wp14:editId="17436152">
             <wp:extent cx="5943600" cy="2527300"/>
             <wp:effectExtent l="0" t="0" r="0" b="0"/>
             <wp:docPr id="8" name="image3.png"/>
@@ -3672,7 +3798,7 @@
           <w:numId w:val="5"/>
         </w:numPr>
       </w:pPr>
-      <w:bookmarkStart w:id="18" w:name="_Toc106172996"/>
+      <w:bookmarkStart w:id="18" w:name="_Toc106198847"/>
       <w:r>
         <w:t>Casos de Uso</w:t>
       </w:r>
@@ -3694,18 +3820,16 @@
     <w:p>
       <w:pPr>
         <w:ind w:left="720"/>
-        <w:jc w:val="center"/>
-      </w:pPr>
-    </w:p>
-    <w:p>
-      <w:pPr>
-        <w:ind w:left="720"/>
+        <w:rPr>
+          <w:rFonts w:ascii="Arial" w:eastAsia="Arial" w:hAnsi="Arial" w:cs="Arial"/>
+          <w:b/>
+        </w:rPr>
       </w:pPr>
       <w:r>
         <w:rPr>
           <w:noProof/>
         </w:rPr>
-        <w:pict>
+        <w:pict w14:anchorId="0EF93C84">
           <v:shapetype id="_x0000_t75" coordsize="21600,21600" o:spt="75" o:preferrelative="t" path="m@4@5l@4@11@9@11@9@5xe" filled="f" stroked="f">
             <v:stroke joinstyle="miter"/>
             <v:formulas>
@@ -3725,21 +3849,12 @@
             <v:path o:extrusionok="f" gradientshapeok="t" o:connecttype="rect"/>
             <o:lock v:ext="edit" aspectratio="t"/>
           </v:shapetype>
-          <v:shape id="_x0000_s1026" type="#_x0000_t75" style="position:absolute;left:0;text-align:left;margin-left:87.5pt;margin-top:281.9pt;width:291.7pt;height:324pt;z-index:251659264;mso-position-horizontal-relative:margin;mso-position-vertical-relative:margin">
+          <v:shape id="_x0000_s2050" type="#_x0000_t75" style="position:absolute;left:0;text-align:left;margin-left:24.5pt;margin-top:64.4pt;width:291.7pt;height:324pt;z-index:251659264;mso-position-horizontal-relative:margin;mso-position-vertical-relative:margin">
             <v:imagedata r:id="rId12" o:title="Diagrama de Casos de Uso"/>
             <w10:wrap type="square" anchorx="margin" anchory="margin"/>
           </v:shape>
         </w:pict>
       </w:r>
-    </w:p>
-    <w:p/>
-    <w:p>
-      <w:pPr>
-        <w:rPr>
-          <w:rFonts w:ascii="Arial" w:eastAsia="Arial" w:hAnsi="Arial" w:cs="Arial"/>
-          <w:b/>
-        </w:rPr>
-      </w:pPr>
       <w:r>
         <w:br w:type="page"/>
       </w:r>
@@ -3752,7 +3867,7 @@
           <w:numId w:val="5"/>
         </w:numPr>
       </w:pPr>
-      <w:bookmarkStart w:id="19" w:name="_Toc106172997"/>
+      <w:bookmarkStart w:id="19" w:name="_Toc106198848"/>
       <w:r>
         <w:lastRenderedPageBreak/>
         <w:t>Visão de Classes Participantes (VCP)</w:t>
@@ -3980,7 +4095,7 @@
         </w:numPr>
         <w:ind w:left="360" w:hanging="360"/>
       </w:pPr>
-      <w:bookmarkStart w:id="20" w:name="_Toc106172998"/>
+      <w:bookmarkStart w:id="20" w:name="_Toc106198849"/>
       <w:r>
         <w:lastRenderedPageBreak/>
         <w:t>Qualidade</w:t>
@@ -4010,7 +4125,7 @@
 </file>
 
 <file path=word/endnotes.xml><?xml version="1.0" encoding="utf-8"?>
-<w:endnotes xmlns:wpc="http://schemas.microsoft.com/office/word/2010/wordprocessingCanvas" xmlns:mc="http://schemas.openxmlformats.org/markup-compatibility/2006" xmlns:o="urn:schemas-microsoft-com:office:office" xmlns:r="http://schemas.openxmlformats.org/officeDocument/2006/relationships" xmlns:m="http://schemas.openxmlformats.org/officeDocument/2006/math" xmlns:v="urn:schemas-microsoft-com:vml" xmlns:wp14="http://schemas.microsoft.com/office/word/2010/wordprocessingDrawing" xmlns:wp="http://schemas.openxmlformats.org/drawingml/2006/wordprocessingDrawing" xmlns:w10="urn:schemas-microsoft-com:office:word" xmlns:w="http://schemas.openxmlformats.org/wordprocessingml/2006/main" xmlns:w14="http://schemas.microsoft.com/office/word/2010/wordml" xmlns:wpg="http://schemas.microsoft.com/office/word/2010/wordprocessingGroup" xmlns:wpi="http://schemas.microsoft.com/office/word/2010/wordprocessingInk" xmlns:wne="http://schemas.microsoft.com/office/word/2006/wordml" xmlns:wps="http://schemas.microsoft.com/office/word/2010/wordprocessingShape" mc:Ignorable="w14 wp14">
+<w:endnotes xmlns:wpc="http://schemas.microsoft.com/office/word/2010/wordprocessingCanvas" xmlns:cx="http://schemas.microsoft.com/office/drawing/2014/chartex" xmlns:cx1="http://schemas.microsoft.com/office/drawing/2015/9/8/chartex" xmlns:cx2="http://schemas.microsoft.com/office/drawing/2015/10/21/chartex" xmlns:cx3="http://schemas.microsoft.com/office/drawing/2016/5/9/chartex" xmlns:cx4="http://schemas.microsoft.com/office/drawing/2016/5/10/chartex" xmlns:cx5="http://schemas.microsoft.com/office/drawing/2016/5/11/chartex" xmlns:cx6="http://schemas.microsoft.com/office/drawing/2016/5/12/chartex" xmlns:cx7="http://schemas.microsoft.com/office/drawing/2016/5/13/chartex" xmlns:cx8="http://schemas.microsoft.com/office/drawing/2016/5/14/chartex" xmlns:mc="http://schemas.openxmlformats.org/markup-compatibility/2006" xmlns:aink="http://schemas.microsoft.com/office/drawing/2016/ink" xmlns:am3d="http://schemas.microsoft.com/office/drawing/2017/model3d" xmlns:o="urn:schemas-microsoft-com:office:office" xmlns:oel="http://schemas.microsoft.com/office/2019/extlst" xmlns:r="http://schemas.openxmlformats.org/officeDocument/2006/relationships" xmlns:m="http://schemas.openxmlformats.org/officeDocument/2006/math" xmlns:v="urn:schemas-microsoft-com:vml" xmlns:wp14="http://schemas.microsoft.com/office/word/2010/wordprocessingDrawing" xmlns:wp="http://schemas.openxmlformats.org/drawingml/2006/wordprocessingDrawing" xmlns:w10="urn:schemas-microsoft-com:office:word" xmlns:w="http://schemas.openxmlformats.org/wordprocessingml/2006/main" xmlns:w14="http://schemas.microsoft.com/office/word/2010/wordml" xmlns:w15="http://schemas.microsoft.com/office/word/2012/wordml" xmlns:w16cex="http://schemas.microsoft.com/office/word/2018/wordml/cex" xmlns:w16cid="http://schemas.microsoft.com/office/word/2016/wordml/cid" xmlns:w16="http://schemas.microsoft.com/office/word/2018/wordml" xmlns:w16sdtdh="http://schemas.microsoft.com/office/word/2020/wordml/sdtdatahash" xmlns:w16se="http://schemas.microsoft.com/office/word/2015/wordml/symex" xmlns:wpg="http://schemas.microsoft.com/office/word/2010/wordprocessingGroup" xmlns:wpi="http://schemas.microsoft.com/office/word/2010/wordprocessingInk" xmlns:wne="http://schemas.microsoft.com/office/word/2006/wordml" xmlns:wps="http://schemas.microsoft.com/office/word/2010/wordprocessingShape" mc:Ignorable="w14 w15 w16se w16cid w16 w16cex w16sdtdh wp14">
   <w:endnote w:type="separator" w:id="-1">
     <w:p>
       <w:r>
@@ -4029,7 +4144,7 @@
 </file>
 
 <file path=word/footer1.xml><?xml version="1.0" encoding="utf-8"?>
-<w:ftr xmlns:wpc="http://schemas.microsoft.com/office/word/2010/wordprocessingCanvas" xmlns:mc="http://schemas.openxmlformats.org/markup-compatibility/2006" xmlns:o="urn:schemas-microsoft-com:office:office" xmlns:r="http://schemas.openxmlformats.org/officeDocument/2006/relationships" xmlns:m="http://schemas.openxmlformats.org/officeDocument/2006/math" xmlns:v="urn:schemas-microsoft-com:vml" xmlns:wp14="http://schemas.microsoft.com/office/word/2010/wordprocessingDrawing" xmlns:wp="http://schemas.openxmlformats.org/drawingml/2006/wordprocessingDrawing" xmlns:w10="urn:schemas-microsoft-com:office:word" xmlns:w="http://schemas.openxmlformats.org/wordprocessingml/2006/main" xmlns:w14="http://schemas.microsoft.com/office/word/2010/wordml" xmlns:wpg="http://schemas.microsoft.com/office/word/2010/wordprocessingGroup" xmlns:wpi="http://schemas.microsoft.com/office/word/2010/wordprocessingInk" xmlns:wne="http://schemas.microsoft.com/office/word/2006/wordml" xmlns:wps="http://schemas.microsoft.com/office/word/2010/wordprocessingShape" mc:Ignorable="w14 wp14">
+<w:ftr xmlns:wpc="http://schemas.microsoft.com/office/word/2010/wordprocessingCanvas" xmlns:cx="http://schemas.microsoft.com/office/drawing/2014/chartex" xmlns:cx1="http://schemas.microsoft.com/office/drawing/2015/9/8/chartex" xmlns:cx2="http://schemas.microsoft.com/office/drawing/2015/10/21/chartex" xmlns:cx3="http://schemas.microsoft.com/office/drawing/2016/5/9/chartex" xmlns:cx4="http://schemas.microsoft.com/office/drawing/2016/5/10/chartex" xmlns:cx5="http://schemas.microsoft.com/office/drawing/2016/5/11/chartex" xmlns:cx6="http://schemas.microsoft.com/office/drawing/2016/5/12/chartex" xmlns:cx7="http://schemas.microsoft.com/office/drawing/2016/5/13/chartex" xmlns:cx8="http://schemas.microsoft.com/office/drawing/2016/5/14/chartex" xmlns:mc="http://schemas.openxmlformats.org/markup-compatibility/2006" xmlns:aink="http://schemas.microsoft.com/office/drawing/2016/ink" xmlns:am3d="http://schemas.microsoft.com/office/drawing/2017/model3d" xmlns:o="urn:schemas-microsoft-com:office:office" xmlns:oel="http://schemas.microsoft.com/office/2019/extlst" xmlns:r="http://schemas.openxmlformats.org/officeDocument/2006/relationships" xmlns:m="http://schemas.openxmlformats.org/officeDocument/2006/math" xmlns:v="urn:schemas-microsoft-com:vml" xmlns:wp14="http://schemas.microsoft.com/office/word/2010/wordprocessingDrawing" xmlns:wp="http://schemas.openxmlformats.org/drawingml/2006/wordprocessingDrawing" xmlns:w10="urn:schemas-microsoft-com:office:word" xmlns:w="http://schemas.openxmlformats.org/wordprocessingml/2006/main" xmlns:w14="http://schemas.microsoft.com/office/word/2010/wordml" xmlns:w15="http://schemas.microsoft.com/office/word/2012/wordml" xmlns:w16cex="http://schemas.microsoft.com/office/word/2018/wordml/cex" xmlns:w16cid="http://schemas.microsoft.com/office/word/2016/wordml/cid" xmlns:w16="http://schemas.microsoft.com/office/word/2018/wordml" xmlns:w16sdtdh="http://schemas.microsoft.com/office/word/2020/wordml/sdtdatahash" xmlns:w16se="http://schemas.microsoft.com/office/word/2015/wordml/symex" xmlns:wpg="http://schemas.microsoft.com/office/word/2010/wordprocessingGroup" xmlns:wpi="http://schemas.microsoft.com/office/word/2010/wordprocessingInk" xmlns:wne="http://schemas.microsoft.com/office/word/2006/wordml" xmlns:wps="http://schemas.microsoft.com/office/word/2010/wordprocessingShape" mc:Ignorable="w14 w15 w16se w16cid w16 w16cex w16sdtdh wp14">
   <w:p>
     <w:pPr>
       <w:pBdr>
@@ -4081,11 +4196,9 @@
           <w:pPr>
             <w:ind w:right="360"/>
           </w:pPr>
-          <w:proofErr w:type="spellStart"/>
           <w:r>
             <w:t>Confidential</w:t>
           </w:r>
-          <w:proofErr w:type="spellEnd"/>
         </w:p>
       </w:tc>
       <w:tc>
@@ -4143,15 +4256,7 @@
             <w:fldChar w:fldCharType="end"/>
           </w:r>
           <w:r>
-            <w:t xml:space="preserve"> </w:t>
-          </w:r>
-          <w:proofErr w:type="spellStart"/>
-          <w:r>
-            <w:t>of</w:t>
-          </w:r>
-          <w:proofErr w:type="spellEnd"/>
-          <w:r>
-            <w:t xml:space="preserve"> </w:t>
+            <w:t xml:space="preserve"> of </w:t>
           </w:r>
           <w:r>
             <w:fldChar w:fldCharType="begin"/>
@@ -4197,7 +4302,7 @@
 </file>
 
 <file path=word/footnotes.xml><?xml version="1.0" encoding="utf-8"?>
-<w:footnotes xmlns:wpc="http://schemas.microsoft.com/office/word/2010/wordprocessingCanvas" xmlns:mc="http://schemas.openxmlformats.org/markup-compatibility/2006" xmlns:o="urn:schemas-microsoft-com:office:office" xmlns:r="http://schemas.openxmlformats.org/officeDocument/2006/relationships" xmlns:m="http://schemas.openxmlformats.org/officeDocument/2006/math" xmlns:v="urn:schemas-microsoft-com:vml" xmlns:wp14="http://schemas.microsoft.com/office/word/2010/wordprocessingDrawing" xmlns:wp="http://schemas.openxmlformats.org/drawingml/2006/wordprocessingDrawing" xmlns:w10="urn:schemas-microsoft-com:office:word" xmlns:w="http://schemas.openxmlformats.org/wordprocessingml/2006/main" xmlns:w14="http://schemas.microsoft.com/office/word/2010/wordml" xmlns:wpg="http://schemas.microsoft.com/office/word/2010/wordprocessingGroup" xmlns:wpi="http://schemas.microsoft.com/office/word/2010/wordprocessingInk" xmlns:wne="http://schemas.microsoft.com/office/word/2006/wordml" xmlns:wps="http://schemas.microsoft.com/office/word/2010/wordprocessingShape" mc:Ignorable="w14 wp14">
+<w:footnotes xmlns:wpc="http://schemas.microsoft.com/office/word/2010/wordprocessingCanvas" xmlns:cx="http://schemas.microsoft.com/office/drawing/2014/chartex" xmlns:cx1="http://schemas.microsoft.com/office/drawing/2015/9/8/chartex" xmlns:cx2="http://schemas.microsoft.com/office/drawing/2015/10/21/chartex" xmlns:cx3="http://schemas.microsoft.com/office/drawing/2016/5/9/chartex" xmlns:cx4="http://schemas.microsoft.com/office/drawing/2016/5/10/chartex" xmlns:cx5="http://schemas.microsoft.com/office/drawing/2016/5/11/chartex" xmlns:cx6="http://schemas.microsoft.com/office/drawing/2016/5/12/chartex" xmlns:cx7="http://schemas.microsoft.com/office/drawing/2016/5/13/chartex" xmlns:cx8="http://schemas.microsoft.com/office/drawing/2016/5/14/chartex" xmlns:mc="http://schemas.openxmlformats.org/markup-compatibility/2006" xmlns:aink="http://schemas.microsoft.com/office/drawing/2016/ink" xmlns:am3d="http://schemas.microsoft.com/office/drawing/2017/model3d" xmlns:o="urn:schemas-microsoft-com:office:office" xmlns:oel="http://schemas.microsoft.com/office/2019/extlst" xmlns:r="http://schemas.openxmlformats.org/officeDocument/2006/relationships" xmlns:m="http://schemas.openxmlformats.org/officeDocument/2006/math" xmlns:v="urn:schemas-microsoft-com:vml" xmlns:wp14="http://schemas.microsoft.com/office/word/2010/wordprocessingDrawing" xmlns:wp="http://schemas.openxmlformats.org/drawingml/2006/wordprocessingDrawing" xmlns:w10="urn:schemas-microsoft-com:office:word" xmlns:w="http://schemas.openxmlformats.org/wordprocessingml/2006/main" xmlns:w14="http://schemas.microsoft.com/office/word/2010/wordml" xmlns:w15="http://schemas.microsoft.com/office/word/2012/wordml" xmlns:w16cex="http://schemas.microsoft.com/office/word/2018/wordml/cex" xmlns:w16cid="http://schemas.microsoft.com/office/word/2016/wordml/cid" xmlns:w16="http://schemas.microsoft.com/office/word/2018/wordml" xmlns:w16sdtdh="http://schemas.microsoft.com/office/word/2020/wordml/sdtdatahash" xmlns:w16se="http://schemas.microsoft.com/office/word/2015/wordml/symex" xmlns:wpg="http://schemas.microsoft.com/office/word/2010/wordprocessingGroup" xmlns:wpi="http://schemas.microsoft.com/office/word/2010/wordprocessingInk" xmlns:wne="http://schemas.microsoft.com/office/word/2006/wordml" xmlns:wps="http://schemas.microsoft.com/office/word/2010/wordprocessingShape" mc:Ignorable="w14 w15 w16se w16cid w16 w16cex w16sdtdh wp14">
   <w:footnote w:type="separator" w:id="-1">
     <w:p>
       <w:r>
@@ -4216,7 +4321,7 @@
 </file>
 
 <file path=word/header1.xml><?xml version="1.0" encoding="utf-8"?>
-<w:hdr xmlns:wpc="http://schemas.microsoft.com/office/word/2010/wordprocessingCanvas" xmlns:mc="http://schemas.openxmlformats.org/markup-compatibility/2006" xmlns:o="urn:schemas-microsoft-com:office:office" xmlns:r="http://schemas.openxmlformats.org/officeDocument/2006/relationships" xmlns:m="http://schemas.openxmlformats.org/officeDocument/2006/math" xmlns:v="urn:schemas-microsoft-com:vml" xmlns:wp14="http://schemas.microsoft.com/office/word/2010/wordprocessingDrawing" xmlns:wp="http://schemas.openxmlformats.org/drawingml/2006/wordprocessingDrawing" xmlns:w10="urn:schemas-microsoft-com:office:word" xmlns:w="http://schemas.openxmlformats.org/wordprocessingml/2006/main" xmlns:w14="http://schemas.microsoft.com/office/word/2010/wordml" xmlns:wpg="http://schemas.microsoft.com/office/word/2010/wordprocessingGroup" xmlns:wpi="http://schemas.microsoft.com/office/word/2010/wordprocessingInk" xmlns:wne="http://schemas.microsoft.com/office/word/2006/wordml" xmlns:wps="http://schemas.microsoft.com/office/word/2010/wordprocessingShape" mc:Ignorable="w14 wp14">
+<w:hdr xmlns:wpc="http://schemas.microsoft.com/office/word/2010/wordprocessingCanvas" xmlns:cx="http://schemas.microsoft.com/office/drawing/2014/chartex" xmlns:cx1="http://schemas.microsoft.com/office/drawing/2015/9/8/chartex" xmlns:cx2="http://schemas.microsoft.com/office/drawing/2015/10/21/chartex" xmlns:cx3="http://schemas.microsoft.com/office/drawing/2016/5/9/chartex" xmlns:cx4="http://schemas.microsoft.com/office/drawing/2016/5/10/chartex" xmlns:cx5="http://schemas.microsoft.com/office/drawing/2016/5/11/chartex" xmlns:cx6="http://schemas.microsoft.com/office/drawing/2016/5/12/chartex" xmlns:cx7="http://schemas.microsoft.com/office/drawing/2016/5/13/chartex" xmlns:cx8="http://schemas.microsoft.com/office/drawing/2016/5/14/chartex" xmlns:mc="http://schemas.openxmlformats.org/markup-compatibility/2006" xmlns:aink="http://schemas.microsoft.com/office/drawing/2016/ink" xmlns:am3d="http://schemas.microsoft.com/office/drawing/2017/model3d" xmlns:o="urn:schemas-microsoft-com:office:office" xmlns:oel="http://schemas.microsoft.com/office/2019/extlst" xmlns:r="http://schemas.openxmlformats.org/officeDocument/2006/relationships" xmlns:m="http://schemas.openxmlformats.org/officeDocument/2006/math" xmlns:v="urn:schemas-microsoft-com:vml" xmlns:wp14="http://schemas.microsoft.com/office/word/2010/wordprocessingDrawing" xmlns:wp="http://schemas.openxmlformats.org/drawingml/2006/wordprocessingDrawing" xmlns:w10="urn:schemas-microsoft-com:office:word" xmlns:w="http://schemas.openxmlformats.org/wordprocessingml/2006/main" xmlns:w14="http://schemas.microsoft.com/office/word/2010/wordml" xmlns:w15="http://schemas.microsoft.com/office/word/2012/wordml" xmlns:w16cex="http://schemas.microsoft.com/office/word/2018/wordml/cex" xmlns:w16cid="http://schemas.microsoft.com/office/word/2016/wordml/cid" xmlns:w16="http://schemas.microsoft.com/office/word/2018/wordml" xmlns:w16sdtdh="http://schemas.microsoft.com/office/word/2020/wordml/sdtdatahash" xmlns:w16se="http://schemas.microsoft.com/office/word/2015/wordml/symex" xmlns:wpg="http://schemas.microsoft.com/office/word/2010/wordprocessingGroup" xmlns:wpi="http://schemas.microsoft.com/office/word/2010/wordprocessingInk" xmlns:wne="http://schemas.microsoft.com/office/word/2006/wordml" xmlns:wps="http://schemas.microsoft.com/office/word/2010/wordprocessingShape" mc:Ignorable="w14 w15 w16se w16cid w16 w16cex w16sdtdh wp14">
   <w:p>
     <w:pPr>
       <w:rPr>
@@ -4293,7 +4398,7 @@
 </file>
 
 <file path=word/header2.xml><?xml version="1.0" encoding="utf-8"?>
-<w:hdr xmlns:wpc="http://schemas.microsoft.com/office/word/2010/wordprocessingCanvas" xmlns:mc="http://schemas.openxmlformats.org/markup-compatibility/2006" xmlns:o="urn:schemas-microsoft-com:office:office" xmlns:r="http://schemas.openxmlformats.org/officeDocument/2006/relationships" xmlns:m="http://schemas.openxmlformats.org/officeDocument/2006/math" xmlns:v="urn:schemas-microsoft-com:vml" xmlns:wp14="http://schemas.microsoft.com/office/word/2010/wordprocessingDrawing" xmlns:wp="http://schemas.openxmlformats.org/drawingml/2006/wordprocessingDrawing" xmlns:w10="urn:schemas-microsoft-com:office:word" xmlns:w="http://schemas.openxmlformats.org/wordprocessingml/2006/main" xmlns:w14="http://schemas.microsoft.com/office/word/2010/wordml" xmlns:wpg="http://schemas.microsoft.com/office/word/2010/wordprocessingGroup" xmlns:wpi="http://schemas.microsoft.com/office/word/2010/wordprocessingInk" xmlns:wne="http://schemas.microsoft.com/office/word/2006/wordml" xmlns:wps="http://schemas.microsoft.com/office/word/2010/wordprocessingShape" mc:Ignorable="w14 wp14">
+<w:hdr xmlns:wpc="http://schemas.microsoft.com/office/word/2010/wordprocessingCanvas" xmlns:cx="http://schemas.microsoft.com/office/drawing/2014/chartex" xmlns:cx1="http://schemas.microsoft.com/office/drawing/2015/9/8/chartex" xmlns:cx2="http://schemas.microsoft.com/office/drawing/2015/10/21/chartex" xmlns:cx3="http://schemas.microsoft.com/office/drawing/2016/5/9/chartex" xmlns:cx4="http://schemas.microsoft.com/office/drawing/2016/5/10/chartex" xmlns:cx5="http://schemas.microsoft.com/office/drawing/2016/5/11/chartex" xmlns:cx6="http://schemas.microsoft.com/office/drawing/2016/5/12/chartex" xmlns:cx7="http://schemas.microsoft.com/office/drawing/2016/5/13/chartex" xmlns:cx8="http://schemas.microsoft.com/office/drawing/2016/5/14/chartex" xmlns:mc="http://schemas.openxmlformats.org/markup-compatibility/2006" xmlns:aink="http://schemas.microsoft.com/office/drawing/2016/ink" xmlns:am3d="http://schemas.microsoft.com/office/drawing/2017/model3d" xmlns:o="urn:schemas-microsoft-com:office:office" xmlns:oel="http://schemas.microsoft.com/office/2019/extlst" xmlns:r="http://schemas.openxmlformats.org/officeDocument/2006/relationships" xmlns:m="http://schemas.openxmlformats.org/officeDocument/2006/math" xmlns:v="urn:schemas-microsoft-com:vml" xmlns:wp14="http://schemas.microsoft.com/office/word/2010/wordprocessingDrawing" xmlns:wp="http://schemas.openxmlformats.org/drawingml/2006/wordprocessingDrawing" xmlns:w10="urn:schemas-microsoft-com:office:word" xmlns:w="http://schemas.openxmlformats.org/wordprocessingml/2006/main" xmlns:w14="http://schemas.microsoft.com/office/word/2010/wordml" xmlns:w15="http://schemas.microsoft.com/office/word/2012/wordml" xmlns:w16cex="http://schemas.microsoft.com/office/word/2018/wordml/cex" xmlns:w16cid="http://schemas.microsoft.com/office/word/2016/wordml/cid" xmlns:w16="http://schemas.microsoft.com/office/word/2018/wordml" xmlns:w16sdtdh="http://schemas.microsoft.com/office/word/2020/wordml/sdtdatahash" xmlns:w16se="http://schemas.microsoft.com/office/word/2015/wordml/symex" xmlns:wpg="http://schemas.microsoft.com/office/word/2010/wordprocessingGroup" xmlns:wpi="http://schemas.microsoft.com/office/word/2010/wordprocessingInk" xmlns:wne="http://schemas.microsoft.com/office/word/2006/wordml" xmlns:wps="http://schemas.microsoft.com/office/word/2010/wordprocessingShape" mc:Ignorable="w14 w15 w16se w16cid w16 w16cex w16sdtdh wp14">
   <w:p>
     <w:pPr>
       <w:pBdr>
@@ -4362,15 +4467,7 @@
             <w:ind w:right="68"/>
           </w:pPr>
           <w:r>
-            <w:t xml:space="preserve">  </w:t>
-          </w:r>
-          <w:proofErr w:type="spellStart"/>
-          <w:r>
-            <w:t>Version</w:t>
-          </w:r>
-          <w:proofErr w:type="spellEnd"/>
-          <w:r>
-            <w:t>:           &lt;1.</w:t>
+            <w:t xml:space="preserve">  Version:           &lt;1.</w:t>
           </w:r>
           <w:r>
             <w:t>2</w:t>
@@ -4469,8 +4566,8 @@
 </file>
 
 <file path=word/numbering.xml><?xml version="1.0" encoding="utf-8"?>
-<w:numbering xmlns:wpc="http://schemas.microsoft.com/office/word/2010/wordprocessingCanvas" xmlns:mc="http://schemas.openxmlformats.org/markup-compatibility/2006" xmlns:o="urn:schemas-microsoft-com:office:office" xmlns:r="http://schemas.openxmlformats.org/officeDocument/2006/relationships" xmlns:m="http://schemas.openxmlformats.org/officeDocument/2006/math" xmlns:v="urn:schemas-microsoft-com:vml" xmlns:wp14="http://schemas.microsoft.com/office/word/2010/wordprocessingDrawing" xmlns:wp="http://schemas.openxmlformats.org/drawingml/2006/wordprocessingDrawing" xmlns:w10="urn:schemas-microsoft-com:office:word" xmlns:w="http://schemas.openxmlformats.org/wordprocessingml/2006/main" xmlns:w14="http://schemas.microsoft.com/office/word/2010/wordml" xmlns:wpg="http://schemas.microsoft.com/office/word/2010/wordprocessingGroup" xmlns:wpi="http://schemas.microsoft.com/office/word/2010/wordprocessingInk" xmlns:wne="http://schemas.microsoft.com/office/word/2006/wordml" xmlns:wps="http://schemas.microsoft.com/office/word/2010/wordprocessingShape" mc:Ignorable="w14 wp14">
-  <w:abstractNum w:abstractNumId="0">
+<w:numbering xmlns:wpc="http://schemas.microsoft.com/office/word/2010/wordprocessingCanvas" xmlns:cx="http://schemas.microsoft.com/office/drawing/2014/chartex" xmlns:cx1="http://schemas.microsoft.com/office/drawing/2015/9/8/chartex" xmlns:cx2="http://schemas.microsoft.com/office/drawing/2015/10/21/chartex" xmlns:cx3="http://schemas.microsoft.com/office/drawing/2016/5/9/chartex" xmlns:cx4="http://schemas.microsoft.com/office/drawing/2016/5/10/chartex" xmlns:cx5="http://schemas.microsoft.com/office/drawing/2016/5/11/chartex" xmlns:cx6="http://schemas.microsoft.com/office/drawing/2016/5/12/chartex" xmlns:cx7="http://schemas.microsoft.com/office/drawing/2016/5/13/chartex" xmlns:cx8="http://schemas.microsoft.com/office/drawing/2016/5/14/chartex" xmlns:mc="http://schemas.openxmlformats.org/markup-compatibility/2006" xmlns:aink="http://schemas.microsoft.com/office/drawing/2016/ink" xmlns:am3d="http://schemas.microsoft.com/office/drawing/2017/model3d" xmlns:o="urn:schemas-microsoft-com:office:office" xmlns:oel="http://schemas.microsoft.com/office/2019/extlst" xmlns:r="http://schemas.openxmlformats.org/officeDocument/2006/relationships" xmlns:m="http://schemas.openxmlformats.org/officeDocument/2006/math" xmlns:v="urn:schemas-microsoft-com:vml" xmlns:wp14="http://schemas.microsoft.com/office/word/2010/wordprocessingDrawing" xmlns:wp="http://schemas.openxmlformats.org/drawingml/2006/wordprocessingDrawing" xmlns:w10="urn:schemas-microsoft-com:office:word" xmlns:w="http://schemas.openxmlformats.org/wordprocessingml/2006/main" xmlns:w14="http://schemas.microsoft.com/office/word/2010/wordml" xmlns:w15="http://schemas.microsoft.com/office/word/2012/wordml" xmlns:w16cex="http://schemas.microsoft.com/office/word/2018/wordml/cex" xmlns:w16cid="http://schemas.microsoft.com/office/word/2016/wordml/cid" xmlns:w16="http://schemas.microsoft.com/office/word/2018/wordml" xmlns:w16sdtdh="http://schemas.microsoft.com/office/word/2020/wordml/sdtdatahash" xmlns:w16se="http://schemas.microsoft.com/office/word/2015/wordml/symex" xmlns:wpg="http://schemas.microsoft.com/office/word/2010/wordprocessingGroup" xmlns:wpi="http://schemas.microsoft.com/office/word/2010/wordprocessingInk" xmlns:wne="http://schemas.microsoft.com/office/word/2006/wordml" xmlns:wps="http://schemas.microsoft.com/office/word/2010/wordprocessingShape" mc:Ignorable="w14 w15 w16se w16cid w16 w16cex w16sdtdh wp14">
+  <w:abstractNum w:abstractNumId="0" w15:restartNumberingAfterBreak="0">
     <w:nsid w:val="095D56D3"/>
     <w:multiLevelType w:val="multilevel"/>
     <w:tmpl w:val="4B8EFE9A"/>
@@ -4583,7 +4680,7 @@
       </w:rPr>
     </w:lvl>
   </w:abstractNum>
-  <w:abstractNum w:abstractNumId="1">
+  <w:abstractNum w:abstractNumId="1" w15:restartNumberingAfterBreak="0">
     <w:nsid w:val="0E980B7B"/>
     <w:multiLevelType w:val="multilevel"/>
     <w:tmpl w:val="3E686784"/>
@@ -4696,7 +4793,7 @@
       </w:rPr>
     </w:lvl>
   </w:abstractNum>
-  <w:abstractNum w:abstractNumId="2">
+  <w:abstractNum w:abstractNumId="2" w15:restartNumberingAfterBreak="0">
     <w:nsid w:val="126266EB"/>
     <w:multiLevelType w:val="hybridMultilevel"/>
     <w:tmpl w:val="155A9D42"/>
@@ -4809,7 +4906,7 @@
       </w:rPr>
     </w:lvl>
   </w:abstractNum>
-  <w:abstractNum w:abstractNumId="3">
+  <w:abstractNum w:abstractNumId="3" w15:restartNumberingAfterBreak="0">
     <w:nsid w:val="256543CD"/>
     <w:multiLevelType w:val="multilevel"/>
     <w:tmpl w:val="A154A438"/>
@@ -4895,7 +4992,7 @@
       </w:pPr>
     </w:lvl>
   </w:abstractNum>
-  <w:abstractNum w:abstractNumId="4">
+  <w:abstractNum w:abstractNumId="4" w15:restartNumberingAfterBreak="0">
     <w:nsid w:val="45D427DB"/>
     <w:multiLevelType w:val="multilevel"/>
     <w:tmpl w:val="6608D2A2"/>
@@ -5008,7 +5105,7 @@
       </w:rPr>
     </w:lvl>
   </w:abstractNum>
-  <w:abstractNum w:abstractNumId="5">
+  <w:abstractNum w:abstractNumId="5" w15:restartNumberingAfterBreak="0">
     <w:nsid w:val="788E2422"/>
     <w:multiLevelType w:val="multilevel"/>
     <w:tmpl w:val="DA020ED4"/>
@@ -5122,29 +5219,29 @@
       </w:rPr>
     </w:lvl>
   </w:abstractNum>
-  <w:num w:numId="1">
+  <w:num w:numId="1" w16cid:durableId="193807315">
     <w:abstractNumId w:val="0"/>
   </w:num>
-  <w:num w:numId="2">
+  <w:num w:numId="2" w16cid:durableId="868028735">
     <w:abstractNumId w:val="5"/>
   </w:num>
-  <w:num w:numId="3">
+  <w:num w:numId="3" w16cid:durableId="1021518065">
     <w:abstractNumId w:val="1"/>
   </w:num>
-  <w:num w:numId="4">
+  <w:num w:numId="4" w16cid:durableId="227344413">
     <w:abstractNumId w:val="4"/>
   </w:num>
-  <w:num w:numId="5">
+  <w:num w:numId="5" w16cid:durableId="82335856">
     <w:abstractNumId w:val="3"/>
   </w:num>
-  <w:num w:numId="6">
+  <w:num w:numId="6" w16cid:durableId="114836800">
     <w:abstractNumId w:val="2"/>
   </w:num>
 </w:numbering>
 </file>
 
 <file path=word/styles.xml><?xml version="1.0" encoding="utf-8"?>
-<w:styles xmlns:mc="http://schemas.openxmlformats.org/markup-compatibility/2006" xmlns:r="http://schemas.openxmlformats.org/officeDocument/2006/relationships" xmlns:w="http://schemas.openxmlformats.org/wordprocessingml/2006/main" xmlns:w14="http://schemas.microsoft.com/office/word/2010/wordml" mc:Ignorable="w14">
+<w:styles xmlns:mc="http://schemas.openxmlformats.org/markup-compatibility/2006" xmlns:r="http://schemas.openxmlformats.org/officeDocument/2006/relationships" xmlns:w="http://schemas.openxmlformats.org/wordprocessingml/2006/main" xmlns:w14="http://schemas.microsoft.com/office/word/2010/wordml" xmlns:w15="http://schemas.microsoft.com/office/word/2012/wordml" xmlns:w16cex="http://schemas.microsoft.com/office/word/2018/wordml/cex" xmlns:w16cid="http://schemas.microsoft.com/office/word/2016/wordml/cid" xmlns:w16="http://schemas.microsoft.com/office/word/2018/wordml" xmlns:w16sdtdh="http://schemas.microsoft.com/office/word/2020/wordml/sdtdatahash" xmlns:w16se="http://schemas.microsoft.com/office/word/2015/wordml/symex" mc:Ignorable="w14 w15 w16se w16cid w16 w16cex w16sdtdh">
   <w:docDefaults>
     <w:rPrDefault>
       <w:rPr>
@@ -5158,144 +5255,383 @@
       </w:pPr>
     </w:pPrDefault>
   </w:docDefaults>
-  <w:latentStyles w:defLockedState="0" w:defUIPriority="99" w:defSemiHidden="1" w:defUnhideWhenUsed="1" w:defQFormat="0" w:count="267">
-    <w:lsdException w:name="Normal" w:semiHidden="0" w:uiPriority="0" w:unhideWhenUsed="0" w:qFormat="1"/>
-    <w:lsdException w:name="heading 1" w:semiHidden="0" w:uiPriority="9" w:unhideWhenUsed="0" w:qFormat="1"/>
-    <w:lsdException w:name="heading 2" w:uiPriority="9" w:qFormat="1"/>
-    <w:lsdException w:name="heading 3" w:uiPriority="9" w:qFormat="1"/>
-    <w:lsdException w:name="heading 4" w:uiPriority="9" w:qFormat="1"/>
-    <w:lsdException w:name="heading 5" w:uiPriority="9" w:qFormat="1"/>
-    <w:lsdException w:name="heading 6" w:uiPriority="9" w:qFormat="1"/>
-    <w:lsdException w:name="heading 7" w:uiPriority="9" w:qFormat="1"/>
-    <w:lsdException w:name="heading 8" w:uiPriority="9" w:qFormat="1"/>
-    <w:lsdException w:name="heading 9" w:uiPriority="9" w:qFormat="1"/>
-    <w:lsdException w:name="toc 1" w:uiPriority="39"/>
-    <w:lsdException w:name="toc 2" w:uiPriority="39"/>
-    <w:lsdException w:name="toc 3" w:uiPriority="39"/>
-    <w:lsdException w:name="toc 4" w:uiPriority="39"/>
-    <w:lsdException w:name="toc 5" w:uiPriority="39"/>
-    <w:lsdException w:name="toc 6" w:uiPriority="39"/>
-    <w:lsdException w:name="toc 7" w:uiPriority="39"/>
-    <w:lsdException w:name="toc 8" w:uiPriority="39"/>
-    <w:lsdException w:name="toc 9" w:uiPriority="39"/>
-    <w:lsdException w:name="caption" w:uiPriority="35" w:qFormat="1"/>
-    <w:lsdException w:name="Title" w:semiHidden="0" w:uiPriority="10" w:unhideWhenUsed="0" w:qFormat="1"/>
-    <w:lsdException w:name="Default Paragraph Font" w:uiPriority="1"/>
-    <w:lsdException w:name="Subtitle" w:semiHidden="0" w:uiPriority="11" w:unhideWhenUsed="0" w:qFormat="1"/>
-    <w:lsdException w:name="Strong" w:semiHidden="0" w:uiPriority="22" w:unhideWhenUsed="0" w:qFormat="1"/>
-    <w:lsdException w:name="Emphasis" w:semiHidden="0" w:uiPriority="20" w:unhideWhenUsed="0" w:qFormat="1"/>
-    <w:lsdException w:name="Table Grid" w:semiHidden="0" w:uiPriority="39" w:unhideWhenUsed="0"/>
-    <w:lsdException w:name="Placeholder Text" w:unhideWhenUsed="0"/>
-    <w:lsdException w:name="No Spacing" w:semiHidden="0" w:uiPriority="1" w:unhideWhenUsed="0" w:qFormat="1"/>
-    <w:lsdException w:name="Light Shading" w:semiHidden="0" w:uiPriority="60" w:unhideWhenUsed="0"/>
-    <w:lsdException w:name="Light List" w:semiHidden="0" w:uiPriority="61" w:unhideWhenUsed="0"/>
-    <w:lsdException w:name="Light Grid" w:semiHidden="0" w:uiPriority="62" w:unhideWhenUsed="0"/>
-    <w:lsdException w:name="Medium Shading 1" w:semiHidden="0" w:uiPriority="63" w:unhideWhenUsed="0"/>
-    <w:lsdException w:name="Medium Shading 2" w:semiHidden="0" w:uiPriority="64" w:unhideWhenUsed="0"/>
-    <w:lsdException w:name="Medium List 1" w:semiHidden="0" w:uiPriority="65" w:unhideWhenUsed="0"/>
-    <w:lsdException w:name="Medium List 2" w:semiHidden="0" w:uiPriority="66" w:unhideWhenUsed="0"/>
-    <w:lsdException w:name="Medium Grid 1" w:semiHidden="0" w:uiPriority="67" w:unhideWhenUsed="0"/>
-    <w:lsdException w:name="Medium Grid 2" w:semiHidden="0" w:uiPriority="68" w:unhideWhenUsed="0"/>
-    <w:lsdException w:name="Medium Grid 3" w:semiHidden="0" w:uiPriority="69" w:unhideWhenUsed="0"/>
-    <w:lsdException w:name="Dark List" w:semiHidden="0" w:uiPriority="70" w:unhideWhenUsed="0"/>
-    <w:lsdException w:name="Colorful Shading" w:semiHidden="0" w:uiPriority="71" w:unhideWhenUsed="0"/>
-    <w:lsdException w:name="Colorful List" w:semiHidden="0" w:uiPriority="72" w:unhideWhenUsed="0"/>
-    <w:lsdException w:name="Colorful Grid" w:semiHidden="0" w:uiPriority="73" w:unhideWhenUsed="0"/>
-    <w:lsdException w:name="Light Shading Accent 1" w:semiHidden="0" w:uiPriority="60" w:unhideWhenUsed="0"/>
-    <w:lsdException w:name="Light List Accent 1" w:semiHidden="0" w:uiPriority="61" w:unhideWhenUsed="0"/>
-    <w:lsdException w:name="Light Grid Accent 1" w:semiHidden="0" w:uiPriority="62" w:unhideWhenUsed="0"/>
-    <w:lsdException w:name="Medium Shading 1 Accent 1" w:semiHidden="0" w:uiPriority="63" w:unhideWhenUsed="0"/>
-    <w:lsdException w:name="Medium Shading 2 Accent 1" w:semiHidden="0" w:uiPriority="64" w:unhideWhenUsed="0"/>
-    <w:lsdException w:name="Medium List 1 Accent 1" w:semiHidden="0" w:uiPriority="65" w:unhideWhenUsed="0"/>
-    <w:lsdException w:name="Revision" w:unhideWhenUsed="0"/>
-    <w:lsdException w:name="List Paragraph" w:semiHidden="0" w:uiPriority="34" w:unhideWhenUsed="0" w:qFormat="1"/>
-    <w:lsdException w:name="Quote" w:semiHidden="0" w:uiPriority="29" w:unhideWhenUsed="0" w:qFormat="1"/>
-    <w:lsdException w:name="Intense Quote" w:semiHidden="0" w:uiPriority="30" w:unhideWhenUsed="0" w:qFormat="1"/>
-    <w:lsdException w:name="Medium List 2 Accent 1" w:semiHidden="0" w:uiPriority="66" w:unhideWhenUsed="0"/>
-    <w:lsdException w:name="Medium Grid 1 Accent 1" w:semiHidden="0" w:uiPriority="67" w:unhideWhenUsed="0"/>
-    <w:lsdException w:name="Medium Grid 2 Accent 1" w:semiHidden="0" w:uiPriority="68" w:unhideWhenUsed="0"/>
-    <w:lsdException w:name="Medium Grid 3 Accent 1" w:semiHidden="0" w:uiPriority="69" w:unhideWhenUsed="0"/>
-    <w:lsdException w:name="Dark List Accent 1" w:semiHidden="0" w:uiPriority="70" w:unhideWhenUsed="0"/>
-    <w:lsdException w:name="Colorful Shading Accent 1" w:semiHidden="0" w:uiPriority="71" w:unhideWhenUsed="0"/>
-    <w:lsdException w:name="Colorful List Accent 1" w:semiHidden="0" w:uiPriority="72" w:unhideWhenUsed="0"/>
-    <w:lsdException w:name="Colorful Grid Accent 1" w:semiHidden="0" w:uiPriority="73" w:unhideWhenUsed="0"/>
-    <w:lsdException w:name="Light Shading Accent 2" w:semiHidden="0" w:uiPriority="60" w:unhideWhenUsed="0"/>
-    <w:lsdException w:name="Light List Accent 2" w:semiHidden="0" w:uiPriority="61" w:unhideWhenUsed="0"/>
-    <w:lsdException w:name="Light Grid Accent 2" w:semiHidden="0" w:uiPriority="62" w:unhideWhenUsed="0"/>
-    <w:lsdException w:name="Medium Shading 1 Accent 2" w:semiHidden="0" w:uiPriority="63" w:unhideWhenUsed="0"/>
-    <w:lsdException w:name="Medium Shading 2 Accent 2" w:semiHidden="0" w:uiPriority="64" w:unhideWhenUsed="0"/>
-    <w:lsdException w:name="Medium List 1 Accent 2" w:semiHidden="0" w:uiPriority="65" w:unhideWhenUsed="0"/>
-    <w:lsdException w:name="Medium List 2 Accent 2" w:semiHidden="0" w:uiPriority="66" w:unhideWhenUsed="0"/>
-    <w:lsdException w:name="Medium Grid 1 Accent 2" w:semiHidden="0" w:uiPriority="67" w:unhideWhenUsed="0"/>
-    <w:lsdException w:name="Medium Grid 2 Accent 2" w:semiHidden="0" w:uiPriority="68" w:unhideWhenUsed="0"/>
-    <w:lsdException w:name="Medium Grid 3 Accent 2" w:semiHidden="0" w:uiPriority="69" w:unhideWhenUsed="0"/>
-    <w:lsdException w:name="Dark List Accent 2" w:semiHidden="0" w:uiPriority="70" w:unhideWhenUsed="0"/>
-    <w:lsdException w:name="Colorful Shading Accent 2" w:semiHidden="0" w:uiPriority="71" w:unhideWhenUsed="0"/>
-    <w:lsdException w:name="Colorful List Accent 2" w:semiHidden="0" w:uiPriority="72" w:unhideWhenUsed="0"/>
-    <w:lsdException w:name="Colorful Grid Accent 2" w:semiHidden="0" w:uiPriority="73" w:unhideWhenUsed="0"/>
-    <w:lsdException w:name="Light Shading Accent 3" w:semiHidden="0" w:uiPriority="60" w:unhideWhenUsed="0"/>
-    <w:lsdException w:name="Light List Accent 3" w:semiHidden="0" w:uiPriority="61" w:unhideWhenUsed="0"/>
-    <w:lsdException w:name="Light Grid Accent 3" w:semiHidden="0" w:uiPriority="62" w:unhideWhenUsed="0"/>
-    <w:lsdException w:name="Medium Shading 1 Accent 3" w:semiHidden="0" w:uiPriority="63" w:unhideWhenUsed="0"/>
-    <w:lsdException w:name="Medium Shading 2 Accent 3" w:semiHidden="0" w:uiPriority="64" w:unhideWhenUsed="0"/>
-    <w:lsdException w:name="Medium List 1 Accent 3" w:semiHidden="0" w:uiPriority="65" w:unhideWhenUsed="0"/>
-    <w:lsdException w:name="Medium List 2 Accent 3" w:semiHidden="0" w:uiPriority="66" w:unhideWhenUsed="0"/>
-    <w:lsdException w:name="Medium Grid 1 Accent 3" w:semiHidden="0" w:uiPriority="67" w:unhideWhenUsed="0"/>
-    <w:lsdException w:name="Medium Grid 2 Accent 3" w:semiHidden="0" w:uiPriority="68" w:unhideWhenUsed="0"/>
-    <w:lsdException w:name="Medium Grid 3 Accent 3" w:semiHidden="0" w:uiPriority="69" w:unhideWhenUsed="0"/>
-    <w:lsdException w:name="Dark List Accent 3" w:semiHidden="0" w:uiPriority="70" w:unhideWhenUsed="0"/>
-    <w:lsdException w:name="Colorful Shading Accent 3" w:semiHidden="0" w:uiPriority="71" w:unhideWhenUsed="0"/>
-    <w:lsdException w:name="Colorful List Accent 3" w:semiHidden="0" w:uiPriority="72" w:unhideWhenUsed="0"/>
-    <w:lsdException w:name="Colorful Grid Accent 3" w:semiHidden="0" w:uiPriority="73" w:unhideWhenUsed="0"/>
-    <w:lsdException w:name="Light Shading Accent 4" w:semiHidden="0" w:uiPriority="60" w:unhideWhenUsed="0"/>
-    <w:lsdException w:name="Light List Accent 4" w:semiHidden="0" w:uiPriority="61" w:unhideWhenUsed="0"/>
-    <w:lsdException w:name="Light Grid Accent 4" w:semiHidden="0" w:uiPriority="62" w:unhideWhenUsed="0"/>
-    <w:lsdException w:name="Medium Shading 1 Accent 4" w:semiHidden="0" w:uiPriority="63" w:unhideWhenUsed="0"/>
-    <w:lsdException w:name="Medium Shading 2 Accent 4" w:semiHidden="0" w:uiPriority="64" w:unhideWhenUsed="0"/>
-    <w:lsdException w:name="Medium List 1 Accent 4" w:semiHidden="0" w:uiPriority="65" w:unhideWhenUsed="0"/>
-    <w:lsdException w:name="Medium List 2 Accent 4" w:semiHidden="0" w:uiPriority="66" w:unhideWhenUsed="0"/>
-    <w:lsdException w:name="Medium Grid 1 Accent 4" w:semiHidden="0" w:uiPriority="67" w:unhideWhenUsed="0"/>
-    <w:lsdException w:name="Medium Grid 2 Accent 4" w:semiHidden="0" w:uiPriority="68" w:unhideWhenUsed="0"/>
-    <w:lsdException w:name="Medium Grid 3 Accent 4" w:semiHidden="0" w:uiPriority="69" w:unhideWhenUsed="0"/>
-    <w:lsdException w:name="Dark List Accent 4" w:semiHidden="0" w:uiPriority="70" w:unhideWhenUsed="0"/>
-    <w:lsdException w:name="Colorful Shading Accent 4" w:semiHidden="0" w:uiPriority="71" w:unhideWhenUsed="0"/>
-    <w:lsdException w:name="Colorful List Accent 4" w:semiHidden="0" w:uiPriority="72" w:unhideWhenUsed="0"/>
-    <w:lsdException w:name="Colorful Grid Accent 4" w:semiHidden="0" w:uiPriority="73" w:unhideWhenUsed="0"/>
-    <w:lsdException w:name="Light Shading Accent 5" w:semiHidden="0" w:uiPriority="60" w:unhideWhenUsed="0"/>
-    <w:lsdException w:name="Light List Accent 5" w:semiHidden="0" w:uiPriority="61" w:unhideWhenUsed="0"/>
-    <w:lsdException w:name="Light Grid Accent 5" w:semiHidden="0" w:uiPriority="62" w:unhideWhenUsed="0"/>
-    <w:lsdException w:name="Medium Shading 1 Accent 5" w:semiHidden="0" w:uiPriority="63" w:unhideWhenUsed="0"/>
-    <w:lsdException w:name="Medium Shading 2 Accent 5" w:semiHidden="0" w:uiPriority="64" w:unhideWhenUsed="0"/>
-    <w:lsdException w:name="Medium List 1 Accent 5" w:semiHidden="0" w:uiPriority="65" w:unhideWhenUsed="0"/>
-    <w:lsdException w:name="Medium List 2 Accent 5" w:semiHidden="0" w:uiPriority="66" w:unhideWhenUsed="0"/>
-    <w:lsdException w:name="Medium Grid 1 Accent 5" w:semiHidden="0" w:uiPriority="67" w:unhideWhenUsed="0"/>
-    <w:lsdException w:name="Medium Grid 2 Accent 5" w:semiHidden="0" w:uiPriority="68" w:unhideWhenUsed="0"/>
-    <w:lsdException w:name="Medium Grid 3 Accent 5" w:semiHidden="0" w:uiPriority="69" w:unhideWhenUsed="0"/>
-    <w:lsdException w:name="Dark List Accent 5" w:semiHidden="0" w:uiPriority="70" w:unhideWhenUsed="0"/>
-    <w:lsdException w:name="Colorful Shading Accent 5" w:semiHidden="0" w:uiPriority="71" w:unhideWhenUsed="0"/>
-    <w:lsdException w:name="Colorful List Accent 5" w:semiHidden="0" w:uiPriority="72" w:unhideWhenUsed="0"/>
-    <w:lsdException w:name="Colorful Grid Accent 5" w:semiHidden="0" w:uiPriority="73" w:unhideWhenUsed="0"/>
-    <w:lsdException w:name="Light Shading Accent 6" w:semiHidden="0" w:uiPriority="60" w:unhideWhenUsed="0"/>
-    <w:lsdException w:name="Light List Accent 6" w:semiHidden="0" w:uiPriority="61" w:unhideWhenUsed="0"/>
-    <w:lsdException w:name="Light Grid Accent 6" w:semiHidden="0" w:uiPriority="62" w:unhideWhenUsed="0"/>
-    <w:lsdException w:name="Medium Shading 1 Accent 6" w:semiHidden="0" w:uiPriority="63" w:unhideWhenUsed="0"/>
-    <w:lsdException w:name="Medium Shading 2 Accent 6" w:semiHidden="0" w:uiPriority="64" w:unhideWhenUsed="0"/>
-    <w:lsdException w:name="Medium List 1 Accent 6" w:semiHidden="0" w:uiPriority="65" w:unhideWhenUsed="0"/>
-    <w:lsdException w:name="Medium List 2 Accent 6" w:semiHidden="0" w:uiPriority="66" w:unhideWhenUsed="0"/>
-    <w:lsdException w:name="Medium Grid 1 Accent 6" w:semiHidden="0" w:uiPriority="67" w:unhideWhenUsed="0"/>
-    <w:lsdException w:name="Medium Grid 2 Accent 6" w:semiHidden="0" w:uiPriority="68" w:unhideWhenUsed="0"/>
-    <w:lsdException w:name="Medium Grid 3 Accent 6" w:semiHidden="0" w:uiPriority="69" w:unhideWhenUsed="0"/>
-    <w:lsdException w:name="Dark List Accent 6" w:semiHidden="0" w:uiPriority="70" w:unhideWhenUsed="0"/>
-    <w:lsdException w:name="Colorful Shading Accent 6" w:semiHidden="0" w:uiPriority="71" w:unhideWhenUsed="0"/>
-    <w:lsdException w:name="Colorful List Accent 6" w:semiHidden="0" w:uiPriority="72" w:unhideWhenUsed="0"/>
-    <w:lsdException w:name="Colorful Grid Accent 6" w:semiHidden="0" w:uiPriority="73" w:unhideWhenUsed="0"/>
-    <w:lsdException w:name="Subtle Emphasis" w:semiHidden="0" w:uiPriority="19" w:unhideWhenUsed="0" w:qFormat="1"/>
-    <w:lsdException w:name="Intense Emphasis" w:semiHidden="0" w:uiPriority="21" w:unhideWhenUsed="0" w:qFormat="1"/>
-    <w:lsdException w:name="Subtle Reference" w:semiHidden="0" w:uiPriority="31" w:unhideWhenUsed="0" w:qFormat="1"/>
-    <w:lsdException w:name="Intense Reference" w:semiHidden="0" w:uiPriority="32" w:unhideWhenUsed="0" w:qFormat="1"/>
-    <w:lsdException w:name="Book Title" w:semiHidden="0" w:uiPriority="33" w:unhideWhenUsed="0" w:qFormat="1"/>
-    <w:lsdException w:name="Bibliography" w:uiPriority="37"/>
-    <w:lsdException w:name="TOC Heading" w:uiPriority="39" w:qFormat="1"/>
+  <w:latentStyles w:defLockedState="0" w:defUIPriority="99" w:defSemiHidden="0" w:defUnhideWhenUsed="0" w:defQFormat="0" w:count="376">
+    <w:lsdException w:name="Normal" w:uiPriority="0" w:qFormat="1"/>
+    <w:lsdException w:name="heading 1" w:uiPriority="9" w:qFormat="1"/>
+    <w:lsdException w:name="heading 2" w:semiHidden="1" w:uiPriority="9" w:unhideWhenUsed="1" w:qFormat="1"/>
+    <w:lsdException w:name="heading 3" w:semiHidden="1" w:uiPriority="9" w:unhideWhenUsed="1" w:qFormat="1"/>
+    <w:lsdException w:name="heading 4" w:semiHidden="1" w:uiPriority="9" w:unhideWhenUsed="1" w:qFormat="1"/>
+    <w:lsdException w:name="heading 5" w:semiHidden="1" w:uiPriority="9" w:unhideWhenUsed="1" w:qFormat="1"/>
+    <w:lsdException w:name="heading 6" w:semiHidden="1" w:uiPriority="9" w:unhideWhenUsed="1" w:qFormat="1"/>
+    <w:lsdException w:name="heading 7" w:semiHidden="1" w:uiPriority="9" w:unhideWhenUsed="1" w:qFormat="1"/>
+    <w:lsdException w:name="heading 8" w:semiHidden="1" w:uiPriority="9" w:unhideWhenUsed="1" w:qFormat="1"/>
+    <w:lsdException w:name="heading 9" w:semiHidden="1" w:uiPriority="9" w:unhideWhenUsed="1" w:qFormat="1"/>
+    <w:lsdException w:name="index 1" w:semiHidden="1" w:unhideWhenUsed="1"/>
+    <w:lsdException w:name="index 2" w:semiHidden="1" w:unhideWhenUsed="1"/>
+    <w:lsdException w:name="index 3" w:semiHidden="1" w:unhideWhenUsed="1"/>
+    <w:lsdException w:name="index 4" w:semiHidden="1" w:unhideWhenUsed="1"/>
+    <w:lsdException w:name="index 5" w:semiHidden="1" w:unhideWhenUsed="1"/>
+    <w:lsdException w:name="index 6" w:semiHidden="1" w:unhideWhenUsed="1"/>
+    <w:lsdException w:name="index 7" w:semiHidden="1" w:unhideWhenUsed="1"/>
+    <w:lsdException w:name="index 8" w:semiHidden="1" w:unhideWhenUsed="1"/>
+    <w:lsdException w:name="index 9" w:semiHidden="1" w:unhideWhenUsed="1"/>
+    <w:lsdException w:name="toc 1" w:semiHidden="1" w:uiPriority="39" w:unhideWhenUsed="1"/>
+    <w:lsdException w:name="toc 2" w:semiHidden="1" w:uiPriority="39" w:unhideWhenUsed="1"/>
+    <w:lsdException w:name="toc 3" w:semiHidden="1" w:uiPriority="39" w:unhideWhenUsed="1"/>
+    <w:lsdException w:name="toc 4" w:semiHidden="1" w:uiPriority="39" w:unhideWhenUsed="1"/>
+    <w:lsdException w:name="toc 5" w:semiHidden="1" w:uiPriority="39" w:unhideWhenUsed="1"/>
+    <w:lsdException w:name="toc 6" w:semiHidden="1" w:uiPriority="39" w:unhideWhenUsed="1"/>
+    <w:lsdException w:name="toc 7" w:semiHidden="1" w:uiPriority="39" w:unhideWhenUsed="1"/>
+    <w:lsdException w:name="toc 8" w:semiHidden="1" w:uiPriority="39" w:unhideWhenUsed="1"/>
+    <w:lsdException w:name="toc 9" w:semiHidden="1" w:uiPriority="39" w:unhideWhenUsed="1"/>
+    <w:lsdException w:name="Normal Indent" w:semiHidden="1" w:unhideWhenUsed="1"/>
+    <w:lsdException w:name="footnote text" w:semiHidden="1" w:unhideWhenUsed="1"/>
+    <w:lsdException w:name="annotation text" w:semiHidden="1" w:unhideWhenUsed="1"/>
+    <w:lsdException w:name="header" w:semiHidden="1" w:unhideWhenUsed="1"/>
+    <w:lsdException w:name="footer" w:semiHidden="1" w:unhideWhenUsed="1"/>
+    <w:lsdException w:name="index heading" w:semiHidden="1" w:unhideWhenUsed="1"/>
+    <w:lsdException w:name="caption" w:semiHidden="1" w:uiPriority="35" w:unhideWhenUsed="1" w:qFormat="1"/>
+    <w:lsdException w:name="table of figures" w:semiHidden="1" w:unhideWhenUsed="1"/>
+    <w:lsdException w:name="envelope address" w:semiHidden="1" w:unhideWhenUsed="1"/>
+    <w:lsdException w:name="envelope return" w:semiHidden="1" w:unhideWhenUsed="1"/>
+    <w:lsdException w:name="footnote reference" w:semiHidden="1" w:unhideWhenUsed="1"/>
+    <w:lsdException w:name="annotation reference" w:semiHidden="1" w:unhideWhenUsed="1"/>
+    <w:lsdException w:name="line number" w:semiHidden="1" w:unhideWhenUsed="1"/>
+    <w:lsdException w:name="page number" w:semiHidden="1" w:unhideWhenUsed="1"/>
+    <w:lsdException w:name="endnote reference" w:semiHidden="1" w:unhideWhenUsed="1"/>
+    <w:lsdException w:name="endnote text" w:semiHidden="1" w:unhideWhenUsed="1"/>
+    <w:lsdException w:name="table of authorities" w:semiHidden="1" w:unhideWhenUsed="1"/>
+    <w:lsdException w:name="macro" w:semiHidden="1" w:unhideWhenUsed="1"/>
+    <w:lsdException w:name="toa heading" w:semiHidden="1" w:unhideWhenUsed="1"/>
+    <w:lsdException w:name="List" w:semiHidden="1" w:unhideWhenUsed="1"/>
+    <w:lsdException w:name="List Bullet" w:semiHidden="1" w:unhideWhenUsed="1"/>
+    <w:lsdException w:name="List Number" w:semiHidden="1" w:unhideWhenUsed="1"/>
+    <w:lsdException w:name="List 2" w:semiHidden="1" w:unhideWhenUsed="1"/>
+    <w:lsdException w:name="List 3" w:semiHidden="1" w:unhideWhenUsed="1"/>
+    <w:lsdException w:name="List 4" w:semiHidden="1" w:unhideWhenUsed="1"/>
+    <w:lsdException w:name="List 5" w:semiHidden="1" w:unhideWhenUsed="1"/>
+    <w:lsdException w:name="List Bullet 2" w:semiHidden="1" w:unhideWhenUsed="1"/>
+    <w:lsdException w:name="List Bullet 3" w:semiHidden="1" w:unhideWhenUsed="1"/>
+    <w:lsdException w:name="List Bullet 4" w:semiHidden="1" w:unhideWhenUsed="1"/>
+    <w:lsdException w:name="List Bullet 5" w:semiHidden="1" w:unhideWhenUsed="1"/>
+    <w:lsdException w:name="List Number 2" w:semiHidden="1" w:unhideWhenUsed="1"/>
+    <w:lsdException w:name="List Number 3" w:semiHidden="1" w:unhideWhenUsed="1"/>
+    <w:lsdException w:name="List Number 4" w:semiHidden="1" w:unhideWhenUsed="1"/>
+    <w:lsdException w:name="List Number 5" w:semiHidden="1" w:unhideWhenUsed="1"/>
+    <w:lsdException w:name="Title" w:uiPriority="10" w:qFormat="1"/>
+    <w:lsdException w:name="Closing" w:semiHidden="1" w:unhideWhenUsed="1"/>
+    <w:lsdException w:name="Signature" w:semiHidden="1" w:unhideWhenUsed="1"/>
+    <w:lsdException w:name="Default Paragraph Font" w:semiHidden="1" w:uiPriority="1" w:unhideWhenUsed="1"/>
+    <w:lsdException w:name="Body Text" w:semiHidden="1" w:unhideWhenUsed="1"/>
+    <w:lsdException w:name="Body Text Indent" w:semiHidden="1" w:unhideWhenUsed="1"/>
+    <w:lsdException w:name="List Continue" w:semiHidden="1" w:unhideWhenUsed="1"/>
+    <w:lsdException w:name="List Continue 2" w:semiHidden="1" w:unhideWhenUsed="1"/>
+    <w:lsdException w:name="List Continue 3" w:semiHidden="1" w:unhideWhenUsed="1"/>
+    <w:lsdException w:name="List Continue 4" w:semiHidden="1" w:unhideWhenUsed="1"/>
+    <w:lsdException w:name="List Continue 5" w:semiHidden="1" w:unhideWhenUsed="1"/>
+    <w:lsdException w:name="Message Header" w:semiHidden="1" w:unhideWhenUsed="1"/>
+    <w:lsdException w:name="Subtitle" w:uiPriority="11" w:qFormat="1"/>
+    <w:lsdException w:name="Salutation" w:semiHidden="1" w:unhideWhenUsed="1"/>
+    <w:lsdException w:name="Date" w:semiHidden="1" w:unhideWhenUsed="1"/>
+    <w:lsdException w:name="Body Text First Indent" w:semiHidden="1" w:unhideWhenUsed="1"/>
+    <w:lsdException w:name="Body Text First Indent 2" w:semiHidden="1" w:unhideWhenUsed="1"/>
+    <w:lsdException w:name="Note Heading" w:semiHidden="1" w:unhideWhenUsed="1"/>
+    <w:lsdException w:name="Body Text 2" w:semiHidden="1" w:unhideWhenUsed="1"/>
+    <w:lsdException w:name="Body Text 3" w:semiHidden="1" w:unhideWhenUsed="1"/>
+    <w:lsdException w:name="Body Text Indent 2" w:semiHidden="1" w:unhideWhenUsed="1"/>
+    <w:lsdException w:name="Body Text Indent 3" w:semiHidden="1" w:unhideWhenUsed="1"/>
+    <w:lsdException w:name="Block Text" w:semiHidden="1" w:unhideWhenUsed="1"/>
+    <w:lsdException w:name="Hyperlink" w:semiHidden="1" w:unhideWhenUsed="1"/>
+    <w:lsdException w:name="FollowedHyperlink" w:semiHidden="1" w:unhideWhenUsed="1"/>
+    <w:lsdException w:name="Strong" w:uiPriority="22" w:qFormat="1"/>
+    <w:lsdException w:name="Emphasis" w:uiPriority="20" w:qFormat="1"/>
+    <w:lsdException w:name="Document Map" w:semiHidden="1" w:unhideWhenUsed="1"/>
+    <w:lsdException w:name="Plain Text" w:semiHidden="1" w:unhideWhenUsed="1"/>
+    <w:lsdException w:name="E-mail Signature" w:semiHidden="1" w:unhideWhenUsed="1"/>
+    <w:lsdException w:name="HTML Top of Form" w:semiHidden="1" w:unhideWhenUsed="1"/>
+    <w:lsdException w:name="HTML Bottom of Form" w:semiHidden="1" w:unhideWhenUsed="1"/>
+    <w:lsdException w:name="Normal (Web)" w:semiHidden="1" w:unhideWhenUsed="1"/>
+    <w:lsdException w:name="HTML Acronym" w:semiHidden="1" w:unhideWhenUsed="1"/>
+    <w:lsdException w:name="HTML Address" w:semiHidden="1" w:unhideWhenUsed="1"/>
+    <w:lsdException w:name="HTML Cite" w:semiHidden="1" w:unhideWhenUsed="1"/>
+    <w:lsdException w:name="HTML Code" w:semiHidden="1" w:unhideWhenUsed="1"/>
+    <w:lsdException w:name="HTML Definition" w:semiHidden="1" w:unhideWhenUsed="1"/>
+    <w:lsdException w:name="HTML Keyboard" w:semiHidden="1" w:unhideWhenUsed="1"/>
+    <w:lsdException w:name="HTML Preformatted" w:semiHidden="1" w:unhideWhenUsed="1"/>
+    <w:lsdException w:name="HTML Sample" w:semiHidden="1" w:unhideWhenUsed="1"/>
+    <w:lsdException w:name="HTML Typewriter" w:semiHidden="1" w:unhideWhenUsed="1"/>
+    <w:lsdException w:name="HTML Variable" w:semiHidden="1" w:unhideWhenUsed="1"/>
+    <w:lsdException w:name="Normal Table" w:semiHidden="1" w:unhideWhenUsed="1"/>
+    <w:lsdException w:name="annotation subject" w:semiHidden="1" w:unhideWhenUsed="1"/>
+    <w:lsdException w:name="No List" w:semiHidden="1" w:unhideWhenUsed="1"/>
+    <w:lsdException w:name="Outline List 1" w:semiHidden="1" w:unhideWhenUsed="1"/>
+    <w:lsdException w:name="Outline List 2" w:semiHidden="1" w:unhideWhenUsed="1"/>
+    <w:lsdException w:name="Outline List 3" w:semiHidden="1" w:unhideWhenUsed="1"/>
+    <w:lsdException w:name="Table Simple 1" w:semiHidden="1" w:unhideWhenUsed="1"/>
+    <w:lsdException w:name="Table Simple 2" w:semiHidden="1" w:unhideWhenUsed="1"/>
+    <w:lsdException w:name="Table Simple 3" w:semiHidden="1" w:unhideWhenUsed="1"/>
+    <w:lsdException w:name="Table Classic 1" w:semiHidden="1" w:unhideWhenUsed="1"/>
+    <w:lsdException w:name="Table Classic 2" w:semiHidden="1" w:unhideWhenUsed="1"/>
+    <w:lsdException w:name="Table Classic 3" w:semiHidden="1" w:unhideWhenUsed="1"/>
+    <w:lsdException w:name="Table Classic 4" w:semiHidden="1" w:unhideWhenUsed="1"/>
+    <w:lsdException w:name="Table Colorful 1" w:semiHidden="1" w:unhideWhenUsed="1"/>
+    <w:lsdException w:name="Table Colorful 2" w:semiHidden="1" w:unhideWhenUsed="1"/>
+    <w:lsdException w:name="Table Colorful 3" w:semiHidden="1" w:unhideWhenUsed="1"/>
+    <w:lsdException w:name="Table Columns 1" w:semiHidden="1" w:unhideWhenUsed="1"/>
+    <w:lsdException w:name="Table Columns 2" w:semiHidden="1" w:unhideWhenUsed="1"/>
+    <w:lsdException w:name="Table Columns 3" w:semiHidden="1" w:unhideWhenUsed="1"/>
+    <w:lsdException w:name="Table Columns 4" w:semiHidden="1" w:unhideWhenUsed="1"/>
+    <w:lsdException w:name="Table Columns 5" w:semiHidden="1" w:unhideWhenUsed="1"/>
+    <w:lsdException w:name="Table Grid 1" w:semiHidden="1" w:unhideWhenUsed="1"/>
+    <w:lsdException w:name="Table Grid 2" w:semiHidden="1" w:unhideWhenUsed="1"/>
+    <w:lsdException w:name="Table Grid 3" w:semiHidden="1" w:unhideWhenUsed="1"/>
+    <w:lsdException w:name="Table Grid 4" w:semiHidden="1" w:unhideWhenUsed="1"/>
+    <w:lsdException w:name="Table Grid 5" w:semiHidden="1" w:unhideWhenUsed="1"/>
+    <w:lsdException w:name="Table Grid 6" w:semiHidden="1" w:unhideWhenUsed="1"/>
+    <w:lsdException w:name="Table Grid 7" w:semiHidden="1" w:unhideWhenUsed="1"/>
+    <w:lsdException w:name="Table Grid 8" w:semiHidden="1" w:unhideWhenUsed="1"/>
+    <w:lsdException w:name="Table List 1" w:semiHidden="1" w:unhideWhenUsed="1"/>
+    <w:lsdException w:name="Table List 2" w:semiHidden="1" w:unhideWhenUsed="1"/>
+    <w:lsdException w:name="Table List 3" w:semiHidden="1" w:unhideWhenUsed="1"/>
+    <w:lsdException w:name="Table List 4" w:semiHidden="1" w:unhideWhenUsed="1"/>
+    <w:lsdException w:name="Table List 5" w:semiHidden="1" w:unhideWhenUsed="1"/>
+    <w:lsdException w:name="Table List 6" w:semiHidden="1" w:unhideWhenUsed="1"/>
+    <w:lsdException w:name="Table List 7" w:semiHidden="1" w:unhideWhenUsed="1"/>
+    <w:lsdException w:name="Table List 8" w:semiHidden="1" w:unhideWhenUsed="1"/>
+    <w:lsdException w:name="Table 3D effects 1" w:semiHidden="1" w:unhideWhenUsed="1"/>
+    <w:lsdException w:name="Table 3D effects 2" w:semiHidden="1" w:unhideWhenUsed="1"/>
+    <w:lsdException w:name="Table 3D effects 3" w:semiHidden="1" w:unhideWhenUsed="1"/>
+    <w:lsdException w:name="Table Contemporary" w:semiHidden="1" w:unhideWhenUsed="1"/>
+    <w:lsdException w:name="Table Elegant" w:semiHidden="1" w:unhideWhenUsed="1"/>
+    <w:lsdException w:name="Table Professional" w:semiHidden="1" w:unhideWhenUsed="1"/>
+    <w:lsdException w:name="Table Subtle 1" w:semiHidden="1" w:unhideWhenUsed="1"/>
+    <w:lsdException w:name="Table Subtle 2" w:semiHidden="1" w:unhideWhenUsed="1"/>
+    <w:lsdException w:name="Table Web 1" w:semiHidden="1" w:unhideWhenUsed="1"/>
+    <w:lsdException w:name="Table Web 2" w:semiHidden="1" w:unhideWhenUsed="1"/>
+    <w:lsdException w:name="Table Web 3" w:semiHidden="1" w:unhideWhenUsed="1"/>
+    <w:lsdException w:name="Balloon Text" w:semiHidden="1" w:unhideWhenUsed="1"/>
+    <w:lsdException w:name="Table Grid" w:semiHidden="1" w:uiPriority="39" w:unhideWhenUsed="1"/>
+    <w:lsdException w:name="Table Theme" w:semiHidden="1" w:unhideWhenUsed="1"/>
+    <w:lsdException w:name="Placeholder Text" w:semiHidden="1"/>
+    <w:lsdException w:name="No Spacing" w:uiPriority="1" w:qFormat="1"/>
+    <w:lsdException w:name="Light Shading" w:uiPriority="60"/>
+    <w:lsdException w:name="Light List" w:uiPriority="61"/>
+    <w:lsdException w:name="Light Grid" w:uiPriority="62"/>
+    <w:lsdException w:name="Medium Shading 1" w:uiPriority="63"/>
+    <w:lsdException w:name="Medium Shading 2" w:uiPriority="64"/>
+    <w:lsdException w:name="Medium List 1" w:uiPriority="65"/>
+    <w:lsdException w:name="Medium List 2" w:uiPriority="66"/>
+    <w:lsdException w:name="Medium Grid 1" w:uiPriority="67"/>
+    <w:lsdException w:name="Medium Grid 2" w:uiPriority="68"/>
+    <w:lsdException w:name="Medium Grid 3" w:uiPriority="69"/>
+    <w:lsdException w:name="Dark List" w:uiPriority="70"/>
+    <w:lsdException w:name="Colorful Shading" w:uiPriority="71"/>
+    <w:lsdException w:name="Colorful List" w:uiPriority="72"/>
+    <w:lsdException w:name="Colorful Grid" w:uiPriority="73"/>
+    <w:lsdException w:name="Light Shading Accent 1" w:uiPriority="60"/>
+    <w:lsdException w:name="Light List Accent 1" w:uiPriority="61"/>
+    <w:lsdException w:name="Light Grid Accent 1" w:uiPriority="62"/>
+    <w:lsdException w:name="Medium Shading 1 Accent 1" w:uiPriority="63"/>
+    <w:lsdException w:name="Medium Shading 2 Accent 1" w:uiPriority="64"/>
+    <w:lsdException w:name="Medium List 1 Accent 1" w:uiPriority="65"/>
+    <w:lsdException w:name="Revision" w:semiHidden="1"/>
+    <w:lsdException w:name="List Paragraph" w:uiPriority="34" w:qFormat="1"/>
+    <w:lsdException w:name="Quote" w:uiPriority="29" w:qFormat="1"/>
+    <w:lsdException w:name="Intense Quote" w:uiPriority="30" w:qFormat="1"/>
+    <w:lsdException w:name="Medium List 2 Accent 1" w:uiPriority="66"/>
+    <w:lsdException w:name="Medium Grid 1 Accent 1" w:uiPriority="67"/>
+    <w:lsdException w:name="Medium Grid 2 Accent 1" w:uiPriority="68"/>
+    <w:lsdException w:name="Medium Grid 3 Accent 1" w:uiPriority="69"/>
+    <w:lsdException w:name="Dark List Accent 1" w:uiPriority="70"/>
+    <w:lsdException w:name="Colorful Shading Accent 1" w:uiPriority="71"/>
+    <w:lsdException w:name="Colorful List Accent 1" w:uiPriority="72"/>
+    <w:lsdException w:name="Colorful Grid Accent 1" w:uiPriority="73"/>
+    <w:lsdException w:name="Light Shading Accent 2" w:uiPriority="60"/>
+    <w:lsdException w:name="Light List Accent 2" w:uiPriority="61"/>
+    <w:lsdException w:name="Light Grid Accent 2" w:uiPriority="62"/>
+    <w:lsdException w:name="Medium Shading 1 Accent 2" w:uiPriority="63"/>
+    <w:lsdException w:name="Medium Shading 2 Accent 2" w:uiPriority="64"/>
+    <w:lsdException w:name="Medium List 1 Accent 2" w:uiPriority="65"/>
+    <w:lsdException w:name="Medium List 2 Accent 2" w:uiPriority="66"/>
+    <w:lsdException w:name="Medium Grid 1 Accent 2" w:uiPriority="67"/>
+    <w:lsdException w:name="Medium Grid 2 Accent 2" w:uiPriority="68"/>
+    <w:lsdException w:name="Medium Grid 3 Accent 2" w:uiPriority="69"/>
+    <w:lsdException w:name="Dark List Accent 2" w:uiPriority="70"/>
+    <w:lsdException w:name="Colorful Shading Accent 2" w:uiPriority="71"/>
+    <w:lsdException w:name="Colorful List Accent 2" w:uiPriority="72"/>
+    <w:lsdException w:name="Colorful Grid Accent 2" w:uiPriority="73"/>
+    <w:lsdException w:name="Light Shading Accent 3" w:uiPriority="60"/>
+    <w:lsdException w:name="Light List Accent 3" w:uiPriority="61"/>
+    <w:lsdException w:name="Light Grid Accent 3" w:uiPriority="62"/>
+    <w:lsdException w:name="Medium Shading 1 Accent 3" w:uiPriority="63"/>
+    <w:lsdException w:name="Medium Shading 2 Accent 3" w:uiPriority="64"/>
+    <w:lsdException w:name="Medium List 1 Accent 3" w:uiPriority="65"/>
+    <w:lsdException w:name="Medium List 2 Accent 3" w:uiPriority="66"/>
+    <w:lsdException w:name="Medium Grid 1 Accent 3" w:uiPriority="67"/>
+    <w:lsdException w:name="Medium Grid 2 Accent 3" w:uiPriority="68"/>
+    <w:lsdException w:name="Medium Grid 3 Accent 3" w:uiPriority="69"/>
+    <w:lsdException w:name="Dark List Accent 3" w:uiPriority="70"/>
+    <w:lsdException w:name="Colorful Shading Accent 3" w:uiPriority="71"/>
+    <w:lsdException w:name="Colorful List Accent 3" w:uiPriority="72"/>
+    <w:lsdException w:name="Colorful Grid Accent 3" w:uiPriority="73"/>
+    <w:lsdException w:name="Light Shading Accent 4" w:uiPriority="60"/>
+    <w:lsdException w:name="Light List Accent 4" w:uiPriority="61"/>
+    <w:lsdException w:name="Light Grid Accent 4" w:uiPriority="62"/>
+    <w:lsdException w:name="Medium Shading 1 Accent 4" w:uiPriority="63"/>
+    <w:lsdException w:name="Medium Shading 2 Accent 4" w:uiPriority="64"/>
+    <w:lsdException w:name="Medium List 1 Accent 4" w:uiPriority="65"/>
+    <w:lsdException w:name="Medium List 2 Accent 4" w:uiPriority="66"/>
+    <w:lsdException w:name="Medium Grid 1 Accent 4" w:uiPriority="67"/>
+    <w:lsdException w:name="Medium Grid 2 Accent 4" w:uiPriority="68"/>
+    <w:lsdException w:name="Medium Grid 3 Accent 4" w:uiPriority="69"/>
+    <w:lsdException w:name="Dark List Accent 4" w:uiPriority="70"/>
+    <w:lsdException w:name="Colorful Shading Accent 4" w:uiPriority="71"/>
+    <w:lsdException w:name="Colorful List Accent 4" w:uiPriority="72"/>
+    <w:lsdException w:name="Colorful Grid Accent 4" w:uiPriority="73"/>
+    <w:lsdException w:name="Light Shading Accent 5" w:uiPriority="60"/>
+    <w:lsdException w:name="Light List Accent 5" w:uiPriority="61"/>
+    <w:lsdException w:name="Light Grid Accent 5" w:uiPriority="62"/>
+    <w:lsdException w:name="Medium Shading 1 Accent 5" w:uiPriority="63"/>
+    <w:lsdException w:name="Medium Shading 2 Accent 5" w:uiPriority="64"/>
+    <w:lsdException w:name="Medium List 1 Accent 5" w:uiPriority="65"/>
+    <w:lsdException w:name="Medium List 2 Accent 5" w:uiPriority="66"/>
+    <w:lsdException w:name="Medium Grid 1 Accent 5" w:uiPriority="67"/>
+    <w:lsdException w:name="Medium Grid 2 Accent 5" w:uiPriority="68"/>
+    <w:lsdException w:name="Medium Grid 3 Accent 5" w:uiPriority="69"/>
+    <w:lsdException w:name="Dark List Accent 5" w:uiPriority="70"/>
+    <w:lsdException w:name="Colorful Shading Accent 5" w:uiPriority="71"/>
+    <w:lsdException w:name="Colorful List Accent 5" w:uiPriority="72"/>
+    <w:lsdException w:name="Colorful Grid Accent 5" w:uiPriority="73"/>
+    <w:lsdException w:name="Light Shading Accent 6" w:uiPriority="60"/>
+    <w:lsdException w:name="Light List Accent 6" w:uiPriority="61"/>
+    <w:lsdException w:name="Light Grid Accent 6" w:uiPriority="62"/>
+    <w:lsdException w:name="Medium Shading 1 Accent 6" w:uiPriority="63"/>
+    <w:lsdException w:name="Medium Shading 2 Accent 6" w:uiPriority="64"/>
+    <w:lsdException w:name="Medium List 1 Accent 6" w:uiPriority="65"/>
+    <w:lsdException w:name="Medium List 2 Accent 6" w:uiPriority="66"/>
+    <w:lsdException w:name="Medium Grid 1 Accent 6" w:uiPriority="67"/>
+    <w:lsdException w:name="Medium Grid 2 Accent 6" w:uiPriority="68"/>
+    <w:lsdException w:name="Medium Grid 3 Accent 6" w:uiPriority="69"/>
+    <w:lsdException w:name="Dark List Accent 6" w:uiPriority="70"/>
+    <w:lsdException w:name="Colorful Shading Accent 6" w:uiPriority="71"/>
+    <w:lsdException w:name="Colorful List Accent 6" w:uiPriority="72"/>
+    <w:lsdException w:name="Colorful Grid Accent 6" w:uiPriority="73"/>
+    <w:lsdException w:name="Subtle Emphasis" w:uiPriority="19" w:qFormat="1"/>
+    <w:lsdException w:name="Intense Emphasis" w:uiPriority="21" w:qFormat="1"/>
+    <w:lsdException w:name="Subtle Reference" w:uiPriority="31" w:qFormat="1"/>
+    <w:lsdException w:name="Intense Reference" w:uiPriority="32" w:qFormat="1"/>
+    <w:lsdException w:name="Book Title" w:uiPriority="33" w:qFormat="1"/>
+    <w:lsdException w:name="Bibliography" w:semiHidden="1" w:uiPriority="37" w:unhideWhenUsed="1"/>
+    <w:lsdException w:name="TOC Heading" w:semiHidden="1" w:uiPriority="39" w:unhideWhenUsed="1" w:qFormat="1"/>
+    <w:lsdException w:name="Plain Table 1" w:uiPriority="41"/>
+    <w:lsdException w:name="Plain Table 2" w:uiPriority="42"/>
+    <w:lsdException w:name="Plain Table 3" w:uiPriority="43"/>
+    <w:lsdException w:name="Plain Table 4" w:uiPriority="44"/>
+    <w:lsdException w:name="Plain Table 5" w:uiPriority="45"/>
+    <w:lsdException w:name="Grid Table Light" w:uiPriority="40"/>
+    <w:lsdException w:name="Grid Table 1 Light" w:uiPriority="46"/>
+    <w:lsdException w:name="Grid Table 2" w:uiPriority="47"/>
+    <w:lsdException w:name="Grid Table 3" w:uiPriority="48"/>
+    <w:lsdException w:name="Grid Table 4" w:uiPriority="49"/>
+    <w:lsdException w:name="Grid Table 5 Dark" w:uiPriority="50"/>
+    <w:lsdException w:name="Grid Table 6 Colorful" w:uiPriority="51"/>
+    <w:lsdException w:name="Grid Table 7 Colorful" w:uiPriority="52"/>
+    <w:lsdException w:name="Grid Table 1 Light Accent 1" w:uiPriority="46"/>
+    <w:lsdException w:name="Grid Table 2 Accent 1" w:uiPriority="47"/>
+    <w:lsdException w:name="Grid Table 3 Accent 1" w:uiPriority="48"/>
+    <w:lsdException w:name="Grid Table 4 Accent 1" w:uiPriority="49"/>
+    <w:lsdException w:name="Grid Table 5 Dark Accent 1" w:uiPriority="50"/>
+    <w:lsdException w:name="Grid Table 6 Colorful Accent 1" w:uiPriority="51"/>
+    <w:lsdException w:name="Grid Table 7 Colorful Accent 1" w:uiPriority="52"/>
+    <w:lsdException w:name="Grid Table 1 Light Accent 2" w:uiPriority="46"/>
+    <w:lsdException w:name="Grid Table 2 Accent 2" w:uiPriority="47"/>
+    <w:lsdException w:name="Grid Table 3 Accent 2" w:uiPriority="48"/>
+    <w:lsdException w:name="Grid Table 4 Accent 2" w:uiPriority="49"/>
+    <w:lsdException w:name="Grid Table 5 Dark Accent 2" w:uiPriority="50"/>
+    <w:lsdException w:name="Grid Table 6 Colorful Accent 2" w:uiPriority="51"/>
+    <w:lsdException w:name="Grid Table 7 Colorful Accent 2" w:uiPriority="52"/>
+    <w:lsdException w:name="Grid Table 1 Light Accent 3" w:uiPriority="46"/>
+    <w:lsdException w:name="Grid Table 2 Accent 3" w:uiPriority="47"/>
+    <w:lsdException w:name="Grid Table 3 Accent 3" w:uiPriority="48"/>
+    <w:lsdException w:name="Grid Table 4 Accent 3" w:uiPriority="49"/>
+    <w:lsdException w:name="Grid Table 5 Dark Accent 3" w:uiPriority="50"/>
+    <w:lsdException w:name="Grid Table 6 Colorful Accent 3" w:uiPriority="51"/>
+    <w:lsdException w:name="Grid Table 7 Colorful Accent 3" w:uiPriority="52"/>
+    <w:lsdException w:name="Grid Table 1 Light Accent 4" w:uiPriority="46"/>
+    <w:lsdException w:name="Grid Table 2 Accent 4" w:uiPriority="47"/>
+    <w:lsdException w:name="Grid Table 3 Accent 4" w:uiPriority="48"/>
+    <w:lsdException w:name="Grid Table 4 Accent 4" w:uiPriority="49"/>
+    <w:lsdException w:name="Grid Table 5 Dark Accent 4" w:uiPriority="50"/>
+    <w:lsdException w:name="Grid Table 6 Colorful Accent 4" w:uiPriority="51"/>
+    <w:lsdException w:name="Grid Table 7 Colorful Accent 4" w:uiPriority="52"/>
+    <w:lsdException w:name="Grid Table 1 Light Accent 5" w:uiPriority="46"/>
+    <w:lsdException w:name="Grid Table 2 Accent 5" w:uiPriority="47"/>
+    <w:lsdException w:name="Grid Table 3 Accent 5" w:uiPriority="48"/>
+    <w:lsdException w:name="Grid Table 4 Accent 5" w:uiPriority="49"/>
+    <w:lsdException w:name="Grid Table 5 Dark Accent 5" w:uiPriority="50"/>
+    <w:lsdException w:name="Grid Table 6 Colorful Accent 5" w:uiPriority="51"/>
+    <w:lsdException w:name="Grid Table 7 Colorful Accent 5" w:uiPriority="52"/>
+    <w:lsdException w:name="Grid Table 1 Light Accent 6" w:uiPriority="46"/>
+    <w:lsdException w:name="Grid Table 2 Accent 6" w:uiPriority="47"/>
+    <w:lsdException w:name="Grid Table 3 Accent 6" w:uiPriority="48"/>
+    <w:lsdException w:name="Grid Table 4 Accent 6" w:uiPriority="49"/>
+    <w:lsdException w:name="Grid Table 5 Dark Accent 6" w:uiPriority="50"/>
+    <w:lsdException w:name="Grid Table 6 Colorful Accent 6" w:uiPriority="51"/>
+    <w:lsdException w:name="Grid Table 7 Colorful Accent 6" w:uiPriority="52"/>
+    <w:lsdException w:name="List Table 1 Light" w:uiPriority="46"/>
+    <w:lsdException w:name="List Table 2" w:uiPriority="47"/>
+    <w:lsdException w:name="List Table 3" w:uiPriority="48"/>
+    <w:lsdException w:name="List Table 4" w:uiPriority="49"/>
+    <w:lsdException w:name="List Table 5 Dark" w:uiPriority="50"/>
+    <w:lsdException w:name="List Table 6 Colorful" w:uiPriority="51"/>
+    <w:lsdException w:name="List Table 7 Colorful" w:uiPriority="52"/>
+    <w:lsdException w:name="List Table 1 Light Accent 1" w:uiPriority="46"/>
+    <w:lsdException w:name="List Table 2 Accent 1" w:uiPriority="47"/>
+    <w:lsdException w:name="List Table 3 Accent 1" w:uiPriority="48"/>
+    <w:lsdException w:name="List Table 4 Accent 1" w:uiPriority="49"/>
+    <w:lsdException w:name="List Table 5 Dark Accent 1" w:uiPriority="50"/>
+    <w:lsdException w:name="List Table 6 Colorful Accent 1" w:uiPriority="51"/>
+    <w:lsdException w:name="List Table 7 Colorful Accent 1" w:uiPriority="52"/>
+    <w:lsdException w:name="List Table 1 Light Accent 2" w:uiPriority="46"/>
+    <w:lsdException w:name="List Table 2 Accent 2" w:uiPriority="47"/>
+    <w:lsdException w:name="List Table 3 Accent 2" w:uiPriority="48"/>
+    <w:lsdException w:name="List Table 4 Accent 2" w:uiPriority="49"/>
+    <w:lsdException w:name="List Table 5 Dark Accent 2" w:uiPriority="50"/>
+    <w:lsdException w:name="List Table 6 Colorful Accent 2" w:uiPriority="51"/>
+    <w:lsdException w:name="List Table 7 Colorful Accent 2" w:uiPriority="52"/>
+    <w:lsdException w:name="List Table 1 Light Accent 3" w:uiPriority="46"/>
+    <w:lsdException w:name="List Table 2 Accent 3" w:uiPriority="47"/>
+    <w:lsdException w:name="List Table 3 Accent 3" w:uiPriority="48"/>
+    <w:lsdException w:name="List Table 4 Accent 3" w:uiPriority="49"/>
+    <w:lsdException w:name="List Table 5 Dark Accent 3" w:uiPriority="50"/>
+    <w:lsdException w:name="List Table 6 Colorful Accent 3" w:uiPriority="51"/>
+    <w:lsdException w:name="List Table 7 Colorful Accent 3" w:uiPriority="52"/>
+    <w:lsdException w:name="List Table 1 Light Accent 4" w:uiPriority="46"/>
+    <w:lsdException w:name="List Table 2 Accent 4" w:uiPriority="47"/>
+    <w:lsdException w:name="List Table 3 Accent 4" w:uiPriority="48"/>
+    <w:lsdException w:name="List Table 4 Accent 4" w:uiPriority="49"/>
+    <w:lsdException w:name="List Table 5 Dark Accent 4" w:uiPriority="50"/>
+    <w:lsdException w:name="List Table 6 Colorful Accent 4" w:uiPriority="51"/>
+    <w:lsdException w:name="List Table 7 Colorful Accent 4" w:uiPriority="52"/>
+    <w:lsdException w:name="List Table 1 Light Accent 5" w:uiPriority="46"/>
+    <w:lsdException w:name="List Table 2 Accent 5" w:uiPriority="47"/>
+    <w:lsdException w:name="List Table 3 Accent 5" w:uiPriority="48"/>
+    <w:lsdException w:name="List Table 4 Accent 5" w:uiPriority="49"/>
+    <w:lsdException w:name="List Table 5 Dark Accent 5" w:uiPriority="50"/>
+    <w:lsdException w:name="List Table 6 Colorful Accent 5" w:uiPriority="51"/>
+    <w:lsdException w:name="List Table 7 Colorful Accent 5" w:uiPriority="52"/>
+    <w:lsdException w:name="List Table 1 Light Accent 6" w:uiPriority="46"/>
+    <w:lsdException w:name="List Table 2 Accent 6" w:uiPriority="47"/>
+    <w:lsdException w:name="List Table 3 Accent 6" w:uiPriority="48"/>
+    <w:lsdException w:name="List Table 4 Accent 6" w:uiPriority="49"/>
+    <w:lsdException w:name="List Table 5 Dark Accent 6" w:uiPriority="50"/>
+    <w:lsdException w:name="List Table 6 Colorful Accent 6" w:uiPriority="51"/>
+    <w:lsdException w:name="List Table 7 Colorful Accent 6" w:uiPriority="52"/>
+    <w:lsdException w:name="Mention" w:semiHidden="1" w:unhideWhenUsed="1"/>
+    <w:lsdException w:name="Smart Hyperlink" w:semiHidden="1" w:unhideWhenUsed="1"/>
+    <w:lsdException w:name="Hashtag" w:semiHidden="1" w:unhideWhenUsed="1"/>
+    <w:lsdException w:name="Unresolved Mention" w:semiHidden="1" w:unhideWhenUsed="1"/>
+    <w:lsdException w:name="Smart Link" w:semiHidden="1" w:unhideWhenUsed="1"/>
   </w:latentStyles>
   <w:style w:type="paragraph" w:default="1" w:styleId="Normal">
     <w:name w:val="Normal"/>
@@ -5488,9 +5824,7 @@
       <w:tblStyleRowBandSize w:val="1"/>
       <w:tblStyleColBandSize w:val="1"/>
       <w:tblCellMar>
-        <w:top w:w="0" w:type="dxa"/>
         <w:left w:w="115" w:type="dxa"/>
-        <w:bottom w:w="0" w:type="dxa"/>
         <w:right w:w="115" w:type="dxa"/>
       </w:tblCellMar>
     </w:tblPr>
@@ -5501,9 +5835,7 @@
       <w:tblStyleRowBandSize w:val="1"/>
       <w:tblStyleColBandSize w:val="1"/>
       <w:tblCellMar>
-        <w:top w:w="0" w:type="dxa"/>
         <w:left w:w="115" w:type="dxa"/>
-        <w:bottom w:w="0" w:type="dxa"/>
         <w:right w:w="115" w:type="dxa"/>
       </w:tblCellMar>
     </w:tblPr>
@@ -5514,519 +5846,7 @@
       <w:tblStyleRowBandSize w:val="1"/>
       <w:tblStyleColBandSize w:val="1"/>
       <w:tblCellMar>
-        <w:top w:w="0" w:type="dxa"/>
         <w:left w:w="115" w:type="dxa"/>
-        <w:bottom w:w="0" w:type="dxa"/>
-        <w:right w:w="115" w:type="dxa"/>
-      </w:tblCellMar>
-    </w:tblPr>
-  </w:style>
-  <w:style w:type="paragraph" w:styleId="Textodebalo">
-    <w:name w:val="Balloon Text"/>
-    <w:basedOn w:val="Normal"/>
-    <w:link w:val="TextodebaloChar"/>
-    <w:uiPriority w:val="99"/>
-    <w:semiHidden/>
-    <w:unhideWhenUsed/>
-    <w:rsid w:val="00B0325F"/>
-    <w:rPr>
-      <w:rFonts w:ascii="Tahoma" w:hAnsi="Tahoma" w:cs="Tahoma"/>
-      <w:sz w:val="16"/>
-      <w:szCs w:val="16"/>
-    </w:rPr>
-  </w:style>
-  <w:style w:type="character" w:customStyle="1" w:styleId="TextodebaloChar">
-    <w:name w:val="Texto de balão Char"/>
-    <w:basedOn w:val="Fontepargpadro"/>
-    <w:link w:val="Textodebalo"/>
-    <w:uiPriority w:val="99"/>
-    <w:semiHidden/>
-    <w:rsid w:val="00B0325F"/>
-    <w:rPr>
-      <w:rFonts w:ascii="Tahoma" w:hAnsi="Tahoma" w:cs="Tahoma"/>
-      <w:sz w:val="16"/>
-      <w:szCs w:val="16"/>
-    </w:rPr>
-  </w:style>
-  <w:style w:type="paragraph" w:styleId="Cabealho">
-    <w:name w:val="header"/>
-    <w:basedOn w:val="Normal"/>
-    <w:link w:val="CabealhoChar"/>
-    <w:uiPriority w:val="99"/>
-    <w:unhideWhenUsed/>
-    <w:rsid w:val="0057034E"/>
-    <w:pPr>
-      <w:tabs>
-        <w:tab w:val="center" w:pos="4252"/>
-        <w:tab w:val="right" w:pos="8504"/>
-      </w:tabs>
-    </w:pPr>
-  </w:style>
-  <w:style w:type="character" w:customStyle="1" w:styleId="CabealhoChar">
-    <w:name w:val="Cabeçalho Char"/>
-    <w:basedOn w:val="Fontepargpadro"/>
-    <w:link w:val="Cabealho"/>
-    <w:uiPriority w:val="99"/>
-    <w:rsid w:val="0057034E"/>
-  </w:style>
-  <w:style w:type="paragraph" w:styleId="Rodap">
-    <w:name w:val="footer"/>
-    <w:basedOn w:val="Normal"/>
-    <w:link w:val="RodapChar"/>
-    <w:uiPriority w:val="99"/>
-    <w:unhideWhenUsed/>
-    <w:rsid w:val="0057034E"/>
-    <w:pPr>
-      <w:tabs>
-        <w:tab w:val="center" w:pos="4252"/>
-        <w:tab w:val="right" w:pos="8504"/>
-      </w:tabs>
-    </w:pPr>
-  </w:style>
-  <w:style w:type="character" w:customStyle="1" w:styleId="RodapChar">
-    <w:name w:val="Rodapé Char"/>
-    <w:basedOn w:val="Fontepargpadro"/>
-    <w:link w:val="Rodap"/>
-    <w:uiPriority w:val="99"/>
-    <w:rsid w:val="0057034E"/>
-  </w:style>
-  <w:style w:type="paragraph" w:styleId="Sumrio1">
-    <w:name w:val="toc 1"/>
-    <w:basedOn w:val="Normal"/>
-    <w:next w:val="Normal"/>
-    <w:autoRedefine/>
-    <w:uiPriority w:val="39"/>
-    <w:unhideWhenUsed/>
-    <w:rsid w:val="00CD2EEF"/>
-    <w:pPr>
-      <w:spacing w:after="100"/>
-    </w:pPr>
-  </w:style>
-  <w:style w:type="paragraph" w:styleId="Sumrio2">
-    <w:name w:val="toc 2"/>
-    <w:basedOn w:val="Normal"/>
-    <w:next w:val="Normal"/>
-    <w:autoRedefine/>
-    <w:uiPriority w:val="39"/>
-    <w:unhideWhenUsed/>
-    <w:rsid w:val="00CD2EEF"/>
-    <w:pPr>
-      <w:spacing w:after="100"/>
-      <w:ind w:left="200"/>
-    </w:pPr>
-  </w:style>
-  <w:style w:type="paragraph" w:styleId="Sumrio3">
-    <w:name w:val="toc 3"/>
-    <w:basedOn w:val="Normal"/>
-    <w:next w:val="Normal"/>
-    <w:autoRedefine/>
-    <w:uiPriority w:val="39"/>
-    <w:unhideWhenUsed/>
-    <w:rsid w:val="00CD2EEF"/>
-    <w:pPr>
-      <w:spacing w:after="100"/>
-      <w:ind w:left="400"/>
-    </w:pPr>
-  </w:style>
-  <w:style w:type="character" w:styleId="Hyperlink">
-    <w:name w:val="Hyperlink"/>
-    <w:basedOn w:val="Fontepargpadro"/>
-    <w:uiPriority w:val="99"/>
-    <w:unhideWhenUsed/>
-    <w:rsid w:val="00CD2EEF"/>
-    <w:rPr>
-      <w:color w:val="0000FF" w:themeColor="hyperlink"/>
-      <w:u w:val="single"/>
-    </w:rPr>
-  </w:style>
-  <w:style w:type="paragraph" w:styleId="PargrafodaLista">
-    <w:name w:val="List Paragraph"/>
-    <w:basedOn w:val="Normal"/>
-    <w:uiPriority w:val="34"/>
-    <w:qFormat/>
-    <w:rsid w:val="0077783D"/>
-    <w:pPr>
-      <w:ind w:left="720"/>
-      <w:contextualSpacing/>
-    </w:pPr>
-  </w:style>
-</w:styles>
-</file>
-
-<file path=word/stylesWithEffects.xml><?xml version="1.0" encoding="utf-8"?>
-<w:styles xmlns:wpc="http://schemas.microsoft.com/office/word/2010/wordprocessingCanvas" xmlns:mc="http://schemas.openxmlformats.org/markup-compatibility/2006" xmlns:o="urn:schemas-microsoft-com:office:office" xmlns:r="http://schemas.openxmlformats.org/officeDocument/2006/relationships" xmlns:m="http://schemas.openxmlformats.org/officeDocument/2006/math" xmlns:v="urn:schemas-microsoft-com:vml" xmlns:wp14="http://schemas.microsoft.com/office/word/2010/wordprocessingDrawing" xmlns:wp="http://schemas.openxmlformats.org/drawingml/2006/wordprocessingDrawing" xmlns:w10="urn:schemas-microsoft-com:office:word" xmlns:w="http://schemas.openxmlformats.org/wordprocessingml/2006/main" xmlns:w14="http://schemas.microsoft.com/office/word/2010/wordml" xmlns:wpg="http://schemas.microsoft.com/office/word/2010/wordprocessingGroup" xmlns:wpi="http://schemas.microsoft.com/office/word/2010/wordprocessingInk" xmlns:wne="http://schemas.microsoft.com/office/word/2006/wordml" xmlns:wps="http://schemas.microsoft.com/office/word/2010/wordprocessingShape" mc:Ignorable="w14 wp14">
-  <w:docDefaults>
-    <w:rPrDefault>
-      <w:rPr>
-        <w:rFonts w:ascii="Times New Roman" w:eastAsia="Times New Roman" w:hAnsi="Times New Roman" w:cs="Times New Roman"/>
-        <w:lang w:val="pt-BR" w:eastAsia="pt-BR" w:bidi="ar-SA"/>
-      </w:rPr>
-    </w:rPrDefault>
-    <w:pPrDefault>
-      <w:pPr>
-        <w:widowControl w:val="0"/>
-      </w:pPr>
-    </w:pPrDefault>
-  </w:docDefaults>
-  <w:latentStyles w:defLockedState="0" w:defUIPriority="99" w:defSemiHidden="1" w:defUnhideWhenUsed="1" w:defQFormat="0" w:count="267">
-    <w:lsdException w:name="Normal" w:semiHidden="0" w:uiPriority="0" w:unhideWhenUsed="0" w:qFormat="1"/>
-    <w:lsdException w:name="heading 1" w:semiHidden="0" w:uiPriority="9" w:unhideWhenUsed="0" w:qFormat="1"/>
-    <w:lsdException w:name="heading 2" w:uiPriority="9" w:qFormat="1"/>
-    <w:lsdException w:name="heading 3" w:uiPriority="9" w:qFormat="1"/>
-    <w:lsdException w:name="heading 4" w:uiPriority="9" w:qFormat="1"/>
-    <w:lsdException w:name="heading 5" w:uiPriority="9" w:qFormat="1"/>
-    <w:lsdException w:name="heading 6" w:uiPriority="9" w:qFormat="1"/>
-    <w:lsdException w:name="heading 7" w:uiPriority="9" w:qFormat="1"/>
-    <w:lsdException w:name="heading 8" w:uiPriority="9" w:qFormat="1"/>
-    <w:lsdException w:name="heading 9" w:uiPriority="9" w:qFormat="1"/>
-    <w:lsdException w:name="toc 1" w:uiPriority="39"/>
-    <w:lsdException w:name="toc 2" w:uiPriority="39"/>
-    <w:lsdException w:name="toc 3" w:uiPriority="39"/>
-    <w:lsdException w:name="toc 4" w:uiPriority="39"/>
-    <w:lsdException w:name="toc 5" w:uiPriority="39"/>
-    <w:lsdException w:name="toc 6" w:uiPriority="39"/>
-    <w:lsdException w:name="toc 7" w:uiPriority="39"/>
-    <w:lsdException w:name="toc 8" w:uiPriority="39"/>
-    <w:lsdException w:name="toc 9" w:uiPriority="39"/>
-    <w:lsdException w:name="caption" w:uiPriority="35" w:qFormat="1"/>
-    <w:lsdException w:name="Title" w:semiHidden="0" w:uiPriority="10" w:unhideWhenUsed="0" w:qFormat="1"/>
-    <w:lsdException w:name="Default Paragraph Font" w:uiPriority="1"/>
-    <w:lsdException w:name="Subtitle" w:semiHidden="0" w:uiPriority="11" w:unhideWhenUsed="0" w:qFormat="1"/>
-    <w:lsdException w:name="Strong" w:semiHidden="0" w:uiPriority="22" w:unhideWhenUsed="0" w:qFormat="1"/>
-    <w:lsdException w:name="Emphasis" w:semiHidden="0" w:uiPriority="20" w:unhideWhenUsed="0" w:qFormat="1"/>
-    <w:lsdException w:name="Table Grid" w:semiHidden="0" w:uiPriority="39" w:unhideWhenUsed="0"/>
-    <w:lsdException w:name="Placeholder Text" w:unhideWhenUsed="0"/>
-    <w:lsdException w:name="No Spacing" w:semiHidden="0" w:uiPriority="1" w:unhideWhenUsed="0" w:qFormat="1"/>
-    <w:lsdException w:name="Light Shading" w:semiHidden="0" w:uiPriority="60" w:unhideWhenUsed="0"/>
-    <w:lsdException w:name="Light List" w:semiHidden="0" w:uiPriority="61" w:unhideWhenUsed="0"/>
-    <w:lsdException w:name="Light Grid" w:semiHidden="0" w:uiPriority="62" w:unhideWhenUsed="0"/>
-    <w:lsdException w:name="Medium Shading 1" w:semiHidden="0" w:uiPriority="63" w:unhideWhenUsed="0"/>
-    <w:lsdException w:name="Medium Shading 2" w:semiHidden="0" w:uiPriority="64" w:unhideWhenUsed="0"/>
-    <w:lsdException w:name="Medium List 1" w:semiHidden="0" w:uiPriority="65" w:unhideWhenUsed="0"/>
-    <w:lsdException w:name="Medium List 2" w:semiHidden="0" w:uiPriority="66" w:unhideWhenUsed="0"/>
-    <w:lsdException w:name="Medium Grid 1" w:semiHidden="0" w:uiPriority="67" w:unhideWhenUsed="0"/>
-    <w:lsdException w:name="Medium Grid 2" w:semiHidden="0" w:uiPriority="68" w:unhideWhenUsed="0"/>
-    <w:lsdException w:name="Medium Grid 3" w:semiHidden="0" w:uiPriority="69" w:unhideWhenUsed="0"/>
-    <w:lsdException w:name="Dark List" w:semiHidden="0" w:uiPriority="70" w:unhideWhenUsed="0"/>
-    <w:lsdException w:name="Colorful Shading" w:semiHidden="0" w:uiPriority="71" w:unhideWhenUsed="0"/>
-    <w:lsdException w:name="Colorful List" w:semiHidden="0" w:uiPriority="72" w:unhideWhenUsed="0"/>
-    <w:lsdException w:name="Colorful Grid" w:semiHidden="0" w:uiPriority="73" w:unhideWhenUsed="0"/>
-    <w:lsdException w:name="Light Shading Accent 1" w:semiHidden="0" w:uiPriority="60" w:unhideWhenUsed="0"/>
-    <w:lsdException w:name="Light List Accent 1" w:semiHidden="0" w:uiPriority="61" w:unhideWhenUsed="0"/>
-    <w:lsdException w:name="Light Grid Accent 1" w:semiHidden="0" w:uiPriority="62" w:unhideWhenUsed="0"/>
-    <w:lsdException w:name="Medium Shading 1 Accent 1" w:semiHidden="0" w:uiPriority="63" w:unhideWhenUsed="0"/>
-    <w:lsdException w:name="Medium Shading 2 Accent 1" w:semiHidden="0" w:uiPriority="64" w:unhideWhenUsed="0"/>
-    <w:lsdException w:name="Medium List 1 Accent 1" w:semiHidden="0" w:uiPriority="65" w:unhideWhenUsed="0"/>
-    <w:lsdException w:name="Revision" w:unhideWhenUsed="0"/>
-    <w:lsdException w:name="List Paragraph" w:semiHidden="0" w:uiPriority="34" w:unhideWhenUsed="0" w:qFormat="1"/>
-    <w:lsdException w:name="Quote" w:semiHidden="0" w:uiPriority="29" w:unhideWhenUsed="0" w:qFormat="1"/>
-    <w:lsdException w:name="Intense Quote" w:semiHidden="0" w:uiPriority="30" w:unhideWhenUsed="0" w:qFormat="1"/>
-    <w:lsdException w:name="Medium List 2 Accent 1" w:semiHidden="0" w:uiPriority="66" w:unhideWhenUsed="0"/>
-    <w:lsdException w:name="Medium Grid 1 Accent 1" w:semiHidden="0" w:uiPriority="67" w:unhideWhenUsed="0"/>
-    <w:lsdException w:name="Medium Grid 2 Accent 1" w:semiHidden="0" w:uiPriority="68" w:unhideWhenUsed="0"/>
-    <w:lsdException w:name="Medium Grid 3 Accent 1" w:semiHidden="0" w:uiPriority="69" w:unhideWhenUsed="0"/>
-    <w:lsdException w:name="Dark List Accent 1" w:semiHidden="0" w:uiPriority="70" w:unhideWhenUsed="0"/>
-    <w:lsdException w:name="Colorful Shading Accent 1" w:semiHidden="0" w:uiPriority="71" w:unhideWhenUsed="0"/>
-    <w:lsdException w:name="Colorful List Accent 1" w:semiHidden="0" w:uiPriority="72" w:unhideWhenUsed="0"/>
-    <w:lsdException w:name="Colorful Grid Accent 1" w:semiHidden="0" w:uiPriority="73" w:unhideWhenUsed="0"/>
-    <w:lsdException w:name="Light Shading Accent 2" w:semiHidden="0" w:uiPriority="60" w:unhideWhenUsed="0"/>
-    <w:lsdException w:name="Light List Accent 2" w:semiHidden="0" w:uiPriority="61" w:unhideWhenUsed="0"/>
-    <w:lsdException w:name="Light Grid Accent 2" w:semiHidden="0" w:uiPriority="62" w:unhideWhenUsed="0"/>
-    <w:lsdException w:name="Medium Shading 1 Accent 2" w:semiHidden="0" w:uiPriority="63" w:unhideWhenUsed="0"/>
-    <w:lsdException w:name="Medium Shading 2 Accent 2" w:semiHidden="0" w:uiPriority="64" w:unhideWhenUsed="0"/>
-    <w:lsdException w:name="Medium List 1 Accent 2" w:semiHidden="0" w:uiPriority="65" w:unhideWhenUsed="0"/>
-    <w:lsdException w:name="Medium List 2 Accent 2" w:semiHidden="0" w:uiPriority="66" w:unhideWhenUsed="0"/>
-    <w:lsdException w:name="Medium Grid 1 Accent 2" w:semiHidden="0" w:uiPriority="67" w:unhideWhenUsed="0"/>
-    <w:lsdException w:name="Medium Grid 2 Accent 2" w:semiHidden="0" w:uiPriority="68" w:unhideWhenUsed="0"/>
-    <w:lsdException w:name="Medium Grid 3 Accent 2" w:semiHidden="0" w:uiPriority="69" w:unhideWhenUsed="0"/>
-    <w:lsdException w:name="Dark List Accent 2" w:semiHidden="0" w:uiPriority="70" w:unhideWhenUsed="0"/>
-    <w:lsdException w:name="Colorful Shading Accent 2" w:semiHidden="0" w:uiPriority="71" w:unhideWhenUsed="0"/>
-    <w:lsdException w:name="Colorful List Accent 2" w:semiHidden="0" w:uiPriority="72" w:unhideWhenUsed="0"/>
-    <w:lsdException w:name="Colorful Grid Accent 2" w:semiHidden="0" w:uiPriority="73" w:unhideWhenUsed="0"/>
-    <w:lsdException w:name="Light Shading Accent 3" w:semiHidden="0" w:uiPriority="60" w:unhideWhenUsed="0"/>
-    <w:lsdException w:name="Light List Accent 3" w:semiHidden="0" w:uiPriority="61" w:unhideWhenUsed="0"/>
-    <w:lsdException w:name="Light Grid Accent 3" w:semiHidden="0" w:uiPriority="62" w:unhideWhenUsed="0"/>
-    <w:lsdException w:name="Medium Shading 1 Accent 3" w:semiHidden="0" w:uiPriority="63" w:unhideWhenUsed="0"/>
-    <w:lsdException w:name="Medium Shading 2 Accent 3" w:semiHidden="0" w:uiPriority="64" w:unhideWhenUsed="0"/>
-    <w:lsdException w:name="Medium List 1 Accent 3" w:semiHidden="0" w:uiPriority="65" w:unhideWhenUsed="0"/>
-    <w:lsdException w:name="Medium List 2 Accent 3" w:semiHidden="0" w:uiPriority="66" w:unhideWhenUsed="0"/>
-    <w:lsdException w:name="Medium Grid 1 Accent 3" w:semiHidden="0" w:uiPriority="67" w:unhideWhenUsed="0"/>
-    <w:lsdException w:name="Medium Grid 2 Accent 3" w:semiHidden="0" w:uiPriority="68" w:unhideWhenUsed="0"/>
-    <w:lsdException w:name="Medium Grid 3 Accent 3" w:semiHidden="0" w:uiPriority="69" w:unhideWhenUsed="0"/>
-    <w:lsdException w:name="Dark List Accent 3" w:semiHidden="0" w:uiPriority="70" w:unhideWhenUsed="0"/>
-    <w:lsdException w:name="Colorful Shading Accent 3" w:semiHidden="0" w:uiPriority="71" w:unhideWhenUsed="0"/>
-    <w:lsdException w:name="Colorful List Accent 3" w:semiHidden="0" w:uiPriority="72" w:unhideWhenUsed="0"/>
-    <w:lsdException w:name="Colorful Grid Accent 3" w:semiHidden="0" w:uiPriority="73" w:unhideWhenUsed="0"/>
-    <w:lsdException w:name="Light Shading Accent 4" w:semiHidden="0" w:uiPriority="60" w:unhideWhenUsed="0"/>
-    <w:lsdException w:name="Light List Accent 4" w:semiHidden="0" w:uiPriority="61" w:unhideWhenUsed="0"/>
-    <w:lsdException w:name="Light Grid Accent 4" w:semiHidden="0" w:uiPriority="62" w:unhideWhenUsed="0"/>
-    <w:lsdException w:name="Medium Shading 1 Accent 4" w:semiHidden="0" w:uiPriority="63" w:unhideWhenUsed="0"/>
-    <w:lsdException w:name="Medium Shading 2 Accent 4" w:semiHidden="0" w:uiPriority="64" w:unhideWhenUsed="0"/>
-    <w:lsdException w:name="Medium List 1 Accent 4" w:semiHidden="0" w:uiPriority="65" w:unhideWhenUsed="0"/>
-    <w:lsdException w:name="Medium List 2 Accent 4" w:semiHidden="0" w:uiPriority="66" w:unhideWhenUsed="0"/>
-    <w:lsdException w:name="Medium Grid 1 Accent 4" w:semiHidden="0" w:uiPriority="67" w:unhideWhenUsed="0"/>
-    <w:lsdException w:name="Medium Grid 2 Accent 4" w:semiHidden="0" w:uiPriority="68" w:unhideWhenUsed="0"/>
-    <w:lsdException w:name="Medium Grid 3 Accent 4" w:semiHidden="0" w:uiPriority="69" w:unhideWhenUsed="0"/>
-    <w:lsdException w:name="Dark List Accent 4" w:semiHidden="0" w:uiPriority="70" w:unhideWhenUsed="0"/>
-    <w:lsdException w:name="Colorful Shading Accent 4" w:semiHidden="0" w:uiPriority="71" w:unhideWhenUsed="0"/>
-    <w:lsdException w:name="Colorful List Accent 4" w:semiHidden="0" w:uiPriority="72" w:unhideWhenUsed="0"/>
-    <w:lsdException w:name="Colorful Grid Accent 4" w:semiHidden="0" w:uiPriority="73" w:unhideWhenUsed="0"/>
-    <w:lsdException w:name="Light Shading Accent 5" w:semiHidden="0" w:uiPriority="60" w:unhideWhenUsed="0"/>
-    <w:lsdException w:name="Light List Accent 5" w:semiHidden="0" w:uiPriority="61" w:unhideWhenUsed="0"/>
-    <w:lsdException w:name="Light Grid Accent 5" w:semiHidden="0" w:uiPriority="62" w:unhideWhenUsed="0"/>
-    <w:lsdException w:name="Medium Shading 1 Accent 5" w:semiHidden="0" w:uiPriority="63" w:unhideWhenUsed="0"/>
-    <w:lsdException w:name="Medium Shading 2 Accent 5" w:semiHidden="0" w:uiPriority="64" w:unhideWhenUsed="0"/>
-    <w:lsdException w:name="Medium List 1 Accent 5" w:semiHidden="0" w:uiPriority="65" w:unhideWhenUsed="0"/>
-    <w:lsdException w:name="Medium List 2 Accent 5" w:semiHidden="0" w:uiPriority="66" w:unhideWhenUsed="0"/>
-    <w:lsdException w:name="Medium Grid 1 Accent 5" w:semiHidden="0" w:uiPriority="67" w:unhideWhenUsed="0"/>
-    <w:lsdException w:name="Medium Grid 2 Accent 5" w:semiHidden="0" w:uiPriority="68" w:unhideWhenUsed="0"/>
-    <w:lsdException w:name="Medium Grid 3 Accent 5" w:semiHidden="0" w:uiPriority="69" w:unhideWhenUsed="0"/>
-    <w:lsdException w:name="Dark List Accent 5" w:semiHidden="0" w:uiPriority="70" w:unhideWhenUsed="0"/>
-    <w:lsdException w:name="Colorful Shading Accent 5" w:semiHidden="0" w:uiPriority="71" w:unhideWhenUsed="0"/>
-    <w:lsdException w:name="Colorful List Accent 5" w:semiHidden="0" w:uiPriority="72" w:unhideWhenUsed="0"/>
-    <w:lsdException w:name="Colorful Grid Accent 5" w:semiHidden="0" w:uiPriority="73" w:unhideWhenUsed="0"/>
-    <w:lsdException w:name="Light Shading Accent 6" w:semiHidden="0" w:uiPriority="60" w:unhideWhenUsed="0"/>
-    <w:lsdException w:name="Light List Accent 6" w:semiHidden="0" w:uiPriority="61" w:unhideWhenUsed="0"/>
-    <w:lsdException w:name="Light Grid Accent 6" w:semiHidden="0" w:uiPriority="62" w:unhideWhenUsed="0"/>
-    <w:lsdException w:name="Medium Shading 1 Accent 6" w:semiHidden="0" w:uiPriority="63" w:unhideWhenUsed="0"/>
-    <w:lsdException w:name="Medium Shading 2 Accent 6" w:semiHidden="0" w:uiPriority="64" w:unhideWhenUsed="0"/>
-    <w:lsdException w:name="Medium List 1 Accent 6" w:semiHidden="0" w:uiPriority="65" w:unhideWhenUsed="0"/>
-    <w:lsdException w:name="Medium List 2 Accent 6" w:semiHidden="0" w:uiPriority="66" w:unhideWhenUsed="0"/>
-    <w:lsdException w:name="Medium Grid 1 Accent 6" w:semiHidden="0" w:uiPriority="67" w:unhideWhenUsed="0"/>
-    <w:lsdException w:name="Medium Grid 2 Accent 6" w:semiHidden="0" w:uiPriority="68" w:unhideWhenUsed="0"/>
-    <w:lsdException w:name="Medium Grid 3 Accent 6" w:semiHidden="0" w:uiPriority="69" w:unhideWhenUsed="0"/>
-    <w:lsdException w:name="Dark List Accent 6" w:semiHidden="0" w:uiPriority="70" w:unhideWhenUsed="0"/>
-    <w:lsdException w:name="Colorful Shading Accent 6" w:semiHidden="0" w:uiPriority="71" w:unhideWhenUsed="0"/>
-    <w:lsdException w:name="Colorful List Accent 6" w:semiHidden="0" w:uiPriority="72" w:unhideWhenUsed="0"/>
-    <w:lsdException w:name="Colorful Grid Accent 6" w:semiHidden="0" w:uiPriority="73" w:unhideWhenUsed="0"/>
-    <w:lsdException w:name="Subtle Emphasis" w:semiHidden="0" w:uiPriority="19" w:unhideWhenUsed="0" w:qFormat="1"/>
-    <w:lsdException w:name="Intense Emphasis" w:semiHidden="0" w:uiPriority="21" w:unhideWhenUsed="0" w:qFormat="1"/>
-    <w:lsdException w:name="Subtle Reference" w:semiHidden="0" w:uiPriority="31" w:unhideWhenUsed="0" w:qFormat="1"/>
-    <w:lsdException w:name="Intense Reference" w:semiHidden="0" w:uiPriority="32" w:unhideWhenUsed="0" w:qFormat="1"/>
-    <w:lsdException w:name="Book Title" w:semiHidden="0" w:uiPriority="33" w:unhideWhenUsed="0" w:qFormat="1"/>
-    <w:lsdException w:name="Bibliography" w:uiPriority="37"/>
-    <w:lsdException w:name="TOC Heading" w:uiPriority="39" w:qFormat="1"/>
-  </w:latentStyles>
-  <w:style w:type="paragraph" w:default="1" w:styleId="Normal">
-    <w:name w:val="Normal"/>
-    <w:qFormat/>
-  </w:style>
-  <w:style w:type="paragraph" w:styleId="Ttulo1">
-    <w:name w:val="heading 1"/>
-    <w:basedOn w:val="Normal"/>
-    <w:next w:val="Normal"/>
-    <w:uiPriority w:val="9"/>
-    <w:qFormat/>
-    <w:pPr>
-      <w:keepNext/>
-      <w:spacing w:before="120" w:after="60"/>
-      <w:ind w:left="720" w:hanging="720"/>
-      <w:outlineLvl w:val="0"/>
-    </w:pPr>
-    <w:rPr>
-      <w:rFonts w:ascii="Arial" w:eastAsia="Arial" w:hAnsi="Arial" w:cs="Arial"/>
-      <w:b/>
-      <w:sz w:val="24"/>
-      <w:szCs w:val="24"/>
-    </w:rPr>
-  </w:style>
-  <w:style w:type="paragraph" w:styleId="Ttulo2">
-    <w:name w:val="heading 2"/>
-    <w:basedOn w:val="Normal"/>
-    <w:next w:val="Normal"/>
-    <w:uiPriority w:val="9"/>
-    <w:unhideWhenUsed/>
-    <w:qFormat/>
-    <w:pPr>
-      <w:keepNext/>
-      <w:spacing w:before="120" w:after="60"/>
-      <w:ind w:left="720" w:hanging="720"/>
-      <w:outlineLvl w:val="1"/>
-    </w:pPr>
-    <w:rPr>
-      <w:rFonts w:ascii="Arial" w:eastAsia="Arial" w:hAnsi="Arial" w:cs="Arial"/>
-      <w:b/>
-    </w:rPr>
-  </w:style>
-  <w:style w:type="paragraph" w:styleId="Ttulo3">
-    <w:name w:val="heading 3"/>
-    <w:basedOn w:val="Normal"/>
-    <w:next w:val="Normal"/>
-    <w:uiPriority w:val="9"/>
-    <w:unhideWhenUsed/>
-    <w:qFormat/>
-    <w:pPr>
-      <w:keepNext/>
-      <w:spacing w:before="120" w:after="60"/>
-      <w:ind w:left="720" w:hanging="720"/>
-      <w:outlineLvl w:val="2"/>
-    </w:pPr>
-    <w:rPr>
-      <w:rFonts w:ascii="Arial" w:eastAsia="Arial" w:hAnsi="Arial" w:cs="Arial"/>
-      <w:i/>
-    </w:rPr>
-  </w:style>
-  <w:style w:type="paragraph" w:styleId="Ttulo4">
-    <w:name w:val="heading 4"/>
-    <w:basedOn w:val="Normal"/>
-    <w:next w:val="Normal"/>
-    <w:uiPriority w:val="9"/>
-    <w:semiHidden/>
-    <w:unhideWhenUsed/>
-    <w:qFormat/>
-    <w:pPr>
-      <w:keepNext/>
-      <w:spacing w:before="120" w:after="60"/>
-      <w:ind w:left="720" w:hanging="720"/>
-      <w:outlineLvl w:val="3"/>
-    </w:pPr>
-    <w:rPr>
-      <w:rFonts w:ascii="Arial" w:eastAsia="Arial" w:hAnsi="Arial" w:cs="Arial"/>
-    </w:rPr>
-  </w:style>
-  <w:style w:type="paragraph" w:styleId="Ttulo5">
-    <w:name w:val="heading 5"/>
-    <w:basedOn w:val="Normal"/>
-    <w:next w:val="Normal"/>
-    <w:uiPriority w:val="9"/>
-    <w:semiHidden/>
-    <w:unhideWhenUsed/>
-    <w:qFormat/>
-    <w:pPr>
-      <w:spacing w:before="240" w:after="60"/>
-      <w:ind w:left="2880"/>
-      <w:outlineLvl w:val="4"/>
-    </w:pPr>
-    <w:rPr>
-      <w:sz w:val="22"/>
-      <w:szCs w:val="22"/>
-    </w:rPr>
-  </w:style>
-  <w:style w:type="paragraph" w:styleId="Ttulo6">
-    <w:name w:val="heading 6"/>
-    <w:basedOn w:val="Normal"/>
-    <w:next w:val="Normal"/>
-    <w:uiPriority w:val="9"/>
-    <w:semiHidden/>
-    <w:unhideWhenUsed/>
-    <w:qFormat/>
-    <w:pPr>
-      <w:spacing w:before="240" w:after="60"/>
-      <w:ind w:left="2880"/>
-      <w:outlineLvl w:val="5"/>
-    </w:pPr>
-    <w:rPr>
-      <w:i/>
-      <w:sz w:val="22"/>
-      <w:szCs w:val="22"/>
-    </w:rPr>
-  </w:style>
-  <w:style w:type="character" w:default="1" w:styleId="Fontepargpadro">
-    <w:name w:val="Default Paragraph Font"/>
-    <w:uiPriority w:val="1"/>
-    <w:semiHidden/>
-    <w:unhideWhenUsed/>
-  </w:style>
-  <w:style w:type="table" w:default="1" w:styleId="Tabelanormal">
-    <w:name w:val="Normal Table"/>
-    <w:uiPriority w:val="99"/>
-    <w:semiHidden/>
-    <w:unhideWhenUsed/>
-    <w:tblPr>
-      <w:tblInd w:w="0" w:type="dxa"/>
-      <w:tblCellMar>
-        <w:top w:w="0" w:type="dxa"/>
-        <w:left w:w="108" w:type="dxa"/>
-        <w:bottom w:w="0" w:type="dxa"/>
-        <w:right w:w="108" w:type="dxa"/>
-      </w:tblCellMar>
-    </w:tblPr>
-  </w:style>
-  <w:style w:type="numbering" w:default="1" w:styleId="Semlista">
-    <w:name w:val="No List"/>
-    <w:uiPriority w:val="99"/>
-    <w:semiHidden/>
-    <w:unhideWhenUsed/>
-  </w:style>
-  <w:style w:type="table" w:customStyle="1" w:styleId="TableNormal">
-    <w:name w:val="Table Normal"/>
-    <w:tblPr>
-      <w:tblCellMar>
-        <w:top w:w="0" w:type="dxa"/>
-        <w:left w:w="0" w:type="dxa"/>
-        <w:bottom w:w="0" w:type="dxa"/>
-        <w:right w:w="0" w:type="dxa"/>
-      </w:tblCellMar>
-    </w:tblPr>
-  </w:style>
-  <w:style w:type="paragraph" w:styleId="Ttulo">
-    <w:name w:val="Title"/>
-    <w:basedOn w:val="Normal"/>
-    <w:next w:val="Normal"/>
-    <w:uiPriority w:val="10"/>
-    <w:qFormat/>
-    <w:pPr>
-      <w:jc w:val="center"/>
-    </w:pPr>
-    <w:rPr>
-      <w:rFonts w:ascii="Arial" w:eastAsia="Arial" w:hAnsi="Arial" w:cs="Arial"/>
-      <w:b/>
-      <w:sz w:val="36"/>
-      <w:szCs w:val="36"/>
-    </w:rPr>
-  </w:style>
-  <w:style w:type="paragraph" w:styleId="Subttulo">
-    <w:name w:val="Subtitle"/>
-    <w:basedOn w:val="Normal"/>
-    <w:next w:val="Normal"/>
-    <w:uiPriority w:val="11"/>
-    <w:qFormat/>
-    <w:pPr>
-      <w:spacing w:after="60"/>
-      <w:jc w:val="center"/>
-    </w:pPr>
-    <w:rPr>
-      <w:rFonts w:ascii="Arial" w:eastAsia="Arial" w:hAnsi="Arial" w:cs="Arial"/>
-      <w:i/>
-      <w:sz w:val="36"/>
-      <w:szCs w:val="36"/>
-    </w:rPr>
-  </w:style>
-  <w:style w:type="table" w:customStyle="1" w:styleId="a">
-    <w:basedOn w:val="TableNormal"/>
-    <w:tblPr>
-      <w:tblStyleRowBandSize w:val="1"/>
-      <w:tblStyleColBandSize w:val="1"/>
-      <w:tblCellMar>
-        <w:top w:w="0" w:type="dxa"/>
-        <w:left w:w="115" w:type="dxa"/>
-        <w:bottom w:w="0" w:type="dxa"/>
-        <w:right w:w="115" w:type="dxa"/>
-      </w:tblCellMar>
-    </w:tblPr>
-  </w:style>
-  <w:style w:type="table" w:customStyle="1" w:styleId="a0">
-    <w:basedOn w:val="TableNormal"/>
-    <w:tblPr>
-      <w:tblStyleRowBandSize w:val="1"/>
-      <w:tblStyleColBandSize w:val="1"/>
-      <w:tblCellMar>
-        <w:top w:w="0" w:type="dxa"/>
-        <w:left w:w="115" w:type="dxa"/>
-        <w:bottom w:w="0" w:type="dxa"/>
-        <w:right w:w="115" w:type="dxa"/>
-      </w:tblCellMar>
-    </w:tblPr>
-  </w:style>
-  <w:style w:type="table" w:customStyle="1" w:styleId="a1">
-    <w:basedOn w:val="TableNormal"/>
-    <w:tblPr>
-      <w:tblStyleRowBandSize w:val="1"/>
-      <w:tblStyleColBandSize w:val="1"/>
-      <w:tblCellMar>
-        <w:top w:w="0" w:type="dxa"/>
-        <w:left w:w="115" w:type="dxa"/>
-        <w:bottom w:w="0" w:type="dxa"/>
         <w:right w:w="115" w:type="dxa"/>
       </w:tblCellMar>
     </w:tblPr>

</xml_diff>

<commit_message>
Ajustes no diagramas de UC e justificativas
</commit_message>
<xml_diff>
--- a/Documento de Arquitetura de Software.docx
+++ b/Documento de Arquitetura de Software.docx
@@ -47,7 +47,7 @@
           <w:sz w:val="28"/>
           <w:szCs w:val="28"/>
         </w:rPr>
-        <w:t>3</w:t>
+        <w:t>4</w:t>
       </w:r>
       <w:r>
         <w:rPr>
@@ -347,7 +347,7 @@
               <w:rPr>
                 <w:color w:val="000000"/>
               </w:rPr>
-              <w:t>1.3</w:t>
+              <w:t>1.4</w:t>
             </w:r>
           </w:p>
         </w:tc>
@@ -380,8 +380,10 @@
               <w:rPr>
                 <w:color w:val="000000"/>
               </w:rPr>
-              <w:t>Atualizada sessão 8.1</w:t>
-            </w:r>
+              <w:t>Atualizadas decisões, restrições e justificativas</w:t>
+            </w:r>
+            <w:bookmarkStart w:id="0" w:name="_GoBack"/>
+            <w:bookmarkEnd w:id="0"/>
           </w:p>
         </w:tc>
         <w:tc>
@@ -413,14 +415,14 @@
               <w:rPr>
                 <w:color w:val="000000"/>
               </w:rPr>
-              <w:t xml:space="preserve">Victor </w:t>
+              <w:t xml:space="preserve">Gabriel Figueiredo e </w:t>
+            </w:r>
+            <w:r>
+              <w:t xml:space="preserve">Marcio </w:t>
             </w:r>
             <w:proofErr w:type="spellStart"/>
             <w:r>
-              <w:rPr>
-                <w:color w:val="000000"/>
-              </w:rPr>
-              <w:t>Verdan</w:t>
+              <w:t>Bedran</w:t>
             </w:r>
             <w:proofErr w:type="spellEnd"/>
           </w:p>
@@ -456,7 +458,7 @@
               <w:rPr>
                 <w:color w:val="000000"/>
               </w:rPr>
-              <w:t>14/06/22</w:t>
+              <w:t>15/06/22</w:t>
             </w:r>
           </w:p>
         </w:tc>
@@ -489,7 +491,7 @@
               <w:rPr>
                 <w:color w:val="000000"/>
               </w:rPr>
-              <w:t>1.2</w:t>
+              <w:t>1.3</w:t>
             </w:r>
           </w:p>
         </w:tc>
@@ -522,14 +524,7 @@
               <w:rPr>
                 <w:color w:val="000000"/>
               </w:rPr>
-              <w:t>Atualizadas sessões 3,4 e 6.</w:t>
-            </w:r>
-            <w:r>
-              <w:rPr>
-                <w:color w:val="000000"/>
-              </w:rPr>
-              <w:br/>
-              <w:t>Alterações gerais na formatação e espaçamento.</w:t>
+              <w:t>Atualizada sessão 8.1</w:t>
             </w:r>
           </w:p>
         </w:tc>
@@ -562,8 +557,16 @@
               <w:rPr>
                 <w:color w:val="000000"/>
               </w:rPr>
-              <w:t>Gabriel Figueiredo</w:t>
-            </w:r>
+              <w:t xml:space="preserve">Victor </w:t>
+            </w:r>
+            <w:proofErr w:type="spellStart"/>
+            <w:r>
+              <w:rPr>
+                <w:color w:val="000000"/>
+              </w:rPr>
+              <w:t>Verdan</w:t>
+            </w:r>
+            <w:proofErr w:type="spellEnd"/>
           </w:p>
         </w:tc>
       </w:tr>
@@ -597,7 +600,7 @@
               <w:rPr>
                 <w:color w:val="000000"/>
               </w:rPr>
-              <w:t>12/06/22</w:t>
+              <w:t>14/06/22</w:t>
             </w:r>
           </w:p>
         </w:tc>
@@ -630,7 +633,7 @@
               <w:rPr>
                 <w:color w:val="000000"/>
               </w:rPr>
-              <w:t>1.1</w:t>
+              <w:t>1.2</w:t>
             </w:r>
           </w:p>
         </w:tc>
@@ -663,7 +666,14 @@
               <w:rPr>
                 <w:color w:val="000000"/>
               </w:rPr>
-              <w:t>Atualizado diagrama de casos de uso</w:t>
+              <w:t>Atualizadas sessões 3,4 e 6.</w:t>
+            </w:r>
+            <w:r>
+              <w:rPr>
+                <w:color w:val="000000"/>
+              </w:rPr>
+              <w:br/>
+              <w:t>Alterações gerais na formatação e espaçamento.</w:t>
             </w:r>
           </w:p>
         </w:tc>
@@ -731,7 +741,7 @@
               <w:rPr>
                 <w:color w:val="000000"/>
               </w:rPr>
-              <w:t>18/05/22</w:t>
+              <w:t>12/06/22</w:t>
             </w:r>
           </w:p>
         </w:tc>
@@ -764,7 +774,7 @@
               <w:rPr>
                 <w:color w:val="000000"/>
               </w:rPr>
-              <w:t>1.0</w:t>
+              <w:t>1.1</w:t>
             </w:r>
           </w:p>
         </w:tc>
@@ -797,7 +807,7 @@
               <w:rPr>
                 <w:color w:val="000000"/>
               </w:rPr>
-              <w:t>Elaboração do Documento</w:t>
+              <w:t>Atualizado diagrama de casos de uso</w:t>
             </w:r>
           </w:p>
         </w:tc>
@@ -830,6 +840,140 @@
               <w:rPr>
                 <w:color w:val="000000"/>
               </w:rPr>
+              <w:t>Gabriel Figueiredo</w:t>
+            </w:r>
+          </w:p>
+        </w:tc>
+      </w:tr>
+      <w:tr>
+        <w:tc>
+          <w:tcPr>
+            <w:tcW w:w="2304" w:type="dxa"/>
+            <w:tcBorders>
+              <w:top w:val="single" w:sz="6" w:space="0" w:color="000000"/>
+              <w:left w:val="single" w:sz="6" w:space="0" w:color="000000"/>
+              <w:bottom w:val="single" w:sz="6" w:space="0" w:color="000000"/>
+              <w:right w:val="single" w:sz="6" w:space="0" w:color="000000"/>
+            </w:tcBorders>
+          </w:tcPr>
+          <w:p>
+            <w:pPr>
+              <w:keepLines/>
+              <w:pBdr>
+                <w:top w:val="nil"/>
+                <w:left w:val="nil"/>
+                <w:bottom w:val="nil"/>
+                <w:right w:val="nil"/>
+                <w:between w:val="nil"/>
+              </w:pBdr>
+              <w:spacing w:after="120"/>
+              <w:rPr>
+                <w:color w:val="000000"/>
+              </w:rPr>
+            </w:pPr>
+            <w:r>
+              <w:rPr>
+                <w:color w:val="000000"/>
+              </w:rPr>
+              <w:t>18/05/22</w:t>
+            </w:r>
+          </w:p>
+        </w:tc>
+        <w:tc>
+          <w:tcPr>
+            <w:tcW w:w="1152" w:type="dxa"/>
+            <w:tcBorders>
+              <w:top w:val="single" w:sz="6" w:space="0" w:color="000000"/>
+              <w:left w:val="single" w:sz="6" w:space="0" w:color="000000"/>
+              <w:bottom w:val="single" w:sz="6" w:space="0" w:color="000000"/>
+              <w:right w:val="single" w:sz="6" w:space="0" w:color="000000"/>
+            </w:tcBorders>
+          </w:tcPr>
+          <w:p>
+            <w:pPr>
+              <w:keepLines/>
+              <w:pBdr>
+                <w:top w:val="nil"/>
+                <w:left w:val="nil"/>
+                <w:bottom w:val="nil"/>
+                <w:right w:val="nil"/>
+                <w:between w:val="nil"/>
+              </w:pBdr>
+              <w:spacing w:after="120"/>
+              <w:rPr>
+                <w:color w:val="000000"/>
+              </w:rPr>
+            </w:pPr>
+            <w:r>
+              <w:rPr>
+                <w:color w:val="000000"/>
+              </w:rPr>
+              <w:t>1.0</w:t>
+            </w:r>
+          </w:p>
+        </w:tc>
+        <w:tc>
+          <w:tcPr>
+            <w:tcW w:w="3744" w:type="dxa"/>
+            <w:tcBorders>
+              <w:top w:val="single" w:sz="6" w:space="0" w:color="000000"/>
+              <w:left w:val="single" w:sz="6" w:space="0" w:color="000000"/>
+              <w:bottom w:val="single" w:sz="6" w:space="0" w:color="000000"/>
+              <w:right w:val="single" w:sz="6" w:space="0" w:color="000000"/>
+            </w:tcBorders>
+          </w:tcPr>
+          <w:p>
+            <w:pPr>
+              <w:keepLines/>
+              <w:pBdr>
+                <w:top w:val="nil"/>
+                <w:left w:val="nil"/>
+                <w:bottom w:val="nil"/>
+                <w:right w:val="nil"/>
+                <w:between w:val="nil"/>
+              </w:pBdr>
+              <w:spacing w:after="120"/>
+              <w:rPr>
+                <w:color w:val="000000"/>
+              </w:rPr>
+            </w:pPr>
+            <w:r>
+              <w:rPr>
+                <w:color w:val="000000"/>
+              </w:rPr>
+              <w:t>Elaboração do Documento</w:t>
+            </w:r>
+          </w:p>
+        </w:tc>
+        <w:tc>
+          <w:tcPr>
+            <w:tcW w:w="2304" w:type="dxa"/>
+            <w:tcBorders>
+              <w:top w:val="single" w:sz="6" w:space="0" w:color="000000"/>
+              <w:left w:val="single" w:sz="6" w:space="0" w:color="000000"/>
+              <w:bottom w:val="single" w:sz="6" w:space="0" w:color="000000"/>
+              <w:right w:val="single" w:sz="6" w:space="0" w:color="000000"/>
+            </w:tcBorders>
+          </w:tcPr>
+          <w:p>
+            <w:pPr>
+              <w:keepLines/>
+              <w:pBdr>
+                <w:top w:val="nil"/>
+                <w:left w:val="nil"/>
+                <w:bottom w:val="nil"/>
+                <w:right w:val="nil"/>
+                <w:between w:val="nil"/>
+              </w:pBdr>
+              <w:spacing w:after="120"/>
+              <w:rPr>
+                <w:color w:val="000000"/>
+              </w:rPr>
+            </w:pPr>
+            <w:r>
+              <w:rPr>
+                <w:color w:val="000000"/>
+              </w:rPr>
               <w:t xml:space="preserve">Jair de Lima, Thiago </w:t>
             </w:r>
             <w:proofErr w:type="gramStart"/>
@@ -891,8 +1035,6 @@
       <w:pPr>
         <w:pStyle w:val="Ttulo"/>
       </w:pPr>
-      <w:bookmarkStart w:id="0" w:name="_GoBack"/>
-      <w:bookmarkEnd w:id="0"/>
       <w:r>
         <w:br w:type="page"/>
       </w:r>
@@ -934,7 +1076,7 @@
           <w:r>
             <w:fldChar w:fldCharType="separate"/>
           </w:r>
-          <w:hyperlink w:anchor="_Toc106213884" w:history="1">
+          <w:hyperlink w:anchor="_Toc106224485" w:history="1">
             <w:r>
               <w:rPr>
                 <w:rStyle w:val="Hyperlink"/>
@@ -977,7 +1119,7 @@
                 <w:noProof/>
                 <w:webHidden/>
               </w:rPr>
-              <w:instrText xml:space="preserve"> PAGEREF _Toc106213884 \h </w:instrText>
+              <w:instrText xml:space="preserve"> PAGEREF _Toc106224485 \h </w:instrText>
             </w:r>
             <w:r>
               <w:rPr>
@@ -1022,7 +1164,7 @@
               <w:szCs w:val="22"/>
             </w:rPr>
           </w:pPr>
-          <w:hyperlink w:anchor="_Toc106213885" w:history="1">
+          <w:hyperlink w:anchor="_Toc106224486" w:history="1">
             <w:r>
               <w:rPr>
                 <w:rStyle w:val="Hyperlink"/>
@@ -1065,7 +1207,7 @@
                 <w:noProof/>
                 <w:webHidden/>
               </w:rPr>
-              <w:instrText xml:space="preserve"> PAGEREF _Toc106213885 \h </w:instrText>
+              <w:instrText xml:space="preserve"> PAGEREF _Toc106224486 \h </w:instrText>
             </w:r>
             <w:r>
               <w:rPr>
@@ -1110,7 +1252,7 @@
               <w:szCs w:val="22"/>
             </w:rPr>
           </w:pPr>
-          <w:hyperlink w:anchor="_Toc106213886" w:history="1">
+          <w:hyperlink w:anchor="_Toc106224487" w:history="1">
             <w:r>
               <w:rPr>
                 <w:rStyle w:val="Hyperlink"/>
@@ -1153,7 +1295,7 @@
                 <w:noProof/>
                 <w:webHidden/>
               </w:rPr>
-              <w:instrText xml:space="preserve"> PAGEREF _Toc106213886 \h </w:instrText>
+              <w:instrText xml:space="preserve"> PAGEREF _Toc106224487 \h </w:instrText>
             </w:r>
             <w:r>
               <w:rPr>
@@ -1198,7 +1340,7 @@
               <w:szCs w:val="22"/>
             </w:rPr>
           </w:pPr>
-          <w:hyperlink w:anchor="_Toc106213887" w:history="1">
+          <w:hyperlink w:anchor="_Toc106224488" w:history="1">
             <w:r>
               <w:rPr>
                 <w:rStyle w:val="Hyperlink"/>
@@ -1241,7 +1383,7 @@
                 <w:noProof/>
                 <w:webHidden/>
               </w:rPr>
-              <w:instrText xml:space="preserve"> PAGEREF _Toc106213887 \h </w:instrText>
+              <w:instrText xml:space="preserve"> PAGEREF _Toc106224488 \h </w:instrText>
             </w:r>
             <w:r>
               <w:rPr>
@@ -1286,7 +1428,7 @@
               <w:szCs w:val="22"/>
             </w:rPr>
           </w:pPr>
-          <w:hyperlink w:anchor="_Toc106213888" w:history="1">
+          <w:hyperlink w:anchor="_Toc106224489" w:history="1">
             <w:r>
               <w:rPr>
                 <w:rStyle w:val="Hyperlink"/>
@@ -1329,7 +1471,7 @@
                 <w:noProof/>
                 <w:webHidden/>
               </w:rPr>
-              <w:instrText xml:space="preserve"> PAGEREF _Toc106213888 \h </w:instrText>
+              <w:instrText xml:space="preserve"> PAGEREF _Toc106224489 \h </w:instrText>
             </w:r>
             <w:r>
               <w:rPr>
@@ -1374,7 +1516,7 @@
               <w:szCs w:val="22"/>
             </w:rPr>
           </w:pPr>
-          <w:hyperlink w:anchor="_Toc106213889" w:history="1">
+          <w:hyperlink w:anchor="_Toc106224490" w:history="1">
             <w:r>
               <w:rPr>
                 <w:rStyle w:val="Hyperlink"/>
@@ -1417,7 +1559,7 @@
                 <w:noProof/>
                 <w:webHidden/>
               </w:rPr>
-              <w:instrText xml:space="preserve"> PAGEREF _Toc106213889 \h </w:instrText>
+              <w:instrText xml:space="preserve"> PAGEREF _Toc106224490 \h </w:instrText>
             </w:r>
             <w:r>
               <w:rPr>
@@ -1462,7 +1604,7 @@
               <w:szCs w:val="22"/>
             </w:rPr>
           </w:pPr>
-          <w:hyperlink w:anchor="_Toc106213890" w:history="1">
+          <w:hyperlink w:anchor="_Toc106224491" w:history="1">
             <w:r>
               <w:rPr>
                 <w:rStyle w:val="Hyperlink"/>
@@ -1505,7 +1647,7 @@
                 <w:noProof/>
                 <w:webHidden/>
               </w:rPr>
-              <w:instrText xml:space="preserve"> PAGEREF _Toc106213890 \h </w:instrText>
+              <w:instrText xml:space="preserve"> PAGEREF _Toc106224491 \h </w:instrText>
             </w:r>
             <w:r>
               <w:rPr>
@@ -1550,7 +1692,7 @@
               <w:szCs w:val="22"/>
             </w:rPr>
           </w:pPr>
-          <w:hyperlink w:anchor="_Toc106213891" w:history="1">
+          <w:hyperlink w:anchor="_Toc106224492" w:history="1">
             <w:r>
               <w:rPr>
                 <w:rStyle w:val="Hyperlink"/>
@@ -1593,7 +1735,7 @@
                 <w:noProof/>
                 <w:webHidden/>
               </w:rPr>
-              <w:instrText xml:space="preserve"> PAGEREF _Toc106213891 \h </w:instrText>
+              <w:instrText xml:space="preserve"> PAGEREF _Toc106224492 \h </w:instrText>
             </w:r>
             <w:r>
               <w:rPr>
@@ -1638,7 +1780,7 @@
               <w:szCs w:val="22"/>
             </w:rPr>
           </w:pPr>
-          <w:hyperlink w:anchor="_Toc106213892" w:history="1">
+          <w:hyperlink w:anchor="_Toc106224493" w:history="1">
             <w:r>
               <w:rPr>
                 <w:rStyle w:val="Hyperlink"/>
@@ -1660,7 +1802,7 @@
                 <w:rStyle w:val="Hyperlink"/>
                 <w:noProof/>
               </w:rPr>
-              <w:t>Decisões, Restrições e justificativas</w:t>
+              <w:t>Decisões, restrições e justificativas</w:t>
             </w:r>
             <w:r>
               <w:rPr>
@@ -1681,7 +1823,7 @@
                 <w:noProof/>
                 <w:webHidden/>
               </w:rPr>
-              <w:instrText xml:space="preserve"> PAGEREF _Toc106213892 \h </w:instrText>
+              <w:instrText xml:space="preserve"> PAGEREF _Toc106224493 \h </w:instrText>
             </w:r>
             <w:r>
               <w:rPr>
@@ -1726,7 +1868,7 @@
               <w:szCs w:val="22"/>
             </w:rPr>
           </w:pPr>
-          <w:hyperlink w:anchor="_Toc106213893" w:history="1">
+          <w:hyperlink w:anchor="_Toc106224494" w:history="1">
             <w:r>
               <w:rPr>
                 <w:rStyle w:val="Hyperlink"/>
@@ -1769,7 +1911,7 @@
                 <w:noProof/>
                 <w:webHidden/>
               </w:rPr>
-              <w:instrText xml:space="preserve"> PAGEREF _Toc106213893 \h </w:instrText>
+              <w:instrText xml:space="preserve"> PAGEREF _Toc106224494 \h </w:instrText>
             </w:r>
             <w:r>
               <w:rPr>
@@ -1814,7 +1956,7 @@
               <w:szCs w:val="22"/>
             </w:rPr>
           </w:pPr>
-          <w:hyperlink w:anchor="_Toc106213894" w:history="1">
+          <w:hyperlink w:anchor="_Toc106224495" w:history="1">
             <w:r>
               <w:rPr>
                 <w:rStyle w:val="Hyperlink"/>
@@ -1857,7 +1999,7 @@
                 <w:noProof/>
                 <w:webHidden/>
               </w:rPr>
-              <w:instrText xml:space="preserve"> PAGEREF _Toc106213894 \h </w:instrText>
+              <w:instrText xml:space="preserve"> PAGEREF _Toc106224495 \h </w:instrText>
             </w:r>
             <w:r>
               <w:rPr>
@@ -1877,7 +2019,7 @@
                 <w:noProof/>
                 <w:webHidden/>
               </w:rPr>
-              <w:t>6</w:t>
+              <w:t>7</w:t>
             </w:r>
             <w:r>
               <w:rPr>
@@ -1902,7 +2044,7 @@
               <w:szCs w:val="22"/>
             </w:rPr>
           </w:pPr>
-          <w:hyperlink w:anchor="_Toc106213895" w:history="1">
+          <w:hyperlink w:anchor="_Toc106224496" w:history="1">
             <w:r>
               <w:rPr>
                 <w:rStyle w:val="Hyperlink"/>
@@ -1945,7 +2087,7 @@
                 <w:noProof/>
                 <w:webHidden/>
               </w:rPr>
-              <w:instrText xml:space="preserve"> PAGEREF _Toc106213895 \h </w:instrText>
+              <w:instrText xml:space="preserve"> PAGEREF _Toc106224496 \h </w:instrText>
             </w:r>
             <w:r>
               <w:rPr>
@@ -1965,7 +2107,7 @@
                 <w:noProof/>
                 <w:webHidden/>
               </w:rPr>
-              <w:t>6</w:t>
+              <w:t>7</w:t>
             </w:r>
             <w:r>
               <w:rPr>
@@ -1990,7 +2132,7 @@
               <w:szCs w:val="22"/>
             </w:rPr>
           </w:pPr>
-          <w:hyperlink w:anchor="_Toc106213896" w:history="1">
+          <w:hyperlink w:anchor="_Toc106224497" w:history="1">
             <w:r>
               <w:rPr>
                 <w:rStyle w:val="Hyperlink"/>
@@ -2033,7 +2175,7 @@
                 <w:noProof/>
                 <w:webHidden/>
               </w:rPr>
-              <w:instrText xml:space="preserve"> PAGEREF _Toc106213896 \h </w:instrText>
+              <w:instrText xml:space="preserve"> PAGEREF _Toc106224497 \h </w:instrText>
             </w:r>
             <w:r>
               <w:rPr>
@@ -2053,7 +2195,7 @@
                 <w:noProof/>
                 <w:webHidden/>
               </w:rPr>
-              <w:t>6</w:t>
+              <w:t>7</w:t>
             </w:r>
             <w:r>
               <w:rPr>
@@ -2078,7 +2220,7 @@
               <w:szCs w:val="22"/>
             </w:rPr>
           </w:pPr>
-          <w:hyperlink w:anchor="_Toc106213897" w:history="1">
+          <w:hyperlink w:anchor="_Toc106224498" w:history="1">
             <w:r>
               <w:rPr>
                 <w:rStyle w:val="Hyperlink"/>
@@ -2121,7 +2263,7 @@
                 <w:noProof/>
                 <w:webHidden/>
               </w:rPr>
-              <w:instrText xml:space="preserve"> PAGEREF _Toc106213897 \h </w:instrText>
+              <w:instrText xml:space="preserve"> PAGEREF _Toc106224498 \h </w:instrText>
             </w:r>
             <w:r>
               <w:rPr>
@@ -2141,7 +2283,7 @@
                 <w:noProof/>
                 <w:webHidden/>
               </w:rPr>
-              <w:t>6</w:t>
+              <w:t>8</w:t>
             </w:r>
             <w:r>
               <w:rPr>
@@ -2166,7 +2308,7 @@
               <w:szCs w:val="22"/>
             </w:rPr>
           </w:pPr>
-          <w:hyperlink w:anchor="_Toc106213898" w:history="1">
+          <w:hyperlink w:anchor="_Toc106224499" w:history="1">
             <w:r>
               <w:rPr>
                 <w:rStyle w:val="Hyperlink"/>
@@ -2209,7 +2351,7 @@
                 <w:noProof/>
                 <w:webHidden/>
               </w:rPr>
-              <w:instrText xml:space="preserve"> PAGEREF _Toc106213898 \h </w:instrText>
+              <w:instrText xml:space="preserve"> PAGEREF _Toc106224499 \h </w:instrText>
             </w:r>
             <w:r>
               <w:rPr>
@@ -2229,7 +2371,7 @@
                 <w:noProof/>
                 <w:webHidden/>
               </w:rPr>
-              <w:t>7</w:t>
+              <w:t>9</w:t>
             </w:r>
             <w:r>
               <w:rPr>
@@ -2254,7 +2396,7 @@
               <w:szCs w:val="22"/>
             </w:rPr>
           </w:pPr>
-          <w:hyperlink w:anchor="_Toc106213899" w:history="1">
+          <w:hyperlink w:anchor="_Toc106224500" w:history="1">
             <w:r>
               <w:rPr>
                 <w:rStyle w:val="Hyperlink"/>
@@ -2297,7 +2439,7 @@
                 <w:noProof/>
                 <w:webHidden/>
               </w:rPr>
-              <w:instrText xml:space="preserve"> PAGEREF _Toc106213899 \h </w:instrText>
+              <w:instrText xml:space="preserve"> PAGEREF _Toc106224500 \h </w:instrText>
             </w:r>
             <w:r>
               <w:rPr>
@@ -2317,7 +2459,7 @@
                 <w:noProof/>
                 <w:webHidden/>
               </w:rPr>
-              <w:t>8</w:t>
+              <w:t>10</w:t>
             </w:r>
             <w:r>
               <w:rPr>
@@ -2342,7 +2484,7 @@
               <w:szCs w:val="22"/>
             </w:rPr>
           </w:pPr>
-          <w:hyperlink w:anchor="_Toc106213900" w:history="1">
+          <w:hyperlink w:anchor="_Toc106224501" w:history="1">
             <w:r>
               <w:rPr>
                 <w:rStyle w:val="Hyperlink"/>
@@ -2385,7 +2527,7 @@
                 <w:noProof/>
                 <w:webHidden/>
               </w:rPr>
-              <w:instrText xml:space="preserve"> PAGEREF _Toc106213900 \h </w:instrText>
+              <w:instrText xml:space="preserve"> PAGEREF _Toc106224501 \h </w:instrText>
             </w:r>
             <w:r>
               <w:rPr>
@@ -2405,7 +2547,7 @@
                 <w:noProof/>
                 <w:webHidden/>
               </w:rPr>
-              <w:t>9</w:t>
+              <w:t>11</w:t>
             </w:r>
             <w:r>
               <w:rPr>
@@ -2430,7 +2572,7 @@
               <w:szCs w:val="22"/>
             </w:rPr>
           </w:pPr>
-          <w:hyperlink w:anchor="_Toc106213901" w:history="1">
+          <w:hyperlink w:anchor="_Toc106224502" w:history="1">
             <w:r>
               <w:rPr>
                 <w:rStyle w:val="Hyperlink"/>
@@ -2473,7 +2615,7 @@
                 <w:noProof/>
                 <w:webHidden/>
               </w:rPr>
-              <w:instrText xml:space="preserve"> PAGEREF _Toc106213901 \h </w:instrText>
+              <w:instrText xml:space="preserve"> PAGEREF _Toc106224502 \h </w:instrText>
             </w:r>
             <w:r>
               <w:rPr>
@@ -2493,7 +2635,7 @@
                 <w:noProof/>
                 <w:webHidden/>
               </w:rPr>
-              <w:t>10</w:t>
+              <w:t>12</w:t>
             </w:r>
             <w:r>
               <w:rPr>
@@ -2553,7 +2695,7 @@
         </w:numPr>
         <w:ind w:left="360" w:hanging="360"/>
       </w:pPr>
-      <w:bookmarkStart w:id="1" w:name="_Toc106213884"/>
+      <w:bookmarkStart w:id="1" w:name="_Toc106224485"/>
       <w:r>
         <w:t>Introdução</w:t>
       </w:r>
@@ -2608,7 +2750,7 @@
           <w:numId w:val="5"/>
         </w:numPr>
       </w:pPr>
-      <w:bookmarkStart w:id="2" w:name="_Toc106213885"/>
+      <w:bookmarkStart w:id="2" w:name="_Toc106224486"/>
       <w:r>
         <w:t>Finalidade</w:t>
       </w:r>
@@ -2638,7 +2780,7 @@
           <w:numId w:val="5"/>
         </w:numPr>
       </w:pPr>
-      <w:bookmarkStart w:id="4" w:name="_Toc106213886"/>
+      <w:bookmarkStart w:id="4" w:name="_Toc106224487"/>
       <w:r>
         <w:t>Escopo</w:t>
       </w:r>
@@ -2666,7 +2808,7 @@
           <w:numId w:val="5"/>
         </w:numPr>
       </w:pPr>
-      <w:bookmarkStart w:id="5" w:name="_Toc106213887"/>
+      <w:bookmarkStart w:id="5" w:name="_Toc106224488"/>
       <w:r>
         <w:t xml:space="preserve">Definições, acrônimos e </w:t>
       </w:r>
@@ -2782,6 +2924,60 @@
           <w:rFonts w:ascii="Arial" w:hAnsi="Arial" w:cs="Arial"/>
         </w:rPr>
         <w:t xml:space="preserve">, ou traduzindo, criar, ler, atualizar e deletar, respectivamente. </w:t>
+      </w:r>
+    </w:p>
+    <w:p>
+      <w:pPr>
+        <w:numPr>
+          <w:ilvl w:val="0"/>
+          <w:numId w:val="3"/>
+        </w:numPr>
+        <w:rPr>
+          <w:rFonts w:ascii="Arial" w:hAnsi="Arial" w:cs="Arial"/>
+        </w:rPr>
+      </w:pPr>
+      <w:r>
+        <w:rPr>
+          <w:rFonts w:ascii="Arial" w:hAnsi="Arial" w:cs="Arial"/>
+        </w:rPr>
+        <w:t xml:space="preserve">JPA – Java </w:t>
+      </w:r>
+      <w:proofErr w:type="spellStart"/>
+      <w:r>
+        <w:rPr>
+          <w:rFonts w:ascii="Arial" w:hAnsi="Arial" w:cs="Arial"/>
+        </w:rPr>
+        <w:t>Persistence</w:t>
+      </w:r>
+      <w:proofErr w:type="spellEnd"/>
+      <w:r>
+        <w:rPr>
+          <w:rFonts w:ascii="Arial" w:hAnsi="Arial" w:cs="Arial"/>
+        </w:rPr>
+        <w:t xml:space="preserve"> API</w:t>
+      </w:r>
+    </w:p>
+    <w:p>
+      <w:pPr>
+        <w:numPr>
+          <w:ilvl w:val="0"/>
+          <w:numId w:val="3"/>
+        </w:numPr>
+        <w:rPr>
+          <w:rFonts w:ascii="Arial" w:hAnsi="Arial" w:cs="Arial"/>
+        </w:rPr>
+      </w:pPr>
+      <w:r>
+        <w:rPr>
+          <w:rFonts w:ascii="Arial" w:hAnsi="Arial" w:cs="Arial"/>
+        </w:rPr>
+        <w:t>SGBD</w:t>
+      </w:r>
+      <w:r>
+        <w:rPr>
+          <w:rFonts w:ascii="Arial" w:hAnsi="Arial" w:cs="Arial"/>
+        </w:rPr>
+        <w:t xml:space="preserve"> – Sistema Gerenciador de Banco de Dados</w:t>
       </w:r>
     </w:p>
     <w:p>
@@ -2792,7 +2988,7 @@
           <w:numId w:val="5"/>
         </w:numPr>
       </w:pPr>
-      <w:bookmarkStart w:id="6" w:name="_Toc106213888"/>
+      <w:bookmarkStart w:id="6" w:name="_Toc106224489"/>
       <w:r>
         <w:t>Visão Geral</w:t>
       </w:r>
@@ -2864,7 +3060,7 @@
         </w:numPr>
         <w:ind w:left="360" w:hanging="360"/>
       </w:pPr>
-      <w:bookmarkStart w:id="7" w:name="_Toc106213889"/>
+      <w:bookmarkStart w:id="7" w:name="_Toc106224490"/>
       <w:r>
         <w:t>Metas e Restrições da Arquitetura</w:t>
       </w:r>
@@ -2884,7 +3080,19 @@
         <w:rPr>
           <w:rFonts w:ascii="Arial" w:hAnsi="Arial" w:cs="Arial"/>
         </w:rPr>
-        <w:t>Algumas das restrições de requisito e de sistema terão uma relação fundamental com a arquitetura do projeto sendo elas:</w:t>
+        <w:t>Algumas das restrições de requisito e de sistema terão uma relação fundamental com a arquitetura do projeto</w:t>
+      </w:r>
+      <w:r>
+        <w:rPr>
+          <w:rFonts w:ascii="Arial" w:hAnsi="Arial" w:cs="Arial"/>
+        </w:rPr>
+        <w:t>,</w:t>
+      </w:r>
+      <w:r>
+        <w:rPr>
+          <w:rFonts w:ascii="Arial" w:hAnsi="Arial" w:cs="Arial"/>
+        </w:rPr>
+        <w:t xml:space="preserve"> sendo elas:</w:t>
       </w:r>
     </w:p>
     <w:p>
@@ -2967,7 +3175,7 @@
           <w:rFonts w:ascii="Arial" w:hAnsi="Arial" w:cs="Arial"/>
           <w:i/>
         </w:rPr>
-        <w:t>Python</w:t>
+        <w:t>Java</w:t>
       </w:r>
       <w:r>
         <w:rPr>
@@ -2993,12 +3201,43 @@
         <w:t xml:space="preserve">Framework </w:t>
       </w:r>
       <w:proofErr w:type="spellStart"/>
+      <w:proofErr w:type="gramStart"/>
       <w:r>
         <w:rPr>
           <w:rFonts w:ascii="Arial" w:hAnsi="Arial" w:cs="Arial"/>
           <w:i/>
         </w:rPr>
-        <w:t>Tkinter</w:t>
+        <w:t>SpringMVC</w:t>
+      </w:r>
+      <w:proofErr w:type="spellEnd"/>
+      <w:proofErr w:type="gramEnd"/>
+      <w:r>
+        <w:rPr>
+          <w:rFonts w:ascii="Arial" w:hAnsi="Arial" w:cs="Arial"/>
+          <w:i/>
+        </w:rPr>
+        <w:t xml:space="preserve"> </w:t>
+      </w:r>
+      <w:r>
+        <w:rPr>
+          <w:rFonts w:ascii="Arial" w:hAnsi="Arial" w:cs="Arial"/>
+        </w:rPr>
+        <w:t>e</w:t>
+      </w:r>
+      <w:r>
+        <w:rPr>
+          <w:rFonts w:ascii="Arial" w:hAnsi="Arial" w:cs="Arial"/>
+          <w:i/>
+        </w:rPr>
+        <w:t xml:space="preserve"> </w:t>
+      </w:r>
+      <w:proofErr w:type="spellStart"/>
+      <w:r>
+        <w:rPr>
+          <w:rFonts w:ascii="Arial" w:hAnsi="Arial" w:cs="Arial"/>
+          <w:i/>
+        </w:rPr>
+        <w:t>Hibernate</w:t>
       </w:r>
       <w:proofErr w:type="spellEnd"/>
       <w:r>
@@ -3075,7 +3314,7 @@
         </w:numPr>
         <w:ind w:left="360" w:hanging="360"/>
       </w:pPr>
-      <w:bookmarkStart w:id="8" w:name="_Toc106213890"/>
+      <w:bookmarkStart w:id="8" w:name="_Toc106224491"/>
       <w:r>
         <w:t>Suposições e Dependências</w:t>
       </w:r>
@@ -3163,18 +3402,10 @@
         </w:numPr>
         <w:ind w:left="360" w:hanging="360"/>
       </w:pPr>
-      <w:bookmarkStart w:id="9" w:name="_Toc106213891"/>
+      <w:bookmarkStart w:id="9" w:name="_Toc106224492"/>
       <w:r>
         <w:lastRenderedPageBreak/>
-        <w:t xml:space="preserve">Requisitos </w:t>
-      </w:r>
-      <w:proofErr w:type="spellStart"/>
-      <w:r>
-        <w:t>Arquiteturalmente</w:t>
-      </w:r>
-      <w:proofErr w:type="spellEnd"/>
-      <w:r>
-        <w:t xml:space="preserve"> Significantes</w:t>
+        <w:t>Requisitos Arquiteturalmente Significantes</w:t>
       </w:r>
       <w:bookmarkEnd w:id="9"/>
     </w:p>
@@ -3367,16 +3598,14 @@
         </w:numPr>
         <w:ind w:left="360" w:hanging="360"/>
       </w:pPr>
-      <w:bookmarkStart w:id="10" w:name="_Toc106213892"/>
-      <w:r>
-        <w:t xml:space="preserve">Decisões, Restrições e </w:t>
-      </w:r>
-      <w:proofErr w:type="gramStart"/>
-      <w:r>
-        <w:t>justificativas</w:t>
+      <w:bookmarkStart w:id="10" w:name="_Toc106224493"/>
+      <w:r>
+        <w:t>Decisões, r</w:t>
+      </w:r>
+      <w:r>
+        <w:t>estrições e justificativas</w:t>
       </w:r>
       <w:bookmarkEnd w:id="10"/>
-      <w:proofErr w:type="gramEnd"/>
     </w:p>
     <w:p>
       <w:pPr>
@@ -3392,7 +3621,13 @@
         <w:rPr>
           <w:rFonts w:ascii="Arial" w:hAnsi="Arial" w:cs="Arial"/>
         </w:rPr>
-        <w:t>Utilização da linguagem Python pela sua versatilidade e facilidade para programar, possuindo uma grande gama de bibliotecas e frameworks disponíveis.</w:t>
+        <w:t xml:space="preserve">Utilização da linguagem </w:t>
+      </w:r>
+      <w:r>
+        <w:rPr>
+          <w:rFonts w:ascii="Arial" w:hAnsi="Arial" w:cs="Arial"/>
+        </w:rPr>
+        <w:t>Java devido à facilidade da portabilidade e implantação do sistema em diferentes ambientes graças a JVM.</w:t>
       </w:r>
     </w:p>
     <w:p>
@@ -3401,43 +3636,63 @@
           <w:ilvl w:val="0"/>
           <w:numId w:val="2"/>
         </w:numPr>
-        <w:rPr>
-          <w:rFonts w:ascii="Arial" w:hAnsi="Arial" w:cs="Arial"/>
-        </w:rPr>
-      </w:pPr>
-      <w:r>
-        <w:rPr>
-          <w:rFonts w:ascii="Arial" w:hAnsi="Arial" w:cs="Arial"/>
-        </w:rPr>
-        <w:t xml:space="preserve">Utilização do framework </w:t>
+        <w:spacing w:before="240"/>
+        <w:rPr>
+          <w:rFonts w:ascii="Arial" w:hAnsi="Arial" w:cs="Arial"/>
+        </w:rPr>
+      </w:pPr>
+      <w:r>
+        <w:rPr>
+          <w:rFonts w:ascii="Arial" w:hAnsi="Arial" w:cs="Arial"/>
+        </w:rPr>
+        <w:t xml:space="preserve">Escolha do </w:t>
       </w:r>
       <w:proofErr w:type="spellStart"/>
-      <w:r>
-        <w:rPr>
-          <w:rFonts w:ascii="Arial" w:hAnsi="Arial" w:cs="Arial"/>
-        </w:rPr>
-        <w:t>Tkinter</w:t>
+      <w:proofErr w:type="gramStart"/>
+      <w:r>
+        <w:rPr>
+          <w:rFonts w:ascii="Arial" w:hAnsi="Arial" w:cs="Arial"/>
+        </w:rPr>
+        <w:t>SpringMVC</w:t>
       </w:r>
       <w:proofErr w:type="spellEnd"/>
-      <w:r>
-        <w:rPr>
-          <w:rFonts w:ascii="Arial" w:hAnsi="Arial" w:cs="Arial"/>
-        </w:rPr>
-        <w:t xml:space="preserve"> para desenvolvimento de interface </w:t>
+      <w:proofErr w:type="gramEnd"/>
+      <w:r>
+        <w:rPr>
+          <w:rFonts w:ascii="Arial" w:hAnsi="Arial" w:cs="Arial"/>
+        </w:rPr>
+        <w:t xml:space="preserve"> pois devido ao seu grande a infraestrutura direto na aplicação, permite que os desenvolvedores se concentrem mais na parte lógica na aplicação. Além de possuir uma grande integração com frameworks de persistência de dados, como o </w:t>
       </w:r>
       <w:proofErr w:type="spellStart"/>
       <w:r>
         <w:rPr>
           <w:rFonts w:ascii="Arial" w:hAnsi="Arial" w:cs="Arial"/>
-        </w:rPr>
-        <w:t>multiplataforma</w:t>
+          <w:i/>
+        </w:rPr>
+        <w:t>Hibernate</w:t>
       </w:r>
       <w:proofErr w:type="spellEnd"/>
       <w:r>
         <w:rPr>
           <w:rFonts w:ascii="Arial" w:hAnsi="Arial" w:cs="Arial"/>
         </w:rPr>
-        <w:t>. Ele já é nativo da linguagem Python, é relativamente simples, mas oferece uma grande gama de recursos e possui uma baixa curva de aprendizado.</w:t>
+        <w:t xml:space="preserve">. É um dos frameworks Web mais utilizados na comunidade de Java e atuando juntamente com o </w:t>
+      </w:r>
+      <w:proofErr w:type="spellStart"/>
+      <w:proofErr w:type="gramStart"/>
+      <w:r>
+        <w:rPr>
+          <w:rFonts w:ascii="Arial" w:hAnsi="Arial" w:cs="Arial"/>
+        </w:rPr>
+        <w:t>SpringBoot</w:t>
+      </w:r>
+      <w:proofErr w:type="spellEnd"/>
+      <w:proofErr w:type="gramEnd"/>
+      <w:r>
+        <w:rPr>
+          <w:rFonts w:ascii="Arial" w:hAnsi="Arial" w:cs="Arial"/>
+        </w:rPr>
+        <w:t xml:space="preserve"> pode permitir um início rápido do desenvolvimento, com poucas linhas de código.</w:t>
       </w:r>
     </w:p>
     <w:p>
@@ -3446,29 +3701,59 @@
           <w:ilvl w:val="0"/>
           <w:numId w:val="2"/>
         </w:numPr>
-        <w:rPr>
-          <w:rFonts w:ascii="Arial" w:hAnsi="Arial" w:cs="Arial"/>
-        </w:rPr>
-      </w:pPr>
-      <w:r>
-        <w:rPr>
-          <w:rFonts w:ascii="Arial" w:hAnsi="Arial" w:cs="Arial"/>
-        </w:rPr>
-        <w:t xml:space="preserve">Utilização do padrão DAO para permitir a separação das regras de negócio das regras de acesso a banco de dados na camada </w:t>
+        <w:spacing w:before="240"/>
+        <w:rPr>
+          <w:rFonts w:ascii="Arial" w:hAnsi="Arial" w:cs="Arial"/>
+        </w:rPr>
+      </w:pPr>
+      <w:r>
+        <w:rPr>
+          <w:rFonts w:ascii="Arial" w:hAnsi="Arial" w:cs="Arial"/>
+        </w:rPr>
+        <w:t xml:space="preserve">Escolha do </w:t>
       </w:r>
       <w:proofErr w:type="spellStart"/>
       <w:r>
         <w:rPr>
           <w:rFonts w:ascii="Arial" w:hAnsi="Arial" w:cs="Arial"/>
-        </w:rPr>
-        <w:t>Model</w:t>
+          <w:i/>
+        </w:rPr>
+        <w:t>Hibernate</w:t>
       </w:r>
       <w:proofErr w:type="spellEnd"/>
       <w:r>
         <w:rPr>
           <w:rFonts w:ascii="Arial" w:hAnsi="Arial" w:cs="Arial"/>
         </w:rPr>
-        <w:t>. O motivo disso é para tornar as classes mais legíveis e permitir futuras alterações no banco de dados sem interferir nas regras de negócio.</w:t>
+        <w:t xml:space="preserve"> devido a sua </w:t>
+      </w:r>
+      <w:proofErr w:type="gramStart"/>
+      <w:r>
+        <w:rPr>
+          <w:rFonts w:ascii="Arial" w:hAnsi="Arial" w:cs="Arial"/>
+        </w:rPr>
+        <w:t>implementação</w:t>
+      </w:r>
+      <w:proofErr w:type="gramEnd"/>
+      <w:r>
+        <w:rPr>
+          <w:rFonts w:ascii="Arial" w:hAnsi="Arial" w:cs="Arial"/>
+        </w:rPr>
+        <w:t xml:space="preserve"> de fácil uso da JPA, reduzindo drasticamente a quantidade de linhas de código, além de sua integração simplificada com diversos </w:t>
+      </w:r>
+      <w:proofErr w:type="spellStart"/>
+      <w:r>
+        <w:rPr>
+          <w:rFonts w:ascii="Arial" w:hAnsi="Arial" w:cs="Arial"/>
+        </w:rPr>
+        <w:t>SGBD’s</w:t>
+      </w:r>
+      <w:proofErr w:type="spellEnd"/>
+      <w:r>
+        <w:rPr>
+          <w:rFonts w:ascii="Arial" w:hAnsi="Arial" w:cs="Arial"/>
+        </w:rPr>
+        <w:t>.</w:t>
       </w:r>
     </w:p>
     <w:p>
@@ -3477,47 +3762,30 @@
           <w:ilvl w:val="0"/>
           <w:numId w:val="2"/>
         </w:numPr>
-        <w:rPr>
-          <w:rFonts w:ascii="Arial" w:hAnsi="Arial" w:cs="Arial"/>
-        </w:rPr>
-      </w:pPr>
-      <w:r>
-        <w:rPr>
-          <w:rFonts w:ascii="Arial" w:hAnsi="Arial" w:cs="Arial"/>
-        </w:rPr>
-        <w:t xml:space="preserve">Escolha do banco de dados </w:t>
+        <w:spacing w:before="240"/>
+        <w:rPr>
+          <w:rFonts w:ascii="Arial" w:hAnsi="Arial" w:cs="Arial"/>
+        </w:rPr>
+      </w:pPr>
+      <w:r>
+        <w:rPr>
+          <w:rFonts w:ascii="Arial" w:hAnsi="Arial" w:cs="Arial"/>
+        </w:rPr>
+        <w:t xml:space="preserve">Utilização do padrão DAO para permitir a separação das regras de negócio das regras de acesso a banco de dados na camada </w:t>
       </w:r>
       <w:proofErr w:type="spellStart"/>
-      <w:proofErr w:type="gramStart"/>
-      <w:r>
-        <w:rPr>
-          <w:rFonts w:ascii="Arial" w:hAnsi="Arial" w:cs="Arial"/>
-        </w:rPr>
-        <w:t>PostgreSQL</w:t>
+      <w:r>
+        <w:rPr>
+          <w:rFonts w:ascii="Arial" w:hAnsi="Arial" w:cs="Arial"/>
+        </w:rPr>
+        <w:t>Model</w:t>
       </w:r>
       <w:proofErr w:type="spellEnd"/>
-      <w:proofErr w:type="gramEnd"/>
-      <w:r>
-        <w:rPr>
-          <w:rFonts w:ascii="Arial" w:hAnsi="Arial" w:cs="Arial"/>
-        </w:rPr>
-        <w:t xml:space="preserve"> definida com base na facilidade do uso e de conectar-se com o mesmo utilizando o Python, através do Psycopg2. Além disso, a facilidade de subir uma instância do mesmo e gerenciá-la utilizando o </w:t>
-      </w:r>
-      <w:proofErr w:type="spellStart"/>
-      <w:proofErr w:type="gramStart"/>
-      <w:r>
-        <w:rPr>
-          <w:rFonts w:ascii="Arial" w:hAnsi="Arial" w:cs="Arial"/>
-        </w:rPr>
-        <w:t>pgAdmin</w:t>
-      </w:r>
-      <w:proofErr w:type="spellEnd"/>
-      <w:proofErr w:type="gramEnd"/>
-      <w:r>
-        <w:rPr>
-          <w:rFonts w:ascii="Arial" w:hAnsi="Arial" w:cs="Arial"/>
-        </w:rPr>
-        <w:t>.</w:t>
+      <w:r>
+        <w:rPr>
+          <w:rFonts w:ascii="Arial" w:hAnsi="Arial" w:cs="Arial"/>
+        </w:rPr>
+        <w:t>. O motivo disso é para tornar as classes mais legíveis e permitir futuras alterações no banco de dados sem interferir nas regras de negócio.</w:t>
       </w:r>
     </w:p>
     <w:p>
@@ -3526,41 +3794,118 @@
           <w:ilvl w:val="0"/>
           <w:numId w:val="2"/>
         </w:numPr>
-        <w:rPr>
-          <w:rFonts w:ascii="Arial" w:hAnsi="Arial" w:cs="Arial"/>
-        </w:rPr>
-      </w:pPr>
-      <w:r>
-        <w:rPr>
-          <w:rFonts w:ascii="Arial" w:hAnsi="Arial" w:cs="Arial"/>
-        </w:rPr>
-        <w:t xml:space="preserve">A escolha da arquitetura MVC foi definida pela facilidade de utilização em aplicações web ou desktop, o que facilita a sua utilização tanto para um sistema </w:t>
-      </w:r>
+        <w:spacing w:before="240"/>
+        <w:rPr>
+          <w:rFonts w:ascii="Arial" w:hAnsi="Arial" w:cs="Arial"/>
+        </w:rPr>
+      </w:pPr>
+      <w:r>
+        <w:rPr>
+          <w:rFonts w:ascii="Arial" w:hAnsi="Arial" w:cs="Arial"/>
+        </w:rPr>
+        <w:t xml:space="preserve">Escolha do banco de dados </w:t>
+      </w:r>
+      <w:proofErr w:type="spellStart"/>
+      <w:proofErr w:type="gramStart"/>
       <w:r>
         <w:rPr>
           <w:rFonts w:ascii="Arial" w:hAnsi="Arial" w:cs="Arial"/>
           <w:i/>
         </w:rPr>
-        <w:t>off-line</w:t>
-      </w:r>
-      <w:r>
-        <w:rPr>
-          <w:rFonts w:ascii="Arial" w:hAnsi="Arial" w:cs="Arial"/>
-        </w:rPr>
-        <w:t xml:space="preserve"> quanto para </w:t>
-      </w:r>
+        <w:t>PostgreSQL</w:t>
+      </w:r>
+      <w:proofErr w:type="spellEnd"/>
+      <w:proofErr w:type="gramEnd"/>
+      <w:r>
+        <w:rPr>
+          <w:rFonts w:ascii="Arial" w:hAnsi="Arial" w:cs="Arial"/>
+        </w:rPr>
+        <w:t xml:space="preserve"> definida </w:t>
+      </w:r>
+      <w:r>
+        <w:rPr>
+          <w:rFonts w:ascii="Arial" w:hAnsi="Arial" w:cs="Arial"/>
+        </w:rPr>
+        <w:t>com base na</w:t>
+      </w:r>
+      <w:r>
+        <w:rPr>
+          <w:rFonts w:ascii="Arial" w:hAnsi="Arial" w:cs="Arial"/>
+        </w:rPr>
+        <w:t xml:space="preserve"> facilidade de subir uma instância do mesmo e gerenciá-la utilizando o </w:t>
+      </w:r>
+      <w:proofErr w:type="spellStart"/>
       <w:r>
         <w:rPr>
           <w:rFonts w:ascii="Arial" w:hAnsi="Arial" w:cs="Arial"/>
           <w:i/>
         </w:rPr>
-        <w:t>on-line</w:t>
-      </w:r>
-      <w:r>
-        <w:rPr>
-          <w:rFonts w:ascii="Arial" w:hAnsi="Arial" w:cs="Arial"/>
-        </w:rPr>
-        <w:t>. Sua facilidade permite respostas mais rápidas e dinâmicas entre o sistema e o usuário, o que é fundamental para a operação de forma escalável pelos usuários.</w:t>
+        <w:t>pgAdmin</w:t>
+      </w:r>
+      <w:proofErr w:type="spellEnd"/>
+      <w:r>
+        <w:rPr>
+          <w:rFonts w:ascii="Arial" w:hAnsi="Arial" w:cs="Arial"/>
+        </w:rPr>
+        <w:t xml:space="preserve">, bem como experiências passadas da equipe de desenvolvimento envolvendo o uso do </w:t>
+      </w:r>
+      <w:proofErr w:type="spellStart"/>
+      <w:r>
+        <w:rPr>
+          <w:rFonts w:ascii="Arial" w:hAnsi="Arial" w:cs="Arial"/>
+          <w:i/>
+        </w:rPr>
+        <w:t>Post</w:t>
+      </w:r>
+      <w:r>
+        <w:rPr>
+          <w:rFonts w:ascii="Arial" w:hAnsi="Arial" w:cs="Arial"/>
+          <w:i/>
+        </w:rPr>
+        <w:t>g</w:t>
+      </w:r>
+      <w:r>
+        <w:rPr>
+          <w:rFonts w:ascii="Arial" w:hAnsi="Arial" w:cs="Arial"/>
+          <w:i/>
+        </w:rPr>
+        <w:t>reSQL</w:t>
+      </w:r>
+      <w:proofErr w:type="spellEnd"/>
+      <w:r>
+        <w:rPr>
+          <w:rFonts w:ascii="Arial" w:hAnsi="Arial" w:cs="Arial"/>
+        </w:rPr>
+        <w:t>. Além de ser um projeto open-</w:t>
+      </w:r>
+      <w:proofErr w:type="spellStart"/>
+      <w:r>
+        <w:rPr>
+          <w:rFonts w:ascii="Arial" w:hAnsi="Arial" w:cs="Arial"/>
+        </w:rPr>
+        <w:t>source</w:t>
+      </w:r>
+      <w:proofErr w:type="spellEnd"/>
+      <w:r>
+        <w:rPr>
+          <w:rFonts w:ascii="Arial" w:hAnsi="Arial" w:cs="Arial"/>
+        </w:rPr>
+        <w:t xml:space="preserve"> e com fácil integração com o </w:t>
+      </w:r>
+      <w:proofErr w:type="spellStart"/>
+      <w:r>
+        <w:rPr>
+          <w:rFonts w:ascii="Arial" w:hAnsi="Arial" w:cs="Arial"/>
+          <w:i/>
+        </w:rPr>
+        <w:t>Hibernate</w:t>
+      </w:r>
+      <w:proofErr w:type="spellEnd"/>
+      <w:r>
+        <w:rPr>
+          <w:rFonts w:ascii="Arial" w:hAnsi="Arial" w:cs="Arial"/>
+        </w:rPr>
+        <w:t>.</w:t>
       </w:r>
     </w:p>
     <w:p>
@@ -3579,7 +3924,7 @@
         </w:numPr>
         <w:ind w:left="360" w:hanging="360"/>
       </w:pPr>
-      <w:bookmarkStart w:id="11" w:name="_Toc106213893"/>
+      <w:bookmarkStart w:id="11" w:name="_Toc106224494"/>
       <w:r>
         <w:t>Camadas da Arquitetura</w:t>
       </w:r>
@@ -3590,6 +3935,7 @@
     </w:p>
     <w:p>
       <w:pPr>
+        <w:spacing w:before="240"/>
         <w:ind w:left="360"/>
         <w:rPr>
           <w:rFonts w:ascii="Arial" w:hAnsi="Arial" w:cs="Arial"/>
@@ -3618,35 +3964,48 @@
         <w:rPr>
           <w:rFonts w:ascii="Arial" w:hAnsi="Arial" w:cs="Arial"/>
         </w:rPr>
-        <w:t>Com um time de desenvolvedores especializados no front-</w:t>
-      </w:r>
-      <w:proofErr w:type="spellStart"/>
-      <w:r>
-        <w:rPr>
-          <w:rFonts w:ascii="Arial" w:hAnsi="Arial" w:cs="Arial"/>
-        </w:rPr>
-        <w:t>end</w:t>
-      </w:r>
-      <w:proofErr w:type="spellEnd"/>
-      <w:r>
-        <w:rPr>
-          <w:rFonts w:ascii="Arial" w:hAnsi="Arial" w:cs="Arial"/>
-        </w:rPr>
-        <w:t xml:space="preserve"> e outro time com foco no </w:t>
-      </w:r>
-      <w:proofErr w:type="spellStart"/>
-      <w:r>
-        <w:rPr>
-          <w:rFonts w:ascii="Arial" w:hAnsi="Arial" w:cs="Arial"/>
-        </w:rPr>
-        <w:t>back</w:t>
-      </w:r>
-      <w:proofErr w:type="spellEnd"/>
-      <w:r>
-        <w:rPr>
-          <w:rFonts w:ascii="Arial" w:hAnsi="Arial" w:cs="Arial"/>
-        </w:rPr>
-        <w:t xml:space="preserve">-end. Com essa arquitetura separamos a interface gráfica que contará com as interfaces e as regras de negócio, do modelo que contém as entidades de persistência do sistema. </w:t>
+        <w:t xml:space="preserve">A escolha da arquitetura MVC foi definida pela </w:t>
+      </w:r>
+      <w:r>
+        <w:rPr>
+          <w:rFonts w:ascii="Arial" w:hAnsi="Arial" w:cs="Arial"/>
+        </w:rPr>
+        <w:t>facilidade de entendimento do código quando dividido corretamente entre as três camadas, além de permitir mais facilmente a segregação do trabalho entre os membros do grupo, no que diz respeito a códigos relacionados a classes de visualização e classes de regras de negócio.</w:t>
+      </w:r>
+    </w:p>
+    <w:p>
+      <w:pPr>
+        <w:spacing w:before="240"/>
+        <w:ind w:left="360"/>
+        <w:rPr>
+          <w:rFonts w:ascii="Arial" w:hAnsi="Arial" w:cs="Arial"/>
+          <w:b/>
+        </w:rPr>
+      </w:pPr>
+      <w:r>
+        <w:rPr>
+          <w:rFonts w:ascii="Arial" w:hAnsi="Arial" w:cs="Arial"/>
+          <w:b/>
+        </w:rPr>
+        <w:t>Arquitetura Orientada a Mensagem</w:t>
+      </w:r>
+      <w:r>
+        <w:rPr>
+          <w:rFonts w:ascii="Arial" w:hAnsi="Arial" w:cs="Arial"/>
+        </w:rPr>
+        <w:t xml:space="preserve">: </w:t>
+      </w:r>
+      <w:r>
+        <w:rPr>
+          <w:rFonts w:ascii="Arial" w:hAnsi="Arial" w:cs="Arial"/>
+        </w:rPr>
+        <w:br/>
+      </w:r>
+      <w:r>
+        <w:rPr>
+          <w:rFonts w:ascii="Arial" w:hAnsi="Arial" w:cs="Arial"/>
+        </w:rPr>
+        <w:t>Comunicação feita de forma assíncrona entre cliente e servidor, onde o cliente (terminais dos caixas) insere uma mensagem na fila de mensagem do servidor (terminal central) e pode continuar com o seu processamento.</w:t>
       </w:r>
     </w:p>
     <w:p>
@@ -3659,6 +4018,21 @@
     </w:p>
     <w:p>
       <w:pPr>
+        <w:rPr>
+          <w:rFonts w:ascii="Arial" w:hAnsi="Arial" w:cs="Arial"/>
+          <w:b/>
+        </w:rPr>
+      </w:pPr>
+      <w:r>
+        <w:rPr>
+          <w:rFonts w:ascii="Arial" w:hAnsi="Arial" w:cs="Arial"/>
+          <w:b/>
+        </w:rPr>
+        <w:br w:type="page"/>
+      </w:r>
+    </w:p>
+    <w:p>
+      <w:pPr>
         <w:ind w:left="360"/>
         <w:rPr>
           <w:rFonts w:ascii="Arial" w:hAnsi="Arial" w:cs="Arial"/>
@@ -3670,17 +4044,13 @@
           <w:rFonts w:ascii="Arial" w:hAnsi="Arial" w:cs="Arial"/>
           <w:b/>
         </w:rPr>
-        <w:t>Arquitetura Orientada a Mensagem</w:t>
-      </w:r>
-      <w:r>
-        <w:rPr>
-          <w:rFonts w:ascii="Arial" w:hAnsi="Arial" w:cs="Arial"/>
-        </w:rPr>
-        <w:t xml:space="preserve">: </w:t>
-      </w:r>
-      <w:r>
-        <w:rPr>
-          <w:rFonts w:ascii="Arial" w:hAnsi="Arial" w:cs="Arial"/>
+        <w:lastRenderedPageBreak/>
+        <w:t xml:space="preserve">Arquitetura Cliente/Servidor: </w:t>
+      </w:r>
+      <w:r>
+        <w:rPr>
+          <w:rFonts w:ascii="Arial" w:hAnsi="Arial" w:cs="Arial"/>
+          <w:b/>
         </w:rPr>
         <w:br/>
       </w:r>
@@ -3688,63 +4058,31 @@
         <w:rPr>
           <w:rFonts w:ascii="Arial" w:hAnsi="Arial" w:cs="Arial"/>
         </w:rPr>
-        <w:t>Comunicação feita de forma assíncrona entre cliente e servidor, onde o cliente (terminais dos caixas) insere uma mensagem na fila de mensagem do servidor (terminal central) e pode continuar com o seu processamento.</w:t>
-      </w:r>
-    </w:p>
-    <w:p>
-      <w:pPr>
-        <w:ind w:left="720"/>
-        <w:rPr>
-          <w:rFonts w:ascii="Arial" w:hAnsi="Arial" w:cs="Arial"/>
-        </w:rPr>
-      </w:pPr>
-    </w:p>
-    <w:p>
-      <w:pPr>
-        <w:ind w:left="360"/>
-        <w:rPr>
-          <w:rFonts w:ascii="Arial" w:hAnsi="Arial" w:cs="Arial"/>
+        <w:t xml:space="preserve">Centralizar o processamento das transações num servidor. O servidor consistiria de </w:t>
+      </w:r>
+      <w:r>
+        <w:rPr>
+          <w:rFonts w:ascii="Arial" w:hAnsi="Arial" w:cs="Arial"/>
+        </w:rPr>
+        <w:t xml:space="preserve">três módulos </w:t>
+      </w:r>
+      <w:r>
+        <w:rPr>
+          <w:rFonts w:ascii="Arial" w:hAnsi="Arial" w:cs="Arial"/>
+        </w:rPr>
+        <w:t>(autenticação/criação de usuários, registro de produtos/vendas, auditoria/relatórios) e o cliente seria a interface do usuário nos terminais dos caixas.</w:t>
+      </w:r>
+    </w:p>
+    <w:p>
+      <w:pPr>
+        <w:rPr>
+          <w:rFonts w:ascii="Arial" w:eastAsia="Arial" w:hAnsi="Arial" w:cs="Arial"/>
           <w:b/>
-        </w:rPr>
-      </w:pPr>
-      <w:r>
-        <w:rPr>
-          <w:rFonts w:ascii="Arial" w:hAnsi="Arial" w:cs="Arial"/>
-          <w:b/>
-        </w:rPr>
-        <w:t xml:space="preserve">Arquitetura Cliente/Servidor: </w:t>
-      </w:r>
-      <w:r>
-        <w:rPr>
-          <w:rFonts w:ascii="Arial" w:hAnsi="Arial" w:cs="Arial"/>
-          <w:b/>
-        </w:rPr>
-        <w:br/>
-      </w:r>
-      <w:r>
-        <w:rPr>
-          <w:rFonts w:ascii="Arial" w:hAnsi="Arial" w:cs="Arial"/>
-        </w:rPr>
-        <w:t xml:space="preserve">Centralizar o processamento das transações num servidor. O servidor consistiria de </w:t>
-      </w:r>
-      <w:proofErr w:type="gramStart"/>
-      <w:r>
-        <w:rPr>
-          <w:rFonts w:ascii="Arial" w:hAnsi="Arial" w:cs="Arial"/>
-        </w:rPr>
-        <w:t>3</w:t>
-      </w:r>
-      <w:proofErr w:type="gramEnd"/>
-      <w:r>
-        <w:rPr>
-          <w:rFonts w:ascii="Arial" w:hAnsi="Arial" w:cs="Arial"/>
-        </w:rPr>
-        <w:t xml:space="preserve"> módulos  (autenticação/criação de usuários, registro de produtos/vendas, auditoria/relatórios) e o cliente seria a interface do usuário nos terminais dos caixas.</w:t>
-      </w:r>
-      <w:r>
-        <w:rPr>
-          <w:rFonts w:ascii="Arial" w:hAnsi="Arial" w:cs="Arial"/>
-        </w:rPr>
+          <w:sz w:val="24"/>
+          <w:szCs w:val="24"/>
+        </w:rPr>
+      </w:pPr>
+      <w:r>
         <w:br w:type="page"/>
       </w:r>
     </w:p>
@@ -3757,7 +4095,7 @@
         </w:numPr>
         <w:ind w:left="360" w:hanging="360"/>
       </w:pPr>
-      <w:bookmarkStart w:id="12" w:name="_Toc106213894"/>
+      <w:bookmarkStart w:id="12" w:name="_Toc106224495"/>
       <w:r>
         <w:lastRenderedPageBreak/>
         <w:t>Visões da Arquitetura</w:t>
@@ -3772,7 +4110,7 @@
           <w:numId w:val="5"/>
         </w:numPr>
       </w:pPr>
-      <w:bookmarkStart w:id="13" w:name="_Toc106213895"/>
+      <w:bookmarkStart w:id="13" w:name="_Toc106224496"/>
       <w:r>
         <w:t xml:space="preserve">Visão </w:t>
       </w:r>
@@ -3789,7 +4127,7 @@
           <w:numId w:val="5"/>
         </w:numPr>
       </w:pPr>
-      <w:bookmarkStart w:id="14" w:name="_Toc106213896"/>
+      <w:bookmarkStart w:id="14" w:name="_Toc106224497"/>
       <w:r>
         <w:t>Visão Geral</w:t>
       </w:r>
@@ -3819,25 +4157,25 @@
       </w:pPr>
       <w:r>
         <w:rPr>
-          <w:rFonts w:ascii="Arial" w:hAnsi="Arial" w:cs="Arial"/>
           <w:noProof/>
         </w:rPr>
         <w:drawing>
-          <wp:inline distT="114300" distB="114300" distL="114300" distR="114300" wp14:anchorId="60094373" wp14:editId="5E6D72D5">
-            <wp:extent cx="2428875" cy="1643650"/>
-            <wp:effectExtent l="0" t="0" r="0" b="0"/>
-            <wp:docPr id="10" name="image7.png"/>
-            <wp:cNvGraphicFramePr/>
+          <wp:inline distT="0" distB="0" distL="0" distR="0" wp14:anchorId="2FA38782" wp14:editId="754ED0B9">
+            <wp:extent cx="3681454" cy="2695979"/>
+            <wp:effectExtent l="0" t="0" r="0" b="9525"/>
+            <wp:docPr id="4" name="Imagem 4"/>
+            <wp:cNvGraphicFramePr>
+              <a:graphicFrameLocks xmlns:a="http://schemas.openxmlformats.org/drawingml/2006/main" noChangeAspect="1"/>
+            </wp:cNvGraphicFramePr>
             <a:graphic xmlns:a="http://schemas.openxmlformats.org/drawingml/2006/main">
               <a:graphicData uri="http://schemas.openxmlformats.org/drawingml/2006/picture">
                 <pic:pic xmlns:pic="http://schemas.openxmlformats.org/drawingml/2006/picture">
                   <pic:nvPicPr>
-                    <pic:cNvPr id="0" name="image7.png"/>
-                    <pic:cNvPicPr preferRelativeResize="0"/>
+                    <pic:cNvPr id="0" name=""/>
+                    <pic:cNvPicPr/>
                   </pic:nvPicPr>
                   <pic:blipFill>
                     <a:blip r:embed="rId9"/>
-                    <a:srcRect/>
                     <a:stretch>
                       <a:fillRect/>
                     </a:stretch>
@@ -3845,12 +4183,11 @@
                   <pic:spPr>
                     <a:xfrm>
                       <a:off x="0" y="0"/>
-                      <a:ext cx="2428875" cy="1643650"/>
+                      <a:ext cx="3681454" cy="2695979"/>
                     </a:xfrm>
                     <a:prstGeom prst="rect">
                       <a:avLst/>
                     </a:prstGeom>
-                    <a:ln/>
                   </pic:spPr>
                 </pic:pic>
               </a:graphicData>
@@ -3882,6 +4219,7 @@
       <w:r>
         <w:rPr>
           <w:rFonts w:ascii="Arial" w:hAnsi="Arial" w:cs="Arial"/>
+          <w:b/>
         </w:rPr>
         <w:t>View</w:t>
       </w:r>
@@ -3889,8 +4227,27 @@
       <w:r>
         <w:rPr>
           <w:rFonts w:ascii="Arial" w:hAnsi="Arial" w:cs="Arial"/>
-        </w:rPr>
-        <w:t>: Componente que contém toda a interface do projeto.</w:t>
+          <w:b/>
+        </w:rPr>
+        <w:t>:</w:t>
+      </w:r>
+      <w:r>
+        <w:rPr>
+          <w:rFonts w:ascii="Arial" w:hAnsi="Arial" w:cs="Arial"/>
+        </w:rPr>
+        <w:t xml:space="preserve"> Componente </w:t>
+      </w:r>
+      <w:r>
+        <w:rPr>
+          <w:rFonts w:ascii="Arial" w:hAnsi="Arial" w:cs="Arial"/>
+        </w:rPr>
+        <w:t>responsável</w:t>
+      </w:r>
+      <w:r>
+        <w:rPr>
+          <w:rFonts w:ascii="Arial" w:hAnsi="Arial" w:cs="Arial"/>
+        </w:rPr>
+        <w:t xml:space="preserve"> pela apresentação da interface gráfica do sistema</w:t>
       </w:r>
     </w:p>
     <w:p>
@@ -3899,6 +4256,7 @@
           <w:ilvl w:val="0"/>
           <w:numId w:val="4"/>
         </w:numPr>
+        <w:spacing w:before="240"/>
         <w:rPr>
           <w:rFonts w:ascii="Arial" w:hAnsi="Arial" w:cs="Arial"/>
         </w:rPr>
@@ -3907,6 +4265,7 @@
       <w:r>
         <w:rPr>
           <w:rFonts w:ascii="Arial" w:hAnsi="Arial" w:cs="Arial"/>
+          <w:b/>
         </w:rPr>
         <w:t>Controller</w:t>
       </w:r>
@@ -3914,8 +4273,15 @@
       <w:r>
         <w:rPr>
           <w:rFonts w:ascii="Arial" w:hAnsi="Arial" w:cs="Arial"/>
-        </w:rPr>
-        <w:t xml:space="preserve">: Componente responsável por receber as requisições da </w:t>
+          <w:b/>
+        </w:rPr>
+        <w:t>:</w:t>
+      </w:r>
+      <w:r>
+        <w:rPr>
+          <w:rFonts w:ascii="Arial" w:hAnsi="Arial" w:cs="Arial"/>
+        </w:rPr>
+        <w:t xml:space="preserve"> Componente responsável por receber as requisições da </w:t>
       </w:r>
       <w:proofErr w:type="spellStart"/>
       <w:r>
@@ -3930,8 +4296,41 @@
         <w:rPr>
           <w:rFonts w:ascii="Arial" w:hAnsi="Arial" w:cs="Arial"/>
         </w:rPr>
-        <w:t>.</w:t>
-      </w:r>
+        <w:t xml:space="preserve">, o que pode acarretar em uma alteração no estado do </w:t>
+      </w:r>
+      <w:proofErr w:type="spellStart"/>
+      <w:r>
+        <w:rPr>
+          <w:rFonts w:ascii="Arial" w:hAnsi="Arial" w:cs="Arial"/>
+          <w:i/>
+        </w:rPr>
+        <w:t>Model</w:t>
+      </w:r>
+      <w:proofErr w:type="spellEnd"/>
+      <w:r>
+        <w:rPr>
+          <w:rFonts w:ascii="Arial" w:hAnsi="Arial" w:cs="Arial"/>
+        </w:rPr>
+        <w:t xml:space="preserve"> e/ou da</w:t>
+      </w:r>
+      <w:r>
+        <w:rPr>
+          <w:rFonts w:ascii="Arial" w:hAnsi="Arial" w:cs="Arial"/>
+          <w:i/>
+        </w:rPr>
+        <w:t xml:space="preserve"> </w:t>
+      </w:r>
+      <w:proofErr w:type="spellStart"/>
+      <w:proofErr w:type="gramStart"/>
+      <w:r>
+        <w:rPr>
+          <w:rFonts w:ascii="Arial" w:hAnsi="Arial" w:cs="Arial"/>
+          <w:i/>
+        </w:rPr>
+        <w:t>View</w:t>
+      </w:r>
+      <w:proofErr w:type="spellEnd"/>
+      <w:proofErr w:type="gramEnd"/>
     </w:p>
     <w:p>
       <w:pPr>
@@ -3939,6 +4338,7 @@
           <w:ilvl w:val="0"/>
           <w:numId w:val="4"/>
         </w:numPr>
+        <w:spacing w:before="240"/>
         <w:rPr>
           <w:rFonts w:ascii="Arial" w:hAnsi="Arial" w:cs="Arial"/>
         </w:rPr>
@@ -3947,6 +4347,7 @@
       <w:r>
         <w:rPr>
           <w:rFonts w:ascii="Arial" w:hAnsi="Arial" w:cs="Arial"/>
+          <w:b/>
         </w:rPr>
         <w:t>Model</w:t>
       </w:r>
@@ -3954,24 +4355,34 @@
       <w:r>
         <w:rPr>
           <w:rFonts w:ascii="Arial" w:hAnsi="Arial" w:cs="Arial"/>
-        </w:rPr>
-        <w:t>: Pacote que recebe as requisições e realiza as operações relacionadas ao Banco de Dados</w:t>
-      </w:r>
-      <w:proofErr w:type="gramStart"/>
-      <w:r>
-        <w:rPr>
-          <w:rFonts w:ascii="Arial" w:hAnsi="Arial" w:cs="Arial"/>
-        </w:rPr>
-        <w:t>.</w:t>
-      </w:r>
-      <w:r>
-        <w:rPr>
-          <w:rFonts w:ascii="Arial" w:hAnsi="Arial" w:cs="Arial"/>
-          <w:i/>
-        </w:rPr>
-        <w:t>.</w:t>
-      </w:r>
-      <w:proofErr w:type="gramEnd"/>
+          <w:b/>
+        </w:rPr>
+        <w:t>:</w:t>
+      </w:r>
+      <w:r>
+        <w:rPr>
+          <w:rFonts w:ascii="Arial" w:hAnsi="Arial" w:cs="Arial"/>
+        </w:rPr>
+        <w:t xml:space="preserve"> </w:t>
+      </w:r>
+      <w:r>
+        <w:rPr>
+          <w:rFonts w:ascii="Arial" w:hAnsi="Arial" w:cs="Arial"/>
+        </w:rPr>
+        <w:t xml:space="preserve">Componentes </w:t>
+      </w:r>
+      <w:r>
+        <w:rPr>
+          <w:rFonts w:ascii="Arial" w:hAnsi="Arial" w:cs="Arial"/>
+        </w:rPr>
+        <w:t>que armazenam os dados manipulados pela aplicação e que têm a ver com o domínio do sistema em construção</w:t>
+      </w:r>
+      <w:r>
+        <w:rPr>
+          <w:rFonts w:ascii="Arial" w:hAnsi="Arial" w:cs="Arial"/>
+        </w:rPr>
+        <w:t xml:space="preserve"> </w:t>
+      </w:r>
     </w:p>
     <w:p>
       <w:pPr>
@@ -3981,19 +4392,20 @@
           <w:numId w:val="5"/>
         </w:numPr>
       </w:pPr>
-      <w:bookmarkStart w:id="15" w:name="_Toc106213897"/>
+      <w:bookmarkStart w:id="15" w:name="_Toc106224498"/>
       <w:r>
         <w:rPr>
           <w:noProof/>
         </w:rPr>
+        <w:lastRenderedPageBreak/>
         <w:drawing>
-          <wp:anchor distT="0" distB="0" distL="114300" distR="114300" simplePos="0" relativeHeight="251661312" behindDoc="0" locked="0" layoutInCell="1" allowOverlap="1" wp14:anchorId="24040B21" wp14:editId="0EAE7AC8">
+          <wp:anchor distT="0" distB="0" distL="114300" distR="114300" simplePos="0" relativeHeight="251661312" behindDoc="0" locked="0" layoutInCell="1" allowOverlap="1" wp14:anchorId="24040B21" wp14:editId="478C60F2">
             <wp:simplePos x="0" y="0"/>
             <wp:positionH relativeFrom="margin">
-              <wp:posOffset>-25400</wp:posOffset>
+              <wp:posOffset>15240</wp:posOffset>
             </wp:positionH>
             <wp:positionV relativeFrom="margin">
-              <wp:posOffset>3665220</wp:posOffset>
+              <wp:posOffset>325120</wp:posOffset>
             </wp:positionV>
             <wp:extent cx="5943600" cy="3733800"/>
             <wp:effectExtent l="0" t="0" r="0" b="0"/>
@@ -4084,7 +4496,7 @@
           <w:numId w:val="5"/>
         </w:numPr>
       </w:pPr>
-      <w:bookmarkStart w:id="16" w:name="_Toc106213898"/>
+      <w:bookmarkStart w:id="16" w:name="_Toc106224499"/>
       <w:r>
         <w:rPr>
           <w:noProof/>
@@ -4183,7 +4595,7 @@
           <w:numId w:val="5"/>
         </w:numPr>
       </w:pPr>
-      <w:bookmarkStart w:id="17" w:name="_Toc106213899"/>
+      <w:bookmarkStart w:id="17" w:name="_Toc106224500"/>
       <w:r>
         <w:lastRenderedPageBreak/>
         <w:t>Casos de Uso</w:t>
@@ -4211,6 +4623,60 @@
           <w:rFonts w:ascii="Arial" w:hAnsi="Arial" w:cs="Arial"/>
         </w:rPr>
       </w:pPr>
+      <w:r>
+        <w:rPr>
+          <w:noProof/>
+        </w:rPr>
+        <w:drawing>
+          <wp:anchor distT="0" distB="0" distL="114300" distR="114300" simplePos="0" relativeHeight="251662336" behindDoc="0" locked="0" layoutInCell="1" allowOverlap="1" wp14:anchorId="79C72815" wp14:editId="06CD523F">
+            <wp:simplePos x="0" y="0"/>
+            <wp:positionH relativeFrom="margin">
+              <wp:posOffset>180340</wp:posOffset>
+            </wp:positionH>
+            <wp:positionV relativeFrom="margin">
+              <wp:posOffset>445135</wp:posOffset>
+            </wp:positionV>
+            <wp:extent cx="5612130" cy="4479290"/>
+            <wp:effectExtent l="0" t="0" r="7620" b="0"/>
+            <wp:wrapSquare wrapText="bothSides"/>
+            <wp:docPr id="3" name="Imagem 3"/>
+            <wp:cNvGraphicFramePr>
+              <a:graphicFrameLocks xmlns:a="http://schemas.openxmlformats.org/drawingml/2006/main" noChangeAspect="1"/>
+            </wp:cNvGraphicFramePr>
+            <a:graphic xmlns:a="http://schemas.openxmlformats.org/drawingml/2006/main">
+              <a:graphicData uri="http://schemas.openxmlformats.org/drawingml/2006/picture">
+                <pic:pic xmlns:pic="http://schemas.openxmlformats.org/drawingml/2006/picture">
+                  <pic:nvPicPr>
+                    <pic:cNvPr id="0" name=""/>
+                    <pic:cNvPicPr/>
+                  </pic:nvPicPr>
+                  <pic:blipFill>
+                    <a:blip r:embed="rId12">
+                      <a:extLst>
+                        <a:ext uri="{28A0092B-C50C-407E-A947-70E740481C1C}">
+                          <a14:useLocalDpi xmlns:a14="http://schemas.microsoft.com/office/drawing/2010/main" val="0"/>
+                        </a:ext>
+                      </a:extLst>
+                    </a:blip>
+                    <a:stretch>
+                      <a:fillRect/>
+                    </a:stretch>
+                  </pic:blipFill>
+                  <pic:spPr>
+                    <a:xfrm>
+                      <a:off x="0" y="0"/>
+                      <a:ext cx="5612130" cy="4479290"/>
+                    </a:xfrm>
+                    <a:prstGeom prst="rect">
+                      <a:avLst/>
+                    </a:prstGeom>
+                  </pic:spPr>
+                </pic:pic>
+              </a:graphicData>
+            </a:graphic>
+          </wp:anchor>
+        </w:drawing>
+      </w:r>
     </w:p>
     <w:p>
       <w:pPr>
@@ -4220,37 +4686,6 @@
           <w:b/>
         </w:rPr>
       </w:pPr>
-      <w:r>
-        <w:rPr>
-          <w:rFonts w:ascii="Arial" w:hAnsi="Arial" w:cs="Arial"/>
-          <w:noProof/>
-        </w:rPr>
-        <w:pict w14:anchorId="0EF93C84">
-          <v:shapetype id="_x0000_t75" coordsize="21600,21600" o:spt="75" o:preferrelative="t" path="m@4@5l@4@11@9@11@9@5xe" filled="f" stroked="f">
-            <v:stroke joinstyle="miter"/>
-            <v:formulas>
-              <v:f eqn="if lineDrawn pixelLineWidth 0"/>
-              <v:f eqn="sum @0 1 0"/>
-              <v:f eqn="sum 0 0 @1"/>
-              <v:f eqn="prod @2 1 2"/>
-              <v:f eqn="prod @3 21600 pixelWidth"/>
-              <v:f eqn="prod @3 21600 pixelHeight"/>
-              <v:f eqn="sum @0 0 1"/>
-              <v:f eqn="prod @6 1 2"/>
-              <v:f eqn="prod @7 21600 pixelWidth"/>
-              <v:f eqn="sum @8 21600 0"/>
-              <v:f eqn="prod @7 21600 pixelHeight"/>
-              <v:f eqn="sum @10 21600 0"/>
-            </v:formulas>
-            <v:path o:extrusionok="f" gradientshapeok="t" o:connecttype="rect"/>
-            <o:lock v:ext="edit" aspectratio="t"/>
-          </v:shapetype>
-          <v:shape id="_x0000_s1026" type="#_x0000_t75" style="position:absolute;left:0;text-align:left;margin-left:89.6pt;margin-top:50.65pt;width:291.7pt;height:324pt;z-index:251659264;mso-position-horizontal-relative:margin;mso-position-vertical-relative:margin">
-            <v:imagedata r:id="rId12" o:title="Diagrama de Casos de Uso"/>
-            <w10:wrap type="square" anchorx="margin" anchory="margin"/>
-          </v:shape>
-        </w:pict>
-      </w:r>
       <w:r>
         <w:rPr>
           <w:rFonts w:ascii="Arial" w:hAnsi="Arial" w:cs="Arial"/>
@@ -4266,7 +4701,7 @@
           <w:numId w:val="5"/>
         </w:numPr>
       </w:pPr>
-      <w:bookmarkStart w:id="18" w:name="_Toc106213900"/>
+      <w:bookmarkStart w:id="18" w:name="_Toc106224501"/>
       <w:r>
         <w:lastRenderedPageBreak/>
         <w:t>Visão de Classes Participantes (VCP)</w:t>
@@ -4770,7 +5205,7 @@
         </w:numPr>
         <w:ind w:left="360" w:hanging="360"/>
       </w:pPr>
-      <w:bookmarkStart w:id="19" w:name="_Toc106213901"/>
+      <w:bookmarkStart w:id="19" w:name="_Toc106224502"/>
       <w:r>
         <w:lastRenderedPageBreak/>
         <w:t>Qualidade</w:t>
@@ -4962,7 +5397,7 @@
             <w:rPr>
               <w:noProof/>
             </w:rPr>
-            <w:t>10</w:t>
+            <w:t>12</w:t>
           </w:r>
           <w:r>
             <w:fldChar w:fldCharType="end"/>
@@ -5169,7 +5604,7 @@
             <w:t>:           &lt;1.</w:t>
           </w:r>
           <w:r>
-            <w:t>3</w:t>
+            <w:t>4</w:t>
           </w:r>
           <w:r>
             <w:t>&gt;</w:t>

</xml_diff>

<commit_message>
Adicionados VPC 1 ao 5 no doc
</commit_message>
<xml_diff>
--- a/Documento de Arquitetura de Software.docx
+++ b/Documento de Arquitetura de Software.docx
@@ -47,7 +47,7 @@
           <w:sz w:val="28"/>
           <w:szCs w:val="28"/>
         </w:rPr>
-        <w:t>4</w:t>
+        <w:t>5</w:t>
       </w:r>
       <w:r>
         <w:rPr>
@@ -314,7 +314,15 @@
               <w:rPr>
                 <w:color w:val="000000"/>
               </w:rPr>
-              <w:t>15/06/22</w:t>
+              <w:t>15/06/</w:t>
+            </w:r>
+            <w:bookmarkStart w:id="0" w:name="_GoBack"/>
+            <w:bookmarkEnd w:id="0"/>
+            <w:r>
+              <w:rPr>
+                <w:color w:val="000000"/>
+              </w:rPr>
+              <w:t>22</w:t>
             </w:r>
           </w:p>
         </w:tc>
@@ -347,7 +355,7 @@
               <w:rPr>
                 <w:color w:val="000000"/>
               </w:rPr>
-              <w:t>1.4</w:t>
+              <w:t>1.5</w:t>
             </w:r>
           </w:p>
         </w:tc>
@@ -380,10 +388,142 @@
               <w:rPr>
                 <w:color w:val="000000"/>
               </w:rPr>
+              <w:t>Adicionados novos diagramas VCP dos UC1 ao UC5</w:t>
+            </w:r>
+          </w:p>
+        </w:tc>
+        <w:tc>
+          <w:tcPr>
+            <w:tcW w:w="2304" w:type="dxa"/>
+            <w:tcBorders>
+              <w:top w:val="single" w:sz="6" w:space="0" w:color="000000"/>
+              <w:left w:val="single" w:sz="6" w:space="0" w:color="000000"/>
+              <w:bottom w:val="single" w:sz="6" w:space="0" w:color="000000"/>
+              <w:right w:val="single" w:sz="6" w:space="0" w:color="000000"/>
+            </w:tcBorders>
+          </w:tcPr>
+          <w:p>
+            <w:pPr>
+              <w:keepLines/>
+              <w:pBdr>
+                <w:top w:val="nil"/>
+                <w:left w:val="nil"/>
+                <w:bottom w:val="nil"/>
+                <w:right w:val="nil"/>
+                <w:between w:val="nil"/>
+              </w:pBdr>
+              <w:spacing w:after="120"/>
+              <w:rPr>
+                <w:color w:val="000000"/>
+              </w:rPr>
+            </w:pPr>
+            <w:r>
+              <w:rPr>
+                <w:color w:val="000000"/>
+              </w:rPr>
+              <w:t>Rodrigo Carvalho</w:t>
+            </w:r>
+          </w:p>
+        </w:tc>
+      </w:tr>
+      <w:tr>
+        <w:tc>
+          <w:tcPr>
+            <w:tcW w:w="2304" w:type="dxa"/>
+            <w:tcBorders>
+              <w:top w:val="single" w:sz="6" w:space="0" w:color="000000"/>
+              <w:left w:val="single" w:sz="6" w:space="0" w:color="000000"/>
+              <w:bottom w:val="single" w:sz="6" w:space="0" w:color="000000"/>
+              <w:right w:val="single" w:sz="6" w:space="0" w:color="000000"/>
+            </w:tcBorders>
+          </w:tcPr>
+          <w:p>
+            <w:pPr>
+              <w:keepLines/>
+              <w:pBdr>
+                <w:top w:val="nil"/>
+                <w:left w:val="nil"/>
+                <w:bottom w:val="nil"/>
+                <w:right w:val="nil"/>
+                <w:between w:val="nil"/>
+              </w:pBdr>
+              <w:spacing w:after="120"/>
+              <w:rPr>
+                <w:color w:val="000000"/>
+              </w:rPr>
+            </w:pPr>
+            <w:r>
+              <w:rPr>
+                <w:color w:val="000000"/>
+              </w:rPr>
+              <w:t>15/06/22</w:t>
+            </w:r>
+          </w:p>
+        </w:tc>
+        <w:tc>
+          <w:tcPr>
+            <w:tcW w:w="1152" w:type="dxa"/>
+            <w:tcBorders>
+              <w:top w:val="single" w:sz="6" w:space="0" w:color="000000"/>
+              <w:left w:val="single" w:sz="6" w:space="0" w:color="000000"/>
+              <w:bottom w:val="single" w:sz="6" w:space="0" w:color="000000"/>
+              <w:right w:val="single" w:sz="6" w:space="0" w:color="000000"/>
+            </w:tcBorders>
+          </w:tcPr>
+          <w:p>
+            <w:pPr>
+              <w:keepLines/>
+              <w:pBdr>
+                <w:top w:val="nil"/>
+                <w:left w:val="nil"/>
+                <w:bottom w:val="nil"/>
+                <w:right w:val="nil"/>
+                <w:between w:val="nil"/>
+              </w:pBdr>
+              <w:spacing w:after="120"/>
+              <w:rPr>
+                <w:color w:val="000000"/>
+              </w:rPr>
+            </w:pPr>
+            <w:r>
+              <w:rPr>
+                <w:color w:val="000000"/>
+              </w:rPr>
+              <w:t>1.4</w:t>
+            </w:r>
+          </w:p>
+        </w:tc>
+        <w:tc>
+          <w:tcPr>
+            <w:tcW w:w="3744" w:type="dxa"/>
+            <w:tcBorders>
+              <w:top w:val="single" w:sz="6" w:space="0" w:color="000000"/>
+              <w:left w:val="single" w:sz="6" w:space="0" w:color="000000"/>
+              <w:bottom w:val="single" w:sz="6" w:space="0" w:color="000000"/>
+              <w:right w:val="single" w:sz="6" w:space="0" w:color="000000"/>
+            </w:tcBorders>
+          </w:tcPr>
+          <w:p>
+            <w:pPr>
+              <w:keepLines/>
+              <w:pBdr>
+                <w:top w:val="nil"/>
+                <w:left w:val="nil"/>
+                <w:bottom w:val="nil"/>
+                <w:right w:val="nil"/>
+                <w:between w:val="nil"/>
+              </w:pBdr>
+              <w:spacing w:after="120"/>
+              <w:rPr>
+                <w:color w:val="000000"/>
+              </w:rPr>
+            </w:pPr>
+            <w:r>
+              <w:rPr>
+                <w:color w:val="000000"/>
+              </w:rPr>
               <w:t>Atualizadas decisões, restrições e justificativas</w:t>
             </w:r>
-            <w:bookmarkStart w:id="0" w:name="_GoBack"/>
-            <w:bookmarkEnd w:id="0"/>
           </w:p>
         </w:tc>
         <w:tc>
@@ -2635,7 +2775,7 @@
                 <w:noProof/>
                 <w:webHidden/>
               </w:rPr>
-              <w:t>12</w:t>
+              <w:t>13</w:t>
             </w:r>
             <w:r>
               <w:rPr>
@@ -2971,13 +3111,7 @@
         <w:rPr>
           <w:rFonts w:ascii="Arial" w:hAnsi="Arial" w:cs="Arial"/>
         </w:rPr>
-        <w:t>SGBD</w:t>
-      </w:r>
-      <w:r>
-        <w:rPr>
-          <w:rFonts w:ascii="Arial" w:hAnsi="Arial" w:cs="Arial"/>
-        </w:rPr>
-        <w:t xml:space="preserve"> – Sistema Gerenciador de Banco de Dados</w:t>
+        <w:t>SGBD – Sistema Gerenciador de Banco de Dados</w:t>
       </w:r>
     </w:p>
     <w:p>
@@ -3826,13 +3960,7 @@
         <w:rPr>
           <w:rFonts w:ascii="Arial" w:hAnsi="Arial" w:cs="Arial"/>
         </w:rPr>
-        <w:t>com base na</w:t>
-      </w:r>
-      <w:r>
-        <w:rPr>
-          <w:rFonts w:ascii="Arial" w:hAnsi="Arial" w:cs="Arial"/>
-        </w:rPr>
-        <w:t xml:space="preserve"> facilidade de subir uma instância do mesmo e gerenciá-la utilizando o </w:t>
+        <w:t xml:space="preserve">com base na facilidade de subir uma instância do mesmo e gerenciá-la utilizando o </w:t>
       </w:r>
       <w:proofErr w:type="spellStart"/>
       <w:r>
@@ -4738,6 +4866,120 @@
           <w:rFonts w:ascii="Arial" w:hAnsi="Arial" w:cs="Arial"/>
         </w:rPr>
       </w:pPr>
+      <w:r>
+        <w:rPr>
+          <w:noProof/>
+        </w:rPr>
+        <w:pict w14:anchorId="7B2FBE13">
+          <v:shapetype id="_x0000_t75" coordsize="21600,21600" o:spt="75" o:preferrelative="t" path="m@4@5l@4@11@9@11@9@5xe" filled="f" stroked="f">
+            <v:stroke joinstyle="miter"/>
+            <v:formulas>
+              <v:f eqn="if lineDrawn pixelLineWidth 0"/>
+              <v:f eqn="sum @0 1 0"/>
+              <v:f eqn="sum 0 0 @1"/>
+              <v:f eqn="prod @2 1 2"/>
+              <v:f eqn="prod @3 21600 pixelWidth"/>
+              <v:f eqn="prod @3 21600 pixelHeight"/>
+              <v:f eqn="sum @0 0 1"/>
+              <v:f eqn="prod @6 1 2"/>
+              <v:f eqn="prod @7 21600 pixelWidth"/>
+              <v:f eqn="sum @8 21600 0"/>
+              <v:f eqn="prod @7 21600 pixelHeight"/>
+              <v:f eqn="sum @10 21600 0"/>
+            </v:formulas>
+            <v:path o:extrusionok="f" gradientshapeok="t" o:connecttype="rect"/>
+            <o:lock v:ext="edit" aspectratio="t"/>
+          </v:shapetype>
+          <v:shape id="_x0000_s1026" type="#_x0000_t75" style="position:absolute;margin-left:102.25pt;margin-top:42.5pt;width:270.75pt;height:159.5pt;z-index:251664384;mso-position-horizontal-relative:margin;mso-position-vertical-relative:margin">
+            <v:imagedata r:id="rId13" o:title="UC1 - Autenticar-se no sistema"/>
+            <w10:wrap type="square" anchorx="margin" anchory="margin"/>
+          </v:shape>
+        </w:pict>
+      </w:r>
+    </w:p>
+    <w:p>
+      <w:pPr>
+        <w:rPr>
+          <w:rFonts w:ascii="Arial" w:hAnsi="Arial" w:cs="Arial"/>
+        </w:rPr>
+      </w:pPr>
+    </w:p>
+    <w:p>
+      <w:pPr>
+        <w:rPr>
+          <w:rFonts w:ascii="Arial" w:hAnsi="Arial" w:cs="Arial"/>
+        </w:rPr>
+      </w:pPr>
+    </w:p>
+    <w:p>
+      <w:pPr>
+        <w:rPr>
+          <w:rFonts w:ascii="Arial" w:hAnsi="Arial" w:cs="Arial"/>
+        </w:rPr>
+      </w:pPr>
+    </w:p>
+    <w:p>
+      <w:pPr>
+        <w:rPr>
+          <w:rFonts w:ascii="Arial" w:hAnsi="Arial" w:cs="Arial"/>
+        </w:rPr>
+      </w:pPr>
+    </w:p>
+    <w:p>
+      <w:pPr>
+        <w:rPr>
+          <w:rFonts w:ascii="Arial" w:hAnsi="Arial" w:cs="Arial"/>
+        </w:rPr>
+      </w:pPr>
+    </w:p>
+    <w:p>
+      <w:pPr>
+        <w:rPr>
+          <w:rFonts w:ascii="Arial" w:hAnsi="Arial" w:cs="Arial"/>
+        </w:rPr>
+      </w:pPr>
+    </w:p>
+    <w:p>
+      <w:pPr>
+        <w:rPr>
+          <w:rFonts w:ascii="Arial" w:hAnsi="Arial" w:cs="Arial"/>
+        </w:rPr>
+      </w:pPr>
+    </w:p>
+    <w:p>
+      <w:pPr>
+        <w:rPr>
+          <w:rFonts w:ascii="Arial" w:hAnsi="Arial" w:cs="Arial"/>
+        </w:rPr>
+      </w:pPr>
+    </w:p>
+    <w:p>
+      <w:pPr>
+        <w:rPr>
+          <w:rFonts w:ascii="Arial" w:hAnsi="Arial" w:cs="Arial"/>
+        </w:rPr>
+      </w:pPr>
+    </w:p>
+    <w:p>
+      <w:pPr>
+        <w:rPr>
+          <w:rFonts w:ascii="Arial" w:hAnsi="Arial" w:cs="Arial"/>
+        </w:rPr>
+      </w:pPr>
+    </w:p>
+    <w:p>
+      <w:pPr>
+        <w:rPr>
+          <w:rFonts w:ascii="Arial" w:hAnsi="Arial" w:cs="Arial"/>
+        </w:rPr>
+      </w:pPr>
+    </w:p>
+    <w:p>
+      <w:pPr>
+        <w:rPr>
+          <w:rFonts w:ascii="Arial" w:hAnsi="Arial" w:cs="Arial"/>
+        </w:rPr>
+      </w:pPr>
     </w:p>
     <w:p>
       <w:pPr>
@@ -4779,10 +5021,65 @@
     </w:p>
     <w:p>
       <w:pPr>
-        <w:rPr>
-          <w:rFonts w:ascii="Arial" w:hAnsi="Arial" w:cs="Arial"/>
-        </w:rPr>
-      </w:pPr>
+        <w:jc w:val="center"/>
+        <w:rPr>
+          <w:rFonts w:ascii="Arial" w:hAnsi="Arial" w:cs="Arial"/>
+        </w:rPr>
+      </w:pPr>
+      <w:r>
+        <w:rPr>
+          <w:rFonts w:ascii="Arial" w:hAnsi="Arial" w:cs="Arial"/>
+          <w:noProof/>
+        </w:rPr>
+        <w:drawing>
+          <wp:inline distT="0" distB="0" distL="0" distR="0" wp14:anchorId="6B10E2DB" wp14:editId="09636200">
+            <wp:extent cx="3975100" cy="2135690"/>
+            <wp:effectExtent l="0" t="0" r="6350" b="0"/>
+            <wp:docPr id="5" name="Imagem 5" descr="D:\Projetos\PDV_Grupo5_Projeto_Software\Diagramas\VCPs\UC2 - Cadastrar novo usuário.png"/>
+            <wp:cNvGraphicFramePr>
+              <a:graphicFrameLocks xmlns:a="http://schemas.openxmlformats.org/drawingml/2006/main" noChangeAspect="1"/>
+            </wp:cNvGraphicFramePr>
+            <a:graphic xmlns:a="http://schemas.openxmlformats.org/drawingml/2006/main">
+              <a:graphicData uri="http://schemas.openxmlformats.org/drawingml/2006/picture">
+                <pic:pic xmlns:pic="http://schemas.openxmlformats.org/drawingml/2006/picture">
+                  <pic:nvPicPr>
+                    <pic:cNvPr id="0" name="Picture 5" descr="D:\Projetos\PDV_Grupo5_Projeto_Software\Diagramas\VCPs\UC2 - Cadastrar novo usuário.png"/>
+                    <pic:cNvPicPr>
+                      <a:picLocks noChangeAspect="1" noChangeArrowheads="1"/>
+                    </pic:cNvPicPr>
+                  </pic:nvPicPr>
+                  <pic:blipFill>
+                    <a:blip r:embed="rId14">
+                      <a:extLst>
+                        <a:ext uri="{28A0092B-C50C-407E-A947-70E740481C1C}">
+                          <a14:useLocalDpi xmlns:a14="http://schemas.microsoft.com/office/drawing/2010/main" val="0"/>
+                        </a:ext>
+                      </a:extLst>
+                    </a:blip>
+                    <a:srcRect/>
+                    <a:stretch>
+                      <a:fillRect/>
+                    </a:stretch>
+                  </pic:blipFill>
+                  <pic:spPr bwMode="auto">
+                    <a:xfrm>
+                      <a:off x="0" y="0"/>
+                      <a:ext cx="3976019" cy="2136184"/>
+                    </a:xfrm>
+                    <a:prstGeom prst="rect">
+                      <a:avLst/>
+                    </a:prstGeom>
+                    <a:noFill/>
+                    <a:ln>
+                      <a:noFill/>
+                    </a:ln>
+                  </pic:spPr>
+                </pic:pic>
+              </a:graphicData>
+            </a:graphic>
+          </wp:inline>
+        </w:drawing>
+      </w:r>
     </w:p>
     <w:p>
       <w:pPr>
@@ -4829,17 +5126,85 @@
     </w:p>
     <w:p>
       <w:pPr>
-        <w:rPr>
-          <w:rFonts w:ascii="Arial" w:hAnsi="Arial" w:cs="Arial"/>
-        </w:rPr>
-      </w:pPr>
-    </w:p>
-    <w:p>
-      <w:pPr>
-        <w:rPr>
-          <w:rFonts w:ascii="Arial" w:hAnsi="Arial" w:cs="Arial"/>
-        </w:rPr>
-      </w:pPr>
+        <w:jc w:val="center"/>
+        <w:rPr>
+          <w:rFonts w:ascii="Arial" w:hAnsi="Arial" w:cs="Arial"/>
+        </w:rPr>
+      </w:pPr>
+      <w:r>
+        <w:rPr>
+          <w:rFonts w:ascii="Arial" w:hAnsi="Arial" w:cs="Arial"/>
+          <w:noProof/>
+        </w:rPr>
+        <w:drawing>
+          <wp:inline distT="0" distB="0" distL="0" distR="0" wp14:anchorId="33F08364" wp14:editId="6057E7FB">
+            <wp:extent cx="4216400" cy="2043241"/>
+            <wp:effectExtent l="0" t="0" r="0" b="0"/>
+            <wp:docPr id="6" name="Imagem 6" descr="D:\Projetos\PDV_Grupo5_Projeto_Software\Diagramas\VCPs\UC3 - Editar usuário cadastrado.png"/>
+            <wp:cNvGraphicFramePr>
+              <a:graphicFrameLocks xmlns:a="http://schemas.openxmlformats.org/drawingml/2006/main" noChangeAspect="1"/>
+            </wp:cNvGraphicFramePr>
+            <a:graphic xmlns:a="http://schemas.openxmlformats.org/drawingml/2006/main">
+              <a:graphicData uri="http://schemas.openxmlformats.org/drawingml/2006/picture">
+                <pic:pic xmlns:pic="http://schemas.openxmlformats.org/drawingml/2006/picture">
+                  <pic:nvPicPr>
+                    <pic:cNvPr id="0" name="Picture 6" descr="D:\Projetos\PDV_Grupo5_Projeto_Software\Diagramas\VCPs\UC3 - Editar usuário cadastrado.png"/>
+                    <pic:cNvPicPr>
+                      <a:picLocks noChangeAspect="1" noChangeArrowheads="1"/>
+                    </pic:cNvPicPr>
+                  </pic:nvPicPr>
+                  <pic:blipFill>
+                    <a:blip r:embed="rId15">
+                      <a:extLst>
+                        <a:ext uri="{28A0092B-C50C-407E-A947-70E740481C1C}">
+                          <a14:useLocalDpi xmlns:a14="http://schemas.microsoft.com/office/drawing/2010/main" val="0"/>
+                        </a:ext>
+                      </a:extLst>
+                    </a:blip>
+                    <a:srcRect/>
+                    <a:stretch>
+                      <a:fillRect/>
+                    </a:stretch>
+                  </pic:blipFill>
+                  <pic:spPr bwMode="auto">
+                    <a:xfrm>
+                      <a:off x="0" y="0"/>
+                      <a:ext cx="4223613" cy="2046736"/>
+                    </a:xfrm>
+                    <a:prstGeom prst="rect">
+                      <a:avLst/>
+                    </a:prstGeom>
+                    <a:noFill/>
+                    <a:ln>
+                      <a:noFill/>
+                    </a:ln>
+                  </pic:spPr>
+                </pic:pic>
+              </a:graphicData>
+            </a:graphic>
+          </wp:inline>
+        </w:drawing>
+      </w:r>
+    </w:p>
+    <w:p>
+      <w:pPr>
+        <w:rPr>
+          <w:rFonts w:ascii="Arial" w:hAnsi="Arial" w:cs="Arial"/>
+        </w:rPr>
+      </w:pPr>
+    </w:p>
+    <w:p>
+      <w:pPr>
+        <w:rPr>
+          <w:rFonts w:ascii="Arial" w:hAnsi="Arial" w:cs="Arial"/>
+        </w:rPr>
+      </w:pPr>
+      <w:r>
+        <w:rPr>
+          <w:rFonts w:ascii="Arial" w:hAnsi="Arial" w:cs="Arial"/>
+        </w:rPr>
+        <w:br w:type="page"/>
+      </w:r>
     </w:p>
     <w:p>
       <w:pPr>
@@ -4855,6 +5220,7 @@
         <w:rPr>
           <w:rFonts w:ascii="Arial" w:hAnsi="Arial" w:cs="Arial"/>
         </w:rPr>
+        <w:lastRenderedPageBreak/>
         <w:t xml:space="preserve">UC4 </w:t>
       </w:r>
       <w:r>
@@ -4878,17 +5244,65 @@
     </w:p>
     <w:p>
       <w:pPr>
-        <w:rPr>
-          <w:rFonts w:ascii="Arial" w:hAnsi="Arial" w:cs="Arial"/>
-        </w:rPr>
-      </w:pPr>
-    </w:p>
-    <w:p>
-      <w:pPr>
-        <w:rPr>
-          <w:rFonts w:ascii="Arial" w:hAnsi="Arial" w:cs="Arial"/>
-        </w:rPr>
-      </w:pPr>
+        <w:jc w:val="center"/>
+        <w:rPr>
+          <w:rFonts w:ascii="Arial" w:hAnsi="Arial" w:cs="Arial"/>
+        </w:rPr>
+      </w:pPr>
+      <w:r>
+        <w:rPr>
+          <w:rFonts w:ascii="Arial" w:hAnsi="Arial" w:cs="Arial"/>
+          <w:noProof/>
+        </w:rPr>
+        <w:drawing>
+          <wp:inline distT="0" distB="0" distL="0" distR="0" wp14:anchorId="42E901C3" wp14:editId="41FA47D3">
+            <wp:extent cx="4235450" cy="2167848"/>
+            <wp:effectExtent l="0" t="0" r="0" b="4445"/>
+            <wp:docPr id="7" name="Imagem 7" descr="D:\Projetos\PDV_Grupo5_Projeto_Software\Diagramas\VCPs\UC4 - Redefinir senha do usuário.png"/>
+            <wp:cNvGraphicFramePr>
+              <a:graphicFrameLocks xmlns:a="http://schemas.openxmlformats.org/drawingml/2006/main" noChangeAspect="1"/>
+            </wp:cNvGraphicFramePr>
+            <a:graphic xmlns:a="http://schemas.openxmlformats.org/drawingml/2006/main">
+              <a:graphicData uri="http://schemas.openxmlformats.org/drawingml/2006/picture">
+                <pic:pic xmlns:pic="http://schemas.openxmlformats.org/drawingml/2006/picture">
+                  <pic:nvPicPr>
+                    <pic:cNvPr id="0" name="Picture 7" descr="D:\Projetos\PDV_Grupo5_Projeto_Software\Diagramas\VCPs\UC4 - Redefinir senha do usuário.png"/>
+                    <pic:cNvPicPr>
+                      <a:picLocks noChangeAspect="1" noChangeArrowheads="1"/>
+                    </pic:cNvPicPr>
+                  </pic:nvPicPr>
+                  <pic:blipFill>
+                    <a:blip r:embed="rId16">
+                      <a:extLst>
+                        <a:ext uri="{28A0092B-C50C-407E-A947-70E740481C1C}">
+                          <a14:useLocalDpi xmlns:a14="http://schemas.microsoft.com/office/drawing/2010/main" val="0"/>
+                        </a:ext>
+                      </a:extLst>
+                    </a:blip>
+                    <a:srcRect/>
+                    <a:stretch>
+                      <a:fillRect/>
+                    </a:stretch>
+                  </pic:blipFill>
+                  <pic:spPr bwMode="auto">
+                    <a:xfrm>
+                      <a:off x="0" y="0"/>
+                      <a:ext cx="4239863" cy="2170107"/>
+                    </a:xfrm>
+                    <a:prstGeom prst="rect">
+                      <a:avLst/>
+                    </a:prstGeom>
+                    <a:noFill/>
+                    <a:ln>
+                      <a:noFill/>
+                    </a:ln>
+                  </pic:spPr>
+                </pic:pic>
+              </a:graphicData>
+            </a:graphic>
+          </wp:inline>
+        </w:drawing>
+      </w:r>
     </w:p>
     <w:p>
       <w:pPr>
@@ -4941,10 +5355,68 @@
     </w:p>
     <w:p>
       <w:pPr>
-        <w:rPr>
-          <w:rFonts w:ascii="Arial" w:hAnsi="Arial" w:cs="Arial"/>
-        </w:rPr>
-      </w:pPr>
+        <w:tabs>
+          <w:tab w:val="left" w:pos="1160"/>
+        </w:tabs>
+        <w:jc w:val="center"/>
+        <w:rPr>
+          <w:rFonts w:ascii="Arial" w:hAnsi="Arial" w:cs="Arial"/>
+        </w:rPr>
+      </w:pPr>
+      <w:r>
+        <w:rPr>
+          <w:rFonts w:ascii="Arial" w:hAnsi="Arial" w:cs="Arial"/>
+          <w:noProof/>
+        </w:rPr>
+        <w:drawing>
+          <wp:inline distT="0" distB="0" distL="0" distR="0" wp14:anchorId="424D9833" wp14:editId="23752CF9">
+            <wp:extent cx="4445000" cy="2222500"/>
+            <wp:effectExtent l="0" t="0" r="0" b="6350"/>
+            <wp:docPr id="8" name="Imagem 8" descr="D:\Projetos\PDV_Grupo5_Projeto_Software\Diagramas\VCPs\UC5 - Ativar_Desativar usuário cadastrado.png"/>
+            <wp:cNvGraphicFramePr>
+              <a:graphicFrameLocks xmlns:a="http://schemas.openxmlformats.org/drawingml/2006/main" noChangeAspect="1"/>
+            </wp:cNvGraphicFramePr>
+            <a:graphic xmlns:a="http://schemas.openxmlformats.org/drawingml/2006/main">
+              <a:graphicData uri="http://schemas.openxmlformats.org/drawingml/2006/picture">
+                <pic:pic xmlns:pic="http://schemas.openxmlformats.org/drawingml/2006/picture">
+                  <pic:nvPicPr>
+                    <pic:cNvPr id="0" name="Picture 8" descr="D:\Projetos\PDV_Grupo5_Projeto_Software\Diagramas\VCPs\UC5 - Ativar_Desativar usuário cadastrado.png"/>
+                    <pic:cNvPicPr>
+                      <a:picLocks noChangeAspect="1" noChangeArrowheads="1"/>
+                    </pic:cNvPicPr>
+                  </pic:nvPicPr>
+                  <pic:blipFill>
+                    <a:blip r:embed="rId17">
+                      <a:extLst>
+                        <a:ext uri="{28A0092B-C50C-407E-A947-70E740481C1C}">
+                          <a14:useLocalDpi xmlns:a14="http://schemas.microsoft.com/office/drawing/2010/main" val="0"/>
+                        </a:ext>
+                      </a:extLst>
+                    </a:blip>
+                    <a:srcRect/>
+                    <a:stretch>
+                      <a:fillRect/>
+                    </a:stretch>
+                  </pic:blipFill>
+                  <pic:spPr bwMode="auto">
+                    <a:xfrm>
+                      <a:off x="0" y="0"/>
+                      <a:ext cx="4445000" cy="2222500"/>
+                    </a:xfrm>
+                    <a:prstGeom prst="rect">
+                      <a:avLst/>
+                    </a:prstGeom>
+                    <a:noFill/>
+                    <a:ln>
+                      <a:noFill/>
+                    </a:ln>
+                  </pic:spPr>
+                </pic:pic>
+              </a:graphicData>
+            </a:graphic>
+          </wp:inline>
+        </w:drawing>
+      </w:r>
     </w:p>
     <w:p>
       <w:pPr>
@@ -5230,8 +5702,8 @@
       </w:r>
     </w:p>
     <w:sectPr>
-      <w:headerReference w:type="default" r:id="rId13"/>
-      <w:footerReference w:type="default" r:id="rId14"/>
+      <w:headerReference w:type="default" r:id="rId18"/>
+      <w:footerReference w:type="default" r:id="rId19"/>
       <w:pgSz w:w="12240" w:h="15840"/>
       <w:pgMar w:top="1417" w:right="1440" w:bottom="1417" w:left="1440" w:header="720" w:footer="720" w:gutter="0"/>
       <w:cols w:space="720"/>
@@ -5397,7 +5869,7 @@
             <w:rPr>
               <w:noProof/>
             </w:rPr>
-            <w:t>12</w:t>
+            <w:t>13</w:t>
           </w:r>
           <w:r>
             <w:fldChar w:fldCharType="end"/>
@@ -5604,7 +6076,7 @@
             <w:t>:           &lt;1.</w:t>
           </w:r>
           <w:r>
-            <w:t>4</w:t>
+            <w:t>5</w:t>
           </w:r>
           <w:r>
             <w:t>&gt;</w:t>

</xml_diff>

<commit_message>
Adicionados VPC 6 ao 9 no doc
</commit_message>
<xml_diff>
--- a/Documento de Arquitetura de Software.docx
+++ b/Documento de Arquitetura de Software.docx
@@ -47,7 +47,7 @@
           <w:sz w:val="28"/>
           <w:szCs w:val="28"/>
         </w:rPr>
-        <w:t>5</w:t>
+        <w:t>6</w:t>
       </w:r>
       <w:r>
         <w:rPr>
@@ -314,15 +314,155 @@
               <w:rPr>
                 <w:color w:val="000000"/>
               </w:rPr>
-              <w:t>15/06/</w:t>
-            </w:r>
-            <w:bookmarkStart w:id="0" w:name="_GoBack"/>
-            <w:bookmarkEnd w:id="0"/>
-            <w:r>
+              <w:t>15/06/22</w:t>
+            </w:r>
+          </w:p>
+        </w:tc>
+        <w:tc>
+          <w:tcPr>
+            <w:tcW w:w="1152" w:type="dxa"/>
+            <w:tcBorders>
+              <w:top w:val="single" w:sz="6" w:space="0" w:color="000000"/>
+              <w:left w:val="single" w:sz="6" w:space="0" w:color="000000"/>
+              <w:bottom w:val="single" w:sz="6" w:space="0" w:color="000000"/>
+              <w:right w:val="single" w:sz="6" w:space="0" w:color="000000"/>
+            </w:tcBorders>
+          </w:tcPr>
+          <w:p>
+            <w:pPr>
+              <w:keepLines/>
+              <w:pBdr>
+                <w:top w:val="nil"/>
+                <w:left w:val="nil"/>
+                <w:bottom w:val="nil"/>
+                <w:right w:val="nil"/>
+                <w:between w:val="nil"/>
+              </w:pBdr>
+              <w:spacing w:after="120"/>
               <w:rPr>
                 <w:color w:val="000000"/>
               </w:rPr>
-              <w:t>22</w:t>
+            </w:pPr>
+            <w:r>
+              <w:rPr>
+                <w:color w:val="000000"/>
+              </w:rPr>
+              <w:t>1.6</w:t>
+            </w:r>
+          </w:p>
+        </w:tc>
+        <w:tc>
+          <w:tcPr>
+            <w:tcW w:w="3744" w:type="dxa"/>
+            <w:tcBorders>
+              <w:top w:val="single" w:sz="6" w:space="0" w:color="000000"/>
+              <w:left w:val="single" w:sz="6" w:space="0" w:color="000000"/>
+              <w:bottom w:val="single" w:sz="6" w:space="0" w:color="000000"/>
+              <w:right w:val="single" w:sz="6" w:space="0" w:color="000000"/>
+            </w:tcBorders>
+          </w:tcPr>
+          <w:p>
+            <w:pPr>
+              <w:keepLines/>
+              <w:pBdr>
+                <w:top w:val="nil"/>
+                <w:left w:val="nil"/>
+                <w:bottom w:val="nil"/>
+                <w:right w:val="nil"/>
+                <w:between w:val="nil"/>
+              </w:pBdr>
+              <w:spacing w:after="120"/>
+              <w:rPr>
+                <w:color w:val="000000"/>
+              </w:rPr>
+            </w:pPr>
+            <w:r>
+              <w:rPr>
+                <w:color w:val="000000"/>
+              </w:rPr>
+              <w:t xml:space="preserve">Adicionados novos diagramas </w:t>
+            </w:r>
+            <w:r>
+              <w:rPr>
+                <w:color w:val="000000"/>
+              </w:rPr>
+              <w:t>VCP dos UC6 ao UC9</w:t>
+            </w:r>
+          </w:p>
+        </w:tc>
+        <w:tc>
+          <w:tcPr>
+            <w:tcW w:w="2304" w:type="dxa"/>
+            <w:tcBorders>
+              <w:top w:val="single" w:sz="6" w:space="0" w:color="000000"/>
+              <w:left w:val="single" w:sz="6" w:space="0" w:color="000000"/>
+              <w:bottom w:val="single" w:sz="6" w:space="0" w:color="000000"/>
+              <w:right w:val="single" w:sz="6" w:space="0" w:color="000000"/>
+            </w:tcBorders>
+          </w:tcPr>
+          <w:p>
+            <w:pPr>
+              <w:keepLines/>
+              <w:pBdr>
+                <w:top w:val="nil"/>
+                <w:left w:val="nil"/>
+                <w:bottom w:val="nil"/>
+                <w:right w:val="nil"/>
+                <w:between w:val="nil"/>
+              </w:pBdr>
+              <w:spacing w:after="120"/>
+              <w:rPr>
+                <w:color w:val="000000"/>
+              </w:rPr>
+            </w:pPr>
+            <w:proofErr w:type="spellStart"/>
+            <w:r>
+              <w:rPr>
+                <w:color w:val="000000"/>
+              </w:rPr>
+              <w:t>Winn</w:t>
+            </w:r>
+            <w:r>
+              <w:t>e</w:t>
+            </w:r>
+            <w:proofErr w:type="spellEnd"/>
+            <w:r>
+              <w:t xml:space="preserve"> Domingues</w:t>
+            </w:r>
+          </w:p>
+        </w:tc>
+      </w:tr>
+      <w:tr>
+        <w:tc>
+          <w:tcPr>
+            <w:tcW w:w="2304" w:type="dxa"/>
+            <w:tcBorders>
+              <w:top w:val="single" w:sz="6" w:space="0" w:color="000000"/>
+              <w:left w:val="single" w:sz="6" w:space="0" w:color="000000"/>
+              <w:bottom w:val="single" w:sz="6" w:space="0" w:color="000000"/>
+              <w:right w:val="single" w:sz="6" w:space="0" w:color="000000"/>
+            </w:tcBorders>
+          </w:tcPr>
+          <w:p>
+            <w:pPr>
+              <w:keepLines/>
+              <w:pBdr>
+                <w:top w:val="nil"/>
+                <w:left w:val="nil"/>
+                <w:bottom w:val="nil"/>
+                <w:right w:val="nil"/>
+                <w:between w:val="nil"/>
+              </w:pBdr>
+              <w:spacing w:after="120"/>
+              <w:rPr>
+                <w:color w:val="000000"/>
+              </w:rPr>
+            </w:pPr>
+            <w:r>
+              <w:rPr>
+                <w:color w:val="000000"/>
+              </w:rPr>
+              <w:t>15/06/22</w:t>
             </w:r>
           </w:p>
         </w:tc>
@@ -1216,7 +1356,7 @@
           <w:r>
             <w:fldChar w:fldCharType="separate"/>
           </w:r>
-          <w:hyperlink w:anchor="_Toc106224485" w:history="1">
+          <w:hyperlink w:anchor="_Toc106230835" w:history="1">
             <w:r>
               <w:rPr>
                 <w:rStyle w:val="Hyperlink"/>
@@ -1259,7 +1399,7 @@
                 <w:noProof/>
                 <w:webHidden/>
               </w:rPr>
-              <w:instrText xml:space="preserve"> PAGEREF _Toc106224485 \h </w:instrText>
+              <w:instrText xml:space="preserve"> PAGEREF _Toc106230835 \h </w:instrText>
             </w:r>
             <w:r>
               <w:rPr>
@@ -1304,7 +1444,7 @@
               <w:szCs w:val="22"/>
             </w:rPr>
           </w:pPr>
-          <w:hyperlink w:anchor="_Toc106224486" w:history="1">
+          <w:hyperlink w:anchor="_Toc106230836" w:history="1">
             <w:r>
               <w:rPr>
                 <w:rStyle w:val="Hyperlink"/>
@@ -1347,7 +1487,7 @@
                 <w:noProof/>
                 <w:webHidden/>
               </w:rPr>
-              <w:instrText xml:space="preserve"> PAGEREF _Toc106224486 \h </w:instrText>
+              <w:instrText xml:space="preserve"> PAGEREF _Toc106230836 \h </w:instrText>
             </w:r>
             <w:r>
               <w:rPr>
@@ -1392,7 +1532,7 @@
               <w:szCs w:val="22"/>
             </w:rPr>
           </w:pPr>
-          <w:hyperlink w:anchor="_Toc106224487" w:history="1">
+          <w:hyperlink w:anchor="_Toc106230837" w:history="1">
             <w:r>
               <w:rPr>
                 <w:rStyle w:val="Hyperlink"/>
@@ -1435,7 +1575,7 @@
                 <w:noProof/>
                 <w:webHidden/>
               </w:rPr>
-              <w:instrText xml:space="preserve"> PAGEREF _Toc106224487 \h </w:instrText>
+              <w:instrText xml:space="preserve"> PAGEREF _Toc106230837 \h </w:instrText>
             </w:r>
             <w:r>
               <w:rPr>
@@ -1480,7 +1620,7 @@
               <w:szCs w:val="22"/>
             </w:rPr>
           </w:pPr>
-          <w:hyperlink w:anchor="_Toc106224488" w:history="1">
+          <w:hyperlink w:anchor="_Toc106230838" w:history="1">
             <w:r>
               <w:rPr>
                 <w:rStyle w:val="Hyperlink"/>
@@ -1523,7 +1663,7 @@
                 <w:noProof/>
                 <w:webHidden/>
               </w:rPr>
-              <w:instrText xml:space="preserve"> PAGEREF _Toc106224488 \h </w:instrText>
+              <w:instrText xml:space="preserve"> PAGEREF _Toc106230838 \h </w:instrText>
             </w:r>
             <w:r>
               <w:rPr>
@@ -1568,7 +1708,7 @@
               <w:szCs w:val="22"/>
             </w:rPr>
           </w:pPr>
-          <w:hyperlink w:anchor="_Toc106224489" w:history="1">
+          <w:hyperlink w:anchor="_Toc106230839" w:history="1">
             <w:r>
               <w:rPr>
                 <w:rStyle w:val="Hyperlink"/>
@@ -1611,7 +1751,7 @@
                 <w:noProof/>
                 <w:webHidden/>
               </w:rPr>
-              <w:instrText xml:space="preserve"> PAGEREF _Toc106224489 \h </w:instrText>
+              <w:instrText xml:space="preserve"> PAGEREF _Toc106230839 \h </w:instrText>
             </w:r>
             <w:r>
               <w:rPr>
@@ -1656,7 +1796,7 @@
               <w:szCs w:val="22"/>
             </w:rPr>
           </w:pPr>
-          <w:hyperlink w:anchor="_Toc106224490" w:history="1">
+          <w:hyperlink w:anchor="_Toc106230840" w:history="1">
             <w:r>
               <w:rPr>
                 <w:rStyle w:val="Hyperlink"/>
@@ -1699,7 +1839,7 @@
                 <w:noProof/>
                 <w:webHidden/>
               </w:rPr>
-              <w:instrText xml:space="preserve"> PAGEREF _Toc106224490 \h </w:instrText>
+              <w:instrText xml:space="preserve"> PAGEREF _Toc106230840 \h </w:instrText>
             </w:r>
             <w:r>
               <w:rPr>
@@ -1744,7 +1884,7 @@
               <w:szCs w:val="22"/>
             </w:rPr>
           </w:pPr>
-          <w:hyperlink w:anchor="_Toc106224491" w:history="1">
+          <w:hyperlink w:anchor="_Toc106230841" w:history="1">
             <w:r>
               <w:rPr>
                 <w:rStyle w:val="Hyperlink"/>
@@ -1787,7 +1927,7 @@
                 <w:noProof/>
                 <w:webHidden/>
               </w:rPr>
-              <w:instrText xml:space="preserve"> PAGEREF _Toc106224491 \h </w:instrText>
+              <w:instrText xml:space="preserve"> PAGEREF _Toc106230841 \h </w:instrText>
             </w:r>
             <w:r>
               <w:rPr>
@@ -1832,7 +1972,7 @@
               <w:szCs w:val="22"/>
             </w:rPr>
           </w:pPr>
-          <w:hyperlink w:anchor="_Toc106224492" w:history="1">
+          <w:hyperlink w:anchor="_Toc106230842" w:history="1">
             <w:r>
               <w:rPr>
                 <w:rStyle w:val="Hyperlink"/>
@@ -1875,7 +2015,7 @@
                 <w:noProof/>
                 <w:webHidden/>
               </w:rPr>
-              <w:instrText xml:space="preserve"> PAGEREF _Toc106224492 \h </w:instrText>
+              <w:instrText xml:space="preserve"> PAGEREF _Toc106230842 \h </w:instrText>
             </w:r>
             <w:r>
               <w:rPr>
@@ -1920,7 +2060,7 @@
               <w:szCs w:val="22"/>
             </w:rPr>
           </w:pPr>
-          <w:hyperlink w:anchor="_Toc106224493" w:history="1">
+          <w:hyperlink w:anchor="_Toc106230843" w:history="1">
             <w:r>
               <w:rPr>
                 <w:rStyle w:val="Hyperlink"/>
@@ -1963,7 +2103,7 @@
                 <w:noProof/>
                 <w:webHidden/>
               </w:rPr>
-              <w:instrText xml:space="preserve"> PAGEREF _Toc106224493 \h </w:instrText>
+              <w:instrText xml:space="preserve"> PAGEREF _Toc106230843 \h </w:instrText>
             </w:r>
             <w:r>
               <w:rPr>
@@ -2008,7 +2148,7 @@
               <w:szCs w:val="22"/>
             </w:rPr>
           </w:pPr>
-          <w:hyperlink w:anchor="_Toc106224494" w:history="1">
+          <w:hyperlink w:anchor="_Toc106230844" w:history="1">
             <w:r>
               <w:rPr>
                 <w:rStyle w:val="Hyperlink"/>
@@ -2051,7 +2191,7 @@
                 <w:noProof/>
                 <w:webHidden/>
               </w:rPr>
-              <w:instrText xml:space="preserve"> PAGEREF _Toc106224494 \h </w:instrText>
+              <w:instrText xml:space="preserve"> PAGEREF _Toc106230844 \h </w:instrText>
             </w:r>
             <w:r>
               <w:rPr>
@@ -2096,7 +2236,7 @@
               <w:szCs w:val="22"/>
             </w:rPr>
           </w:pPr>
-          <w:hyperlink w:anchor="_Toc106224495" w:history="1">
+          <w:hyperlink w:anchor="_Toc106230845" w:history="1">
             <w:r>
               <w:rPr>
                 <w:rStyle w:val="Hyperlink"/>
@@ -2139,7 +2279,7 @@
                 <w:noProof/>
                 <w:webHidden/>
               </w:rPr>
-              <w:instrText xml:space="preserve"> PAGEREF _Toc106224495 \h </w:instrText>
+              <w:instrText xml:space="preserve"> PAGEREF _Toc106230845 \h </w:instrText>
             </w:r>
             <w:r>
               <w:rPr>
@@ -2184,7 +2324,7 @@
               <w:szCs w:val="22"/>
             </w:rPr>
           </w:pPr>
-          <w:hyperlink w:anchor="_Toc106224496" w:history="1">
+          <w:hyperlink w:anchor="_Toc106230846" w:history="1">
             <w:r>
               <w:rPr>
                 <w:rStyle w:val="Hyperlink"/>
@@ -2227,7 +2367,7 @@
                 <w:noProof/>
                 <w:webHidden/>
               </w:rPr>
-              <w:instrText xml:space="preserve"> PAGEREF _Toc106224496 \h </w:instrText>
+              <w:instrText xml:space="preserve"> PAGEREF _Toc106230846 \h </w:instrText>
             </w:r>
             <w:r>
               <w:rPr>
@@ -2272,7 +2412,7 @@
               <w:szCs w:val="22"/>
             </w:rPr>
           </w:pPr>
-          <w:hyperlink w:anchor="_Toc106224497" w:history="1">
+          <w:hyperlink w:anchor="_Toc106230847" w:history="1">
             <w:r>
               <w:rPr>
                 <w:rStyle w:val="Hyperlink"/>
@@ -2315,7 +2455,7 @@
                 <w:noProof/>
                 <w:webHidden/>
               </w:rPr>
-              <w:instrText xml:space="preserve"> PAGEREF _Toc106224497 \h </w:instrText>
+              <w:instrText xml:space="preserve"> PAGEREF _Toc106230847 \h </w:instrText>
             </w:r>
             <w:r>
               <w:rPr>
@@ -2360,7 +2500,7 @@
               <w:szCs w:val="22"/>
             </w:rPr>
           </w:pPr>
-          <w:hyperlink w:anchor="_Toc106224498" w:history="1">
+          <w:hyperlink w:anchor="_Toc106230848" w:history="1">
             <w:r>
               <w:rPr>
                 <w:rStyle w:val="Hyperlink"/>
@@ -2403,7 +2543,7 @@
                 <w:noProof/>
                 <w:webHidden/>
               </w:rPr>
-              <w:instrText xml:space="preserve"> PAGEREF _Toc106224498 \h </w:instrText>
+              <w:instrText xml:space="preserve"> PAGEREF _Toc106230848 \h </w:instrText>
             </w:r>
             <w:r>
               <w:rPr>
@@ -2448,7 +2588,7 @@
               <w:szCs w:val="22"/>
             </w:rPr>
           </w:pPr>
-          <w:hyperlink w:anchor="_Toc106224499" w:history="1">
+          <w:hyperlink w:anchor="_Toc106230849" w:history="1">
             <w:r>
               <w:rPr>
                 <w:rStyle w:val="Hyperlink"/>
@@ -2491,7 +2631,7 @@
                 <w:noProof/>
                 <w:webHidden/>
               </w:rPr>
-              <w:instrText xml:space="preserve"> PAGEREF _Toc106224499 \h </w:instrText>
+              <w:instrText xml:space="preserve"> PAGEREF _Toc106230849 \h </w:instrText>
             </w:r>
             <w:r>
               <w:rPr>
@@ -2536,7 +2676,7 @@
               <w:szCs w:val="22"/>
             </w:rPr>
           </w:pPr>
-          <w:hyperlink w:anchor="_Toc106224500" w:history="1">
+          <w:hyperlink w:anchor="_Toc106230850" w:history="1">
             <w:r>
               <w:rPr>
                 <w:rStyle w:val="Hyperlink"/>
@@ -2579,7 +2719,7 @@
                 <w:noProof/>
                 <w:webHidden/>
               </w:rPr>
-              <w:instrText xml:space="preserve"> PAGEREF _Toc106224500 \h </w:instrText>
+              <w:instrText xml:space="preserve"> PAGEREF _Toc106230850 \h </w:instrText>
             </w:r>
             <w:r>
               <w:rPr>
@@ -2624,7 +2764,7 @@
               <w:szCs w:val="22"/>
             </w:rPr>
           </w:pPr>
-          <w:hyperlink w:anchor="_Toc106224501" w:history="1">
+          <w:hyperlink w:anchor="_Toc106230851" w:history="1">
             <w:r>
               <w:rPr>
                 <w:rStyle w:val="Hyperlink"/>
@@ -2646,7 +2786,21 @@
                 <w:rStyle w:val="Hyperlink"/>
                 <w:noProof/>
               </w:rPr>
-              <w:t>Visão de Classes Participantes (VCP)</w:t>
+              <w:t>Visão de Clas</w:t>
+            </w:r>
+            <w:r>
+              <w:rPr>
+                <w:rStyle w:val="Hyperlink"/>
+                <w:noProof/>
+              </w:rPr>
+              <w:t>s</w:t>
+            </w:r>
+            <w:r>
+              <w:rPr>
+                <w:rStyle w:val="Hyperlink"/>
+                <w:noProof/>
+              </w:rPr>
+              <w:t>es Participantes (VCP)</w:t>
             </w:r>
             <w:r>
               <w:rPr>
@@ -2667,7 +2821,7 @@
                 <w:noProof/>
                 <w:webHidden/>
               </w:rPr>
-              <w:instrText xml:space="preserve"> PAGEREF _Toc106224501 \h </w:instrText>
+              <w:instrText xml:space="preserve"> PAGEREF _Toc106230851 \h </w:instrText>
             </w:r>
             <w:r>
               <w:rPr>
@@ -2712,7 +2866,7 @@
               <w:szCs w:val="22"/>
             </w:rPr>
           </w:pPr>
-          <w:hyperlink w:anchor="_Toc106224502" w:history="1">
+          <w:hyperlink w:anchor="_Toc106230852" w:history="1">
             <w:r>
               <w:rPr>
                 <w:rStyle w:val="Hyperlink"/>
@@ -2755,7 +2909,7 @@
                 <w:noProof/>
                 <w:webHidden/>
               </w:rPr>
-              <w:instrText xml:space="preserve"> PAGEREF _Toc106224502 \h </w:instrText>
+              <w:instrText xml:space="preserve"> PAGEREF _Toc106230852 \h </w:instrText>
             </w:r>
             <w:r>
               <w:rPr>
@@ -2775,7 +2929,7 @@
                 <w:noProof/>
                 <w:webHidden/>
               </w:rPr>
-              <w:t>13</w:t>
+              <w:t>14</w:t>
             </w:r>
             <w:r>
               <w:rPr>
@@ -2835,11 +2989,11 @@
         </w:numPr>
         <w:ind w:left="360" w:hanging="360"/>
       </w:pPr>
-      <w:bookmarkStart w:id="1" w:name="_Toc106224485"/>
+      <w:bookmarkStart w:id="0" w:name="_Toc106230835"/>
       <w:r>
         <w:t>Introdução</w:t>
       </w:r>
-      <w:bookmarkEnd w:id="1"/>
+      <w:bookmarkEnd w:id="0"/>
     </w:p>
     <w:p>
       <w:pPr>
@@ -2890,21 +3044,21 @@
           <w:numId w:val="5"/>
         </w:numPr>
       </w:pPr>
-      <w:bookmarkStart w:id="2" w:name="_Toc106224486"/>
+      <w:bookmarkStart w:id="1" w:name="_Toc106230836"/>
       <w:r>
         <w:t>Finalidade</w:t>
       </w:r>
+      <w:bookmarkEnd w:id="1"/>
+    </w:p>
+    <w:p>
+      <w:pPr>
+        <w:ind w:firstLine="720"/>
+        <w:rPr>
+          <w:rFonts w:ascii="Arial" w:hAnsi="Arial" w:cs="Arial"/>
+        </w:rPr>
+      </w:pPr>
+      <w:bookmarkStart w:id="2" w:name="_1fob9te" w:colFirst="0" w:colLast="0"/>
       <w:bookmarkEnd w:id="2"/>
-    </w:p>
-    <w:p>
-      <w:pPr>
-        <w:ind w:firstLine="720"/>
-        <w:rPr>
-          <w:rFonts w:ascii="Arial" w:hAnsi="Arial" w:cs="Arial"/>
-        </w:rPr>
-      </w:pPr>
-      <w:bookmarkStart w:id="3" w:name="_1fob9te" w:colFirst="0" w:colLast="0"/>
-      <w:bookmarkEnd w:id="3"/>
       <w:r>
         <w:rPr>
           <w:rFonts w:ascii="Arial" w:hAnsi="Arial" w:cs="Arial"/>
@@ -2920,11 +3074,11 @@
           <w:numId w:val="5"/>
         </w:numPr>
       </w:pPr>
-      <w:bookmarkStart w:id="4" w:name="_Toc106224487"/>
+      <w:bookmarkStart w:id="3" w:name="_Toc106230837"/>
       <w:r>
         <w:t>Escopo</w:t>
       </w:r>
-      <w:bookmarkEnd w:id="4"/>
+      <w:bookmarkEnd w:id="3"/>
     </w:p>
     <w:p>
       <w:pPr>
@@ -2948,7 +3102,7 @@
           <w:numId w:val="5"/>
         </w:numPr>
       </w:pPr>
-      <w:bookmarkStart w:id="5" w:name="_Toc106224488"/>
+      <w:bookmarkStart w:id="4" w:name="_Toc106230838"/>
       <w:r>
         <w:t xml:space="preserve">Definições, acrônimos e </w:t>
       </w:r>
@@ -2956,7 +3110,7 @@
       <w:r>
         <w:t>abreviações</w:t>
       </w:r>
-      <w:bookmarkEnd w:id="5"/>
+      <w:bookmarkEnd w:id="4"/>
       <w:proofErr w:type="gramEnd"/>
     </w:p>
     <w:p>
@@ -3122,11 +3276,11 @@
           <w:numId w:val="5"/>
         </w:numPr>
       </w:pPr>
-      <w:bookmarkStart w:id="6" w:name="_Toc106224489"/>
+      <w:bookmarkStart w:id="5" w:name="_Toc106230839"/>
       <w:r>
         <w:t>Visão Geral</w:t>
       </w:r>
-      <w:bookmarkEnd w:id="6"/>
+      <w:bookmarkEnd w:id="5"/>
     </w:p>
     <w:p>
       <w:pPr>
@@ -3194,11 +3348,11 @@
         </w:numPr>
         <w:ind w:left="360" w:hanging="360"/>
       </w:pPr>
-      <w:bookmarkStart w:id="7" w:name="_Toc106224490"/>
+      <w:bookmarkStart w:id="6" w:name="_Toc106230840"/>
       <w:r>
         <w:t>Metas e Restrições da Arquitetura</w:t>
       </w:r>
-      <w:bookmarkEnd w:id="7"/>
+      <w:bookmarkEnd w:id="6"/>
       <w:r>
         <w:t xml:space="preserve"> </w:t>
       </w:r>
@@ -3448,11 +3602,11 @@
         </w:numPr>
         <w:ind w:left="360" w:hanging="360"/>
       </w:pPr>
-      <w:bookmarkStart w:id="8" w:name="_Toc106224491"/>
+      <w:bookmarkStart w:id="7" w:name="_Toc106230841"/>
       <w:r>
         <w:t>Suposições e Dependências</w:t>
       </w:r>
-      <w:bookmarkEnd w:id="8"/>
+      <w:bookmarkEnd w:id="7"/>
     </w:p>
     <w:p>
       <w:pPr>
@@ -3536,12 +3690,12 @@
         </w:numPr>
         <w:ind w:left="360" w:hanging="360"/>
       </w:pPr>
-      <w:bookmarkStart w:id="9" w:name="_Toc106224492"/>
+      <w:bookmarkStart w:id="8" w:name="_Toc106230842"/>
       <w:r>
         <w:lastRenderedPageBreak/>
         <w:t>Requisitos Arquiteturalmente Significantes</w:t>
       </w:r>
-      <w:bookmarkEnd w:id="9"/>
+      <w:bookmarkEnd w:id="8"/>
     </w:p>
     <w:p>
       <w:pPr>
@@ -3732,14 +3886,14 @@
         </w:numPr>
         <w:ind w:left="360" w:hanging="360"/>
       </w:pPr>
-      <w:bookmarkStart w:id="10" w:name="_Toc106224493"/>
+      <w:bookmarkStart w:id="9" w:name="_Toc106230843"/>
       <w:r>
         <w:t>Decisões, r</w:t>
       </w:r>
       <w:r>
         <w:t>estrições e justificativas</w:t>
       </w:r>
-      <w:bookmarkEnd w:id="10"/>
+      <w:bookmarkEnd w:id="9"/>
     </w:p>
     <w:p>
       <w:pPr>
@@ -4052,11 +4206,11 @@
         </w:numPr>
         <w:ind w:left="360" w:hanging="360"/>
       </w:pPr>
-      <w:bookmarkStart w:id="11" w:name="_Toc106224494"/>
+      <w:bookmarkStart w:id="10" w:name="_Toc106230844"/>
       <w:r>
         <w:t>Camadas da Arquitetura</w:t>
       </w:r>
-      <w:bookmarkEnd w:id="11"/>
+      <w:bookmarkEnd w:id="10"/>
       <w:r>
         <w:t xml:space="preserve"> </w:t>
       </w:r>
@@ -4223,12 +4377,12 @@
         </w:numPr>
         <w:ind w:left="360" w:hanging="360"/>
       </w:pPr>
-      <w:bookmarkStart w:id="12" w:name="_Toc106224495"/>
+      <w:bookmarkStart w:id="11" w:name="_Toc106230845"/>
       <w:r>
         <w:lastRenderedPageBreak/>
         <w:t>Visões da Arquitetura</w:t>
       </w:r>
-      <w:bookmarkEnd w:id="12"/>
+      <w:bookmarkEnd w:id="11"/>
     </w:p>
     <w:p>
       <w:pPr>
@@ -4238,14 +4392,14 @@
           <w:numId w:val="5"/>
         </w:numPr>
       </w:pPr>
-      <w:bookmarkStart w:id="13" w:name="_Toc106224496"/>
+      <w:bookmarkStart w:id="12" w:name="_Toc106230846"/>
       <w:r>
         <w:t xml:space="preserve">Visão </w:t>
       </w:r>
       <w:r>
         <w:t>Estrutural</w:t>
       </w:r>
-      <w:bookmarkEnd w:id="13"/>
+      <w:bookmarkEnd w:id="12"/>
     </w:p>
     <w:p>
       <w:pPr>
@@ -4255,11 +4409,11 @@
           <w:numId w:val="5"/>
         </w:numPr>
       </w:pPr>
-      <w:bookmarkStart w:id="14" w:name="_Toc106224497"/>
+      <w:bookmarkStart w:id="13" w:name="_Toc106230847"/>
       <w:r>
         <w:t>Visão Geral</w:t>
       </w:r>
-      <w:bookmarkEnd w:id="14"/>
+      <w:bookmarkEnd w:id="13"/>
     </w:p>
     <w:p>
       <w:pPr>
@@ -4520,7 +4674,7 @@
           <w:numId w:val="5"/>
         </w:numPr>
       </w:pPr>
-      <w:bookmarkStart w:id="15" w:name="_Toc106224498"/>
+      <w:bookmarkStart w:id="14" w:name="_Toc106230848"/>
       <w:r>
         <w:rPr>
           <w:noProof/>
@@ -4579,7 +4733,7 @@
       <w:r>
         <w:t>Estrutura de Pacotes Significativos</w:t>
       </w:r>
-      <w:bookmarkEnd w:id="15"/>
+      <w:bookmarkEnd w:id="14"/>
     </w:p>
     <w:p>
       <w:pPr>
@@ -4624,7 +4778,7 @@
           <w:numId w:val="5"/>
         </w:numPr>
       </w:pPr>
-      <w:bookmarkStart w:id="16" w:name="_Toc106224499"/>
+      <w:bookmarkStart w:id="15" w:name="_Toc106230849"/>
       <w:r>
         <w:rPr>
           <w:noProof/>
@@ -4683,7 +4837,7 @@
       <w:r>
         <w:t>Estrutura de Classes</w:t>
       </w:r>
-      <w:bookmarkEnd w:id="16"/>
+      <w:bookmarkEnd w:id="15"/>
     </w:p>
     <w:p>
       <w:pPr>
@@ -4723,12 +4877,12 @@
           <w:numId w:val="5"/>
         </w:numPr>
       </w:pPr>
-      <w:bookmarkStart w:id="17" w:name="_Toc106224500"/>
+      <w:bookmarkStart w:id="16" w:name="_Toc106230850"/>
       <w:r>
         <w:lastRenderedPageBreak/>
         <w:t>Casos de Uso</w:t>
       </w:r>
-      <w:bookmarkEnd w:id="17"/>
+      <w:bookmarkEnd w:id="16"/>
     </w:p>
     <w:p>
       <w:pPr>
@@ -4829,12 +4983,14 @@
           <w:numId w:val="5"/>
         </w:numPr>
       </w:pPr>
-      <w:bookmarkStart w:id="18" w:name="_Toc106224501"/>
+      <w:bookmarkStart w:id="17" w:name="_Toc106230851"/>
+      <w:bookmarkStart w:id="18" w:name="_GoBack"/>
+      <w:bookmarkEnd w:id="18"/>
       <w:r>
         <w:lastRenderedPageBreak/>
         <w:t>Visão de Classes Participantes (VCP)</w:t>
       </w:r>
-      <w:bookmarkEnd w:id="18"/>
+      <w:bookmarkEnd w:id="17"/>
     </w:p>
     <w:p>
       <w:pPr>
@@ -5462,25 +5618,78 @@
     </w:p>
     <w:p>
       <w:pPr>
-        <w:rPr>
-          <w:rFonts w:ascii="Arial" w:hAnsi="Arial" w:cs="Arial"/>
-        </w:rPr>
-      </w:pPr>
-    </w:p>
-    <w:p>
-      <w:pPr>
-        <w:ind w:left="720"/>
-        <w:rPr>
-          <w:rFonts w:ascii="Arial" w:hAnsi="Arial" w:cs="Arial"/>
-        </w:rPr>
-      </w:pPr>
-    </w:p>
-    <w:p>
-      <w:pPr>
-        <w:rPr>
-          <w:rFonts w:ascii="Arial" w:hAnsi="Arial" w:cs="Arial"/>
-        </w:rPr>
-      </w:pPr>
+        <w:jc w:val="center"/>
+        <w:rPr>
+          <w:rFonts w:ascii="Arial" w:hAnsi="Arial" w:cs="Arial"/>
+        </w:rPr>
+      </w:pPr>
+      <w:r>
+        <w:rPr>
+          <w:rFonts w:ascii="Arial" w:hAnsi="Arial" w:cs="Arial"/>
+          <w:noProof/>
+        </w:rPr>
+        <w:drawing>
+          <wp:inline distT="0" distB="0" distL="0" distR="0" wp14:anchorId="7C3BFD53" wp14:editId="45F2D642">
+            <wp:extent cx="3435607" cy="1828800"/>
+            <wp:effectExtent l="0" t="0" r="0" b="0"/>
+            <wp:docPr id="9" name="Imagem 9" descr="D:\Projetos\PDV_Grupo5_Projeto_Software\Diagramas\VCPs\UC6 - Cadastrar novo produto.png"/>
+            <wp:cNvGraphicFramePr>
+              <a:graphicFrameLocks xmlns:a="http://schemas.openxmlformats.org/drawingml/2006/main" noChangeAspect="1"/>
+            </wp:cNvGraphicFramePr>
+            <a:graphic xmlns:a="http://schemas.openxmlformats.org/drawingml/2006/main">
+              <a:graphicData uri="http://schemas.openxmlformats.org/drawingml/2006/picture">
+                <pic:pic xmlns:pic="http://schemas.openxmlformats.org/drawingml/2006/picture">
+                  <pic:nvPicPr>
+                    <pic:cNvPr id="0" name="Picture 1" descr="D:\Projetos\PDV_Grupo5_Projeto_Software\Diagramas\VCPs\UC6 - Cadastrar novo produto.png"/>
+                    <pic:cNvPicPr>
+                      <a:picLocks noChangeAspect="1" noChangeArrowheads="1"/>
+                    </pic:cNvPicPr>
+                  </pic:nvPicPr>
+                  <pic:blipFill>
+                    <a:blip r:embed="rId18">
+                      <a:extLst>
+                        <a:ext uri="{28A0092B-C50C-407E-A947-70E740481C1C}">
+                          <a14:useLocalDpi xmlns:a14="http://schemas.microsoft.com/office/drawing/2010/main" val="0"/>
+                        </a:ext>
+                      </a:extLst>
+                    </a:blip>
+                    <a:srcRect/>
+                    <a:stretch>
+                      <a:fillRect/>
+                    </a:stretch>
+                  </pic:blipFill>
+                  <pic:spPr bwMode="auto">
+                    <a:xfrm>
+                      <a:off x="0" y="0"/>
+                      <a:ext cx="3437263" cy="1829681"/>
+                    </a:xfrm>
+                    <a:prstGeom prst="rect">
+                      <a:avLst/>
+                    </a:prstGeom>
+                    <a:noFill/>
+                    <a:ln>
+                      <a:noFill/>
+                    </a:ln>
+                  </pic:spPr>
+                </pic:pic>
+              </a:graphicData>
+            </a:graphic>
+          </wp:inline>
+        </w:drawing>
+      </w:r>
+    </w:p>
+    <w:p>
+      <w:pPr>
+        <w:rPr>
+          <w:rFonts w:ascii="Arial" w:hAnsi="Arial" w:cs="Arial"/>
+        </w:rPr>
+      </w:pPr>
+      <w:r>
+        <w:rPr>
+          <w:rFonts w:ascii="Arial" w:hAnsi="Arial" w:cs="Arial"/>
+        </w:rPr>
+        <w:br w:type="page"/>
+      </w:r>
     </w:p>
     <w:p>
       <w:pPr>
@@ -5496,6 +5705,7 @@
         <w:rPr>
           <w:rFonts w:ascii="Arial" w:hAnsi="Arial" w:cs="Arial"/>
         </w:rPr>
+        <w:lastRenderedPageBreak/>
         <w:t xml:space="preserve">UC7 </w:t>
       </w:r>
       <w:r>
@@ -5519,17 +5729,65 @@
     </w:p>
     <w:p>
       <w:pPr>
-        <w:rPr>
-          <w:rFonts w:ascii="Arial" w:hAnsi="Arial" w:cs="Arial"/>
-        </w:rPr>
-      </w:pPr>
-    </w:p>
-    <w:p>
-      <w:pPr>
-        <w:rPr>
-          <w:rFonts w:ascii="Arial" w:hAnsi="Arial" w:cs="Arial"/>
-        </w:rPr>
-      </w:pPr>
+        <w:jc w:val="center"/>
+        <w:rPr>
+          <w:rFonts w:ascii="Arial" w:hAnsi="Arial" w:cs="Arial"/>
+        </w:rPr>
+      </w:pPr>
+      <w:r>
+        <w:rPr>
+          <w:rFonts w:ascii="Arial" w:hAnsi="Arial" w:cs="Arial"/>
+          <w:noProof/>
+        </w:rPr>
+        <w:drawing>
+          <wp:inline distT="0" distB="0" distL="0" distR="0" wp14:anchorId="0E9B7C25" wp14:editId="493A3F06">
+            <wp:extent cx="3556000" cy="2104406"/>
+            <wp:effectExtent l="0" t="0" r="6350" b="0"/>
+            <wp:docPr id="10" name="Imagem 10" descr="D:\Projetos\PDV_Grupo5_Projeto_Software\Diagramas\VCPs\UC7 - Editar produto cadastrado.png"/>
+            <wp:cNvGraphicFramePr>
+              <a:graphicFrameLocks xmlns:a="http://schemas.openxmlformats.org/drawingml/2006/main" noChangeAspect="1"/>
+            </wp:cNvGraphicFramePr>
+            <a:graphic xmlns:a="http://schemas.openxmlformats.org/drawingml/2006/main">
+              <a:graphicData uri="http://schemas.openxmlformats.org/drawingml/2006/picture">
+                <pic:pic xmlns:pic="http://schemas.openxmlformats.org/drawingml/2006/picture">
+                  <pic:nvPicPr>
+                    <pic:cNvPr id="0" name="Picture 2" descr="D:\Projetos\PDV_Grupo5_Projeto_Software\Diagramas\VCPs\UC7 - Editar produto cadastrado.png"/>
+                    <pic:cNvPicPr>
+                      <a:picLocks noChangeAspect="1" noChangeArrowheads="1"/>
+                    </pic:cNvPicPr>
+                  </pic:nvPicPr>
+                  <pic:blipFill>
+                    <a:blip r:embed="rId19">
+                      <a:extLst>
+                        <a:ext uri="{28A0092B-C50C-407E-A947-70E740481C1C}">
+                          <a14:useLocalDpi xmlns:a14="http://schemas.microsoft.com/office/drawing/2010/main" val="0"/>
+                        </a:ext>
+                      </a:extLst>
+                    </a:blip>
+                    <a:srcRect/>
+                    <a:stretch>
+                      <a:fillRect/>
+                    </a:stretch>
+                  </pic:blipFill>
+                  <pic:spPr bwMode="auto">
+                    <a:xfrm>
+                      <a:off x="0" y="0"/>
+                      <a:ext cx="3556000" cy="2104406"/>
+                    </a:xfrm>
+                    <a:prstGeom prst="rect">
+                      <a:avLst/>
+                    </a:prstGeom>
+                    <a:noFill/>
+                    <a:ln>
+                      <a:noFill/>
+                    </a:ln>
+                  </pic:spPr>
+                </pic:pic>
+              </a:graphicData>
+            </a:graphic>
+          </wp:inline>
+        </w:drawing>
+      </w:r>
     </w:p>
     <w:p>
       <w:pPr>
@@ -5575,17 +5833,65 @@
     </w:p>
     <w:p>
       <w:pPr>
-        <w:rPr>
-          <w:rFonts w:ascii="Arial" w:hAnsi="Arial" w:cs="Arial"/>
-        </w:rPr>
-      </w:pPr>
-    </w:p>
-    <w:p>
-      <w:pPr>
-        <w:rPr>
-          <w:rFonts w:ascii="Arial" w:hAnsi="Arial" w:cs="Arial"/>
-        </w:rPr>
-      </w:pPr>
+        <w:jc w:val="center"/>
+        <w:rPr>
+          <w:rFonts w:ascii="Arial" w:hAnsi="Arial" w:cs="Arial"/>
+        </w:rPr>
+      </w:pPr>
+      <w:r>
+        <w:rPr>
+          <w:rFonts w:ascii="Arial" w:hAnsi="Arial" w:cs="Arial"/>
+          <w:noProof/>
+        </w:rPr>
+        <w:drawing>
+          <wp:inline distT="0" distB="0" distL="0" distR="0" wp14:anchorId="6B8CA64B" wp14:editId="476C22B8">
+            <wp:extent cx="3624539" cy="2749550"/>
+            <wp:effectExtent l="0" t="0" r="0" b="0"/>
+            <wp:docPr id="11" name="Imagem 11" descr="D:\Projetos\PDV_Grupo5_Projeto_Software\Diagramas\VCPs\UC8 - Efetuar Venda.png"/>
+            <wp:cNvGraphicFramePr>
+              <a:graphicFrameLocks xmlns:a="http://schemas.openxmlformats.org/drawingml/2006/main" noChangeAspect="1"/>
+            </wp:cNvGraphicFramePr>
+            <a:graphic xmlns:a="http://schemas.openxmlformats.org/drawingml/2006/main">
+              <a:graphicData uri="http://schemas.openxmlformats.org/drawingml/2006/picture">
+                <pic:pic xmlns:pic="http://schemas.openxmlformats.org/drawingml/2006/picture">
+                  <pic:nvPicPr>
+                    <pic:cNvPr id="0" name="Picture 3" descr="D:\Projetos\PDV_Grupo5_Projeto_Software\Diagramas\VCPs\UC8 - Efetuar Venda.png"/>
+                    <pic:cNvPicPr>
+                      <a:picLocks noChangeAspect="1" noChangeArrowheads="1"/>
+                    </pic:cNvPicPr>
+                  </pic:nvPicPr>
+                  <pic:blipFill>
+                    <a:blip r:embed="rId20">
+                      <a:extLst>
+                        <a:ext uri="{28A0092B-C50C-407E-A947-70E740481C1C}">
+                          <a14:useLocalDpi xmlns:a14="http://schemas.microsoft.com/office/drawing/2010/main" val="0"/>
+                        </a:ext>
+                      </a:extLst>
+                    </a:blip>
+                    <a:srcRect/>
+                    <a:stretch>
+                      <a:fillRect/>
+                    </a:stretch>
+                  </pic:blipFill>
+                  <pic:spPr bwMode="auto">
+                    <a:xfrm>
+                      <a:off x="0" y="0"/>
+                      <a:ext cx="3624759" cy="2749717"/>
+                    </a:xfrm>
+                    <a:prstGeom prst="rect">
+                      <a:avLst/>
+                    </a:prstGeom>
+                    <a:noFill/>
+                    <a:ln>
+                      <a:noFill/>
+                    </a:ln>
+                  </pic:spPr>
+                </pic:pic>
+              </a:graphicData>
+            </a:graphic>
+          </wp:inline>
+        </w:drawing>
+      </w:r>
     </w:p>
     <w:p>
       <w:pPr>
@@ -5631,29 +5937,7 @@
     </w:p>
     <w:p>
       <w:pPr>
-        <w:rPr>
-          <w:rFonts w:ascii="Arial" w:hAnsi="Arial" w:cs="Arial"/>
-        </w:rPr>
-      </w:pPr>
-    </w:p>
-    <w:p>
-      <w:pPr>
         <w:jc w:val="center"/>
-        <w:rPr>
-          <w:rFonts w:ascii="Arial" w:hAnsi="Arial" w:cs="Arial"/>
-        </w:rPr>
-      </w:pPr>
-    </w:p>
-    <w:p>
-      <w:pPr>
-        <w:jc w:val="center"/>
-        <w:rPr>
-          <w:rFonts w:ascii="Arial" w:hAnsi="Arial" w:cs="Arial"/>
-        </w:rPr>
-      </w:pPr>
-    </w:p>
-    <w:p>
-      <w:pPr>
         <w:rPr>
           <w:rFonts w:ascii="Arial" w:eastAsia="Arial" w:hAnsi="Arial" w:cs="Arial"/>
           <w:b/>
@@ -5664,7 +5948,68 @@
       <w:r>
         <w:rPr>
           <w:rFonts w:ascii="Arial" w:hAnsi="Arial" w:cs="Arial"/>
-        </w:rPr>
+          <w:noProof/>
+        </w:rPr>
+        <w:drawing>
+          <wp:inline distT="0" distB="0" distL="0" distR="0" wp14:anchorId="5376E5FE" wp14:editId="29721F02">
+            <wp:extent cx="3905250" cy="2053520"/>
+            <wp:effectExtent l="0" t="0" r="0" b="4445"/>
+            <wp:docPr id="12" name="Imagem 12" descr="D:\Projetos\PDV_Grupo5_Projeto_Software\Diagramas\VCPs\UC9  - Verificar preço do produto.png"/>
+            <wp:cNvGraphicFramePr>
+              <a:graphicFrameLocks xmlns:a="http://schemas.openxmlformats.org/drawingml/2006/main" noChangeAspect="1"/>
+            </wp:cNvGraphicFramePr>
+            <a:graphic xmlns:a="http://schemas.openxmlformats.org/drawingml/2006/main">
+              <a:graphicData uri="http://schemas.openxmlformats.org/drawingml/2006/picture">
+                <pic:pic xmlns:pic="http://schemas.openxmlformats.org/drawingml/2006/picture">
+                  <pic:nvPicPr>
+                    <pic:cNvPr id="0" name="Picture 4" descr="D:\Projetos\PDV_Grupo5_Projeto_Software\Diagramas\VCPs\UC9  - Verificar preço do produto.png"/>
+                    <pic:cNvPicPr>
+                      <a:picLocks noChangeAspect="1" noChangeArrowheads="1"/>
+                    </pic:cNvPicPr>
+                  </pic:nvPicPr>
+                  <pic:blipFill>
+                    <a:blip r:embed="rId21">
+                      <a:extLst>
+                        <a:ext uri="{28A0092B-C50C-407E-A947-70E740481C1C}">
+                          <a14:useLocalDpi xmlns:a14="http://schemas.microsoft.com/office/drawing/2010/main" val="0"/>
+                        </a:ext>
+                      </a:extLst>
+                    </a:blip>
+                    <a:srcRect/>
+                    <a:stretch>
+                      <a:fillRect/>
+                    </a:stretch>
+                  </pic:blipFill>
+                  <pic:spPr bwMode="auto">
+                    <a:xfrm>
+                      <a:off x="0" y="0"/>
+                      <a:ext cx="3912915" cy="2057551"/>
+                    </a:xfrm>
+                    <a:prstGeom prst="rect">
+                      <a:avLst/>
+                    </a:prstGeom>
+                    <a:noFill/>
+                    <a:ln>
+                      <a:noFill/>
+                    </a:ln>
+                  </pic:spPr>
+                </pic:pic>
+              </a:graphicData>
+            </a:graphic>
+          </wp:inline>
+        </w:drawing>
+      </w:r>
+    </w:p>
+    <w:p>
+      <w:pPr>
+        <w:rPr>
+          <w:rFonts w:ascii="Arial" w:eastAsia="Arial" w:hAnsi="Arial" w:cs="Arial"/>
+          <w:b/>
+          <w:sz w:val="24"/>
+          <w:szCs w:val="24"/>
+        </w:rPr>
+      </w:pPr>
+      <w:r>
         <w:br w:type="page"/>
       </w:r>
     </w:p>
@@ -5677,7 +6022,7 @@
         </w:numPr>
         <w:ind w:left="360" w:hanging="360"/>
       </w:pPr>
-      <w:bookmarkStart w:id="19" w:name="_Toc106224502"/>
+      <w:bookmarkStart w:id="19" w:name="_Toc106230852"/>
       <w:r>
         <w:lastRenderedPageBreak/>
         <w:t>Qualidade</w:t>
@@ -5702,8 +6047,8 @@
       </w:r>
     </w:p>
     <w:sectPr>
-      <w:headerReference w:type="default" r:id="rId18"/>
-      <w:footerReference w:type="default" r:id="rId19"/>
+      <w:headerReference w:type="default" r:id="rId22"/>
+      <w:footerReference w:type="default" r:id="rId23"/>
       <w:pgSz w:w="12240" w:h="15840"/>
       <w:pgMar w:top="1417" w:right="1440" w:bottom="1417" w:left="1440" w:header="720" w:footer="720" w:gutter="0"/>
       <w:cols w:space="720"/>
@@ -5869,7 +6214,7 @@
             <w:rPr>
               <w:noProof/>
             </w:rPr>
-            <w:t>13</w:t>
+            <w:t>14</w:t>
           </w:r>
           <w:r>
             <w:fldChar w:fldCharType="end"/>
@@ -6076,7 +6421,7 @@
             <w:t>:           &lt;1.</w:t>
           </w:r>
           <w:r>
-            <w:t>5</w:t>
+            <w:t>6</w:t>
           </w:r>
           <w:r>
             <w:t>&gt;</w:t>

</xml_diff>

<commit_message>
atualização de diagramas e documentacao
</commit_message>
<xml_diff>
--- a/Documento de Arquitetura de Software.docx
+++ b/Documento de Arquitetura de Software.docx
@@ -1,6 +1,6 @@
 
 <file path=word/document.xml><?xml version="1.0" encoding="utf-8"?>
-<w:document xmlns:wpc="http://schemas.microsoft.com/office/word/2010/wordprocessingCanvas" xmlns:mc="http://schemas.openxmlformats.org/markup-compatibility/2006" xmlns:o="urn:schemas-microsoft-com:office:office" xmlns:r="http://schemas.openxmlformats.org/officeDocument/2006/relationships" xmlns:m="http://schemas.openxmlformats.org/officeDocument/2006/math" xmlns:v="urn:schemas-microsoft-com:vml" xmlns:wp14="http://schemas.microsoft.com/office/word/2010/wordprocessingDrawing" xmlns:wp="http://schemas.openxmlformats.org/drawingml/2006/wordprocessingDrawing" xmlns:w10="urn:schemas-microsoft-com:office:word" xmlns:w="http://schemas.openxmlformats.org/wordprocessingml/2006/main" xmlns:w14="http://schemas.microsoft.com/office/word/2010/wordml" xmlns:wpg="http://schemas.microsoft.com/office/word/2010/wordprocessingGroup" xmlns:wpi="http://schemas.microsoft.com/office/word/2010/wordprocessingInk" xmlns:wne="http://schemas.microsoft.com/office/word/2006/wordml" xmlns:wps="http://schemas.microsoft.com/office/word/2010/wordprocessingShape" mc:Ignorable="w14 wp14">
+<w:document xmlns:wpc="http://schemas.microsoft.com/office/word/2010/wordprocessingCanvas" xmlns:cx="http://schemas.microsoft.com/office/drawing/2014/chartex" xmlns:cx1="http://schemas.microsoft.com/office/drawing/2015/9/8/chartex" xmlns:cx2="http://schemas.microsoft.com/office/drawing/2015/10/21/chartex" xmlns:cx3="http://schemas.microsoft.com/office/drawing/2016/5/9/chartex" xmlns:cx4="http://schemas.microsoft.com/office/drawing/2016/5/10/chartex" xmlns:cx5="http://schemas.microsoft.com/office/drawing/2016/5/11/chartex" xmlns:cx6="http://schemas.microsoft.com/office/drawing/2016/5/12/chartex" xmlns:cx7="http://schemas.microsoft.com/office/drawing/2016/5/13/chartex" xmlns:cx8="http://schemas.microsoft.com/office/drawing/2016/5/14/chartex" xmlns:mc="http://schemas.openxmlformats.org/markup-compatibility/2006" xmlns:aink="http://schemas.microsoft.com/office/drawing/2016/ink" xmlns:am3d="http://schemas.microsoft.com/office/drawing/2017/model3d" xmlns:o="urn:schemas-microsoft-com:office:office" xmlns:r="http://schemas.openxmlformats.org/officeDocument/2006/relationships" xmlns:m="http://schemas.openxmlformats.org/officeDocument/2006/math" xmlns:v="urn:schemas-microsoft-com:vml" xmlns:wp14="http://schemas.microsoft.com/office/word/2010/wordprocessingDrawing" xmlns:wp="http://schemas.openxmlformats.org/drawingml/2006/wordprocessingDrawing" xmlns:w10="urn:schemas-microsoft-com:office:word" xmlns:w="http://schemas.openxmlformats.org/wordprocessingml/2006/main" xmlns:w14="http://schemas.microsoft.com/office/word/2010/wordml" xmlns:w15="http://schemas.microsoft.com/office/word/2012/wordml" xmlns:w16cid="http://schemas.microsoft.com/office/word/2016/wordml/cid" xmlns:w16se="http://schemas.microsoft.com/office/word/2015/wordml/symex" xmlns:wpg="http://schemas.microsoft.com/office/word/2010/wordprocessingGroup" xmlns:wpi="http://schemas.microsoft.com/office/word/2010/wordprocessingInk" xmlns:wne="http://schemas.microsoft.com/office/word/2006/wordml" xmlns:wps="http://schemas.microsoft.com/office/word/2010/wordprocessingShape" mc:Ignorable="w14 w15 w16se w16cid wp14">
   <w:body>
     <w:p>
       <w:pPr>
@@ -47,7 +47,7 @@
           <w:sz w:val="28"/>
           <w:szCs w:val="28"/>
         </w:rPr>
-        <w:t>6</w:t>
+        <w:t>7</w:t>
       </w:r>
       <w:r>
         <w:rPr>
@@ -99,7 +99,7 @@
           <w:szCs w:val="28"/>
         </w:rPr>
         <w:sectPr>
-          <w:headerReference w:type="default" r:id="rId8"/>
+          <w:headerReference w:type="default" r:id="rId7"/>
           <w:pgSz w:w="12240" w:h="15840"/>
           <w:pgMar w:top="1417" w:right="1440" w:bottom="1417" w:left="1440" w:header="720" w:footer="720" w:gutter="0"/>
           <w:pgNumType w:start="1"/>
@@ -347,7 +347,7 @@
               <w:rPr>
                 <w:color w:val="000000"/>
               </w:rPr>
-              <w:t>1.6</w:t>
+              <w:t>1.7</w:t>
             </w:r>
           </w:p>
         </w:tc>
@@ -380,13 +380,149 @@
               <w:rPr>
                 <w:color w:val="000000"/>
               </w:rPr>
-              <w:t xml:space="preserve">Adicionados novos diagramas </w:t>
-            </w:r>
-            <w:r>
+              <w:t>Atualização do diagrama de classes</w:t>
+            </w:r>
+          </w:p>
+        </w:tc>
+        <w:tc>
+          <w:tcPr>
+            <w:tcW w:w="2304" w:type="dxa"/>
+            <w:tcBorders>
+              <w:top w:val="single" w:sz="6" w:space="0" w:color="000000"/>
+              <w:left w:val="single" w:sz="6" w:space="0" w:color="000000"/>
+              <w:bottom w:val="single" w:sz="6" w:space="0" w:color="000000"/>
+              <w:right w:val="single" w:sz="6" w:space="0" w:color="000000"/>
+            </w:tcBorders>
+          </w:tcPr>
+          <w:p>
+            <w:pPr>
+              <w:keepLines/>
+              <w:pBdr>
+                <w:top w:val="nil"/>
+                <w:left w:val="nil"/>
+                <w:bottom w:val="nil"/>
+                <w:right w:val="nil"/>
+                <w:between w:val="nil"/>
+              </w:pBdr>
+              <w:spacing w:after="120"/>
               <w:rPr>
                 <w:color w:val="000000"/>
               </w:rPr>
-              <w:t>VCP dos UC6 ao UC9</w:t>
+            </w:pPr>
+            <w:proofErr w:type="spellStart"/>
+            <w:r>
+              <w:rPr>
+                <w:color w:val="000000"/>
+              </w:rPr>
+              <w:t>Winne</w:t>
+            </w:r>
+            <w:proofErr w:type="spellEnd"/>
+            <w:r>
+              <w:rPr>
+                <w:color w:val="000000"/>
+              </w:rPr>
+              <w:t xml:space="preserve"> Domingues e Rodrigo Carvalho</w:t>
+            </w:r>
+          </w:p>
+        </w:tc>
+      </w:tr>
+      <w:tr>
+        <w:tc>
+          <w:tcPr>
+            <w:tcW w:w="2304" w:type="dxa"/>
+            <w:tcBorders>
+              <w:top w:val="single" w:sz="6" w:space="0" w:color="000000"/>
+              <w:left w:val="single" w:sz="6" w:space="0" w:color="000000"/>
+              <w:bottom w:val="single" w:sz="6" w:space="0" w:color="000000"/>
+              <w:right w:val="single" w:sz="6" w:space="0" w:color="000000"/>
+            </w:tcBorders>
+          </w:tcPr>
+          <w:p>
+            <w:pPr>
+              <w:keepLines/>
+              <w:pBdr>
+                <w:top w:val="nil"/>
+                <w:left w:val="nil"/>
+                <w:bottom w:val="nil"/>
+                <w:right w:val="nil"/>
+                <w:between w:val="nil"/>
+              </w:pBdr>
+              <w:spacing w:after="120"/>
+              <w:rPr>
+                <w:color w:val="000000"/>
+              </w:rPr>
+            </w:pPr>
+            <w:r>
+              <w:rPr>
+                <w:color w:val="000000"/>
+              </w:rPr>
+              <w:t>15/06/22</w:t>
+            </w:r>
+          </w:p>
+        </w:tc>
+        <w:tc>
+          <w:tcPr>
+            <w:tcW w:w="1152" w:type="dxa"/>
+            <w:tcBorders>
+              <w:top w:val="single" w:sz="6" w:space="0" w:color="000000"/>
+              <w:left w:val="single" w:sz="6" w:space="0" w:color="000000"/>
+              <w:bottom w:val="single" w:sz="6" w:space="0" w:color="000000"/>
+              <w:right w:val="single" w:sz="6" w:space="0" w:color="000000"/>
+            </w:tcBorders>
+          </w:tcPr>
+          <w:p>
+            <w:pPr>
+              <w:keepLines/>
+              <w:pBdr>
+                <w:top w:val="nil"/>
+                <w:left w:val="nil"/>
+                <w:bottom w:val="nil"/>
+                <w:right w:val="nil"/>
+                <w:between w:val="nil"/>
+              </w:pBdr>
+              <w:spacing w:after="120"/>
+              <w:rPr>
+                <w:color w:val="000000"/>
+              </w:rPr>
+            </w:pPr>
+            <w:r>
+              <w:rPr>
+                <w:color w:val="000000"/>
+              </w:rPr>
+              <w:t>1.6</w:t>
+            </w:r>
+          </w:p>
+        </w:tc>
+        <w:tc>
+          <w:tcPr>
+            <w:tcW w:w="3744" w:type="dxa"/>
+            <w:tcBorders>
+              <w:top w:val="single" w:sz="6" w:space="0" w:color="000000"/>
+              <w:left w:val="single" w:sz="6" w:space="0" w:color="000000"/>
+              <w:bottom w:val="single" w:sz="6" w:space="0" w:color="000000"/>
+              <w:right w:val="single" w:sz="6" w:space="0" w:color="000000"/>
+            </w:tcBorders>
+          </w:tcPr>
+          <w:p>
+            <w:pPr>
+              <w:keepLines/>
+              <w:pBdr>
+                <w:top w:val="nil"/>
+                <w:left w:val="nil"/>
+                <w:bottom w:val="nil"/>
+                <w:right w:val="nil"/>
+                <w:between w:val="nil"/>
+              </w:pBdr>
+              <w:spacing w:after="120"/>
+              <w:rPr>
+                <w:color w:val="000000"/>
+              </w:rPr>
+            </w:pPr>
+            <w:r>
+              <w:rPr>
+                <w:color w:val="000000"/>
+              </w:rPr>
+              <w:t>Adicionados novos diagramas VCP dos UC6 ao UC9</w:t>
             </w:r>
           </w:p>
         </w:tc>
@@ -1254,21 +1390,7 @@
               <w:rPr>
                 <w:color w:val="000000"/>
               </w:rPr>
-              <w:t xml:space="preserve">Jair de Lima, Thiago </w:t>
-            </w:r>
-            <w:proofErr w:type="gramStart"/>
-            <w:r>
-              <w:rPr>
-                <w:color w:val="000000"/>
-              </w:rPr>
-              <w:t>R.</w:t>
-            </w:r>
-            <w:proofErr w:type="gramEnd"/>
-            <w:r>
-              <w:rPr>
-                <w:color w:val="000000"/>
-              </w:rPr>
-              <w:t xml:space="preserve"> da Motta, Victor </w:t>
+              <w:t xml:space="preserve">Jair de Lima, Thiago R. da Motta, Victor </w:t>
             </w:r>
             <w:proofErr w:type="spellStart"/>
             <w:r>
@@ -1320,7 +1442,12 @@
       </w:r>
       <w:r>
         <w:lastRenderedPageBreak/>
-        <w:t>Índice Analítico</w:t>
+        <w:t>Índi</w:t>
+      </w:r>
+      <w:bookmarkStart w:id="0" w:name="_GoBack"/>
+      <w:bookmarkEnd w:id="0"/>
+      <w:r>
+        <w:t>ce Analítico</w:t>
       </w:r>
     </w:p>
     <w:sdt>
@@ -2786,21 +2913,7 @@
                 <w:rStyle w:val="Hyperlink"/>
                 <w:noProof/>
               </w:rPr>
-              <w:t>Visão de Clas</w:t>
-            </w:r>
-            <w:r>
-              <w:rPr>
-                <w:rStyle w:val="Hyperlink"/>
-                <w:noProof/>
-              </w:rPr>
-              <w:t>s</w:t>
-            </w:r>
-            <w:r>
-              <w:rPr>
-                <w:rStyle w:val="Hyperlink"/>
-                <w:noProof/>
-              </w:rPr>
-              <w:t>es Participantes (VCP)</w:t>
+              <w:t>Visão de Classes Participantes (VCP)</w:t>
             </w:r>
             <w:r>
               <w:rPr>
@@ -2989,11 +3102,11 @@
         </w:numPr>
         <w:ind w:left="360" w:hanging="360"/>
       </w:pPr>
-      <w:bookmarkStart w:id="0" w:name="_Toc106230835"/>
+      <w:bookmarkStart w:id="1" w:name="_Toc106230835"/>
       <w:r>
         <w:t>Introdução</w:t>
       </w:r>
-      <w:bookmarkEnd w:id="0"/>
+      <w:bookmarkEnd w:id="1"/>
     </w:p>
     <w:p>
       <w:pPr>
@@ -3017,23 +3130,7 @@
           <w:rFonts w:ascii="Arial" w:hAnsi="Arial" w:cs="Arial"/>
           <w:color w:val="000000"/>
         </w:rPr>
-        <w:t xml:space="preserve">Este documento tem como objetivo descrever o documento de arquitetura do projeto Ponto de Venda. Esse projeto tem como propósito a </w:t>
-      </w:r>
-      <w:proofErr w:type="gramStart"/>
-      <w:r>
-        <w:rPr>
-          <w:rFonts w:ascii="Arial" w:hAnsi="Arial" w:cs="Arial"/>
-          <w:color w:val="000000"/>
-        </w:rPr>
-        <w:t>implementação</w:t>
-      </w:r>
-      <w:proofErr w:type="gramEnd"/>
-      <w:r>
-        <w:rPr>
-          <w:rFonts w:ascii="Arial" w:hAnsi="Arial" w:cs="Arial"/>
-          <w:color w:val="000000"/>
-        </w:rPr>
-        <w:t xml:space="preserve"> de um sistema de caixa para mercado que seja de fácil adoção e customização para poder ser adotado a diferentes tipos de negócio.</w:t>
+        <w:t>Este documento tem como objetivo descrever o documento de arquitetura do projeto Ponto de Venda. Esse projeto tem como propósito a implementação de um sistema de caixa para mercado que seja de fácil adoção e customização para poder ser adotado a diferentes tipos de negócio.</w:t>
       </w:r>
     </w:p>
     <w:p>
@@ -3044,11 +3141,11 @@
           <w:numId w:val="5"/>
         </w:numPr>
       </w:pPr>
-      <w:bookmarkStart w:id="1" w:name="_Toc106230836"/>
+      <w:bookmarkStart w:id="2" w:name="_Toc106230836"/>
       <w:r>
         <w:t>Finalidade</w:t>
       </w:r>
-      <w:bookmarkEnd w:id="1"/>
+      <w:bookmarkEnd w:id="2"/>
     </w:p>
     <w:p>
       <w:pPr>
@@ -3057,8 +3154,8 @@
           <w:rFonts w:ascii="Arial" w:hAnsi="Arial" w:cs="Arial"/>
         </w:rPr>
       </w:pPr>
-      <w:bookmarkStart w:id="2" w:name="_1fob9te" w:colFirst="0" w:colLast="0"/>
-      <w:bookmarkEnd w:id="2"/>
+      <w:bookmarkStart w:id="3" w:name="_1fob9te" w:colFirst="0" w:colLast="0"/>
+      <w:bookmarkEnd w:id="3"/>
       <w:r>
         <w:rPr>
           <w:rFonts w:ascii="Arial" w:hAnsi="Arial" w:cs="Arial"/>
@@ -3074,11 +3171,11 @@
           <w:numId w:val="5"/>
         </w:numPr>
       </w:pPr>
-      <w:bookmarkStart w:id="3" w:name="_Toc106230837"/>
+      <w:bookmarkStart w:id="4" w:name="_Toc106230837"/>
       <w:r>
         <w:t>Escopo</w:t>
       </w:r>
-      <w:bookmarkEnd w:id="3"/>
+      <w:bookmarkEnd w:id="4"/>
     </w:p>
     <w:p>
       <w:pPr>
@@ -3102,16 +3199,11 @@
           <w:numId w:val="5"/>
         </w:numPr>
       </w:pPr>
-      <w:bookmarkStart w:id="4" w:name="_Toc106230838"/>
-      <w:r>
-        <w:t xml:space="preserve">Definições, acrônimos e </w:t>
-      </w:r>
-      <w:proofErr w:type="gramStart"/>
-      <w:r>
-        <w:t>abreviações</w:t>
-      </w:r>
-      <w:bookmarkEnd w:id="4"/>
-      <w:proofErr w:type="gramEnd"/>
+      <w:bookmarkStart w:id="5" w:name="_Toc106230838"/>
+      <w:r>
+        <w:t>Definições, acrônimos e abreviações</w:t>
+      </w:r>
+      <w:bookmarkEnd w:id="5"/>
     </w:p>
     <w:p>
       <w:pPr>
@@ -3203,21 +3295,7 @@
         <w:rPr>
           <w:rFonts w:ascii="Arial" w:hAnsi="Arial" w:cs="Arial"/>
         </w:rPr>
-        <w:t xml:space="preserve">, U – Update e D – </w:t>
-      </w:r>
-      <w:proofErr w:type="gramStart"/>
-      <w:r>
-        <w:rPr>
-          <w:rFonts w:ascii="Arial" w:hAnsi="Arial" w:cs="Arial"/>
-        </w:rPr>
-        <w:t>Delete</w:t>
-      </w:r>
-      <w:proofErr w:type="gramEnd"/>
-      <w:r>
-        <w:rPr>
-          <w:rFonts w:ascii="Arial" w:hAnsi="Arial" w:cs="Arial"/>
-        </w:rPr>
-        <w:t xml:space="preserve">, ou traduzindo, criar, ler, atualizar e deletar, respectivamente. </w:t>
+        <w:t xml:space="preserve">, U – Update e D – Delete, ou traduzindo, criar, ler, atualizar e deletar, respectivamente. </w:t>
       </w:r>
     </w:p>
     <w:p>
@@ -3276,11 +3354,11 @@
           <w:numId w:val="5"/>
         </w:numPr>
       </w:pPr>
-      <w:bookmarkStart w:id="5" w:name="_Toc106230839"/>
+      <w:bookmarkStart w:id="6" w:name="_Toc106230839"/>
       <w:r>
         <w:t>Visão Geral</w:t>
       </w:r>
-      <w:bookmarkEnd w:id="5"/>
+      <w:bookmarkEnd w:id="6"/>
     </w:p>
     <w:p>
       <w:pPr>
@@ -3305,21 +3383,7 @@
         <w:rPr>
           <w:rFonts w:ascii="Arial" w:hAnsi="Arial" w:cs="Arial"/>
         </w:rPr>
-        <w:t xml:space="preserve"> visões arquiteturais de como o sistema deverá se comportar em diferentes processos, como deverá ser </w:t>
-      </w:r>
-      <w:proofErr w:type="gramStart"/>
-      <w:r>
-        <w:rPr>
-          <w:rFonts w:ascii="Arial" w:hAnsi="Arial" w:cs="Arial"/>
-        </w:rPr>
-        <w:t>implementado</w:t>
-      </w:r>
-      <w:proofErr w:type="gramEnd"/>
-      <w:r>
-        <w:rPr>
-          <w:rFonts w:ascii="Arial" w:hAnsi="Arial" w:cs="Arial"/>
-        </w:rPr>
-        <w:t>, justificações pelas escolhas feitas nesse projeto junto a como elas contribuem para todos os recursos.</w:t>
+        <w:t xml:space="preserve"> visões arquiteturais de como o sistema deverá se comportar em diferentes processos, como deverá ser implementado, justificações pelas escolhas feitas nesse projeto junto a como elas contribuem para todos os recursos.</w:t>
       </w:r>
     </w:p>
     <w:p>
@@ -3348,11 +3412,11 @@
         </w:numPr>
         <w:ind w:left="360" w:hanging="360"/>
       </w:pPr>
-      <w:bookmarkStart w:id="6" w:name="_Toc106230840"/>
+      <w:bookmarkStart w:id="7" w:name="_Toc106230840"/>
       <w:r>
         <w:t>Metas e Restrições da Arquitetura</w:t>
       </w:r>
-      <w:bookmarkEnd w:id="6"/>
+      <w:bookmarkEnd w:id="7"/>
       <w:r>
         <w:t xml:space="preserve"> </w:t>
       </w:r>
@@ -3489,7 +3553,6 @@
         <w:t xml:space="preserve">Framework </w:t>
       </w:r>
       <w:proofErr w:type="spellStart"/>
-      <w:proofErr w:type="gramStart"/>
       <w:r>
         <w:rPr>
           <w:rFonts w:ascii="Arial" w:hAnsi="Arial" w:cs="Arial"/>
@@ -3498,7 +3561,6 @@
         <w:t>SpringMVC</w:t>
       </w:r>
       <w:proofErr w:type="spellEnd"/>
-      <w:proofErr w:type="gramEnd"/>
       <w:r>
         <w:rPr>
           <w:rFonts w:ascii="Arial" w:hAnsi="Arial" w:cs="Arial"/>
@@ -3569,7 +3631,6 @@
         <w:t xml:space="preserve">Banco de dados </w:t>
       </w:r>
       <w:proofErr w:type="spellStart"/>
-      <w:proofErr w:type="gramStart"/>
       <w:r>
         <w:rPr>
           <w:rFonts w:ascii="Arial" w:hAnsi="Arial" w:cs="Arial"/>
@@ -3578,7 +3639,6 @@
         <w:t>PostgreSQL</w:t>
       </w:r>
       <w:proofErr w:type="spellEnd"/>
-      <w:proofErr w:type="gramEnd"/>
       <w:r>
         <w:rPr>
           <w:rFonts w:ascii="Arial" w:hAnsi="Arial" w:cs="Arial"/>
@@ -3602,11 +3662,11 @@
         </w:numPr>
         <w:ind w:left="360" w:hanging="360"/>
       </w:pPr>
-      <w:bookmarkStart w:id="7" w:name="_Toc106230841"/>
+      <w:bookmarkStart w:id="8" w:name="_Toc106230841"/>
       <w:r>
         <w:t>Suposições e Dependências</w:t>
       </w:r>
-      <w:bookmarkEnd w:id="7"/>
+      <w:bookmarkEnd w:id="8"/>
     </w:p>
     <w:p>
       <w:pPr>
@@ -3690,12 +3750,12 @@
         </w:numPr>
         <w:ind w:left="360" w:hanging="360"/>
       </w:pPr>
-      <w:bookmarkStart w:id="8" w:name="_Toc106230842"/>
+      <w:bookmarkStart w:id="9" w:name="_Toc106230842"/>
       <w:r>
         <w:lastRenderedPageBreak/>
         <w:t>Requisitos Arquiteturalmente Significantes</w:t>
       </w:r>
-      <w:bookmarkEnd w:id="8"/>
+      <w:bookmarkEnd w:id="9"/>
     </w:p>
     <w:p>
       <w:pPr>
@@ -3886,14 +3946,14 @@
         </w:numPr>
         <w:ind w:left="360" w:hanging="360"/>
       </w:pPr>
-      <w:bookmarkStart w:id="9" w:name="_Toc106230843"/>
+      <w:bookmarkStart w:id="10" w:name="_Toc106230843"/>
       <w:r>
         <w:t>Decisões, r</w:t>
       </w:r>
       <w:r>
         <w:t>estrições e justificativas</w:t>
       </w:r>
-      <w:bookmarkEnd w:id="9"/>
+      <w:bookmarkEnd w:id="10"/>
     </w:p>
     <w:p>
       <w:pPr>
@@ -3936,7 +3996,6 @@
         <w:t xml:space="preserve">Escolha do </w:t>
       </w:r>
       <w:proofErr w:type="spellStart"/>
-      <w:proofErr w:type="gramStart"/>
       <w:r>
         <w:rPr>
           <w:rFonts w:ascii="Arial" w:hAnsi="Arial" w:cs="Arial"/>
@@ -3944,7 +4003,6 @@
         <w:t>SpringMVC</w:t>
       </w:r>
       <w:proofErr w:type="spellEnd"/>
-      <w:proofErr w:type="gramEnd"/>
       <w:r>
         <w:rPr>
           <w:rFonts w:ascii="Arial" w:hAnsi="Arial" w:cs="Arial"/>
@@ -3967,7 +4025,6 @@
         <w:t xml:space="preserve">. É um dos frameworks Web mais utilizados na comunidade de Java e atuando juntamente com o </w:t>
       </w:r>
       <w:proofErr w:type="spellStart"/>
-      <w:proofErr w:type="gramStart"/>
       <w:r>
         <w:rPr>
           <w:rFonts w:ascii="Arial" w:hAnsi="Arial" w:cs="Arial"/>
@@ -3975,7 +4032,6 @@
         <w:t>SpringBoot</w:t>
       </w:r>
       <w:proofErr w:type="spellEnd"/>
-      <w:proofErr w:type="gramEnd"/>
       <w:r>
         <w:rPr>
           <w:rFonts w:ascii="Arial" w:hAnsi="Arial" w:cs="Arial"/>
@@ -4013,21 +4069,7 @@
         <w:rPr>
           <w:rFonts w:ascii="Arial" w:hAnsi="Arial" w:cs="Arial"/>
         </w:rPr>
-        <w:t xml:space="preserve"> devido a sua </w:t>
-      </w:r>
-      <w:proofErr w:type="gramStart"/>
-      <w:r>
-        <w:rPr>
-          <w:rFonts w:ascii="Arial" w:hAnsi="Arial" w:cs="Arial"/>
-        </w:rPr>
-        <w:t>implementação</w:t>
-      </w:r>
-      <w:proofErr w:type="gramEnd"/>
-      <w:r>
-        <w:rPr>
-          <w:rFonts w:ascii="Arial" w:hAnsi="Arial" w:cs="Arial"/>
-        </w:rPr>
-        <w:t xml:space="preserve"> de fácil uso da JPA, reduzindo drasticamente a quantidade de linhas de código, além de sua integração simplificada com diversos </w:t>
+        <w:t xml:space="preserve"> devido a sua implementação de fácil uso da JPA, reduzindo drasticamente a quantidade de linhas de código, além de sua integração simplificada com diversos </w:t>
       </w:r>
       <w:proofErr w:type="spellStart"/>
       <w:r>
@@ -4094,7 +4136,6 @@
         <w:t xml:space="preserve">Escolha do banco de dados </w:t>
       </w:r>
       <w:proofErr w:type="spellStart"/>
-      <w:proofErr w:type="gramStart"/>
       <w:r>
         <w:rPr>
           <w:rFonts w:ascii="Arial" w:hAnsi="Arial" w:cs="Arial"/>
@@ -4103,7 +4144,6 @@
         <w:t>PostgreSQL</w:t>
       </w:r>
       <w:proofErr w:type="spellEnd"/>
-      <w:proofErr w:type="gramEnd"/>
       <w:r>
         <w:rPr>
           <w:rFonts w:ascii="Arial" w:hAnsi="Arial" w:cs="Arial"/>
@@ -4206,11 +4246,11 @@
         </w:numPr>
         <w:ind w:left="360" w:hanging="360"/>
       </w:pPr>
-      <w:bookmarkStart w:id="10" w:name="_Toc106230844"/>
+      <w:bookmarkStart w:id="11" w:name="_Toc106230844"/>
       <w:r>
         <w:t>Camadas da Arquitetura</w:t>
       </w:r>
-      <w:bookmarkEnd w:id="10"/>
+      <w:bookmarkEnd w:id="11"/>
       <w:r>
         <w:t xml:space="preserve"> </w:t>
       </w:r>
@@ -4377,12 +4417,12 @@
         </w:numPr>
         <w:ind w:left="360" w:hanging="360"/>
       </w:pPr>
-      <w:bookmarkStart w:id="11" w:name="_Toc106230845"/>
+      <w:bookmarkStart w:id="12" w:name="_Toc106230845"/>
       <w:r>
         <w:lastRenderedPageBreak/>
         <w:t>Visões da Arquitetura</w:t>
       </w:r>
-      <w:bookmarkEnd w:id="11"/>
+      <w:bookmarkEnd w:id="12"/>
     </w:p>
     <w:p>
       <w:pPr>
@@ -4392,14 +4432,14 @@
           <w:numId w:val="5"/>
         </w:numPr>
       </w:pPr>
-      <w:bookmarkStart w:id="12" w:name="_Toc106230846"/>
+      <w:bookmarkStart w:id="13" w:name="_Toc106230846"/>
       <w:r>
         <w:t xml:space="preserve">Visão </w:t>
       </w:r>
       <w:r>
         <w:t>Estrutural</w:t>
       </w:r>
-      <w:bookmarkEnd w:id="12"/>
+      <w:bookmarkEnd w:id="13"/>
     </w:p>
     <w:p>
       <w:pPr>
@@ -4409,11 +4449,11 @@
           <w:numId w:val="5"/>
         </w:numPr>
       </w:pPr>
-      <w:bookmarkStart w:id="13" w:name="_Toc106230847"/>
+      <w:bookmarkStart w:id="14" w:name="_Toc106230847"/>
       <w:r>
         <w:t>Visão Geral</w:t>
       </w:r>
-      <w:bookmarkEnd w:id="13"/>
+      <w:bookmarkEnd w:id="14"/>
     </w:p>
     <w:p>
       <w:pPr>
@@ -4457,7 +4497,7 @@
                     <pic:cNvPicPr/>
                   </pic:nvPicPr>
                   <pic:blipFill>
-                    <a:blip r:embed="rId9"/>
+                    <a:blip r:embed="rId8"/>
                     <a:stretch>
                       <a:fillRect/>
                     </a:stretch>
@@ -4603,7 +4643,6 @@
         <w:t xml:space="preserve"> </w:t>
       </w:r>
       <w:proofErr w:type="spellStart"/>
-      <w:proofErr w:type="gramStart"/>
       <w:r>
         <w:rPr>
           <w:rFonts w:ascii="Arial" w:hAnsi="Arial" w:cs="Arial"/>
@@ -4612,7 +4651,6 @@
         <w:t>View</w:t>
       </w:r>
       <w:proofErr w:type="spellEnd"/>
-      <w:proofErr w:type="gramEnd"/>
     </w:p>
     <w:p>
       <w:pPr>
@@ -4674,7 +4712,7 @@
           <w:numId w:val="5"/>
         </w:numPr>
       </w:pPr>
-      <w:bookmarkStart w:id="14" w:name="_Toc106230848"/>
+      <w:bookmarkStart w:id="15" w:name="_Toc106230848"/>
       <w:r>
         <w:rPr>
           <w:noProof/>
@@ -4704,7 +4742,7 @@
                     <pic:cNvPicPr/>
                   </pic:nvPicPr>
                   <pic:blipFill>
-                    <a:blip r:embed="rId10" cstate="print">
+                    <a:blip r:embed="rId9" cstate="print">
                       <a:extLst>
                         <a:ext uri="{28A0092B-C50C-407E-A947-70E740481C1C}">
                           <a14:useLocalDpi xmlns:a14="http://schemas.microsoft.com/office/drawing/2010/main" val="0"/>
@@ -4733,7 +4771,7 @@
       <w:r>
         <w:t>Estrutura de Pacotes Significativos</w:t>
       </w:r>
-      <w:bookmarkEnd w:id="14"/>
+      <w:bookmarkEnd w:id="15"/>
     </w:p>
     <w:p>
       <w:pPr>
@@ -4778,25 +4816,30 @@
           <w:numId w:val="5"/>
         </w:numPr>
       </w:pPr>
-      <w:bookmarkStart w:id="15" w:name="_Toc106230849"/>
-      <w:r>
-        <w:rPr>
+      <w:bookmarkStart w:id="16" w:name="_Toc106230849"/>
+      <w:r>
+        <w:lastRenderedPageBreak/>
+        <w:t>Estrutura de Classes</w:t>
+      </w:r>
+      <w:bookmarkEnd w:id="16"/>
+    </w:p>
+    <w:p>
+      <w:pPr>
+        <w:jc w:val="center"/>
+        <w:rPr>
+          <w:rFonts w:ascii="Arial" w:hAnsi="Arial" w:cs="Arial"/>
+        </w:rPr>
+      </w:pPr>
+      <w:r>
+        <w:rPr>
+          <w:rFonts w:ascii="Arial" w:hAnsi="Arial" w:cs="Arial"/>
           <w:noProof/>
         </w:rPr>
-        <w:lastRenderedPageBreak/>
         <w:drawing>
-          <wp:anchor distT="0" distB="0" distL="114300" distR="114300" simplePos="0" relativeHeight="251660288" behindDoc="0" locked="0" layoutInCell="1" allowOverlap="1" wp14:anchorId="3122FB55" wp14:editId="2DD2BB20">
-            <wp:simplePos x="0" y="0"/>
-            <wp:positionH relativeFrom="margin">
-              <wp:posOffset>22860</wp:posOffset>
-            </wp:positionH>
-            <wp:positionV relativeFrom="margin">
-              <wp:posOffset>196850</wp:posOffset>
-            </wp:positionV>
-            <wp:extent cx="5943600" cy="4599940"/>
-            <wp:effectExtent l="0" t="0" r="0" b="0"/>
-            <wp:wrapSquare wrapText="bothSides"/>
-            <wp:docPr id="2" name="Imagem 2" descr="Diagrama&#10;&#10;Descrição gerada automaticamente"/>
+          <wp:inline distT="0" distB="0" distL="0" distR="0" wp14:anchorId="564577B5" wp14:editId="05E70F8D">
+            <wp:extent cx="5943600" cy="3475355"/>
+            <wp:effectExtent l="0" t="0" r="0" b="4445"/>
+            <wp:docPr id="15" name="Imagem 15"/>
             <wp:cNvGraphicFramePr>
               <a:graphicFrameLocks xmlns:a="http://schemas.openxmlformats.org/drawingml/2006/main" noChangeAspect="1"/>
             </wp:cNvGraphicFramePr>
@@ -4804,11 +4847,11 @@
               <a:graphicData uri="http://schemas.openxmlformats.org/drawingml/2006/picture">
                 <pic:pic xmlns:pic="http://schemas.openxmlformats.org/drawingml/2006/picture">
                   <pic:nvPicPr>
-                    <pic:cNvPr id="2" name="Imagem 2" descr="Diagrama&#10;&#10;Descrição gerada automaticamente"/>
+                    <pic:cNvPr id="15" name="Diagrama de Classe.png"/>
                     <pic:cNvPicPr/>
                   </pic:nvPicPr>
                   <pic:blipFill>
-                    <a:blip r:embed="rId11" cstate="print">
+                    <a:blip r:embed="rId10" cstate="print">
                       <a:extLst>
                         <a:ext uri="{28A0092B-C50C-407E-A947-70E740481C1C}">
                           <a14:useLocalDpi xmlns:a14="http://schemas.microsoft.com/office/drawing/2010/main" val="0"/>
@@ -4822,7 +4865,7 @@
                   <pic:spPr>
                     <a:xfrm>
                       <a:off x="0" y="0"/>
-                      <a:ext cx="5943600" cy="4599940"/>
+                      <a:ext cx="5943600" cy="3475355"/>
                     </a:xfrm>
                     <a:prstGeom prst="rect">
                       <a:avLst/>
@@ -4831,13 +4874,9 @@
                 </pic:pic>
               </a:graphicData>
             </a:graphic>
-          </wp:anchor>
+          </wp:inline>
         </w:drawing>
       </w:r>
-      <w:r>
-        <w:t>Estrutura de Classes</w:t>
-      </w:r>
-      <w:bookmarkEnd w:id="15"/>
     </w:p>
     <w:p>
       <w:pPr>
@@ -4877,12 +4916,12 @@
           <w:numId w:val="5"/>
         </w:numPr>
       </w:pPr>
-      <w:bookmarkStart w:id="16" w:name="_Toc106230850"/>
+      <w:bookmarkStart w:id="17" w:name="_Toc106230850"/>
       <w:r>
         <w:lastRenderedPageBreak/>
         <w:t>Casos de Uso</w:t>
       </w:r>
-      <w:bookmarkEnd w:id="16"/>
+      <w:bookmarkEnd w:id="17"/>
     </w:p>
     <w:p>
       <w:pPr>
@@ -4933,7 +4972,7 @@
                     <pic:cNvPicPr/>
                   </pic:nvPicPr>
                   <pic:blipFill>
-                    <a:blip r:embed="rId12">
+                    <a:blip r:embed="rId11">
                       <a:extLst>
                         <a:ext uri="{28A0092B-C50C-407E-A947-70E740481C1C}">
                           <a14:useLocalDpi xmlns:a14="http://schemas.microsoft.com/office/drawing/2010/main" val="0"/>
@@ -4983,14 +5022,12 @@
           <w:numId w:val="5"/>
         </w:numPr>
       </w:pPr>
-      <w:bookmarkStart w:id="17" w:name="_Toc106230851"/>
-      <w:bookmarkStart w:id="18" w:name="_GoBack"/>
-      <w:bookmarkEnd w:id="18"/>
+      <w:bookmarkStart w:id="18" w:name="_Toc106230851"/>
       <w:r>
         <w:lastRenderedPageBreak/>
         <w:t>Visão de Classes Participantes (VCP)</w:t>
       </w:r>
-      <w:bookmarkEnd w:id="17"/>
+      <w:bookmarkEnd w:id="18"/>
     </w:p>
     <w:p>
       <w:pPr>
@@ -5046,8 +5083,8 @@
             <v:path o:extrusionok="f" gradientshapeok="t" o:connecttype="rect"/>
             <o:lock v:ext="edit" aspectratio="t"/>
           </v:shapetype>
-          <v:shape id="_x0000_s1026" type="#_x0000_t75" style="position:absolute;margin-left:102.25pt;margin-top:42.5pt;width:270.75pt;height:159.5pt;z-index:251664384;mso-position-horizontal-relative:margin;mso-position-vertical-relative:margin">
-            <v:imagedata r:id="rId13" o:title="UC1 - Autenticar-se no sistema"/>
+          <v:shape id="_x0000_s1026" type="#_x0000_t75" alt="UC1 - Autenticar-se no sistema" style="position:absolute;margin-left:102.25pt;margin-top:42.5pt;width:270.75pt;height:159.5pt;z-index:251664384;mso-wrap-edited:f;mso-width-percent:0;mso-height-percent:0;mso-position-horizontal-relative:margin;mso-position-vertical-relative:margin;mso-width-percent:0;mso-height-percent:0">
+            <v:imagedata r:id="rId12" o:title="UC1 - Autenticar-se no sistema"/>
             <w10:wrap type="square" anchorx="margin" anchory="margin"/>
           </v:shape>
         </w:pict>
@@ -5205,7 +5242,7 @@
                     </pic:cNvPicPr>
                   </pic:nvPicPr>
                   <pic:blipFill>
-                    <a:blip r:embed="rId14">
+                    <a:blip r:embed="rId13">
                       <a:extLst>
                         <a:ext uri="{28A0092B-C50C-407E-A947-70E740481C1C}">
                           <a14:useLocalDpi xmlns:a14="http://schemas.microsoft.com/office/drawing/2010/main" val="0"/>
@@ -5310,7 +5347,7 @@
                     </pic:cNvPicPr>
                   </pic:nvPicPr>
                   <pic:blipFill>
-                    <a:blip r:embed="rId15">
+                    <a:blip r:embed="rId14">
                       <a:extLst>
                         <a:ext uri="{28A0092B-C50C-407E-A947-70E740481C1C}">
                           <a14:useLocalDpi xmlns:a14="http://schemas.microsoft.com/office/drawing/2010/main" val="0"/>
@@ -5428,7 +5465,7 @@
                     </pic:cNvPicPr>
                   </pic:nvPicPr>
                   <pic:blipFill>
-                    <a:blip r:embed="rId16">
+                    <a:blip r:embed="rId15">
                       <a:extLst>
                         <a:ext uri="{28A0092B-C50C-407E-A947-70E740481C1C}">
                           <a14:useLocalDpi xmlns:a14="http://schemas.microsoft.com/office/drawing/2010/main" val="0"/>
@@ -5542,7 +5579,7 @@
                     </pic:cNvPicPr>
                   </pic:nvPicPr>
                   <pic:blipFill>
-                    <a:blip r:embed="rId17">
+                    <a:blip r:embed="rId16">
                       <a:extLst>
                         <a:ext uri="{28A0092B-C50C-407E-A947-70E740481C1C}">
                           <a14:useLocalDpi xmlns:a14="http://schemas.microsoft.com/office/drawing/2010/main" val="0"/>
@@ -5646,7 +5683,7 @@
                     </pic:cNvPicPr>
                   </pic:nvPicPr>
                   <pic:blipFill>
-                    <a:blip r:embed="rId18">
+                    <a:blip r:embed="rId17">
                       <a:extLst>
                         <a:ext uri="{28A0092B-C50C-407E-A947-70E740481C1C}">
                           <a14:useLocalDpi xmlns:a14="http://schemas.microsoft.com/office/drawing/2010/main" val="0"/>
@@ -5757,7 +5794,7 @@
                     </pic:cNvPicPr>
                   </pic:nvPicPr>
                   <pic:blipFill>
-                    <a:blip r:embed="rId19">
+                    <a:blip r:embed="rId18">
                       <a:extLst>
                         <a:ext uri="{28A0092B-C50C-407E-A947-70E740481C1C}">
                           <a14:useLocalDpi xmlns:a14="http://schemas.microsoft.com/office/drawing/2010/main" val="0"/>
@@ -5861,7 +5898,7 @@
                     </pic:cNvPicPr>
                   </pic:nvPicPr>
                   <pic:blipFill>
-                    <a:blip r:embed="rId20">
+                    <a:blip r:embed="rId19">
                       <a:extLst>
                         <a:ext uri="{28A0092B-C50C-407E-A947-70E740481C1C}">
                           <a14:useLocalDpi xmlns:a14="http://schemas.microsoft.com/office/drawing/2010/main" val="0"/>
@@ -5968,7 +6005,7 @@
                     </pic:cNvPicPr>
                   </pic:nvPicPr>
                   <pic:blipFill>
-                    <a:blip r:embed="rId21">
+                    <a:blip r:embed="rId20">
                       <a:extLst>
                         <a:ext uri="{28A0092B-C50C-407E-A947-70E740481C1C}">
                           <a14:useLocalDpi xmlns:a14="http://schemas.microsoft.com/office/drawing/2010/main" val="0"/>
@@ -6047,8 +6084,8 @@
       </w:r>
     </w:p>
     <w:sectPr>
-      <w:headerReference w:type="default" r:id="rId22"/>
-      <w:footerReference w:type="default" r:id="rId23"/>
+      <w:headerReference w:type="default" r:id="rId21"/>
+      <w:footerReference w:type="default" r:id="rId22"/>
       <w:pgSz w:w="12240" w:h="15840"/>
       <w:pgMar w:top="1417" w:right="1440" w:bottom="1417" w:left="1440" w:header="720" w:footer="720" w:gutter="0"/>
       <w:cols w:space="720"/>
@@ -6058,7 +6095,7 @@
 </file>
 
 <file path=word/endnotes.xml><?xml version="1.0" encoding="utf-8"?>
-<w:endnotes xmlns:wpc="http://schemas.microsoft.com/office/word/2010/wordprocessingCanvas" xmlns:mc="http://schemas.openxmlformats.org/markup-compatibility/2006" xmlns:o="urn:schemas-microsoft-com:office:office" xmlns:r="http://schemas.openxmlformats.org/officeDocument/2006/relationships" xmlns:m="http://schemas.openxmlformats.org/officeDocument/2006/math" xmlns:v="urn:schemas-microsoft-com:vml" xmlns:wp14="http://schemas.microsoft.com/office/word/2010/wordprocessingDrawing" xmlns:wp="http://schemas.openxmlformats.org/drawingml/2006/wordprocessingDrawing" xmlns:w10="urn:schemas-microsoft-com:office:word" xmlns:w="http://schemas.openxmlformats.org/wordprocessingml/2006/main" xmlns:w14="http://schemas.microsoft.com/office/word/2010/wordml" xmlns:wpg="http://schemas.microsoft.com/office/word/2010/wordprocessingGroup" xmlns:wpi="http://schemas.microsoft.com/office/word/2010/wordprocessingInk" xmlns:wne="http://schemas.microsoft.com/office/word/2006/wordml" xmlns:wps="http://schemas.microsoft.com/office/word/2010/wordprocessingShape" mc:Ignorable="w14 wp14">
+<w:endnotes xmlns:wpc="http://schemas.microsoft.com/office/word/2010/wordprocessingCanvas" xmlns:cx="http://schemas.microsoft.com/office/drawing/2014/chartex" xmlns:cx1="http://schemas.microsoft.com/office/drawing/2015/9/8/chartex" xmlns:cx2="http://schemas.microsoft.com/office/drawing/2015/10/21/chartex" xmlns:cx3="http://schemas.microsoft.com/office/drawing/2016/5/9/chartex" xmlns:cx4="http://schemas.microsoft.com/office/drawing/2016/5/10/chartex" xmlns:cx5="http://schemas.microsoft.com/office/drawing/2016/5/11/chartex" xmlns:cx6="http://schemas.microsoft.com/office/drawing/2016/5/12/chartex" xmlns:cx7="http://schemas.microsoft.com/office/drawing/2016/5/13/chartex" xmlns:cx8="http://schemas.microsoft.com/office/drawing/2016/5/14/chartex" xmlns:mc="http://schemas.openxmlformats.org/markup-compatibility/2006" xmlns:aink="http://schemas.microsoft.com/office/drawing/2016/ink" xmlns:am3d="http://schemas.microsoft.com/office/drawing/2017/model3d" xmlns:o="urn:schemas-microsoft-com:office:office" xmlns:r="http://schemas.openxmlformats.org/officeDocument/2006/relationships" xmlns:m="http://schemas.openxmlformats.org/officeDocument/2006/math" xmlns:v="urn:schemas-microsoft-com:vml" xmlns:wp14="http://schemas.microsoft.com/office/word/2010/wordprocessingDrawing" xmlns:wp="http://schemas.openxmlformats.org/drawingml/2006/wordprocessingDrawing" xmlns:w10="urn:schemas-microsoft-com:office:word" xmlns:w="http://schemas.openxmlformats.org/wordprocessingml/2006/main" xmlns:w14="http://schemas.microsoft.com/office/word/2010/wordml" xmlns:w15="http://schemas.microsoft.com/office/word/2012/wordml" xmlns:w16cid="http://schemas.microsoft.com/office/word/2016/wordml/cid" xmlns:w16se="http://schemas.microsoft.com/office/word/2015/wordml/symex" xmlns:wpg="http://schemas.microsoft.com/office/word/2010/wordprocessingGroup" xmlns:wpi="http://schemas.microsoft.com/office/word/2010/wordprocessingInk" xmlns:wne="http://schemas.microsoft.com/office/word/2006/wordml" xmlns:wps="http://schemas.microsoft.com/office/word/2010/wordprocessingShape" mc:Ignorable="w14 w15 w16se w16cid wp14">
   <w:endnote w:type="separator" w:id="-1">
     <w:p>
       <w:r>
@@ -6077,7 +6114,7 @@
 </file>
 
 <file path=word/footer1.xml><?xml version="1.0" encoding="utf-8"?>
-<w:ftr xmlns:wpc="http://schemas.microsoft.com/office/word/2010/wordprocessingCanvas" xmlns:mc="http://schemas.openxmlformats.org/markup-compatibility/2006" xmlns:o="urn:schemas-microsoft-com:office:office" xmlns:r="http://schemas.openxmlformats.org/officeDocument/2006/relationships" xmlns:m="http://schemas.openxmlformats.org/officeDocument/2006/math" xmlns:v="urn:schemas-microsoft-com:vml" xmlns:wp14="http://schemas.microsoft.com/office/word/2010/wordprocessingDrawing" xmlns:wp="http://schemas.openxmlformats.org/drawingml/2006/wordprocessingDrawing" xmlns:w10="urn:schemas-microsoft-com:office:word" xmlns:w="http://schemas.openxmlformats.org/wordprocessingml/2006/main" xmlns:w14="http://schemas.microsoft.com/office/word/2010/wordml" xmlns:wpg="http://schemas.microsoft.com/office/word/2010/wordprocessingGroup" xmlns:wpi="http://schemas.microsoft.com/office/word/2010/wordprocessingInk" xmlns:wne="http://schemas.microsoft.com/office/word/2006/wordml" xmlns:wps="http://schemas.microsoft.com/office/word/2010/wordprocessingShape" mc:Ignorable="w14 wp14">
+<w:ftr xmlns:wpc="http://schemas.microsoft.com/office/word/2010/wordprocessingCanvas" xmlns:cx="http://schemas.microsoft.com/office/drawing/2014/chartex" xmlns:cx1="http://schemas.microsoft.com/office/drawing/2015/9/8/chartex" xmlns:cx2="http://schemas.microsoft.com/office/drawing/2015/10/21/chartex" xmlns:cx3="http://schemas.microsoft.com/office/drawing/2016/5/9/chartex" xmlns:cx4="http://schemas.microsoft.com/office/drawing/2016/5/10/chartex" xmlns:cx5="http://schemas.microsoft.com/office/drawing/2016/5/11/chartex" xmlns:cx6="http://schemas.microsoft.com/office/drawing/2016/5/12/chartex" xmlns:cx7="http://schemas.microsoft.com/office/drawing/2016/5/13/chartex" xmlns:cx8="http://schemas.microsoft.com/office/drawing/2016/5/14/chartex" xmlns:mc="http://schemas.openxmlformats.org/markup-compatibility/2006" xmlns:aink="http://schemas.microsoft.com/office/drawing/2016/ink" xmlns:am3d="http://schemas.microsoft.com/office/drawing/2017/model3d" xmlns:o="urn:schemas-microsoft-com:office:office" xmlns:r="http://schemas.openxmlformats.org/officeDocument/2006/relationships" xmlns:m="http://schemas.openxmlformats.org/officeDocument/2006/math" xmlns:v="urn:schemas-microsoft-com:vml" xmlns:wp14="http://schemas.microsoft.com/office/word/2010/wordprocessingDrawing" xmlns:wp="http://schemas.openxmlformats.org/drawingml/2006/wordprocessingDrawing" xmlns:w10="urn:schemas-microsoft-com:office:word" xmlns:w="http://schemas.openxmlformats.org/wordprocessingml/2006/main" xmlns:w14="http://schemas.microsoft.com/office/word/2010/wordml" xmlns:w15="http://schemas.microsoft.com/office/word/2012/wordml" xmlns:w16cid="http://schemas.microsoft.com/office/word/2016/wordml/cid" xmlns:w16se="http://schemas.microsoft.com/office/word/2015/wordml/symex" xmlns:wpg="http://schemas.microsoft.com/office/word/2010/wordprocessingGroup" xmlns:wpi="http://schemas.microsoft.com/office/word/2010/wordprocessingInk" xmlns:wne="http://schemas.microsoft.com/office/word/2006/wordml" xmlns:wps="http://schemas.microsoft.com/office/word/2010/wordprocessingShape" mc:Ignorable="w14 w15 w16se w16cid wp14">
   <w:p>
     <w:pPr>
       <w:pBdr>
@@ -6245,7 +6282,7 @@
 </file>
 
 <file path=word/footnotes.xml><?xml version="1.0" encoding="utf-8"?>
-<w:footnotes xmlns:wpc="http://schemas.microsoft.com/office/word/2010/wordprocessingCanvas" xmlns:mc="http://schemas.openxmlformats.org/markup-compatibility/2006" xmlns:o="urn:schemas-microsoft-com:office:office" xmlns:r="http://schemas.openxmlformats.org/officeDocument/2006/relationships" xmlns:m="http://schemas.openxmlformats.org/officeDocument/2006/math" xmlns:v="urn:schemas-microsoft-com:vml" xmlns:wp14="http://schemas.microsoft.com/office/word/2010/wordprocessingDrawing" xmlns:wp="http://schemas.openxmlformats.org/drawingml/2006/wordprocessingDrawing" xmlns:w10="urn:schemas-microsoft-com:office:word" xmlns:w="http://schemas.openxmlformats.org/wordprocessingml/2006/main" xmlns:w14="http://schemas.microsoft.com/office/word/2010/wordml" xmlns:wpg="http://schemas.microsoft.com/office/word/2010/wordprocessingGroup" xmlns:wpi="http://schemas.microsoft.com/office/word/2010/wordprocessingInk" xmlns:wne="http://schemas.microsoft.com/office/word/2006/wordml" xmlns:wps="http://schemas.microsoft.com/office/word/2010/wordprocessingShape" mc:Ignorable="w14 wp14">
+<w:footnotes xmlns:wpc="http://schemas.microsoft.com/office/word/2010/wordprocessingCanvas" xmlns:cx="http://schemas.microsoft.com/office/drawing/2014/chartex" xmlns:cx1="http://schemas.microsoft.com/office/drawing/2015/9/8/chartex" xmlns:cx2="http://schemas.microsoft.com/office/drawing/2015/10/21/chartex" xmlns:cx3="http://schemas.microsoft.com/office/drawing/2016/5/9/chartex" xmlns:cx4="http://schemas.microsoft.com/office/drawing/2016/5/10/chartex" xmlns:cx5="http://schemas.microsoft.com/office/drawing/2016/5/11/chartex" xmlns:cx6="http://schemas.microsoft.com/office/drawing/2016/5/12/chartex" xmlns:cx7="http://schemas.microsoft.com/office/drawing/2016/5/13/chartex" xmlns:cx8="http://schemas.microsoft.com/office/drawing/2016/5/14/chartex" xmlns:mc="http://schemas.openxmlformats.org/markup-compatibility/2006" xmlns:aink="http://schemas.microsoft.com/office/drawing/2016/ink" xmlns:am3d="http://schemas.microsoft.com/office/drawing/2017/model3d" xmlns:o="urn:schemas-microsoft-com:office:office" xmlns:r="http://schemas.openxmlformats.org/officeDocument/2006/relationships" xmlns:m="http://schemas.openxmlformats.org/officeDocument/2006/math" xmlns:v="urn:schemas-microsoft-com:vml" xmlns:wp14="http://schemas.microsoft.com/office/word/2010/wordprocessingDrawing" xmlns:wp="http://schemas.openxmlformats.org/drawingml/2006/wordprocessingDrawing" xmlns:w10="urn:schemas-microsoft-com:office:word" xmlns:w="http://schemas.openxmlformats.org/wordprocessingml/2006/main" xmlns:w14="http://schemas.microsoft.com/office/word/2010/wordml" xmlns:w15="http://schemas.microsoft.com/office/word/2012/wordml" xmlns:w16cid="http://schemas.microsoft.com/office/word/2016/wordml/cid" xmlns:w16se="http://schemas.microsoft.com/office/word/2015/wordml/symex" xmlns:wpg="http://schemas.microsoft.com/office/word/2010/wordprocessingGroup" xmlns:wpi="http://schemas.microsoft.com/office/word/2010/wordprocessingInk" xmlns:wne="http://schemas.microsoft.com/office/word/2006/wordml" xmlns:wps="http://schemas.microsoft.com/office/word/2010/wordprocessingShape" mc:Ignorable="w14 w15 w16se w16cid wp14">
   <w:footnote w:type="separator" w:id="-1">
     <w:p>
       <w:r>
@@ -6264,7 +6301,7 @@
 </file>
 
 <file path=word/header1.xml><?xml version="1.0" encoding="utf-8"?>
-<w:hdr xmlns:wpc="http://schemas.microsoft.com/office/word/2010/wordprocessingCanvas" xmlns:mc="http://schemas.openxmlformats.org/markup-compatibility/2006" xmlns:o="urn:schemas-microsoft-com:office:office" xmlns:r="http://schemas.openxmlformats.org/officeDocument/2006/relationships" xmlns:m="http://schemas.openxmlformats.org/officeDocument/2006/math" xmlns:v="urn:schemas-microsoft-com:vml" xmlns:wp14="http://schemas.microsoft.com/office/word/2010/wordprocessingDrawing" xmlns:wp="http://schemas.openxmlformats.org/drawingml/2006/wordprocessingDrawing" xmlns:w10="urn:schemas-microsoft-com:office:word" xmlns:w="http://schemas.openxmlformats.org/wordprocessingml/2006/main" xmlns:w14="http://schemas.microsoft.com/office/word/2010/wordml" xmlns:wpg="http://schemas.microsoft.com/office/word/2010/wordprocessingGroup" xmlns:wpi="http://schemas.microsoft.com/office/word/2010/wordprocessingInk" xmlns:wne="http://schemas.microsoft.com/office/word/2006/wordml" xmlns:wps="http://schemas.microsoft.com/office/word/2010/wordprocessingShape" mc:Ignorable="w14 wp14">
+<w:hdr xmlns:wpc="http://schemas.microsoft.com/office/word/2010/wordprocessingCanvas" xmlns:cx="http://schemas.microsoft.com/office/drawing/2014/chartex" xmlns:cx1="http://schemas.microsoft.com/office/drawing/2015/9/8/chartex" xmlns:cx2="http://schemas.microsoft.com/office/drawing/2015/10/21/chartex" xmlns:cx3="http://schemas.microsoft.com/office/drawing/2016/5/9/chartex" xmlns:cx4="http://schemas.microsoft.com/office/drawing/2016/5/10/chartex" xmlns:cx5="http://schemas.microsoft.com/office/drawing/2016/5/11/chartex" xmlns:cx6="http://schemas.microsoft.com/office/drawing/2016/5/12/chartex" xmlns:cx7="http://schemas.microsoft.com/office/drawing/2016/5/13/chartex" xmlns:cx8="http://schemas.microsoft.com/office/drawing/2016/5/14/chartex" xmlns:mc="http://schemas.openxmlformats.org/markup-compatibility/2006" xmlns:aink="http://schemas.microsoft.com/office/drawing/2016/ink" xmlns:am3d="http://schemas.microsoft.com/office/drawing/2017/model3d" xmlns:o="urn:schemas-microsoft-com:office:office" xmlns:r="http://schemas.openxmlformats.org/officeDocument/2006/relationships" xmlns:m="http://schemas.openxmlformats.org/officeDocument/2006/math" xmlns:v="urn:schemas-microsoft-com:vml" xmlns:wp14="http://schemas.microsoft.com/office/word/2010/wordprocessingDrawing" xmlns:wp="http://schemas.openxmlformats.org/drawingml/2006/wordprocessingDrawing" xmlns:w10="urn:schemas-microsoft-com:office:word" xmlns:w="http://schemas.openxmlformats.org/wordprocessingml/2006/main" xmlns:w14="http://schemas.microsoft.com/office/word/2010/wordml" xmlns:w15="http://schemas.microsoft.com/office/word/2012/wordml" xmlns:w16cid="http://schemas.microsoft.com/office/word/2016/wordml/cid" xmlns:w16se="http://schemas.microsoft.com/office/word/2015/wordml/symex" xmlns:wpg="http://schemas.microsoft.com/office/word/2010/wordprocessingGroup" xmlns:wpi="http://schemas.microsoft.com/office/word/2010/wordprocessingInk" xmlns:wne="http://schemas.microsoft.com/office/word/2006/wordml" xmlns:wps="http://schemas.microsoft.com/office/word/2010/wordprocessingShape" mc:Ignorable="w14 w15 w16se w16cid wp14">
   <w:p>
     <w:pPr>
       <w:rPr>
@@ -6341,7 +6378,7 @@
 </file>
 
 <file path=word/header2.xml><?xml version="1.0" encoding="utf-8"?>
-<w:hdr xmlns:wpc="http://schemas.microsoft.com/office/word/2010/wordprocessingCanvas" xmlns:mc="http://schemas.openxmlformats.org/markup-compatibility/2006" xmlns:o="urn:schemas-microsoft-com:office:office" xmlns:r="http://schemas.openxmlformats.org/officeDocument/2006/relationships" xmlns:m="http://schemas.openxmlformats.org/officeDocument/2006/math" xmlns:v="urn:schemas-microsoft-com:vml" xmlns:wp14="http://schemas.microsoft.com/office/word/2010/wordprocessingDrawing" xmlns:wp="http://schemas.openxmlformats.org/drawingml/2006/wordprocessingDrawing" xmlns:w10="urn:schemas-microsoft-com:office:word" xmlns:w="http://schemas.openxmlformats.org/wordprocessingml/2006/main" xmlns:w14="http://schemas.microsoft.com/office/word/2010/wordml" xmlns:wpg="http://schemas.microsoft.com/office/word/2010/wordprocessingGroup" xmlns:wpi="http://schemas.microsoft.com/office/word/2010/wordprocessingInk" xmlns:wne="http://schemas.microsoft.com/office/word/2006/wordml" xmlns:wps="http://schemas.microsoft.com/office/word/2010/wordprocessingShape" mc:Ignorable="w14 wp14">
+<w:hdr xmlns:wpc="http://schemas.microsoft.com/office/word/2010/wordprocessingCanvas" xmlns:cx="http://schemas.microsoft.com/office/drawing/2014/chartex" xmlns:cx1="http://schemas.microsoft.com/office/drawing/2015/9/8/chartex" xmlns:cx2="http://schemas.microsoft.com/office/drawing/2015/10/21/chartex" xmlns:cx3="http://schemas.microsoft.com/office/drawing/2016/5/9/chartex" xmlns:cx4="http://schemas.microsoft.com/office/drawing/2016/5/10/chartex" xmlns:cx5="http://schemas.microsoft.com/office/drawing/2016/5/11/chartex" xmlns:cx6="http://schemas.microsoft.com/office/drawing/2016/5/12/chartex" xmlns:cx7="http://schemas.microsoft.com/office/drawing/2016/5/13/chartex" xmlns:cx8="http://schemas.microsoft.com/office/drawing/2016/5/14/chartex" xmlns:mc="http://schemas.openxmlformats.org/markup-compatibility/2006" xmlns:aink="http://schemas.microsoft.com/office/drawing/2016/ink" xmlns:am3d="http://schemas.microsoft.com/office/drawing/2017/model3d" xmlns:o="urn:schemas-microsoft-com:office:office" xmlns:r="http://schemas.openxmlformats.org/officeDocument/2006/relationships" xmlns:m="http://schemas.openxmlformats.org/officeDocument/2006/math" xmlns:v="urn:schemas-microsoft-com:vml" xmlns:wp14="http://schemas.microsoft.com/office/word/2010/wordprocessingDrawing" xmlns:wp="http://schemas.openxmlformats.org/drawingml/2006/wordprocessingDrawing" xmlns:w10="urn:schemas-microsoft-com:office:word" xmlns:w="http://schemas.openxmlformats.org/wordprocessingml/2006/main" xmlns:w14="http://schemas.microsoft.com/office/word/2010/wordml" xmlns:w15="http://schemas.microsoft.com/office/word/2012/wordml" xmlns:w16cid="http://schemas.microsoft.com/office/word/2016/wordml/cid" xmlns:w16se="http://schemas.microsoft.com/office/word/2015/wordml/symex" xmlns:wpg="http://schemas.microsoft.com/office/word/2010/wordprocessingGroup" xmlns:wpi="http://schemas.microsoft.com/office/word/2010/wordprocessingInk" xmlns:wne="http://schemas.microsoft.com/office/word/2006/wordml" xmlns:wps="http://schemas.microsoft.com/office/word/2010/wordprocessingShape" mc:Ignorable="w14 w15 w16se w16cid wp14">
   <w:p>
     <w:pPr>
       <w:pBdr>
@@ -6421,7 +6458,7 @@
             <w:t>:           &lt;1.</w:t>
           </w:r>
           <w:r>
-            <w:t>6</w:t>
+            <w:t>7</w:t>
           </w:r>
           <w:r>
             <w:t>&gt;</w:t>
@@ -6520,8 +6557,8 @@
 </file>
 
 <file path=word/numbering.xml><?xml version="1.0" encoding="utf-8"?>
-<w:numbering xmlns:wpc="http://schemas.microsoft.com/office/word/2010/wordprocessingCanvas" xmlns:mc="http://schemas.openxmlformats.org/markup-compatibility/2006" xmlns:o="urn:schemas-microsoft-com:office:office" xmlns:r="http://schemas.openxmlformats.org/officeDocument/2006/relationships" xmlns:m="http://schemas.openxmlformats.org/officeDocument/2006/math" xmlns:v="urn:schemas-microsoft-com:vml" xmlns:wp14="http://schemas.microsoft.com/office/word/2010/wordprocessingDrawing" xmlns:wp="http://schemas.openxmlformats.org/drawingml/2006/wordprocessingDrawing" xmlns:w10="urn:schemas-microsoft-com:office:word" xmlns:w="http://schemas.openxmlformats.org/wordprocessingml/2006/main" xmlns:w14="http://schemas.microsoft.com/office/word/2010/wordml" xmlns:wpg="http://schemas.microsoft.com/office/word/2010/wordprocessingGroup" xmlns:wpi="http://schemas.microsoft.com/office/word/2010/wordprocessingInk" xmlns:wne="http://schemas.microsoft.com/office/word/2006/wordml" xmlns:wps="http://schemas.microsoft.com/office/word/2010/wordprocessingShape" mc:Ignorable="w14 wp14">
-  <w:abstractNum w:abstractNumId="0">
+<w:numbering xmlns:wpc="http://schemas.microsoft.com/office/word/2010/wordprocessingCanvas" xmlns:cx="http://schemas.microsoft.com/office/drawing/2014/chartex" xmlns:cx1="http://schemas.microsoft.com/office/drawing/2015/9/8/chartex" xmlns:cx2="http://schemas.microsoft.com/office/drawing/2015/10/21/chartex" xmlns:cx3="http://schemas.microsoft.com/office/drawing/2016/5/9/chartex" xmlns:cx4="http://schemas.microsoft.com/office/drawing/2016/5/10/chartex" xmlns:cx5="http://schemas.microsoft.com/office/drawing/2016/5/11/chartex" xmlns:cx6="http://schemas.microsoft.com/office/drawing/2016/5/12/chartex" xmlns:cx7="http://schemas.microsoft.com/office/drawing/2016/5/13/chartex" xmlns:cx8="http://schemas.microsoft.com/office/drawing/2016/5/14/chartex" xmlns:mc="http://schemas.openxmlformats.org/markup-compatibility/2006" xmlns:aink="http://schemas.microsoft.com/office/drawing/2016/ink" xmlns:am3d="http://schemas.microsoft.com/office/drawing/2017/model3d" xmlns:o="urn:schemas-microsoft-com:office:office" xmlns:r="http://schemas.openxmlformats.org/officeDocument/2006/relationships" xmlns:m="http://schemas.openxmlformats.org/officeDocument/2006/math" xmlns:v="urn:schemas-microsoft-com:vml" xmlns:wp14="http://schemas.microsoft.com/office/word/2010/wordprocessingDrawing" xmlns:wp="http://schemas.openxmlformats.org/drawingml/2006/wordprocessingDrawing" xmlns:w10="urn:schemas-microsoft-com:office:word" xmlns:w="http://schemas.openxmlformats.org/wordprocessingml/2006/main" xmlns:w14="http://schemas.microsoft.com/office/word/2010/wordml" xmlns:w15="http://schemas.microsoft.com/office/word/2012/wordml" xmlns:w16cid="http://schemas.microsoft.com/office/word/2016/wordml/cid" xmlns:w16se="http://schemas.microsoft.com/office/word/2015/wordml/symex" xmlns:wpg="http://schemas.microsoft.com/office/word/2010/wordprocessingGroup" xmlns:wpi="http://schemas.microsoft.com/office/word/2010/wordprocessingInk" xmlns:wne="http://schemas.microsoft.com/office/word/2006/wordml" xmlns:wps="http://schemas.microsoft.com/office/word/2010/wordprocessingShape" mc:Ignorable="w14 w15 w16se w16cid wp14">
+  <w:abstractNum w:abstractNumId="0" w15:restartNumberingAfterBreak="0">
     <w:nsid w:val="095D56D3"/>
     <w:multiLevelType w:val="multilevel"/>
     <w:tmpl w:val="4B8EFE9A"/>
@@ -6634,7 +6671,7 @@
       </w:rPr>
     </w:lvl>
   </w:abstractNum>
-  <w:abstractNum w:abstractNumId="1">
+  <w:abstractNum w:abstractNumId="1" w15:restartNumberingAfterBreak="0">
     <w:nsid w:val="0E980B7B"/>
     <w:multiLevelType w:val="multilevel"/>
     <w:tmpl w:val="3E686784"/>
@@ -6747,7 +6784,7 @@
       </w:rPr>
     </w:lvl>
   </w:abstractNum>
-  <w:abstractNum w:abstractNumId="2">
+  <w:abstractNum w:abstractNumId="2" w15:restartNumberingAfterBreak="0">
     <w:nsid w:val="126266EB"/>
     <w:multiLevelType w:val="hybridMultilevel"/>
     <w:tmpl w:val="155A9D42"/>
@@ -6860,7 +6897,7 @@
       </w:rPr>
     </w:lvl>
   </w:abstractNum>
-  <w:abstractNum w:abstractNumId="3">
+  <w:abstractNum w:abstractNumId="3" w15:restartNumberingAfterBreak="0">
     <w:nsid w:val="256543CD"/>
     <w:multiLevelType w:val="multilevel"/>
     <w:tmpl w:val="A154A438"/>
@@ -6946,7 +6983,7 @@
       </w:pPr>
     </w:lvl>
   </w:abstractNum>
-  <w:abstractNum w:abstractNumId="4">
+  <w:abstractNum w:abstractNumId="4" w15:restartNumberingAfterBreak="0">
     <w:nsid w:val="45D427DB"/>
     <w:multiLevelType w:val="multilevel"/>
     <w:tmpl w:val="6608D2A2"/>
@@ -7059,7 +7096,7 @@
       </w:rPr>
     </w:lvl>
   </w:abstractNum>
-  <w:abstractNum w:abstractNumId="5">
+  <w:abstractNum w:abstractNumId="5" w15:restartNumberingAfterBreak="0">
     <w:nsid w:val="788E2422"/>
     <w:multiLevelType w:val="multilevel"/>
     <w:tmpl w:val="DA020ED4"/>
@@ -7195,7 +7232,7 @@
 </file>
 
 <file path=word/styles.xml><?xml version="1.0" encoding="utf-8"?>
-<w:styles xmlns:mc="http://schemas.openxmlformats.org/markup-compatibility/2006" xmlns:r="http://schemas.openxmlformats.org/officeDocument/2006/relationships" xmlns:w="http://schemas.openxmlformats.org/wordprocessingml/2006/main" xmlns:w14="http://schemas.microsoft.com/office/word/2010/wordml" mc:Ignorable="w14">
+<w:styles xmlns:mc="http://schemas.openxmlformats.org/markup-compatibility/2006" xmlns:r="http://schemas.openxmlformats.org/officeDocument/2006/relationships" xmlns:w="http://schemas.openxmlformats.org/wordprocessingml/2006/main" xmlns:w14="http://schemas.microsoft.com/office/word/2010/wordml" xmlns:w15="http://schemas.microsoft.com/office/word/2012/wordml" xmlns:w16cid="http://schemas.microsoft.com/office/word/2016/wordml/cid" xmlns:w16se="http://schemas.microsoft.com/office/word/2015/wordml/symex" mc:Ignorable="w14 w15 w16se w16cid">
   <w:docDefaults>
     <w:rPrDefault>
       <w:rPr>
@@ -7209,144 +7246,382 @@
       </w:pPr>
     </w:pPrDefault>
   </w:docDefaults>
-  <w:latentStyles w:defLockedState="0" w:defUIPriority="99" w:defSemiHidden="1" w:defUnhideWhenUsed="1" w:defQFormat="0" w:count="267">
-    <w:lsdException w:name="Normal" w:semiHidden="0" w:uiPriority="0" w:unhideWhenUsed="0" w:qFormat="1"/>
-    <w:lsdException w:name="heading 1" w:semiHidden="0" w:uiPriority="9" w:unhideWhenUsed="0" w:qFormat="1"/>
-    <w:lsdException w:name="heading 2" w:uiPriority="9" w:qFormat="1"/>
-    <w:lsdException w:name="heading 3" w:uiPriority="9" w:qFormat="1"/>
-    <w:lsdException w:name="heading 4" w:uiPriority="9" w:qFormat="1"/>
-    <w:lsdException w:name="heading 5" w:uiPriority="9" w:qFormat="1"/>
-    <w:lsdException w:name="heading 6" w:uiPriority="9" w:qFormat="1"/>
-    <w:lsdException w:name="heading 7" w:uiPriority="9" w:qFormat="1"/>
-    <w:lsdException w:name="heading 8" w:uiPriority="9" w:qFormat="1"/>
-    <w:lsdException w:name="heading 9" w:uiPriority="9" w:qFormat="1"/>
-    <w:lsdException w:name="toc 1" w:uiPriority="39"/>
-    <w:lsdException w:name="toc 2" w:uiPriority="39"/>
-    <w:lsdException w:name="toc 3" w:uiPriority="39"/>
-    <w:lsdException w:name="toc 4" w:uiPriority="39"/>
-    <w:lsdException w:name="toc 5" w:uiPriority="39"/>
-    <w:lsdException w:name="toc 6" w:uiPriority="39"/>
-    <w:lsdException w:name="toc 7" w:uiPriority="39"/>
-    <w:lsdException w:name="toc 8" w:uiPriority="39"/>
-    <w:lsdException w:name="toc 9" w:uiPriority="39"/>
-    <w:lsdException w:name="caption" w:uiPriority="35" w:qFormat="1"/>
-    <w:lsdException w:name="Title" w:semiHidden="0" w:uiPriority="10" w:unhideWhenUsed="0" w:qFormat="1"/>
-    <w:lsdException w:name="Default Paragraph Font" w:uiPriority="1"/>
-    <w:lsdException w:name="Subtitle" w:semiHidden="0" w:uiPriority="11" w:unhideWhenUsed="0" w:qFormat="1"/>
-    <w:lsdException w:name="Strong" w:semiHidden="0" w:uiPriority="22" w:unhideWhenUsed="0" w:qFormat="1"/>
-    <w:lsdException w:name="Emphasis" w:semiHidden="0" w:uiPriority="20" w:unhideWhenUsed="0" w:qFormat="1"/>
-    <w:lsdException w:name="Table Grid" w:uiPriority="39"/>
-    <w:lsdException w:name="Placeholder Text" w:unhideWhenUsed="0"/>
-    <w:lsdException w:name="No Spacing" w:semiHidden="0" w:uiPriority="1" w:unhideWhenUsed="0" w:qFormat="1"/>
-    <w:lsdException w:name="Light Shading" w:semiHidden="0" w:uiPriority="60" w:unhideWhenUsed="0"/>
-    <w:lsdException w:name="Light List" w:semiHidden="0" w:uiPriority="61" w:unhideWhenUsed="0"/>
-    <w:lsdException w:name="Light Grid" w:semiHidden="0" w:uiPriority="62" w:unhideWhenUsed="0"/>
-    <w:lsdException w:name="Medium Shading 1" w:semiHidden="0" w:uiPriority="63" w:unhideWhenUsed="0"/>
-    <w:lsdException w:name="Medium Shading 2" w:semiHidden="0" w:uiPriority="64" w:unhideWhenUsed="0"/>
-    <w:lsdException w:name="Medium List 1" w:semiHidden="0" w:uiPriority="65" w:unhideWhenUsed="0"/>
-    <w:lsdException w:name="Medium List 2" w:semiHidden="0" w:uiPriority="66" w:unhideWhenUsed="0"/>
-    <w:lsdException w:name="Medium Grid 1" w:semiHidden="0" w:uiPriority="67" w:unhideWhenUsed="0"/>
-    <w:lsdException w:name="Medium Grid 2" w:semiHidden="0" w:uiPriority="68" w:unhideWhenUsed="0"/>
-    <w:lsdException w:name="Medium Grid 3" w:semiHidden="0" w:uiPriority="69" w:unhideWhenUsed="0"/>
-    <w:lsdException w:name="Dark List" w:semiHidden="0" w:uiPriority="70" w:unhideWhenUsed="0"/>
-    <w:lsdException w:name="Colorful Shading" w:semiHidden="0" w:uiPriority="71" w:unhideWhenUsed="0"/>
-    <w:lsdException w:name="Colorful List" w:semiHidden="0" w:uiPriority="72" w:unhideWhenUsed="0"/>
-    <w:lsdException w:name="Colorful Grid" w:semiHidden="0" w:uiPriority="73" w:unhideWhenUsed="0"/>
-    <w:lsdException w:name="Light Shading Accent 1" w:semiHidden="0" w:uiPriority="60" w:unhideWhenUsed="0"/>
-    <w:lsdException w:name="Light List Accent 1" w:semiHidden="0" w:uiPriority="61" w:unhideWhenUsed="0"/>
-    <w:lsdException w:name="Light Grid Accent 1" w:semiHidden="0" w:uiPriority="62" w:unhideWhenUsed="0"/>
-    <w:lsdException w:name="Medium Shading 1 Accent 1" w:semiHidden="0" w:uiPriority="63" w:unhideWhenUsed="0"/>
-    <w:lsdException w:name="Medium Shading 2 Accent 1" w:semiHidden="0" w:uiPriority="64" w:unhideWhenUsed="0"/>
-    <w:lsdException w:name="Medium List 1 Accent 1" w:semiHidden="0" w:uiPriority="65" w:unhideWhenUsed="0"/>
-    <w:lsdException w:name="Revision" w:unhideWhenUsed="0"/>
-    <w:lsdException w:name="List Paragraph" w:semiHidden="0" w:uiPriority="34" w:unhideWhenUsed="0" w:qFormat="1"/>
-    <w:lsdException w:name="Quote" w:semiHidden="0" w:uiPriority="29" w:unhideWhenUsed="0" w:qFormat="1"/>
-    <w:lsdException w:name="Intense Quote" w:semiHidden="0" w:uiPriority="30" w:unhideWhenUsed="0" w:qFormat="1"/>
-    <w:lsdException w:name="Medium List 2 Accent 1" w:semiHidden="0" w:uiPriority="66" w:unhideWhenUsed="0"/>
-    <w:lsdException w:name="Medium Grid 1 Accent 1" w:semiHidden="0" w:uiPriority="67" w:unhideWhenUsed="0"/>
-    <w:lsdException w:name="Medium Grid 2 Accent 1" w:semiHidden="0" w:uiPriority="68" w:unhideWhenUsed="0"/>
-    <w:lsdException w:name="Medium Grid 3 Accent 1" w:semiHidden="0" w:uiPriority="69" w:unhideWhenUsed="0"/>
-    <w:lsdException w:name="Dark List Accent 1" w:semiHidden="0" w:uiPriority="70" w:unhideWhenUsed="0"/>
-    <w:lsdException w:name="Colorful Shading Accent 1" w:semiHidden="0" w:uiPriority="71" w:unhideWhenUsed="0"/>
-    <w:lsdException w:name="Colorful List Accent 1" w:semiHidden="0" w:uiPriority="72" w:unhideWhenUsed="0"/>
-    <w:lsdException w:name="Colorful Grid Accent 1" w:semiHidden="0" w:uiPriority="73" w:unhideWhenUsed="0"/>
-    <w:lsdException w:name="Light Shading Accent 2" w:semiHidden="0" w:uiPriority="60" w:unhideWhenUsed="0"/>
-    <w:lsdException w:name="Light List Accent 2" w:semiHidden="0" w:uiPriority="61" w:unhideWhenUsed="0"/>
-    <w:lsdException w:name="Light Grid Accent 2" w:semiHidden="0" w:uiPriority="62" w:unhideWhenUsed="0"/>
-    <w:lsdException w:name="Medium Shading 1 Accent 2" w:semiHidden="0" w:uiPriority="63" w:unhideWhenUsed="0"/>
-    <w:lsdException w:name="Medium Shading 2 Accent 2" w:semiHidden="0" w:uiPriority="64" w:unhideWhenUsed="0"/>
-    <w:lsdException w:name="Medium List 1 Accent 2" w:semiHidden="0" w:uiPriority="65" w:unhideWhenUsed="0"/>
-    <w:lsdException w:name="Medium List 2 Accent 2" w:semiHidden="0" w:uiPriority="66" w:unhideWhenUsed="0"/>
-    <w:lsdException w:name="Medium Grid 1 Accent 2" w:semiHidden="0" w:uiPriority="67" w:unhideWhenUsed="0"/>
-    <w:lsdException w:name="Medium Grid 2 Accent 2" w:semiHidden="0" w:uiPriority="68" w:unhideWhenUsed="0"/>
-    <w:lsdException w:name="Medium Grid 3 Accent 2" w:semiHidden="0" w:uiPriority="69" w:unhideWhenUsed="0"/>
-    <w:lsdException w:name="Dark List Accent 2" w:semiHidden="0" w:uiPriority="70" w:unhideWhenUsed="0"/>
-    <w:lsdException w:name="Colorful Shading Accent 2" w:semiHidden="0" w:uiPriority="71" w:unhideWhenUsed="0"/>
-    <w:lsdException w:name="Colorful List Accent 2" w:semiHidden="0" w:uiPriority="72" w:unhideWhenUsed="0"/>
-    <w:lsdException w:name="Colorful Grid Accent 2" w:semiHidden="0" w:uiPriority="73" w:unhideWhenUsed="0"/>
-    <w:lsdException w:name="Light Shading Accent 3" w:semiHidden="0" w:uiPriority="60" w:unhideWhenUsed="0"/>
-    <w:lsdException w:name="Light List Accent 3" w:semiHidden="0" w:uiPriority="61" w:unhideWhenUsed="0"/>
-    <w:lsdException w:name="Light Grid Accent 3" w:semiHidden="0" w:uiPriority="62" w:unhideWhenUsed="0"/>
-    <w:lsdException w:name="Medium Shading 1 Accent 3" w:semiHidden="0" w:uiPriority="63" w:unhideWhenUsed="0"/>
-    <w:lsdException w:name="Medium Shading 2 Accent 3" w:semiHidden="0" w:uiPriority="64" w:unhideWhenUsed="0"/>
-    <w:lsdException w:name="Medium List 1 Accent 3" w:semiHidden="0" w:uiPriority="65" w:unhideWhenUsed="0"/>
-    <w:lsdException w:name="Medium List 2 Accent 3" w:semiHidden="0" w:uiPriority="66" w:unhideWhenUsed="0"/>
-    <w:lsdException w:name="Medium Grid 1 Accent 3" w:semiHidden="0" w:uiPriority="67" w:unhideWhenUsed="0"/>
-    <w:lsdException w:name="Medium Grid 2 Accent 3" w:semiHidden="0" w:uiPriority="68" w:unhideWhenUsed="0"/>
-    <w:lsdException w:name="Medium Grid 3 Accent 3" w:semiHidden="0" w:uiPriority="69" w:unhideWhenUsed="0"/>
-    <w:lsdException w:name="Dark List Accent 3" w:semiHidden="0" w:uiPriority="70" w:unhideWhenUsed="0"/>
-    <w:lsdException w:name="Colorful Shading Accent 3" w:semiHidden="0" w:uiPriority="71" w:unhideWhenUsed="0"/>
-    <w:lsdException w:name="Colorful List Accent 3" w:semiHidden="0" w:uiPriority="72" w:unhideWhenUsed="0"/>
-    <w:lsdException w:name="Colorful Grid Accent 3" w:semiHidden="0" w:uiPriority="73" w:unhideWhenUsed="0"/>
-    <w:lsdException w:name="Light Shading Accent 4" w:semiHidden="0" w:uiPriority="60" w:unhideWhenUsed="0"/>
-    <w:lsdException w:name="Light List Accent 4" w:semiHidden="0" w:uiPriority="61" w:unhideWhenUsed="0"/>
-    <w:lsdException w:name="Light Grid Accent 4" w:semiHidden="0" w:uiPriority="62" w:unhideWhenUsed="0"/>
-    <w:lsdException w:name="Medium Shading 1 Accent 4" w:semiHidden="0" w:uiPriority="63" w:unhideWhenUsed="0"/>
-    <w:lsdException w:name="Medium Shading 2 Accent 4" w:semiHidden="0" w:uiPriority="64" w:unhideWhenUsed="0"/>
-    <w:lsdException w:name="Medium List 1 Accent 4" w:semiHidden="0" w:uiPriority="65" w:unhideWhenUsed="0"/>
-    <w:lsdException w:name="Medium List 2 Accent 4" w:semiHidden="0" w:uiPriority="66" w:unhideWhenUsed="0"/>
-    <w:lsdException w:name="Medium Grid 1 Accent 4" w:semiHidden="0" w:uiPriority="67" w:unhideWhenUsed="0"/>
-    <w:lsdException w:name="Medium Grid 2 Accent 4" w:semiHidden="0" w:uiPriority="68" w:unhideWhenUsed="0"/>
-    <w:lsdException w:name="Medium Grid 3 Accent 4" w:semiHidden="0" w:uiPriority="69" w:unhideWhenUsed="0"/>
-    <w:lsdException w:name="Dark List Accent 4" w:semiHidden="0" w:uiPriority="70" w:unhideWhenUsed="0"/>
-    <w:lsdException w:name="Colorful Shading Accent 4" w:semiHidden="0" w:uiPriority="71" w:unhideWhenUsed="0"/>
-    <w:lsdException w:name="Colorful List Accent 4" w:semiHidden="0" w:uiPriority="72" w:unhideWhenUsed="0"/>
-    <w:lsdException w:name="Colorful Grid Accent 4" w:semiHidden="0" w:uiPriority="73" w:unhideWhenUsed="0"/>
-    <w:lsdException w:name="Light Shading Accent 5" w:semiHidden="0" w:uiPriority="60" w:unhideWhenUsed="0"/>
-    <w:lsdException w:name="Light List Accent 5" w:semiHidden="0" w:uiPriority="61" w:unhideWhenUsed="0"/>
-    <w:lsdException w:name="Light Grid Accent 5" w:semiHidden="0" w:uiPriority="62" w:unhideWhenUsed="0"/>
-    <w:lsdException w:name="Medium Shading 1 Accent 5" w:semiHidden="0" w:uiPriority="63" w:unhideWhenUsed="0"/>
-    <w:lsdException w:name="Medium Shading 2 Accent 5" w:semiHidden="0" w:uiPriority="64" w:unhideWhenUsed="0"/>
-    <w:lsdException w:name="Medium List 1 Accent 5" w:semiHidden="0" w:uiPriority="65" w:unhideWhenUsed="0"/>
-    <w:lsdException w:name="Medium List 2 Accent 5" w:semiHidden="0" w:uiPriority="66" w:unhideWhenUsed="0"/>
-    <w:lsdException w:name="Medium Grid 1 Accent 5" w:semiHidden="0" w:uiPriority="67" w:unhideWhenUsed="0"/>
-    <w:lsdException w:name="Medium Grid 2 Accent 5" w:semiHidden="0" w:uiPriority="68" w:unhideWhenUsed="0"/>
-    <w:lsdException w:name="Medium Grid 3 Accent 5" w:semiHidden="0" w:uiPriority="69" w:unhideWhenUsed="0"/>
-    <w:lsdException w:name="Dark List Accent 5" w:semiHidden="0" w:uiPriority="70" w:unhideWhenUsed="0"/>
-    <w:lsdException w:name="Colorful Shading Accent 5" w:semiHidden="0" w:uiPriority="71" w:unhideWhenUsed="0"/>
-    <w:lsdException w:name="Colorful List Accent 5" w:semiHidden="0" w:uiPriority="72" w:unhideWhenUsed="0"/>
-    <w:lsdException w:name="Colorful Grid Accent 5" w:semiHidden="0" w:uiPriority="73" w:unhideWhenUsed="0"/>
-    <w:lsdException w:name="Light Shading Accent 6" w:semiHidden="0" w:uiPriority="60" w:unhideWhenUsed="0"/>
-    <w:lsdException w:name="Light List Accent 6" w:semiHidden="0" w:uiPriority="61" w:unhideWhenUsed="0"/>
-    <w:lsdException w:name="Light Grid Accent 6" w:semiHidden="0" w:uiPriority="62" w:unhideWhenUsed="0"/>
-    <w:lsdException w:name="Medium Shading 1 Accent 6" w:semiHidden="0" w:uiPriority="63" w:unhideWhenUsed="0"/>
-    <w:lsdException w:name="Medium Shading 2 Accent 6" w:semiHidden="0" w:uiPriority="64" w:unhideWhenUsed="0"/>
-    <w:lsdException w:name="Medium List 1 Accent 6" w:semiHidden="0" w:uiPriority="65" w:unhideWhenUsed="0"/>
-    <w:lsdException w:name="Medium List 2 Accent 6" w:semiHidden="0" w:uiPriority="66" w:unhideWhenUsed="0"/>
-    <w:lsdException w:name="Medium Grid 1 Accent 6" w:semiHidden="0" w:uiPriority="67" w:unhideWhenUsed="0"/>
-    <w:lsdException w:name="Medium Grid 2 Accent 6" w:semiHidden="0" w:uiPriority="68" w:unhideWhenUsed="0"/>
-    <w:lsdException w:name="Medium Grid 3 Accent 6" w:semiHidden="0" w:uiPriority="69" w:unhideWhenUsed="0"/>
-    <w:lsdException w:name="Dark List Accent 6" w:semiHidden="0" w:uiPriority="70" w:unhideWhenUsed="0"/>
-    <w:lsdException w:name="Colorful Shading Accent 6" w:semiHidden="0" w:uiPriority="71" w:unhideWhenUsed="0"/>
-    <w:lsdException w:name="Colorful List Accent 6" w:semiHidden="0" w:uiPriority="72" w:unhideWhenUsed="0"/>
-    <w:lsdException w:name="Colorful Grid Accent 6" w:semiHidden="0" w:uiPriority="73" w:unhideWhenUsed="0"/>
-    <w:lsdException w:name="Subtle Emphasis" w:semiHidden="0" w:uiPriority="19" w:unhideWhenUsed="0" w:qFormat="1"/>
-    <w:lsdException w:name="Intense Emphasis" w:semiHidden="0" w:uiPriority="21" w:unhideWhenUsed="0" w:qFormat="1"/>
-    <w:lsdException w:name="Subtle Reference" w:semiHidden="0" w:uiPriority="31" w:unhideWhenUsed="0" w:qFormat="1"/>
-    <w:lsdException w:name="Intense Reference" w:semiHidden="0" w:uiPriority="32" w:unhideWhenUsed="0" w:qFormat="1"/>
-    <w:lsdException w:name="Book Title" w:semiHidden="0" w:uiPriority="33" w:unhideWhenUsed="0" w:qFormat="1"/>
-    <w:lsdException w:name="Bibliography" w:uiPriority="37"/>
-    <w:lsdException w:name="TOC Heading" w:uiPriority="39" w:qFormat="1"/>
+  <w:latentStyles w:defLockedState="0" w:defUIPriority="99" w:defSemiHidden="0" w:defUnhideWhenUsed="0" w:defQFormat="0" w:count="375">
+    <w:lsdException w:name="Normal" w:uiPriority="0" w:qFormat="1"/>
+    <w:lsdException w:name="heading 1" w:uiPriority="9" w:qFormat="1"/>
+    <w:lsdException w:name="heading 2" w:semiHidden="1" w:uiPriority="9" w:unhideWhenUsed="1" w:qFormat="1"/>
+    <w:lsdException w:name="heading 3" w:semiHidden="1" w:uiPriority="9" w:unhideWhenUsed="1" w:qFormat="1"/>
+    <w:lsdException w:name="heading 4" w:semiHidden="1" w:uiPriority="9" w:unhideWhenUsed="1" w:qFormat="1"/>
+    <w:lsdException w:name="heading 5" w:semiHidden="1" w:uiPriority="9" w:unhideWhenUsed="1" w:qFormat="1"/>
+    <w:lsdException w:name="heading 6" w:semiHidden="1" w:uiPriority="9" w:unhideWhenUsed="1" w:qFormat="1"/>
+    <w:lsdException w:name="heading 7" w:semiHidden="1" w:uiPriority="9" w:unhideWhenUsed="1" w:qFormat="1"/>
+    <w:lsdException w:name="heading 8" w:semiHidden="1" w:uiPriority="9" w:unhideWhenUsed="1" w:qFormat="1"/>
+    <w:lsdException w:name="heading 9" w:semiHidden="1" w:uiPriority="9" w:unhideWhenUsed="1" w:qFormat="1"/>
+    <w:lsdException w:name="index 1" w:semiHidden="1" w:unhideWhenUsed="1"/>
+    <w:lsdException w:name="index 2" w:semiHidden="1" w:unhideWhenUsed="1"/>
+    <w:lsdException w:name="index 3" w:semiHidden="1" w:unhideWhenUsed="1"/>
+    <w:lsdException w:name="index 4" w:semiHidden="1" w:unhideWhenUsed="1"/>
+    <w:lsdException w:name="index 5" w:semiHidden="1" w:unhideWhenUsed="1"/>
+    <w:lsdException w:name="index 6" w:semiHidden="1" w:unhideWhenUsed="1"/>
+    <w:lsdException w:name="index 7" w:semiHidden="1" w:unhideWhenUsed="1"/>
+    <w:lsdException w:name="index 8" w:semiHidden="1" w:unhideWhenUsed="1"/>
+    <w:lsdException w:name="index 9" w:semiHidden="1" w:unhideWhenUsed="1"/>
+    <w:lsdException w:name="toc 1" w:semiHidden="1" w:uiPriority="39" w:unhideWhenUsed="1"/>
+    <w:lsdException w:name="toc 2" w:semiHidden="1" w:uiPriority="39" w:unhideWhenUsed="1"/>
+    <w:lsdException w:name="toc 3" w:semiHidden="1" w:uiPriority="39" w:unhideWhenUsed="1"/>
+    <w:lsdException w:name="toc 4" w:semiHidden="1" w:uiPriority="39" w:unhideWhenUsed="1"/>
+    <w:lsdException w:name="toc 5" w:semiHidden="1" w:uiPriority="39" w:unhideWhenUsed="1"/>
+    <w:lsdException w:name="toc 6" w:semiHidden="1" w:uiPriority="39" w:unhideWhenUsed="1"/>
+    <w:lsdException w:name="toc 7" w:semiHidden="1" w:uiPriority="39" w:unhideWhenUsed="1"/>
+    <w:lsdException w:name="toc 8" w:semiHidden="1" w:uiPriority="39" w:unhideWhenUsed="1"/>
+    <w:lsdException w:name="toc 9" w:semiHidden="1" w:uiPriority="39" w:unhideWhenUsed="1"/>
+    <w:lsdException w:name="Normal Indent" w:semiHidden="1" w:unhideWhenUsed="1"/>
+    <w:lsdException w:name="footnote text" w:semiHidden="1" w:unhideWhenUsed="1"/>
+    <w:lsdException w:name="annotation text" w:semiHidden="1" w:unhideWhenUsed="1"/>
+    <w:lsdException w:name="header" w:semiHidden="1" w:unhideWhenUsed="1"/>
+    <w:lsdException w:name="footer" w:semiHidden="1" w:unhideWhenUsed="1"/>
+    <w:lsdException w:name="index heading" w:semiHidden="1" w:unhideWhenUsed="1"/>
+    <w:lsdException w:name="caption" w:semiHidden="1" w:uiPriority="35" w:unhideWhenUsed="1" w:qFormat="1"/>
+    <w:lsdException w:name="table of figures" w:semiHidden="1" w:unhideWhenUsed="1"/>
+    <w:lsdException w:name="envelope address" w:semiHidden="1" w:unhideWhenUsed="1"/>
+    <w:lsdException w:name="envelope return" w:semiHidden="1" w:unhideWhenUsed="1"/>
+    <w:lsdException w:name="footnote reference" w:semiHidden="1" w:unhideWhenUsed="1"/>
+    <w:lsdException w:name="annotation reference" w:semiHidden="1" w:unhideWhenUsed="1"/>
+    <w:lsdException w:name="line number" w:semiHidden="1" w:unhideWhenUsed="1"/>
+    <w:lsdException w:name="page number" w:semiHidden="1" w:unhideWhenUsed="1"/>
+    <w:lsdException w:name="endnote reference" w:semiHidden="1" w:unhideWhenUsed="1"/>
+    <w:lsdException w:name="endnote text" w:semiHidden="1" w:unhideWhenUsed="1"/>
+    <w:lsdException w:name="table of authorities" w:semiHidden="1" w:unhideWhenUsed="1"/>
+    <w:lsdException w:name="macro" w:semiHidden="1" w:unhideWhenUsed="1"/>
+    <w:lsdException w:name="toa heading" w:semiHidden="1" w:unhideWhenUsed="1"/>
+    <w:lsdException w:name="List" w:semiHidden="1" w:unhideWhenUsed="1"/>
+    <w:lsdException w:name="List Bullet" w:semiHidden="1" w:unhideWhenUsed="1"/>
+    <w:lsdException w:name="List Number" w:semiHidden="1" w:unhideWhenUsed="1"/>
+    <w:lsdException w:name="List 2" w:semiHidden="1" w:unhideWhenUsed="1"/>
+    <w:lsdException w:name="List 3" w:semiHidden="1" w:unhideWhenUsed="1"/>
+    <w:lsdException w:name="List 4" w:semiHidden="1" w:unhideWhenUsed="1"/>
+    <w:lsdException w:name="List 5" w:semiHidden="1" w:unhideWhenUsed="1"/>
+    <w:lsdException w:name="List Bullet 2" w:semiHidden="1" w:unhideWhenUsed="1"/>
+    <w:lsdException w:name="List Bullet 3" w:semiHidden="1" w:unhideWhenUsed="1"/>
+    <w:lsdException w:name="List Bullet 4" w:semiHidden="1" w:unhideWhenUsed="1"/>
+    <w:lsdException w:name="List Bullet 5" w:semiHidden="1" w:unhideWhenUsed="1"/>
+    <w:lsdException w:name="List Number 2" w:semiHidden="1" w:unhideWhenUsed="1"/>
+    <w:lsdException w:name="List Number 3" w:semiHidden="1" w:unhideWhenUsed="1"/>
+    <w:lsdException w:name="List Number 4" w:semiHidden="1" w:unhideWhenUsed="1"/>
+    <w:lsdException w:name="List Number 5" w:semiHidden="1" w:unhideWhenUsed="1"/>
+    <w:lsdException w:name="Title" w:uiPriority="10" w:qFormat="1"/>
+    <w:lsdException w:name="Closing" w:semiHidden="1" w:unhideWhenUsed="1"/>
+    <w:lsdException w:name="Signature" w:semiHidden="1" w:unhideWhenUsed="1"/>
+    <w:lsdException w:name="Default Paragraph Font" w:semiHidden="1" w:uiPriority="1" w:unhideWhenUsed="1"/>
+    <w:lsdException w:name="Body Text" w:semiHidden="1" w:unhideWhenUsed="1"/>
+    <w:lsdException w:name="Body Text Indent" w:semiHidden="1" w:unhideWhenUsed="1"/>
+    <w:lsdException w:name="List Continue" w:semiHidden="1" w:unhideWhenUsed="1"/>
+    <w:lsdException w:name="List Continue 2" w:semiHidden="1" w:unhideWhenUsed="1"/>
+    <w:lsdException w:name="List Continue 3" w:semiHidden="1" w:unhideWhenUsed="1"/>
+    <w:lsdException w:name="List Continue 4" w:semiHidden="1" w:unhideWhenUsed="1"/>
+    <w:lsdException w:name="List Continue 5" w:semiHidden="1" w:unhideWhenUsed="1"/>
+    <w:lsdException w:name="Message Header" w:semiHidden="1" w:unhideWhenUsed="1"/>
+    <w:lsdException w:name="Subtitle" w:uiPriority="11" w:qFormat="1"/>
+    <w:lsdException w:name="Salutation" w:semiHidden="1" w:unhideWhenUsed="1"/>
+    <w:lsdException w:name="Date" w:semiHidden="1" w:unhideWhenUsed="1"/>
+    <w:lsdException w:name="Body Text First Indent" w:semiHidden="1" w:unhideWhenUsed="1"/>
+    <w:lsdException w:name="Body Text First Indent 2" w:semiHidden="1" w:unhideWhenUsed="1"/>
+    <w:lsdException w:name="Note Heading" w:semiHidden="1" w:unhideWhenUsed="1"/>
+    <w:lsdException w:name="Body Text 2" w:semiHidden="1" w:unhideWhenUsed="1"/>
+    <w:lsdException w:name="Body Text 3" w:semiHidden="1" w:unhideWhenUsed="1"/>
+    <w:lsdException w:name="Body Text Indent 2" w:semiHidden="1" w:unhideWhenUsed="1"/>
+    <w:lsdException w:name="Body Text Indent 3" w:semiHidden="1" w:unhideWhenUsed="1"/>
+    <w:lsdException w:name="Block Text" w:semiHidden="1" w:unhideWhenUsed="1"/>
+    <w:lsdException w:name="Hyperlink" w:semiHidden="1" w:unhideWhenUsed="1"/>
+    <w:lsdException w:name="FollowedHyperlink" w:semiHidden="1" w:unhideWhenUsed="1"/>
+    <w:lsdException w:name="Strong" w:uiPriority="22" w:qFormat="1"/>
+    <w:lsdException w:name="Emphasis" w:uiPriority="20" w:qFormat="1"/>
+    <w:lsdException w:name="Document Map" w:semiHidden="1" w:unhideWhenUsed="1"/>
+    <w:lsdException w:name="Plain Text" w:semiHidden="1" w:unhideWhenUsed="1"/>
+    <w:lsdException w:name="E-mail Signature" w:semiHidden="1" w:unhideWhenUsed="1"/>
+    <w:lsdException w:name="HTML Top of Form" w:semiHidden="1" w:unhideWhenUsed="1"/>
+    <w:lsdException w:name="HTML Bottom of Form" w:semiHidden="1" w:unhideWhenUsed="1"/>
+    <w:lsdException w:name="Normal (Web)" w:semiHidden="1" w:unhideWhenUsed="1"/>
+    <w:lsdException w:name="HTML Acronym" w:semiHidden="1" w:unhideWhenUsed="1"/>
+    <w:lsdException w:name="HTML Address" w:semiHidden="1" w:unhideWhenUsed="1"/>
+    <w:lsdException w:name="HTML Cite" w:semiHidden="1" w:unhideWhenUsed="1"/>
+    <w:lsdException w:name="HTML Code" w:semiHidden="1" w:unhideWhenUsed="1"/>
+    <w:lsdException w:name="HTML Definition" w:semiHidden="1" w:unhideWhenUsed="1"/>
+    <w:lsdException w:name="HTML Keyboard" w:semiHidden="1" w:unhideWhenUsed="1"/>
+    <w:lsdException w:name="HTML Preformatted" w:semiHidden="1" w:unhideWhenUsed="1"/>
+    <w:lsdException w:name="HTML Sample" w:semiHidden="1" w:unhideWhenUsed="1"/>
+    <w:lsdException w:name="HTML Typewriter" w:semiHidden="1" w:unhideWhenUsed="1"/>
+    <w:lsdException w:name="HTML Variable" w:semiHidden="1" w:unhideWhenUsed="1"/>
+    <w:lsdException w:name="Normal Table" w:semiHidden="1" w:unhideWhenUsed="1"/>
+    <w:lsdException w:name="annotation subject" w:semiHidden="1" w:unhideWhenUsed="1"/>
+    <w:lsdException w:name="No List" w:semiHidden="1" w:unhideWhenUsed="1"/>
+    <w:lsdException w:name="Outline List 1" w:semiHidden="1" w:unhideWhenUsed="1"/>
+    <w:lsdException w:name="Outline List 2" w:semiHidden="1" w:unhideWhenUsed="1"/>
+    <w:lsdException w:name="Outline List 3" w:semiHidden="1" w:unhideWhenUsed="1"/>
+    <w:lsdException w:name="Table Simple 1" w:semiHidden="1" w:unhideWhenUsed="1"/>
+    <w:lsdException w:name="Table Simple 2" w:semiHidden="1" w:unhideWhenUsed="1"/>
+    <w:lsdException w:name="Table Simple 3" w:semiHidden="1" w:unhideWhenUsed="1"/>
+    <w:lsdException w:name="Table Classic 1" w:semiHidden="1" w:unhideWhenUsed="1"/>
+    <w:lsdException w:name="Table Classic 2" w:semiHidden="1" w:unhideWhenUsed="1"/>
+    <w:lsdException w:name="Table Classic 3" w:semiHidden="1" w:unhideWhenUsed="1"/>
+    <w:lsdException w:name="Table Classic 4" w:semiHidden="1" w:unhideWhenUsed="1"/>
+    <w:lsdException w:name="Table Colorful 1" w:semiHidden="1" w:unhideWhenUsed="1"/>
+    <w:lsdException w:name="Table Colorful 2" w:semiHidden="1" w:unhideWhenUsed="1"/>
+    <w:lsdException w:name="Table Colorful 3" w:semiHidden="1" w:unhideWhenUsed="1"/>
+    <w:lsdException w:name="Table Columns 1" w:semiHidden="1" w:unhideWhenUsed="1"/>
+    <w:lsdException w:name="Table Columns 2" w:semiHidden="1" w:unhideWhenUsed="1"/>
+    <w:lsdException w:name="Table Columns 3" w:semiHidden="1" w:unhideWhenUsed="1"/>
+    <w:lsdException w:name="Table Columns 4" w:semiHidden="1" w:unhideWhenUsed="1"/>
+    <w:lsdException w:name="Table Columns 5" w:semiHidden="1" w:unhideWhenUsed="1"/>
+    <w:lsdException w:name="Table Grid 1" w:semiHidden="1" w:unhideWhenUsed="1"/>
+    <w:lsdException w:name="Table Grid 2" w:semiHidden="1" w:unhideWhenUsed="1"/>
+    <w:lsdException w:name="Table Grid 3" w:semiHidden="1" w:unhideWhenUsed="1"/>
+    <w:lsdException w:name="Table Grid 4" w:semiHidden="1" w:unhideWhenUsed="1"/>
+    <w:lsdException w:name="Table Grid 5" w:semiHidden="1" w:unhideWhenUsed="1"/>
+    <w:lsdException w:name="Table Grid 6" w:semiHidden="1" w:unhideWhenUsed="1"/>
+    <w:lsdException w:name="Table Grid 7" w:semiHidden="1" w:unhideWhenUsed="1"/>
+    <w:lsdException w:name="Table Grid 8" w:semiHidden="1" w:unhideWhenUsed="1"/>
+    <w:lsdException w:name="Table List 1" w:semiHidden="1" w:unhideWhenUsed="1"/>
+    <w:lsdException w:name="Table List 2" w:semiHidden="1" w:unhideWhenUsed="1"/>
+    <w:lsdException w:name="Table List 3" w:semiHidden="1" w:unhideWhenUsed="1"/>
+    <w:lsdException w:name="Table List 4" w:semiHidden="1" w:unhideWhenUsed="1"/>
+    <w:lsdException w:name="Table List 5" w:semiHidden="1" w:unhideWhenUsed="1"/>
+    <w:lsdException w:name="Table List 6" w:semiHidden="1" w:unhideWhenUsed="1"/>
+    <w:lsdException w:name="Table List 7" w:semiHidden="1" w:unhideWhenUsed="1"/>
+    <w:lsdException w:name="Table List 8" w:semiHidden="1" w:unhideWhenUsed="1"/>
+    <w:lsdException w:name="Table 3D effects 1" w:semiHidden="1" w:unhideWhenUsed="1"/>
+    <w:lsdException w:name="Table 3D effects 2" w:semiHidden="1" w:unhideWhenUsed="1"/>
+    <w:lsdException w:name="Table 3D effects 3" w:semiHidden="1" w:unhideWhenUsed="1"/>
+    <w:lsdException w:name="Table Contemporary" w:semiHidden="1" w:unhideWhenUsed="1"/>
+    <w:lsdException w:name="Table Elegant" w:semiHidden="1" w:unhideWhenUsed="1"/>
+    <w:lsdException w:name="Table Professional" w:semiHidden="1" w:unhideWhenUsed="1"/>
+    <w:lsdException w:name="Table Subtle 1" w:semiHidden="1" w:unhideWhenUsed="1"/>
+    <w:lsdException w:name="Table Subtle 2" w:semiHidden="1" w:unhideWhenUsed="1"/>
+    <w:lsdException w:name="Table Web 1" w:semiHidden="1" w:unhideWhenUsed="1"/>
+    <w:lsdException w:name="Table Web 2" w:semiHidden="1" w:unhideWhenUsed="1"/>
+    <w:lsdException w:name="Table Web 3" w:semiHidden="1" w:unhideWhenUsed="1"/>
+    <w:lsdException w:name="Balloon Text" w:semiHidden="1" w:unhideWhenUsed="1"/>
+    <w:lsdException w:name="Table Grid" w:semiHidden="1" w:uiPriority="39" w:unhideWhenUsed="1"/>
+    <w:lsdException w:name="Table Theme" w:semiHidden="1" w:unhideWhenUsed="1"/>
+    <w:lsdException w:name="Placeholder Text" w:semiHidden="1"/>
+    <w:lsdException w:name="No Spacing" w:uiPriority="1" w:qFormat="1"/>
+    <w:lsdException w:name="Light Shading" w:uiPriority="60"/>
+    <w:lsdException w:name="Light List" w:uiPriority="61"/>
+    <w:lsdException w:name="Light Grid" w:uiPriority="62"/>
+    <w:lsdException w:name="Medium Shading 1" w:uiPriority="63"/>
+    <w:lsdException w:name="Medium Shading 2" w:uiPriority="64"/>
+    <w:lsdException w:name="Medium List 1" w:uiPriority="65"/>
+    <w:lsdException w:name="Medium List 2" w:uiPriority="66"/>
+    <w:lsdException w:name="Medium Grid 1" w:uiPriority="67"/>
+    <w:lsdException w:name="Medium Grid 2" w:uiPriority="68"/>
+    <w:lsdException w:name="Medium Grid 3" w:uiPriority="69"/>
+    <w:lsdException w:name="Dark List" w:uiPriority="70"/>
+    <w:lsdException w:name="Colorful Shading" w:uiPriority="71"/>
+    <w:lsdException w:name="Colorful List" w:uiPriority="72"/>
+    <w:lsdException w:name="Colorful Grid" w:uiPriority="73"/>
+    <w:lsdException w:name="Light Shading Accent 1" w:uiPriority="60"/>
+    <w:lsdException w:name="Light List Accent 1" w:uiPriority="61"/>
+    <w:lsdException w:name="Light Grid Accent 1" w:uiPriority="62"/>
+    <w:lsdException w:name="Medium Shading 1 Accent 1" w:uiPriority="63"/>
+    <w:lsdException w:name="Medium Shading 2 Accent 1" w:uiPriority="64"/>
+    <w:lsdException w:name="Medium List 1 Accent 1" w:uiPriority="65"/>
+    <w:lsdException w:name="Revision" w:semiHidden="1"/>
+    <w:lsdException w:name="List Paragraph" w:uiPriority="34" w:qFormat="1"/>
+    <w:lsdException w:name="Quote" w:uiPriority="29" w:qFormat="1"/>
+    <w:lsdException w:name="Intense Quote" w:uiPriority="30" w:qFormat="1"/>
+    <w:lsdException w:name="Medium List 2 Accent 1" w:uiPriority="66"/>
+    <w:lsdException w:name="Medium Grid 1 Accent 1" w:uiPriority="67"/>
+    <w:lsdException w:name="Medium Grid 2 Accent 1" w:uiPriority="68"/>
+    <w:lsdException w:name="Medium Grid 3 Accent 1" w:uiPriority="69"/>
+    <w:lsdException w:name="Dark List Accent 1" w:uiPriority="70"/>
+    <w:lsdException w:name="Colorful Shading Accent 1" w:uiPriority="71"/>
+    <w:lsdException w:name="Colorful List Accent 1" w:uiPriority="72"/>
+    <w:lsdException w:name="Colorful Grid Accent 1" w:uiPriority="73"/>
+    <w:lsdException w:name="Light Shading Accent 2" w:uiPriority="60"/>
+    <w:lsdException w:name="Light List Accent 2" w:uiPriority="61"/>
+    <w:lsdException w:name="Light Grid Accent 2" w:uiPriority="62"/>
+    <w:lsdException w:name="Medium Shading 1 Accent 2" w:uiPriority="63"/>
+    <w:lsdException w:name="Medium Shading 2 Accent 2" w:uiPriority="64"/>
+    <w:lsdException w:name="Medium List 1 Accent 2" w:uiPriority="65"/>
+    <w:lsdException w:name="Medium List 2 Accent 2" w:uiPriority="66"/>
+    <w:lsdException w:name="Medium Grid 1 Accent 2" w:uiPriority="67"/>
+    <w:lsdException w:name="Medium Grid 2 Accent 2" w:uiPriority="68"/>
+    <w:lsdException w:name="Medium Grid 3 Accent 2" w:uiPriority="69"/>
+    <w:lsdException w:name="Dark List Accent 2" w:uiPriority="70"/>
+    <w:lsdException w:name="Colorful Shading Accent 2" w:uiPriority="71"/>
+    <w:lsdException w:name="Colorful List Accent 2" w:uiPriority="72"/>
+    <w:lsdException w:name="Colorful Grid Accent 2" w:uiPriority="73"/>
+    <w:lsdException w:name="Light Shading Accent 3" w:uiPriority="60"/>
+    <w:lsdException w:name="Light List Accent 3" w:uiPriority="61"/>
+    <w:lsdException w:name="Light Grid Accent 3" w:uiPriority="62"/>
+    <w:lsdException w:name="Medium Shading 1 Accent 3" w:uiPriority="63"/>
+    <w:lsdException w:name="Medium Shading 2 Accent 3" w:uiPriority="64"/>
+    <w:lsdException w:name="Medium List 1 Accent 3" w:uiPriority="65"/>
+    <w:lsdException w:name="Medium List 2 Accent 3" w:uiPriority="66"/>
+    <w:lsdException w:name="Medium Grid 1 Accent 3" w:uiPriority="67"/>
+    <w:lsdException w:name="Medium Grid 2 Accent 3" w:uiPriority="68"/>
+    <w:lsdException w:name="Medium Grid 3 Accent 3" w:uiPriority="69"/>
+    <w:lsdException w:name="Dark List Accent 3" w:uiPriority="70"/>
+    <w:lsdException w:name="Colorful Shading Accent 3" w:uiPriority="71"/>
+    <w:lsdException w:name="Colorful List Accent 3" w:uiPriority="72"/>
+    <w:lsdException w:name="Colorful Grid Accent 3" w:uiPriority="73"/>
+    <w:lsdException w:name="Light Shading Accent 4" w:uiPriority="60"/>
+    <w:lsdException w:name="Light List Accent 4" w:uiPriority="61"/>
+    <w:lsdException w:name="Light Grid Accent 4" w:uiPriority="62"/>
+    <w:lsdException w:name="Medium Shading 1 Accent 4" w:uiPriority="63"/>
+    <w:lsdException w:name="Medium Shading 2 Accent 4" w:uiPriority="64"/>
+    <w:lsdException w:name="Medium List 1 Accent 4" w:uiPriority="65"/>
+    <w:lsdException w:name="Medium List 2 Accent 4" w:uiPriority="66"/>
+    <w:lsdException w:name="Medium Grid 1 Accent 4" w:uiPriority="67"/>
+    <w:lsdException w:name="Medium Grid 2 Accent 4" w:uiPriority="68"/>
+    <w:lsdException w:name="Medium Grid 3 Accent 4" w:uiPriority="69"/>
+    <w:lsdException w:name="Dark List Accent 4" w:uiPriority="70"/>
+    <w:lsdException w:name="Colorful Shading Accent 4" w:uiPriority="71"/>
+    <w:lsdException w:name="Colorful List Accent 4" w:uiPriority="72"/>
+    <w:lsdException w:name="Colorful Grid Accent 4" w:uiPriority="73"/>
+    <w:lsdException w:name="Light Shading Accent 5" w:uiPriority="60"/>
+    <w:lsdException w:name="Light List Accent 5" w:uiPriority="61"/>
+    <w:lsdException w:name="Light Grid Accent 5" w:uiPriority="62"/>
+    <w:lsdException w:name="Medium Shading 1 Accent 5" w:uiPriority="63"/>
+    <w:lsdException w:name="Medium Shading 2 Accent 5" w:uiPriority="64"/>
+    <w:lsdException w:name="Medium List 1 Accent 5" w:uiPriority="65"/>
+    <w:lsdException w:name="Medium List 2 Accent 5" w:uiPriority="66"/>
+    <w:lsdException w:name="Medium Grid 1 Accent 5" w:uiPriority="67"/>
+    <w:lsdException w:name="Medium Grid 2 Accent 5" w:uiPriority="68"/>
+    <w:lsdException w:name="Medium Grid 3 Accent 5" w:uiPriority="69"/>
+    <w:lsdException w:name="Dark List Accent 5" w:uiPriority="70"/>
+    <w:lsdException w:name="Colorful Shading Accent 5" w:uiPriority="71"/>
+    <w:lsdException w:name="Colorful List Accent 5" w:uiPriority="72"/>
+    <w:lsdException w:name="Colorful Grid Accent 5" w:uiPriority="73"/>
+    <w:lsdException w:name="Light Shading Accent 6" w:uiPriority="60"/>
+    <w:lsdException w:name="Light List Accent 6" w:uiPriority="61"/>
+    <w:lsdException w:name="Light Grid Accent 6" w:uiPriority="62"/>
+    <w:lsdException w:name="Medium Shading 1 Accent 6" w:uiPriority="63"/>
+    <w:lsdException w:name="Medium Shading 2 Accent 6" w:uiPriority="64"/>
+    <w:lsdException w:name="Medium List 1 Accent 6" w:uiPriority="65"/>
+    <w:lsdException w:name="Medium List 2 Accent 6" w:uiPriority="66"/>
+    <w:lsdException w:name="Medium Grid 1 Accent 6" w:uiPriority="67"/>
+    <w:lsdException w:name="Medium Grid 2 Accent 6" w:uiPriority="68"/>
+    <w:lsdException w:name="Medium Grid 3 Accent 6" w:uiPriority="69"/>
+    <w:lsdException w:name="Dark List Accent 6" w:uiPriority="70"/>
+    <w:lsdException w:name="Colorful Shading Accent 6" w:uiPriority="71"/>
+    <w:lsdException w:name="Colorful List Accent 6" w:uiPriority="72"/>
+    <w:lsdException w:name="Colorful Grid Accent 6" w:uiPriority="73"/>
+    <w:lsdException w:name="Subtle Emphasis" w:uiPriority="19" w:qFormat="1"/>
+    <w:lsdException w:name="Intense Emphasis" w:uiPriority="21" w:qFormat="1"/>
+    <w:lsdException w:name="Subtle Reference" w:uiPriority="31" w:qFormat="1"/>
+    <w:lsdException w:name="Intense Reference" w:uiPriority="32" w:qFormat="1"/>
+    <w:lsdException w:name="Book Title" w:uiPriority="33" w:qFormat="1"/>
+    <w:lsdException w:name="Bibliography" w:semiHidden="1" w:uiPriority="37" w:unhideWhenUsed="1"/>
+    <w:lsdException w:name="TOC Heading" w:semiHidden="1" w:uiPriority="39" w:unhideWhenUsed="1" w:qFormat="1"/>
+    <w:lsdException w:name="Plain Table 1" w:uiPriority="41"/>
+    <w:lsdException w:name="Plain Table 2" w:uiPriority="42"/>
+    <w:lsdException w:name="Plain Table 3" w:uiPriority="43"/>
+    <w:lsdException w:name="Plain Table 4" w:uiPriority="44"/>
+    <w:lsdException w:name="Plain Table 5" w:uiPriority="45"/>
+    <w:lsdException w:name="Grid Table Light" w:uiPriority="40"/>
+    <w:lsdException w:name="Grid Table 1 Light" w:uiPriority="46"/>
+    <w:lsdException w:name="Grid Table 2" w:uiPriority="47"/>
+    <w:lsdException w:name="Grid Table 3" w:uiPriority="48"/>
+    <w:lsdException w:name="Grid Table 4" w:uiPriority="49"/>
+    <w:lsdException w:name="Grid Table 5 Dark" w:uiPriority="50"/>
+    <w:lsdException w:name="Grid Table 6 Colorful" w:uiPriority="51"/>
+    <w:lsdException w:name="Grid Table 7 Colorful" w:uiPriority="52"/>
+    <w:lsdException w:name="Grid Table 1 Light Accent 1" w:uiPriority="46"/>
+    <w:lsdException w:name="Grid Table 2 Accent 1" w:uiPriority="47"/>
+    <w:lsdException w:name="Grid Table 3 Accent 1" w:uiPriority="48"/>
+    <w:lsdException w:name="Grid Table 4 Accent 1" w:uiPriority="49"/>
+    <w:lsdException w:name="Grid Table 5 Dark Accent 1" w:uiPriority="50"/>
+    <w:lsdException w:name="Grid Table 6 Colorful Accent 1" w:uiPriority="51"/>
+    <w:lsdException w:name="Grid Table 7 Colorful Accent 1" w:uiPriority="52"/>
+    <w:lsdException w:name="Grid Table 1 Light Accent 2" w:uiPriority="46"/>
+    <w:lsdException w:name="Grid Table 2 Accent 2" w:uiPriority="47"/>
+    <w:lsdException w:name="Grid Table 3 Accent 2" w:uiPriority="48"/>
+    <w:lsdException w:name="Grid Table 4 Accent 2" w:uiPriority="49"/>
+    <w:lsdException w:name="Grid Table 5 Dark Accent 2" w:uiPriority="50"/>
+    <w:lsdException w:name="Grid Table 6 Colorful Accent 2" w:uiPriority="51"/>
+    <w:lsdException w:name="Grid Table 7 Colorful Accent 2" w:uiPriority="52"/>
+    <w:lsdException w:name="Grid Table 1 Light Accent 3" w:uiPriority="46"/>
+    <w:lsdException w:name="Grid Table 2 Accent 3" w:uiPriority="47"/>
+    <w:lsdException w:name="Grid Table 3 Accent 3" w:uiPriority="48"/>
+    <w:lsdException w:name="Grid Table 4 Accent 3" w:uiPriority="49"/>
+    <w:lsdException w:name="Grid Table 5 Dark Accent 3" w:uiPriority="50"/>
+    <w:lsdException w:name="Grid Table 6 Colorful Accent 3" w:uiPriority="51"/>
+    <w:lsdException w:name="Grid Table 7 Colorful Accent 3" w:uiPriority="52"/>
+    <w:lsdException w:name="Grid Table 1 Light Accent 4" w:uiPriority="46"/>
+    <w:lsdException w:name="Grid Table 2 Accent 4" w:uiPriority="47"/>
+    <w:lsdException w:name="Grid Table 3 Accent 4" w:uiPriority="48"/>
+    <w:lsdException w:name="Grid Table 4 Accent 4" w:uiPriority="49"/>
+    <w:lsdException w:name="Grid Table 5 Dark Accent 4" w:uiPriority="50"/>
+    <w:lsdException w:name="Grid Table 6 Colorful Accent 4" w:uiPriority="51"/>
+    <w:lsdException w:name="Grid Table 7 Colorful Accent 4" w:uiPriority="52"/>
+    <w:lsdException w:name="Grid Table 1 Light Accent 5" w:uiPriority="46"/>
+    <w:lsdException w:name="Grid Table 2 Accent 5" w:uiPriority="47"/>
+    <w:lsdException w:name="Grid Table 3 Accent 5" w:uiPriority="48"/>
+    <w:lsdException w:name="Grid Table 4 Accent 5" w:uiPriority="49"/>
+    <w:lsdException w:name="Grid Table 5 Dark Accent 5" w:uiPriority="50"/>
+    <w:lsdException w:name="Grid Table 6 Colorful Accent 5" w:uiPriority="51"/>
+    <w:lsdException w:name="Grid Table 7 Colorful Accent 5" w:uiPriority="52"/>
+    <w:lsdException w:name="Grid Table 1 Light Accent 6" w:uiPriority="46"/>
+    <w:lsdException w:name="Grid Table 2 Accent 6" w:uiPriority="47"/>
+    <w:lsdException w:name="Grid Table 3 Accent 6" w:uiPriority="48"/>
+    <w:lsdException w:name="Grid Table 4 Accent 6" w:uiPriority="49"/>
+    <w:lsdException w:name="Grid Table 5 Dark Accent 6" w:uiPriority="50"/>
+    <w:lsdException w:name="Grid Table 6 Colorful Accent 6" w:uiPriority="51"/>
+    <w:lsdException w:name="Grid Table 7 Colorful Accent 6" w:uiPriority="52"/>
+    <w:lsdException w:name="List Table 1 Light" w:uiPriority="46"/>
+    <w:lsdException w:name="List Table 2" w:uiPriority="47"/>
+    <w:lsdException w:name="List Table 3" w:uiPriority="48"/>
+    <w:lsdException w:name="List Table 4" w:uiPriority="49"/>
+    <w:lsdException w:name="List Table 5 Dark" w:uiPriority="50"/>
+    <w:lsdException w:name="List Table 6 Colorful" w:uiPriority="51"/>
+    <w:lsdException w:name="List Table 7 Colorful" w:uiPriority="52"/>
+    <w:lsdException w:name="List Table 1 Light Accent 1" w:uiPriority="46"/>
+    <w:lsdException w:name="List Table 2 Accent 1" w:uiPriority="47"/>
+    <w:lsdException w:name="List Table 3 Accent 1" w:uiPriority="48"/>
+    <w:lsdException w:name="List Table 4 Accent 1" w:uiPriority="49"/>
+    <w:lsdException w:name="List Table 5 Dark Accent 1" w:uiPriority="50"/>
+    <w:lsdException w:name="List Table 6 Colorful Accent 1" w:uiPriority="51"/>
+    <w:lsdException w:name="List Table 7 Colorful Accent 1" w:uiPriority="52"/>
+    <w:lsdException w:name="List Table 1 Light Accent 2" w:uiPriority="46"/>
+    <w:lsdException w:name="List Table 2 Accent 2" w:uiPriority="47"/>
+    <w:lsdException w:name="List Table 3 Accent 2" w:uiPriority="48"/>
+    <w:lsdException w:name="List Table 4 Accent 2" w:uiPriority="49"/>
+    <w:lsdException w:name="List Table 5 Dark Accent 2" w:uiPriority="50"/>
+    <w:lsdException w:name="List Table 6 Colorful Accent 2" w:uiPriority="51"/>
+    <w:lsdException w:name="List Table 7 Colorful Accent 2" w:uiPriority="52"/>
+    <w:lsdException w:name="List Table 1 Light Accent 3" w:uiPriority="46"/>
+    <w:lsdException w:name="List Table 2 Accent 3" w:uiPriority="47"/>
+    <w:lsdException w:name="List Table 3 Accent 3" w:uiPriority="48"/>
+    <w:lsdException w:name="List Table 4 Accent 3" w:uiPriority="49"/>
+    <w:lsdException w:name="List Table 5 Dark Accent 3" w:uiPriority="50"/>
+    <w:lsdException w:name="List Table 6 Colorful Accent 3" w:uiPriority="51"/>
+    <w:lsdException w:name="List Table 7 Colorful Accent 3" w:uiPriority="52"/>
+    <w:lsdException w:name="List Table 1 Light Accent 4" w:uiPriority="46"/>
+    <w:lsdException w:name="List Table 2 Accent 4" w:uiPriority="47"/>
+    <w:lsdException w:name="List Table 3 Accent 4" w:uiPriority="48"/>
+    <w:lsdException w:name="List Table 4 Accent 4" w:uiPriority="49"/>
+    <w:lsdException w:name="List Table 5 Dark Accent 4" w:uiPriority="50"/>
+    <w:lsdException w:name="List Table 6 Colorful Accent 4" w:uiPriority="51"/>
+    <w:lsdException w:name="List Table 7 Colorful Accent 4" w:uiPriority="52"/>
+    <w:lsdException w:name="List Table 1 Light Accent 5" w:uiPriority="46"/>
+    <w:lsdException w:name="List Table 2 Accent 5" w:uiPriority="47"/>
+    <w:lsdException w:name="List Table 3 Accent 5" w:uiPriority="48"/>
+    <w:lsdException w:name="List Table 4 Accent 5" w:uiPriority="49"/>
+    <w:lsdException w:name="List Table 5 Dark Accent 5" w:uiPriority="50"/>
+    <w:lsdException w:name="List Table 6 Colorful Accent 5" w:uiPriority="51"/>
+    <w:lsdException w:name="List Table 7 Colorful Accent 5" w:uiPriority="52"/>
+    <w:lsdException w:name="List Table 1 Light Accent 6" w:uiPriority="46"/>
+    <w:lsdException w:name="List Table 2 Accent 6" w:uiPriority="47"/>
+    <w:lsdException w:name="List Table 3 Accent 6" w:uiPriority="48"/>
+    <w:lsdException w:name="List Table 4 Accent 6" w:uiPriority="49"/>
+    <w:lsdException w:name="List Table 5 Dark Accent 6" w:uiPriority="50"/>
+    <w:lsdException w:name="List Table 6 Colorful Accent 6" w:uiPriority="51"/>
+    <w:lsdException w:name="List Table 7 Colorful Accent 6" w:uiPriority="52"/>
+    <w:lsdException w:name="Mention" w:semiHidden="1" w:unhideWhenUsed="1"/>
+    <w:lsdException w:name="Smart Hyperlink" w:semiHidden="1" w:unhideWhenUsed="1"/>
+    <w:lsdException w:name="Hashtag" w:semiHidden="1" w:unhideWhenUsed="1"/>
+    <w:lsdException w:name="Unresolved Mention" w:semiHidden="1" w:unhideWhenUsed="1"/>
   </w:latentStyles>
   <w:style w:type="paragraph" w:default="1" w:styleId="Normal">
     <w:name w:val="Normal"/>
@@ -7539,9 +7814,7 @@
       <w:tblStyleRowBandSize w:val="1"/>
       <w:tblStyleColBandSize w:val="1"/>
       <w:tblCellMar>
-        <w:top w:w="0" w:type="dxa"/>
         <w:left w:w="115" w:type="dxa"/>
-        <w:bottom w:w="0" w:type="dxa"/>
         <w:right w:w="115" w:type="dxa"/>
       </w:tblCellMar>
     </w:tblPr>
@@ -7552,9 +7825,7 @@
       <w:tblStyleRowBandSize w:val="1"/>
       <w:tblStyleColBandSize w:val="1"/>
       <w:tblCellMar>
-        <w:top w:w="0" w:type="dxa"/>
         <w:left w:w="115" w:type="dxa"/>
-        <w:bottom w:w="0" w:type="dxa"/>
         <w:right w:w="115" w:type="dxa"/>
       </w:tblCellMar>
     </w:tblPr>
@@ -7565,543 +7836,7 @@
       <w:tblStyleRowBandSize w:val="1"/>
       <w:tblStyleColBandSize w:val="1"/>
       <w:tblCellMar>
-        <w:top w:w="0" w:type="dxa"/>
         <w:left w:w="115" w:type="dxa"/>
-        <w:bottom w:w="0" w:type="dxa"/>
-        <w:right w:w="115" w:type="dxa"/>
-      </w:tblCellMar>
-    </w:tblPr>
-  </w:style>
-  <w:style w:type="paragraph" w:styleId="Textodebalo">
-    <w:name w:val="Balloon Text"/>
-    <w:basedOn w:val="Normal"/>
-    <w:link w:val="TextodebaloChar"/>
-    <w:uiPriority w:val="99"/>
-    <w:semiHidden/>
-    <w:unhideWhenUsed/>
-    <w:rsid w:val="00B0325F"/>
-    <w:rPr>
-      <w:rFonts w:ascii="Tahoma" w:hAnsi="Tahoma" w:cs="Tahoma"/>
-      <w:sz w:val="16"/>
-      <w:szCs w:val="16"/>
-    </w:rPr>
-  </w:style>
-  <w:style w:type="character" w:customStyle="1" w:styleId="TextodebaloChar">
-    <w:name w:val="Texto de balão Char"/>
-    <w:basedOn w:val="Fontepargpadro"/>
-    <w:link w:val="Textodebalo"/>
-    <w:uiPriority w:val="99"/>
-    <w:semiHidden/>
-    <w:rsid w:val="00B0325F"/>
-    <w:rPr>
-      <w:rFonts w:ascii="Tahoma" w:hAnsi="Tahoma" w:cs="Tahoma"/>
-      <w:sz w:val="16"/>
-      <w:szCs w:val="16"/>
-    </w:rPr>
-  </w:style>
-  <w:style w:type="paragraph" w:styleId="Cabealho">
-    <w:name w:val="header"/>
-    <w:basedOn w:val="Normal"/>
-    <w:link w:val="CabealhoChar"/>
-    <w:uiPriority w:val="99"/>
-    <w:unhideWhenUsed/>
-    <w:rsid w:val="0057034E"/>
-    <w:pPr>
-      <w:tabs>
-        <w:tab w:val="center" w:pos="4252"/>
-        <w:tab w:val="right" w:pos="8504"/>
-      </w:tabs>
-    </w:pPr>
-  </w:style>
-  <w:style w:type="character" w:customStyle="1" w:styleId="CabealhoChar">
-    <w:name w:val="Cabeçalho Char"/>
-    <w:basedOn w:val="Fontepargpadro"/>
-    <w:link w:val="Cabealho"/>
-    <w:uiPriority w:val="99"/>
-    <w:rsid w:val="0057034E"/>
-  </w:style>
-  <w:style w:type="paragraph" w:styleId="Rodap">
-    <w:name w:val="footer"/>
-    <w:basedOn w:val="Normal"/>
-    <w:link w:val="RodapChar"/>
-    <w:uiPriority w:val="99"/>
-    <w:unhideWhenUsed/>
-    <w:rsid w:val="0057034E"/>
-    <w:pPr>
-      <w:tabs>
-        <w:tab w:val="center" w:pos="4252"/>
-        <w:tab w:val="right" w:pos="8504"/>
-      </w:tabs>
-    </w:pPr>
-  </w:style>
-  <w:style w:type="character" w:customStyle="1" w:styleId="RodapChar">
-    <w:name w:val="Rodapé Char"/>
-    <w:basedOn w:val="Fontepargpadro"/>
-    <w:link w:val="Rodap"/>
-    <w:uiPriority w:val="99"/>
-    <w:rsid w:val="0057034E"/>
-  </w:style>
-  <w:style w:type="paragraph" w:styleId="Sumrio1">
-    <w:name w:val="toc 1"/>
-    <w:basedOn w:val="Normal"/>
-    <w:next w:val="Normal"/>
-    <w:autoRedefine/>
-    <w:uiPriority w:val="39"/>
-    <w:unhideWhenUsed/>
-    <w:rsid w:val="00CD2EEF"/>
-    <w:pPr>
-      <w:spacing w:after="100"/>
-    </w:pPr>
-  </w:style>
-  <w:style w:type="paragraph" w:styleId="Sumrio2">
-    <w:name w:val="toc 2"/>
-    <w:basedOn w:val="Normal"/>
-    <w:next w:val="Normal"/>
-    <w:autoRedefine/>
-    <w:uiPriority w:val="39"/>
-    <w:unhideWhenUsed/>
-    <w:rsid w:val="00CD2EEF"/>
-    <w:pPr>
-      <w:spacing w:after="100"/>
-      <w:ind w:left="200"/>
-    </w:pPr>
-  </w:style>
-  <w:style w:type="paragraph" w:styleId="Sumrio3">
-    <w:name w:val="toc 3"/>
-    <w:basedOn w:val="Normal"/>
-    <w:next w:val="Normal"/>
-    <w:autoRedefine/>
-    <w:uiPriority w:val="39"/>
-    <w:unhideWhenUsed/>
-    <w:rsid w:val="00CD2EEF"/>
-    <w:pPr>
-      <w:spacing w:after="100"/>
-      <w:ind w:left="400"/>
-    </w:pPr>
-  </w:style>
-  <w:style w:type="character" w:styleId="Hyperlink">
-    <w:name w:val="Hyperlink"/>
-    <w:basedOn w:val="Fontepargpadro"/>
-    <w:uiPriority w:val="99"/>
-    <w:unhideWhenUsed/>
-    <w:rsid w:val="00CD2EEF"/>
-    <w:rPr>
-      <w:color w:val="0000FF" w:themeColor="hyperlink"/>
-      <w:u w:val="single"/>
-    </w:rPr>
-  </w:style>
-  <w:style w:type="paragraph" w:styleId="PargrafodaLista">
-    <w:name w:val="List Paragraph"/>
-    <w:basedOn w:val="Normal"/>
-    <w:uiPriority w:val="34"/>
-    <w:qFormat/>
-    <w:rsid w:val="0077783D"/>
-    <w:pPr>
-      <w:ind w:left="720"/>
-      <w:contextualSpacing/>
-    </w:pPr>
-  </w:style>
-  <w:style w:type="paragraph" w:styleId="CabealhodoSumrio">
-    <w:name w:val="TOC Heading"/>
-    <w:basedOn w:val="Ttulo1"/>
-    <w:next w:val="Normal"/>
-    <w:uiPriority w:val="39"/>
-    <w:semiHidden/>
-    <w:unhideWhenUsed/>
-    <w:qFormat/>
-    <w:rsid w:val="001C4D78"/>
-    <w:pPr>
-      <w:keepLines/>
-      <w:widowControl/>
-      <w:spacing w:before="480" w:after="0" w:line="276" w:lineRule="auto"/>
-      <w:ind w:left="0" w:firstLine="0"/>
-      <w:outlineLvl w:val="9"/>
-    </w:pPr>
-    <w:rPr>
-      <w:rFonts w:asciiTheme="majorHAnsi" w:eastAsiaTheme="majorEastAsia" w:hAnsiTheme="majorHAnsi" w:cstheme="majorBidi"/>
-      <w:bCs/>
-      <w:color w:val="365F91" w:themeColor="accent1" w:themeShade="BF"/>
-      <w:sz w:val="28"/>
-      <w:szCs w:val="28"/>
-    </w:rPr>
-  </w:style>
-</w:styles>
-</file>
-
-<file path=word/stylesWithEffects.xml><?xml version="1.0" encoding="utf-8"?>
-<w:styles xmlns:wpc="http://schemas.microsoft.com/office/word/2010/wordprocessingCanvas" xmlns:mc="http://schemas.openxmlformats.org/markup-compatibility/2006" xmlns:o="urn:schemas-microsoft-com:office:office" xmlns:r="http://schemas.openxmlformats.org/officeDocument/2006/relationships" xmlns:m="http://schemas.openxmlformats.org/officeDocument/2006/math" xmlns:v="urn:schemas-microsoft-com:vml" xmlns:wp14="http://schemas.microsoft.com/office/word/2010/wordprocessingDrawing" xmlns:wp="http://schemas.openxmlformats.org/drawingml/2006/wordprocessingDrawing" xmlns:w10="urn:schemas-microsoft-com:office:word" xmlns:w="http://schemas.openxmlformats.org/wordprocessingml/2006/main" xmlns:w14="http://schemas.microsoft.com/office/word/2010/wordml" xmlns:wpg="http://schemas.microsoft.com/office/word/2010/wordprocessingGroup" xmlns:wpi="http://schemas.microsoft.com/office/word/2010/wordprocessingInk" xmlns:wne="http://schemas.microsoft.com/office/word/2006/wordml" xmlns:wps="http://schemas.microsoft.com/office/word/2010/wordprocessingShape" mc:Ignorable="w14 wp14">
-  <w:docDefaults>
-    <w:rPrDefault>
-      <w:rPr>
-        <w:rFonts w:ascii="Times New Roman" w:eastAsia="Times New Roman" w:hAnsi="Times New Roman" w:cs="Times New Roman"/>
-        <w:lang w:val="pt-BR" w:eastAsia="pt-BR" w:bidi="ar-SA"/>
-      </w:rPr>
-    </w:rPrDefault>
-    <w:pPrDefault>
-      <w:pPr>
-        <w:widowControl w:val="0"/>
-      </w:pPr>
-    </w:pPrDefault>
-  </w:docDefaults>
-  <w:latentStyles w:defLockedState="0" w:defUIPriority="99" w:defSemiHidden="1" w:defUnhideWhenUsed="1" w:defQFormat="0" w:count="267">
-    <w:lsdException w:name="Normal" w:semiHidden="0" w:uiPriority="0" w:unhideWhenUsed="0" w:qFormat="1"/>
-    <w:lsdException w:name="heading 1" w:semiHidden="0" w:uiPriority="9" w:unhideWhenUsed="0" w:qFormat="1"/>
-    <w:lsdException w:name="heading 2" w:uiPriority="9" w:qFormat="1"/>
-    <w:lsdException w:name="heading 3" w:uiPriority="9" w:qFormat="1"/>
-    <w:lsdException w:name="heading 4" w:uiPriority="9" w:qFormat="1"/>
-    <w:lsdException w:name="heading 5" w:uiPriority="9" w:qFormat="1"/>
-    <w:lsdException w:name="heading 6" w:uiPriority="9" w:qFormat="1"/>
-    <w:lsdException w:name="heading 7" w:uiPriority="9" w:qFormat="1"/>
-    <w:lsdException w:name="heading 8" w:uiPriority="9" w:qFormat="1"/>
-    <w:lsdException w:name="heading 9" w:uiPriority="9" w:qFormat="1"/>
-    <w:lsdException w:name="toc 1" w:uiPriority="39"/>
-    <w:lsdException w:name="toc 2" w:uiPriority="39"/>
-    <w:lsdException w:name="toc 3" w:uiPriority="39"/>
-    <w:lsdException w:name="toc 4" w:uiPriority="39"/>
-    <w:lsdException w:name="toc 5" w:uiPriority="39"/>
-    <w:lsdException w:name="toc 6" w:uiPriority="39"/>
-    <w:lsdException w:name="toc 7" w:uiPriority="39"/>
-    <w:lsdException w:name="toc 8" w:uiPriority="39"/>
-    <w:lsdException w:name="toc 9" w:uiPriority="39"/>
-    <w:lsdException w:name="caption" w:uiPriority="35" w:qFormat="1"/>
-    <w:lsdException w:name="Title" w:semiHidden="0" w:uiPriority="10" w:unhideWhenUsed="0" w:qFormat="1"/>
-    <w:lsdException w:name="Default Paragraph Font" w:uiPriority="1"/>
-    <w:lsdException w:name="Subtitle" w:semiHidden="0" w:uiPriority="11" w:unhideWhenUsed="0" w:qFormat="1"/>
-    <w:lsdException w:name="Strong" w:semiHidden="0" w:uiPriority="22" w:unhideWhenUsed="0" w:qFormat="1"/>
-    <w:lsdException w:name="Emphasis" w:semiHidden="0" w:uiPriority="20" w:unhideWhenUsed="0" w:qFormat="1"/>
-    <w:lsdException w:name="Table Grid" w:uiPriority="39"/>
-    <w:lsdException w:name="Placeholder Text" w:unhideWhenUsed="0"/>
-    <w:lsdException w:name="No Spacing" w:semiHidden="0" w:uiPriority="1" w:unhideWhenUsed="0" w:qFormat="1"/>
-    <w:lsdException w:name="Light Shading" w:semiHidden="0" w:uiPriority="60" w:unhideWhenUsed="0"/>
-    <w:lsdException w:name="Light List" w:semiHidden="0" w:uiPriority="61" w:unhideWhenUsed="0"/>
-    <w:lsdException w:name="Light Grid" w:semiHidden="0" w:uiPriority="62" w:unhideWhenUsed="0"/>
-    <w:lsdException w:name="Medium Shading 1" w:semiHidden="0" w:uiPriority="63" w:unhideWhenUsed="0"/>
-    <w:lsdException w:name="Medium Shading 2" w:semiHidden="0" w:uiPriority="64" w:unhideWhenUsed="0"/>
-    <w:lsdException w:name="Medium List 1" w:semiHidden="0" w:uiPriority="65" w:unhideWhenUsed="0"/>
-    <w:lsdException w:name="Medium List 2" w:semiHidden="0" w:uiPriority="66" w:unhideWhenUsed="0"/>
-    <w:lsdException w:name="Medium Grid 1" w:semiHidden="0" w:uiPriority="67" w:unhideWhenUsed="0"/>
-    <w:lsdException w:name="Medium Grid 2" w:semiHidden="0" w:uiPriority="68" w:unhideWhenUsed="0"/>
-    <w:lsdException w:name="Medium Grid 3" w:semiHidden="0" w:uiPriority="69" w:unhideWhenUsed="0"/>
-    <w:lsdException w:name="Dark List" w:semiHidden="0" w:uiPriority="70" w:unhideWhenUsed="0"/>
-    <w:lsdException w:name="Colorful Shading" w:semiHidden="0" w:uiPriority="71" w:unhideWhenUsed="0"/>
-    <w:lsdException w:name="Colorful List" w:semiHidden="0" w:uiPriority="72" w:unhideWhenUsed="0"/>
-    <w:lsdException w:name="Colorful Grid" w:semiHidden="0" w:uiPriority="73" w:unhideWhenUsed="0"/>
-    <w:lsdException w:name="Light Shading Accent 1" w:semiHidden="0" w:uiPriority="60" w:unhideWhenUsed="0"/>
-    <w:lsdException w:name="Light List Accent 1" w:semiHidden="0" w:uiPriority="61" w:unhideWhenUsed="0"/>
-    <w:lsdException w:name="Light Grid Accent 1" w:semiHidden="0" w:uiPriority="62" w:unhideWhenUsed="0"/>
-    <w:lsdException w:name="Medium Shading 1 Accent 1" w:semiHidden="0" w:uiPriority="63" w:unhideWhenUsed="0"/>
-    <w:lsdException w:name="Medium Shading 2 Accent 1" w:semiHidden="0" w:uiPriority="64" w:unhideWhenUsed="0"/>
-    <w:lsdException w:name="Medium List 1 Accent 1" w:semiHidden="0" w:uiPriority="65" w:unhideWhenUsed="0"/>
-    <w:lsdException w:name="Revision" w:unhideWhenUsed="0"/>
-    <w:lsdException w:name="List Paragraph" w:semiHidden="0" w:uiPriority="34" w:unhideWhenUsed="0" w:qFormat="1"/>
-    <w:lsdException w:name="Quote" w:semiHidden="0" w:uiPriority="29" w:unhideWhenUsed="0" w:qFormat="1"/>
-    <w:lsdException w:name="Intense Quote" w:semiHidden="0" w:uiPriority="30" w:unhideWhenUsed="0" w:qFormat="1"/>
-    <w:lsdException w:name="Medium List 2 Accent 1" w:semiHidden="0" w:uiPriority="66" w:unhideWhenUsed="0"/>
-    <w:lsdException w:name="Medium Grid 1 Accent 1" w:semiHidden="0" w:uiPriority="67" w:unhideWhenUsed="0"/>
-    <w:lsdException w:name="Medium Grid 2 Accent 1" w:semiHidden="0" w:uiPriority="68" w:unhideWhenUsed="0"/>
-    <w:lsdException w:name="Medium Grid 3 Accent 1" w:semiHidden="0" w:uiPriority="69" w:unhideWhenUsed="0"/>
-    <w:lsdException w:name="Dark List Accent 1" w:semiHidden="0" w:uiPriority="70" w:unhideWhenUsed="0"/>
-    <w:lsdException w:name="Colorful Shading Accent 1" w:semiHidden="0" w:uiPriority="71" w:unhideWhenUsed="0"/>
-    <w:lsdException w:name="Colorful List Accent 1" w:semiHidden="0" w:uiPriority="72" w:unhideWhenUsed="0"/>
-    <w:lsdException w:name="Colorful Grid Accent 1" w:semiHidden="0" w:uiPriority="73" w:unhideWhenUsed="0"/>
-    <w:lsdException w:name="Light Shading Accent 2" w:semiHidden="0" w:uiPriority="60" w:unhideWhenUsed="0"/>
-    <w:lsdException w:name="Light List Accent 2" w:semiHidden="0" w:uiPriority="61" w:unhideWhenUsed="0"/>
-    <w:lsdException w:name="Light Grid Accent 2" w:semiHidden="0" w:uiPriority="62" w:unhideWhenUsed="0"/>
-    <w:lsdException w:name="Medium Shading 1 Accent 2" w:semiHidden="0" w:uiPriority="63" w:unhideWhenUsed="0"/>
-    <w:lsdException w:name="Medium Shading 2 Accent 2" w:semiHidden="0" w:uiPriority="64" w:unhideWhenUsed="0"/>
-    <w:lsdException w:name="Medium List 1 Accent 2" w:semiHidden="0" w:uiPriority="65" w:unhideWhenUsed="0"/>
-    <w:lsdException w:name="Medium List 2 Accent 2" w:semiHidden="0" w:uiPriority="66" w:unhideWhenUsed="0"/>
-    <w:lsdException w:name="Medium Grid 1 Accent 2" w:semiHidden="0" w:uiPriority="67" w:unhideWhenUsed="0"/>
-    <w:lsdException w:name="Medium Grid 2 Accent 2" w:semiHidden="0" w:uiPriority="68" w:unhideWhenUsed="0"/>
-    <w:lsdException w:name="Medium Grid 3 Accent 2" w:semiHidden="0" w:uiPriority="69" w:unhideWhenUsed="0"/>
-    <w:lsdException w:name="Dark List Accent 2" w:semiHidden="0" w:uiPriority="70" w:unhideWhenUsed="0"/>
-    <w:lsdException w:name="Colorful Shading Accent 2" w:semiHidden="0" w:uiPriority="71" w:unhideWhenUsed="0"/>
-    <w:lsdException w:name="Colorful List Accent 2" w:semiHidden="0" w:uiPriority="72" w:unhideWhenUsed="0"/>
-    <w:lsdException w:name="Colorful Grid Accent 2" w:semiHidden="0" w:uiPriority="73" w:unhideWhenUsed="0"/>
-    <w:lsdException w:name="Light Shading Accent 3" w:semiHidden="0" w:uiPriority="60" w:unhideWhenUsed="0"/>
-    <w:lsdException w:name="Light List Accent 3" w:semiHidden="0" w:uiPriority="61" w:unhideWhenUsed="0"/>
-    <w:lsdException w:name="Light Grid Accent 3" w:semiHidden="0" w:uiPriority="62" w:unhideWhenUsed="0"/>
-    <w:lsdException w:name="Medium Shading 1 Accent 3" w:semiHidden="0" w:uiPriority="63" w:unhideWhenUsed="0"/>
-    <w:lsdException w:name="Medium Shading 2 Accent 3" w:semiHidden="0" w:uiPriority="64" w:unhideWhenUsed="0"/>
-    <w:lsdException w:name="Medium List 1 Accent 3" w:semiHidden="0" w:uiPriority="65" w:unhideWhenUsed="0"/>
-    <w:lsdException w:name="Medium List 2 Accent 3" w:semiHidden="0" w:uiPriority="66" w:unhideWhenUsed="0"/>
-    <w:lsdException w:name="Medium Grid 1 Accent 3" w:semiHidden="0" w:uiPriority="67" w:unhideWhenUsed="0"/>
-    <w:lsdException w:name="Medium Grid 2 Accent 3" w:semiHidden="0" w:uiPriority="68" w:unhideWhenUsed="0"/>
-    <w:lsdException w:name="Medium Grid 3 Accent 3" w:semiHidden="0" w:uiPriority="69" w:unhideWhenUsed="0"/>
-    <w:lsdException w:name="Dark List Accent 3" w:semiHidden="0" w:uiPriority="70" w:unhideWhenUsed="0"/>
-    <w:lsdException w:name="Colorful Shading Accent 3" w:semiHidden="0" w:uiPriority="71" w:unhideWhenUsed="0"/>
-    <w:lsdException w:name="Colorful List Accent 3" w:semiHidden="0" w:uiPriority="72" w:unhideWhenUsed="0"/>
-    <w:lsdException w:name="Colorful Grid Accent 3" w:semiHidden="0" w:uiPriority="73" w:unhideWhenUsed="0"/>
-    <w:lsdException w:name="Light Shading Accent 4" w:semiHidden="0" w:uiPriority="60" w:unhideWhenUsed="0"/>
-    <w:lsdException w:name="Light List Accent 4" w:semiHidden="0" w:uiPriority="61" w:unhideWhenUsed="0"/>
-    <w:lsdException w:name="Light Grid Accent 4" w:semiHidden="0" w:uiPriority="62" w:unhideWhenUsed="0"/>
-    <w:lsdException w:name="Medium Shading 1 Accent 4" w:semiHidden="0" w:uiPriority="63" w:unhideWhenUsed="0"/>
-    <w:lsdException w:name="Medium Shading 2 Accent 4" w:semiHidden="0" w:uiPriority="64" w:unhideWhenUsed="0"/>
-    <w:lsdException w:name="Medium List 1 Accent 4" w:semiHidden="0" w:uiPriority="65" w:unhideWhenUsed="0"/>
-    <w:lsdException w:name="Medium List 2 Accent 4" w:semiHidden="0" w:uiPriority="66" w:unhideWhenUsed="0"/>
-    <w:lsdException w:name="Medium Grid 1 Accent 4" w:semiHidden="0" w:uiPriority="67" w:unhideWhenUsed="0"/>
-    <w:lsdException w:name="Medium Grid 2 Accent 4" w:semiHidden="0" w:uiPriority="68" w:unhideWhenUsed="0"/>
-    <w:lsdException w:name="Medium Grid 3 Accent 4" w:semiHidden="0" w:uiPriority="69" w:unhideWhenUsed="0"/>
-    <w:lsdException w:name="Dark List Accent 4" w:semiHidden="0" w:uiPriority="70" w:unhideWhenUsed="0"/>
-    <w:lsdException w:name="Colorful Shading Accent 4" w:semiHidden="0" w:uiPriority="71" w:unhideWhenUsed="0"/>
-    <w:lsdException w:name="Colorful List Accent 4" w:semiHidden="0" w:uiPriority="72" w:unhideWhenUsed="0"/>
-    <w:lsdException w:name="Colorful Grid Accent 4" w:semiHidden="0" w:uiPriority="73" w:unhideWhenUsed="0"/>
-    <w:lsdException w:name="Light Shading Accent 5" w:semiHidden="0" w:uiPriority="60" w:unhideWhenUsed="0"/>
-    <w:lsdException w:name="Light List Accent 5" w:semiHidden="0" w:uiPriority="61" w:unhideWhenUsed="0"/>
-    <w:lsdException w:name="Light Grid Accent 5" w:semiHidden="0" w:uiPriority="62" w:unhideWhenUsed="0"/>
-    <w:lsdException w:name="Medium Shading 1 Accent 5" w:semiHidden="0" w:uiPriority="63" w:unhideWhenUsed="0"/>
-    <w:lsdException w:name="Medium Shading 2 Accent 5" w:semiHidden="0" w:uiPriority="64" w:unhideWhenUsed="0"/>
-    <w:lsdException w:name="Medium List 1 Accent 5" w:semiHidden="0" w:uiPriority="65" w:unhideWhenUsed="0"/>
-    <w:lsdException w:name="Medium List 2 Accent 5" w:semiHidden="0" w:uiPriority="66" w:unhideWhenUsed="0"/>
-    <w:lsdException w:name="Medium Grid 1 Accent 5" w:semiHidden="0" w:uiPriority="67" w:unhideWhenUsed="0"/>
-    <w:lsdException w:name="Medium Grid 2 Accent 5" w:semiHidden="0" w:uiPriority="68" w:unhideWhenUsed="0"/>
-    <w:lsdException w:name="Medium Grid 3 Accent 5" w:semiHidden="0" w:uiPriority="69" w:unhideWhenUsed="0"/>
-    <w:lsdException w:name="Dark List Accent 5" w:semiHidden="0" w:uiPriority="70" w:unhideWhenUsed="0"/>
-    <w:lsdException w:name="Colorful Shading Accent 5" w:semiHidden="0" w:uiPriority="71" w:unhideWhenUsed="0"/>
-    <w:lsdException w:name="Colorful List Accent 5" w:semiHidden="0" w:uiPriority="72" w:unhideWhenUsed="0"/>
-    <w:lsdException w:name="Colorful Grid Accent 5" w:semiHidden="0" w:uiPriority="73" w:unhideWhenUsed="0"/>
-    <w:lsdException w:name="Light Shading Accent 6" w:semiHidden="0" w:uiPriority="60" w:unhideWhenUsed="0"/>
-    <w:lsdException w:name="Light List Accent 6" w:semiHidden="0" w:uiPriority="61" w:unhideWhenUsed="0"/>
-    <w:lsdException w:name="Light Grid Accent 6" w:semiHidden="0" w:uiPriority="62" w:unhideWhenUsed="0"/>
-    <w:lsdException w:name="Medium Shading 1 Accent 6" w:semiHidden="0" w:uiPriority="63" w:unhideWhenUsed="0"/>
-    <w:lsdException w:name="Medium Shading 2 Accent 6" w:semiHidden="0" w:uiPriority="64" w:unhideWhenUsed="0"/>
-    <w:lsdException w:name="Medium List 1 Accent 6" w:semiHidden="0" w:uiPriority="65" w:unhideWhenUsed="0"/>
-    <w:lsdException w:name="Medium List 2 Accent 6" w:semiHidden="0" w:uiPriority="66" w:unhideWhenUsed="0"/>
-    <w:lsdException w:name="Medium Grid 1 Accent 6" w:semiHidden="0" w:uiPriority="67" w:unhideWhenUsed="0"/>
-    <w:lsdException w:name="Medium Grid 2 Accent 6" w:semiHidden="0" w:uiPriority="68" w:unhideWhenUsed="0"/>
-    <w:lsdException w:name="Medium Grid 3 Accent 6" w:semiHidden="0" w:uiPriority="69" w:unhideWhenUsed="0"/>
-    <w:lsdException w:name="Dark List Accent 6" w:semiHidden="0" w:uiPriority="70" w:unhideWhenUsed="0"/>
-    <w:lsdException w:name="Colorful Shading Accent 6" w:semiHidden="0" w:uiPriority="71" w:unhideWhenUsed="0"/>
-    <w:lsdException w:name="Colorful List Accent 6" w:semiHidden="0" w:uiPriority="72" w:unhideWhenUsed="0"/>
-    <w:lsdException w:name="Colorful Grid Accent 6" w:semiHidden="0" w:uiPriority="73" w:unhideWhenUsed="0"/>
-    <w:lsdException w:name="Subtle Emphasis" w:semiHidden="0" w:uiPriority="19" w:unhideWhenUsed="0" w:qFormat="1"/>
-    <w:lsdException w:name="Intense Emphasis" w:semiHidden="0" w:uiPriority="21" w:unhideWhenUsed="0" w:qFormat="1"/>
-    <w:lsdException w:name="Subtle Reference" w:semiHidden="0" w:uiPriority="31" w:unhideWhenUsed="0" w:qFormat="1"/>
-    <w:lsdException w:name="Intense Reference" w:semiHidden="0" w:uiPriority="32" w:unhideWhenUsed="0" w:qFormat="1"/>
-    <w:lsdException w:name="Book Title" w:semiHidden="0" w:uiPriority="33" w:unhideWhenUsed="0" w:qFormat="1"/>
-    <w:lsdException w:name="Bibliography" w:uiPriority="37"/>
-    <w:lsdException w:name="TOC Heading" w:uiPriority="39" w:qFormat="1"/>
-  </w:latentStyles>
-  <w:style w:type="paragraph" w:default="1" w:styleId="Normal">
-    <w:name w:val="Normal"/>
-    <w:qFormat/>
-  </w:style>
-  <w:style w:type="paragraph" w:styleId="Ttulo1">
-    <w:name w:val="heading 1"/>
-    <w:basedOn w:val="Normal"/>
-    <w:next w:val="Normal"/>
-    <w:uiPriority w:val="9"/>
-    <w:qFormat/>
-    <w:pPr>
-      <w:keepNext/>
-      <w:spacing w:before="120" w:after="60"/>
-      <w:ind w:left="720" w:hanging="720"/>
-      <w:outlineLvl w:val="0"/>
-    </w:pPr>
-    <w:rPr>
-      <w:rFonts w:ascii="Arial" w:eastAsia="Arial" w:hAnsi="Arial" w:cs="Arial"/>
-      <w:b/>
-      <w:sz w:val="24"/>
-      <w:szCs w:val="24"/>
-    </w:rPr>
-  </w:style>
-  <w:style w:type="paragraph" w:styleId="Ttulo2">
-    <w:name w:val="heading 2"/>
-    <w:basedOn w:val="Normal"/>
-    <w:next w:val="Normal"/>
-    <w:uiPriority w:val="9"/>
-    <w:unhideWhenUsed/>
-    <w:qFormat/>
-    <w:pPr>
-      <w:keepNext/>
-      <w:spacing w:before="120" w:after="60"/>
-      <w:ind w:left="720" w:hanging="720"/>
-      <w:outlineLvl w:val="1"/>
-    </w:pPr>
-    <w:rPr>
-      <w:rFonts w:ascii="Arial" w:eastAsia="Arial" w:hAnsi="Arial" w:cs="Arial"/>
-      <w:b/>
-    </w:rPr>
-  </w:style>
-  <w:style w:type="paragraph" w:styleId="Ttulo3">
-    <w:name w:val="heading 3"/>
-    <w:basedOn w:val="Normal"/>
-    <w:next w:val="Normal"/>
-    <w:uiPriority w:val="9"/>
-    <w:unhideWhenUsed/>
-    <w:qFormat/>
-    <w:pPr>
-      <w:keepNext/>
-      <w:spacing w:before="120" w:after="60"/>
-      <w:ind w:left="720" w:hanging="720"/>
-      <w:outlineLvl w:val="2"/>
-    </w:pPr>
-    <w:rPr>
-      <w:rFonts w:ascii="Arial" w:eastAsia="Arial" w:hAnsi="Arial" w:cs="Arial"/>
-      <w:i/>
-    </w:rPr>
-  </w:style>
-  <w:style w:type="paragraph" w:styleId="Ttulo4">
-    <w:name w:val="heading 4"/>
-    <w:basedOn w:val="Normal"/>
-    <w:next w:val="Normal"/>
-    <w:uiPriority w:val="9"/>
-    <w:semiHidden/>
-    <w:unhideWhenUsed/>
-    <w:qFormat/>
-    <w:pPr>
-      <w:keepNext/>
-      <w:spacing w:before="120" w:after="60"/>
-      <w:ind w:left="720" w:hanging="720"/>
-      <w:outlineLvl w:val="3"/>
-    </w:pPr>
-    <w:rPr>
-      <w:rFonts w:ascii="Arial" w:eastAsia="Arial" w:hAnsi="Arial" w:cs="Arial"/>
-    </w:rPr>
-  </w:style>
-  <w:style w:type="paragraph" w:styleId="Ttulo5">
-    <w:name w:val="heading 5"/>
-    <w:basedOn w:val="Normal"/>
-    <w:next w:val="Normal"/>
-    <w:uiPriority w:val="9"/>
-    <w:semiHidden/>
-    <w:unhideWhenUsed/>
-    <w:qFormat/>
-    <w:pPr>
-      <w:spacing w:before="240" w:after="60"/>
-      <w:ind w:left="2880"/>
-      <w:outlineLvl w:val="4"/>
-    </w:pPr>
-    <w:rPr>
-      <w:sz w:val="22"/>
-      <w:szCs w:val="22"/>
-    </w:rPr>
-  </w:style>
-  <w:style w:type="paragraph" w:styleId="Ttulo6">
-    <w:name w:val="heading 6"/>
-    <w:basedOn w:val="Normal"/>
-    <w:next w:val="Normal"/>
-    <w:uiPriority w:val="9"/>
-    <w:semiHidden/>
-    <w:unhideWhenUsed/>
-    <w:qFormat/>
-    <w:pPr>
-      <w:spacing w:before="240" w:after="60"/>
-      <w:ind w:left="2880"/>
-      <w:outlineLvl w:val="5"/>
-    </w:pPr>
-    <w:rPr>
-      <w:i/>
-      <w:sz w:val="22"/>
-      <w:szCs w:val="22"/>
-    </w:rPr>
-  </w:style>
-  <w:style w:type="character" w:default="1" w:styleId="Fontepargpadro">
-    <w:name w:val="Default Paragraph Font"/>
-    <w:uiPriority w:val="1"/>
-    <w:semiHidden/>
-    <w:unhideWhenUsed/>
-  </w:style>
-  <w:style w:type="table" w:default="1" w:styleId="Tabelanormal">
-    <w:name w:val="Normal Table"/>
-    <w:uiPriority w:val="99"/>
-    <w:semiHidden/>
-    <w:unhideWhenUsed/>
-    <w:tblPr>
-      <w:tblInd w:w="0" w:type="dxa"/>
-      <w:tblCellMar>
-        <w:top w:w="0" w:type="dxa"/>
-        <w:left w:w="108" w:type="dxa"/>
-        <w:bottom w:w="0" w:type="dxa"/>
-        <w:right w:w="108" w:type="dxa"/>
-      </w:tblCellMar>
-    </w:tblPr>
-  </w:style>
-  <w:style w:type="numbering" w:default="1" w:styleId="Semlista">
-    <w:name w:val="No List"/>
-    <w:uiPriority w:val="99"/>
-    <w:semiHidden/>
-    <w:unhideWhenUsed/>
-  </w:style>
-  <w:style w:type="table" w:customStyle="1" w:styleId="TableNormal">
-    <w:name w:val="Table Normal"/>
-    <w:tblPr>
-      <w:tblCellMar>
-        <w:top w:w="0" w:type="dxa"/>
-        <w:left w:w="0" w:type="dxa"/>
-        <w:bottom w:w="0" w:type="dxa"/>
-        <w:right w:w="0" w:type="dxa"/>
-      </w:tblCellMar>
-    </w:tblPr>
-  </w:style>
-  <w:style w:type="paragraph" w:styleId="Ttulo">
-    <w:name w:val="Title"/>
-    <w:basedOn w:val="Normal"/>
-    <w:next w:val="Normal"/>
-    <w:uiPriority w:val="10"/>
-    <w:qFormat/>
-    <w:pPr>
-      <w:jc w:val="center"/>
-    </w:pPr>
-    <w:rPr>
-      <w:rFonts w:ascii="Arial" w:eastAsia="Arial" w:hAnsi="Arial" w:cs="Arial"/>
-      <w:b/>
-      <w:sz w:val="36"/>
-      <w:szCs w:val="36"/>
-    </w:rPr>
-  </w:style>
-  <w:style w:type="paragraph" w:styleId="Subttulo">
-    <w:name w:val="Subtitle"/>
-    <w:basedOn w:val="Normal"/>
-    <w:next w:val="Normal"/>
-    <w:uiPriority w:val="11"/>
-    <w:qFormat/>
-    <w:pPr>
-      <w:spacing w:after="60"/>
-      <w:jc w:val="center"/>
-    </w:pPr>
-    <w:rPr>
-      <w:rFonts w:ascii="Arial" w:eastAsia="Arial" w:hAnsi="Arial" w:cs="Arial"/>
-      <w:i/>
-      <w:sz w:val="36"/>
-      <w:szCs w:val="36"/>
-    </w:rPr>
-  </w:style>
-  <w:style w:type="table" w:customStyle="1" w:styleId="a">
-    <w:basedOn w:val="TableNormal"/>
-    <w:tblPr>
-      <w:tblStyleRowBandSize w:val="1"/>
-      <w:tblStyleColBandSize w:val="1"/>
-      <w:tblCellMar>
-        <w:top w:w="0" w:type="dxa"/>
-        <w:left w:w="115" w:type="dxa"/>
-        <w:bottom w:w="0" w:type="dxa"/>
-        <w:right w:w="115" w:type="dxa"/>
-      </w:tblCellMar>
-    </w:tblPr>
-  </w:style>
-  <w:style w:type="table" w:customStyle="1" w:styleId="a0">
-    <w:basedOn w:val="TableNormal"/>
-    <w:tblPr>
-      <w:tblStyleRowBandSize w:val="1"/>
-      <w:tblStyleColBandSize w:val="1"/>
-      <w:tblCellMar>
-        <w:top w:w="0" w:type="dxa"/>
-        <w:left w:w="115" w:type="dxa"/>
-        <w:bottom w:w="0" w:type="dxa"/>
-        <w:right w:w="115" w:type="dxa"/>
-      </w:tblCellMar>
-    </w:tblPr>
-  </w:style>
-  <w:style w:type="table" w:customStyle="1" w:styleId="a1">
-    <w:basedOn w:val="TableNormal"/>
-    <w:tblPr>
-      <w:tblStyleRowBandSize w:val="1"/>
-      <w:tblStyleColBandSize w:val="1"/>
-      <w:tblCellMar>
-        <w:top w:w="0" w:type="dxa"/>
-        <w:left w:w="115" w:type="dxa"/>
-        <w:bottom w:w="0" w:type="dxa"/>
         <w:right w:w="115" w:type="dxa"/>
       </w:tblCellMar>
     </w:tblPr>

</xml_diff>

<commit_message>
Atualizados casos de uso
</commit_message>
<xml_diff>
--- a/Documento de Arquitetura de Software.docx
+++ b/Documento de Arquitetura de Software.docx
@@ -1,6 +1,6 @@
 
 <file path=word/document.xml><?xml version="1.0" encoding="utf-8"?>
-<w:document xmlns:wpc="http://schemas.microsoft.com/office/word/2010/wordprocessingCanvas" xmlns:cx="http://schemas.microsoft.com/office/drawing/2014/chartex" xmlns:cx1="http://schemas.microsoft.com/office/drawing/2015/9/8/chartex" xmlns:cx2="http://schemas.microsoft.com/office/drawing/2015/10/21/chartex" xmlns:cx3="http://schemas.microsoft.com/office/drawing/2016/5/9/chartex" xmlns:cx4="http://schemas.microsoft.com/office/drawing/2016/5/10/chartex" xmlns:cx5="http://schemas.microsoft.com/office/drawing/2016/5/11/chartex" xmlns:cx6="http://schemas.microsoft.com/office/drawing/2016/5/12/chartex" xmlns:cx7="http://schemas.microsoft.com/office/drawing/2016/5/13/chartex" xmlns:cx8="http://schemas.microsoft.com/office/drawing/2016/5/14/chartex" xmlns:mc="http://schemas.openxmlformats.org/markup-compatibility/2006" xmlns:aink="http://schemas.microsoft.com/office/drawing/2016/ink" xmlns:am3d="http://schemas.microsoft.com/office/drawing/2017/model3d" xmlns:o="urn:schemas-microsoft-com:office:office" xmlns:r="http://schemas.openxmlformats.org/officeDocument/2006/relationships" xmlns:m="http://schemas.openxmlformats.org/officeDocument/2006/math" xmlns:v="urn:schemas-microsoft-com:vml" xmlns:wp14="http://schemas.microsoft.com/office/word/2010/wordprocessingDrawing" xmlns:wp="http://schemas.openxmlformats.org/drawingml/2006/wordprocessingDrawing" xmlns:w10="urn:schemas-microsoft-com:office:word" xmlns:w="http://schemas.openxmlformats.org/wordprocessingml/2006/main" xmlns:w14="http://schemas.microsoft.com/office/word/2010/wordml" xmlns:w15="http://schemas.microsoft.com/office/word/2012/wordml" xmlns:w16cid="http://schemas.microsoft.com/office/word/2016/wordml/cid" xmlns:w16se="http://schemas.microsoft.com/office/word/2015/wordml/symex" xmlns:wpg="http://schemas.microsoft.com/office/word/2010/wordprocessingGroup" xmlns:wpi="http://schemas.microsoft.com/office/word/2010/wordprocessingInk" xmlns:wne="http://schemas.microsoft.com/office/word/2006/wordml" xmlns:wps="http://schemas.microsoft.com/office/word/2010/wordprocessingShape" mc:Ignorable="w14 w15 w16se w16cid wp14">
+<w:document xmlns:wpc="http://schemas.microsoft.com/office/word/2010/wordprocessingCanvas" xmlns:mc="http://schemas.openxmlformats.org/markup-compatibility/2006" xmlns:o="urn:schemas-microsoft-com:office:office" xmlns:r="http://schemas.openxmlformats.org/officeDocument/2006/relationships" xmlns:m="http://schemas.openxmlformats.org/officeDocument/2006/math" xmlns:v="urn:schemas-microsoft-com:vml" xmlns:wp14="http://schemas.microsoft.com/office/word/2010/wordprocessingDrawing" xmlns:wp="http://schemas.openxmlformats.org/drawingml/2006/wordprocessingDrawing" xmlns:w10="urn:schemas-microsoft-com:office:word" xmlns:w="http://schemas.openxmlformats.org/wordprocessingml/2006/main" xmlns:w14="http://schemas.microsoft.com/office/word/2010/wordml" xmlns:wpg="http://schemas.microsoft.com/office/word/2010/wordprocessingGroup" xmlns:wpi="http://schemas.microsoft.com/office/word/2010/wordprocessingInk" xmlns:wne="http://schemas.microsoft.com/office/word/2006/wordml" xmlns:wps="http://schemas.microsoft.com/office/word/2010/wordprocessingShape" mc:Ignorable="w14 wp14">
   <w:body>
     <w:p>
       <w:pPr>
@@ -47,7 +47,7 @@
           <w:sz w:val="28"/>
           <w:szCs w:val="28"/>
         </w:rPr>
-        <w:t>7</w:t>
+        <w:t>8</w:t>
       </w:r>
       <w:r>
         <w:rPr>
@@ -99,7 +99,7 @@
           <w:szCs w:val="28"/>
         </w:rPr>
         <w:sectPr>
-          <w:headerReference w:type="default" r:id="rId7"/>
+          <w:headerReference w:type="default" r:id="rId8"/>
           <w:pgSz w:w="12240" w:h="15840"/>
           <w:pgMar w:top="1417" w:right="1440" w:bottom="1417" w:left="1440" w:header="720" w:footer="720" w:gutter="0"/>
           <w:pgNumType w:start="1"/>
@@ -314,6 +314,140 @@
               <w:rPr>
                 <w:color w:val="000000"/>
               </w:rPr>
+              <w:t>06/07/22</w:t>
+            </w:r>
+          </w:p>
+        </w:tc>
+        <w:tc>
+          <w:tcPr>
+            <w:tcW w:w="1152" w:type="dxa"/>
+            <w:tcBorders>
+              <w:top w:val="single" w:sz="6" w:space="0" w:color="000000"/>
+              <w:left w:val="single" w:sz="6" w:space="0" w:color="000000"/>
+              <w:bottom w:val="single" w:sz="6" w:space="0" w:color="000000"/>
+              <w:right w:val="single" w:sz="6" w:space="0" w:color="000000"/>
+            </w:tcBorders>
+          </w:tcPr>
+          <w:p>
+            <w:pPr>
+              <w:keepLines/>
+              <w:pBdr>
+                <w:top w:val="nil"/>
+                <w:left w:val="nil"/>
+                <w:bottom w:val="nil"/>
+                <w:right w:val="nil"/>
+                <w:between w:val="nil"/>
+              </w:pBdr>
+              <w:spacing w:after="120"/>
+              <w:rPr>
+                <w:color w:val="000000"/>
+              </w:rPr>
+            </w:pPr>
+            <w:r>
+              <w:rPr>
+                <w:color w:val="000000"/>
+              </w:rPr>
+              <w:t>1.8</w:t>
+            </w:r>
+          </w:p>
+        </w:tc>
+        <w:tc>
+          <w:tcPr>
+            <w:tcW w:w="3744" w:type="dxa"/>
+            <w:tcBorders>
+              <w:top w:val="single" w:sz="6" w:space="0" w:color="000000"/>
+              <w:left w:val="single" w:sz="6" w:space="0" w:color="000000"/>
+              <w:bottom w:val="single" w:sz="6" w:space="0" w:color="000000"/>
+              <w:right w:val="single" w:sz="6" w:space="0" w:color="000000"/>
+            </w:tcBorders>
+          </w:tcPr>
+          <w:p>
+            <w:pPr>
+              <w:keepLines/>
+              <w:pBdr>
+                <w:top w:val="nil"/>
+                <w:left w:val="nil"/>
+                <w:bottom w:val="nil"/>
+                <w:right w:val="nil"/>
+                <w:between w:val="nil"/>
+              </w:pBdr>
+              <w:spacing w:after="120"/>
+              <w:rPr>
+                <w:color w:val="000000"/>
+              </w:rPr>
+            </w:pPr>
+            <w:r>
+              <w:rPr>
+                <w:color w:val="000000"/>
+              </w:rPr>
+              <w:t>Atualizado diagrama de casos de uso</w:t>
+            </w:r>
+          </w:p>
+        </w:tc>
+        <w:tc>
+          <w:tcPr>
+            <w:tcW w:w="2304" w:type="dxa"/>
+            <w:tcBorders>
+              <w:top w:val="single" w:sz="6" w:space="0" w:color="000000"/>
+              <w:left w:val="single" w:sz="6" w:space="0" w:color="000000"/>
+              <w:bottom w:val="single" w:sz="6" w:space="0" w:color="000000"/>
+              <w:right w:val="single" w:sz="6" w:space="0" w:color="000000"/>
+            </w:tcBorders>
+          </w:tcPr>
+          <w:p>
+            <w:pPr>
+              <w:keepLines/>
+              <w:pBdr>
+                <w:top w:val="nil"/>
+                <w:left w:val="nil"/>
+                <w:bottom w:val="nil"/>
+                <w:right w:val="nil"/>
+                <w:between w:val="nil"/>
+              </w:pBdr>
+              <w:spacing w:after="120"/>
+              <w:rPr>
+                <w:color w:val="000000"/>
+              </w:rPr>
+            </w:pPr>
+            <w:r>
+              <w:rPr>
+                <w:color w:val="000000"/>
+              </w:rPr>
+              <w:t>Gabriel Figueiredo</w:t>
+            </w:r>
+          </w:p>
+        </w:tc>
+      </w:tr>
+      <w:tr>
+        <w:tc>
+          <w:tcPr>
+            <w:tcW w:w="2304" w:type="dxa"/>
+            <w:tcBorders>
+              <w:top w:val="single" w:sz="6" w:space="0" w:color="000000"/>
+              <w:left w:val="single" w:sz="6" w:space="0" w:color="000000"/>
+              <w:bottom w:val="single" w:sz="6" w:space="0" w:color="000000"/>
+              <w:right w:val="single" w:sz="6" w:space="0" w:color="000000"/>
+            </w:tcBorders>
+          </w:tcPr>
+          <w:p>
+            <w:pPr>
+              <w:keepLines/>
+              <w:pBdr>
+                <w:top w:val="nil"/>
+                <w:left w:val="nil"/>
+                <w:bottom w:val="nil"/>
+                <w:right w:val="nil"/>
+                <w:between w:val="nil"/>
+              </w:pBdr>
+              <w:spacing w:after="120"/>
+              <w:rPr>
+                <w:color w:val="000000"/>
+              </w:rPr>
+            </w:pPr>
+            <w:r>
+              <w:rPr>
+                <w:color w:val="000000"/>
+              </w:rPr>
               <w:t>15/06/22</w:t>
             </w:r>
           </w:p>
@@ -1442,12 +1576,7 @@
       </w:r>
       <w:r>
         <w:lastRenderedPageBreak/>
-        <w:t>Índi</w:t>
-      </w:r>
-      <w:bookmarkStart w:id="0" w:name="_GoBack"/>
-      <w:bookmarkEnd w:id="0"/>
-      <w:r>
-        <w:t>ce Analítico</w:t>
+        <w:t>Índice Analítico</w:t>
       </w:r>
     </w:p>
     <w:sdt>
@@ -3102,11 +3231,11 @@
         </w:numPr>
         <w:ind w:left="360" w:hanging="360"/>
       </w:pPr>
-      <w:bookmarkStart w:id="1" w:name="_Toc106230835"/>
+      <w:bookmarkStart w:id="0" w:name="_Toc106230835"/>
       <w:r>
         <w:t>Introdução</w:t>
       </w:r>
-      <w:bookmarkEnd w:id="1"/>
+      <w:bookmarkEnd w:id="0"/>
     </w:p>
     <w:p>
       <w:pPr>
@@ -3141,21 +3270,21 @@
           <w:numId w:val="5"/>
         </w:numPr>
       </w:pPr>
-      <w:bookmarkStart w:id="2" w:name="_Toc106230836"/>
+      <w:bookmarkStart w:id="1" w:name="_Toc106230836"/>
       <w:r>
         <w:t>Finalidade</w:t>
       </w:r>
+      <w:bookmarkEnd w:id="1"/>
+    </w:p>
+    <w:p>
+      <w:pPr>
+        <w:ind w:firstLine="720"/>
+        <w:rPr>
+          <w:rFonts w:ascii="Arial" w:hAnsi="Arial" w:cs="Arial"/>
+        </w:rPr>
+      </w:pPr>
+      <w:bookmarkStart w:id="2" w:name="_1fob9te" w:colFirst="0" w:colLast="0"/>
       <w:bookmarkEnd w:id="2"/>
-    </w:p>
-    <w:p>
-      <w:pPr>
-        <w:ind w:firstLine="720"/>
-        <w:rPr>
-          <w:rFonts w:ascii="Arial" w:hAnsi="Arial" w:cs="Arial"/>
-        </w:rPr>
-      </w:pPr>
-      <w:bookmarkStart w:id="3" w:name="_1fob9te" w:colFirst="0" w:colLast="0"/>
-      <w:bookmarkEnd w:id="3"/>
       <w:r>
         <w:rPr>
           <w:rFonts w:ascii="Arial" w:hAnsi="Arial" w:cs="Arial"/>
@@ -3171,11 +3300,11 @@
           <w:numId w:val="5"/>
         </w:numPr>
       </w:pPr>
-      <w:bookmarkStart w:id="4" w:name="_Toc106230837"/>
+      <w:bookmarkStart w:id="3" w:name="_Toc106230837"/>
       <w:r>
         <w:t>Escopo</w:t>
       </w:r>
-      <w:bookmarkEnd w:id="4"/>
+      <w:bookmarkEnd w:id="3"/>
     </w:p>
     <w:p>
       <w:pPr>
@@ -3199,11 +3328,11 @@
           <w:numId w:val="5"/>
         </w:numPr>
       </w:pPr>
-      <w:bookmarkStart w:id="5" w:name="_Toc106230838"/>
+      <w:bookmarkStart w:id="4" w:name="_Toc106230838"/>
       <w:r>
         <w:t>Definições, acrônimos e abreviações</w:t>
       </w:r>
-      <w:bookmarkEnd w:id="5"/>
+      <w:bookmarkEnd w:id="4"/>
     </w:p>
     <w:p>
       <w:pPr>
@@ -3354,11 +3483,11 @@
           <w:numId w:val="5"/>
         </w:numPr>
       </w:pPr>
-      <w:bookmarkStart w:id="6" w:name="_Toc106230839"/>
+      <w:bookmarkStart w:id="5" w:name="_Toc106230839"/>
       <w:r>
         <w:t>Visão Geral</w:t>
       </w:r>
-      <w:bookmarkEnd w:id="6"/>
+      <w:bookmarkEnd w:id="5"/>
     </w:p>
     <w:p>
       <w:pPr>
@@ -3412,11 +3541,11 @@
         </w:numPr>
         <w:ind w:left="360" w:hanging="360"/>
       </w:pPr>
-      <w:bookmarkStart w:id="7" w:name="_Toc106230840"/>
+      <w:bookmarkStart w:id="6" w:name="_Toc106230840"/>
       <w:r>
         <w:t>Metas e Restrições da Arquitetura</w:t>
       </w:r>
-      <w:bookmarkEnd w:id="7"/>
+      <w:bookmarkEnd w:id="6"/>
       <w:r>
         <w:t xml:space="preserve"> </w:t>
       </w:r>
@@ -3662,11 +3791,11 @@
         </w:numPr>
         <w:ind w:left="360" w:hanging="360"/>
       </w:pPr>
-      <w:bookmarkStart w:id="8" w:name="_Toc106230841"/>
+      <w:bookmarkStart w:id="7" w:name="_Toc106230841"/>
       <w:r>
         <w:t>Suposições e Dependências</w:t>
       </w:r>
-      <w:bookmarkEnd w:id="8"/>
+      <w:bookmarkEnd w:id="7"/>
     </w:p>
     <w:p>
       <w:pPr>
@@ -3750,12 +3879,12 @@
         </w:numPr>
         <w:ind w:left="360" w:hanging="360"/>
       </w:pPr>
-      <w:bookmarkStart w:id="9" w:name="_Toc106230842"/>
+      <w:bookmarkStart w:id="8" w:name="_Toc106230842"/>
       <w:r>
         <w:lastRenderedPageBreak/>
         <w:t>Requisitos Arquiteturalmente Significantes</w:t>
       </w:r>
-      <w:bookmarkEnd w:id="9"/>
+      <w:bookmarkEnd w:id="8"/>
     </w:p>
     <w:p>
       <w:pPr>
@@ -3946,14 +4075,14 @@
         </w:numPr>
         <w:ind w:left="360" w:hanging="360"/>
       </w:pPr>
-      <w:bookmarkStart w:id="10" w:name="_Toc106230843"/>
+      <w:bookmarkStart w:id="9" w:name="_Toc106230843"/>
       <w:r>
         <w:t>Decisões, r</w:t>
       </w:r>
       <w:r>
         <w:t>estrições e justificativas</w:t>
       </w:r>
-      <w:bookmarkEnd w:id="10"/>
+      <w:bookmarkEnd w:id="9"/>
     </w:p>
     <w:p>
       <w:pPr>
@@ -4246,11 +4375,11 @@
         </w:numPr>
         <w:ind w:left="360" w:hanging="360"/>
       </w:pPr>
-      <w:bookmarkStart w:id="11" w:name="_Toc106230844"/>
+      <w:bookmarkStart w:id="10" w:name="_Toc106230844"/>
       <w:r>
         <w:t>Camadas da Arquitetura</w:t>
       </w:r>
-      <w:bookmarkEnd w:id="11"/>
+      <w:bookmarkEnd w:id="10"/>
       <w:r>
         <w:t xml:space="preserve"> </w:t>
       </w:r>
@@ -4417,12 +4546,12 @@
         </w:numPr>
         <w:ind w:left="360" w:hanging="360"/>
       </w:pPr>
-      <w:bookmarkStart w:id="12" w:name="_Toc106230845"/>
+      <w:bookmarkStart w:id="11" w:name="_Toc106230845"/>
       <w:r>
         <w:lastRenderedPageBreak/>
         <w:t>Visões da Arquitetura</w:t>
       </w:r>
-      <w:bookmarkEnd w:id="12"/>
+      <w:bookmarkEnd w:id="11"/>
     </w:p>
     <w:p>
       <w:pPr>
@@ -4432,14 +4561,14 @@
           <w:numId w:val="5"/>
         </w:numPr>
       </w:pPr>
-      <w:bookmarkStart w:id="13" w:name="_Toc106230846"/>
+      <w:bookmarkStart w:id="12" w:name="_Toc106230846"/>
       <w:r>
         <w:t xml:space="preserve">Visão </w:t>
       </w:r>
       <w:r>
         <w:t>Estrutural</w:t>
       </w:r>
-      <w:bookmarkEnd w:id="13"/>
+      <w:bookmarkEnd w:id="12"/>
     </w:p>
     <w:p>
       <w:pPr>
@@ -4449,11 +4578,11 @@
           <w:numId w:val="5"/>
         </w:numPr>
       </w:pPr>
-      <w:bookmarkStart w:id="14" w:name="_Toc106230847"/>
+      <w:bookmarkStart w:id="13" w:name="_Toc106230847"/>
       <w:r>
         <w:t>Visão Geral</w:t>
       </w:r>
-      <w:bookmarkEnd w:id="14"/>
+      <w:bookmarkEnd w:id="13"/>
     </w:p>
     <w:p>
       <w:pPr>
@@ -4497,7 +4626,7 @@
                     <pic:cNvPicPr/>
                   </pic:nvPicPr>
                   <pic:blipFill>
-                    <a:blip r:embed="rId8"/>
+                    <a:blip r:embed="rId9"/>
                     <a:stretch>
                       <a:fillRect/>
                     </a:stretch>
@@ -4712,7 +4841,7 @@
           <w:numId w:val="5"/>
         </w:numPr>
       </w:pPr>
-      <w:bookmarkStart w:id="15" w:name="_Toc106230848"/>
+      <w:bookmarkStart w:id="14" w:name="_Toc106230848"/>
       <w:r>
         <w:rPr>
           <w:noProof/>
@@ -4742,7 +4871,7 @@
                     <pic:cNvPicPr/>
                   </pic:nvPicPr>
                   <pic:blipFill>
-                    <a:blip r:embed="rId9" cstate="print">
+                    <a:blip r:embed="rId10" cstate="print">
                       <a:extLst>
                         <a:ext uri="{28A0092B-C50C-407E-A947-70E740481C1C}">
                           <a14:useLocalDpi xmlns:a14="http://schemas.microsoft.com/office/drawing/2010/main" val="0"/>
@@ -4771,7 +4900,7 @@
       <w:r>
         <w:t>Estrutura de Pacotes Significativos</w:t>
       </w:r>
-      <w:bookmarkEnd w:id="15"/>
+      <w:bookmarkEnd w:id="14"/>
     </w:p>
     <w:p>
       <w:pPr>
@@ -4816,12 +4945,12 @@
           <w:numId w:val="5"/>
         </w:numPr>
       </w:pPr>
-      <w:bookmarkStart w:id="16" w:name="_Toc106230849"/>
+      <w:bookmarkStart w:id="15" w:name="_Toc106230849"/>
       <w:r>
         <w:lastRenderedPageBreak/>
         <w:t>Estrutura de Classes</w:t>
       </w:r>
-      <w:bookmarkEnd w:id="16"/>
+      <w:bookmarkEnd w:id="15"/>
     </w:p>
     <w:p>
       <w:pPr>
@@ -4851,7 +4980,7 @@
                     <pic:cNvPicPr/>
                   </pic:nvPicPr>
                   <pic:blipFill>
-                    <a:blip r:embed="rId10" cstate="print">
+                    <a:blip r:embed="rId11" cstate="print">
                       <a:extLst>
                         <a:ext uri="{28A0092B-C50C-407E-A947-70E740481C1C}">
                           <a14:useLocalDpi xmlns:a14="http://schemas.microsoft.com/office/drawing/2010/main" val="0"/>
@@ -4916,12 +5045,12 @@
           <w:numId w:val="5"/>
         </w:numPr>
       </w:pPr>
-      <w:bookmarkStart w:id="17" w:name="_Toc106230850"/>
+      <w:bookmarkStart w:id="16" w:name="_Toc106230850"/>
       <w:r>
         <w:lastRenderedPageBreak/>
         <w:t>Casos de Uso</w:t>
       </w:r>
-      <w:bookmarkEnd w:id="17"/>
+      <w:bookmarkEnd w:id="16"/>
     </w:p>
     <w:p>
       <w:pPr>
@@ -4932,32 +5061,18 @@
       </w:pPr>
       <w:r>
         <w:rPr>
-          <w:rFonts w:ascii="Arial" w:hAnsi="Arial" w:cs="Arial"/>
-        </w:rPr>
-        <w:t>O seguinte diagrama descreve os casos de uso do sistema.</w:t>
-      </w:r>
-    </w:p>
-    <w:p>
-      <w:pPr>
-        <w:ind w:left="720"/>
-        <w:rPr>
-          <w:rFonts w:ascii="Arial" w:hAnsi="Arial" w:cs="Arial"/>
-        </w:rPr>
-      </w:pPr>
-      <w:r>
-        <w:rPr>
           <w:noProof/>
         </w:rPr>
         <w:drawing>
-          <wp:anchor distT="0" distB="0" distL="114300" distR="114300" simplePos="0" relativeHeight="251662336" behindDoc="0" locked="0" layoutInCell="1" allowOverlap="1" wp14:anchorId="79C72815" wp14:editId="06CD523F">
+          <wp:anchor distT="0" distB="0" distL="114300" distR="114300" simplePos="0" relativeHeight="251662336" behindDoc="0" locked="0" layoutInCell="1" allowOverlap="1" wp14:anchorId="79C72815" wp14:editId="28D17B43">
             <wp:simplePos x="0" y="0"/>
             <wp:positionH relativeFrom="margin">
-              <wp:posOffset>180340</wp:posOffset>
+              <wp:posOffset>179070</wp:posOffset>
             </wp:positionH>
             <wp:positionV relativeFrom="margin">
-              <wp:posOffset>445135</wp:posOffset>
+              <wp:posOffset>556895</wp:posOffset>
             </wp:positionV>
-            <wp:extent cx="5612130" cy="4479290"/>
+            <wp:extent cx="5612130" cy="4256405"/>
             <wp:effectExtent l="0" t="0" r="7620" b="0"/>
             <wp:wrapSquare wrapText="bothSides"/>
             <wp:docPr id="3" name="Imagem 3"/>
@@ -4972,7 +5087,7 @@
                     <pic:cNvPicPr/>
                   </pic:nvPicPr>
                   <pic:blipFill>
-                    <a:blip r:embed="rId11">
+                    <a:blip r:embed="rId12">
                       <a:extLst>
                         <a:ext uri="{28A0092B-C50C-407E-A947-70E740481C1C}">
                           <a14:useLocalDpi xmlns:a14="http://schemas.microsoft.com/office/drawing/2010/main" val="0"/>
@@ -4986,7 +5101,7 @@
                   <pic:spPr>
                     <a:xfrm>
                       <a:off x="0" y="0"/>
-                      <a:ext cx="5612130" cy="4479290"/>
+                      <a:ext cx="5612130" cy="4256405"/>
                     </a:xfrm>
                     <a:prstGeom prst="rect">
                       <a:avLst/>
@@ -4995,9 +5110,28 @@
                 </pic:pic>
               </a:graphicData>
             </a:graphic>
+            <wp14:sizeRelV relativeFrom="margin">
+              <wp14:pctHeight>0</wp14:pctHeight>
+            </wp14:sizeRelV>
           </wp:anchor>
         </w:drawing>
       </w:r>
+      <w:r>
+        <w:rPr>
+          <w:rFonts w:ascii="Arial" w:hAnsi="Arial" w:cs="Arial"/>
+        </w:rPr>
+        <w:t>O seguinte diagrama descreve os casos de uso do sistema.</w:t>
+      </w:r>
+    </w:p>
+    <w:p>
+      <w:pPr>
+        <w:ind w:left="720"/>
+        <w:rPr>
+          <w:rFonts w:ascii="Arial" w:hAnsi="Arial" w:cs="Arial"/>
+        </w:rPr>
+      </w:pPr>
+      <w:bookmarkStart w:id="17" w:name="_GoBack"/>
+      <w:bookmarkEnd w:id="17"/>
     </w:p>
     <w:p>
       <w:pPr>
@@ -5084,7 +5218,7 @@
             <o:lock v:ext="edit" aspectratio="t"/>
           </v:shapetype>
           <v:shape id="_x0000_s1026" type="#_x0000_t75" alt="UC1 - Autenticar-se no sistema" style="position:absolute;margin-left:102.25pt;margin-top:42.5pt;width:270.75pt;height:159.5pt;z-index:251664384;mso-wrap-edited:f;mso-width-percent:0;mso-height-percent:0;mso-position-horizontal-relative:margin;mso-position-vertical-relative:margin;mso-width-percent:0;mso-height-percent:0">
-            <v:imagedata r:id="rId12" o:title="UC1 - Autenticar-se no sistema"/>
+            <v:imagedata r:id="rId13" o:title="UC1 - Autenticar-se no sistema"/>
             <w10:wrap type="square" anchorx="margin" anchory="margin"/>
           </v:shape>
         </w:pict>
@@ -5242,7 +5376,7 @@
                     </pic:cNvPicPr>
                   </pic:nvPicPr>
                   <pic:blipFill>
-                    <a:blip r:embed="rId13">
+                    <a:blip r:embed="rId14">
                       <a:extLst>
                         <a:ext uri="{28A0092B-C50C-407E-A947-70E740481C1C}">
                           <a14:useLocalDpi xmlns:a14="http://schemas.microsoft.com/office/drawing/2010/main" val="0"/>
@@ -5347,7 +5481,7 @@
                     </pic:cNvPicPr>
                   </pic:nvPicPr>
                   <pic:blipFill>
-                    <a:blip r:embed="rId14">
+                    <a:blip r:embed="rId15">
                       <a:extLst>
                         <a:ext uri="{28A0092B-C50C-407E-A947-70E740481C1C}">
                           <a14:useLocalDpi xmlns:a14="http://schemas.microsoft.com/office/drawing/2010/main" val="0"/>
@@ -5465,7 +5599,7 @@
                     </pic:cNvPicPr>
                   </pic:nvPicPr>
                   <pic:blipFill>
-                    <a:blip r:embed="rId15">
+                    <a:blip r:embed="rId16">
                       <a:extLst>
                         <a:ext uri="{28A0092B-C50C-407E-A947-70E740481C1C}">
                           <a14:useLocalDpi xmlns:a14="http://schemas.microsoft.com/office/drawing/2010/main" val="0"/>
@@ -5579,7 +5713,7 @@
                     </pic:cNvPicPr>
                   </pic:nvPicPr>
                   <pic:blipFill>
-                    <a:blip r:embed="rId16">
+                    <a:blip r:embed="rId17">
                       <a:extLst>
                         <a:ext uri="{28A0092B-C50C-407E-A947-70E740481C1C}">
                           <a14:useLocalDpi xmlns:a14="http://schemas.microsoft.com/office/drawing/2010/main" val="0"/>
@@ -5683,7 +5817,7 @@
                     </pic:cNvPicPr>
                   </pic:nvPicPr>
                   <pic:blipFill>
-                    <a:blip r:embed="rId17">
+                    <a:blip r:embed="rId18">
                       <a:extLst>
                         <a:ext uri="{28A0092B-C50C-407E-A947-70E740481C1C}">
                           <a14:useLocalDpi xmlns:a14="http://schemas.microsoft.com/office/drawing/2010/main" val="0"/>
@@ -5794,7 +5928,7 @@
                     </pic:cNvPicPr>
                   </pic:nvPicPr>
                   <pic:blipFill>
-                    <a:blip r:embed="rId18">
+                    <a:blip r:embed="rId19">
                       <a:extLst>
                         <a:ext uri="{28A0092B-C50C-407E-A947-70E740481C1C}">
                           <a14:useLocalDpi xmlns:a14="http://schemas.microsoft.com/office/drawing/2010/main" val="0"/>
@@ -5898,7 +6032,7 @@
                     </pic:cNvPicPr>
                   </pic:nvPicPr>
                   <pic:blipFill>
-                    <a:blip r:embed="rId19">
+                    <a:blip r:embed="rId20">
                       <a:extLst>
                         <a:ext uri="{28A0092B-C50C-407E-A947-70E740481C1C}">
                           <a14:useLocalDpi xmlns:a14="http://schemas.microsoft.com/office/drawing/2010/main" val="0"/>
@@ -6005,7 +6139,7 @@
                     </pic:cNvPicPr>
                   </pic:nvPicPr>
                   <pic:blipFill>
-                    <a:blip r:embed="rId20">
+                    <a:blip r:embed="rId21">
                       <a:extLst>
                         <a:ext uri="{28A0092B-C50C-407E-A947-70E740481C1C}">
                           <a14:useLocalDpi xmlns:a14="http://schemas.microsoft.com/office/drawing/2010/main" val="0"/>
@@ -6084,8 +6218,8 @@
       </w:r>
     </w:p>
     <w:sectPr>
-      <w:headerReference w:type="default" r:id="rId21"/>
-      <w:footerReference w:type="default" r:id="rId22"/>
+      <w:headerReference w:type="default" r:id="rId22"/>
+      <w:footerReference w:type="default" r:id="rId23"/>
       <w:pgSz w:w="12240" w:h="15840"/>
       <w:pgMar w:top="1417" w:right="1440" w:bottom="1417" w:left="1440" w:header="720" w:footer="720" w:gutter="0"/>
       <w:cols w:space="720"/>
@@ -6095,7 +6229,7 @@
 </file>
 
 <file path=word/endnotes.xml><?xml version="1.0" encoding="utf-8"?>
-<w:endnotes xmlns:wpc="http://schemas.microsoft.com/office/word/2010/wordprocessingCanvas" xmlns:cx="http://schemas.microsoft.com/office/drawing/2014/chartex" xmlns:cx1="http://schemas.microsoft.com/office/drawing/2015/9/8/chartex" xmlns:cx2="http://schemas.microsoft.com/office/drawing/2015/10/21/chartex" xmlns:cx3="http://schemas.microsoft.com/office/drawing/2016/5/9/chartex" xmlns:cx4="http://schemas.microsoft.com/office/drawing/2016/5/10/chartex" xmlns:cx5="http://schemas.microsoft.com/office/drawing/2016/5/11/chartex" xmlns:cx6="http://schemas.microsoft.com/office/drawing/2016/5/12/chartex" xmlns:cx7="http://schemas.microsoft.com/office/drawing/2016/5/13/chartex" xmlns:cx8="http://schemas.microsoft.com/office/drawing/2016/5/14/chartex" xmlns:mc="http://schemas.openxmlformats.org/markup-compatibility/2006" xmlns:aink="http://schemas.microsoft.com/office/drawing/2016/ink" xmlns:am3d="http://schemas.microsoft.com/office/drawing/2017/model3d" xmlns:o="urn:schemas-microsoft-com:office:office" xmlns:r="http://schemas.openxmlformats.org/officeDocument/2006/relationships" xmlns:m="http://schemas.openxmlformats.org/officeDocument/2006/math" xmlns:v="urn:schemas-microsoft-com:vml" xmlns:wp14="http://schemas.microsoft.com/office/word/2010/wordprocessingDrawing" xmlns:wp="http://schemas.openxmlformats.org/drawingml/2006/wordprocessingDrawing" xmlns:w10="urn:schemas-microsoft-com:office:word" xmlns:w="http://schemas.openxmlformats.org/wordprocessingml/2006/main" xmlns:w14="http://schemas.microsoft.com/office/word/2010/wordml" xmlns:w15="http://schemas.microsoft.com/office/word/2012/wordml" xmlns:w16cid="http://schemas.microsoft.com/office/word/2016/wordml/cid" xmlns:w16se="http://schemas.microsoft.com/office/word/2015/wordml/symex" xmlns:wpg="http://schemas.microsoft.com/office/word/2010/wordprocessingGroup" xmlns:wpi="http://schemas.microsoft.com/office/word/2010/wordprocessingInk" xmlns:wne="http://schemas.microsoft.com/office/word/2006/wordml" xmlns:wps="http://schemas.microsoft.com/office/word/2010/wordprocessingShape" mc:Ignorable="w14 w15 w16se w16cid wp14">
+<w:endnotes xmlns:wpc="http://schemas.microsoft.com/office/word/2010/wordprocessingCanvas" xmlns:mc="http://schemas.openxmlformats.org/markup-compatibility/2006" xmlns:o="urn:schemas-microsoft-com:office:office" xmlns:r="http://schemas.openxmlformats.org/officeDocument/2006/relationships" xmlns:m="http://schemas.openxmlformats.org/officeDocument/2006/math" xmlns:v="urn:schemas-microsoft-com:vml" xmlns:wp14="http://schemas.microsoft.com/office/word/2010/wordprocessingDrawing" xmlns:wp="http://schemas.openxmlformats.org/drawingml/2006/wordprocessingDrawing" xmlns:w10="urn:schemas-microsoft-com:office:word" xmlns:w="http://schemas.openxmlformats.org/wordprocessingml/2006/main" xmlns:w14="http://schemas.microsoft.com/office/word/2010/wordml" xmlns:wpg="http://schemas.microsoft.com/office/word/2010/wordprocessingGroup" xmlns:wpi="http://schemas.microsoft.com/office/word/2010/wordprocessingInk" xmlns:wne="http://schemas.microsoft.com/office/word/2006/wordml" xmlns:wps="http://schemas.microsoft.com/office/word/2010/wordprocessingShape" mc:Ignorable="w14 wp14">
   <w:endnote w:type="separator" w:id="-1">
     <w:p>
       <w:r>
@@ -6114,7 +6248,7 @@
 </file>
 
 <file path=word/footer1.xml><?xml version="1.0" encoding="utf-8"?>
-<w:ftr xmlns:wpc="http://schemas.microsoft.com/office/word/2010/wordprocessingCanvas" xmlns:cx="http://schemas.microsoft.com/office/drawing/2014/chartex" xmlns:cx1="http://schemas.microsoft.com/office/drawing/2015/9/8/chartex" xmlns:cx2="http://schemas.microsoft.com/office/drawing/2015/10/21/chartex" xmlns:cx3="http://schemas.microsoft.com/office/drawing/2016/5/9/chartex" xmlns:cx4="http://schemas.microsoft.com/office/drawing/2016/5/10/chartex" xmlns:cx5="http://schemas.microsoft.com/office/drawing/2016/5/11/chartex" xmlns:cx6="http://schemas.microsoft.com/office/drawing/2016/5/12/chartex" xmlns:cx7="http://schemas.microsoft.com/office/drawing/2016/5/13/chartex" xmlns:cx8="http://schemas.microsoft.com/office/drawing/2016/5/14/chartex" xmlns:mc="http://schemas.openxmlformats.org/markup-compatibility/2006" xmlns:aink="http://schemas.microsoft.com/office/drawing/2016/ink" xmlns:am3d="http://schemas.microsoft.com/office/drawing/2017/model3d" xmlns:o="urn:schemas-microsoft-com:office:office" xmlns:r="http://schemas.openxmlformats.org/officeDocument/2006/relationships" xmlns:m="http://schemas.openxmlformats.org/officeDocument/2006/math" xmlns:v="urn:schemas-microsoft-com:vml" xmlns:wp14="http://schemas.microsoft.com/office/word/2010/wordprocessingDrawing" xmlns:wp="http://schemas.openxmlformats.org/drawingml/2006/wordprocessingDrawing" xmlns:w10="urn:schemas-microsoft-com:office:word" xmlns:w="http://schemas.openxmlformats.org/wordprocessingml/2006/main" xmlns:w14="http://schemas.microsoft.com/office/word/2010/wordml" xmlns:w15="http://schemas.microsoft.com/office/word/2012/wordml" xmlns:w16cid="http://schemas.microsoft.com/office/word/2016/wordml/cid" xmlns:w16se="http://schemas.microsoft.com/office/word/2015/wordml/symex" xmlns:wpg="http://schemas.microsoft.com/office/word/2010/wordprocessingGroup" xmlns:wpi="http://schemas.microsoft.com/office/word/2010/wordprocessingInk" xmlns:wne="http://schemas.microsoft.com/office/word/2006/wordml" xmlns:wps="http://schemas.microsoft.com/office/word/2010/wordprocessingShape" mc:Ignorable="w14 w15 w16se w16cid wp14">
+<w:ftr xmlns:wpc="http://schemas.microsoft.com/office/word/2010/wordprocessingCanvas" xmlns:mc="http://schemas.openxmlformats.org/markup-compatibility/2006" xmlns:o="urn:schemas-microsoft-com:office:office" xmlns:r="http://schemas.openxmlformats.org/officeDocument/2006/relationships" xmlns:m="http://schemas.openxmlformats.org/officeDocument/2006/math" xmlns:v="urn:schemas-microsoft-com:vml" xmlns:wp14="http://schemas.microsoft.com/office/word/2010/wordprocessingDrawing" xmlns:wp="http://schemas.openxmlformats.org/drawingml/2006/wordprocessingDrawing" xmlns:w10="urn:schemas-microsoft-com:office:word" xmlns:w="http://schemas.openxmlformats.org/wordprocessingml/2006/main" xmlns:w14="http://schemas.microsoft.com/office/word/2010/wordml" xmlns:wpg="http://schemas.microsoft.com/office/word/2010/wordprocessingGroup" xmlns:wpi="http://schemas.microsoft.com/office/word/2010/wordprocessingInk" xmlns:wne="http://schemas.microsoft.com/office/word/2006/wordml" xmlns:wps="http://schemas.microsoft.com/office/word/2010/wordprocessingShape" mc:Ignorable="w14 wp14">
   <w:p>
     <w:pPr>
       <w:pBdr>
@@ -6222,7 +6356,7 @@
             <w:rPr>
               <w:noProof/>
             </w:rPr>
-            <w:t>3</w:t>
+            <w:t>10</w:t>
           </w:r>
           <w:r>
             <w:fldChar w:fldCharType="end"/>
@@ -6282,7 +6416,7 @@
 </file>
 
 <file path=word/footnotes.xml><?xml version="1.0" encoding="utf-8"?>
-<w:footnotes xmlns:wpc="http://schemas.microsoft.com/office/word/2010/wordprocessingCanvas" xmlns:cx="http://schemas.microsoft.com/office/drawing/2014/chartex" xmlns:cx1="http://schemas.microsoft.com/office/drawing/2015/9/8/chartex" xmlns:cx2="http://schemas.microsoft.com/office/drawing/2015/10/21/chartex" xmlns:cx3="http://schemas.microsoft.com/office/drawing/2016/5/9/chartex" xmlns:cx4="http://schemas.microsoft.com/office/drawing/2016/5/10/chartex" xmlns:cx5="http://schemas.microsoft.com/office/drawing/2016/5/11/chartex" xmlns:cx6="http://schemas.microsoft.com/office/drawing/2016/5/12/chartex" xmlns:cx7="http://schemas.microsoft.com/office/drawing/2016/5/13/chartex" xmlns:cx8="http://schemas.microsoft.com/office/drawing/2016/5/14/chartex" xmlns:mc="http://schemas.openxmlformats.org/markup-compatibility/2006" xmlns:aink="http://schemas.microsoft.com/office/drawing/2016/ink" xmlns:am3d="http://schemas.microsoft.com/office/drawing/2017/model3d" xmlns:o="urn:schemas-microsoft-com:office:office" xmlns:r="http://schemas.openxmlformats.org/officeDocument/2006/relationships" xmlns:m="http://schemas.openxmlformats.org/officeDocument/2006/math" xmlns:v="urn:schemas-microsoft-com:vml" xmlns:wp14="http://schemas.microsoft.com/office/word/2010/wordprocessingDrawing" xmlns:wp="http://schemas.openxmlformats.org/drawingml/2006/wordprocessingDrawing" xmlns:w10="urn:schemas-microsoft-com:office:word" xmlns:w="http://schemas.openxmlformats.org/wordprocessingml/2006/main" xmlns:w14="http://schemas.microsoft.com/office/word/2010/wordml" xmlns:w15="http://schemas.microsoft.com/office/word/2012/wordml" xmlns:w16cid="http://schemas.microsoft.com/office/word/2016/wordml/cid" xmlns:w16se="http://schemas.microsoft.com/office/word/2015/wordml/symex" xmlns:wpg="http://schemas.microsoft.com/office/word/2010/wordprocessingGroup" xmlns:wpi="http://schemas.microsoft.com/office/word/2010/wordprocessingInk" xmlns:wne="http://schemas.microsoft.com/office/word/2006/wordml" xmlns:wps="http://schemas.microsoft.com/office/word/2010/wordprocessingShape" mc:Ignorable="w14 w15 w16se w16cid wp14">
+<w:footnotes xmlns:wpc="http://schemas.microsoft.com/office/word/2010/wordprocessingCanvas" xmlns:mc="http://schemas.openxmlformats.org/markup-compatibility/2006" xmlns:o="urn:schemas-microsoft-com:office:office" xmlns:r="http://schemas.openxmlformats.org/officeDocument/2006/relationships" xmlns:m="http://schemas.openxmlformats.org/officeDocument/2006/math" xmlns:v="urn:schemas-microsoft-com:vml" xmlns:wp14="http://schemas.microsoft.com/office/word/2010/wordprocessingDrawing" xmlns:wp="http://schemas.openxmlformats.org/drawingml/2006/wordprocessingDrawing" xmlns:w10="urn:schemas-microsoft-com:office:word" xmlns:w="http://schemas.openxmlformats.org/wordprocessingml/2006/main" xmlns:w14="http://schemas.microsoft.com/office/word/2010/wordml" xmlns:wpg="http://schemas.microsoft.com/office/word/2010/wordprocessingGroup" xmlns:wpi="http://schemas.microsoft.com/office/word/2010/wordprocessingInk" xmlns:wne="http://schemas.microsoft.com/office/word/2006/wordml" xmlns:wps="http://schemas.microsoft.com/office/word/2010/wordprocessingShape" mc:Ignorable="w14 wp14">
   <w:footnote w:type="separator" w:id="-1">
     <w:p>
       <w:r>
@@ -6301,7 +6435,7 @@
 </file>
 
 <file path=word/header1.xml><?xml version="1.0" encoding="utf-8"?>
-<w:hdr xmlns:wpc="http://schemas.microsoft.com/office/word/2010/wordprocessingCanvas" xmlns:cx="http://schemas.microsoft.com/office/drawing/2014/chartex" xmlns:cx1="http://schemas.microsoft.com/office/drawing/2015/9/8/chartex" xmlns:cx2="http://schemas.microsoft.com/office/drawing/2015/10/21/chartex" xmlns:cx3="http://schemas.microsoft.com/office/drawing/2016/5/9/chartex" xmlns:cx4="http://schemas.microsoft.com/office/drawing/2016/5/10/chartex" xmlns:cx5="http://schemas.microsoft.com/office/drawing/2016/5/11/chartex" xmlns:cx6="http://schemas.microsoft.com/office/drawing/2016/5/12/chartex" xmlns:cx7="http://schemas.microsoft.com/office/drawing/2016/5/13/chartex" xmlns:cx8="http://schemas.microsoft.com/office/drawing/2016/5/14/chartex" xmlns:mc="http://schemas.openxmlformats.org/markup-compatibility/2006" xmlns:aink="http://schemas.microsoft.com/office/drawing/2016/ink" xmlns:am3d="http://schemas.microsoft.com/office/drawing/2017/model3d" xmlns:o="urn:schemas-microsoft-com:office:office" xmlns:r="http://schemas.openxmlformats.org/officeDocument/2006/relationships" xmlns:m="http://schemas.openxmlformats.org/officeDocument/2006/math" xmlns:v="urn:schemas-microsoft-com:vml" xmlns:wp14="http://schemas.microsoft.com/office/word/2010/wordprocessingDrawing" xmlns:wp="http://schemas.openxmlformats.org/drawingml/2006/wordprocessingDrawing" xmlns:w10="urn:schemas-microsoft-com:office:word" xmlns:w="http://schemas.openxmlformats.org/wordprocessingml/2006/main" xmlns:w14="http://schemas.microsoft.com/office/word/2010/wordml" xmlns:w15="http://schemas.microsoft.com/office/word/2012/wordml" xmlns:w16cid="http://schemas.microsoft.com/office/word/2016/wordml/cid" xmlns:w16se="http://schemas.microsoft.com/office/word/2015/wordml/symex" xmlns:wpg="http://schemas.microsoft.com/office/word/2010/wordprocessingGroup" xmlns:wpi="http://schemas.microsoft.com/office/word/2010/wordprocessingInk" xmlns:wne="http://schemas.microsoft.com/office/word/2006/wordml" xmlns:wps="http://schemas.microsoft.com/office/word/2010/wordprocessingShape" mc:Ignorable="w14 w15 w16se w16cid wp14">
+<w:hdr xmlns:wpc="http://schemas.microsoft.com/office/word/2010/wordprocessingCanvas" xmlns:mc="http://schemas.openxmlformats.org/markup-compatibility/2006" xmlns:o="urn:schemas-microsoft-com:office:office" xmlns:r="http://schemas.openxmlformats.org/officeDocument/2006/relationships" xmlns:m="http://schemas.openxmlformats.org/officeDocument/2006/math" xmlns:v="urn:schemas-microsoft-com:vml" xmlns:wp14="http://schemas.microsoft.com/office/word/2010/wordprocessingDrawing" xmlns:wp="http://schemas.openxmlformats.org/drawingml/2006/wordprocessingDrawing" xmlns:w10="urn:schemas-microsoft-com:office:word" xmlns:w="http://schemas.openxmlformats.org/wordprocessingml/2006/main" xmlns:w14="http://schemas.microsoft.com/office/word/2010/wordml" xmlns:wpg="http://schemas.microsoft.com/office/word/2010/wordprocessingGroup" xmlns:wpi="http://schemas.microsoft.com/office/word/2010/wordprocessingInk" xmlns:wne="http://schemas.microsoft.com/office/word/2006/wordml" xmlns:wps="http://schemas.microsoft.com/office/word/2010/wordprocessingShape" mc:Ignorable="w14 wp14">
   <w:p>
     <w:pPr>
       <w:rPr>
@@ -6378,7 +6512,7 @@
 </file>
 
 <file path=word/header2.xml><?xml version="1.0" encoding="utf-8"?>
-<w:hdr xmlns:wpc="http://schemas.microsoft.com/office/word/2010/wordprocessingCanvas" xmlns:cx="http://schemas.microsoft.com/office/drawing/2014/chartex" xmlns:cx1="http://schemas.microsoft.com/office/drawing/2015/9/8/chartex" xmlns:cx2="http://schemas.microsoft.com/office/drawing/2015/10/21/chartex" xmlns:cx3="http://schemas.microsoft.com/office/drawing/2016/5/9/chartex" xmlns:cx4="http://schemas.microsoft.com/office/drawing/2016/5/10/chartex" xmlns:cx5="http://schemas.microsoft.com/office/drawing/2016/5/11/chartex" xmlns:cx6="http://schemas.microsoft.com/office/drawing/2016/5/12/chartex" xmlns:cx7="http://schemas.microsoft.com/office/drawing/2016/5/13/chartex" xmlns:cx8="http://schemas.microsoft.com/office/drawing/2016/5/14/chartex" xmlns:mc="http://schemas.openxmlformats.org/markup-compatibility/2006" xmlns:aink="http://schemas.microsoft.com/office/drawing/2016/ink" xmlns:am3d="http://schemas.microsoft.com/office/drawing/2017/model3d" xmlns:o="urn:schemas-microsoft-com:office:office" xmlns:r="http://schemas.openxmlformats.org/officeDocument/2006/relationships" xmlns:m="http://schemas.openxmlformats.org/officeDocument/2006/math" xmlns:v="urn:schemas-microsoft-com:vml" xmlns:wp14="http://schemas.microsoft.com/office/word/2010/wordprocessingDrawing" xmlns:wp="http://schemas.openxmlformats.org/drawingml/2006/wordprocessingDrawing" xmlns:w10="urn:schemas-microsoft-com:office:word" xmlns:w="http://schemas.openxmlformats.org/wordprocessingml/2006/main" xmlns:w14="http://schemas.microsoft.com/office/word/2010/wordml" xmlns:w15="http://schemas.microsoft.com/office/word/2012/wordml" xmlns:w16cid="http://schemas.microsoft.com/office/word/2016/wordml/cid" xmlns:w16se="http://schemas.microsoft.com/office/word/2015/wordml/symex" xmlns:wpg="http://schemas.microsoft.com/office/word/2010/wordprocessingGroup" xmlns:wpi="http://schemas.microsoft.com/office/word/2010/wordprocessingInk" xmlns:wne="http://schemas.microsoft.com/office/word/2006/wordml" xmlns:wps="http://schemas.microsoft.com/office/word/2010/wordprocessingShape" mc:Ignorable="w14 w15 w16se w16cid wp14">
+<w:hdr xmlns:wpc="http://schemas.microsoft.com/office/word/2010/wordprocessingCanvas" xmlns:mc="http://schemas.openxmlformats.org/markup-compatibility/2006" xmlns:o="urn:schemas-microsoft-com:office:office" xmlns:r="http://schemas.openxmlformats.org/officeDocument/2006/relationships" xmlns:m="http://schemas.openxmlformats.org/officeDocument/2006/math" xmlns:v="urn:schemas-microsoft-com:vml" xmlns:wp14="http://schemas.microsoft.com/office/word/2010/wordprocessingDrawing" xmlns:wp="http://schemas.openxmlformats.org/drawingml/2006/wordprocessingDrawing" xmlns:w10="urn:schemas-microsoft-com:office:word" xmlns:w="http://schemas.openxmlformats.org/wordprocessingml/2006/main" xmlns:w14="http://schemas.microsoft.com/office/word/2010/wordml" xmlns:wpg="http://schemas.microsoft.com/office/word/2010/wordprocessingGroup" xmlns:wpi="http://schemas.microsoft.com/office/word/2010/wordprocessingInk" xmlns:wne="http://schemas.microsoft.com/office/word/2006/wordml" xmlns:wps="http://schemas.microsoft.com/office/word/2010/wordprocessingShape" mc:Ignorable="w14 wp14">
   <w:p>
     <w:pPr>
       <w:pBdr>
@@ -6557,8 +6691,8 @@
 </file>
 
 <file path=word/numbering.xml><?xml version="1.0" encoding="utf-8"?>
-<w:numbering xmlns:wpc="http://schemas.microsoft.com/office/word/2010/wordprocessingCanvas" xmlns:cx="http://schemas.microsoft.com/office/drawing/2014/chartex" xmlns:cx1="http://schemas.microsoft.com/office/drawing/2015/9/8/chartex" xmlns:cx2="http://schemas.microsoft.com/office/drawing/2015/10/21/chartex" xmlns:cx3="http://schemas.microsoft.com/office/drawing/2016/5/9/chartex" xmlns:cx4="http://schemas.microsoft.com/office/drawing/2016/5/10/chartex" xmlns:cx5="http://schemas.microsoft.com/office/drawing/2016/5/11/chartex" xmlns:cx6="http://schemas.microsoft.com/office/drawing/2016/5/12/chartex" xmlns:cx7="http://schemas.microsoft.com/office/drawing/2016/5/13/chartex" xmlns:cx8="http://schemas.microsoft.com/office/drawing/2016/5/14/chartex" xmlns:mc="http://schemas.openxmlformats.org/markup-compatibility/2006" xmlns:aink="http://schemas.microsoft.com/office/drawing/2016/ink" xmlns:am3d="http://schemas.microsoft.com/office/drawing/2017/model3d" xmlns:o="urn:schemas-microsoft-com:office:office" xmlns:r="http://schemas.openxmlformats.org/officeDocument/2006/relationships" xmlns:m="http://schemas.openxmlformats.org/officeDocument/2006/math" xmlns:v="urn:schemas-microsoft-com:vml" xmlns:wp14="http://schemas.microsoft.com/office/word/2010/wordprocessingDrawing" xmlns:wp="http://schemas.openxmlformats.org/drawingml/2006/wordprocessingDrawing" xmlns:w10="urn:schemas-microsoft-com:office:word" xmlns:w="http://schemas.openxmlformats.org/wordprocessingml/2006/main" xmlns:w14="http://schemas.microsoft.com/office/word/2010/wordml" xmlns:w15="http://schemas.microsoft.com/office/word/2012/wordml" xmlns:w16cid="http://schemas.microsoft.com/office/word/2016/wordml/cid" xmlns:w16se="http://schemas.microsoft.com/office/word/2015/wordml/symex" xmlns:wpg="http://schemas.microsoft.com/office/word/2010/wordprocessingGroup" xmlns:wpi="http://schemas.microsoft.com/office/word/2010/wordprocessingInk" xmlns:wne="http://schemas.microsoft.com/office/word/2006/wordml" xmlns:wps="http://schemas.microsoft.com/office/word/2010/wordprocessingShape" mc:Ignorable="w14 w15 w16se w16cid wp14">
-  <w:abstractNum w:abstractNumId="0" w15:restartNumberingAfterBreak="0">
+<w:numbering xmlns:wpc="http://schemas.microsoft.com/office/word/2010/wordprocessingCanvas" xmlns:mc="http://schemas.openxmlformats.org/markup-compatibility/2006" xmlns:o="urn:schemas-microsoft-com:office:office" xmlns:r="http://schemas.openxmlformats.org/officeDocument/2006/relationships" xmlns:m="http://schemas.openxmlformats.org/officeDocument/2006/math" xmlns:v="urn:schemas-microsoft-com:vml" xmlns:wp14="http://schemas.microsoft.com/office/word/2010/wordprocessingDrawing" xmlns:wp="http://schemas.openxmlformats.org/drawingml/2006/wordprocessingDrawing" xmlns:w10="urn:schemas-microsoft-com:office:word" xmlns:w="http://schemas.openxmlformats.org/wordprocessingml/2006/main" xmlns:w14="http://schemas.microsoft.com/office/word/2010/wordml" xmlns:wpg="http://schemas.microsoft.com/office/word/2010/wordprocessingGroup" xmlns:wpi="http://schemas.microsoft.com/office/word/2010/wordprocessingInk" xmlns:wne="http://schemas.microsoft.com/office/word/2006/wordml" xmlns:wps="http://schemas.microsoft.com/office/word/2010/wordprocessingShape" mc:Ignorable="w14 wp14">
+  <w:abstractNum w:abstractNumId="0">
     <w:nsid w:val="095D56D3"/>
     <w:multiLevelType w:val="multilevel"/>
     <w:tmpl w:val="4B8EFE9A"/>
@@ -6671,7 +6805,7 @@
       </w:rPr>
     </w:lvl>
   </w:abstractNum>
-  <w:abstractNum w:abstractNumId="1" w15:restartNumberingAfterBreak="0">
+  <w:abstractNum w:abstractNumId="1">
     <w:nsid w:val="0E980B7B"/>
     <w:multiLevelType w:val="multilevel"/>
     <w:tmpl w:val="3E686784"/>
@@ -6784,7 +6918,7 @@
       </w:rPr>
     </w:lvl>
   </w:abstractNum>
-  <w:abstractNum w:abstractNumId="2" w15:restartNumberingAfterBreak="0">
+  <w:abstractNum w:abstractNumId="2">
     <w:nsid w:val="126266EB"/>
     <w:multiLevelType w:val="hybridMultilevel"/>
     <w:tmpl w:val="155A9D42"/>
@@ -6897,7 +7031,7 @@
       </w:rPr>
     </w:lvl>
   </w:abstractNum>
-  <w:abstractNum w:abstractNumId="3" w15:restartNumberingAfterBreak="0">
+  <w:abstractNum w:abstractNumId="3">
     <w:nsid w:val="256543CD"/>
     <w:multiLevelType w:val="multilevel"/>
     <w:tmpl w:val="A154A438"/>
@@ -6983,7 +7117,7 @@
       </w:pPr>
     </w:lvl>
   </w:abstractNum>
-  <w:abstractNum w:abstractNumId="4" w15:restartNumberingAfterBreak="0">
+  <w:abstractNum w:abstractNumId="4">
     <w:nsid w:val="45D427DB"/>
     <w:multiLevelType w:val="multilevel"/>
     <w:tmpl w:val="6608D2A2"/>
@@ -7096,7 +7230,7 @@
       </w:rPr>
     </w:lvl>
   </w:abstractNum>
-  <w:abstractNum w:abstractNumId="5" w15:restartNumberingAfterBreak="0">
+  <w:abstractNum w:abstractNumId="5">
     <w:nsid w:val="788E2422"/>
     <w:multiLevelType w:val="multilevel"/>
     <w:tmpl w:val="DA020ED4"/>
@@ -7232,7 +7366,7 @@
 </file>
 
 <file path=word/styles.xml><?xml version="1.0" encoding="utf-8"?>
-<w:styles xmlns:mc="http://schemas.openxmlformats.org/markup-compatibility/2006" xmlns:r="http://schemas.openxmlformats.org/officeDocument/2006/relationships" xmlns:w="http://schemas.openxmlformats.org/wordprocessingml/2006/main" xmlns:w14="http://schemas.microsoft.com/office/word/2010/wordml" xmlns:w15="http://schemas.microsoft.com/office/word/2012/wordml" xmlns:w16cid="http://schemas.microsoft.com/office/word/2016/wordml/cid" xmlns:w16se="http://schemas.microsoft.com/office/word/2015/wordml/symex" mc:Ignorable="w14 w15 w16se w16cid">
+<w:styles xmlns:mc="http://schemas.openxmlformats.org/markup-compatibility/2006" xmlns:r="http://schemas.openxmlformats.org/officeDocument/2006/relationships" xmlns:w="http://schemas.openxmlformats.org/wordprocessingml/2006/main" xmlns:w14="http://schemas.microsoft.com/office/word/2010/wordml" mc:Ignorable="w14">
   <w:docDefaults>
     <w:rPrDefault>
       <w:rPr>
@@ -7246,382 +7380,144 @@
       </w:pPr>
     </w:pPrDefault>
   </w:docDefaults>
-  <w:latentStyles w:defLockedState="0" w:defUIPriority="99" w:defSemiHidden="0" w:defUnhideWhenUsed="0" w:defQFormat="0" w:count="375">
-    <w:lsdException w:name="Normal" w:uiPriority="0" w:qFormat="1"/>
-    <w:lsdException w:name="heading 1" w:uiPriority="9" w:qFormat="1"/>
-    <w:lsdException w:name="heading 2" w:semiHidden="1" w:uiPriority="9" w:unhideWhenUsed="1" w:qFormat="1"/>
-    <w:lsdException w:name="heading 3" w:semiHidden="1" w:uiPriority="9" w:unhideWhenUsed="1" w:qFormat="1"/>
-    <w:lsdException w:name="heading 4" w:semiHidden="1" w:uiPriority="9" w:unhideWhenUsed="1" w:qFormat="1"/>
-    <w:lsdException w:name="heading 5" w:semiHidden="1" w:uiPriority="9" w:unhideWhenUsed="1" w:qFormat="1"/>
-    <w:lsdException w:name="heading 6" w:semiHidden="1" w:uiPriority="9" w:unhideWhenUsed="1" w:qFormat="1"/>
-    <w:lsdException w:name="heading 7" w:semiHidden="1" w:uiPriority="9" w:unhideWhenUsed="1" w:qFormat="1"/>
-    <w:lsdException w:name="heading 8" w:semiHidden="1" w:uiPriority="9" w:unhideWhenUsed="1" w:qFormat="1"/>
-    <w:lsdException w:name="heading 9" w:semiHidden="1" w:uiPriority="9" w:unhideWhenUsed="1" w:qFormat="1"/>
-    <w:lsdException w:name="index 1" w:semiHidden="1" w:unhideWhenUsed="1"/>
-    <w:lsdException w:name="index 2" w:semiHidden="1" w:unhideWhenUsed="1"/>
-    <w:lsdException w:name="index 3" w:semiHidden="1" w:unhideWhenUsed="1"/>
-    <w:lsdException w:name="index 4" w:semiHidden="1" w:unhideWhenUsed="1"/>
-    <w:lsdException w:name="index 5" w:semiHidden="1" w:unhideWhenUsed="1"/>
-    <w:lsdException w:name="index 6" w:semiHidden="1" w:unhideWhenUsed="1"/>
-    <w:lsdException w:name="index 7" w:semiHidden="1" w:unhideWhenUsed="1"/>
-    <w:lsdException w:name="index 8" w:semiHidden="1" w:unhideWhenUsed="1"/>
-    <w:lsdException w:name="index 9" w:semiHidden="1" w:unhideWhenUsed="1"/>
-    <w:lsdException w:name="toc 1" w:semiHidden="1" w:uiPriority="39" w:unhideWhenUsed="1"/>
-    <w:lsdException w:name="toc 2" w:semiHidden="1" w:uiPriority="39" w:unhideWhenUsed="1"/>
-    <w:lsdException w:name="toc 3" w:semiHidden="1" w:uiPriority="39" w:unhideWhenUsed="1"/>
-    <w:lsdException w:name="toc 4" w:semiHidden="1" w:uiPriority="39" w:unhideWhenUsed="1"/>
-    <w:lsdException w:name="toc 5" w:semiHidden="1" w:uiPriority="39" w:unhideWhenUsed="1"/>
-    <w:lsdException w:name="toc 6" w:semiHidden="1" w:uiPriority="39" w:unhideWhenUsed="1"/>
-    <w:lsdException w:name="toc 7" w:semiHidden="1" w:uiPriority="39" w:unhideWhenUsed="1"/>
-    <w:lsdException w:name="toc 8" w:semiHidden="1" w:uiPriority="39" w:unhideWhenUsed="1"/>
-    <w:lsdException w:name="toc 9" w:semiHidden="1" w:uiPriority="39" w:unhideWhenUsed="1"/>
-    <w:lsdException w:name="Normal Indent" w:semiHidden="1" w:unhideWhenUsed="1"/>
-    <w:lsdException w:name="footnote text" w:semiHidden="1" w:unhideWhenUsed="1"/>
-    <w:lsdException w:name="annotation text" w:semiHidden="1" w:unhideWhenUsed="1"/>
-    <w:lsdException w:name="header" w:semiHidden="1" w:unhideWhenUsed="1"/>
-    <w:lsdException w:name="footer" w:semiHidden="1" w:unhideWhenUsed="1"/>
-    <w:lsdException w:name="index heading" w:semiHidden="1" w:unhideWhenUsed="1"/>
-    <w:lsdException w:name="caption" w:semiHidden="1" w:uiPriority="35" w:unhideWhenUsed="1" w:qFormat="1"/>
-    <w:lsdException w:name="table of figures" w:semiHidden="1" w:unhideWhenUsed="1"/>
-    <w:lsdException w:name="envelope address" w:semiHidden="1" w:unhideWhenUsed="1"/>
-    <w:lsdException w:name="envelope return" w:semiHidden="1" w:unhideWhenUsed="1"/>
-    <w:lsdException w:name="footnote reference" w:semiHidden="1" w:unhideWhenUsed="1"/>
-    <w:lsdException w:name="annotation reference" w:semiHidden="1" w:unhideWhenUsed="1"/>
-    <w:lsdException w:name="line number" w:semiHidden="1" w:unhideWhenUsed="1"/>
-    <w:lsdException w:name="page number" w:semiHidden="1" w:unhideWhenUsed="1"/>
-    <w:lsdException w:name="endnote reference" w:semiHidden="1" w:unhideWhenUsed="1"/>
-    <w:lsdException w:name="endnote text" w:semiHidden="1" w:unhideWhenUsed="1"/>
-    <w:lsdException w:name="table of authorities" w:semiHidden="1" w:unhideWhenUsed="1"/>
-    <w:lsdException w:name="macro" w:semiHidden="1" w:unhideWhenUsed="1"/>
-    <w:lsdException w:name="toa heading" w:semiHidden="1" w:unhideWhenUsed="1"/>
-    <w:lsdException w:name="List" w:semiHidden="1" w:unhideWhenUsed="1"/>
-    <w:lsdException w:name="List Bullet" w:semiHidden="1" w:unhideWhenUsed="1"/>
-    <w:lsdException w:name="List Number" w:semiHidden="1" w:unhideWhenUsed="1"/>
-    <w:lsdException w:name="List 2" w:semiHidden="1" w:unhideWhenUsed="1"/>
-    <w:lsdException w:name="List 3" w:semiHidden="1" w:unhideWhenUsed="1"/>
-    <w:lsdException w:name="List 4" w:semiHidden="1" w:unhideWhenUsed="1"/>
-    <w:lsdException w:name="List 5" w:semiHidden="1" w:unhideWhenUsed="1"/>
-    <w:lsdException w:name="List Bullet 2" w:semiHidden="1" w:unhideWhenUsed="1"/>
-    <w:lsdException w:name="List Bullet 3" w:semiHidden="1" w:unhideWhenUsed="1"/>
-    <w:lsdException w:name="List Bullet 4" w:semiHidden="1" w:unhideWhenUsed="1"/>
-    <w:lsdException w:name="List Bullet 5" w:semiHidden="1" w:unhideWhenUsed="1"/>
-    <w:lsdException w:name="List Number 2" w:semiHidden="1" w:unhideWhenUsed="1"/>
-    <w:lsdException w:name="List Number 3" w:semiHidden="1" w:unhideWhenUsed="1"/>
-    <w:lsdException w:name="List Number 4" w:semiHidden="1" w:unhideWhenUsed="1"/>
-    <w:lsdException w:name="List Number 5" w:semiHidden="1" w:unhideWhenUsed="1"/>
-    <w:lsdException w:name="Title" w:uiPriority="10" w:qFormat="1"/>
-    <w:lsdException w:name="Closing" w:semiHidden="1" w:unhideWhenUsed="1"/>
-    <w:lsdException w:name="Signature" w:semiHidden="1" w:unhideWhenUsed="1"/>
-    <w:lsdException w:name="Default Paragraph Font" w:semiHidden="1" w:uiPriority="1" w:unhideWhenUsed="1"/>
-    <w:lsdException w:name="Body Text" w:semiHidden="1" w:unhideWhenUsed="1"/>
-    <w:lsdException w:name="Body Text Indent" w:semiHidden="1" w:unhideWhenUsed="1"/>
-    <w:lsdException w:name="List Continue" w:semiHidden="1" w:unhideWhenUsed="1"/>
-    <w:lsdException w:name="List Continue 2" w:semiHidden="1" w:unhideWhenUsed="1"/>
-    <w:lsdException w:name="List Continue 3" w:semiHidden="1" w:unhideWhenUsed="1"/>
-    <w:lsdException w:name="List Continue 4" w:semiHidden="1" w:unhideWhenUsed="1"/>
-    <w:lsdException w:name="List Continue 5" w:semiHidden="1" w:unhideWhenUsed="1"/>
-    <w:lsdException w:name="Message Header" w:semiHidden="1" w:unhideWhenUsed="1"/>
-    <w:lsdException w:name="Subtitle" w:uiPriority="11" w:qFormat="1"/>
-    <w:lsdException w:name="Salutation" w:semiHidden="1" w:unhideWhenUsed="1"/>
-    <w:lsdException w:name="Date" w:semiHidden="1" w:unhideWhenUsed="1"/>
-    <w:lsdException w:name="Body Text First Indent" w:semiHidden="1" w:unhideWhenUsed="1"/>
-    <w:lsdException w:name="Body Text First Indent 2" w:semiHidden="1" w:unhideWhenUsed="1"/>
-    <w:lsdException w:name="Note Heading" w:semiHidden="1" w:unhideWhenUsed="1"/>
-    <w:lsdException w:name="Body Text 2" w:semiHidden="1" w:unhideWhenUsed="1"/>
-    <w:lsdException w:name="Body Text 3" w:semiHidden="1" w:unhideWhenUsed="1"/>
-    <w:lsdException w:name="Body Text Indent 2" w:semiHidden="1" w:unhideWhenUsed="1"/>
-    <w:lsdException w:name="Body Text Indent 3" w:semiHidden="1" w:unhideWhenUsed="1"/>
-    <w:lsdException w:name="Block Text" w:semiHidden="1" w:unhideWhenUsed="1"/>
-    <w:lsdException w:name="Hyperlink" w:semiHidden="1" w:unhideWhenUsed="1"/>
-    <w:lsdException w:name="FollowedHyperlink" w:semiHidden="1" w:unhideWhenUsed="1"/>
-    <w:lsdException w:name="Strong" w:uiPriority="22" w:qFormat="1"/>
-    <w:lsdException w:name="Emphasis" w:uiPriority="20" w:qFormat="1"/>
-    <w:lsdException w:name="Document Map" w:semiHidden="1" w:unhideWhenUsed="1"/>
-    <w:lsdException w:name="Plain Text" w:semiHidden="1" w:unhideWhenUsed="1"/>
-    <w:lsdException w:name="E-mail Signature" w:semiHidden="1" w:unhideWhenUsed="1"/>
-    <w:lsdException w:name="HTML Top of Form" w:semiHidden="1" w:unhideWhenUsed="1"/>
-    <w:lsdException w:name="HTML Bottom of Form" w:semiHidden="1" w:unhideWhenUsed="1"/>
-    <w:lsdException w:name="Normal (Web)" w:semiHidden="1" w:unhideWhenUsed="1"/>
-    <w:lsdException w:name="HTML Acronym" w:semiHidden="1" w:unhideWhenUsed="1"/>
-    <w:lsdException w:name="HTML Address" w:semiHidden="1" w:unhideWhenUsed="1"/>
-    <w:lsdException w:name="HTML Cite" w:semiHidden="1" w:unhideWhenUsed="1"/>
-    <w:lsdException w:name="HTML Code" w:semiHidden="1" w:unhideWhenUsed="1"/>
-    <w:lsdException w:name="HTML Definition" w:semiHidden="1" w:unhideWhenUsed="1"/>
-    <w:lsdException w:name="HTML Keyboard" w:semiHidden="1" w:unhideWhenUsed="1"/>
-    <w:lsdException w:name="HTML Preformatted" w:semiHidden="1" w:unhideWhenUsed="1"/>
-    <w:lsdException w:name="HTML Sample" w:semiHidden="1" w:unhideWhenUsed="1"/>
-    <w:lsdException w:name="HTML Typewriter" w:semiHidden="1" w:unhideWhenUsed="1"/>
-    <w:lsdException w:name="HTML Variable" w:semiHidden="1" w:unhideWhenUsed="1"/>
-    <w:lsdException w:name="Normal Table" w:semiHidden="1" w:unhideWhenUsed="1"/>
-    <w:lsdException w:name="annotation subject" w:semiHidden="1" w:unhideWhenUsed="1"/>
-    <w:lsdException w:name="No List" w:semiHidden="1" w:unhideWhenUsed="1"/>
-    <w:lsdException w:name="Outline List 1" w:semiHidden="1" w:unhideWhenUsed="1"/>
-    <w:lsdException w:name="Outline List 2" w:semiHidden="1" w:unhideWhenUsed="1"/>
-    <w:lsdException w:name="Outline List 3" w:semiHidden="1" w:unhideWhenUsed="1"/>
-    <w:lsdException w:name="Table Simple 1" w:semiHidden="1" w:unhideWhenUsed="1"/>
-    <w:lsdException w:name="Table Simple 2" w:semiHidden="1" w:unhideWhenUsed="1"/>
-    <w:lsdException w:name="Table Simple 3" w:semiHidden="1" w:unhideWhenUsed="1"/>
-    <w:lsdException w:name="Table Classic 1" w:semiHidden="1" w:unhideWhenUsed="1"/>
-    <w:lsdException w:name="Table Classic 2" w:semiHidden="1" w:unhideWhenUsed="1"/>
-    <w:lsdException w:name="Table Classic 3" w:semiHidden="1" w:unhideWhenUsed="1"/>
-    <w:lsdException w:name="Table Classic 4" w:semiHidden="1" w:unhideWhenUsed="1"/>
-    <w:lsdException w:name="Table Colorful 1" w:semiHidden="1" w:unhideWhenUsed="1"/>
-    <w:lsdException w:name="Table Colorful 2" w:semiHidden="1" w:unhideWhenUsed="1"/>
-    <w:lsdException w:name="Table Colorful 3" w:semiHidden="1" w:unhideWhenUsed="1"/>
-    <w:lsdException w:name="Table Columns 1" w:semiHidden="1" w:unhideWhenUsed="1"/>
-    <w:lsdException w:name="Table Columns 2" w:semiHidden="1" w:unhideWhenUsed="1"/>
-    <w:lsdException w:name="Table Columns 3" w:semiHidden="1" w:unhideWhenUsed="1"/>
-    <w:lsdException w:name="Table Columns 4" w:semiHidden="1" w:unhideWhenUsed="1"/>
-    <w:lsdException w:name="Table Columns 5" w:semiHidden="1" w:unhideWhenUsed="1"/>
-    <w:lsdException w:name="Table Grid 1" w:semiHidden="1" w:unhideWhenUsed="1"/>
-    <w:lsdException w:name="Table Grid 2" w:semiHidden="1" w:unhideWhenUsed="1"/>
-    <w:lsdException w:name="Table Grid 3" w:semiHidden="1" w:unhideWhenUsed="1"/>
-    <w:lsdException w:name="Table Grid 4" w:semiHidden="1" w:unhideWhenUsed="1"/>
-    <w:lsdException w:name="Table Grid 5" w:semiHidden="1" w:unhideWhenUsed="1"/>
-    <w:lsdException w:name="Table Grid 6" w:semiHidden="1" w:unhideWhenUsed="1"/>
-    <w:lsdException w:name="Table Grid 7" w:semiHidden="1" w:unhideWhenUsed="1"/>
-    <w:lsdException w:name="Table Grid 8" w:semiHidden="1" w:unhideWhenUsed="1"/>
-    <w:lsdException w:name="Table List 1" w:semiHidden="1" w:unhideWhenUsed="1"/>
-    <w:lsdException w:name="Table List 2" w:semiHidden="1" w:unhideWhenUsed="1"/>
-    <w:lsdException w:name="Table List 3" w:semiHidden="1" w:unhideWhenUsed="1"/>
-    <w:lsdException w:name="Table List 4" w:semiHidden="1" w:unhideWhenUsed="1"/>
-    <w:lsdException w:name="Table List 5" w:semiHidden="1" w:unhideWhenUsed="1"/>
-    <w:lsdException w:name="Table List 6" w:semiHidden="1" w:unhideWhenUsed="1"/>
-    <w:lsdException w:name="Table List 7" w:semiHidden="1" w:unhideWhenUsed="1"/>
-    <w:lsdException w:name="Table List 8" w:semiHidden="1" w:unhideWhenUsed="1"/>
-    <w:lsdException w:name="Table 3D effects 1" w:semiHidden="1" w:unhideWhenUsed="1"/>
-    <w:lsdException w:name="Table 3D effects 2" w:semiHidden="1" w:unhideWhenUsed="1"/>
-    <w:lsdException w:name="Table 3D effects 3" w:semiHidden="1" w:unhideWhenUsed="1"/>
-    <w:lsdException w:name="Table Contemporary" w:semiHidden="1" w:unhideWhenUsed="1"/>
-    <w:lsdException w:name="Table Elegant" w:semiHidden="1" w:unhideWhenUsed="1"/>
-    <w:lsdException w:name="Table Professional" w:semiHidden="1" w:unhideWhenUsed="1"/>
-    <w:lsdException w:name="Table Subtle 1" w:semiHidden="1" w:unhideWhenUsed="1"/>
-    <w:lsdException w:name="Table Subtle 2" w:semiHidden="1" w:unhideWhenUsed="1"/>
-    <w:lsdException w:name="Table Web 1" w:semiHidden="1" w:unhideWhenUsed="1"/>
-    <w:lsdException w:name="Table Web 2" w:semiHidden="1" w:unhideWhenUsed="1"/>
-    <w:lsdException w:name="Table Web 3" w:semiHidden="1" w:unhideWhenUsed="1"/>
-    <w:lsdException w:name="Balloon Text" w:semiHidden="1" w:unhideWhenUsed="1"/>
-    <w:lsdException w:name="Table Grid" w:semiHidden="1" w:uiPriority="39" w:unhideWhenUsed="1"/>
-    <w:lsdException w:name="Table Theme" w:semiHidden="1" w:unhideWhenUsed="1"/>
-    <w:lsdException w:name="Placeholder Text" w:semiHidden="1"/>
-    <w:lsdException w:name="No Spacing" w:uiPriority="1" w:qFormat="1"/>
-    <w:lsdException w:name="Light Shading" w:uiPriority="60"/>
-    <w:lsdException w:name="Light List" w:uiPriority="61"/>
-    <w:lsdException w:name="Light Grid" w:uiPriority="62"/>
-    <w:lsdException w:name="Medium Shading 1" w:uiPriority="63"/>
-    <w:lsdException w:name="Medium Shading 2" w:uiPriority="64"/>
-    <w:lsdException w:name="Medium List 1" w:uiPriority="65"/>
-    <w:lsdException w:name="Medium List 2" w:uiPriority="66"/>
-    <w:lsdException w:name="Medium Grid 1" w:uiPriority="67"/>
-    <w:lsdException w:name="Medium Grid 2" w:uiPriority="68"/>
-    <w:lsdException w:name="Medium Grid 3" w:uiPriority="69"/>
-    <w:lsdException w:name="Dark List" w:uiPriority="70"/>
-    <w:lsdException w:name="Colorful Shading" w:uiPriority="71"/>
-    <w:lsdException w:name="Colorful List" w:uiPriority="72"/>
-    <w:lsdException w:name="Colorful Grid" w:uiPriority="73"/>
-    <w:lsdException w:name="Light Shading Accent 1" w:uiPriority="60"/>
-    <w:lsdException w:name="Light List Accent 1" w:uiPriority="61"/>
-    <w:lsdException w:name="Light Grid Accent 1" w:uiPriority="62"/>
-    <w:lsdException w:name="Medium Shading 1 Accent 1" w:uiPriority="63"/>
-    <w:lsdException w:name="Medium Shading 2 Accent 1" w:uiPriority="64"/>
-    <w:lsdException w:name="Medium List 1 Accent 1" w:uiPriority="65"/>
-    <w:lsdException w:name="Revision" w:semiHidden="1"/>
-    <w:lsdException w:name="List Paragraph" w:uiPriority="34" w:qFormat="1"/>
-    <w:lsdException w:name="Quote" w:uiPriority="29" w:qFormat="1"/>
-    <w:lsdException w:name="Intense Quote" w:uiPriority="30" w:qFormat="1"/>
-    <w:lsdException w:name="Medium List 2 Accent 1" w:uiPriority="66"/>
-    <w:lsdException w:name="Medium Grid 1 Accent 1" w:uiPriority="67"/>
-    <w:lsdException w:name="Medium Grid 2 Accent 1" w:uiPriority="68"/>
-    <w:lsdException w:name="Medium Grid 3 Accent 1" w:uiPriority="69"/>
-    <w:lsdException w:name="Dark List Accent 1" w:uiPriority="70"/>
-    <w:lsdException w:name="Colorful Shading Accent 1" w:uiPriority="71"/>
-    <w:lsdException w:name="Colorful List Accent 1" w:uiPriority="72"/>
-    <w:lsdException w:name="Colorful Grid Accent 1" w:uiPriority="73"/>
-    <w:lsdException w:name="Light Shading Accent 2" w:uiPriority="60"/>
-    <w:lsdException w:name="Light List Accent 2" w:uiPriority="61"/>
-    <w:lsdException w:name="Light Grid Accent 2" w:uiPriority="62"/>
-    <w:lsdException w:name="Medium Shading 1 Accent 2" w:uiPriority="63"/>
-    <w:lsdException w:name="Medium Shading 2 Accent 2" w:uiPriority="64"/>
-    <w:lsdException w:name="Medium List 1 Accent 2" w:uiPriority="65"/>
-    <w:lsdException w:name="Medium List 2 Accent 2" w:uiPriority="66"/>
-    <w:lsdException w:name="Medium Grid 1 Accent 2" w:uiPriority="67"/>
-    <w:lsdException w:name="Medium Grid 2 Accent 2" w:uiPriority="68"/>
-    <w:lsdException w:name="Medium Grid 3 Accent 2" w:uiPriority="69"/>
-    <w:lsdException w:name="Dark List Accent 2" w:uiPriority="70"/>
-    <w:lsdException w:name="Colorful Shading Accent 2" w:uiPriority="71"/>
-    <w:lsdException w:name="Colorful List Accent 2" w:uiPriority="72"/>
-    <w:lsdException w:name="Colorful Grid Accent 2" w:uiPriority="73"/>
-    <w:lsdException w:name="Light Shading Accent 3" w:uiPriority="60"/>
-    <w:lsdException w:name="Light List Accent 3" w:uiPriority="61"/>
-    <w:lsdException w:name="Light Grid Accent 3" w:uiPriority="62"/>
-    <w:lsdException w:name="Medium Shading 1 Accent 3" w:uiPriority="63"/>
-    <w:lsdException w:name="Medium Shading 2 Accent 3" w:uiPriority="64"/>
-    <w:lsdException w:name="Medium List 1 Accent 3" w:uiPriority="65"/>
-    <w:lsdException w:name="Medium List 2 Accent 3" w:uiPriority="66"/>
-    <w:lsdException w:name="Medium Grid 1 Accent 3" w:uiPriority="67"/>
-    <w:lsdException w:name="Medium Grid 2 Accent 3" w:uiPriority="68"/>
-    <w:lsdException w:name="Medium Grid 3 Accent 3" w:uiPriority="69"/>
-    <w:lsdException w:name="Dark List Accent 3" w:uiPriority="70"/>
-    <w:lsdException w:name="Colorful Shading Accent 3" w:uiPriority="71"/>
-    <w:lsdException w:name="Colorful List Accent 3" w:uiPriority="72"/>
-    <w:lsdException w:name="Colorful Grid Accent 3" w:uiPriority="73"/>
-    <w:lsdException w:name="Light Shading Accent 4" w:uiPriority="60"/>
-    <w:lsdException w:name="Light List Accent 4" w:uiPriority="61"/>
-    <w:lsdException w:name="Light Grid Accent 4" w:uiPriority="62"/>
-    <w:lsdException w:name="Medium Shading 1 Accent 4" w:uiPriority="63"/>
-    <w:lsdException w:name="Medium Shading 2 Accent 4" w:uiPriority="64"/>
-    <w:lsdException w:name="Medium List 1 Accent 4" w:uiPriority="65"/>
-    <w:lsdException w:name="Medium List 2 Accent 4" w:uiPriority="66"/>
-    <w:lsdException w:name="Medium Grid 1 Accent 4" w:uiPriority="67"/>
-    <w:lsdException w:name="Medium Grid 2 Accent 4" w:uiPriority="68"/>
-    <w:lsdException w:name="Medium Grid 3 Accent 4" w:uiPriority="69"/>
-    <w:lsdException w:name="Dark List Accent 4" w:uiPriority="70"/>
-    <w:lsdException w:name="Colorful Shading Accent 4" w:uiPriority="71"/>
-    <w:lsdException w:name="Colorful List Accent 4" w:uiPriority="72"/>
-    <w:lsdException w:name="Colorful Grid Accent 4" w:uiPriority="73"/>
-    <w:lsdException w:name="Light Shading Accent 5" w:uiPriority="60"/>
-    <w:lsdException w:name="Light List Accent 5" w:uiPriority="61"/>
-    <w:lsdException w:name="Light Grid Accent 5" w:uiPriority="62"/>
-    <w:lsdException w:name="Medium Shading 1 Accent 5" w:uiPriority="63"/>
-    <w:lsdException w:name="Medium Shading 2 Accent 5" w:uiPriority="64"/>
-    <w:lsdException w:name="Medium List 1 Accent 5" w:uiPriority="65"/>
-    <w:lsdException w:name="Medium List 2 Accent 5" w:uiPriority="66"/>
-    <w:lsdException w:name="Medium Grid 1 Accent 5" w:uiPriority="67"/>
-    <w:lsdException w:name="Medium Grid 2 Accent 5" w:uiPriority="68"/>
-    <w:lsdException w:name="Medium Grid 3 Accent 5" w:uiPriority="69"/>
-    <w:lsdException w:name="Dark List Accent 5" w:uiPriority="70"/>
-    <w:lsdException w:name="Colorful Shading Accent 5" w:uiPriority="71"/>
-    <w:lsdException w:name="Colorful List Accent 5" w:uiPriority="72"/>
-    <w:lsdException w:name="Colorful Grid Accent 5" w:uiPriority="73"/>
-    <w:lsdException w:name="Light Shading Accent 6" w:uiPriority="60"/>
-    <w:lsdException w:name="Light List Accent 6" w:uiPriority="61"/>
-    <w:lsdException w:name="Light Grid Accent 6" w:uiPriority="62"/>
-    <w:lsdException w:name="Medium Shading 1 Accent 6" w:uiPriority="63"/>
-    <w:lsdException w:name="Medium Shading 2 Accent 6" w:uiPriority="64"/>
-    <w:lsdException w:name="Medium List 1 Accent 6" w:uiPriority="65"/>
-    <w:lsdException w:name="Medium List 2 Accent 6" w:uiPriority="66"/>
-    <w:lsdException w:name="Medium Grid 1 Accent 6" w:uiPriority="67"/>
-    <w:lsdException w:name="Medium Grid 2 Accent 6" w:uiPriority="68"/>
-    <w:lsdException w:name="Medium Grid 3 Accent 6" w:uiPriority="69"/>
-    <w:lsdException w:name="Dark List Accent 6" w:uiPriority="70"/>
-    <w:lsdException w:name="Colorful Shading Accent 6" w:uiPriority="71"/>
-    <w:lsdException w:name="Colorful List Accent 6" w:uiPriority="72"/>
-    <w:lsdException w:name="Colorful Grid Accent 6" w:uiPriority="73"/>
-    <w:lsdException w:name="Subtle Emphasis" w:uiPriority="19" w:qFormat="1"/>
-    <w:lsdException w:name="Intense Emphasis" w:uiPriority="21" w:qFormat="1"/>
-    <w:lsdException w:name="Subtle Reference" w:uiPriority="31" w:qFormat="1"/>
-    <w:lsdException w:name="Intense Reference" w:uiPriority="32" w:qFormat="1"/>
-    <w:lsdException w:name="Book Title" w:uiPriority="33" w:qFormat="1"/>
-    <w:lsdException w:name="Bibliography" w:semiHidden="1" w:uiPriority="37" w:unhideWhenUsed="1"/>
-    <w:lsdException w:name="TOC Heading" w:semiHidden="1" w:uiPriority="39" w:unhideWhenUsed="1" w:qFormat="1"/>
-    <w:lsdException w:name="Plain Table 1" w:uiPriority="41"/>
-    <w:lsdException w:name="Plain Table 2" w:uiPriority="42"/>
-    <w:lsdException w:name="Plain Table 3" w:uiPriority="43"/>
-    <w:lsdException w:name="Plain Table 4" w:uiPriority="44"/>
-    <w:lsdException w:name="Plain Table 5" w:uiPriority="45"/>
-    <w:lsdException w:name="Grid Table Light" w:uiPriority="40"/>
-    <w:lsdException w:name="Grid Table 1 Light" w:uiPriority="46"/>
-    <w:lsdException w:name="Grid Table 2" w:uiPriority="47"/>
-    <w:lsdException w:name="Grid Table 3" w:uiPriority="48"/>
-    <w:lsdException w:name="Grid Table 4" w:uiPriority="49"/>
-    <w:lsdException w:name="Grid Table 5 Dark" w:uiPriority="50"/>
-    <w:lsdException w:name="Grid Table 6 Colorful" w:uiPriority="51"/>
-    <w:lsdException w:name="Grid Table 7 Colorful" w:uiPriority="52"/>
-    <w:lsdException w:name="Grid Table 1 Light Accent 1" w:uiPriority="46"/>
-    <w:lsdException w:name="Grid Table 2 Accent 1" w:uiPriority="47"/>
-    <w:lsdException w:name="Grid Table 3 Accent 1" w:uiPriority="48"/>
-    <w:lsdException w:name="Grid Table 4 Accent 1" w:uiPriority="49"/>
-    <w:lsdException w:name="Grid Table 5 Dark Accent 1" w:uiPriority="50"/>
-    <w:lsdException w:name="Grid Table 6 Colorful Accent 1" w:uiPriority="51"/>
-    <w:lsdException w:name="Grid Table 7 Colorful Accent 1" w:uiPriority="52"/>
-    <w:lsdException w:name="Grid Table 1 Light Accent 2" w:uiPriority="46"/>
-    <w:lsdException w:name="Grid Table 2 Accent 2" w:uiPriority="47"/>
-    <w:lsdException w:name="Grid Table 3 Accent 2" w:uiPriority="48"/>
-    <w:lsdException w:name="Grid Table 4 Accent 2" w:uiPriority="49"/>
-    <w:lsdException w:name="Grid Table 5 Dark Accent 2" w:uiPriority="50"/>
-    <w:lsdException w:name="Grid Table 6 Colorful Accent 2" w:uiPriority="51"/>
-    <w:lsdException w:name="Grid Table 7 Colorful Accent 2" w:uiPriority="52"/>
-    <w:lsdException w:name="Grid Table 1 Light Accent 3" w:uiPriority="46"/>
-    <w:lsdException w:name="Grid Table 2 Accent 3" w:uiPriority="47"/>
-    <w:lsdException w:name="Grid Table 3 Accent 3" w:uiPriority="48"/>
-    <w:lsdException w:name="Grid Table 4 Accent 3" w:uiPriority="49"/>
-    <w:lsdException w:name="Grid Table 5 Dark Accent 3" w:uiPriority="50"/>
-    <w:lsdException w:name="Grid Table 6 Colorful Accent 3" w:uiPriority="51"/>
-    <w:lsdException w:name="Grid Table 7 Colorful Accent 3" w:uiPriority="52"/>
-    <w:lsdException w:name="Grid Table 1 Light Accent 4" w:uiPriority="46"/>
-    <w:lsdException w:name="Grid Table 2 Accent 4" w:uiPriority="47"/>
-    <w:lsdException w:name="Grid Table 3 Accent 4" w:uiPriority="48"/>
-    <w:lsdException w:name="Grid Table 4 Accent 4" w:uiPriority="49"/>
-    <w:lsdException w:name="Grid Table 5 Dark Accent 4" w:uiPriority="50"/>
-    <w:lsdException w:name="Grid Table 6 Colorful Accent 4" w:uiPriority="51"/>
-    <w:lsdException w:name="Grid Table 7 Colorful Accent 4" w:uiPriority="52"/>
-    <w:lsdException w:name="Grid Table 1 Light Accent 5" w:uiPriority="46"/>
-    <w:lsdException w:name="Grid Table 2 Accent 5" w:uiPriority="47"/>
-    <w:lsdException w:name="Grid Table 3 Accent 5" w:uiPriority="48"/>
-    <w:lsdException w:name="Grid Table 4 Accent 5" w:uiPriority="49"/>
-    <w:lsdException w:name="Grid Table 5 Dark Accent 5" w:uiPriority="50"/>
-    <w:lsdException w:name="Grid Table 6 Colorful Accent 5" w:uiPriority="51"/>
-    <w:lsdException w:name="Grid Table 7 Colorful Accent 5" w:uiPriority="52"/>
-    <w:lsdException w:name="Grid Table 1 Light Accent 6" w:uiPriority="46"/>
-    <w:lsdException w:name="Grid Table 2 Accent 6" w:uiPriority="47"/>
-    <w:lsdException w:name="Grid Table 3 Accent 6" w:uiPriority="48"/>
-    <w:lsdException w:name="Grid Table 4 Accent 6" w:uiPriority="49"/>
-    <w:lsdException w:name="Grid Table 5 Dark Accent 6" w:uiPriority="50"/>
-    <w:lsdException w:name="Grid Table 6 Colorful Accent 6" w:uiPriority="51"/>
-    <w:lsdException w:name="Grid Table 7 Colorful Accent 6" w:uiPriority="52"/>
-    <w:lsdException w:name="List Table 1 Light" w:uiPriority="46"/>
-    <w:lsdException w:name="List Table 2" w:uiPriority="47"/>
-    <w:lsdException w:name="List Table 3" w:uiPriority="48"/>
-    <w:lsdException w:name="List Table 4" w:uiPriority="49"/>
-    <w:lsdException w:name="List Table 5 Dark" w:uiPriority="50"/>
-    <w:lsdException w:name="List Table 6 Colorful" w:uiPriority="51"/>
-    <w:lsdException w:name="List Table 7 Colorful" w:uiPriority="52"/>
-    <w:lsdException w:name="List Table 1 Light Accent 1" w:uiPriority="46"/>
-    <w:lsdException w:name="List Table 2 Accent 1" w:uiPriority="47"/>
-    <w:lsdException w:name="List Table 3 Accent 1" w:uiPriority="48"/>
-    <w:lsdException w:name="List Table 4 Accent 1" w:uiPriority="49"/>
-    <w:lsdException w:name="List Table 5 Dark Accent 1" w:uiPriority="50"/>
-    <w:lsdException w:name="List Table 6 Colorful Accent 1" w:uiPriority="51"/>
-    <w:lsdException w:name="List Table 7 Colorful Accent 1" w:uiPriority="52"/>
-    <w:lsdException w:name="List Table 1 Light Accent 2" w:uiPriority="46"/>
-    <w:lsdException w:name="List Table 2 Accent 2" w:uiPriority="47"/>
-    <w:lsdException w:name="List Table 3 Accent 2" w:uiPriority="48"/>
-    <w:lsdException w:name="List Table 4 Accent 2" w:uiPriority="49"/>
-    <w:lsdException w:name="List Table 5 Dark Accent 2" w:uiPriority="50"/>
-    <w:lsdException w:name="List Table 6 Colorful Accent 2" w:uiPriority="51"/>
-    <w:lsdException w:name="List Table 7 Colorful Accent 2" w:uiPriority="52"/>
-    <w:lsdException w:name="List Table 1 Light Accent 3" w:uiPriority="46"/>
-    <w:lsdException w:name="List Table 2 Accent 3" w:uiPriority="47"/>
-    <w:lsdException w:name="List Table 3 Accent 3" w:uiPriority="48"/>
-    <w:lsdException w:name="List Table 4 Accent 3" w:uiPriority="49"/>
-    <w:lsdException w:name="List Table 5 Dark Accent 3" w:uiPriority="50"/>
-    <w:lsdException w:name="List Table 6 Colorful Accent 3" w:uiPriority="51"/>
-    <w:lsdException w:name="List Table 7 Colorful Accent 3" w:uiPriority="52"/>
-    <w:lsdException w:name="List Table 1 Light Accent 4" w:uiPriority="46"/>
-    <w:lsdException w:name="List Table 2 Accent 4" w:uiPriority="47"/>
-    <w:lsdException w:name="List Table 3 Accent 4" w:uiPriority="48"/>
-    <w:lsdException w:name="List Table 4 Accent 4" w:uiPriority="49"/>
-    <w:lsdException w:name="List Table 5 Dark Accent 4" w:uiPriority="50"/>
-    <w:lsdException w:name="List Table 6 Colorful Accent 4" w:uiPriority="51"/>
-    <w:lsdException w:name="List Table 7 Colorful Accent 4" w:uiPriority="52"/>
-    <w:lsdException w:name="List Table 1 Light Accent 5" w:uiPriority="46"/>
-    <w:lsdException w:name="List Table 2 Accent 5" w:uiPriority="47"/>
-    <w:lsdException w:name="List Table 3 Accent 5" w:uiPriority="48"/>
-    <w:lsdException w:name="List Table 4 Accent 5" w:uiPriority="49"/>
-    <w:lsdException w:name="List Table 5 Dark Accent 5" w:uiPriority="50"/>
-    <w:lsdException w:name="List Table 6 Colorful Accent 5" w:uiPriority="51"/>
-    <w:lsdException w:name="List Table 7 Colorful Accent 5" w:uiPriority="52"/>
-    <w:lsdException w:name="List Table 1 Light Accent 6" w:uiPriority="46"/>
-    <w:lsdException w:name="List Table 2 Accent 6" w:uiPriority="47"/>
-    <w:lsdException w:name="List Table 3 Accent 6" w:uiPriority="48"/>
-    <w:lsdException w:name="List Table 4 Accent 6" w:uiPriority="49"/>
-    <w:lsdException w:name="List Table 5 Dark Accent 6" w:uiPriority="50"/>
-    <w:lsdException w:name="List Table 6 Colorful Accent 6" w:uiPriority="51"/>
-    <w:lsdException w:name="List Table 7 Colorful Accent 6" w:uiPriority="52"/>
-    <w:lsdException w:name="Mention" w:semiHidden="1" w:unhideWhenUsed="1"/>
-    <w:lsdException w:name="Smart Hyperlink" w:semiHidden="1" w:unhideWhenUsed="1"/>
-    <w:lsdException w:name="Hashtag" w:semiHidden="1" w:unhideWhenUsed="1"/>
-    <w:lsdException w:name="Unresolved Mention" w:semiHidden="1" w:unhideWhenUsed="1"/>
+  <w:latentStyles w:defLockedState="0" w:defUIPriority="99" w:defSemiHidden="1" w:defUnhideWhenUsed="1" w:defQFormat="0" w:count="267">
+    <w:lsdException w:name="Normal" w:semiHidden="0" w:uiPriority="0" w:unhideWhenUsed="0" w:qFormat="1"/>
+    <w:lsdException w:name="heading 1" w:semiHidden="0" w:uiPriority="9" w:unhideWhenUsed="0" w:qFormat="1"/>
+    <w:lsdException w:name="heading 2" w:uiPriority="9" w:qFormat="1"/>
+    <w:lsdException w:name="heading 3" w:uiPriority="9" w:qFormat="1"/>
+    <w:lsdException w:name="heading 4" w:uiPriority="9" w:qFormat="1"/>
+    <w:lsdException w:name="heading 5" w:uiPriority="9" w:qFormat="1"/>
+    <w:lsdException w:name="heading 6" w:uiPriority="9" w:qFormat="1"/>
+    <w:lsdException w:name="heading 7" w:uiPriority="9" w:qFormat="1"/>
+    <w:lsdException w:name="heading 8" w:uiPriority="9" w:qFormat="1"/>
+    <w:lsdException w:name="heading 9" w:uiPriority="9" w:qFormat="1"/>
+    <w:lsdException w:name="toc 1" w:uiPriority="39"/>
+    <w:lsdException w:name="toc 2" w:uiPriority="39"/>
+    <w:lsdException w:name="toc 3" w:uiPriority="39"/>
+    <w:lsdException w:name="toc 4" w:uiPriority="39"/>
+    <w:lsdException w:name="toc 5" w:uiPriority="39"/>
+    <w:lsdException w:name="toc 6" w:uiPriority="39"/>
+    <w:lsdException w:name="toc 7" w:uiPriority="39"/>
+    <w:lsdException w:name="toc 8" w:uiPriority="39"/>
+    <w:lsdException w:name="toc 9" w:uiPriority="39"/>
+    <w:lsdException w:name="caption" w:uiPriority="35" w:qFormat="1"/>
+    <w:lsdException w:name="Title" w:semiHidden="0" w:uiPriority="10" w:unhideWhenUsed="0" w:qFormat="1"/>
+    <w:lsdException w:name="Default Paragraph Font" w:uiPriority="1"/>
+    <w:lsdException w:name="Subtitle" w:semiHidden="0" w:uiPriority="11" w:unhideWhenUsed="0" w:qFormat="1"/>
+    <w:lsdException w:name="Strong" w:semiHidden="0" w:uiPriority="22" w:unhideWhenUsed="0" w:qFormat="1"/>
+    <w:lsdException w:name="Emphasis" w:semiHidden="0" w:uiPriority="20" w:unhideWhenUsed="0" w:qFormat="1"/>
+    <w:lsdException w:name="Table Grid" w:uiPriority="39"/>
+    <w:lsdException w:name="Placeholder Text" w:unhideWhenUsed="0"/>
+    <w:lsdException w:name="No Spacing" w:semiHidden="0" w:uiPriority="1" w:unhideWhenUsed="0" w:qFormat="1"/>
+    <w:lsdException w:name="Light Shading" w:semiHidden="0" w:uiPriority="60" w:unhideWhenUsed="0"/>
+    <w:lsdException w:name="Light List" w:semiHidden="0" w:uiPriority="61" w:unhideWhenUsed="0"/>
+    <w:lsdException w:name="Light Grid" w:semiHidden="0" w:uiPriority="62" w:unhideWhenUsed="0"/>
+    <w:lsdException w:name="Medium Shading 1" w:semiHidden="0" w:uiPriority="63" w:unhideWhenUsed="0"/>
+    <w:lsdException w:name="Medium Shading 2" w:semiHidden="0" w:uiPriority="64" w:unhideWhenUsed="0"/>
+    <w:lsdException w:name="Medium List 1" w:semiHidden="0" w:uiPriority="65" w:unhideWhenUsed="0"/>
+    <w:lsdException w:name="Medium List 2" w:semiHidden="0" w:uiPriority="66" w:unhideWhenUsed="0"/>
+    <w:lsdException w:name="Medium Grid 1" w:semiHidden="0" w:uiPriority="67" w:unhideWhenUsed="0"/>
+    <w:lsdException w:name="Medium Grid 2" w:semiHidden="0" w:uiPriority="68" w:unhideWhenUsed="0"/>
+    <w:lsdException w:name="Medium Grid 3" w:semiHidden="0" w:uiPriority="69" w:unhideWhenUsed="0"/>
+    <w:lsdException w:name="Dark List" w:semiHidden="0" w:uiPriority="70" w:unhideWhenUsed="0"/>
+    <w:lsdException w:name="Colorful Shading" w:semiHidden="0" w:uiPriority="71" w:unhideWhenUsed="0"/>
+    <w:lsdException w:name="Colorful List" w:semiHidden="0" w:uiPriority="72" w:unhideWhenUsed="0"/>
+    <w:lsdException w:name="Colorful Grid" w:semiHidden="0" w:uiPriority="73" w:unhideWhenUsed="0"/>
+    <w:lsdException w:name="Light Shading Accent 1" w:semiHidden="0" w:uiPriority="60" w:unhideWhenUsed="0"/>
+    <w:lsdException w:name="Light List Accent 1" w:semiHidden="0" w:uiPriority="61" w:unhideWhenUsed="0"/>
+    <w:lsdException w:name="Light Grid Accent 1" w:semiHidden="0" w:uiPriority="62" w:unhideWhenUsed="0"/>
+    <w:lsdException w:name="Medium Shading 1 Accent 1" w:semiHidden="0" w:uiPriority="63" w:unhideWhenUsed="0"/>
+    <w:lsdException w:name="Medium Shading 2 Accent 1" w:semiHidden="0" w:uiPriority="64" w:unhideWhenUsed="0"/>
+    <w:lsdException w:name="Medium List 1 Accent 1" w:semiHidden="0" w:uiPriority="65" w:unhideWhenUsed="0"/>
+    <w:lsdException w:name="Revision" w:unhideWhenUsed="0"/>
+    <w:lsdException w:name="List Paragraph" w:semiHidden="0" w:uiPriority="34" w:unhideWhenUsed="0" w:qFormat="1"/>
+    <w:lsdException w:name="Quote" w:semiHidden="0" w:uiPriority="29" w:unhideWhenUsed="0" w:qFormat="1"/>
+    <w:lsdException w:name="Intense Quote" w:semiHidden="0" w:uiPriority="30" w:unhideWhenUsed="0" w:qFormat="1"/>
+    <w:lsdException w:name="Medium List 2 Accent 1" w:semiHidden="0" w:uiPriority="66" w:unhideWhenUsed="0"/>
+    <w:lsdException w:name="Medium Grid 1 Accent 1" w:semiHidden="0" w:uiPriority="67" w:unhideWhenUsed="0"/>
+    <w:lsdException w:name="Medium Grid 2 Accent 1" w:semiHidden="0" w:uiPriority="68" w:unhideWhenUsed="0"/>
+    <w:lsdException w:name="Medium Grid 3 Accent 1" w:semiHidden="0" w:uiPriority="69" w:unhideWhenUsed="0"/>
+    <w:lsdException w:name="Dark List Accent 1" w:semiHidden="0" w:uiPriority="70" w:unhideWhenUsed="0"/>
+    <w:lsdException w:name="Colorful Shading Accent 1" w:semiHidden="0" w:uiPriority="71" w:unhideWhenUsed="0"/>
+    <w:lsdException w:name="Colorful List Accent 1" w:semiHidden="0" w:uiPriority="72" w:unhideWhenUsed="0"/>
+    <w:lsdException w:name="Colorful Grid Accent 1" w:semiHidden="0" w:uiPriority="73" w:unhideWhenUsed="0"/>
+    <w:lsdException w:name="Light Shading Accent 2" w:semiHidden="0" w:uiPriority="60" w:unhideWhenUsed="0"/>
+    <w:lsdException w:name="Light List Accent 2" w:semiHidden="0" w:uiPriority="61" w:unhideWhenUsed="0"/>
+    <w:lsdException w:name="Light Grid Accent 2" w:semiHidden="0" w:uiPriority="62" w:unhideWhenUsed="0"/>
+    <w:lsdException w:name="Medium Shading 1 Accent 2" w:semiHidden="0" w:uiPriority="63" w:unhideWhenUsed="0"/>
+    <w:lsdException w:name="Medium Shading 2 Accent 2" w:semiHidden="0" w:uiPriority="64" w:unhideWhenUsed="0"/>
+    <w:lsdException w:name="Medium List 1 Accent 2" w:semiHidden="0" w:uiPriority="65" w:unhideWhenUsed="0"/>
+    <w:lsdException w:name="Medium List 2 Accent 2" w:semiHidden="0" w:uiPriority="66" w:unhideWhenUsed="0"/>
+    <w:lsdException w:name="Medium Grid 1 Accent 2" w:semiHidden="0" w:uiPriority="67" w:unhideWhenUsed="0"/>
+    <w:lsdException w:name="Medium Grid 2 Accent 2" w:semiHidden="0" w:uiPriority="68" w:unhideWhenUsed="0"/>
+    <w:lsdException w:name="Medium Grid 3 Accent 2" w:semiHidden="0" w:uiPriority="69" w:unhideWhenUsed="0"/>
+    <w:lsdException w:name="Dark List Accent 2" w:semiHidden="0" w:uiPriority="70" w:unhideWhenUsed="0"/>
+    <w:lsdException w:name="Colorful Shading Accent 2" w:semiHidden="0" w:uiPriority="71" w:unhideWhenUsed="0"/>
+    <w:lsdException w:name="Colorful List Accent 2" w:semiHidden="0" w:uiPriority="72" w:unhideWhenUsed="0"/>
+    <w:lsdException w:name="Colorful Grid Accent 2" w:semiHidden="0" w:uiPriority="73" w:unhideWhenUsed="0"/>
+    <w:lsdException w:name="Light Shading Accent 3" w:semiHidden="0" w:uiPriority="60" w:unhideWhenUsed="0"/>
+    <w:lsdException w:name="Light List Accent 3" w:semiHidden="0" w:uiPriority="61" w:unhideWhenUsed="0"/>
+    <w:lsdException w:name="Light Grid Accent 3" w:semiHidden="0" w:uiPriority="62" w:unhideWhenUsed="0"/>
+    <w:lsdException w:name="Medium Shading 1 Accent 3" w:semiHidden="0" w:uiPriority="63" w:unhideWhenUsed="0"/>
+    <w:lsdException w:name="Medium Shading 2 Accent 3" w:semiHidden="0" w:uiPriority="64" w:unhideWhenUsed="0"/>
+    <w:lsdException w:name="Medium List 1 Accent 3" w:semiHidden="0" w:uiPriority="65" w:unhideWhenUsed="0"/>
+    <w:lsdException w:name="Medium List 2 Accent 3" w:semiHidden="0" w:uiPriority="66" w:unhideWhenUsed="0"/>
+    <w:lsdException w:name="Medium Grid 1 Accent 3" w:semiHidden="0" w:uiPriority="67" w:unhideWhenUsed="0"/>
+    <w:lsdException w:name="Medium Grid 2 Accent 3" w:semiHidden="0" w:uiPriority="68" w:unhideWhenUsed="0"/>
+    <w:lsdException w:name="Medium Grid 3 Accent 3" w:semiHidden="0" w:uiPriority="69" w:unhideWhenUsed="0"/>
+    <w:lsdException w:name="Dark List Accent 3" w:semiHidden="0" w:uiPriority="70" w:unhideWhenUsed="0"/>
+    <w:lsdException w:name="Colorful Shading Accent 3" w:semiHidden="0" w:uiPriority="71" w:unhideWhenUsed="0"/>
+    <w:lsdException w:name="Colorful List Accent 3" w:semiHidden="0" w:uiPriority="72" w:unhideWhenUsed="0"/>
+    <w:lsdException w:name="Colorful Grid Accent 3" w:semiHidden="0" w:uiPriority="73" w:unhideWhenUsed="0"/>
+    <w:lsdException w:name="Light Shading Accent 4" w:semiHidden="0" w:uiPriority="60" w:unhideWhenUsed="0"/>
+    <w:lsdException w:name="Light List Accent 4" w:semiHidden="0" w:uiPriority="61" w:unhideWhenUsed="0"/>
+    <w:lsdException w:name="Light Grid Accent 4" w:semiHidden="0" w:uiPriority="62" w:unhideWhenUsed="0"/>
+    <w:lsdException w:name="Medium Shading 1 Accent 4" w:semiHidden="0" w:uiPriority="63" w:unhideWhenUsed="0"/>
+    <w:lsdException w:name="Medium Shading 2 Accent 4" w:semiHidden="0" w:uiPriority="64" w:unhideWhenUsed="0"/>
+    <w:lsdException w:name="Medium List 1 Accent 4" w:semiHidden="0" w:uiPriority="65" w:unhideWhenUsed="0"/>
+    <w:lsdException w:name="Medium List 2 Accent 4" w:semiHidden="0" w:uiPriority="66" w:unhideWhenUsed="0"/>
+    <w:lsdException w:name="Medium Grid 1 Accent 4" w:semiHidden="0" w:uiPriority="67" w:unhideWhenUsed="0"/>
+    <w:lsdException w:name="Medium Grid 2 Accent 4" w:semiHidden="0" w:uiPriority="68" w:unhideWhenUsed="0"/>
+    <w:lsdException w:name="Medium Grid 3 Accent 4" w:semiHidden="0" w:uiPriority="69" w:unhideWhenUsed="0"/>
+    <w:lsdException w:name="Dark List Accent 4" w:semiHidden="0" w:uiPriority="70" w:unhideWhenUsed="0"/>
+    <w:lsdException w:name="Colorful Shading Accent 4" w:semiHidden="0" w:uiPriority="71" w:unhideWhenUsed="0"/>
+    <w:lsdException w:name="Colorful List Accent 4" w:semiHidden="0" w:uiPriority="72" w:unhideWhenUsed="0"/>
+    <w:lsdException w:name="Colorful Grid Accent 4" w:semiHidden="0" w:uiPriority="73" w:unhideWhenUsed="0"/>
+    <w:lsdException w:name="Light Shading Accent 5" w:semiHidden="0" w:uiPriority="60" w:unhideWhenUsed="0"/>
+    <w:lsdException w:name="Light List Accent 5" w:semiHidden="0" w:uiPriority="61" w:unhideWhenUsed="0"/>
+    <w:lsdException w:name="Light Grid Accent 5" w:semiHidden="0" w:uiPriority="62" w:unhideWhenUsed="0"/>
+    <w:lsdException w:name="Medium Shading 1 Accent 5" w:semiHidden="0" w:uiPriority="63" w:unhideWhenUsed="0"/>
+    <w:lsdException w:name="Medium Shading 2 Accent 5" w:semiHidden="0" w:uiPriority="64" w:unhideWhenUsed="0"/>
+    <w:lsdException w:name="Medium List 1 Accent 5" w:semiHidden="0" w:uiPriority="65" w:unhideWhenUsed="0"/>
+    <w:lsdException w:name="Medium List 2 Accent 5" w:semiHidden="0" w:uiPriority="66" w:unhideWhenUsed="0"/>
+    <w:lsdException w:name="Medium Grid 1 Accent 5" w:semiHidden="0" w:uiPriority="67" w:unhideWhenUsed="0"/>
+    <w:lsdException w:name="Medium Grid 2 Accent 5" w:semiHidden="0" w:uiPriority="68" w:unhideWhenUsed="0"/>
+    <w:lsdException w:name="Medium Grid 3 Accent 5" w:semiHidden="0" w:uiPriority="69" w:unhideWhenUsed="0"/>
+    <w:lsdException w:name="Dark List Accent 5" w:semiHidden="0" w:uiPriority="70" w:unhideWhenUsed="0"/>
+    <w:lsdException w:name="Colorful Shading Accent 5" w:semiHidden="0" w:uiPriority="71" w:unhideWhenUsed="0"/>
+    <w:lsdException w:name="Colorful List Accent 5" w:semiHidden="0" w:uiPriority="72" w:unhideWhenUsed="0"/>
+    <w:lsdException w:name="Colorful Grid Accent 5" w:semiHidden="0" w:uiPriority="73" w:unhideWhenUsed="0"/>
+    <w:lsdException w:name="Light Shading Accent 6" w:semiHidden="0" w:uiPriority="60" w:unhideWhenUsed="0"/>
+    <w:lsdException w:name="Light List Accent 6" w:semiHidden="0" w:uiPriority="61" w:unhideWhenUsed="0"/>
+    <w:lsdException w:name="Light Grid Accent 6" w:semiHidden="0" w:uiPriority="62" w:unhideWhenUsed="0"/>
+    <w:lsdException w:name="Medium Shading 1 Accent 6" w:semiHidden="0" w:uiPriority="63" w:unhideWhenUsed="0"/>
+    <w:lsdException w:name="Medium Shading 2 Accent 6" w:semiHidden="0" w:uiPriority="64" w:unhideWhenUsed="0"/>
+    <w:lsdException w:name="Medium List 1 Accent 6" w:semiHidden="0" w:uiPriority="65" w:unhideWhenUsed="0"/>
+    <w:lsdException w:name="Medium List 2 Accent 6" w:semiHidden="0" w:uiPriority="66" w:unhideWhenUsed="0"/>
+    <w:lsdException w:name="Medium Grid 1 Accent 6" w:semiHidden="0" w:uiPriority="67" w:unhideWhenUsed="0"/>
+    <w:lsdException w:name="Medium Grid 2 Accent 6" w:semiHidden="0" w:uiPriority="68" w:unhideWhenUsed="0"/>
+    <w:lsdException w:name="Medium Grid 3 Accent 6" w:semiHidden="0" w:uiPriority="69" w:unhideWhenUsed="0"/>
+    <w:lsdException w:name="Dark List Accent 6" w:semiHidden="0" w:uiPriority="70" w:unhideWhenUsed="0"/>
+    <w:lsdException w:name="Colorful Shading Accent 6" w:semiHidden="0" w:uiPriority="71" w:unhideWhenUsed="0"/>
+    <w:lsdException w:name="Colorful List Accent 6" w:semiHidden="0" w:uiPriority="72" w:unhideWhenUsed="0"/>
+    <w:lsdException w:name="Colorful Grid Accent 6" w:semiHidden="0" w:uiPriority="73" w:unhideWhenUsed="0"/>
+    <w:lsdException w:name="Subtle Emphasis" w:semiHidden="0" w:uiPriority="19" w:unhideWhenUsed="0" w:qFormat="1"/>
+    <w:lsdException w:name="Intense Emphasis" w:semiHidden="0" w:uiPriority="21" w:unhideWhenUsed="0" w:qFormat="1"/>
+    <w:lsdException w:name="Subtle Reference" w:semiHidden="0" w:uiPriority="31" w:unhideWhenUsed="0" w:qFormat="1"/>
+    <w:lsdException w:name="Intense Reference" w:semiHidden="0" w:uiPriority="32" w:unhideWhenUsed="0" w:qFormat="1"/>
+    <w:lsdException w:name="Book Title" w:semiHidden="0" w:uiPriority="33" w:unhideWhenUsed="0" w:qFormat="1"/>
+    <w:lsdException w:name="Bibliography" w:uiPriority="37"/>
+    <w:lsdException w:name="TOC Heading" w:uiPriority="39" w:qFormat="1"/>
   </w:latentStyles>
   <w:style w:type="paragraph" w:default="1" w:styleId="Normal">
     <w:name w:val="Normal"/>
@@ -7814,7 +7710,9 @@
       <w:tblStyleRowBandSize w:val="1"/>
       <w:tblStyleColBandSize w:val="1"/>
       <w:tblCellMar>
+        <w:top w:w="0" w:type="dxa"/>
         <w:left w:w="115" w:type="dxa"/>
+        <w:bottom w:w="0" w:type="dxa"/>
         <w:right w:w="115" w:type="dxa"/>
       </w:tblCellMar>
     </w:tblPr>
@@ -7825,7 +7723,9 @@
       <w:tblStyleRowBandSize w:val="1"/>
       <w:tblStyleColBandSize w:val="1"/>
       <w:tblCellMar>
+        <w:top w:w="0" w:type="dxa"/>
         <w:left w:w="115" w:type="dxa"/>
+        <w:bottom w:w="0" w:type="dxa"/>
         <w:right w:w="115" w:type="dxa"/>
       </w:tblCellMar>
     </w:tblPr>
@@ -7836,7 +7736,543 @@
       <w:tblStyleRowBandSize w:val="1"/>
       <w:tblStyleColBandSize w:val="1"/>
       <w:tblCellMar>
+        <w:top w:w="0" w:type="dxa"/>
         <w:left w:w="115" w:type="dxa"/>
+        <w:bottom w:w="0" w:type="dxa"/>
+        <w:right w:w="115" w:type="dxa"/>
+      </w:tblCellMar>
+    </w:tblPr>
+  </w:style>
+  <w:style w:type="paragraph" w:styleId="Textodebalo">
+    <w:name w:val="Balloon Text"/>
+    <w:basedOn w:val="Normal"/>
+    <w:link w:val="TextodebaloChar"/>
+    <w:uiPriority w:val="99"/>
+    <w:semiHidden/>
+    <w:unhideWhenUsed/>
+    <w:rsid w:val="00B0325F"/>
+    <w:rPr>
+      <w:rFonts w:ascii="Tahoma" w:hAnsi="Tahoma" w:cs="Tahoma"/>
+      <w:sz w:val="16"/>
+      <w:szCs w:val="16"/>
+    </w:rPr>
+  </w:style>
+  <w:style w:type="character" w:customStyle="1" w:styleId="TextodebaloChar">
+    <w:name w:val="Texto de balão Char"/>
+    <w:basedOn w:val="Fontepargpadro"/>
+    <w:link w:val="Textodebalo"/>
+    <w:uiPriority w:val="99"/>
+    <w:semiHidden/>
+    <w:rsid w:val="00B0325F"/>
+    <w:rPr>
+      <w:rFonts w:ascii="Tahoma" w:hAnsi="Tahoma" w:cs="Tahoma"/>
+      <w:sz w:val="16"/>
+      <w:szCs w:val="16"/>
+    </w:rPr>
+  </w:style>
+  <w:style w:type="paragraph" w:styleId="Cabealho">
+    <w:name w:val="header"/>
+    <w:basedOn w:val="Normal"/>
+    <w:link w:val="CabealhoChar"/>
+    <w:uiPriority w:val="99"/>
+    <w:unhideWhenUsed/>
+    <w:rsid w:val="0057034E"/>
+    <w:pPr>
+      <w:tabs>
+        <w:tab w:val="center" w:pos="4252"/>
+        <w:tab w:val="right" w:pos="8504"/>
+      </w:tabs>
+    </w:pPr>
+  </w:style>
+  <w:style w:type="character" w:customStyle="1" w:styleId="CabealhoChar">
+    <w:name w:val="Cabeçalho Char"/>
+    <w:basedOn w:val="Fontepargpadro"/>
+    <w:link w:val="Cabealho"/>
+    <w:uiPriority w:val="99"/>
+    <w:rsid w:val="0057034E"/>
+  </w:style>
+  <w:style w:type="paragraph" w:styleId="Rodap">
+    <w:name w:val="footer"/>
+    <w:basedOn w:val="Normal"/>
+    <w:link w:val="RodapChar"/>
+    <w:uiPriority w:val="99"/>
+    <w:unhideWhenUsed/>
+    <w:rsid w:val="0057034E"/>
+    <w:pPr>
+      <w:tabs>
+        <w:tab w:val="center" w:pos="4252"/>
+        <w:tab w:val="right" w:pos="8504"/>
+      </w:tabs>
+    </w:pPr>
+  </w:style>
+  <w:style w:type="character" w:customStyle="1" w:styleId="RodapChar">
+    <w:name w:val="Rodapé Char"/>
+    <w:basedOn w:val="Fontepargpadro"/>
+    <w:link w:val="Rodap"/>
+    <w:uiPriority w:val="99"/>
+    <w:rsid w:val="0057034E"/>
+  </w:style>
+  <w:style w:type="paragraph" w:styleId="Sumrio1">
+    <w:name w:val="toc 1"/>
+    <w:basedOn w:val="Normal"/>
+    <w:next w:val="Normal"/>
+    <w:autoRedefine/>
+    <w:uiPriority w:val="39"/>
+    <w:unhideWhenUsed/>
+    <w:rsid w:val="00CD2EEF"/>
+    <w:pPr>
+      <w:spacing w:after="100"/>
+    </w:pPr>
+  </w:style>
+  <w:style w:type="paragraph" w:styleId="Sumrio2">
+    <w:name w:val="toc 2"/>
+    <w:basedOn w:val="Normal"/>
+    <w:next w:val="Normal"/>
+    <w:autoRedefine/>
+    <w:uiPriority w:val="39"/>
+    <w:unhideWhenUsed/>
+    <w:rsid w:val="00CD2EEF"/>
+    <w:pPr>
+      <w:spacing w:after="100"/>
+      <w:ind w:left="200"/>
+    </w:pPr>
+  </w:style>
+  <w:style w:type="paragraph" w:styleId="Sumrio3">
+    <w:name w:val="toc 3"/>
+    <w:basedOn w:val="Normal"/>
+    <w:next w:val="Normal"/>
+    <w:autoRedefine/>
+    <w:uiPriority w:val="39"/>
+    <w:unhideWhenUsed/>
+    <w:rsid w:val="00CD2EEF"/>
+    <w:pPr>
+      <w:spacing w:after="100"/>
+      <w:ind w:left="400"/>
+    </w:pPr>
+  </w:style>
+  <w:style w:type="character" w:styleId="Hyperlink">
+    <w:name w:val="Hyperlink"/>
+    <w:basedOn w:val="Fontepargpadro"/>
+    <w:uiPriority w:val="99"/>
+    <w:unhideWhenUsed/>
+    <w:rsid w:val="00CD2EEF"/>
+    <w:rPr>
+      <w:color w:val="0000FF" w:themeColor="hyperlink"/>
+      <w:u w:val="single"/>
+    </w:rPr>
+  </w:style>
+  <w:style w:type="paragraph" w:styleId="PargrafodaLista">
+    <w:name w:val="List Paragraph"/>
+    <w:basedOn w:val="Normal"/>
+    <w:uiPriority w:val="34"/>
+    <w:qFormat/>
+    <w:rsid w:val="0077783D"/>
+    <w:pPr>
+      <w:ind w:left="720"/>
+      <w:contextualSpacing/>
+    </w:pPr>
+  </w:style>
+  <w:style w:type="paragraph" w:styleId="CabealhodoSumrio">
+    <w:name w:val="TOC Heading"/>
+    <w:basedOn w:val="Ttulo1"/>
+    <w:next w:val="Normal"/>
+    <w:uiPriority w:val="39"/>
+    <w:semiHidden/>
+    <w:unhideWhenUsed/>
+    <w:qFormat/>
+    <w:rsid w:val="001C4D78"/>
+    <w:pPr>
+      <w:keepLines/>
+      <w:widowControl/>
+      <w:spacing w:before="480" w:after="0" w:line="276" w:lineRule="auto"/>
+      <w:ind w:left="0" w:firstLine="0"/>
+      <w:outlineLvl w:val="9"/>
+    </w:pPr>
+    <w:rPr>
+      <w:rFonts w:asciiTheme="majorHAnsi" w:eastAsiaTheme="majorEastAsia" w:hAnsiTheme="majorHAnsi" w:cstheme="majorBidi"/>
+      <w:bCs/>
+      <w:color w:val="365F91" w:themeColor="accent1" w:themeShade="BF"/>
+      <w:sz w:val="28"/>
+      <w:szCs w:val="28"/>
+    </w:rPr>
+  </w:style>
+</w:styles>
+</file>
+
+<file path=word/stylesWithEffects.xml><?xml version="1.0" encoding="utf-8"?>
+<w:styles xmlns:wpc="http://schemas.microsoft.com/office/word/2010/wordprocessingCanvas" xmlns:mc="http://schemas.openxmlformats.org/markup-compatibility/2006" xmlns:o="urn:schemas-microsoft-com:office:office" xmlns:r="http://schemas.openxmlformats.org/officeDocument/2006/relationships" xmlns:m="http://schemas.openxmlformats.org/officeDocument/2006/math" xmlns:v="urn:schemas-microsoft-com:vml" xmlns:wp14="http://schemas.microsoft.com/office/word/2010/wordprocessingDrawing" xmlns:wp="http://schemas.openxmlformats.org/drawingml/2006/wordprocessingDrawing" xmlns:w10="urn:schemas-microsoft-com:office:word" xmlns:w="http://schemas.openxmlformats.org/wordprocessingml/2006/main" xmlns:w14="http://schemas.microsoft.com/office/word/2010/wordml" xmlns:wpg="http://schemas.microsoft.com/office/word/2010/wordprocessingGroup" xmlns:wpi="http://schemas.microsoft.com/office/word/2010/wordprocessingInk" xmlns:wne="http://schemas.microsoft.com/office/word/2006/wordml" xmlns:wps="http://schemas.microsoft.com/office/word/2010/wordprocessingShape" mc:Ignorable="w14 wp14">
+  <w:docDefaults>
+    <w:rPrDefault>
+      <w:rPr>
+        <w:rFonts w:ascii="Times New Roman" w:eastAsia="Times New Roman" w:hAnsi="Times New Roman" w:cs="Times New Roman"/>
+        <w:lang w:val="pt-BR" w:eastAsia="pt-BR" w:bidi="ar-SA"/>
+      </w:rPr>
+    </w:rPrDefault>
+    <w:pPrDefault>
+      <w:pPr>
+        <w:widowControl w:val="0"/>
+      </w:pPr>
+    </w:pPrDefault>
+  </w:docDefaults>
+  <w:latentStyles w:defLockedState="0" w:defUIPriority="99" w:defSemiHidden="1" w:defUnhideWhenUsed="1" w:defQFormat="0" w:count="267">
+    <w:lsdException w:name="Normal" w:semiHidden="0" w:uiPriority="0" w:unhideWhenUsed="0" w:qFormat="1"/>
+    <w:lsdException w:name="heading 1" w:semiHidden="0" w:uiPriority="9" w:unhideWhenUsed="0" w:qFormat="1"/>
+    <w:lsdException w:name="heading 2" w:uiPriority="9" w:qFormat="1"/>
+    <w:lsdException w:name="heading 3" w:uiPriority="9" w:qFormat="1"/>
+    <w:lsdException w:name="heading 4" w:uiPriority="9" w:qFormat="1"/>
+    <w:lsdException w:name="heading 5" w:uiPriority="9" w:qFormat="1"/>
+    <w:lsdException w:name="heading 6" w:uiPriority="9" w:qFormat="1"/>
+    <w:lsdException w:name="heading 7" w:uiPriority="9" w:qFormat="1"/>
+    <w:lsdException w:name="heading 8" w:uiPriority="9" w:qFormat="1"/>
+    <w:lsdException w:name="heading 9" w:uiPriority="9" w:qFormat="1"/>
+    <w:lsdException w:name="toc 1" w:uiPriority="39"/>
+    <w:lsdException w:name="toc 2" w:uiPriority="39"/>
+    <w:lsdException w:name="toc 3" w:uiPriority="39"/>
+    <w:lsdException w:name="toc 4" w:uiPriority="39"/>
+    <w:lsdException w:name="toc 5" w:uiPriority="39"/>
+    <w:lsdException w:name="toc 6" w:uiPriority="39"/>
+    <w:lsdException w:name="toc 7" w:uiPriority="39"/>
+    <w:lsdException w:name="toc 8" w:uiPriority="39"/>
+    <w:lsdException w:name="toc 9" w:uiPriority="39"/>
+    <w:lsdException w:name="caption" w:uiPriority="35" w:qFormat="1"/>
+    <w:lsdException w:name="Title" w:semiHidden="0" w:uiPriority="10" w:unhideWhenUsed="0" w:qFormat="1"/>
+    <w:lsdException w:name="Default Paragraph Font" w:uiPriority="1"/>
+    <w:lsdException w:name="Subtitle" w:semiHidden="0" w:uiPriority="11" w:unhideWhenUsed="0" w:qFormat="1"/>
+    <w:lsdException w:name="Strong" w:semiHidden="0" w:uiPriority="22" w:unhideWhenUsed="0" w:qFormat="1"/>
+    <w:lsdException w:name="Emphasis" w:semiHidden="0" w:uiPriority="20" w:unhideWhenUsed="0" w:qFormat="1"/>
+    <w:lsdException w:name="Table Grid" w:uiPriority="39"/>
+    <w:lsdException w:name="Placeholder Text" w:unhideWhenUsed="0"/>
+    <w:lsdException w:name="No Spacing" w:semiHidden="0" w:uiPriority="1" w:unhideWhenUsed="0" w:qFormat="1"/>
+    <w:lsdException w:name="Light Shading" w:semiHidden="0" w:uiPriority="60" w:unhideWhenUsed="0"/>
+    <w:lsdException w:name="Light List" w:semiHidden="0" w:uiPriority="61" w:unhideWhenUsed="0"/>
+    <w:lsdException w:name="Light Grid" w:semiHidden="0" w:uiPriority="62" w:unhideWhenUsed="0"/>
+    <w:lsdException w:name="Medium Shading 1" w:semiHidden="0" w:uiPriority="63" w:unhideWhenUsed="0"/>
+    <w:lsdException w:name="Medium Shading 2" w:semiHidden="0" w:uiPriority="64" w:unhideWhenUsed="0"/>
+    <w:lsdException w:name="Medium List 1" w:semiHidden="0" w:uiPriority="65" w:unhideWhenUsed="0"/>
+    <w:lsdException w:name="Medium List 2" w:semiHidden="0" w:uiPriority="66" w:unhideWhenUsed="0"/>
+    <w:lsdException w:name="Medium Grid 1" w:semiHidden="0" w:uiPriority="67" w:unhideWhenUsed="0"/>
+    <w:lsdException w:name="Medium Grid 2" w:semiHidden="0" w:uiPriority="68" w:unhideWhenUsed="0"/>
+    <w:lsdException w:name="Medium Grid 3" w:semiHidden="0" w:uiPriority="69" w:unhideWhenUsed="0"/>
+    <w:lsdException w:name="Dark List" w:semiHidden="0" w:uiPriority="70" w:unhideWhenUsed="0"/>
+    <w:lsdException w:name="Colorful Shading" w:semiHidden="0" w:uiPriority="71" w:unhideWhenUsed="0"/>
+    <w:lsdException w:name="Colorful List" w:semiHidden="0" w:uiPriority="72" w:unhideWhenUsed="0"/>
+    <w:lsdException w:name="Colorful Grid" w:semiHidden="0" w:uiPriority="73" w:unhideWhenUsed="0"/>
+    <w:lsdException w:name="Light Shading Accent 1" w:semiHidden="0" w:uiPriority="60" w:unhideWhenUsed="0"/>
+    <w:lsdException w:name="Light List Accent 1" w:semiHidden="0" w:uiPriority="61" w:unhideWhenUsed="0"/>
+    <w:lsdException w:name="Light Grid Accent 1" w:semiHidden="0" w:uiPriority="62" w:unhideWhenUsed="0"/>
+    <w:lsdException w:name="Medium Shading 1 Accent 1" w:semiHidden="0" w:uiPriority="63" w:unhideWhenUsed="0"/>
+    <w:lsdException w:name="Medium Shading 2 Accent 1" w:semiHidden="0" w:uiPriority="64" w:unhideWhenUsed="0"/>
+    <w:lsdException w:name="Medium List 1 Accent 1" w:semiHidden="0" w:uiPriority="65" w:unhideWhenUsed="0"/>
+    <w:lsdException w:name="Revision" w:unhideWhenUsed="0"/>
+    <w:lsdException w:name="List Paragraph" w:semiHidden="0" w:uiPriority="34" w:unhideWhenUsed="0" w:qFormat="1"/>
+    <w:lsdException w:name="Quote" w:semiHidden="0" w:uiPriority="29" w:unhideWhenUsed="0" w:qFormat="1"/>
+    <w:lsdException w:name="Intense Quote" w:semiHidden="0" w:uiPriority="30" w:unhideWhenUsed="0" w:qFormat="1"/>
+    <w:lsdException w:name="Medium List 2 Accent 1" w:semiHidden="0" w:uiPriority="66" w:unhideWhenUsed="0"/>
+    <w:lsdException w:name="Medium Grid 1 Accent 1" w:semiHidden="0" w:uiPriority="67" w:unhideWhenUsed="0"/>
+    <w:lsdException w:name="Medium Grid 2 Accent 1" w:semiHidden="0" w:uiPriority="68" w:unhideWhenUsed="0"/>
+    <w:lsdException w:name="Medium Grid 3 Accent 1" w:semiHidden="0" w:uiPriority="69" w:unhideWhenUsed="0"/>
+    <w:lsdException w:name="Dark List Accent 1" w:semiHidden="0" w:uiPriority="70" w:unhideWhenUsed="0"/>
+    <w:lsdException w:name="Colorful Shading Accent 1" w:semiHidden="0" w:uiPriority="71" w:unhideWhenUsed="0"/>
+    <w:lsdException w:name="Colorful List Accent 1" w:semiHidden="0" w:uiPriority="72" w:unhideWhenUsed="0"/>
+    <w:lsdException w:name="Colorful Grid Accent 1" w:semiHidden="0" w:uiPriority="73" w:unhideWhenUsed="0"/>
+    <w:lsdException w:name="Light Shading Accent 2" w:semiHidden="0" w:uiPriority="60" w:unhideWhenUsed="0"/>
+    <w:lsdException w:name="Light List Accent 2" w:semiHidden="0" w:uiPriority="61" w:unhideWhenUsed="0"/>
+    <w:lsdException w:name="Light Grid Accent 2" w:semiHidden="0" w:uiPriority="62" w:unhideWhenUsed="0"/>
+    <w:lsdException w:name="Medium Shading 1 Accent 2" w:semiHidden="0" w:uiPriority="63" w:unhideWhenUsed="0"/>
+    <w:lsdException w:name="Medium Shading 2 Accent 2" w:semiHidden="0" w:uiPriority="64" w:unhideWhenUsed="0"/>
+    <w:lsdException w:name="Medium List 1 Accent 2" w:semiHidden="0" w:uiPriority="65" w:unhideWhenUsed="0"/>
+    <w:lsdException w:name="Medium List 2 Accent 2" w:semiHidden="0" w:uiPriority="66" w:unhideWhenUsed="0"/>
+    <w:lsdException w:name="Medium Grid 1 Accent 2" w:semiHidden="0" w:uiPriority="67" w:unhideWhenUsed="0"/>
+    <w:lsdException w:name="Medium Grid 2 Accent 2" w:semiHidden="0" w:uiPriority="68" w:unhideWhenUsed="0"/>
+    <w:lsdException w:name="Medium Grid 3 Accent 2" w:semiHidden="0" w:uiPriority="69" w:unhideWhenUsed="0"/>
+    <w:lsdException w:name="Dark List Accent 2" w:semiHidden="0" w:uiPriority="70" w:unhideWhenUsed="0"/>
+    <w:lsdException w:name="Colorful Shading Accent 2" w:semiHidden="0" w:uiPriority="71" w:unhideWhenUsed="0"/>
+    <w:lsdException w:name="Colorful List Accent 2" w:semiHidden="0" w:uiPriority="72" w:unhideWhenUsed="0"/>
+    <w:lsdException w:name="Colorful Grid Accent 2" w:semiHidden="0" w:uiPriority="73" w:unhideWhenUsed="0"/>
+    <w:lsdException w:name="Light Shading Accent 3" w:semiHidden="0" w:uiPriority="60" w:unhideWhenUsed="0"/>
+    <w:lsdException w:name="Light List Accent 3" w:semiHidden="0" w:uiPriority="61" w:unhideWhenUsed="0"/>
+    <w:lsdException w:name="Light Grid Accent 3" w:semiHidden="0" w:uiPriority="62" w:unhideWhenUsed="0"/>
+    <w:lsdException w:name="Medium Shading 1 Accent 3" w:semiHidden="0" w:uiPriority="63" w:unhideWhenUsed="0"/>
+    <w:lsdException w:name="Medium Shading 2 Accent 3" w:semiHidden="0" w:uiPriority="64" w:unhideWhenUsed="0"/>
+    <w:lsdException w:name="Medium List 1 Accent 3" w:semiHidden="0" w:uiPriority="65" w:unhideWhenUsed="0"/>
+    <w:lsdException w:name="Medium List 2 Accent 3" w:semiHidden="0" w:uiPriority="66" w:unhideWhenUsed="0"/>
+    <w:lsdException w:name="Medium Grid 1 Accent 3" w:semiHidden="0" w:uiPriority="67" w:unhideWhenUsed="0"/>
+    <w:lsdException w:name="Medium Grid 2 Accent 3" w:semiHidden="0" w:uiPriority="68" w:unhideWhenUsed="0"/>
+    <w:lsdException w:name="Medium Grid 3 Accent 3" w:semiHidden="0" w:uiPriority="69" w:unhideWhenUsed="0"/>
+    <w:lsdException w:name="Dark List Accent 3" w:semiHidden="0" w:uiPriority="70" w:unhideWhenUsed="0"/>
+    <w:lsdException w:name="Colorful Shading Accent 3" w:semiHidden="0" w:uiPriority="71" w:unhideWhenUsed="0"/>
+    <w:lsdException w:name="Colorful List Accent 3" w:semiHidden="0" w:uiPriority="72" w:unhideWhenUsed="0"/>
+    <w:lsdException w:name="Colorful Grid Accent 3" w:semiHidden="0" w:uiPriority="73" w:unhideWhenUsed="0"/>
+    <w:lsdException w:name="Light Shading Accent 4" w:semiHidden="0" w:uiPriority="60" w:unhideWhenUsed="0"/>
+    <w:lsdException w:name="Light List Accent 4" w:semiHidden="0" w:uiPriority="61" w:unhideWhenUsed="0"/>
+    <w:lsdException w:name="Light Grid Accent 4" w:semiHidden="0" w:uiPriority="62" w:unhideWhenUsed="0"/>
+    <w:lsdException w:name="Medium Shading 1 Accent 4" w:semiHidden="0" w:uiPriority="63" w:unhideWhenUsed="0"/>
+    <w:lsdException w:name="Medium Shading 2 Accent 4" w:semiHidden="0" w:uiPriority="64" w:unhideWhenUsed="0"/>
+    <w:lsdException w:name="Medium List 1 Accent 4" w:semiHidden="0" w:uiPriority="65" w:unhideWhenUsed="0"/>
+    <w:lsdException w:name="Medium List 2 Accent 4" w:semiHidden="0" w:uiPriority="66" w:unhideWhenUsed="0"/>
+    <w:lsdException w:name="Medium Grid 1 Accent 4" w:semiHidden="0" w:uiPriority="67" w:unhideWhenUsed="0"/>
+    <w:lsdException w:name="Medium Grid 2 Accent 4" w:semiHidden="0" w:uiPriority="68" w:unhideWhenUsed="0"/>
+    <w:lsdException w:name="Medium Grid 3 Accent 4" w:semiHidden="0" w:uiPriority="69" w:unhideWhenUsed="0"/>
+    <w:lsdException w:name="Dark List Accent 4" w:semiHidden="0" w:uiPriority="70" w:unhideWhenUsed="0"/>
+    <w:lsdException w:name="Colorful Shading Accent 4" w:semiHidden="0" w:uiPriority="71" w:unhideWhenUsed="0"/>
+    <w:lsdException w:name="Colorful List Accent 4" w:semiHidden="0" w:uiPriority="72" w:unhideWhenUsed="0"/>
+    <w:lsdException w:name="Colorful Grid Accent 4" w:semiHidden="0" w:uiPriority="73" w:unhideWhenUsed="0"/>
+    <w:lsdException w:name="Light Shading Accent 5" w:semiHidden="0" w:uiPriority="60" w:unhideWhenUsed="0"/>
+    <w:lsdException w:name="Light List Accent 5" w:semiHidden="0" w:uiPriority="61" w:unhideWhenUsed="0"/>
+    <w:lsdException w:name="Light Grid Accent 5" w:semiHidden="0" w:uiPriority="62" w:unhideWhenUsed="0"/>
+    <w:lsdException w:name="Medium Shading 1 Accent 5" w:semiHidden="0" w:uiPriority="63" w:unhideWhenUsed="0"/>
+    <w:lsdException w:name="Medium Shading 2 Accent 5" w:semiHidden="0" w:uiPriority="64" w:unhideWhenUsed="0"/>
+    <w:lsdException w:name="Medium List 1 Accent 5" w:semiHidden="0" w:uiPriority="65" w:unhideWhenUsed="0"/>
+    <w:lsdException w:name="Medium List 2 Accent 5" w:semiHidden="0" w:uiPriority="66" w:unhideWhenUsed="0"/>
+    <w:lsdException w:name="Medium Grid 1 Accent 5" w:semiHidden="0" w:uiPriority="67" w:unhideWhenUsed="0"/>
+    <w:lsdException w:name="Medium Grid 2 Accent 5" w:semiHidden="0" w:uiPriority="68" w:unhideWhenUsed="0"/>
+    <w:lsdException w:name="Medium Grid 3 Accent 5" w:semiHidden="0" w:uiPriority="69" w:unhideWhenUsed="0"/>
+    <w:lsdException w:name="Dark List Accent 5" w:semiHidden="0" w:uiPriority="70" w:unhideWhenUsed="0"/>
+    <w:lsdException w:name="Colorful Shading Accent 5" w:semiHidden="0" w:uiPriority="71" w:unhideWhenUsed="0"/>
+    <w:lsdException w:name="Colorful List Accent 5" w:semiHidden="0" w:uiPriority="72" w:unhideWhenUsed="0"/>
+    <w:lsdException w:name="Colorful Grid Accent 5" w:semiHidden="0" w:uiPriority="73" w:unhideWhenUsed="0"/>
+    <w:lsdException w:name="Light Shading Accent 6" w:semiHidden="0" w:uiPriority="60" w:unhideWhenUsed="0"/>
+    <w:lsdException w:name="Light List Accent 6" w:semiHidden="0" w:uiPriority="61" w:unhideWhenUsed="0"/>
+    <w:lsdException w:name="Light Grid Accent 6" w:semiHidden="0" w:uiPriority="62" w:unhideWhenUsed="0"/>
+    <w:lsdException w:name="Medium Shading 1 Accent 6" w:semiHidden="0" w:uiPriority="63" w:unhideWhenUsed="0"/>
+    <w:lsdException w:name="Medium Shading 2 Accent 6" w:semiHidden="0" w:uiPriority="64" w:unhideWhenUsed="0"/>
+    <w:lsdException w:name="Medium List 1 Accent 6" w:semiHidden="0" w:uiPriority="65" w:unhideWhenUsed="0"/>
+    <w:lsdException w:name="Medium List 2 Accent 6" w:semiHidden="0" w:uiPriority="66" w:unhideWhenUsed="0"/>
+    <w:lsdException w:name="Medium Grid 1 Accent 6" w:semiHidden="0" w:uiPriority="67" w:unhideWhenUsed="0"/>
+    <w:lsdException w:name="Medium Grid 2 Accent 6" w:semiHidden="0" w:uiPriority="68" w:unhideWhenUsed="0"/>
+    <w:lsdException w:name="Medium Grid 3 Accent 6" w:semiHidden="0" w:uiPriority="69" w:unhideWhenUsed="0"/>
+    <w:lsdException w:name="Dark List Accent 6" w:semiHidden="0" w:uiPriority="70" w:unhideWhenUsed="0"/>
+    <w:lsdException w:name="Colorful Shading Accent 6" w:semiHidden="0" w:uiPriority="71" w:unhideWhenUsed="0"/>
+    <w:lsdException w:name="Colorful List Accent 6" w:semiHidden="0" w:uiPriority="72" w:unhideWhenUsed="0"/>
+    <w:lsdException w:name="Colorful Grid Accent 6" w:semiHidden="0" w:uiPriority="73" w:unhideWhenUsed="0"/>
+    <w:lsdException w:name="Subtle Emphasis" w:semiHidden="0" w:uiPriority="19" w:unhideWhenUsed="0" w:qFormat="1"/>
+    <w:lsdException w:name="Intense Emphasis" w:semiHidden="0" w:uiPriority="21" w:unhideWhenUsed="0" w:qFormat="1"/>
+    <w:lsdException w:name="Subtle Reference" w:semiHidden="0" w:uiPriority="31" w:unhideWhenUsed="0" w:qFormat="1"/>
+    <w:lsdException w:name="Intense Reference" w:semiHidden="0" w:uiPriority="32" w:unhideWhenUsed="0" w:qFormat="1"/>
+    <w:lsdException w:name="Book Title" w:semiHidden="0" w:uiPriority="33" w:unhideWhenUsed="0" w:qFormat="1"/>
+    <w:lsdException w:name="Bibliography" w:uiPriority="37"/>
+    <w:lsdException w:name="TOC Heading" w:uiPriority="39" w:qFormat="1"/>
+  </w:latentStyles>
+  <w:style w:type="paragraph" w:default="1" w:styleId="Normal">
+    <w:name w:val="Normal"/>
+    <w:qFormat/>
+  </w:style>
+  <w:style w:type="paragraph" w:styleId="Ttulo1">
+    <w:name w:val="heading 1"/>
+    <w:basedOn w:val="Normal"/>
+    <w:next w:val="Normal"/>
+    <w:uiPriority w:val="9"/>
+    <w:qFormat/>
+    <w:pPr>
+      <w:keepNext/>
+      <w:spacing w:before="120" w:after="60"/>
+      <w:ind w:left="720" w:hanging="720"/>
+      <w:outlineLvl w:val="0"/>
+    </w:pPr>
+    <w:rPr>
+      <w:rFonts w:ascii="Arial" w:eastAsia="Arial" w:hAnsi="Arial" w:cs="Arial"/>
+      <w:b/>
+      <w:sz w:val="24"/>
+      <w:szCs w:val="24"/>
+    </w:rPr>
+  </w:style>
+  <w:style w:type="paragraph" w:styleId="Ttulo2">
+    <w:name w:val="heading 2"/>
+    <w:basedOn w:val="Normal"/>
+    <w:next w:val="Normal"/>
+    <w:uiPriority w:val="9"/>
+    <w:unhideWhenUsed/>
+    <w:qFormat/>
+    <w:pPr>
+      <w:keepNext/>
+      <w:spacing w:before="120" w:after="60"/>
+      <w:ind w:left="720" w:hanging="720"/>
+      <w:outlineLvl w:val="1"/>
+    </w:pPr>
+    <w:rPr>
+      <w:rFonts w:ascii="Arial" w:eastAsia="Arial" w:hAnsi="Arial" w:cs="Arial"/>
+      <w:b/>
+    </w:rPr>
+  </w:style>
+  <w:style w:type="paragraph" w:styleId="Ttulo3">
+    <w:name w:val="heading 3"/>
+    <w:basedOn w:val="Normal"/>
+    <w:next w:val="Normal"/>
+    <w:uiPriority w:val="9"/>
+    <w:unhideWhenUsed/>
+    <w:qFormat/>
+    <w:pPr>
+      <w:keepNext/>
+      <w:spacing w:before="120" w:after="60"/>
+      <w:ind w:left="720" w:hanging="720"/>
+      <w:outlineLvl w:val="2"/>
+    </w:pPr>
+    <w:rPr>
+      <w:rFonts w:ascii="Arial" w:eastAsia="Arial" w:hAnsi="Arial" w:cs="Arial"/>
+      <w:i/>
+    </w:rPr>
+  </w:style>
+  <w:style w:type="paragraph" w:styleId="Ttulo4">
+    <w:name w:val="heading 4"/>
+    <w:basedOn w:val="Normal"/>
+    <w:next w:val="Normal"/>
+    <w:uiPriority w:val="9"/>
+    <w:semiHidden/>
+    <w:unhideWhenUsed/>
+    <w:qFormat/>
+    <w:pPr>
+      <w:keepNext/>
+      <w:spacing w:before="120" w:after="60"/>
+      <w:ind w:left="720" w:hanging="720"/>
+      <w:outlineLvl w:val="3"/>
+    </w:pPr>
+    <w:rPr>
+      <w:rFonts w:ascii="Arial" w:eastAsia="Arial" w:hAnsi="Arial" w:cs="Arial"/>
+    </w:rPr>
+  </w:style>
+  <w:style w:type="paragraph" w:styleId="Ttulo5">
+    <w:name w:val="heading 5"/>
+    <w:basedOn w:val="Normal"/>
+    <w:next w:val="Normal"/>
+    <w:uiPriority w:val="9"/>
+    <w:semiHidden/>
+    <w:unhideWhenUsed/>
+    <w:qFormat/>
+    <w:pPr>
+      <w:spacing w:before="240" w:after="60"/>
+      <w:ind w:left="2880"/>
+      <w:outlineLvl w:val="4"/>
+    </w:pPr>
+    <w:rPr>
+      <w:sz w:val="22"/>
+      <w:szCs w:val="22"/>
+    </w:rPr>
+  </w:style>
+  <w:style w:type="paragraph" w:styleId="Ttulo6">
+    <w:name w:val="heading 6"/>
+    <w:basedOn w:val="Normal"/>
+    <w:next w:val="Normal"/>
+    <w:uiPriority w:val="9"/>
+    <w:semiHidden/>
+    <w:unhideWhenUsed/>
+    <w:qFormat/>
+    <w:pPr>
+      <w:spacing w:before="240" w:after="60"/>
+      <w:ind w:left="2880"/>
+      <w:outlineLvl w:val="5"/>
+    </w:pPr>
+    <w:rPr>
+      <w:i/>
+      <w:sz w:val="22"/>
+      <w:szCs w:val="22"/>
+    </w:rPr>
+  </w:style>
+  <w:style w:type="character" w:default="1" w:styleId="Fontepargpadro">
+    <w:name w:val="Default Paragraph Font"/>
+    <w:uiPriority w:val="1"/>
+    <w:semiHidden/>
+    <w:unhideWhenUsed/>
+  </w:style>
+  <w:style w:type="table" w:default="1" w:styleId="Tabelanormal">
+    <w:name w:val="Normal Table"/>
+    <w:uiPriority w:val="99"/>
+    <w:semiHidden/>
+    <w:unhideWhenUsed/>
+    <w:tblPr>
+      <w:tblInd w:w="0" w:type="dxa"/>
+      <w:tblCellMar>
+        <w:top w:w="0" w:type="dxa"/>
+        <w:left w:w="108" w:type="dxa"/>
+        <w:bottom w:w="0" w:type="dxa"/>
+        <w:right w:w="108" w:type="dxa"/>
+      </w:tblCellMar>
+    </w:tblPr>
+  </w:style>
+  <w:style w:type="numbering" w:default="1" w:styleId="Semlista">
+    <w:name w:val="No List"/>
+    <w:uiPriority w:val="99"/>
+    <w:semiHidden/>
+    <w:unhideWhenUsed/>
+  </w:style>
+  <w:style w:type="table" w:customStyle="1" w:styleId="TableNormal">
+    <w:name w:val="Table Normal"/>
+    <w:tblPr>
+      <w:tblCellMar>
+        <w:top w:w="0" w:type="dxa"/>
+        <w:left w:w="0" w:type="dxa"/>
+        <w:bottom w:w="0" w:type="dxa"/>
+        <w:right w:w="0" w:type="dxa"/>
+      </w:tblCellMar>
+    </w:tblPr>
+  </w:style>
+  <w:style w:type="paragraph" w:styleId="Ttulo">
+    <w:name w:val="Title"/>
+    <w:basedOn w:val="Normal"/>
+    <w:next w:val="Normal"/>
+    <w:uiPriority w:val="10"/>
+    <w:qFormat/>
+    <w:pPr>
+      <w:jc w:val="center"/>
+    </w:pPr>
+    <w:rPr>
+      <w:rFonts w:ascii="Arial" w:eastAsia="Arial" w:hAnsi="Arial" w:cs="Arial"/>
+      <w:b/>
+      <w:sz w:val="36"/>
+      <w:szCs w:val="36"/>
+    </w:rPr>
+  </w:style>
+  <w:style w:type="paragraph" w:styleId="Subttulo">
+    <w:name w:val="Subtitle"/>
+    <w:basedOn w:val="Normal"/>
+    <w:next w:val="Normal"/>
+    <w:uiPriority w:val="11"/>
+    <w:qFormat/>
+    <w:pPr>
+      <w:spacing w:after="60"/>
+      <w:jc w:val="center"/>
+    </w:pPr>
+    <w:rPr>
+      <w:rFonts w:ascii="Arial" w:eastAsia="Arial" w:hAnsi="Arial" w:cs="Arial"/>
+      <w:i/>
+      <w:sz w:val="36"/>
+      <w:szCs w:val="36"/>
+    </w:rPr>
+  </w:style>
+  <w:style w:type="table" w:customStyle="1" w:styleId="a">
+    <w:basedOn w:val="TableNormal"/>
+    <w:tblPr>
+      <w:tblStyleRowBandSize w:val="1"/>
+      <w:tblStyleColBandSize w:val="1"/>
+      <w:tblCellMar>
+        <w:top w:w="0" w:type="dxa"/>
+        <w:left w:w="115" w:type="dxa"/>
+        <w:bottom w:w="0" w:type="dxa"/>
+        <w:right w:w="115" w:type="dxa"/>
+      </w:tblCellMar>
+    </w:tblPr>
+  </w:style>
+  <w:style w:type="table" w:customStyle="1" w:styleId="a0">
+    <w:basedOn w:val="TableNormal"/>
+    <w:tblPr>
+      <w:tblStyleRowBandSize w:val="1"/>
+      <w:tblStyleColBandSize w:val="1"/>
+      <w:tblCellMar>
+        <w:top w:w="0" w:type="dxa"/>
+        <w:left w:w="115" w:type="dxa"/>
+        <w:bottom w:w="0" w:type="dxa"/>
+        <w:right w:w="115" w:type="dxa"/>
+      </w:tblCellMar>
+    </w:tblPr>
+  </w:style>
+  <w:style w:type="table" w:customStyle="1" w:styleId="a1">
+    <w:basedOn w:val="TableNormal"/>
+    <w:tblPr>
+      <w:tblStyleRowBandSize w:val="1"/>
+      <w:tblStyleColBandSize w:val="1"/>
+      <w:tblCellMar>
+        <w:top w:w="0" w:type="dxa"/>
+        <w:left w:w="115" w:type="dxa"/>
+        <w:bottom w:w="0" w:type="dxa"/>
         <w:right w:w="115" w:type="dxa"/>
       </w:tblCellMar>
     </w:tblPr>

</xml_diff>

<commit_message>
Atualizada versão do documento para 1.8
</commit_message>
<xml_diff>
--- a/Documento de Arquitetura de Software.docx
+++ b/Documento de Arquitetura de Software.docx
@@ -7,6 +7,8 @@
         <w:pStyle w:val="Ttulo"/>
         <w:jc w:val="right"/>
       </w:pPr>
+      <w:bookmarkStart w:id="0" w:name="_GoBack"/>
+      <w:bookmarkEnd w:id="0"/>
       <w:r>
         <w:t>Ponto de Venda</w:t>
       </w:r>
@@ -3231,11 +3233,11 @@
         </w:numPr>
         <w:ind w:left="360" w:hanging="360"/>
       </w:pPr>
-      <w:bookmarkStart w:id="0" w:name="_Toc106230835"/>
+      <w:bookmarkStart w:id="1" w:name="_Toc106230835"/>
       <w:r>
         <w:t>Introdução</w:t>
       </w:r>
-      <w:bookmarkEnd w:id="0"/>
+      <w:bookmarkEnd w:id="1"/>
     </w:p>
     <w:p>
       <w:pPr>
@@ -3270,11 +3272,11 @@
           <w:numId w:val="5"/>
         </w:numPr>
       </w:pPr>
-      <w:bookmarkStart w:id="1" w:name="_Toc106230836"/>
+      <w:bookmarkStart w:id="2" w:name="_Toc106230836"/>
       <w:r>
         <w:t>Finalidade</w:t>
       </w:r>
-      <w:bookmarkEnd w:id="1"/>
+      <w:bookmarkEnd w:id="2"/>
     </w:p>
     <w:p>
       <w:pPr>
@@ -3283,8 +3285,8 @@
           <w:rFonts w:ascii="Arial" w:hAnsi="Arial" w:cs="Arial"/>
         </w:rPr>
       </w:pPr>
-      <w:bookmarkStart w:id="2" w:name="_1fob9te" w:colFirst="0" w:colLast="0"/>
-      <w:bookmarkEnd w:id="2"/>
+      <w:bookmarkStart w:id="3" w:name="_1fob9te" w:colFirst="0" w:colLast="0"/>
+      <w:bookmarkEnd w:id="3"/>
       <w:r>
         <w:rPr>
           <w:rFonts w:ascii="Arial" w:hAnsi="Arial" w:cs="Arial"/>
@@ -3300,11 +3302,11 @@
           <w:numId w:val="5"/>
         </w:numPr>
       </w:pPr>
-      <w:bookmarkStart w:id="3" w:name="_Toc106230837"/>
+      <w:bookmarkStart w:id="4" w:name="_Toc106230837"/>
       <w:r>
         <w:t>Escopo</w:t>
       </w:r>
-      <w:bookmarkEnd w:id="3"/>
+      <w:bookmarkEnd w:id="4"/>
     </w:p>
     <w:p>
       <w:pPr>
@@ -3328,11 +3330,11 @@
           <w:numId w:val="5"/>
         </w:numPr>
       </w:pPr>
-      <w:bookmarkStart w:id="4" w:name="_Toc106230838"/>
+      <w:bookmarkStart w:id="5" w:name="_Toc106230838"/>
       <w:r>
         <w:t>Definições, acrônimos e abreviações</w:t>
       </w:r>
-      <w:bookmarkEnd w:id="4"/>
+      <w:bookmarkEnd w:id="5"/>
     </w:p>
     <w:p>
       <w:pPr>
@@ -3483,11 +3485,11 @@
           <w:numId w:val="5"/>
         </w:numPr>
       </w:pPr>
-      <w:bookmarkStart w:id="5" w:name="_Toc106230839"/>
+      <w:bookmarkStart w:id="6" w:name="_Toc106230839"/>
       <w:r>
         <w:t>Visão Geral</w:t>
       </w:r>
-      <w:bookmarkEnd w:id="5"/>
+      <w:bookmarkEnd w:id="6"/>
     </w:p>
     <w:p>
       <w:pPr>
@@ -3541,11 +3543,11 @@
         </w:numPr>
         <w:ind w:left="360" w:hanging="360"/>
       </w:pPr>
-      <w:bookmarkStart w:id="6" w:name="_Toc106230840"/>
+      <w:bookmarkStart w:id="7" w:name="_Toc106230840"/>
       <w:r>
         <w:t>Metas e Restrições da Arquitetura</w:t>
       </w:r>
-      <w:bookmarkEnd w:id="6"/>
+      <w:bookmarkEnd w:id="7"/>
       <w:r>
         <w:t xml:space="preserve"> </w:t>
       </w:r>
@@ -3791,11 +3793,11 @@
         </w:numPr>
         <w:ind w:left="360" w:hanging="360"/>
       </w:pPr>
-      <w:bookmarkStart w:id="7" w:name="_Toc106230841"/>
+      <w:bookmarkStart w:id="8" w:name="_Toc106230841"/>
       <w:r>
         <w:t>Suposições e Dependências</w:t>
       </w:r>
-      <w:bookmarkEnd w:id="7"/>
+      <w:bookmarkEnd w:id="8"/>
     </w:p>
     <w:p>
       <w:pPr>
@@ -3879,12 +3881,12 @@
         </w:numPr>
         <w:ind w:left="360" w:hanging="360"/>
       </w:pPr>
-      <w:bookmarkStart w:id="8" w:name="_Toc106230842"/>
+      <w:bookmarkStart w:id="9" w:name="_Toc106230842"/>
       <w:r>
         <w:lastRenderedPageBreak/>
         <w:t>Requisitos Arquiteturalmente Significantes</w:t>
       </w:r>
-      <w:bookmarkEnd w:id="8"/>
+      <w:bookmarkEnd w:id="9"/>
     </w:p>
     <w:p>
       <w:pPr>
@@ -4075,14 +4077,14 @@
         </w:numPr>
         <w:ind w:left="360" w:hanging="360"/>
       </w:pPr>
-      <w:bookmarkStart w:id="9" w:name="_Toc106230843"/>
+      <w:bookmarkStart w:id="10" w:name="_Toc106230843"/>
       <w:r>
         <w:t>Decisões, r</w:t>
       </w:r>
       <w:r>
         <w:t>estrições e justificativas</w:t>
       </w:r>
-      <w:bookmarkEnd w:id="9"/>
+      <w:bookmarkEnd w:id="10"/>
     </w:p>
     <w:p>
       <w:pPr>
@@ -4375,11 +4377,11 @@
         </w:numPr>
         <w:ind w:left="360" w:hanging="360"/>
       </w:pPr>
-      <w:bookmarkStart w:id="10" w:name="_Toc106230844"/>
+      <w:bookmarkStart w:id="11" w:name="_Toc106230844"/>
       <w:r>
         <w:t>Camadas da Arquitetura</w:t>
       </w:r>
-      <w:bookmarkEnd w:id="10"/>
+      <w:bookmarkEnd w:id="11"/>
       <w:r>
         <w:t xml:space="preserve"> </w:t>
       </w:r>
@@ -4546,12 +4548,12 @@
         </w:numPr>
         <w:ind w:left="360" w:hanging="360"/>
       </w:pPr>
-      <w:bookmarkStart w:id="11" w:name="_Toc106230845"/>
+      <w:bookmarkStart w:id="12" w:name="_Toc106230845"/>
       <w:r>
         <w:lastRenderedPageBreak/>
         <w:t>Visões da Arquitetura</w:t>
       </w:r>
-      <w:bookmarkEnd w:id="11"/>
+      <w:bookmarkEnd w:id="12"/>
     </w:p>
     <w:p>
       <w:pPr>
@@ -4561,14 +4563,14 @@
           <w:numId w:val="5"/>
         </w:numPr>
       </w:pPr>
-      <w:bookmarkStart w:id="12" w:name="_Toc106230846"/>
+      <w:bookmarkStart w:id="13" w:name="_Toc106230846"/>
       <w:r>
         <w:t xml:space="preserve">Visão </w:t>
       </w:r>
       <w:r>
         <w:t>Estrutural</w:t>
       </w:r>
-      <w:bookmarkEnd w:id="12"/>
+      <w:bookmarkEnd w:id="13"/>
     </w:p>
     <w:p>
       <w:pPr>
@@ -4578,11 +4580,11 @@
           <w:numId w:val="5"/>
         </w:numPr>
       </w:pPr>
-      <w:bookmarkStart w:id="13" w:name="_Toc106230847"/>
+      <w:bookmarkStart w:id="14" w:name="_Toc106230847"/>
       <w:r>
         <w:t>Visão Geral</w:t>
       </w:r>
-      <w:bookmarkEnd w:id="13"/>
+      <w:bookmarkEnd w:id="14"/>
     </w:p>
     <w:p>
       <w:pPr>
@@ -4841,7 +4843,7 @@
           <w:numId w:val="5"/>
         </w:numPr>
       </w:pPr>
-      <w:bookmarkStart w:id="14" w:name="_Toc106230848"/>
+      <w:bookmarkStart w:id="15" w:name="_Toc106230848"/>
       <w:r>
         <w:rPr>
           <w:noProof/>
@@ -4900,7 +4902,7 @@
       <w:r>
         <w:t>Estrutura de Pacotes Significativos</w:t>
       </w:r>
-      <w:bookmarkEnd w:id="14"/>
+      <w:bookmarkEnd w:id="15"/>
     </w:p>
     <w:p>
       <w:pPr>
@@ -4945,12 +4947,12 @@
           <w:numId w:val="5"/>
         </w:numPr>
       </w:pPr>
-      <w:bookmarkStart w:id="15" w:name="_Toc106230849"/>
+      <w:bookmarkStart w:id="16" w:name="_Toc106230849"/>
       <w:r>
         <w:lastRenderedPageBreak/>
         <w:t>Estrutura de Classes</w:t>
       </w:r>
-      <w:bookmarkEnd w:id="15"/>
+      <w:bookmarkEnd w:id="16"/>
     </w:p>
     <w:p>
       <w:pPr>
@@ -5045,12 +5047,12 @@
           <w:numId w:val="5"/>
         </w:numPr>
       </w:pPr>
-      <w:bookmarkStart w:id="16" w:name="_Toc106230850"/>
+      <w:bookmarkStart w:id="17" w:name="_Toc106230850"/>
       <w:r>
         <w:lastRenderedPageBreak/>
         <w:t>Casos de Uso</w:t>
       </w:r>
-      <w:bookmarkEnd w:id="16"/>
+      <w:bookmarkEnd w:id="17"/>
     </w:p>
     <w:p>
       <w:pPr>
@@ -5130,8 +5132,6 @@
           <w:rFonts w:ascii="Arial" w:hAnsi="Arial" w:cs="Arial"/>
         </w:rPr>
       </w:pPr>
-      <w:bookmarkStart w:id="17" w:name="_GoBack"/>
-      <w:bookmarkEnd w:id="17"/>
     </w:p>
     <w:p>
       <w:pPr>
@@ -6356,7 +6356,7 @@
             <w:rPr>
               <w:noProof/>
             </w:rPr>
-            <w:t>10</w:t>
+            <w:t>3</w:t>
           </w:r>
           <w:r>
             <w:fldChar w:fldCharType="end"/>
@@ -6592,7 +6592,7 @@
             <w:t>:           &lt;1.</w:t>
           </w:r>
           <w:r>
-            <w:t>7</w:t>
+            <w:t>8</w:t>
           </w:r>
           <w:r>
             <w:t>&gt;</w:t>
@@ -6632,16 +6632,16 @@
             <w:t xml:space="preserve">  Date: </w:t>
           </w:r>
           <w:r>
-            <w:t>1</w:t>
-          </w:r>
-          <w:r>
-            <w:t>5</w:t>
+            <w:t>06</w:t>
           </w:r>
           <w:r>
             <w:t>/</w:t>
           </w:r>
           <w:r>
-            <w:t>06</w:t>
+            <w:t>0</w:t>
+          </w:r>
+          <w:r>
+            <w:t>7</w:t>
           </w:r>
           <w:r>
             <w:t>/22</w:t>

</xml_diff>

<commit_message>
Versão 1.9 do documento
</commit_message>
<xml_diff>
--- a/Documento de Arquitetura de Software.docx
+++ b/Documento de Arquitetura de Software.docx
@@ -1,14 +1,12 @@
 
 <file path=word/document.xml><?xml version="1.0" encoding="utf-8"?>
-<w:document xmlns:wpc="http://schemas.microsoft.com/office/word/2010/wordprocessingCanvas" xmlns:mc="http://schemas.openxmlformats.org/markup-compatibility/2006" xmlns:o="urn:schemas-microsoft-com:office:office" xmlns:r="http://schemas.openxmlformats.org/officeDocument/2006/relationships" xmlns:m="http://schemas.openxmlformats.org/officeDocument/2006/math" xmlns:v="urn:schemas-microsoft-com:vml" xmlns:wp14="http://schemas.microsoft.com/office/word/2010/wordprocessingDrawing" xmlns:wp="http://schemas.openxmlformats.org/drawingml/2006/wordprocessingDrawing" xmlns:w10="urn:schemas-microsoft-com:office:word" xmlns:w="http://schemas.openxmlformats.org/wordprocessingml/2006/main" xmlns:w14="http://schemas.microsoft.com/office/word/2010/wordml" xmlns:wpg="http://schemas.microsoft.com/office/word/2010/wordprocessingGroup" xmlns:wpi="http://schemas.microsoft.com/office/word/2010/wordprocessingInk" xmlns:wne="http://schemas.microsoft.com/office/word/2006/wordml" xmlns:wps="http://schemas.microsoft.com/office/word/2010/wordprocessingShape" mc:Ignorable="w14 wp14">
+<w:document xmlns:wpc="http://schemas.microsoft.com/office/word/2010/wordprocessingCanvas" xmlns:cx="http://schemas.microsoft.com/office/drawing/2014/chartex" xmlns:cx1="http://schemas.microsoft.com/office/drawing/2015/9/8/chartex" xmlns:cx2="http://schemas.microsoft.com/office/drawing/2015/10/21/chartex" xmlns:cx3="http://schemas.microsoft.com/office/drawing/2016/5/9/chartex" xmlns:cx4="http://schemas.microsoft.com/office/drawing/2016/5/10/chartex" xmlns:cx5="http://schemas.microsoft.com/office/drawing/2016/5/11/chartex" xmlns:cx6="http://schemas.microsoft.com/office/drawing/2016/5/12/chartex" xmlns:cx7="http://schemas.microsoft.com/office/drawing/2016/5/13/chartex" xmlns:cx8="http://schemas.microsoft.com/office/drawing/2016/5/14/chartex" xmlns:mc="http://schemas.openxmlformats.org/markup-compatibility/2006" xmlns:aink="http://schemas.microsoft.com/office/drawing/2016/ink" xmlns:am3d="http://schemas.microsoft.com/office/drawing/2017/model3d" xmlns:o="urn:schemas-microsoft-com:office:office" xmlns:oel="http://schemas.microsoft.com/office/2019/extlst" xmlns:r="http://schemas.openxmlformats.org/officeDocument/2006/relationships" xmlns:m="http://schemas.openxmlformats.org/officeDocument/2006/math" xmlns:v="urn:schemas-microsoft-com:vml" xmlns:wp14="http://schemas.microsoft.com/office/word/2010/wordprocessingDrawing" xmlns:wp="http://schemas.openxmlformats.org/drawingml/2006/wordprocessingDrawing" xmlns:w10="urn:schemas-microsoft-com:office:word" xmlns:w="http://schemas.openxmlformats.org/wordprocessingml/2006/main" xmlns:w14="http://schemas.microsoft.com/office/word/2010/wordml" xmlns:w15="http://schemas.microsoft.com/office/word/2012/wordml" xmlns:w16cex="http://schemas.microsoft.com/office/word/2018/wordml/cex" xmlns:w16cid="http://schemas.microsoft.com/office/word/2016/wordml/cid" xmlns:w16="http://schemas.microsoft.com/office/word/2018/wordml" xmlns:w16sdtdh="http://schemas.microsoft.com/office/word/2020/wordml/sdtdatahash" xmlns:w16se="http://schemas.microsoft.com/office/word/2015/wordml/symex" xmlns:wpg="http://schemas.microsoft.com/office/word/2010/wordprocessingGroup" xmlns:wpi="http://schemas.microsoft.com/office/word/2010/wordprocessingInk" xmlns:wne="http://schemas.microsoft.com/office/word/2006/wordml" xmlns:wps="http://schemas.microsoft.com/office/word/2010/wordprocessingShape" mc:Ignorable="w14 w15 w16se w16cid w16 w16cex w16sdtdh wp14">
   <w:body>
     <w:p>
       <w:pPr>
         <w:pStyle w:val="Ttulo"/>
         <w:jc w:val="right"/>
       </w:pPr>
-      <w:bookmarkStart w:id="0" w:name="_GoBack"/>
-      <w:bookmarkEnd w:id="0"/>
       <w:r>
         <w:t>Ponto de Venda</w:t>
       </w:r>
@@ -49,7 +47,7 @@
           <w:sz w:val="28"/>
           <w:szCs w:val="28"/>
         </w:rPr>
-        <w:t>8</w:t>
+        <w:t>9</w:t>
       </w:r>
       <w:r>
         <w:rPr>
@@ -101,7 +99,7 @@
           <w:szCs w:val="28"/>
         </w:rPr>
         <w:sectPr>
-          <w:headerReference w:type="default" r:id="rId8"/>
+          <w:headerReference w:type="default" r:id="rId7"/>
           <w:pgSz w:w="12240" w:h="15840"/>
           <w:pgMar w:top="1417" w:right="1440" w:bottom="1417" w:left="1440" w:header="720" w:footer="720" w:gutter="0"/>
           <w:pgNumType w:start="1"/>
@@ -316,6 +314,148 @@
               <w:rPr>
                 <w:color w:val="000000"/>
               </w:rPr>
+              <w:t>13/07/22</w:t>
+            </w:r>
+          </w:p>
+        </w:tc>
+        <w:tc>
+          <w:tcPr>
+            <w:tcW w:w="1152" w:type="dxa"/>
+            <w:tcBorders>
+              <w:top w:val="single" w:sz="6" w:space="0" w:color="000000"/>
+              <w:left w:val="single" w:sz="6" w:space="0" w:color="000000"/>
+              <w:bottom w:val="single" w:sz="6" w:space="0" w:color="000000"/>
+              <w:right w:val="single" w:sz="6" w:space="0" w:color="000000"/>
+            </w:tcBorders>
+          </w:tcPr>
+          <w:p>
+            <w:pPr>
+              <w:keepLines/>
+              <w:pBdr>
+                <w:top w:val="nil"/>
+                <w:left w:val="nil"/>
+                <w:bottom w:val="nil"/>
+                <w:right w:val="nil"/>
+                <w:between w:val="nil"/>
+              </w:pBdr>
+              <w:spacing w:after="120"/>
+              <w:rPr>
+                <w:color w:val="000000"/>
+              </w:rPr>
+            </w:pPr>
+            <w:r>
+              <w:rPr>
+                <w:color w:val="000000"/>
+              </w:rPr>
+              <w:t>1.9</w:t>
+            </w:r>
+          </w:p>
+        </w:tc>
+        <w:tc>
+          <w:tcPr>
+            <w:tcW w:w="3744" w:type="dxa"/>
+            <w:tcBorders>
+              <w:top w:val="single" w:sz="6" w:space="0" w:color="000000"/>
+              <w:left w:val="single" w:sz="6" w:space="0" w:color="000000"/>
+              <w:bottom w:val="single" w:sz="6" w:space="0" w:color="000000"/>
+              <w:right w:val="single" w:sz="6" w:space="0" w:color="000000"/>
+            </w:tcBorders>
+          </w:tcPr>
+          <w:p>
+            <w:pPr>
+              <w:keepLines/>
+              <w:pBdr>
+                <w:top w:val="nil"/>
+                <w:left w:val="nil"/>
+                <w:bottom w:val="nil"/>
+                <w:right w:val="nil"/>
+                <w:between w:val="nil"/>
+              </w:pBdr>
+              <w:spacing w:after="120"/>
+              <w:rPr>
+                <w:color w:val="000000"/>
+              </w:rPr>
+            </w:pPr>
+            <w:r>
+              <w:rPr>
+                <w:color w:val="000000"/>
+              </w:rPr>
+              <w:t xml:space="preserve">Adicionados o SOLID de Aberto-Fechado e GOF de </w:t>
+            </w:r>
+            <w:proofErr w:type="spellStart"/>
+            <w:r>
+              <w:rPr>
+                <w:color w:val="000000"/>
+              </w:rPr>
+              <w:t>State</w:t>
+            </w:r>
+            <w:proofErr w:type="spellEnd"/>
+          </w:p>
+        </w:tc>
+        <w:tc>
+          <w:tcPr>
+            <w:tcW w:w="2304" w:type="dxa"/>
+            <w:tcBorders>
+              <w:top w:val="single" w:sz="6" w:space="0" w:color="000000"/>
+              <w:left w:val="single" w:sz="6" w:space="0" w:color="000000"/>
+              <w:bottom w:val="single" w:sz="6" w:space="0" w:color="000000"/>
+              <w:right w:val="single" w:sz="6" w:space="0" w:color="000000"/>
+            </w:tcBorders>
+          </w:tcPr>
+          <w:p>
+            <w:pPr>
+              <w:keepLines/>
+              <w:pBdr>
+                <w:top w:val="nil"/>
+                <w:left w:val="nil"/>
+                <w:bottom w:val="nil"/>
+                <w:right w:val="nil"/>
+                <w:between w:val="nil"/>
+              </w:pBdr>
+              <w:spacing w:after="120"/>
+              <w:rPr>
+                <w:color w:val="000000"/>
+              </w:rPr>
+            </w:pPr>
+            <w:r>
+              <w:rPr>
+                <w:color w:val="000000"/>
+              </w:rPr>
+              <w:t>Victor Verdan</w:t>
+            </w:r>
+          </w:p>
+        </w:tc>
+      </w:tr>
+      <w:tr>
+        <w:tc>
+          <w:tcPr>
+            <w:tcW w:w="2304" w:type="dxa"/>
+            <w:tcBorders>
+              <w:top w:val="single" w:sz="6" w:space="0" w:color="000000"/>
+              <w:left w:val="single" w:sz="6" w:space="0" w:color="000000"/>
+              <w:bottom w:val="single" w:sz="6" w:space="0" w:color="000000"/>
+              <w:right w:val="single" w:sz="6" w:space="0" w:color="000000"/>
+            </w:tcBorders>
+          </w:tcPr>
+          <w:p>
+            <w:pPr>
+              <w:keepLines/>
+              <w:pBdr>
+                <w:top w:val="nil"/>
+                <w:left w:val="nil"/>
+                <w:bottom w:val="nil"/>
+                <w:right w:val="nil"/>
+                <w:between w:val="nil"/>
+              </w:pBdr>
+              <w:spacing w:after="120"/>
+              <w:rPr>
+                <w:color w:val="000000"/>
+              </w:rPr>
+            </w:pPr>
+            <w:r>
+              <w:rPr>
+                <w:color w:val="000000"/>
+              </w:rPr>
               <w:t>06/07/22</w:t>
             </w:r>
           </w:p>
@@ -1109,16 +1249,8 @@
               <w:rPr>
                 <w:color w:val="000000"/>
               </w:rPr>
-              <w:t xml:space="preserve">Victor </w:t>
-            </w:r>
-            <w:proofErr w:type="spellStart"/>
-            <w:r>
-              <w:rPr>
-                <w:color w:val="000000"/>
-              </w:rPr>
-              <w:t>Verdan</w:t>
-            </w:r>
-            <w:proofErr w:type="spellEnd"/>
+              <w:t>Victor Verdan</w:t>
+            </w:r>
           </w:p>
         </w:tc>
       </w:tr>
@@ -1526,21 +1658,7 @@
               <w:rPr>
                 <w:color w:val="000000"/>
               </w:rPr>
-              <w:t xml:space="preserve">Jair de Lima, Thiago R. da Motta, Victor </w:t>
-            </w:r>
-            <w:proofErr w:type="spellStart"/>
-            <w:r>
-              <w:rPr>
-                <w:color w:val="000000"/>
-              </w:rPr>
-              <w:t>Verdan</w:t>
-            </w:r>
-            <w:proofErr w:type="spellEnd"/>
-            <w:r>
-              <w:rPr>
-                <w:color w:val="000000"/>
-              </w:rPr>
-              <w:t xml:space="preserve">, Gabriel Figueiredo, Rodrigo Carvalho, </w:t>
+              <w:t xml:space="preserve">Jair de Lima, Thiago R. da Motta, Victor Verdan, Gabriel Figueiredo, Rodrigo Carvalho, </w:t>
             </w:r>
             <w:proofErr w:type="spellStart"/>
             <w:r>
@@ -1589,7 +1707,6 @@
           <w:docPartUnique/>
         </w:docPartObj>
       </w:sdtPr>
-      <w:sdtEndPr/>
       <w:sdtContent>
         <w:p>
           <w:pPr>
@@ -3233,11 +3350,11 @@
         </w:numPr>
         <w:ind w:left="360" w:hanging="360"/>
       </w:pPr>
-      <w:bookmarkStart w:id="1" w:name="_Toc106230835"/>
+      <w:bookmarkStart w:id="0" w:name="_Toc106230835"/>
       <w:r>
         <w:t>Introdução</w:t>
       </w:r>
-      <w:bookmarkEnd w:id="1"/>
+      <w:bookmarkEnd w:id="0"/>
     </w:p>
     <w:p>
       <w:pPr>
@@ -3272,21 +3389,21 @@
           <w:numId w:val="5"/>
         </w:numPr>
       </w:pPr>
-      <w:bookmarkStart w:id="2" w:name="_Toc106230836"/>
+      <w:bookmarkStart w:id="1" w:name="_Toc106230836"/>
       <w:r>
         <w:t>Finalidade</w:t>
       </w:r>
+      <w:bookmarkEnd w:id="1"/>
+    </w:p>
+    <w:p>
+      <w:pPr>
+        <w:ind w:firstLine="720"/>
+        <w:rPr>
+          <w:rFonts w:ascii="Arial" w:hAnsi="Arial" w:cs="Arial"/>
+        </w:rPr>
+      </w:pPr>
+      <w:bookmarkStart w:id="2" w:name="_1fob9te" w:colFirst="0" w:colLast="0"/>
       <w:bookmarkEnd w:id="2"/>
-    </w:p>
-    <w:p>
-      <w:pPr>
-        <w:ind w:firstLine="720"/>
-        <w:rPr>
-          <w:rFonts w:ascii="Arial" w:hAnsi="Arial" w:cs="Arial"/>
-        </w:rPr>
-      </w:pPr>
-      <w:bookmarkStart w:id="3" w:name="_1fob9te" w:colFirst="0" w:colLast="0"/>
-      <w:bookmarkEnd w:id="3"/>
       <w:r>
         <w:rPr>
           <w:rFonts w:ascii="Arial" w:hAnsi="Arial" w:cs="Arial"/>
@@ -3302,11 +3419,11 @@
           <w:numId w:val="5"/>
         </w:numPr>
       </w:pPr>
-      <w:bookmarkStart w:id="4" w:name="_Toc106230837"/>
+      <w:bookmarkStart w:id="3" w:name="_Toc106230837"/>
       <w:r>
         <w:t>Escopo</w:t>
       </w:r>
-      <w:bookmarkEnd w:id="4"/>
+      <w:bookmarkEnd w:id="3"/>
     </w:p>
     <w:p>
       <w:pPr>
@@ -3330,11 +3447,11 @@
           <w:numId w:val="5"/>
         </w:numPr>
       </w:pPr>
-      <w:bookmarkStart w:id="5" w:name="_Toc106230838"/>
+      <w:bookmarkStart w:id="4" w:name="_Toc106230838"/>
       <w:r>
         <w:t>Definições, acrônimos e abreviações</w:t>
       </w:r>
-      <w:bookmarkEnd w:id="5"/>
+      <w:bookmarkEnd w:id="4"/>
     </w:p>
     <w:p>
       <w:pPr>
@@ -3485,11 +3602,11 @@
           <w:numId w:val="5"/>
         </w:numPr>
       </w:pPr>
-      <w:bookmarkStart w:id="6" w:name="_Toc106230839"/>
+      <w:bookmarkStart w:id="5" w:name="_Toc106230839"/>
       <w:r>
         <w:t>Visão Geral</w:t>
       </w:r>
-      <w:bookmarkEnd w:id="6"/>
+      <w:bookmarkEnd w:id="5"/>
     </w:p>
     <w:p>
       <w:pPr>
@@ -3543,11 +3660,11 @@
         </w:numPr>
         <w:ind w:left="360" w:hanging="360"/>
       </w:pPr>
-      <w:bookmarkStart w:id="7" w:name="_Toc106230840"/>
+      <w:bookmarkStart w:id="6" w:name="_Toc106230840"/>
       <w:r>
         <w:t>Metas e Restrições da Arquitetura</w:t>
       </w:r>
-      <w:bookmarkEnd w:id="7"/>
+      <w:bookmarkEnd w:id="6"/>
       <w:r>
         <w:t xml:space="preserve"> </w:t>
       </w:r>
@@ -3592,16 +3709,8 @@
         <w:rPr>
           <w:rFonts w:ascii="Arial" w:hAnsi="Arial" w:cs="Arial"/>
         </w:rPr>
-        <w:t xml:space="preserve">Sistema deverá ser </w:t>
-      </w:r>
-      <w:proofErr w:type="spellStart"/>
-      <w:r>
-        <w:rPr>
-          <w:rFonts w:ascii="Arial" w:hAnsi="Arial" w:cs="Arial"/>
-        </w:rPr>
-        <w:t>multiplataforma</w:t>
-      </w:r>
-      <w:proofErr w:type="spellEnd"/>
+        <w:t>Sistema deverá ser multiplataforma</w:t>
+      </w:r>
     </w:p>
     <w:p>
       <w:pPr>
@@ -3761,7 +3870,6 @@
         </w:rPr>
         <w:t xml:space="preserve">Banco de dados </w:t>
       </w:r>
-      <w:proofErr w:type="spellStart"/>
       <w:r>
         <w:rPr>
           <w:rFonts w:ascii="Arial" w:hAnsi="Arial" w:cs="Arial"/>
@@ -3769,7 +3877,6 @@
         </w:rPr>
         <w:t>PostgreSQL</w:t>
       </w:r>
-      <w:proofErr w:type="spellEnd"/>
       <w:r>
         <w:rPr>
           <w:rFonts w:ascii="Arial" w:hAnsi="Arial" w:cs="Arial"/>
@@ -3793,11 +3900,11 @@
         </w:numPr>
         <w:ind w:left="360" w:hanging="360"/>
       </w:pPr>
-      <w:bookmarkStart w:id="8" w:name="_Toc106230841"/>
+      <w:bookmarkStart w:id="7" w:name="_Toc106230841"/>
       <w:r>
         <w:t>Suposições e Dependências</w:t>
       </w:r>
-      <w:bookmarkEnd w:id="8"/>
+      <w:bookmarkEnd w:id="7"/>
     </w:p>
     <w:p>
       <w:pPr>
@@ -3832,21 +3939,7 @@
         <w:rPr>
           <w:rFonts w:ascii="Arial" w:hAnsi="Arial" w:cs="Arial"/>
         </w:rPr>
-        <w:t xml:space="preserve">Banco de dados com usuário administrador inicial </w:t>
-      </w:r>
-      <w:proofErr w:type="spellStart"/>
-      <w:r>
-        <w:rPr>
-          <w:rFonts w:ascii="Arial" w:hAnsi="Arial" w:cs="Arial"/>
-        </w:rPr>
-        <w:t>pré</w:t>
-      </w:r>
-      <w:proofErr w:type="spellEnd"/>
-      <w:r>
-        <w:rPr>
-          <w:rFonts w:ascii="Arial" w:hAnsi="Arial" w:cs="Arial"/>
-        </w:rPr>
-        <w:t>-cadastrado</w:t>
+        <w:t>Banco de dados com usuário administrador inicial pré-cadastrado</w:t>
       </w:r>
     </w:p>
     <w:p>
@@ -3881,12 +3974,12 @@
         </w:numPr>
         <w:ind w:left="360" w:hanging="360"/>
       </w:pPr>
-      <w:bookmarkStart w:id="9" w:name="_Toc106230842"/>
+      <w:bookmarkStart w:id="8" w:name="_Toc106230842"/>
       <w:r>
         <w:lastRenderedPageBreak/>
         <w:t>Requisitos Arquiteturalmente Significantes</w:t>
       </w:r>
-      <w:bookmarkEnd w:id="9"/>
+      <w:bookmarkEnd w:id="8"/>
     </w:p>
     <w:p>
       <w:pPr>
@@ -4077,14 +4170,14 @@
         </w:numPr>
         <w:ind w:left="360" w:hanging="360"/>
       </w:pPr>
-      <w:bookmarkStart w:id="10" w:name="_Toc106230843"/>
+      <w:bookmarkStart w:id="9" w:name="_Toc106230843"/>
       <w:r>
         <w:t>Decisões, r</w:t>
       </w:r>
       <w:r>
         <w:t>estrições e justificativas</w:t>
       </w:r>
-      <w:bookmarkEnd w:id="10"/>
+      <w:bookmarkEnd w:id="9"/>
     </w:p>
     <w:p>
       <w:pPr>
@@ -4232,21 +4325,7 @@
         <w:rPr>
           <w:rFonts w:ascii="Arial" w:hAnsi="Arial" w:cs="Arial"/>
         </w:rPr>
-        <w:t xml:space="preserve">Utilização do padrão DAO para permitir a separação das regras de negócio das regras de acesso a banco de dados na camada </w:t>
-      </w:r>
-      <w:proofErr w:type="spellStart"/>
-      <w:r>
-        <w:rPr>
-          <w:rFonts w:ascii="Arial" w:hAnsi="Arial" w:cs="Arial"/>
-        </w:rPr>
-        <w:t>Model</w:t>
-      </w:r>
-      <w:proofErr w:type="spellEnd"/>
-      <w:r>
-        <w:rPr>
-          <w:rFonts w:ascii="Arial" w:hAnsi="Arial" w:cs="Arial"/>
-        </w:rPr>
-        <w:t>. O motivo disso é para tornar as classes mais legíveis e permitir futuras alterações no banco de dados sem interferir nas regras de negócio.</w:t>
+        <w:t>Utilização do padrão DAO para permitir a separação das regras de negócio das regras de acesso a banco de dados na camada Model. O motivo disso é para tornar as classes mais legíveis e permitir futuras alterações no banco de dados sem interferir nas regras de negócio.</w:t>
       </w:r>
     </w:p>
     <w:p>
@@ -4266,65 +4345,61 @@
         </w:rPr>
         <w:t xml:space="preserve">Escolha do banco de dados </w:t>
       </w:r>
+      <w:r>
+        <w:rPr>
+          <w:rFonts w:ascii="Arial" w:hAnsi="Arial" w:cs="Arial"/>
+          <w:i/>
+        </w:rPr>
+        <w:t>PostgreSQL</w:t>
+      </w:r>
+      <w:r>
+        <w:rPr>
+          <w:rFonts w:ascii="Arial" w:hAnsi="Arial" w:cs="Arial"/>
+        </w:rPr>
+        <w:t xml:space="preserve"> definida </w:t>
+      </w:r>
+      <w:r>
+        <w:rPr>
+          <w:rFonts w:ascii="Arial" w:hAnsi="Arial" w:cs="Arial"/>
+        </w:rPr>
+        <w:t xml:space="preserve">com base na facilidade de subir uma instância do mesmo e gerenciá-la utilizando o </w:t>
+      </w:r>
       <w:proofErr w:type="spellStart"/>
       <w:r>
         <w:rPr>
           <w:rFonts w:ascii="Arial" w:hAnsi="Arial" w:cs="Arial"/>
           <w:i/>
         </w:rPr>
-        <w:t>PostgreSQL</w:t>
+        <w:t>pgAdmin</w:t>
       </w:r>
       <w:proofErr w:type="spellEnd"/>
       <w:r>
         <w:rPr>
           <w:rFonts w:ascii="Arial" w:hAnsi="Arial" w:cs="Arial"/>
         </w:rPr>
-        <w:t xml:space="preserve"> definida </w:t>
-      </w:r>
-      <w:r>
-        <w:rPr>
-          <w:rFonts w:ascii="Arial" w:hAnsi="Arial" w:cs="Arial"/>
-        </w:rPr>
-        <w:t xml:space="preserve">com base na facilidade de subir uma instância do mesmo e gerenciá-la utilizando o </w:t>
-      </w:r>
-      <w:proofErr w:type="spellStart"/>
+        <w:t xml:space="preserve">, bem como experiências passadas da equipe de desenvolvimento envolvendo o uso do </w:t>
+      </w:r>
       <w:r>
         <w:rPr>
           <w:rFonts w:ascii="Arial" w:hAnsi="Arial" w:cs="Arial"/>
           <w:i/>
         </w:rPr>
-        <w:t>pgAdmin</w:t>
-      </w:r>
-      <w:proofErr w:type="spellEnd"/>
-      <w:r>
-        <w:rPr>
-          <w:rFonts w:ascii="Arial" w:hAnsi="Arial" w:cs="Arial"/>
-        </w:rPr>
-        <w:t xml:space="preserve">, bem como experiências passadas da equipe de desenvolvimento envolvendo o uso do </w:t>
-      </w:r>
-      <w:proofErr w:type="spellStart"/>
+        <w:t>Post</w:t>
+      </w:r>
       <w:r>
         <w:rPr>
           <w:rFonts w:ascii="Arial" w:hAnsi="Arial" w:cs="Arial"/>
           <w:i/>
         </w:rPr>
-        <w:t>Post</w:t>
+        <w:t>g</w:t>
       </w:r>
       <w:r>
         <w:rPr>
           <w:rFonts w:ascii="Arial" w:hAnsi="Arial" w:cs="Arial"/>
           <w:i/>
         </w:rPr>
-        <w:t>g</w:t>
-      </w:r>
-      <w:r>
-        <w:rPr>
-          <w:rFonts w:ascii="Arial" w:hAnsi="Arial" w:cs="Arial"/>
-          <w:i/>
-        </w:rPr>
         <w:t>reSQL</w:t>
       </w:r>
-      <w:proofErr w:type="spellEnd"/>
       <w:r>
         <w:rPr>
           <w:rFonts w:ascii="Arial" w:hAnsi="Arial" w:cs="Arial"/>
@@ -4377,11 +4452,11 @@
         </w:numPr>
         <w:ind w:left="360" w:hanging="360"/>
       </w:pPr>
-      <w:bookmarkStart w:id="11" w:name="_Toc106230844"/>
+      <w:bookmarkStart w:id="10" w:name="_Toc106230844"/>
       <w:r>
         <w:t>Camadas da Arquitetura</w:t>
       </w:r>
-      <w:bookmarkEnd w:id="11"/>
+      <w:bookmarkEnd w:id="10"/>
       <w:r>
         <w:t xml:space="preserve"> </w:t>
       </w:r>
@@ -4548,12 +4623,12 @@
         </w:numPr>
         <w:ind w:left="360" w:hanging="360"/>
       </w:pPr>
-      <w:bookmarkStart w:id="12" w:name="_Toc106230845"/>
+      <w:bookmarkStart w:id="11" w:name="_Toc106230845"/>
       <w:r>
         <w:lastRenderedPageBreak/>
         <w:t>Visões da Arquitetura</w:t>
       </w:r>
-      <w:bookmarkEnd w:id="12"/>
+      <w:bookmarkEnd w:id="11"/>
     </w:p>
     <w:p>
       <w:pPr>
@@ -4563,14 +4638,14 @@
           <w:numId w:val="5"/>
         </w:numPr>
       </w:pPr>
-      <w:bookmarkStart w:id="13" w:name="_Toc106230846"/>
+      <w:bookmarkStart w:id="12" w:name="_Toc106230846"/>
       <w:r>
         <w:t xml:space="preserve">Visão </w:t>
       </w:r>
       <w:r>
         <w:t>Estrutural</w:t>
       </w:r>
-      <w:bookmarkEnd w:id="13"/>
+      <w:bookmarkEnd w:id="12"/>
     </w:p>
     <w:p>
       <w:pPr>
@@ -4580,11 +4655,11 @@
           <w:numId w:val="5"/>
         </w:numPr>
       </w:pPr>
-      <w:bookmarkStart w:id="14" w:name="_Toc106230847"/>
+      <w:bookmarkStart w:id="13" w:name="_Toc106230847"/>
       <w:r>
         <w:t>Visão Geral</w:t>
       </w:r>
-      <w:bookmarkEnd w:id="14"/>
+      <w:bookmarkEnd w:id="13"/>
     </w:p>
     <w:p>
       <w:pPr>
@@ -4628,7 +4703,7 @@
                     <pic:cNvPicPr/>
                   </pic:nvPicPr>
                   <pic:blipFill>
-                    <a:blip r:embed="rId9"/>
+                    <a:blip r:embed="rId8"/>
                     <a:stretch>
                       <a:fillRect/>
                     </a:stretch>
@@ -4751,7 +4826,6 @@
         </w:rPr>
         <w:t xml:space="preserve">, o que pode acarretar em uma alteração no estado do </w:t>
       </w:r>
-      <w:proofErr w:type="spellStart"/>
       <w:r>
         <w:rPr>
           <w:rFonts w:ascii="Arial" w:hAnsi="Arial" w:cs="Arial"/>
@@ -4759,7 +4833,6 @@
         </w:rPr>
         <w:t>Model</w:t>
       </w:r>
-      <w:proofErr w:type="spellEnd"/>
       <w:r>
         <w:rPr>
           <w:rFonts w:ascii="Arial" w:hAnsi="Arial" w:cs="Arial"/>
@@ -4794,21 +4867,12 @@
           <w:rFonts w:ascii="Arial" w:hAnsi="Arial" w:cs="Arial"/>
         </w:rPr>
       </w:pPr>
-      <w:proofErr w:type="spellStart"/>
       <w:r>
         <w:rPr>
           <w:rFonts w:ascii="Arial" w:hAnsi="Arial" w:cs="Arial"/>
           <w:b/>
         </w:rPr>
-        <w:t>Model</w:t>
-      </w:r>
-      <w:proofErr w:type="spellEnd"/>
-      <w:r>
-        <w:rPr>
-          <w:rFonts w:ascii="Arial" w:hAnsi="Arial" w:cs="Arial"/>
-          <w:b/>
-        </w:rPr>
-        <w:t>:</w:t>
+        <w:t>Model:</w:t>
       </w:r>
       <w:r>
         <w:rPr>
@@ -4843,7 +4907,7 @@
           <w:numId w:val="5"/>
         </w:numPr>
       </w:pPr>
-      <w:bookmarkStart w:id="15" w:name="_Toc106230848"/>
+      <w:bookmarkStart w:id="14" w:name="_Toc106230848"/>
       <w:r>
         <w:rPr>
           <w:noProof/>
@@ -4873,7 +4937,7 @@
                     <pic:cNvPicPr/>
                   </pic:nvPicPr>
                   <pic:blipFill>
-                    <a:blip r:embed="rId10" cstate="print">
+                    <a:blip r:embed="rId9" cstate="print">
                       <a:extLst>
                         <a:ext uri="{28A0092B-C50C-407E-A947-70E740481C1C}">
                           <a14:useLocalDpi xmlns:a14="http://schemas.microsoft.com/office/drawing/2010/main" val="0"/>
@@ -4902,7 +4966,7 @@
       <w:r>
         <w:t>Estrutura de Pacotes Significativos</w:t>
       </w:r>
-      <w:bookmarkEnd w:id="15"/>
+      <w:bookmarkEnd w:id="14"/>
     </w:p>
     <w:p>
       <w:pPr>
@@ -4947,12 +5011,12 @@
           <w:numId w:val="5"/>
         </w:numPr>
       </w:pPr>
-      <w:bookmarkStart w:id="16" w:name="_Toc106230849"/>
+      <w:bookmarkStart w:id="15" w:name="_Toc106230849"/>
       <w:r>
         <w:lastRenderedPageBreak/>
         <w:t>Estrutura de Classes</w:t>
       </w:r>
-      <w:bookmarkEnd w:id="16"/>
+      <w:bookmarkEnd w:id="15"/>
     </w:p>
     <w:p>
       <w:pPr>
@@ -4982,7 +5046,7 @@
                     <pic:cNvPicPr/>
                   </pic:nvPicPr>
                   <pic:blipFill>
-                    <a:blip r:embed="rId11" cstate="print">
+                    <a:blip r:embed="rId10" cstate="print">
                       <a:extLst>
                         <a:ext uri="{28A0092B-C50C-407E-A947-70E740481C1C}">
                           <a14:useLocalDpi xmlns:a14="http://schemas.microsoft.com/office/drawing/2010/main" val="0"/>
@@ -5047,12 +5111,12 @@
           <w:numId w:val="5"/>
         </w:numPr>
       </w:pPr>
-      <w:bookmarkStart w:id="17" w:name="_Toc106230850"/>
+      <w:bookmarkStart w:id="16" w:name="_Toc106230850"/>
       <w:r>
         <w:lastRenderedPageBreak/>
         <w:t>Casos de Uso</w:t>
       </w:r>
-      <w:bookmarkEnd w:id="17"/>
+      <w:bookmarkEnd w:id="16"/>
     </w:p>
     <w:p>
       <w:pPr>
@@ -5089,7 +5153,7 @@
                     <pic:cNvPicPr/>
                   </pic:nvPicPr>
                   <pic:blipFill>
-                    <a:blip r:embed="rId12">
+                    <a:blip r:embed="rId11">
                       <a:extLst>
                         <a:ext uri="{28A0092B-C50C-407E-A947-70E740481C1C}">
                           <a14:useLocalDpi xmlns:a14="http://schemas.microsoft.com/office/drawing/2010/main" val="0"/>
@@ -5156,12 +5220,12 @@
           <w:numId w:val="5"/>
         </w:numPr>
       </w:pPr>
-      <w:bookmarkStart w:id="18" w:name="_Toc106230851"/>
+      <w:bookmarkStart w:id="17" w:name="_Toc106230851"/>
       <w:r>
         <w:lastRenderedPageBreak/>
         <w:t>Visão de Classes Participantes (VCP)</w:t>
       </w:r>
-      <w:bookmarkEnd w:id="18"/>
+      <w:bookmarkEnd w:id="17"/>
     </w:p>
     <w:p>
       <w:pPr>
@@ -5217,8 +5281,8 @@
             <v:path o:extrusionok="f" gradientshapeok="t" o:connecttype="rect"/>
             <o:lock v:ext="edit" aspectratio="t"/>
           </v:shapetype>
-          <v:shape id="_x0000_s1026" type="#_x0000_t75" alt="UC1 - Autenticar-se no sistema" style="position:absolute;margin-left:102.25pt;margin-top:42.5pt;width:270.75pt;height:159.5pt;z-index:251664384;mso-wrap-edited:f;mso-width-percent:0;mso-height-percent:0;mso-position-horizontal-relative:margin;mso-position-vertical-relative:margin;mso-width-percent:0;mso-height-percent:0">
-            <v:imagedata r:id="rId13" o:title="UC1 - Autenticar-se no sistema"/>
+          <v:shape id="_x0000_s2050" type="#_x0000_t75" alt="UC1 - Autenticar-se no sistema" style="position:absolute;margin-left:102.25pt;margin-top:42.5pt;width:270.75pt;height:159.5pt;z-index:251664384;mso-wrap-edited:f;mso-width-percent:0;mso-height-percent:0;mso-position-horizontal-relative:margin;mso-position-vertical-relative:margin;mso-width-percent:0;mso-height-percent:0">
+            <v:imagedata r:id="rId12" o:title="UC1 - Autenticar-se no sistema"/>
             <w10:wrap type="square" anchorx="margin" anchory="margin"/>
           </v:shape>
         </w:pict>
@@ -5376,7 +5440,7 @@
                     </pic:cNvPicPr>
                   </pic:nvPicPr>
                   <pic:blipFill>
-                    <a:blip r:embed="rId14">
+                    <a:blip r:embed="rId13">
                       <a:extLst>
                         <a:ext uri="{28A0092B-C50C-407E-A947-70E740481C1C}">
                           <a14:useLocalDpi xmlns:a14="http://schemas.microsoft.com/office/drawing/2010/main" val="0"/>
@@ -5481,7 +5545,7 @@
                     </pic:cNvPicPr>
                   </pic:nvPicPr>
                   <pic:blipFill>
-                    <a:blip r:embed="rId15">
+                    <a:blip r:embed="rId14">
                       <a:extLst>
                         <a:ext uri="{28A0092B-C50C-407E-A947-70E740481C1C}">
                           <a14:useLocalDpi xmlns:a14="http://schemas.microsoft.com/office/drawing/2010/main" val="0"/>
@@ -5599,7 +5663,7 @@
                     </pic:cNvPicPr>
                   </pic:nvPicPr>
                   <pic:blipFill>
-                    <a:blip r:embed="rId16">
+                    <a:blip r:embed="rId15">
                       <a:extLst>
                         <a:ext uri="{28A0092B-C50C-407E-A947-70E740481C1C}">
                           <a14:useLocalDpi xmlns:a14="http://schemas.microsoft.com/office/drawing/2010/main" val="0"/>
@@ -5713,7 +5777,7 @@
                     </pic:cNvPicPr>
                   </pic:nvPicPr>
                   <pic:blipFill>
-                    <a:blip r:embed="rId17">
+                    <a:blip r:embed="rId16">
                       <a:extLst>
                         <a:ext uri="{28A0092B-C50C-407E-A947-70E740481C1C}">
                           <a14:useLocalDpi xmlns:a14="http://schemas.microsoft.com/office/drawing/2010/main" val="0"/>
@@ -5817,7 +5881,7 @@
                     </pic:cNvPicPr>
                   </pic:nvPicPr>
                   <pic:blipFill>
-                    <a:blip r:embed="rId18">
+                    <a:blip r:embed="rId17">
                       <a:extLst>
                         <a:ext uri="{28A0092B-C50C-407E-A947-70E740481C1C}">
                           <a14:useLocalDpi xmlns:a14="http://schemas.microsoft.com/office/drawing/2010/main" val="0"/>
@@ -5928,7 +5992,7 @@
                     </pic:cNvPicPr>
                   </pic:nvPicPr>
                   <pic:blipFill>
-                    <a:blip r:embed="rId19">
+                    <a:blip r:embed="rId18">
                       <a:extLst>
                         <a:ext uri="{28A0092B-C50C-407E-A947-70E740481C1C}">
                           <a14:useLocalDpi xmlns:a14="http://schemas.microsoft.com/office/drawing/2010/main" val="0"/>
@@ -6032,7 +6096,7 @@
                     </pic:cNvPicPr>
                   </pic:nvPicPr>
                   <pic:blipFill>
-                    <a:blip r:embed="rId20">
+                    <a:blip r:embed="rId19">
                       <a:extLst>
                         <a:ext uri="{28A0092B-C50C-407E-A947-70E740481C1C}">
                           <a14:useLocalDpi xmlns:a14="http://schemas.microsoft.com/office/drawing/2010/main" val="0"/>
@@ -6139,7 +6203,7 @@
                     </pic:cNvPicPr>
                   </pic:nvPicPr>
                   <pic:blipFill>
-                    <a:blip r:embed="rId21">
+                    <a:blip r:embed="rId20">
                       <a:extLst>
                         <a:ext uri="{28A0092B-C50C-407E-A947-70E740481C1C}">
                           <a14:useLocalDpi xmlns:a14="http://schemas.microsoft.com/office/drawing/2010/main" val="0"/>
@@ -6193,12 +6257,12 @@
         </w:numPr>
         <w:ind w:left="360" w:hanging="360"/>
       </w:pPr>
-      <w:bookmarkStart w:id="19" w:name="_Toc106230852"/>
+      <w:bookmarkStart w:id="18" w:name="_Toc106230852"/>
       <w:r>
         <w:lastRenderedPageBreak/>
         <w:t>Qualidade</w:t>
       </w:r>
-      <w:bookmarkEnd w:id="19"/>
+      <w:bookmarkEnd w:id="18"/>
       <w:r>
         <w:t xml:space="preserve"> </w:t>
       </w:r>
@@ -6218,8 +6282,8 @@
       </w:r>
     </w:p>
     <w:sectPr>
-      <w:headerReference w:type="default" r:id="rId22"/>
-      <w:footerReference w:type="default" r:id="rId23"/>
+      <w:headerReference w:type="default" r:id="rId21"/>
+      <w:footerReference w:type="default" r:id="rId22"/>
       <w:pgSz w:w="12240" w:h="15840"/>
       <w:pgMar w:top="1417" w:right="1440" w:bottom="1417" w:left="1440" w:header="720" w:footer="720" w:gutter="0"/>
       <w:cols w:space="720"/>
@@ -6229,7 +6293,7 @@
 </file>
 
 <file path=word/endnotes.xml><?xml version="1.0" encoding="utf-8"?>
-<w:endnotes xmlns:wpc="http://schemas.microsoft.com/office/word/2010/wordprocessingCanvas" xmlns:mc="http://schemas.openxmlformats.org/markup-compatibility/2006" xmlns:o="urn:schemas-microsoft-com:office:office" xmlns:r="http://schemas.openxmlformats.org/officeDocument/2006/relationships" xmlns:m="http://schemas.openxmlformats.org/officeDocument/2006/math" xmlns:v="urn:schemas-microsoft-com:vml" xmlns:wp14="http://schemas.microsoft.com/office/word/2010/wordprocessingDrawing" xmlns:wp="http://schemas.openxmlformats.org/drawingml/2006/wordprocessingDrawing" xmlns:w10="urn:schemas-microsoft-com:office:word" xmlns:w="http://schemas.openxmlformats.org/wordprocessingml/2006/main" xmlns:w14="http://schemas.microsoft.com/office/word/2010/wordml" xmlns:wpg="http://schemas.microsoft.com/office/word/2010/wordprocessingGroup" xmlns:wpi="http://schemas.microsoft.com/office/word/2010/wordprocessingInk" xmlns:wne="http://schemas.microsoft.com/office/word/2006/wordml" xmlns:wps="http://schemas.microsoft.com/office/word/2010/wordprocessingShape" mc:Ignorable="w14 wp14">
+<w:endnotes xmlns:wpc="http://schemas.microsoft.com/office/word/2010/wordprocessingCanvas" xmlns:cx="http://schemas.microsoft.com/office/drawing/2014/chartex" xmlns:cx1="http://schemas.microsoft.com/office/drawing/2015/9/8/chartex" xmlns:cx2="http://schemas.microsoft.com/office/drawing/2015/10/21/chartex" xmlns:cx3="http://schemas.microsoft.com/office/drawing/2016/5/9/chartex" xmlns:cx4="http://schemas.microsoft.com/office/drawing/2016/5/10/chartex" xmlns:cx5="http://schemas.microsoft.com/office/drawing/2016/5/11/chartex" xmlns:cx6="http://schemas.microsoft.com/office/drawing/2016/5/12/chartex" xmlns:cx7="http://schemas.microsoft.com/office/drawing/2016/5/13/chartex" xmlns:cx8="http://schemas.microsoft.com/office/drawing/2016/5/14/chartex" xmlns:mc="http://schemas.openxmlformats.org/markup-compatibility/2006" xmlns:aink="http://schemas.microsoft.com/office/drawing/2016/ink" xmlns:am3d="http://schemas.microsoft.com/office/drawing/2017/model3d" xmlns:o="urn:schemas-microsoft-com:office:office" xmlns:oel="http://schemas.microsoft.com/office/2019/extlst" xmlns:r="http://schemas.openxmlformats.org/officeDocument/2006/relationships" xmlns:m="http://schemas.openxmlformats.org/officeDocument/2006/math" xmlns:v="urn:schemas-microsoft-com:vml" xmlns:wp14="http://schemas.microsoft.com/office/word/2010/wordprocessingDrawing" xmlns:wp="http://schemas.openxmlformats.org/drawingml/2006/wordprocessingDrawing" xmlns:w10="urn:schemas-microsoft-com:office:word" xmlns:w="http://schemas.openxmlformats.org/wordprocessingml/2006/main" xmlns:w14="http://schemas.microsoft.com/office/word/2010/wordml" xmlns:w15="http://schemas.microsoft.com/office/word/2012/wordml" xmlns:w16cex="http://schemas.microsoft.com/office/word/2018/wordml/cex" xmlns:w16cid="http://schemas.microsoft.com/office/word/2016/wordml/cid" xmlns:w16="http://schemas.microsoft.com/office/word/2018/wordml" xmlns:w16sdtdh="http://schemas.microsoft.com/office/word/2020/wordml/sdtdatahash" xmlns:w16se="http://schemas.microsoft.com/office/word/2015/wordml/symex" xmlns:wpg="http://schemas.microsoft.com/office/word/2010/wordprocessingGroup" xmlns:wpi="http://schemas.microsoft.com/office/word/2010/wordprocessingInk" xmlns:wne="http://schemas.microsoft.com/office/word/2006/wordml" xmlns:wps="http://schemas.microsoft.com/office/word/2010/wordprocessingShape" mc:Ignorable="w14 w15 w16se w16cid w16 w16cex w16sdtdh wp14">
   <w:endnote w:type="separator" w:id="-1">
     <w:p>
       <w:r>
@@ -6248,7 +6312,7 @@
 </file>
 
 <file path=word/footer1.xml><?xml version="1.0" encoding="utf-8"?>
-<w:ftr xmlns:wpc="http://schemas.microsoft.com/office/word/2010/wordprocessingCanvas" xmlns:mc="http://schemas.openxmlformats.org/markup-compatibility/2006" xmlns:o="urn:schemas-microsoft-com:office:office" xmlns:r="http://schemas.openxmlformats.org/officeDocument/2006/relationships" xmlns:m="http://schemas.openxmlformats.org/officeDocument/2006/math" xmlns:v="urn:schemas-microsoft-com:vml" xmlns:wp14="http://schemas.microsoft.com/office/word/2010/wordprocessingDrawing" xmlns:wp="http://schemas.openxmlformats.org/drawingml/2006/wordprocessingDrawing" xmlns:w10="urn:schemas-microsoft-com:office:word" xmlns:w="http://schemas.openxmlformats.org/wordprocessingml/2006/main" xmlns:w14="http://schemas.microsoft.com/office/word/2010/wordml" xmlns:wpg="http://schemas.microsoft.com/office/word/2010/wordprocessingGroup" xmlns:wpi="http://schemas.microsoft.com/office/word/2010/wordprocessingInk" xmlns:wne="http://schemas.microsoft.com/office/word/2006/wordml" xmlns:wps="http://schemas.microsoft.com/office/word/2010/wordprocessingShape" mc:Ignorable="w14 wp14">
+<w:ftr xmlns:wpc="http://schemas.microsoft.com/office/word/2010/wordprocessingCanvas" xmlns:cx="http://schemas.microsoft.com/office/drawing/2014/chartex" xmlns:cx1="http://schemas.microsoft.com/office/drawing/2015/9/8/chartex" xmlns:cx2="http://schemas.microsoft.com/office/drawing/2015/10/21/chartex" xmlns:cx3="http://schemas.microsoft.com/office/drawing/2016/5/9/chartex" xmlns:cx4="http://schemas.microsoft.com/office/drawing/2016/5/10/chartex" xmlns:cx5="http://schemas.microsoft.com/office/drawing/2016/5/11/chartex" xmlns:cx6="http://schemas.microsoft.com/office/drawing/2016/5/12/chartex" xmlns:cx7="http://schemas.microsoft.com/office/drawing/2016/5/13/chartex" xmlns:cx8="http://schemas.microsoft.com/office/drawing/2016/5/14/chartex" xmlns:mc="http://schemas.openxmlformats.org/markup-compatibility/2006" xmlns:aink="http://schemas.microsoft.com/office/drawing/2016/ink" xmlns:am3d="http://schemas.microsoft.com/office/drawing/2017/model3d" xmlns:o="urn:schemas-microsoft-com:office:office" xmlns:oel="http://schemas.microsoft.com/office/2019/extlst" xmlns:r="http://schemas.openxmlformats.org/officeDocument/2006/relationships" xmlns:m="http://schemas.openxmlformats.org/officeDocument/2006/math" xmlns:v="urn:schemas-microsoft-com:vml" xmlns:wp14="http://schemas.microsoft.com/office/word/2010/wordprocessingDrawing" xmlns:wp="http://schemas.openxmlformats.org/drawingml/2006/wordprocessingDrawing" xmlns:w10="urn:schemas-microsoft-com:office:word" xmlns:w="http://schemas.openxmlformats.org/wordprocessingml/2006/main" xmlns:w14="http://schemas.microsoft.com/office/word/2010/wordml" xmlns:w15="http://schemas.microsoft.com/office/word/2012/wordml" xmlns:w16cex="http://schemas.microsoft.com/office/word/2018/wordml/cex" xmlns:w16cid="http://schemas.microsoft.com/office/word/2016/wordml/cid" xmlns:w16="http://schemas.microsoft.com/office/word/2018/wordml" xmlns:w16sdtdh="http://schemas.microsoft.com/office/word/2020/wordml/sdtdatahash" xmlns:w16se="http://schemas.microsoft.com/office/word/2015/wordml/symex" xmlns:wpg="http://schemas.microsoft.com/office/word/2010/wordprocessingGroup" xmlns:wpi="http://schemas.microsoft.com/office/word/2010/wordprocessingInk" xmlns:wne="http://schemas.microsoft.com/office/word/2006/wordml" xmlns:wps="http://schemas.microsoft.com/office/word/2010/wordprocessingShape" mc:Ignorable="w14 w15 w16se w16cid w16 w16cex w16sdtdh wp14">
   <w:p>
     <w:pPr>
       <w:pBdr>
@@ -6416,7 +6480,7 @@
 </file>
 
 <file path=word/footnotes.xml><?xml version="1.0" encoding="utf-8"?>
-<w:footnotes xmlns:wpc="http://schemas.microsoft.com/office/word/2010/wordprocessingCanvas" xmlns:mc="http://schemas.openxmlformats.org/markup-compatibility/2006" xmlns:o="urn:schemas-microsoft-com:office:office" xmlns:r="http://schemas.openxmlformats.org/officeDocument/2006/relationships" xmlns:m="http://schemas.openxmlformats.org/officeDocument/2006/math" xmlns:v="urn:schemas-microsoft-com:vml" xmlns:wp14="http://schemas.microsoft.com/office/word/2010/wordprocessingDrawing" xmlns:wp="http://schemas.openxmlformats.org/drawingml/2006/wordprocessingDrawing" xmlns:w10="urn:schemas-microsoft-com:office:word" xmlns:w="http://schemas.openxmlformats.org/wordprocessingml/2006/main" xmlns:w14="http://schemas.microsoft.com/office/word/2010/wordml" xmlns:wpg="http://schemas.microsoft.com/office/word/2010/wordprocessingGroup" xmlns:wpi="http://schemas.microsoft.com/office/word/2010/wordprocessingInk" xmlns:wne="http://schemas.microsoft.com/office/word/2006/wordml" xmlns:wps="http://schemas.microsoft.com/office/word/2010/wordprocessingShape" mc:Ignorable="w14 wp14">
+<w:footnotes xmlns:wpc="http://schemas.microsoft.com/office/word/2010/wordprocessingCanvas" xmlns:cx="http://schemas.microsoft.com/office/drawing/2014/chartex" xmlns:cx1="http://schemas.microsoft.com/office/drawing/2015/9/8/chartex" xmlns:cx2="http://schemas.microsoft.com/office/drawing/2015/10/21/chartex" xmlns:cx3="http://schemas.microsoft.com/office/drawing/2016/5/9/chartex" xmlns:cx4="http://schemas.microsoft.com/office/drawing/2016/5/10/chartex" xmlns:cx5="http://schemas.microsoft.com/office/drawing/2016/5/11/chartex" xmlns:cx6="http://schemas.microsoft.com/office/drawing/2016/5/12/chartex" xmlns:cx7="http://schemas.microsoft.com/office/drawing/2016/5/13/chartex" xmlns:cx8="http://schemas.microsoft.com/office/drawing/2016/5/14/chartex" xmlns:mc="http://schemas.openxmlformats.org/markup-compatibility/2006" xmlns:aink="http://schemas.microsoft.com/office/drawing/2016/ink" xmlns:am3d="http://schemas.microsoft.com/office/drawing/2017/model3d" xmlns:o="urn:schemas-microsoft-com:office:office" xmlns:oel="http://schemas.microsoft.com/office/2019/extlst" xmlns:r="http://schemas.openxmlformats.org/officeDocument/2006/relationships" xmlns:m="http://schemas.openxmlformats.org/officeDocument/2006/math" xmlns:v="urn:schemas-microsoft-com:vml" xmlns:wp14="http://schemas.microsoft.com/office/word/2010/wordprocessingDrawing" xmlns:wp="http://schemas.openxmlformats.org/drawingml/2006/wordprocessingDrawing" xmlns:w10="urn:schemas-microsoft-com:office:word" xmlns:w="http://schemas.openxmlformats.org/wordprocessingml/2006/main" xmlns:w14="http://schemas.microsoft.com/office/word/2010/wordml" xmlns:w15="http://schemas.microsoft.com/office/word/2012/wordml" xmlns:w16cex="http://schemas.microsoft.com/office/word/2018/wordml/cex" xmlns:w16cid="http://schemas.microsoft.com/office/word/2016/wordml/cid" xmlns:w16="http://schemas.microsoft.com/office/word/2018/wordml" xmlns:w16sdtdh="http://schemas.microsoft.com/office/word/2020/wordml/sdtdatahash" xmlns:w16se="http://schemas.microsoft.com/office/word/2015/wordml/symex" xmlns:wpg="http://schemas.microsoft.com/office/word/2010/wordprocessingGroup" xmlns:wpi="http://schemas.microsoft.com/office/word/2010/wordprocessingInk" xmlns:wne="http://schemas.microsoft.com/office/word/2006/wordml" xmlns:wps="http://schemas.microsoft.com/office/word/2010/wordprocessingShape" mc:Ignorable="w14 w15 w16se w16cid w16 w16cex w16sdtdh wp14">
   <w:footnote w:type="separator" w:id="-1">
     <w:p>
       <w:r>
@@ -6435,7 +6499,7 @@
 </file>
 
 <file path=word/header1.xml><?xml version="1.0" encoding="utf-8"?>
-<w:hdr xmlns:wpc="http://schemas.microsoft.com/office/word/2010/wordprocessingCanvas" xmlns:mc="http://schemas.openxmlformats.org/markup-compatibility/2006" xmlns:o="urn:schemas-microsoft-com:office:office" xmlns:r="http://schemas.openxmlformats.org/officeDocument/2006/relationships" xmlns:m="http://schemas.openxmlformats.org/officeDocument/2006/math" xmlns:v="urn:schemas-microsoft-com:vml" xmlns:wp14="http://schemas.microsoft.com/office/word/2010/wordprocessingDrawing" xmlns:wp="http://schemas.openxmlformats.org/drawingml/2006/wordprocessingDrawing" xmlns:w10="urn:schemas-microsoft-com:office:word" xmlns:w="http://schemas.openxmlformats.org/wordprocessingml/2006/main" xmlns:w14="http://schemas.microsoft.com/office/word/2010/wordml" xmlns:wpg="http://schemas.microsoft.com/office/word/2010/wordprocessingGroup" xmlns:wpi="http://schemas.microsoft.com/office/word/2010/wordprocessingInk" xmlns:wne="http://schemas.microsoft.com/office/word/2006/wordml" xmlns:wps="http://schemas.microsoft.com/office/word/2010/wordprocessingShape" mc:Ignorable="w14 wp14">
+<w:hdr xmlns:wpc="http://schemas.microsoft.com/office/word/2010/wordprocessingCanvas" xmlns:cx="http://schemas.microsoft.com/office/drawing/2014/chartex" xmlns:cx1="http://schemas.microsoft.com/office/drawing/2015/9/8/chartex" xmlns:cx2="http://schemas.microsoft.com/office/drawing/2015/10/21/chartex" xmlns:cx3="http://schemas.microsoft.com/office/drawing/2016/5/9/chartex" xmlns:cx4="http://schemas.microsoft.com/office/drawing/2016/5/10/chartex" xmlns:cx5="http://schemas.microsoft.com/office/drawing/2016/5/11/chartex" xmlns:cx6="http://schemas.microsoft.com/office/drawing/2016/5/12/chartex" xmlns:cx7="http://schemas.microsoft.com/office/drawing/2016/5/13/chartex" xmlns:cx8="http://schemas.microsoft.com/office/drawing/2016/5/14/chartex" xmlns:mc="http://schemas.openxmlformats.org/markup-compatibility/2006" xmlns:aink="http://schemas.microsoft.com/office/drawing/2016/ink" xmlns:am3d="http://schemas.microsoft.com/office/drawing/2017/model3d" xmlns:o="urn:schemas-microsoft-com:office:office" xmlns:oel="http://schemas.microsoft.com/office/2019/extlst" xmlns:r="http://schemas.openxmlformats.org/officeDocument/2006/relationships" xmlns:m="http://schemas.openxmlformats.org/officeDocument/2006/math" xmlns:v="urn:schemas-microsoft-com:vml" xmlns:wp14="http://schemas.microsoft.com/office/word/2010/wordprocessingDrawing" xmlns:wp="http://schemas.openxmlformats.org/drawingml/2006/wordprocessingDrawing" xmlns:w10="urn:schemas-microsoft-com:office:word" xmlns:w="http://schemas.openxmlformats.org/wordprocessingml/2006/main" xmlns:w14="http://schemas.microsoft.com/office/word/2010/wordml" xmlns:w15="http://schemas.microsoft.com/office/word/2012/wordml" xmlns:w16cex="http://schemas.microsoft.com/office/word/2018/wordml/cex" xmlns:w16cid="http://schemas.microsoft.com/office/word/2016/wordml/cid" xmlns:w16="http://schemas.microsoft.com/office/word/2018/wordml" xmlns:w16sdtdh="http://schemas.microsoft.com/office/word/2020/wordml/sdtdatahash" xmlns:w16se="http://schemas.microsoft.com/office/word/2015/wordml/symex" xmlns:wpg="http://schemas.microsoft.com/office/word/2010/wordprocessingGroup" xmlns:wpi="http://schemas.microsoft.com/office/word/2010/wordprocessingInk" xmlns:wne="http://schemas.microsoft.com/office/word/2006/wordml" xmlns:wps="http://schemas.microsoft.com/office/word/2010/wordprocessingShape" mc:Ignorable="w14 w15 w16se w16cid w16 w16cex w16sdtdh wp14">
   <w:p>
     <w:pPr>
       <w:rPr>
@@ -6512,7 +6576,7 @@
 </file>
 
 <file path=word/header2.xml><?xml version="1.0" encoding="utf-8"?>
-<w:hdr xmlns:wpc="http://schemas.microsoft.com/office/word/2010/wordprocessingCanvas" xmlns:mc="http://schemas.openxmlformats.org/markup-compatibility/2006" xmlns:o="urn:schemas-microsoft-com:office:office" xmlns:r="http://schemas.openxmlformats.org/officeDocument/2006/relationships" xmlns:m="http://schemas.openxmlformats.org/officeDocument/2006/math" xmlns:v="urn:schemas-microsoft-com:vml" xmlns:wp14="http://schemas.microsoft.com/office/word/2010/wordprocessingDrawing" xmlns:wp="http://schemas.openxmlformats.org/drawingml/2006/wordprocessingDrawing" xmlns:w10="urn:schemas-microsoft-com:office:word" xmlns:w="http://schemas.openxmlformats.org/wordprocessingml/2006/main" xmlns:w14="http://schemas.microsoft.com/office/word/2010/wordml" xmlns:wpg="http://schemas.microsoft.com/office/word/2010/wordprocessingGroup" xmlns:wpi="http://schemas.microsoft.com/office/word/2010/wordprocessingInk" xmlns:wne="http://schemas.microsoft.com/office/word/2006/wordml" xmlns:wps="http://schemas.microsoft.com/office/word/2010/wordprocessingShape" mc:Ignorable="w14 wp14">
+<w:hdr xmlns:wpc="http://schemas.microsoft.com/office/word/2010/wordprocessingCanvas" xmlns:cx="http://schemas.microsoft.com/office/drawing/2014/chartex" xmlns:cx1="http://schemas.microsoft.com/office/drawing/2015/9/8/chartex" xmlns:cx2="http://schemas.microsoft.com/office/drawing/2015/10/21/chartex" xmlns:cx3="http://schemas.microsoft.com/office/drawing/2016/5/9/chartex" xmlns:cx4="http://schemas.microsoft.com/office/drawing/2016/5/10/chartex" xmlns:cx5="http://schemas.microsoft.com/office/drawing/2016/5/11/chartex" xmlns:cx6="http://schemas.microsoft.com/office/drawing/2016/5/12/chartex" xmlns:cx7="http://schemas.microsoft.com/office/drawing/2016/5/13/chartex" xmlns:cx8="http://schemas.microsoft.com/office/drawing/2016/5/14/chartex" xmlns:mc="http://schemas.openxmlformats.org/markup-compatibility/2006" xmlns:aink="http://schemas.microsoft.com/office/drawing/2016/ink" xmlns:am3d="http://schemas.microsoft.com/office/drawing/2017/model3d" xmlns:o="urn:schemas-microsoft-com:office:office" xmlns:oel="http://schemas.microsoft.com/office/2019/extlst" xmlns:r="http://schemas.openxmlformats.org/officeDocument/2006/relationships" xmlns:m="http://schemas.openxmlformats.org/officeDocument/2006/math" xmlns:v="urn:schemas-microsoft-com:vml" xmlns:wp14="http://schemas.microsoft.com/office/word/2010/wordprocessingDrawing" xmlns:wp="http://schemas.openxmlformats.org/drawingml/2006/wordprocessingDrawing" xmlns:w10="urn:schemas-microsoft-com:office:word" xmlns:w="http://schemas.openxmlformats.org/wordprocessingml/2006/main" xmlns:w14="http://schemas.microsoft.com/office/word/2010/wordml" xmlns:w15="http://schemas.microsoft.com/office/word/2012/wordml" xmlns:w16cex="http://schemas.microsoft.com/office/word/2018/wordml/cex" xmlns:w16cid="http://schemas.microsoft.com/office/word/2016/wordml/cid" xmlns:w16="http://schemas.microsoft.com/office/word/2018/wordml" xmlns:w16sdtdh="http://schemas.microsoft.com/office/word/2020/wordml/sdtdatahash" xmlns:w16se="http://schemas.microsoft.com/office/word/2015/wordml/symex" xmlns:wpg="http://schemas.microsoft.com/office/word/2010/wordprocessingGroup" xmlns:wpi="http://schemas.microsoft.com/office/word/2010/wordprocessingInk" xmlns:wne="http://schemas.microsoft.com/office/word/2006/wordml" xmlns:wps="http://schemas.microsoft.com/office/word/2010/wordprocessingShape" mc:Ignorable="w14 w15 w16se w16cid w16 w16cex w16sdtdh wp14">
   <w:p>
     <w:pPr>
       <w:pBdr>
@@ -6592,7 +6656,7 @@
             <w:t>:           &lt;1.</w:t>
           </w:r>
           <w:r>
-            <w:t>8</w:t>
+            <w:t>9</w:t>
           </w:r>
           <w:r>
             <w:t>&gt;</w:t>
@@ -6632,7 +6696,7 @@
             <w:t xml:space="preserve">  Date: </w:t>
           </w:r>
           <w:r>
-            <w:t>06</w:t>
+            <w:t>13</w:t>
           </w:r>
           <w:r>
             <w:t>/</w:t>
@@ -6691,8 +6755,8 @@
 </file>
 
 <file path=word/numbering.xml><?xml version="1.0" encoding="utf-8"?>
-<w:numbering xmlns:wpc="http://schemas.microsoft.com/office/word/2010/wordprocessingCanvas" xmlns:mc="http://schemas.openxmlformats.org/markup-compatibility/2006" xmlns:o="urn:schemas-microsoft-com:office:office" xmlns:r="http://schemas.openxmlformats.org/officeDocument/2006/relationships" xmlns:m="http://schemas.openxmlformats.org/officeDocument/2006/math" xmlns:v="urn:schemas-microsoft-com:vml" xmlns:wp14="http://schemas.microsoft.com/office/word/2010/wordprocessingDrawing" xmlns:wp="http://schemas.openxmlformats.org/drawingml/2006/wordprocessingDrawing" xmlns:w10="urn:schemas-microsoft-com:office:word" xmlns:w="http://schemas.openxmlformats.org/wordprocessingml/2006/main" xmlns:w14="http://schemas.microsoft.com/office/word/2010/wordml" xmlns:wpg="http://schemas.microsoft.com/office/word/2010/wordprocessingGroup" xmlns:wpi="http://schemas.microsoft.com/office/word/2010/wordprocessingInk" xmlns:wne="http://schemas.microsoft.com/office/word/2006/wordml" xmlns:wps="http://schemas.microsoft.com/office/word/2010/wordprocessingShape" mc:Ignorable="w14 wp14">
-  <w:abstractNum w:abstractNumId="0">
+<w:numbering xmlns:wpc="http://schemas.microsoft.com/office/word/2010/wordprocessingCanvas" xmlns:cx="http://schemas.microsoft.com/office/drawing/2014/chartex" xmlns:cx1="http://schemas.microsoft.com/office/drawing/2015/9/8/chartex" xmlns:cx2="http://schemas.microsoft.com/office/drawing/2015/10/21/chartex" xmlns:cx3="http://schemas.microsoft.com/office/drawing/2016/5/9/chartex" xmlns:cx4="http://schemas.microsoft.com/office/drawing/2016/5/10/chartex" xmlns:cx5="http://schemas.microsoft.com/office/drawing/2016/5/11/chartex" xmlns:cx6="http://schemas.microsoft.com/office/drawing/2016/5/12/chartex" xmlns:cx7="http://schemas.microsoft.com/office/drawing/2016/5/13/chartex" xmlns:cx8="http://schemas.microsoft.com/office/drawing/2016/5/14/chartex" xmlns:mc="http://schemas.openxmlformats.org/markup-compatibility/2006" xmlns:aink="http://schemas.microsoft.com/office/drawing/2016/ink" xmlns:am3d="http://schemas.microsoft.com/office/drawing/2017/model3d" xmlns:o="urn:schemas-microsoft-com:office:office" xmlns:oel="http://schemas.microsoft.com/office/2019/extlst" xmlns:r="http://schemas.openxmlformats.org/officeDocument/2006/relationships" xmlns:m="http://schemas.openxmlformats.org/officeDocument/2006/math" xmlns:v="urn:schemas-microsoft-com:vml" xmlns:wp14="http://schemas.microsoft.com/office/word/2010/wordprocessingDrawing" xmlns:wp="http://schemas.openxmlformats.org/drawingml/2006/wordprocessingDrawing" xmlns:w10="urn:schemas-microsoft-com:office:word" xmlns:w="http://schemas.openxmlformats.org/wordprocessingml/2006/main" xmlns:w14="http://schemas.microsoft.com/office/word/2010/wordml" xmlns:w15="http://schemas.microsoft.com/office/word/2012/wordml" xmlns:w16cex="http://schemas.microsoft.com/office/word/2018/wordml/cex" xmlns:w16cid="http://schemas.microsoft.com/office/word/2016/wordml/cid" xmlns:w16="http://schemas.microsoft.com/office/word/2018/wordml" xmlns:w16sdtdh="http://schemas.microsoft.com/office/word/2020/wordml/sdtdatahash" xmlns:w16se="http://schemas.microsoft.com/office/word/2015/wordml/symex" xmlns:wpg="http://schemas.microsoft.com/office/word/2010/wordprocessingGroup" xmlns:wpi="http://schemas.microsoft.com/office/word/2010/wordprocessingInk" xmlns:wne="http://schemas.microsoft.com/office/word/2006/wordml" xmlns:wps="http://schemas.microsoft.com/office/word/2010/wordprocessingShape" mc:Ignorable="w14 w15 w16se w16cid w16 w16cex w16sdtdh wp14">
+  <w:abstractNum w:abstractNumId="0" w15:restartNumberingAfterBreak="0">
     <w:nsid w:val="095D56D3"/>
     <w:multiLevelType w:val="multilevel"/>
     <w:tmpl w:val="4B8EFE9A"/>
@@ -6805,7 +6869,7 @@
       </w:rPr>
     </w:lvl>
   </w:abstractNum>
-  <w:abstractNum w:abstractNumId="1">
+  <w:abstractNum w:abstractNumId="1" w15:restartNumberingAfterBreak="0">
     <w:nsid w:val="0E980B7B"/>
     <w:multiLevelType w:val="multilevel"/>
     <w:tmpl w:val="3E686784"/>
@@ -6918,7 +6982,7 @@
       </w:rPr>
     </w:lvl>
   </w:abstractNum>
-  <w:abstractNum w:abstractNumId="2">
+  <w:abstractNum w:abstractNumId="2" w15:restartNumberingAfterBreak="0">
     <w:nsid w:val="126266EB"/>
     <w:multiLevelType w:val="hybridMultilevel"/>
     <w:tmpl w:val="155A9D42"/>
@@ -7031,7 +7095,7 @@
       </w:rPr>
     </w:lvl>
   </w:abstractNum>
-  <w:abstractNum w:abstractNumId="3">
+  <w:abstractNum w:abstractNumId="3" w15:restartNumberingAfterBreak="0">
     <w:nsid w:val="256543CD"/>
     <w:multiLevelType w:val="multilevel"/>
     <w:tmpl w:val="A154A438"/>
@@ -7117,7 +7181,7 @@
       </w:pPr>
     </w:lvl>
   </w:abstractNum>
-  <w:abstractNum w:abstractNumId="4">
+  <w:abstractNum w:abstractNumId="4" w15:restartNumberingAfterBreak="0">
     <w:nsid w:val="45D427DB"/>
     <w:multiLevelType w:val="multilevel"/>
     <w:tmpl w:val="6608D2A2"/>
@@ -7230,7 +7294,7 @@
       </w:rPr>
     </w:lvl>
   </w:abstractNum>
-  <w:abstractNum w:abstractNumId="5">
+  <w:abstractNum w:abstractNumId="5" w15:restartNumberingAfterBreak="0">
     <w:nsid w:val="788E2422"/>
     <w:multiLevelType w:val="multilevel"/>
     <w:tmpl w:val="DA020ED4"/>
@@ -7344,29 +7408,29 @@
       </w:rPr>
     </w:lvl>
   </w:abstractNum>
-  <w:num w:numId="1">
+  <w:num w:numId="1" w16cid:durableId="406348960">
     <w:abstractNumId w:val="0"/>
   </w:num>
-  <w:num w:numId="2">
+  <w:num w:numId="2" w16cid:durableId="1860000280">
     <w:abstractNumId w:val="5"/>
   </w:num>
-  <w:num w:numId="3">
+  <w:num w:numId="3" w16cid:durableId="1165629389">
     <w:abstractNumId w:val="1"/>
   </w:num>
-  <w:num w:numId="4">
+  <w:num w:numId="4" w16cid:durableId="88232404">
     <w:abstractNumId w:val="4"/>
   </w:num>
-  <w:num w:numId="5">
+  <w:num w:numId="5" w16cid:durableId="1222057080">
     <w:abstractNumId w:val="3"/>
   </w:num>
-  <w:num w:numId="6">
+  <w:num w:numId="6" w16cid:durableId="487016850">
     <w:abstractNumId w:val="2"/>
   </w:num>
 </w:numbering>
 </file>
 
 <file path=word/styles.xml><?xml version="1.0" encoding="utf-8"?>
-<w:styles xmlns:mc="http://schemas.openxmlformats.org/markup-compatibility/2006" xmlns:r="http://schemas.openxmlformats.org/officeDocument/2006/relationships" xmlns:w="http://schemas.openxmlformats.org/wordprocessingml/2006/main" xmlns:w14="http://schemas.microsoft.com/office/word/2010/wordml" mc:Ignorable="w14">
+<w:styles xmlns:mc="http://schemas.openxmlformats.org/markup-compatibility/2006" xmlns:r="http://schemas.openxmlformats.org/officeDocument/2006/relationships" xmlns:w="http://schemas.openxmlformats.org/wordprocessingml/2006/main" xmlns:w14="http://schemas.microsoft.com/office/word/2010/wordml" xmlns:w15="http://schemas.microsoft.com/office/word/2012/wordml" xmlns:w16cex="http://schemas.microsoft.com/office/word/2018/wordml/cex" xmlns:w16cid="http://schemas.microsoft.com/office/word/2016/wordml/cid" xmlns:w16="http://schemas.microsoft.com/office/word/2018/wordml" xmlns:w16sdtdh="http://schemas.microsoft.com/office/word/2020/wordml/sdtdatahash" xmlns:w16se="http://schemas.microsoft.com/office/word/2015/wordml/symex" mc:Ignorable="w14 w15 w16se w16cid w16 w16cex w16sdtdh">
   <w:docDefaults>
     <w:rPrDefault>
       <w:rPr>
@@ -7380,144 +7444,383 @@
       </w:pPr>
     </w:pPrDefault>
   </w:docDefaults>
-  <w:latentStyles w:defLockedState="0" w:defUIPriority="99" w:defSemiHidden="1" w:defUnhideWhenUsed="1" w:defQFormat="0" w:count="267">
-    <w:lsdException w:name="Normal" w:semiHidden="0" w:uiPriority="0" w:unhideWhenUsed="0" w:qFormat="1"/>
-    <w:lsdException w:name="heading 1" w:semiHidden="0" w:uiPriority="9" w:unhideWhenUsed="0" w:qFormat="1"/>
-    <w:lsdException w:name="heading 2" w:uiPriority="9" w:qFormat="1"/>
-    <w:lsdException w:name="heading 3" w:uiPriority="9" w:qFormat="1"/>
-    <w:lsdException w:name="heading 4" w:uiPriority="9" w:qFormat="1"/>
-    <w:lsdException w:name="heading 5" w:uiPriority="9" w:qFormat="1"/>
-    <w:lsdException w:name="heading 6" w:uiPriority="9" w:qFormat="1"/>
-    <w:lsdException w:name="heading 7" w:uiPriority="9" w:qFormat="1"/>
-    <w:lsdException w:name="heading 8" w:uiPriority="9" w:qFormat="1"/>
-    <w:lsdException w:name="heading 9" w:uiPriority="9" w:qFormat="1"/>
-    <w:lsdException w:name="toc 1" w:uiPriority="39"/>
-    <w:lsdException w:name="toc 2" w:uiPriority="39"/>
-    <w:lsdException w:name="toc 3" w:uiPriority="39"/>
-    <w:lsdException w:name="toc 4" w:uiPriority="39"/>
-    <w:lsdException w:name="toc 5" w:uiPriority="39"/>
-    <w:lsdException w:name="toc 6" w:uiPriority="39"/>
-    <w:lsdException w:name="toc 7" w:uiPriority="39"/>
-    <w:lsdException w:name="toc 8" w:uiPriority="39"/>
-    <w:lsdException w:name="toc 9" w:uiPriority="39"/>
-    <w:lsdException w:name="caption" w:uiPriority="35" w:qFormat="1"/>
-    <w:lsdException w:name="Title" w:semiHidden="0" w:uiPriority="10" w:unhideWhenUsed="0" w:qFormat="1"/>
-    <w:lsdException w:name="Default Paragraph Font" w:uiPriority="1"/>
-    <w:lsdException w:name="Subtitle" w:semiHidden="0" w:uiPriority="11" w:unhideWhenUsed="0" w:qFormat="1"/>
-    <w:lsdException w:name="Strong" w:semiHidden="0" w:uiPriority="22" w:unhideWhenUsed="0" w:qFormat="1"/>
-    <w:lsdException w:name="Emphasis" w:semiHidden="0" w:uiPriority="20" w:unhideWhenUsed="0" w:qFormat="1"/>
-    <w:lsdException w:name="Table Grid" w:uiPriority="39"/>
-    <w:lsdException w:name="Placeholder Text" w:unhideWhenUsed="0"/>
-    <w:lsdException w:name="No Spacing" w:semiHidden="0" w:uiPriority="1" w:unhideWhenUsed="0" w:qFormat="1"/>
-    <w:lsdException w:name="Light Shading" w:semiHidden="0" w:uiPriority="60" w:unhideWhenUsed="0"/>
-    <w:lsdException w:name="Light List" w:semiHidden="0" w:uiPriority="61" w:unhideWhenUsed="0"/>
-    <w:lsdException w:name="Light Grid" w:semiHidden="0" w:uiPriority="62" w:unhideWhenUsed="0"/>
-    <w:lsdException w:name="Medium Shading 1" w:semiHidden="0" w:uiPriority="63" w:unhideWhenUsed="0"/>
-    <w:lsdException w:name="Medium Shading 2" w:semiHidden="0" w:uiPriority="64" w:unhideWhenUsed="0"/>
-    <w:lsdException w:name="Medium List 1" w:semiHidden="0" w:uiPriority="65" w:unhideWhenUsed="0"/>
-    <w:lsdException w:name="Medium List 2" w:semiHidden="0" w:uiPriority="66" w:unhideWhenUsed="0"/>
-    <w:lsdException w:name="Medium Grid 1" w:semiHidden="0" w:uiPriority="67" w:unhideWhenUsed="0"/>
-    <w:lsdException w:name="Medium Grid 2" w:semiHidden="0" w:uiPriority="68" w:unhideWhenUsed="0"/>
-    <w:lsdException w:name="Medium Grid 3" w:semiHidden="0" w:uiPriority="69" w:unhideWhenUsed="0"/>
-    <w:lsdException w:name="Dark List" w:semiHidden="0" w:uiPriority="70" w:unhideWhenUsed="0"/>
-    <w:lsdException w:name="Colorful Shading" w:semiHidden="0" w:uiPriority="71" w:unhideWhenUsed="0"/>
-    <w:lsdException w:name="Colorful List" w:semiHidden="0" w:uiPriority="72" w:unhideWhenUsed="0"/>
-    <w:lsdException w:name="Colorful Grid" w:semiHidden="0" w:uiPriority="73" w:unhideWhenUsed="0"/>
-    <w:lsdException w:name="Light Shading Accent 1" w:semiHidden="0" w:uiPriority="60" w:unhideWhenUsed="0"/>
-    <w:lsdException w:name="Light List Accent 1" w:semiHidden="0" w:uiPriority="61" w:unhideWhenUsed="0"/>
-    <w:lsdException w:name="Light Grid Accent 1" w:semiHidden="0" w:uiPriority="62" w:unhideWhenUsed="0"/>
-    <w:lsdException w:name="Medium Shading 1 Accent 1" w:semiHidden="0" w:uiPriority="63" w:unhideWhenUsed="0"/>
-    <w:lsdException w:name="Medium Shading 2 Accent 1" w:semiHidden="0" w:uiPriority="64" w:unhideWhenUsed="0"/>
-    <w:lsdException w:name="Medium List 1 Accent 1" w:semiHidden="0" w:uiPriority="65" w:unhideWhenUsed="0"/>
-    <w:lsdException w:name="Revision" w:unhideWhenUsed="0"/>
-    <w:lsdException w:name="List Paragraph" w:semiHidden="0" w:uiPriority="34" w:unhideWhenUsed="0" w:qFormat="1"/>
-    <w:lsdException w:name="Quote" w:semiHidden="0" w:uiPriority="29" w:unhideWhenUsed="0" w:qFormat="1"/>
-    <w:lsdException w:name="Intense Quote" w:semiHidden="0" w:uiPriority="30" w:unhideWhenUsed="0" w:qFormat="1"/>
-    <w:lsdException w:name="Medium List 2 Accent 1" w:semiHidden="0" w:uiPriority="66" w:unhideWhenUsed="0"/>
-    <w:lsdException w:name="Medium Grid 1 Accent 1" w:semiHidden="0" w:uiPriority="67" w:unhideWhenUsed="0"/>
-    <w:lsdException w:name="Medium Grid 2 Accent 1" w:semiHidden="0" w:uiPriority="68" w:unhideWhenUsed="0"/>
-    <w:lsdException w:name="Medium Grid 3 Accent 1" w:semiHidden="0" w:uiPriority="69" w:unhideWhenUsed="0"/>
-    <w:lsdException w:name="Dark List Accent 1" w:semiHidden="0" w:uiPriority="70" w:unhideWhenUsed="0"/>
-    <w:lsdException w:name="Colorful Shading Accent 1" w:semiHidden="0" w:uiPriority="71" w:unhideWhenUsed="0"/>
-    <w:lsdException w:name="Colorful List Accent 1" w:semiHidden="0" w:uiPriority="72" w:unhideWhenUsed="0"/>
-    <w:lsdException w:name="Colorful Grid Accent 1" w:semiHidden="0" w:uiPriority="73" w:unhideWhenUsed="0"/>
-    <w:lsdException w:name="Light Shading Accent 2" w:semiHidden="0" w:uiPriority="60" w:unhideWhenUsed="0"/>
-    <w:lsdException w:name="Light List Accent 2" w:semiHidden="0" w:uiPriority="61" w:unhideWhenUsed="0"/>
-    <w:lsdException w:name="Light Grid Accent 2" w:semiHidden="0" w:uiPriority="62" w:unhideWhenUsed="0"/>
-    <w:lsdException w:name="Medium Shading 1 Accent 2" w:semiHidden="0" w:uiPriority="63" w:unhideWhenUsed="0"/>
-    <w:lsdException w:name="Medium Shading 2 Accent 2" w:semiHidden="0" w:uiPriority="64" w:unhideWhenUsed="0"/>
-    <w:lsdException w:name="Medium List 1 Accent 2" w:semiHidden="0" w:uiPriority="65" w:unhideWhenUsed="0"/>
-    <w:lsdException w:name="Medium List 2 Accent 2" w:semiHidden="0" w:uiPriority="66" w:unhideWhenUsed="0"/>
-    <w:lsdException w:name="Medium Grid 1 Accent 2" w:semiHidden="0" w:uiPriority="67" w:unhideWhenUsed="0"/>
-    <w:lsdException w:name="Medium Grid 2 Accent 2" w:semiHidden="0" w:uiPriority="68" w:unhideWhenUsed="0"/>
-    <w:lsdException w:name="Medium Grid 3 Accent 2" w:semiHidden="0" w:uiPriority="69" w:unhideWhenUsed="0"/>
-    <w:lsdException w:name="Dark List Accent 2" w:semiHidden="0" w:uiPriority="70" w:unhideWhenUsed="0"/>
-    <w:lsdException w:name="Colorful Shading Accent 2" w:semiHidden="0" w:uiPriority="71" w:unhideWhenUsed="0"/>
-    <w:lsdException w:name="Colorful List Accent 2" w:semiHidden="0" w:uiPriority="72" w:unhideWhenUsed="0"/>
-    <w:lsdException w:name="Colorful Grid Accent 2" w:semiHidden="0" w:uiPriority="73" w:unhideWhenUsed="0"/>
-    <w:lsdException w:name="Light Shading Accent 3" w:semiHidden="0" w:uiPriority="60" w:unhideWhenUsed="0"/>
-    <w:lsdException w:name="Light List Accent 3" w:semiHidden="0" w:uiPriority="61" w:unhideWhenUsed="0"/>
-    <w:lsdException w:name="Light Grid Accent 3" w:semiHidden="0" w:uiPriority="62" w:unhideWhenUsed="0"/>
-    <w:lsdException w:name="Medium Shading 1 Accent 3" w:semiHidden="0" w:uiPriority="63" w:unhideWhenUsed="0"/>
-    <w:lsdException w:name="Medium Shading 2 Accent 3" w:semiHidden="0" w:uiPriority="64" w:unhideWhenUsed="0"/>
-    <w:lsdException w:name="Medium List 1 Accent 3" w:semiHidden="0" w:uiPriority="65" w:unhideWhenUsed="0"/>
-    <w:lsdException w:name="Medium List 2 Accent 3" w:semiHidden="0" w:uiPriority="66" w:unhideWhenUsed="0"/>
-    <w:lsdException w:name="Medium Grid 1 Accent 3" w:semiHidden="0" w:uiPriority="67" w:unhideWhenUsed="0"/>
-    <w:lsdException w:name="Medium Grid 2 Accent 3" w:semiHidden="0" w:uiPriority="68" w:unhideWhenUsed="0"/>
-    <w:lsdException w:name="Medium Grid 3 Accent 3" w:semiHidden="0" w:uiPriority="69" w:unhideWhenUsed="0"/>
-    <w:lsdException w:name="Dark List Accent 3" w:semiHidden="0" w:uiPriority="70" w:unhideWhenUsed="0"/>
-    <w:lsdException w:name="Colorful Shading Accent 3" w:semiHidden="0" w:uiPriority="71" w:unhideWhenUsed="0"/>
-    <w:lsdException w:name="Colorful List Accent 3" w:semiHidden="0" w:uiPriority="72" w:unhideWhenUsed="0"/>
-    <w:lsdException w:name="Colorful Grid Accent 3" w:semiHidden="0" w:uiPriority="73" w:unhideWhenUsed="0"/>
-    <w:lsdException w:name="Light Shading Accent 4" w:semiHidden="0" w:uiPriority="60" w:unhideWhenUsed="0"/>
-    <w:lsdException w:name="Light List Accent 4" w:semiHidden="0" w:uiPriority="61" w:unhideWhenUsed="0"/>
-    <w:lsdException w:name="Light Grid Accent 4" w:semiHidden="0" w:uiPriority="62" w:unhideWhenUsed="0"/>
-    <w:lsdException w:name="Medium Shading 1 Accent 4" w:semiHidden="0" w:uiPriority="63" w:unhideWhenUsed="0"/>
-    <w:lsdException w:name="Medium Shading 2 Accent 4" w:semiHidden="0" w:uiPriority="64" w:unhideWhenUsed="0"/>
-    <w:lsdException w:name="Medium List 1 Accent 4" w:semiHidden="0" w:uiPriority="65" w:unhideWhenUsed="0"/>
-    <w:lsdException w:name="Medium List 2 Accent 4" w:semiHidden="0" w:uiPriority="66" w:unhideWhenUsed="0"/>
-    <w:lsdException w:name="Medium Grid 1 Accent 4" w:semiHidden="0" w:uiPriority="67" w:unhideWhenUsed="0"/>
-    <w:lsdException w:name="Medium Grid 2 Accent 4" w:semiHidden="0" w:uiPriority="68" w:unhideWhenUsed="0"/>
-    <w:lsdException w:name="Medium Grid 3 Accent 4" w:semiHidden="0" w:uiPriority="69" w:unhideWhenUsed="0"/>
-    <w:lsdException w:name="Dark List Accent 4" w:semiHidden="0" w:uiPriority="70" w:unhideWhenUsed="0"/>
-    <w:lsdException w:name="Colorful Shading Accent 4" w:semiHidden="0" w:uiPriority="71" w:unhideWhenUsed="0"/>
-    <w:lsdException w:name="Colorful List Accent 4" w:semiHidden="0" w:uiPriority="72" w:unhideWhenUsed="0"/>
-    <w:lsdException w:name="Colorful Grid Accent 4" w:semiHidden="0" w:uiPriority="73" w:unhideWhenUsed="0"/>
-    <w:lsdException w:name="Light Shading Accent 5" w:semiHidden="0" w:uiPriority="60" w:unhideWhenUsed="0"/>
-    <w:lsdException w:name="Light List Accent 5" w:semiHidden="0" w:uiPriority="61" w:unhideWhenUsed="0"/>
-    <w:lsdException w:name="Light Grid Accent 5" w:semiHidden="0" w:uiPriority="62" w:unhideWhenUsed="0"/>
-    <w:lsdException w:name="Medium Shading 1 Accent 5" w:semiHidden="0" w:uiPriority="63" w:unhideWhenUsed="0"/>
-    <w:lsdException w:name="Medium Shading 2 Accent 5" w:semiHidden="0" w:uiPriority="64" w:unhideWhenUsed="0"/>
-    <w:lsdException w:name="Medium List 1 Accent 5" w:semiHidden="0" w:uiPriority="65" w:unhideWhenUsed="0"/>
-    <w:lsdException w:name="Medium List 2 Accent 5" w:semiHidden="0" w:uiPriority="66" w:unhideWhenUsed="0"/>
-    <w:lsdException w:name="Medium Grid 1 Accent 5" w:semiHidden="0" w:uiPriority="67" w:unhideWhenUsed="0"/>
-    <w:lsdException w:name="Medium Grid 2 Accent 5" w:semiHidden="0" w:uiPriority="68" w:unhideWhenUsed="0"/>
-    <w:lsdException w:name="Medium Grid 3 Accent 5" w:semiHidden="0" w:uiPriority="69" w:unhideWhenUsed="0"/>
-    <w:lsdException w:name="Dark List Accent 5" w:semiHidden="0" w:uiPriority="70" w:unhideWhenUsed="0"/>
-    <w:lsdException w:name="Colorful Shading Accent 5" w:semiHidden="0" w:uiPriority="71" w:unhideWhenUsed="0"/>
-    <w:lsdException w:name="Colorful List Accent 5" w:semiHidden="0" w:uiPriority="72" w:unhideWhenUsed="0"/>
-    <w:lsdException w:name="Colorful Grid Accent 5" w:semiHidden="0" w:uiPriority="73" w:unhideWhenUsed="0"/>
-    <w:lsdException w:name="Light Shading Accent 6" w:semiHidden="0" w:uiPriority="60" w:unhideWhenUsed="0"/>
-    <w:lsdException w:name="Light List Accent 6" w:semiHidden="0" w:uiPriority="61" w:unhideWhenUsed="0"/>
-    <w:lsdException w:name="Light Grid Accent 6" w:semiHidden="0" w:uiPriority="62" w:unhideWhenUsed="0"/>
-    <w:lsdException w:name="Medium Shading 1 Accent 6" w:semiHidden="0" w:uiPriority="63" w:unhideWhenUsed="0"/>
-    <w:lsdException w:name="Medium Shading 2 Accent 6" w:semiHidden="0" w:uiPriority="64" w:unhideWhenUsed="0"/>
-    <w:lsdException w:name="Medium List 1 Accent 6" w:semiHidden="0" w:uiPriority="65" w:unhideWhenUsed="0"/>
-    <w:lsdException w:name="Medium List 2 Accent 6" w:semiHidden="0" w:uiPriority="66" w:unhideWhenUsed="0"/>
-    <w:lsdException w:name="Medium Grid 1 Accent 6" w:semiHidden="0" w:uiPriority="67" w:unhideWhenUsed="0"/>
-    <w:lsdException w:name="Medium Grid 2 Accent 6" w:semiHidden="0" w:uiPriority="68" w:unhideWhenUsed="0"/>
-    <w:lsdException w:name="Medium Grid 3 Accent 6" w:semiHidden="0" w:uiPriority="69" w:unhideWhenUsed="0"/>
-    <w:lsdException w:name="Dark List Accent 6" w:semiHidden="0" w:uiPriority="70" w:unhideWhenUsed="0"/>
-    <w:lsdException w:name="Colorful Shading Accent 6" w:semiHidden="0" w:uiPriority="71" w:unhideWhenUsed="0"/>
-    <w:lsdException w:name="Colorful List Accent 6" w:semiHidden="0" w:uiPriority="72" w:unhideWhenUsed="0"/>
-    <w:lsdException w:name="Colorful Grid Accent 6" w:semiHidden="0" w:uiPriority="73" w:unhideWhenUsed="0"/>
-    <w:lsdException w:name="Subtle Emphasis" w:semiHidden="0" w:uiPriority="19" w:unhideWhenUsed="0" w:qFormat="1"/>
-    <w:lsdException w:name="Intense Emphasis" w:semiHidden="0" w:uiPriority="21" w:unhideWhenUsed="0" w:qFormat="1"/>
-    <w:lsdException w:name="Subtle Reference" w:semiHidden="0" w:uiPriority="31" w:unhideWhenUsed="0" w:qFormat="1"/>
-    <w:lsdException w:name="Intense Reference" w:semiHidden="0" w:uiPriority="32" w:unhideWhenUsed="0" w:qFormat="1"/>
-    <w:lsdException w:name="Book Title" w:semiHidden="0" w:uiPriority="33" w:unhideWhenUsed="0" w:qFormat="1"/>
-    <w:lsdException w:name="Bibliography" w:uiPriority="37"/>
-    <w:lsdException w:name="TOC Heading" w:uiPriority="39" w:qFormat="1"/>
+  <w:latentStyles w:defLockedState="0" w:defUIPriority="99" w:defSemiHidden="0" w:defUnhideWhenUsed="0" w:defQFormat="0" w:count="376">
+    <w:lsdException w:name="Normal" w:uiPriority="0" w:qFormat="1"/>
+    <w:lsdException w:name="heading 1" w:uiPriority="9" w:qFormat="1"/>
+    <w:lsdException w:name="heading 2" w:semiHidden="1" w:uiPriority="9" w:unhideWhenUsed="1" w:qFormat="1"/>
+    <w:lsdException w:name="heading 3" w:semiHidden="1" w:uiPriority="9" w:unhideWhenUsed="1" w:qFormat="1"/>
+    <w:lsdException w:name="heading 4" w:semiHidden="1" w:uiPriority="9" w:unhideWhenUsed="1" w:qFormat="1"/>
+    <w:lsdException w:name="heading 5" w:semiHidden="1" w:uiPriority="9" w:unhideWhenUsed="1" w:qFormat="1"/>
+    <w:lsdException w:name="heading 6" w:semiHidden="1" w:uiPriority="9" w:unhideWhenUsed="1" w:qFormat="1"/>
+    <w:lsdException w:name="heading 7" w:semiHidden="1" w:uiPriority="9" w:unhideWhenUsed="1" w:qFormat="1"/>
+    <w:lsdException w:name="heading 8" w:semiHidden="1" w:uiPriority="9" w:unhideWhenUsed="1" w:qFormat="1"/>
+    <w:lsdException w:name="heading 9" w:semiHidden="1" w:uiPriority="9" w:unhideWhenUsed="1" w:qFormat="1"/>
+    <w:lsdException w:name="index 1" w:semiHidden="1" w:unhideWhenUsed="1"/>
+    <w:lsdException w:name="index 2" w:semiHidden="1" w:unhideWhenUsed="1"/>
+    <w:lsdException w:name="index 3" w:semiHidden="1" w:unhideWhenUsed="1"/>
+    <w:lsdException w:name="index 4" w:semiHidden="1" w:unhideWhenUsed="1"/>
+    <w:lsdException w:name="index 5" w:semiHidden="1" w:unhideWhenUsed="1"/>
+    <w:lsdException w:name="index 6" w:semiHidden="1" w:unhideWhenUsed="1"/>
+    <w:lsdException w:name="index 7" w:semiHidden="1" w:unhideWhenUsed="1"/>
+    <w:lsdException w:name="index 8" w:semiHidden="1" w:unhideWhenUsed="1"/>
+    <w:lsdException w:name="index 9" w:semiHidden="1" w:unhideWhenUsed="1"/>
+    <w:lsdException w:name="toc 1" w:semiHidden="1" w:uiPriority="39" w:unhideWhenUsed="1"/>
+    <w:lsdException w:name="toc 2" w:semiHidden="1" w:uiPriority="39" w:unhideWhenUsed="1"/>
+    <w:lsdException w:name="toc 3" w:semiHidden="1" w:uiPriority="39" w:unhideWhenUsed="1"/>
+    <w:lsdException w:name="toc 4" w:semiHidden="1" w:uiPriority="39" w:unhideWhenUsed="1"/>
+    <w:lsdException w:name="toc 5" w:semiHidden="1" w:uiPriority="39" w:unhideWhenUsed="1"/>
+    <w:lsdException w:name="toc 6" w:semiHidden="1" w:uiPriority="39" w:unhideWhenUsed="1"/>
+    <w:lsdException w:name="toc 7" w:semiHidden="1" w:uiPriority="39" w:unhideWhenUsed="1"/>
+    <w:lsdException w:name="toc 8" w:semiHidden="1" w:uiPriority="39" w:unhideWhenUsed="1"/>
+    <w:lsdException w:name="toc 9" w:semiHidden="1" w:uiPriority="39" w:unhideWhenUsed="1"/>
+    <w:lsdException w:name="Normal Indent" w:semiHidden="1" w:unhideWhenUsed="1"/>
+    <w:lsdException w:name="footnote text" w:semiHidden="1" w:unhideWhenUsed="1"/>
+    <w:lsdException w:name="annotation text" w:semiHidden="1" w:unhideWhenUsed="1"/>
+    <w:lsdException w:name="header" w:semiHidden="1" w:unhideWhenUsed="1"/>
+    <w:lsdException w:name="footer" w:semiHidden="1" w:unhideWhenUsed="1"/>
+    <w:lsdException w:name="index heading" w:semiHidden="1" w:unhideWhenUsed="1"/>
+    <w:lsdException w:name="caption" w:semiHidden="1" w:uiPriority="35" w:unhideWhenUsed="1" w:qFormat="1"/>
+    <w:lsdException w:name="table of figures" w:semiHidden="1" w:unhideWhenUsed="1"/>
+    <w:lsdException w:name="envelope address" w:semiHidden="1" w:unhideWhenUsed="1"/>
+    <w:lsdException w:name="envelope return" w:semiHidden="1" w:unhideWhenUsed="1"/>
+    <w:lsdException w:name="footnote reference" w:semiHidden="1" w:unhideWhenUsed="1"/>
+    <w:lsdException w:name="annotation reference" w:semiHidden="1" w:unhideWhenUsed="1"/>
+    <w:lsdException w:name="line number" w:semiHidden="1" w:unhideWhenUsed="1"/>
+    <w:lsdException w:name="page number" w:semiHidden="1" w:unhideWhenUsed="1"/>
+    <w:lsdException w:name="endnote reference" w:semiHidden="1" w:unhideWhenUsed="1"/>
+    <w:lsdException w:name="endnote text" w:semiHidden="1" w:unhideWhenUsed="1"/>
+    <w:lsdException w:name="table of authorities" w:semiHidden="1" w:unhideWhenUsed="1"/>
+    <w:lsdException w:name="macro" w:semiHidden="1" w:unhideWhenUsed="1"/>
+    <w:lsdException w:name="toa heading" w:semiHidden="1" w:unhideWhenUsed="1"/>
+    <w:lsdException w:name="List" w:semiHidden="1" w:unhideWhenUsed="1"/>
+    <w:lsdException w:name="List Bullet" w:semiHidden="1" w:unhideWhenUsed="1"/>
+    <w:lsdException w:name="List Number" w:semiHidden="1" w:unhideWhenUsed="1"/>
+    <w:lsdException w:name="List 2" w:semiHidden="1" w:unhideWhenUsed="1"/>
+    <w:lsdException w:name="List 3" w:semiHidden="1" w:unhideWhenUsed="1"/>
+    <w:lsdException w:name="List 4" w:semiHidden="1" w:unhideWhenUsed="1"/>
+    <w:lsdException w:name="List 5" w:semiHidden="1" w:unhideWhenUsed="1"/>
+    <w:lsdException w:name="List Bullet 2" w:semiHidden="1" w:unhideWhenUsed="1"/>
+    <w:lsdException w:name="List Bullet 3" w:semiHidden="1" w:unhideWhenUsed="1"/>
+    <w:lsdException w:name="List Bullet 4" w:semiHidden="1" w:unhideWhenUsed="1"/>
+    <w:lsdException w:name="List Bullet 5" w:semiHidden="1" w:unhideWhenUsed="1"/>
+    <w:lsdException w:name="List Number 2" w:semiHidden="1" w:unhideWhenUsed="1"/>
+    <w:lsdException w:name="List Number 3" w:semiHidden="1" w:unhideWhenUsed="1"/>
+    <w:lsdException w:name="List Number 4" w:semiHidden="1" w:unhideWhenUsed="1"/>
+    <w:lsdException w:name="List Number 5" w:semiHidden="1" w:unhideWhenUsed="1"/>
+    <w:lsdException w:name="Title" w:uiPriority="10" w:qFormat="1"/>
+    <w:lsdException w:name="Closing" w:semiHidden="1" w:unhideWhenUsed="1"/>
+    <w:lsdException w:name="Signature" w:semiHidden="1" w:unhideWhenUsed="1"/>
+    <w:lsdException w:name="Default Paragraph Font" w:semiHidden="1" w:uiPriority="1" w:unhideWhenUsed="1"/>
+    <w:lsdException w:name="Body Text" w:semiHidden="1" w:unhideWhenUsed="1"/>
+    <w:lsdException w:name="Body Text Indent" w:semiHidden="1" w:unhideWhenUsed="1"/>
+    <w:lsdException w:name="List Continue" w:semiHidden="1" w:unhideWhenUsed="1"/>
+    <w:lsdException w:name="List Continue 2" w:semiHidden="1" w:unhideWhenUsed="1"/>
+    <w:lsdException w:name="List Continue 3" w:semiHidden="1" w:unhideWhenUsed="1"/>
+    <w:lsdException w:name="List Continue 4" w:semiHidden="1" w:unhideWhenUsed="1"/>
+    <w:lsdException w:name="List Continue 5" w:semiHidden="1" w:unhideWhenUsed="1"/>
+    <w:lsdException w:name="Message Header" w:semiHidden="1" w:unhideWhenUsed="1"/>
+    <w:lsdException w:name="Subtitle" w:uiPriority="11" w:qFormat="1"/>
+    <w:lsdException w:name="Salutation" w:semiHidden="1" w:unhideWhenUsed="1"/>
+    <w:lsdException w:name="Date" w:semiHidden="1" w:unhideWhenUsed="1"/>
+    <w:lsdException w:name="Body Text First Indent" w:semiHidden="1" w:unhideWhenUsed="1"/>
+    <w:lsdException w:name="Body Text First Indent 2" w:semiHidden="1" w:unhideWhenUsed="1"/>
+    <w:lsdException w:name="Note Heading" w:semiHidden="1" w:unhideWhenUsed="1"/>
+    <w:lsdException w:name="Body Text 2" w:semiHidden="1" w:unhideWhenUsed="1"/>
+    <w:lsdException w:name="Body Text 3" w:semiHidden="1" w:unhideWhenUsed="1"/>
+    <w:lsdException w:name="Body Text Indent 2" w:semiHidden="1" w:unhideWhenUsed="1"/>
+    <w:lsdException w:name="Body Text Indent 3" w:semiHidden="1" w:unhideWhenUsed="1"/>
+    <w:lsdException w:name="Block Text" w:semiHidden="1" w:unhideWhenUsed="1"/>
+    <w:lsdException w:name="Hyperlink" w:semiHidden="1" w:unhideWhenUsed="1"/>
+    <w:lsdException w:name="FollowedHyperlink" w:semiHidden="1" w:unhideWhenUsed="1"/>
+    <w:lsdException w:name="Strong" w:uiPriority="22" w:qFormat="1"/>
+    <w:lsdException w:name="Emphasis" w:uiPriority="20" w:qFormat="1"/>
+    <w:lsdException w:name="Document Map" w:semiHidden="1" w:unhideWhenUsed="1"/>
+    <w:lsdException w:name="Plain Text" w:semiHidden="1" w:unhideWhenUsed="1"/>
+    <w:lsdException w:name="E-mail Signature" w:semiHidden="1" w:unhideWhenUsed="1"/>
+    <w:lsdException w:name="HTML Top of Form" w:semiHidden="1" w:unhideWhenUsed="1"/>
+    <w:lsdException w:name="HTML Bottom of Form" w:semiHidden="1" w:unhideWhenUsed="1"/>
+    <w:lsdException w:name="Normal (Web)" w:semiHidden="1" w:unhideWhenUsed="1"/>
+    <w:lsdException w:name="HTML Acronym" w:semiHidden="1" w:unhideWhenUsed="1"/>
+    <w:lsdException w:name="HTML Address" w:semiHidden="1" w:unhideWhenUsed="1"/>
+    <w:lsdException w:name="HTML Cite" w:semiHidden="1" w:unhideWhenUsed="1"/>
+    <w:lsdException w:name="HTML Code" w:semiHidden="1" w:unhideWhenUsed="1"/>
+    <w:lsdException w:name="HTML Definition" w:semiHidden="1" w:unhideWhenUsed="1"/>
+    <w:lsdException w:name="HTML Keyboard" w:semiHidden="1" w:unhideWhenUsed="1"/>
+    <w:lsdException w:name="HTML Preformatted" w:semiHidden="1" w:unhideWhenUsed="1"/>
+    <w:lsdException w:name="HTML Sample" w:semiHidden="1" w:unhideWhenUsed="1"/>
+    <w:lsdException w:name="HTML Typewriter" w:semiHidden="1" w:unhideWhenUsed="1"/>
+    <w:lsdException w:name="HTML Variable" w:semiHidden="1" w:unhideWhenUsed="1"/>
+    <w:lsdException w:name="Normal Table" w:semiHidden="1" w:unhideWhenUsed="1"/>
+    <w:lsdException w:name="annotation subject" w:semiHidden="1" w:unhideWhenUsed="1"/>
+    <w:lsdException w:name="No List" w:semiHidden="1" w:unhideWhenUsed="1"/>
+    <w:lsdException w:name="Outline List 1" w:semiHidden="1" w:unhideWhenUsed="1"/>
+    <w:lsdException w:name="Outline List 2" w:semiHidden="1" w:unhideWhenUsed="1"/>
+    <w:lsdException w:name="Outline List 3" w:semiHidden="1" w:unhideWhenUsed="1"/>
+    <w:lsdException w:name="Table Simple 1" w:semiHidden="1" w:unhideWhenUsed="1"/>
+    <w:lsdException w:name="Table Simple 2" w:semiHidden="1" w:unhideWhenUsed="1"/>
+    <w:lsdException w:name="Table Simple 3" w:semiHidden="1" w:unhideWhenUsed="1"/>
+    <w:lsdException w:name="Table Classic 1" w:semiHidden="1" w:unhideWhenUsed="1"/>
+    <w:lsdException w:name="Table Classic 2" w:semiHidden="1" w:unhideWhenUsed="1"/>
+    <w:lsdException w:name="Table Classic 3" w:semiHidden="1" w:unhideWhenUsed="1"/>
+    <w:lsdException w:name="Table Classic 4" w:semiHidden="1" w:unhideWhenUsed="1"/>
+    <w:lsdException w:name="Table Colorful 1" w:semiHidden="1" w:unhideWhenUsed="1"/>
+    <w:lsdException w:name="Table Colorful 2" w:semiHidden="1" w:unhideWhenUsed="1"/>
+    <w:lsdException w:name="Table Colorful 3" w:semiHidden="1" w:unhideWhenUsed="1"/>
+    <w:lsdException w:name="Table Columns 1" w:semiHidden="1" w:unhideWhenUsed="1"/>
+    <w:lsdException w:name="Table Columns 2" w:semiHidden="1" w:unhideWhenUsed="1"/>
+    <w:lsdException w:name="Table Columns 3" w:semiHidden="1" w:unhideWhenUsed="1"/>
+    <w:lsdException w:name="Table Columns 4" w:semiHidden="1" w:unhideWhenUsed="1"/>
+    <w:lsdException w:name="Table Columns 5" w:semiHidden="1" w:unhideWhenUsed="1"/>
+    <w:lsdException w:name="Table Grid 1" w:semiHidden="1" w:unhideWhenUsed="1"/>
+    <w:lsdException w:name="Table Grid 2" w:semiHidden="1" w:unhideWhenUsed="1"/>
+    <w:lsdException w:name="Table Grid 3" w:semiHidden="1" w:unhideWhenUsed="1"/>
+    <w:lsdException w:name="Table Grid 4" w:semiHidden="1" w:unhideWhenUsed="1"/>
+    <w:lsdException w:name="Table Grid 5" w:semiHidden="1" w:unhideWhenUsed="1"/>
+    <w:lsdException w:name="Table Grid 6" w:semiHidden="1" w:unhideWhenUsed="1"/>
+    <w:lsdException w:name="Table Grid 7" w:semiHidden="1" w:unhideWhenUsed="1"/>
+    <w:lsdException w:name="Table Grid 8" w:semiHidden="1" w:unhideWhenUsed="1"/>
+    <w:lsdException w:name="Table List 1" w:semiHidden="1" w:unhideWhenUsed="1"/>
+    <w:lsdException w:name="Table List 2" w:semiHidden="1" w:unhideWhenUsed="1"/>
+    <w:lsdException w:name="Table List 3" w:semiHidden="1" w:unhideWhenUsed="1"/>
+    <w:lsdException w:name="Table List 4" w:semiHidden="1" w:unhideWhenUsed="1"/>
+    <w:lsdException w:name="Table List 5" w:semiHidden="1" w:unhideWhenUsed="1"/>
+    <w:lsdException w:name="Table List 6" w:semiHidden="1" w:unhideWhenUsed="1"/>
+    <w:lsdException w:name="Table List 7" w:semiHidden="1" w:unhideWhenUsed="1"/>
+    <w:lsdException w:name="Table List 8" w:semiHidden="1" w:unhideWhenUsed="1"/>
+    <w:lsdException w:name="Table 3D effects 1" w:semiHidden="1" w:unhideWhenUsed="1"/>
+    <w:lsdException w:name="Table 3D effects 2" w:semiHidden="1" w:unhideWhenUsed="1"/>
+    <w:lsdException w:name="Table 3D effects 3" w:semiHidden="1" w:unhideWhenUsed="1"/>
+    <w:lsdException w:name="Table Contemporary" w:semiHidden="1" w:unhideWhenUsed="1"/>
+    <w:lsdException w:name="Table Elegant" w:semiHidden="1" w:unhideWhenUsed="1"/>
+    <w:lsdException w:name="Table Professional" w:semiHidden="1" w:unhideWhenUsed="1"/>
+    <w:lsdException w:name="Table Subtle 1" w:semiHidden="1" w:unhideWhenUsed="1"/>
+    <w:lsdException w:name="Table Subtle 2" w:semiHidden="1" w:unhideWhenUsed="1"/>
+    <w:lsdException w:name="Table Web 1" w:semiHidden="1" w:unhideWhenUsed="1"/>
+    <w:lsdException w:name="Table Web 2" w:semiHidden="1" w:unhideWhenUsed="1"/>
+    <w:lsdException w:name="Table Web 3" w:semiHidden="1" w:unhideWhenUsed="1"/>
+    <w:lsdException w:name="Balloon Text" w:semiHidden="1" w:unhideWhenUsed="1"/>
+    <w:lsdException w:name="Table Grid" w:semiHidden="1" w:uiPriority="39" w:unhideWhenUsed="1"/>
+    <w:lsdException w:name="Table Theme" w:semiHidden="1" w:unhideWhenUsed="1"/>
+    <w:lsdException w:name="Placeholder Text" w:semiHidden="1"/>
+    <w:lsdException w:name="No Spacing" w:uiPriority="1" w:qFormat="1"/>
+    <w:lsdException w:name="Light Shading" w:uiPriority="60"/>
+    <w:lsdException w:name="Light List" w:uiPriority="61"/>
+    <w:lsdException w:name="Light Grid" w:uiPriority="62"/>
+    <w:lsdException w:name="Medium Shading 1" w:uiPriority="63"/>
+    <w:lsdException w:name="Medium Shading 2" w:uiPriority="64"/>
+    <w:lsdException w:name="Medium List 1" w:uiPriority="65"/>
+    <w:lsdException w:name="Medium List 2" w:uiPriority="66"/>
+    <w:lsdException w:name="Medium Grid 1" w:uiPriority="67"/>
+    <w:lsdException w:name="Medium Grid 2" w:uiPriority="68"/>
+    <w:lsdException w:name="Medium Grid 3" w:uiPriority="69"/>
+    <w:lsdException w:name="Dark List" w:uiPriority="70"/>
+    <w:lsdException w:name="Colorful Shading" w:uiPriority="71"/>
+    <w:lsdException w:name="Colorful List" w:uiPriority="72"/>
+    <w:lsdException w:name="Colorful Grid" w:uiPriority="73"/>
+    <w:lsdException w:name="Light Shading Accent 1" w:uiPriority="60"/>
+    <w:lsdException w:name="Light List Accent 1" w:uiPriority="61"/>
+    <w:lsdException w:name="Light Grid Accent 1" w:uiPriority="62"/>
+    <w:lsdException w:name="Medium Shading 1 Accent 1" w:uiPriority="63"/>
+    <w:lsdException w:name="Medium Shading 2 Accent 1" w:uiPriority="64"/>
+    <w:lsdException w:name="Medium List 1 Accent 1" w:uiPriority="65"/>
+    <w:lsdException w:name="Revision" w:semiHidden="1"/>
+    <w:lsdException w:name="List Paragraph" w:uiPriority="34" w:qFormat="1"/>
+    <w:lsdException w:name="Quote" w:uiPriority="29" w:qFormat="1"/>
+    <w:lsdException w:name="Intense Quote" w:uiPriority="30" w:qFormat="1"/>
+    <w:lsdException w:name="Medium List 2 Accent 1" w:uiPriority="66"/>
+    <w:lsdException w:name="Medium Grid 1 Accent 1" w:uiPriority="67"/>
+    <w:lsdException w:name="Medium Grid 2 Accent 1" w:uiPriority="68"/>
+    <w:lsdException w:name="Medium Grid 3 Accent 1" w:uiPriority="69"/>
+    <w:lsdException w:name="Dark List Accent 1" w:uiPriority="70"/>
+    <w:lsdException w:name="Colorful Shading Accent 1" w:uiPriority="71"/>
+    <w:lsdException w:name="Colorful List Accent 1" w:uiPriority="72"/>
+    <w:lsdException w:name="Colorful Grid Accent 1" w:uiPriority="73"/>
+    <w:lsdException w:name="Light Shading Accent 2" w:uiPriority="60"/>
+    <w:lsdException w:name="Light List Accent 2" w:uiPriority="61"/>
+    <w:lsdException w:name="Light Grid Accent 2" w:uiPriority="62"/>
+    <w:lsdException w:name="Medium Shading 1 Accent 2" w:uiPriority="63"/>
+    <w:lsdException w:name="Medium Shading 2 Accent 2" w:uiPriority="64"/>
+    <w:lsdException w:name="Medium List 1 Accent 2" w:uiPriority="65"/>
+    <w:lsdException w:name="Medium List 2 Accent 2" w:uiPriority="66"/>
+    <w:lsdException w:name="Medium Grid 1 Accent 2" w:uiPriority="67"/>
+    <w:lsdException w:name="Medium Grid 2 Accent 2" w:uiPriority="68"/>
+    <w:lsdException w:name="Medium Grid 3 Accent 2" w:uiPriority="69"/>
+    <w:lsdException w:name="Dark List Accent 2" w:uiPriority="70"/>
+    <w:lsdException w:name="Colorful Shading Accent 2" w:uiPriority="71"/>
+    <w:lsdException w:name="Colorful List Accent 2" w:uiPriority="72"/>
+    <w:lsdException w:name="Colorful Grid Accent 2" w:uiPriority="73"/>
+    <w:lsdException w:name="Light Shading Accent 3" w:uiPriority="60"/>
+    <w:lsdException w:name="Light List Accent 3" w:uiPriority="61"/>
+    <w:lsdException w:name="Light Grid Accent 3" w:uiPriority="62"/>
+    <w:lsdException w:name="Medium Shading 1 Accent 3" w:uiPriority="63"/>
+    <w:lsdException w:name="Medium Shading 2 Accent 3" w:uiPriority="64"/>
+    <w:lsdException w:name="Medium List 1 Accent 3" w:uiPriority="65"/>
+    <w:lsdException w:name="Medium List 2 Accent 3" w:uiPriority="66"/>
+    <w:lsdException w:name="Medium Grid 1 Accent 3" w:uiPriority="67"/>
+    <w:lsdException w:name="Medium Grid 2 Accent 3" w:uiPriority="68"/>
+    <w:lsdException w:name="Medium Grid 3 Accent 3" w:uiPriority="69"/>
+    <w:lsdException w:name="Dark List Accent 3" w:uiPriority="70"/>
+    <w:lsdException w:name="Colorful Shading Accent 3" w:uiPriority="71"/>
+    <w:lsdException w:name="Colorful List Accent 3" w:uiPriority="72"/>
+    <w:lsdException w:name="Colorful Grid Accent 3" w:uiPriority="73"/>
+    <w:lsdException w:name="Light Shading Accent 4" w:uiPriority="60"/>
+    <w:lsdException w:name="Light List Accent 4" w:uiPriority="61"/>
+    <w:lsdException w:name="Light Grid Accent 4" w:uiPriority="62"/>
+    <w:lsdException w:name="Medium Shading 1 Accent 4" w:uiPriority="63"/>
+    <w:lsdException w:name="Medium Shading 2 Accent 4" w:uiPriority="64"/>
+    <w:lsdException w:name="Medium List 1 Accent 4" w:uiPriority="65"/>
+    <w:lsdException w:name="Medium List 2 Accent 4" w:uiPriority="66"/>
+    <w:lsdException w:name="Medium Grid 1 Accent 4" w:uiPriority="67"/>
+    <w:lsdException w:name="Medium Grid 2 Accent 4" w:uiPriority="68"/>
+    <w:lsdException w:name="Medium Grid 3 Accent 4" w:uiPriority="69"/>
+    <w:lsdException w:name="Dark List Accent 4" w:uiPriority="70"/>
+    <w:lsdException w:name="Colorful Shading Accent 4" w:uiPriority="71"/>
+    <w:lsdException w:name="Colorful List Accent 4" w:uiPriority="72"/>
+    <w:lsdException w:name="Colorful Grid Accent 4" w:uiPriority="73"/>
+    <w:lsdException w:name="Light Shading Accent 5" w:uiPriority="60"/>
+    <w:lsdException w:name="Light List Accent 5" w:uiPriority="61"/>
+    <w:lsdException w:name="Light Grid Accent 5" w:uiPriority="62"/>
+    <w:lsdException w:name="Medium Shading 1 Accent 5" w:uiPriority="63"/>
+    <w:lsdException w:name="Medium Shading 2 Accent 5" w:uiPriority="64"/>
+    <w:lsdException w:name="Medium List 1 Accent 5" w:uiPriority="65"/>
+    <w:lsdException w:name="Medium List 2 Accent 5" w:uiPriority="66"/>
+    <w:lsdException w:name="Medium Grid 1 Accent 5" w:uiPriority="67"/>
+    <w:lsdException w:name="Medium Grid 2 Accent 5" w:uiPriority="68"/>
+    <w:lsdException w:name="Medium Grid 3 Accent 5" w:uiPriority="69"/>
+    <w:lsdException w:name="Dark List Accent 5" w:uiPriority="70"/>
+    <w:lsdException w:name="Colorful Shading Accent 5" w:uiPriority="71"/>
+    <w:lsdException w:name="Colorful List Accent 5" w:uiPriority="72"/>
+    <w:lsdException w:name="Colorful Grid Accent 5" w:uiPriority="73"/>
+    <w:lsdException w:name="Light Shading Accent 6" w:uiPriority="60"/>
+    <w:lsdException w:name="Light List Accent 6" w:uiPriority="61"/>
+    <w:lsdException w:name="Light Grid Accent 6" w:uiPriority="62"/>
+    <w:lsdException w:name="Medium Shading 1 Accent 6" w:uiPriority="63"/>
+    <w:lsdException w:name="Medium Shading 2 Accent 6" w:uiPriority="64"/>
+    <w:lsdException w:name="Medium List 1 Accent 6" w:uiPriority="65"/>
+    <w:lsdException w:name="Medium List 2 Accent 6" w:uiPriority="66"/>
+    <w:lsdException w:name="Medium Grid 1 Accent 6" w:uiPriority="67"/>
+    <w:lsdException w:name="Medium Grid 2 Accent 6" w:uiPriority="68"/>
+    <w:lsdException w:name="Medium Grid 3 Accent 6" w:uiPriority="69"/>
+    <w:lsdException w:name="Dark List Accent 6" w:uiPriority="70"/>
+    <w:lsdException w:name="Colorful Shading Accent 6" w:uiPriority="71"/>
+    <w:lsdException w:name="Colorful List Accent 6" w:uiPriority="72"/>
+    <w:lsdException w:name="Colorful Grid Accent 6" w:uiPriority="73"/>
+    <w:lsdException w:name="Subtle Emphasis" w:uiPriority="19" w:qFormat="1"/>
+    <w:lsdException w:name="Intense Emphasis" w:uiPriority="21" w:qFormat="1"/>
+    <w:lsdException w:name="Subtle Reference" w:uiPriority="31" w:qFormat="1"/>
+    <w:lsdException w:name="Intense Reference" w:uiPriority="32" w:qFormat="1"/>
+    <w:lsdException w:name="Book Title" w:uiPriority="33" w:qFormat="1"/>
+    <w:lsdException w:name="Bibliography" w:semiHidden="1" w:uiPriority="37" w:unhideWhenUsed="1"/>
+    <w:lsdException w:name="TOC Heading" w:semiHidden="1" w:uiPriority="39" w:unhideWhenUsed="1" w:qFormat="1"/>
+    <w:lsdException w:name="Plain Table 1" w:uiPriority="41"/>
+    <w:lsdException w:name="Plain Table 2" w:uiPriority="42"/>
+    <w:lsdException w:name="Plain Table 3" w:uiPriority="43"/>
+    <w:lsdException w:name="Plain Table 4" w:uiPriority="44"/>
+    <w:lsdException w:name="Plain Table 5" w:uiPriority="45"/>
+    <w:lsdException w:name="Grid Table Light" w:uiPriority="40"/>
+    <w:lsdException w:name="Grid Table 1 Light" w:uiPriority="46"/>
+    <w:lsdException w:name="Grid Table 2" w:uiPriority="47"/>
+    <w:lsdException w:name="Grid Table 3" w:uiPriority="48"/>
+    <w:lsdException w:name="Grid Table 4" w:uiPriority="49"/>
+    <w:lsdException w:name="Grid Table 5 Dark" w:uiPriority="50"/>
+    <w:lsdException w:name="Grid Table 6 Colorful" w:uiPriority="51"/>
+    <w:lsdException w:name="Grid Table 7 Colorful" w:uiPriority="52"/>
+    <w:lsdException w:name="Grid Table 1 Light Accent 1" w:uiPriority="46"/>
+    <w:lsdException w:name="Grid Table 2 Accent 1" w:uiPriority="47"/>
+    <w:lsdException w:name="Grid Table 3 Accent 1" w:uiPriority="48"/>
+    <w:lsdException w:name="Grid Table 4 Accent 1" w:uiPriority="49"/>
+    <w:lsdException w:name="Grid Table 5 Dark Accent 1" w:uiPriority="50"/>
+    <w:lsdException w:name="Grid Table 6 Colorful Accent 1" w:uiPriority="51"/>
+    <w:lsdException w:name="Grid Table 7 Colorful Accent 1" w:uiPriority="52"/>
+    <w:lsdException w:name="Grid Table 1 Light Accent 2" w:uiPriority="46"/>
+    <w:lsdException w:name="Grid Table 2 Accent 2" w:uiPriority="47"/>
+    <w:lsdException w:name="Grid Table 3 Accent 2" w:uiPriority="48"/>
+    <w:lsdException w:name="Grid Table 4 Accent 2" w:uiPriority="49"/>
+    <w:lsdException w:name="Grid Table 5 Dark Accent 2" w:uiPriority="50"/>
+    <w:lsdException w:name="Grid Table 6 Colorful Accent 2" w:uiPriority="51"/>
+    <w:lsdException w:name="Grid Table 7 Colorful Accent 2" w:uiPriority="52"/>
+    <w:lsdException w:name="Grid Table 1 Light Accent 3" w:uiPriority="46"/>
+    <w:lsdException w:name="Grid Table 2 Accent 3" w:uiPriority="47"/>
+    <w:lsdException w:name="Grid Table 3 Accent 3" w:uiPriority="48"/>
+    <w:lsdException w:name="Grid Table 4 Accent 3" w:uiPriority="49"/>
+    <w:lsdException w:name="Grid Table 5 Dark Accent 3" w:uiPriority="50"/>
+    <w:lsdException w:name="Grid Table 6 Colorful Accent 3" w:uiPriority="51"/>
+    <w:lsdException w:name="Grid Table 7 Colorful Accent 3" w:uiPriority="52"/>
+    <w:lsdException w:name="Grid Table 1 Light Accent 4" w:uiPriority="46"/>
+    <w:lsdException w:name="Grid Table 2 Accent 4" w:uiPriority="47"/>
+    <w:lsdException w:name="Grid Table 3 Accent 4" w:uiPriority="48"/>
+    <w:lsdException w:name="Grid Table 4 Accent 4" w:uiPriority="49"/>
+    <w:lsdException w:name="Grid Table 5 Dark Accent 4" w:uiPriority="50"/>
+    <w:lsdException w:name="Grid Table 6 Colorful Accent 4" w:uiPriority="51"/>
+    <w:lsdException w:name="Grid Table 7 Colorful Accent 4" w:uiPriority="52"/>
+    <w:lsdException w:name="Grid Table 1 Light Accent 5" w:uiPriority="46"/>
+    <w:lsdException w:name="Grid Table 2 Accent 5" w:uiPriority="47"/>
+    <w:lsdException w:name="Grid Table 3 Accent 5" w:uiPriority="48"/>
+    <w:lsdException w:name="Grid Table 4 Accent 5" w:uiPriority="49"/>
+    <w:lsdException w:name="Grid Table 5 Dark Accent 5" w:uiPriority="50"/>
+    <w:lsdException w:name="Grid Table 6 Colorful Accent 5" w:uiPriority="51"/>
+    <w:lsdException w:name="Grid Table 7 Colorful Accent 5" w:uiPriority="52"/>
+    <w:lsdException w:name="Grid Table 1 Light Accent 6" w:uiPriority="46"/>
+    <w:lsdException w:name="Grid Table 2 Accent 6" w:uiPriority="47"/>
+    <w:lsdException w:name="Grid Table 3 Accent 6" w:uiPriority="48"/>
+    <w:lsdException w:name="Grid Table 4 Accent 6" w:uiPriority="49"/>
+    <w:lsdException w:name="Grid Table 5 Dark Accent 6" w:uiPriority="50"/>
+    <w:lsdException w:name="Grid Table 6 Colorful Accent 6" w:uiPriority="51"/>
+    <w:lsdException w:name="Grid Table 7 Colorful Accent 6" w:uiPriority="52"/>
+    <w:lsdException w:name="List Table 1 Light" w:uiPriority="46"/>
+    <w:lsdException w:name="List Table 2" w:uiPriority="47"/>
+    <w:lsdException w:name="List Table 3" w:uiPriority="48"/>
+    <w:lsdException w:name="List Table 4" w:uiPriority="49"/>
+    <w:lsdException w:name="List Table 5 Dark" w:uiPriority="50"/>
+    <w:lsdException w:name="List Table 6 Colorful" w:uiPriority="51"/>
+    <w:lsdException w:name="List Table 7 Colorful" w:uiPriority="52"/>
+    <w:lsdException w:name="List Table 1 Light Accent 1" w:uiPriority="46"/>
+    <w:lsdException w:name="List Table 2 Accent 1" w:uiPriority="47"/>
+    <w:lsdException w:name="List Table 3 Accent 1" w:uiPriority="48"/>
+    <w:lsdException w:name="List Table 4 Accent 1" w:uiPriority="49"/>
+    <w:lsdException w:name="List Table 5 Dark Accent 1" w:uiPriority="50"/>
+    <w:lsdException w:name="List Table 6 Colorful Accent 1" w:uiPriority="51"/>
+    <w:lsdException w:name="List Table 7 Colorful Accent 1" w:uiPriority="52"/>
+    <w:lsdException w:name="List Table 1 Light Accent 2" w:uiPriority="46"/>
+    <w:lsdException w:name="List Table 2 Accent 2" w:uiPriority="47"/>
+    <w:lsdException w:name="List Table 3 Accent 2" w:uiPriority="48"/>
+    <w:lsdException w:name="List Table 4 Accent 2" w:uiPriority="49"/>
+    <w:lsdException w:name="List Table 5 Dark Accent 2" w:uiPriority="50"/>
+    <w:lsdException w:name="List Table 6 Colorful Accent 2" w:uiPriority="51"/>
+    <w:lsdException w:name="List Table 7 Colorful Accent 2" w:uiPriority="52"/>
+    <w:lsdException w:name="List Table 1 Light Accent 3" w:uiPriority="46"/>
+    <w:lsdException w:name="List Table 2 Accent 3" w:uiPriority="47"/>
+    <w:lsdException w:name="List Table 3 Accent 3" w:uiPriority="48"/>
+    <w:lsdException w:name="List Table 4 Accent 3" w:uiPriority="49"/>
+    <w:lsdException w:name="List Table 5 Dark Accent 3" w:uiPriority="50"/>
+    <w:lsdException w:name="List Table 6 Colorful Accent 3" w:uiPriority="51"/>
+    <w:lsdException w:name="List Table 7 Colorful Accent 3" w:uiPriority="52"/>
+    <w:lsdException w:name="List Table 1 Light Accent 4" w:uiPriority="46"/>
+    <w:lsdException w:name="List Table 2 Accent 4" w:uiPriority="47"/>
+    <w:lsdException w:name="List Table 3 Accent 4" w:uiPriority="48"/>
+    <w:lsdException w:name="List Table 4 Accent 4" w:uiPriority="49"/>
+    <w:lsdException w:name="List Table 5 Dark Accent 4" w:uiPriority="50"/>
+    <w:lsdException w:name="List Table 6 Colorful Accent 4" w:uiPriority="51"/>
+    <w:lsdException w:name="List Table 7 Colorful Accent 4" w:uiPriority="52"/>
+    <w:lsdException w:name="List Table 1 Light Accent 5" w:uiPriority="46"/>
+    <w:lsdException w:name="List Table 2 Accent 5" w:uiPriority="47"/>
+    <w:lsdException w:name="List Table 3 Accent 5" w:uiPriority="48"/>
+    <w:lsdException w:name="List Table 4 Accent 5" w:uiPriority="49"/>
+    <w:lsdException w:name="List Table 5 Dark Accent 5" w:uiPriority="50"/>
+    <w:lsdException w:name="List Table 6 Colorful Accent 5" w:uiPriority="51"/>
+    <w:lsdException w:name="List Table 7 Colorful Accent 5" w:uiPriority="52"/>
+    <w:lsdException w:name="List Table 1 Light Accent 6" w:uiPriority="46"/>
+    <w:lsdException w:name="List Table 2 Accent 6" w:uiPriority="47"/>
+    <w:lsdException w:name="List Table 3 Accent 6" w:uiPriority="48"/>
+    <w:lsdException w:name="List Table 4 Accent 6" w:uiPriority="49"/>
+    <w:lsdException w:name="List Table 5 Dark Accent 6" w:uiPriority="50"/>
+    <w:lsdException w:name="List Table 6 Colorful Accent 6" w:uiPriority="51"/>
+    <w:lsdException w:name="List Table 7 Colorful Accent 6" w:uiPriority="52"/>
+    <w:lsdException w:name="Mention" w:semiHidden="1" w:unhideWhenUsed="1"/>
+    <w:lsdException w:name="Smart Hyperlink" w:semiHidden="1" w:unhideWhenUsed="1"/>
+    <w:lsdException w:name="Hashtag" w:semiHidden="1" w:unhideWhenUsed="1"/>
+    <w:lsdException w:name="Unresolved Mention" w:semiHidden="1" w:unhideWhenUsed="1"/>
+    <w:lsdException w:name="Smart Link" w:semiHidden="1" w:unhideWhenUsed="1"/>
   </w:latentStyles>
   <w:style w:type="paragraph" w:default="1" w:styleId="Normal">
     <w:name w:val="Normal"/>
@@ -7710,9 +8013,7 @@
       <w:tblStyleRowBandSize w:val="1"/>
       <w:tblStyleColBandSize w:val="1"/>
       <w:tblCellMar>
-        <w:top w:w="0" w:type="dxa"/>
         <w:left w:w="115" w:type="dxa"/>
-        <w:bottom w:w="0" w:type="dxa"/>
         <w:right w:w="115" w:type="dxa"/>
       </w:tblCellMar>
     </w:tblPr>
@@ -7723,9 +8024,7 @@
       <w:tblStyleRowBandSize w:val="1"/>
       <w:tblStyleColBandSize w:val="1"/>
       <w:tblCellMar>
-        <w:top w:w="0" w:type="dxa"/>
         <w:left w:w="115" w:type="dxa"/>
-        <w:bottom w:w="0" w:type="dxa"/>
         <w:right w:w="115" w:type="dxa"/>
       </w:tblCellMar>
     </w:tblPr>
@@ -7736,543 +8035,7 @@
       <w:tblStyleRowBandSize w:val="1"/>
       <w:tblStyleColBandSize w:val="1"/>
       <w:tblCellMar>
-        <w:top w:w="0" w:type="dxa"/>
         <w:left w:w="115" w:type="dxa"/>
-        <w:bottom w:w="0" w:type="dxa"/>
-        <w:right w:w="115" w:type="dxa"/>
-      </w:tblCellMar>
-    </w:tblPr>
-  </w:style>
-  <w:style w:type="paragraph" w:styleId="Textodebalo">
-    <w:name w:val="Balloon Text"/>
-    <w:basedOn w:val="Normal"/>
-    <w:link w:val="TextodebaloChar"/>
-    <w:uiPriority w:val="99"/>
-    <w:semiHidden/>
-    <w:unhideWhenUsed/>
-    <w:rsid w:val="00B0325F"/>
-    <w:rPr>
-      <w:rFonts w:ascii="Tahoma" w:hAnsi="Tahoma" w:cs="Tahoma"/>
-      <w:sz w:val="16"/>
-      <w:szCs w:val="16"/>
-    </w:rPr>
-  </w:style>
-  <w:style w:type="character" w:customStyle="1" w:styleId="TextodebaloChar">
-    <w:name w:val="Texto de balão Char"/>
-    <w:basedOn w:val="Fontepargpadro"/>
-    <w:link w:val="Textodebalo"/>
-    <w:uiPriority w:val="99"/>
-    <w:semiHidden/>
-    <w:rsid w:val="00B0325F"/>
-    <w:rPr>
-      <w:rFonts w:ascii="Tahoma" w:hAnsi="Tahoma" w:cs="Tahoma"/>
-      <w:sz w:val="16"/>
-      <w:szCs w:val="16"/>
-    </w:rPr>
-  </w:style>
-  <w:style w:type="paragraph" w:styleId="Cabealho">
-    <w:name w:val="header"/>
-    <w:basedOn w:val="Normal"/>
-    <w:link w:val="CabealhoChar"/>
-    <w:uiPriority w:val="99"/>
-    <w:unhideWhenUsed/>
-    <w:rsid w:val="0057034E"/>
-    <w:pPr>
-      <w:tabs>
-        <w:tab w:val="center" w:pos="4252"/>
-        <w:tab w:val="right" w:pos="8504"/>
-      </w:tabs>
-    </w:pPr>
-  </w:style>
-  <w:style w:type="character" w:customStyle="1" w:styleId="CabealhoChar">
-    <w:name w:val="Cabeçalho Char"/>
-    <w:basedOn w:val="Fontepargpadro"/>
-    <w:link w:val="Cabealho"/>
-    <w:uiPriority w:val="99"/>
-    <w:rsid w:val="0057034E"/>
-  </w:style>
-  <w:style w:type="paragraph" w:styleId="Rodap">
-    <w:name w:val="footer"/>
-    <w:basedOn w:val="Normal"/>
-    <w:link w:val="RodapChar"/>
-    <w:uiPriority w:val="99"/>
-    <w:unhideWhenUsed/>
-    <w:rsid w:val="0057034E"/>
-    <w:pPr>
-      <w:tabs>
-        <w:tab w:val="center" w:pos="4252"/>
-        <w:tab w:val="right" w:pos="8504"/>
-      </w:tabs>
-    </w:pPr>
-  </w:style>
-  <w:style w:type="character" w:customStyle="1" w:styleId="RodapChar">
-    <w:name w:val="Rodapé Char"/>
-    <w:basedOn w:val="Fontepargpadro"/>
-    <w:link w:val="Rodap"/>
-    <w:uiPriority w:val="99"/>
-    <w:rsid w:val="0057034E"/>
-  </w:style>
-  <w:style w:type="paragraph" w:styleId="Sumrio1">
-    <w:name w:val="toc 1"/>
-    <w:basedOn w:val="Normal"/>
-    <w:next w:val="Normal"/>
-    <w:autoRedefine/>
-    <w:uiPriority w:val="39"/>
-    <w:unhideWhenUsed/>
-    <w:rsid w:val="00CD2EEF"/>
-    <w:pPr>
-      <w:spacing w:after="100"/>
-    </w:pPr>
-  </w:style>
-  <w:style w:type="paragraph" w:styleId="Sumrio2">
-    <w:name w:val="toc 2"/>
-    <w:basedOn w:val="Normal"/>
-    <w:next w:val="Normal"/>
-    <w:autoRedefine/>
-    <w:uiPriority w:val="39"/>
-    <w:unhideWhenUsed/>
-    <w:rsid w:val="00CD2EEF"/>
-    <w:pPr>
-      <w:spacing w:after="100"/>
-      <w:ind w:left="200"/>
-    </w:pPr>
-  </w:style>
-  <w:style w:type="paragraph" w:styleId="Sumrio3">
-    <w:name w:val="toc 3"/>
-    <w:basedOn w:val="Normal"/>
-    <w:next w:val="Normal"/>
-    <w:autoRedefine/>
-    <w:uiPriority w:val="39"/>
-    <w:unhideWhenUsed/>
-    <w:rsid w:val="00CD2EEF"/>
-    <w:pPr>
-      <w:spacing w:after="100"/>
-      <w:ind w:left="400"/>
-    </w:pPr>
-  </w:style>
-  <w:style w:type="character" w:styleId="Hyperlink">
-    <w:name w:val="Hyperlink"/>
-    <w:basedOn w:val="Fontepargpadro"/>
-    <w:uiPriority w:val="99"/>
-    <w:unhideWhenUsed/>
-    <w:rsid w:val="00CD2EEF"/>
-    <w:rPr>
-      <w:color w:val="0000FF" w:themeColor="hyperlink"/>
-      <w:u w:val="single"/>
-    </w:rPr>
-  </w:style>
-  <w:style w:type="paragraph" w:styleId="PargrafodaLista">
-    <w:name w:val="List Paragraph"/>
-    <w:basedOn w:val="Normal"/>
-    <w:uiPriority w:val="34"/>
-    <w:qFormat/>
-    <w:rsid w:val="0077783D"/>
-    <w:pPr>
-      <w:ind w:left="720"/>
-      <w:contextualSpacing/>
-    </w:pPr>
-  </w:style>
-  <w:style w:type="paragraph" w:styleId="CabealhodoSumrio">
-    <w:name w:val="TOC Heading"/>
-    <w:basedOn w:val="Ttulo1"/>
-    <w:next w:val="Normal"/>
-    <w:uiPriority w:val="39"/>
-    <w:semiHidden/>
-    <w:unhideWhenUsed/>
-    <w:qFormat/>
-    <w:rsid w:val="001C4D78"/>
-    <w:pPr>
-      <w:keepLines/>
-      <w:widowControl/>
-      <w:spacing w:before="480" w:after="0" w:line="276" w:lineRule="auto"/>
-      <w:ind w:left="0" w:firstLine="0"/>
-      <w:outlineLvl w:val="9"/>
-    </w:pPr>
-    <w:rPr>
-      <w:rFonts w:asciiTheme="majorHAnsi" w:eastAsiaTheme="majorEastAsia" w:hAnsiTheme="majorHAnsi" w:cstheme="majorBidi"/>
-      <w:bCs/>
-      <w:color w:val="365F91" w:themeColor="accent1" w:themeShade="BF"/>
-      <w:sz w:val="28"/>
-      <w:szCs w:val="28"/>
-    </w:rPr>
-  </w:style>
-</w:styles>
-</file>
-
-<file path=word/stylesWithEffects.xml><?xml version="1.0" encoding="utf-8"?>
-<w:styles xmlns:wpc="http://schemas.microsoft.com/office/word/2010/wordprocessingCanvas" xmlns:mc="http://schemas.openxmlformats.org/markup-compatibility/2006" xmlns:o="urn:schemas-microsoft-com:office:office" xmlns:r="http://schemas.openxmlformats.org/officeDocument/2006/relationships" xmlns:m="http://schemas.openxmlformats.org/officeDocument/2006/math" xmlns:v="urn:schemas-microsoft-com:vml" xmlns:wp14="http://schemas.microsoft.com/office/word/2010/wordprocessingDrawing" xmlns:wp="http://schemas.openxmlformats.org/drawingml/2006/wordprocessingDrawing" xmlns:w10="urn:schemas-microsoft-com:office:word" xmlns:w="http://schemas.openxmlformats.org/wordprocessingml/2006/main" xmlns:w14="http://schemas.microsoft.com/office/word/2010/wordml" xmlns:wpg="http://schemas.microsoft.com/office/word/2010/wordprocessingGroup" xmlns:wpi="http://schemas.microsoft.com/office/word/2010/wordprocessingInk" xmlns:wne="http://schemas.microsoft.com/office/word/2006/wordml" xmlns:wps="http://schemas.microsoft.com/office/word/2010/wordprocessingShape" mc:Ignorable="w14 wp14">
-  <w:docDefaults>
-    <w:rPrDefault>
-      <w:rPr>
-        <w:rFonts w:ascii="Times New Roman" w:eastAsia="Times New Roman" w:hAnsi="Times New Roman" w:cs="Times New Roman"/>
-        <w:lang w:val="pt-BR" w:eastAsia="pt-BR" w:bidi="ar-SA"/>
-      </w:rPr>
-    </w:rPrDefault>
-    <w:pPrDefault>
-      <w:pPr>
-        <w:widowControl w:val="0"/>
-      </w:pPr>
-    </w:pPrDefault>
-  </w:docDefaults>
-  <w:latentStyles w:defLockedState="0" w:defUIPriority="99" w:defSemiHidden="1" w:defUnhideWhenUsed="1" w:defQFormat="0" w:count="267">
-    <w:lsdException w:name="Normal" w:semiHidden="0" w:uiPriority="0" w:unhideWhenUsed="0" w:qFormat="1"/>
-    <w:lsdException w:name="heading 1" w:semiHidden="0" w:uiPriority="9" w:unhideWhenUsed="0" w:qFormat="1"/>
-    <w:lsdException w:name="heading 2" w:uiPriority="9" w:qFormat="1"/>
-    <w:lsdException w:name="heading 3" w:uiPriority="9" w:qFormat="1"/>
-    <w:lsdException w:name="heading 4" w:uiPriority="9" w:qFormat="1"/>
-    <w:lsdException w:name="heading 5" w:uiPriority="9" w:qFormat="1"/>
-    <w:lsdException w:name="heading 6" w:uiPriority="9" w:qFormat="1"/>
-    <w:lsdException w:name="heading 7" w:uiPriority="9" w:qFormat="1"/>
-    <w:lsdException w:name="heading 8" w:uiPriority="9" w:qFormat="1"/>
-    <w:lsdException w:name="heading 9" w:uiPriority="9" w:qFormat="1"/>
-    <w:lsdException w:name="toc 1" w:uiPriority="39"/>
-    <w:lsdException w:name="toc 2" w:uiPriority="39"/>
-    <w:lsdException w:name="toc 3" w:uiPriority="39"/>
-    <w:lsdException w:name="toc 4" w:uiPriority="39"/>
-    <w:lsdException w:name="toc 5" w:uiPriority="39"/>
-    <w:lsdException w:name="toc 6" w:uiPriority="39"/>
-    <w:lsdException w:name="toc 7" w:uiPriority="39"/>
-    <w:lsdException w:name="toc 8" w:uiPriority="39"/>
-    <w:lsdException w:name="toc 9" w:uiPriority="39"/>
-    <w:lsdException w:name="caption" w:uiPriority="35" w:qFormat="1"/>
-    <w:lsdException w:name="Title" w:semiHidden="0" w:uiPriority="10" w:unhideWhenUsed="0" w:qFormat="1"/>
-    <w:lsdException w:name="Default Paragraph Font" w:uiPriority="1"/>
-    <w:lsdException w:name="Subtitle" w:semiHidden="0" w:uiPriority="11" w:unhideWhenUsed="0" w:qFormat="1"/>
-    <w:lsdException w:name="Strong" w:semiHidden="0" w:uiPriority="22" w:unhideWhenUsed="0" w:qFormat="1"/>
-    <w:lsdException w:name="Emphasis" w:semiHidden="0" w:uiPriority="20" w:unhideWhenUsed="0" w:qFormat="1"/>
-    <w:lsdException w:name="Table Grid" w:uiPriority="39"/>
-    <w:lsdException w:name="Placeholder Text" w:unhideWhenUsed="0"/>
-    <w:lsdException w:name="No Spacing" w:semiHidden="0" w:uiPriority="1" w:unhideWhenUsed="0" w:qFormat="1"/>
-    <w:lsdException w:name="Light Shading" w:semiHidden="0" w:uiPriority="60" w:unhideWhenUsed="0"/>
-    <w:lsdException w:name="Light List" w:semiHidden="0" w:uiPriority="61" w:unhideWhenUsed="0"/>
-    <w:lsdException w:name="Light Grid" w:semiHidden="0" w:uiPriority="62" w:unhideWhenUsed="0"/>
-    <w:lsdException w:name="Medium Shading 1" w:semiHidden="0" w:uiPriority="63" w:unhideWhenUsed="0"/>
-    <w:lsdException w:name="Medium Shading 2" w:semiHidden="0" w:uiPriority="64" w:unhideWhenUsed="0"/>
-    <w:lsdException w:name="Medium List 1" w:semiHidden="0" w:uiPriority="65" w:unhideWhenUsed="0"/>
-    <w:lsdException w:name="Medium List 2" w:semiHidden="0" w:uiPriority="66" w:unhideWhenUsed="0"/>
-    <w:lsdException w:name="Medium Grid 1" w:semiHidden="0" w:uiPriority="67" w:unhideWhenUsed="0"/>
-    <w:lsdException w:name="Medium Grid 2" w:semiHidden="0" w:uiPriority="68" w:unhideWhenUsed="0"/>
-    <w:lsdException w:name="Medium Grid 3" w:semiHidden="0" w:uiPriority="69" w:unhideWhenUsed="0"/>
-    <w:lsdException w:name="Dark List" w:semiHidden="0" w:uiPriority="70" w:unhideWhenUsed="0"/>
-    <w:lsdException w:name="Colorful Shading" w:semiHidden="0" w:uiPriority="71" w:unhideWhenUsed="0"/>
-    <w:lsdException w:name="Colorful List" w:semiHidden="0" w:uiPriority="72" w:unhideWhenUsed="0"/>
-    <w:lsdException w:name="Colorful Grid" w:semiHidden="0" w:uiPriority="73" w:unhideWhenUsed="0"/>
-    <w:lsdException w:name="Light Shading Accent 1" w:semiHidden="0" w:uiPriority="60" w:unhideWhenUsed="0"/>
-    <w:lsdException w:name="Light List Accent 1" w:semiHidden="0" w:uiPriority="61" w:unhideWhenUsed="0"/>
-    <w:lsdException w:name="Light Grid Accent 1" w:semiHidden="0" w:uiPriority="62" w:unhideWhenUsed="0"/>
-    <w:lsdException w:name="Medium Shading 1 Accent 1" w:semiHidden="0" w:uiPriority="63" w:unhideWhenUsed="0"/>
-    <w:lsdException w:name="Medium Shading 2 Accent 1" w:semiHidden="0" w:uiPriority="64" w:unhideWhenUsed="0"/>
-    <w:lsdException w:name="Medium List 1 Accent 1" w:semiHidden="0" w:uiPriority="65" w:unhideWhenUsed="0"/>
-    <w:lsdException w:name="Revision" w:unhideWhenUsed="0"/>
-    <w:lsdException w:name="List Paragraph" w:semiHidden="0" w:uiPriority="34" w:unhideWhenUsed="0" w:qFormat="1"/>
-    <w:lsdException w:name="Quote" w:semiHidden="0" w:uiPriority="29" w:unhideWhenUsed="0" w:qFormat="1"/>
-    <w:lsdException w:name="Intense Quote" w:semiHidden="0" w:uiPriority="30" w:unhideWhenUsed="0" w:qFormat="1"/>
-    <w:lsdException w:name="Medium List 2 Accent 1" w:semiHidden="0" w:uiPriority="66" w:unhideWhenUsed="0"/>
-    <w:lsdException w:name="Medium Grid 1 Accent 1" w:semiHidden="0" w:uiPriority="67" w:unhideWhenUsed="0"/>
-    <w:lsdException w:name="Medium Grid 2 Accent 1" w:semiHidden="0" w:uiPriority="68" w:unhideWhenUsed="0"/>
-    <w:lsdException w:name="Medium Grid 3 Accent 1" w:semiHidden="0" w:uiPriority="69" w:unhideWhenUsed="0"/>
-    <w:lsdException w:name="Dark List Accent 1" w:semiHidden="0" w:uiPriority="70" w:unhideWhenUsed="0"/>
-    <w:lsdException w:name="Colorful Shading Accent 1" w:semiHidden="0" w:uiPriority="71" w:unhideWhenUsed="0"/>
-    <w:lsdException w:name="Colorful List Accent 1" w:semiHidden="0" w:uiPriority="72" w:unhideWhenUsed="0"/>
-    <w:lsdException w:name="Colorful Grid Accent 1" w:semiHidden="0" w:uiPriority="73" w:unhideWhenUsed="0"/>
-    <w:lsdException w:name="Light Shading Accent 2" w:semiHidden="0" w:uiPriority="60" w:unhideWhenUsed="0"/>
-    <w:lsdException w:name="Light List Accent 2" w:semiHidden="0" w:uiPriority="61" w:unhideWhenUsed="0"/>
-    <w:lsdException w:name="Light Grid Accent 2" w:semiHidden="0" w:uiPriority="62" w:unhideWhenUsed="0"/>
-    <w:lsdException w:name="Medium Shading 1 Accent 2" w:semiHidden="0" w:uiPriority="63" w:unhideWhenUsed="0"/>
-    <w:lsdException w:name="Medium Shading 2 Accent 2" w:semiHidden="0" w:uiPriority="64" w:unhideWhenUsed="0"/>
-    <w:lsdException w:name="Medium List 1 Accent 2" w:semiHidden="0" w:uiPriority="65" w:unhideWhenUsed="0"/>
-    <w:lsdException w:name="Medium List 2 Accent 2" w:semiHidden="0" w:uiPriority="66" w:unhideWhenUsed="0"/>
-    <w:lsdException w:name="Medium Grid 1 Accent 2" w:semiHidden="0" w:uiPriority="67" w:unhideWhenUsed="0"/>
-    <w:lsdException w:name="Medium Grid 2 Accent 2" w:semiHidden="0" w:uiPriority="68" w:unhideWhenUsed="0"/>
-    <w:lsdException w:name="Medium Grid 3 Accent 2" w:semiHidden="0" w:uiPriority="69" w:unhideWhenUsed="0"/>
-    <w:lsdException w:name="Dark List Accent 2" w:semiHidden="0" w:uiPriority="70" w:unhideWhenUsed="0"/>
-    <w:lsdException w:name="Colorful Shading Accent 2" w:semiHidden="0" w:uiPriority="71" w:unhideWhenUsed="0"/>
-    <w:lsdException w:name="Colorful List Accent 2" w:semiHidden="0" w:uiPriority="72" w:unhideWhenUsed="0"/>
-    <w:lsdException w:name="Colorful Grid Accent 2" w:semiHidden="0" w:uiPriority="73" w:unhideWhenUsed="0"/>
-    <w:lsdException w:name="Light Shading Accent 3" w:semiHidden="0" w:uiPriority="60" w:unhideWhenUsed="0"/>
-    <w:lsdException w:name="Light List Accent 3" w:semiHidden="0" w:uiPriority="61" w:unhideWhenUsed="0"/>
-    <w:lsdException w:name="Light Grid Accent 3" w:semiHidden="0" w:uiPriority="62" w:unhideWhenUsed="0"/>
-    <w:lsdException w:name="Medium Shading 1 Accent 3" w:semiHidden="0" w:uiPriority="63" w:unhideWhenUsed="0"/>
-    <w:lsdException w:name="Medium Shading 2 Accent 3" w:semiHidden="0" w:uiPriority="64" w:unhideWhenUsed="0"/>
-    <w:lsdException w:name="Medium List 1 Accent 3" w:semiHidden="0" w:uiPriority="65" w:unhideWhenUsed="0"/>
-    <w:lsdException w:name="Medium List 2 Accent 3" w:semiHidden="0" w:uiPriority="66" w:unhideWhenUsed="0"/>
-    <w:lsdException w:name="Medium Grid 1 Accent 3" w:semiHidden="0" w:uiPriority="67" w:unhideWhenUsed="0"/>
-    <w:lsdException w:name="Medium Grid 2 Accent 3" w:semiHidden="0" w:uiPriority="68" w:unhideWhenUsed="0"/>
-    <w:lsdException w:name="Medium Grid 3 Accent 3" w:semiHidden="0" w:uiPriority="69" w:unhideWhenUsed="0"/>
-    <w:lsdException w:name="Dark List Accent 3" w:semiHidden="0" w:uiPriority="70" w:unhideWhenUsed="0"/>
-    <w:lsdException w:name="Colorful Shading Accent 3" w:semiHidden="0" w:uiPriority="71" w:unhideWhenUsed="0"/>
-    <w:lsdException w:name="Colorful List Accent 3" w:semiHidden="0" w:uiPriority="72" w:unhideWhenUsed="0"/>
-    <w:lsdException w:name="Colorful Grid Accent 3" w:semiHidden="0" w:uiPriority="73" w:unhideWhenUsed="0"/>
-    <w:lsdException w:name="Light Shading Accent 4" w:semiHidden="0" w:uiPriority="60" w:unhideWhenUsed="0"/>
-    <w:lsdException w:name="Light List Accent 4" w:semiHidden="0" w:uiPriority="61" w:unhideWhenUsed="0"/>
-    <w:lsdException w:name="Light Grid Accent 4" w:semiHidden="0" w:uiPriority="62" w:unhideWhenUsed="0"/>
-    <w:lsdException w:name="Medium Shading 1 Accent 4" w:semiHidden="0" w:uiPriority="63" w:unhideWhenUsed="0"/>
-    <w:lsdException w:name="Medium Shading 2 Accent 4" w:semiHidden="0" w:uiPriority="64" w:unhideWhenUsed="0"/>
-    <w:lsdException w:name="Medium List 1 Accent 4" w:semiHidden="0" w:uiPriority="65" w:unhideWhenUsed="0"/>
-    <w:lsdException w:name="Medium List 2 Accent 4" w:semiHidden="0" w:uiPriority="66" w:unhideWhenUsed="0"/>
-    <w:lsdException w:name="Medium Grid 1 Accent 4" w:semiHidden="0" w:uiPriority="67" w:unhideWhenUsed="0"/>
-    <w:lsdException w:name="Medium Grid 2 Accent 4" w:semiHidden="0" w:uiPriority="68" w:unhideWhenUsed="0"/>
-    <w:lsdException w:name="Medium Grid 3 Accent 4" w:semiHidden="0" w:uiPriority="69" w:unhideWhenUsed="0"/>
-    <w:lsdException w:name="Dark List Accent 4" w:semiHidden="0" w:uiPriority="70" w:unhideWhenUsed="0"/>
-    <w:lsdException w:name="Colorful Shading Accent 4" w:semiHidden="0" w:uiPriority="71" w:unhideWhenUsed="0"/>
-    <w:lsdException w:name="Colorful List Accent 4" w:semiHidden="0" w:uiPriority="72" w:unhideWhenUsed="0"/>
-    <w:lsdException w:name="Colorful Grid Accent 4" w:semiHidden="0" w:uiPriority="73" w:unhideWhenUsed="0"/>
-    <w:lsdException w:name="Light Shading Accent 5" w:semiHidden="0" w:uiPriority="60" w:unhideWhenUsed="0"/>
-    <w:lsdException w:name="Light List Accent 5" w:semiHidden="0" w:uiPriority="61" w:unhideWhenUsed="0"/>
-    <w:lsdException w:name="Light Grid Accent 5" w:semiHidden="0" w:uiPriority="62" w:unhideWhenUsed="0"/>
-    <w:lsdException w:name="Medium Shading 1 Accent 5" w:semiHidden="0" w:uiPriority="63" w:unhideWhenUsed="0"/>
-    <w:lsdException w:name="Medium Shading 2 Accent 5" w:semiHidden="0" w:uiPriority="64" w:unhideWhenUsed="0"/>
-    <w:lsdException w:name="Medium List 1 Accent 5" w:semiHidden="0" w:uiPriority="65" w:unhideWhenUsed="0"/>
-    <w:lsdException w:name="Medium List 2 Accent 5" w:semiHidden="0" w:uiPriority="66" w:unhideWhenUsed="0"/>
-    <w:lsdException w:name="Medium Grid 1 Accent 5" w:semiHidden="0" w:uiPriority="67" w:unhideWhenUsed="0"/>
-    <w:lsdException w:name="Medium Grid 2 Accent 5" w:semiHidden="0" w:uiPriority="68" w:unhideWhenUsed="0"/>
-    <w:lsdException w:name="Medium Grid 3 Accent 5" w:semiHidden="0" w:uiPriority="69" w:unhideWhenUsed="0"/>
-    <w:lsdException w:name="Dark List Accent 5" w:semiHidden="0" w:uiPriority="70" w:unhideWhenUsed="0"/>
-    <w:lsdException w:name="Colorful Shading Accent 5" w:semiHidden="0" w:uiPriority="71" w:unhideWhenUsed="0"/>
-    <w:lsdException w:name="Colorful List Accent 5" w:semiHidden="0" w:uiPriority="72" w:unhideWhenUsed="0"/>
-    <w:lsdException w:name="Colorful Grid Accent 5" w:semiHidden="0" w:uiPriority="73" w:unhideWhenUsed="0"/>
-    <w:lsdException w:name="Light Shading Accent 6" w:semiHidden="0" w:uiPriority="60" w:unhideWhenUsed="0"/>
-    <w:lsdException w:name="Light List Accent 6" w:semiHidden="0" w:uiPriority="61" w:unhideWhenUsed="0"/>
-    <w:lsdException w:name="Light Grid Accent 6" w:semiHidden="0" w:uiPriority="62" w:unhideWhenUsed="0"/>
-    <w:lsdException w:name="Medium Shading 1 Accent 6" w:semiHidden="0" w:uiPriority="63" w:unhideWhenUsed="0"/>
-    <w:lsdException w:name="Medium Shading 2 Accent 6" w:semiHidden="0" w:uiPriority="64" w:unhideWhenUsed="0"/>
-    <w:lsdException w:name="Medium List 1 Accent 6" w:semiHidden="0" w:uiPriority="65" w:unhideWhenUsed="0"/>
-    <w:lsdException w:name="Medium List 2 Accent 6" w:semiHidden="0" w:uiPriority="66" w:unhideWhenUsed="0"/>
-    <w:lsdException w:name="Medium Grid 1 Accent 6" w:semiHidden="0" w:uiPriority="67" w:unhideWhenUsed="0"/>
-    <w:lsdException w:name="Medium Grid 2 Accent 6" w:semiHidden="0" w:uiPriority="68" w:unhideWhenUsed="0"/>
-    <w:lsdException w:name="Medium Grid 3 Accent 6" w:semiHidden="0" w:uiPriority="69" w:unhideWhenUsed="0"/>
-    <w:lsdException w:name="Dark List Accent 6" w:semiHidden="0" w:uiPriority="70" w:unhideWhenUsed="0"/>
-    <w:lsdException w:name="Colorful Shading Accent 6" w:semiHidden="0" w:uiPriority="71" w:unhideWhenUsed="0"/>
-    <w:lsdException w:name="Colorful List Accent 6" w:semiHidden="0" w:uiPriority="72" w:unhideWhenUsed="0"/>
-    <w:lsdException w:name="Colorful Grid Accent 6" w:semiHidden="0" w:uiPriority="73" w:unhideWhenUsed="0"/>
-    <w:lsdException w:name="Subtle Emphasis" w:semiHidden="0" w:uiPriority="19" w:unhideWhenUsed="0" w:qFormat="1"/>
-    <w:lsdException w:name="Intense Emphasis" w:semiHidden="0" w:uiPriority="21" w:unhideWhenUsed="0" w:qFormat="1"/>
-    <w:lsdException w:name="Subtle Reference" w:semiHidden="0" w:uiPriority="31" w:unhideWhenUsed="0" w:qFormat="1"/>
-    <w:lsdException w:name="Intense Reference" w:semiHidden="0" w:uiPriority="32" w:unhideWhenUsed="0" w:qFormat="1"/>
-    <w:lsdException w:name="Book Title" w:semiHidden="0" w:uiPriority="33" w:unhideWhenUsed="0" w:qFormat="1"/>
-    <w:lsdException w:name="Bibliography" w:uiPriority="37"/>
-    <w:lsdException w:name="TOC Heading" w:uiPriority="39" w:qFormat="1"/>
-  </w:latentStyles>
-  <w:style w:type="paragraph" w:default="1" w:styleId="Normal">
-    <w:name w:val="Normal"/>
-    <w:qFormat/>
-  </w:style>
-  <w:style w:type="paragraph" w:styleId="Ttulo1">
-    <w:name w:val="heading 1"/>
-    <w:basedOn w:val="Normal"/>
-    <w:next w:val="Normal"/>
-    <w:uiPriority w:val="9"/>
-    <w:qFormat/>
-    <w:pPr>
-      <w:keepNext/>
-      <w:spacing w:before="120" w:after="60"/>
-      <w:ind w:left="720" w:hanging="720"/>
-      <w:outlineLvl w:val="0"/>
-    </w:pPr>
-    <w:rPr>
-      <w:rFonts w:ascii="Arial" w:eastAsia="Arial" w:hAnsi="Arial" w:cs="Arial"/>
-      <w:b/>
-      <w:sz w:val="24"/>
-      <w:szCs w:val="24"/>
-    </w:rPr>
-  </w:style>
-  <w:style w:type="paragraph" w:styleId="Ttulo2">
-    <w:name w:val="heading 2"/>
-    <w:basedOn w:val="Normal"/>
-    <w:next w:val="Normal"/>
-    <w:uiPriority w:val="9"/>
-    <w:unhideWhenUsed/>
-    <w:qFormat/>
-    <w:pPr>
-      <w:keepNext/>
-      <w:spacing w:before="120" w:after="60"/>
-      <w:ind w:left="720" w:hanging="720"/>
-      <w:outlineLvl w:val="1"/>
-    </w:pPr>
-    <w:rPr>
-      <w:rFonts w:ascii="Arial" w:eastAsia="Arial" w:hAnsi="Arial" w:cs="Arial"/>
-      <w:b/>
-    </w:rPr>
-  </w:style>
-  <w:style w:type="paragraph" w:styleId="Ttulo3">
-    <w:name w:val="heading 3"/>
-    <w:basedOn w:val="Normal"/>
-    <w:next w:val="Normal"/>
-    <w:uiPriority w:val="9"/>
-    <w:unhideWhenUsed/>
-    <w:qFormat/>
-    <w:pPr>
-      <w:keepNext/>
-      <w:spacing w:before="120" w:after="60"/>
-      <w:ind w:left="720" w:hanging="720"/>
-      <w:outlineLvl w:val="2"/>
-    </w:pPr>
-    <w:rPr>
-      <w:rFonts w:ascii="Arial" w:eastAsia="Arial" w:hAnsi="Arial" w:cs="Arial"/>
-      <w:i/>
-    </w:rPr>
-  </w:style>
-  <w:style w:type="paragraph" w:styleId="Ttulo4">
-    <w:name w:val="heading 4"/>
-    <w:basedOn w:val="Normal"/>
-    <w:next w:val="Normal"/>
-    <w:uiPriority w:val="9"/>
-    <w:semiHidden/>
-    <w:unhideWhenUsed/>
-    <w:qFormat/>
-    <w:pPr>
-      <w:keepNext/>
-      <w:spacing w:before="120" w:after="60"/>
-      <w:ind w:left="720" w:hanging="720"/>
-      <w:outlineLvl w:val="3"/>
-    </w:pPr>
-    <w:rPr>
-      <w:rFonts w:ascii="Arial" w:eastAsia="Arial" w:hAnsi="Arial" w:cs="Arial"/>
-    </w:rPr>
-  </w:style>
-  <w:style w:type="paragraph" w:styleId="Ttulo5">
-    <w:name w:val="heading 5"/>
-    <w:basedOn w:val="Normal"/>
-    <w:next w:val="Normal"/>
-    <w:uiPriority w:val="9"/>
-    <w:semiHidden/>
-    <w:unhideWhenUsed/>
-    <w:qFormat/>
-    <w:pPr>
-      <w:spacing w:before="240" w:after="60"/>
-      <w:ind w:left="2880"/>
-      <w:outlineLvl w:val="4"/>
-    </w:pPr>
-    <w:rPr>
-      <w:sz w:val="22"/>
-      <w:szCs w:val="22"/>
-    </w:rPr>
-  </w:style>
-  <w:style w:type="paragraph" w:styleId="Ttulo6">
-    <w:name w:val="heading 6"/>
-    <w:basedOn w:val="Normal"/>
-    <w:next w:val="Normal"/>
-    <w:uiPriority w:val="9"/>
-    <w:semiHidden/>
-    <w:unhideWhenUsed/>
-    <w:qFormat/>
-    <w:pPr>
-      <w:spacing w:before="240" w:after="60"/>
-      <w:ind w:left="2880"/>
-      <w:outlineLvl w:val="5"/>
-    </w:pPr>
-    <w:rPr>
-      <w:i/>
-      <w:sz w:val="22"/>
-      <w:szCs w:val="22"/>
-    </w:rPr>
-  </w:style>
-  <w:style w:type="character" w:default="1" w:styleId="Fontepargpadro">
-    <w:name w:val="Default Paragraph Font"/>
-    <w:uiPriority w:val="1"/>
-    <w:semiHidden/>
-    <w:unhideWhenUsed/>
-  </w:style>
-  <w:style w:type="table" w:default="1" w:styleId="Tabelanormal">
-    <w:name w:val="Normal Table"/>
-    <w:uiPriority w:val="99"/>
-    <w:semiHidden/>
-    <w:unhideWhenUsed/>
-    <w:tblPr>
-      <w:tblInd w:w="0" w:type="dxa"/>
-      <w:tblCellMar>
-        <w:top w:w="0" w:type="dxa"/>
-        <w:left w:w="108" w:type="dxa"/>
-        <w:bottom w:w="0" w:type="dxa"/>
-        <w:right w:w="108" w:type="dxa"/>
-      </w:tblCellMar>
-    </w:tblPr>
-  </w:style>
-  <w:style w:type="numbering" w:default="1" w:styleId="Semlista">
-    <w:name w:val="No List"/>
-    <w:uiPriority w:val="99"/>
-    <w:semiHidden/>
-    <w:unhideWhenUsed/>
-  </w:style>
-  <w:style w:type="table" w:customStyle="1" w:styleId="TableNormal">
-    <w:name w:val="Table Normal"/>
-    <w:tblPr>
-      <w:tblCellMar>
-        <w:top w:w="0" w:type="dxa"/>
-        <w:left w:w="0" w:type="dxa"/>
-        <w:bottom w:w="0" w:type="dxa"/>
-        <w:right w:w="0" w:type="dxa"/>
-      </w:tblCellMar>
-    </w:tblPr>
-  </w:style>
-  <w:style w:type="paragraph" w:styleId="Ttulo">
-    <w:name w:val="Title"/>
-    <w:basedOn w:val="Normal"/>
-    <w:next w:val="Normal"/>
-    <w:uiPriority w:val="10"/>
-    <w:qFormat/>
-    <w:pPr>
-      <w:jc w:val="center"/>
-    </w:pPr>
-    <w:rPr>
-      <w:rFonts w:ascii="Arial" w:eastAsia="Arial" w:hAnsi="Arial" w:cs="Arial"/>
-      <w:b/>
-      <w:sz w:val="36"/>
-      <w:szCs w:val="36"/>
-    </w:rPr>
-  </w:style>
-  <w:style w:type="paragraph" w:styleId="Subttulo">
-    <w:name w:val="Subtitle"/>
-    <w:basedOn w:val="Normal"/>
-    <w:next w:val="Normal"/>
-    <w:uiPriority w:val="11"/>
-    <w:qFormat/>
-    <w:pPr>
-      <w:spacing w:after="60"/>
-      <w:jc w:val="center"/>
-    </w:pPr>
-    <w:rPr>
-      <w:rFonts w:ascii="Arial" w:eastAsia="Arial" w:hAnsi="Arial" w:cs="Arial"/>
-      <w:i/>
-      <w:sz w:val="36"/>
-      <w:szCs w:val="36"/>
-    </w:rPr>
-  </w:style>
-  <w:style w:type="table" w:customStyle="1" w:styleId="a">
-    <w:basedOn w:val="TableNormal"/>
-    <w:tblPr>
-      <w:tblStyleRowBandSize w:val="1"/>
-      <w:tblStyleColBandSize w:val="1"/>
-      <w:tblCellMar>
-        <w:top w:w="0" w:type="dxa"/>
-        <w:left w:w="115" w:type="dxa"/>
-        <w:bottom w:w="0" w:type="dxa"/>
-        <w:right w:w="115" w:type="dxa"/>
-      </w:tblCellMar>
-    </w:tblPr>
-  </w:style>
-  <w:style w:type="table" w:customStyle="1" w:styleId="a0">
-    <w:basedOn w:val="TableNormal"/>
-    <w:tblPr>
-      <w:tblStyleRowBandSize w:val="1"/>
-      <w:tblStyleColBandSize w:val="1"/>
-      <w:tblCellMar>
-        <w:top w:w="0" w:type="dxa"/>
-        <w:left w:w="115" w:type="dxa"/>
-        <w:bottom w:w="0" w:type="dxa"/>
-        <w:right w:w="115" w:type="dxa"/>
-      </w:tblCellMar>
-    </w:tblPr>
-  </w:style>
-  <w:style w:type="table" w:customStyle="1" w:styleId="a1">
-    <w:basedOn w:val="TableNormal"/>
-    <w:tblPr>
-      <w:tblStyleRowBandSize w:val="1"/>
-      <w:tblStyleColBandSize w:val="1"/>
-      <w:tblCellMar>
-        <w:top w:w="0" w:type="dxa"/>
-        <w:left w:w="115" w:type="dxa"/>
-        <w:bottom w:w="0" w:type="dxa"/>
         <w:right w:w="115" w:type="dxa"/>
       </w:tblCellMar>
     </w:tblPr>

</xml_diff>

<commit_message>
Atualizados indices do documento
</commit_message>
<xml_diff>
--- a/Documento de Arquitetura de Software.docx
+++ b/Documento de Arquitetura de Software.docx
@@ -56,8 +56,6 @@
         </w:rPr>
         <w:t>2</w:t>
       </w:r>
-      <w:bookmarkStart w:id="0" w:name="_GoBack"/>
-      <w:bookmarkEnd w:id="0"/>
       <w:r>
         <w:rPr>
           <w:sz w:val="28"/>
@@ -1841,6 +1839,7 @@
             </w:tabs>
             <w:rPr>
               <w:rFonts w:asciiTheme="minorHAnsi" w:eastAsiaTheme="minorEastAsia" w:hAnsiTheme="minorHAnsi" w:cstheme="minorBidi"/>
+              <w:noProof/>
               <w:sz w:val="22"/>
               <w:szCs w:val="22"/>
             </w:rPr>
@@ -1861,18 +1860,18 @@
             </w:rPr>
             <w:fldChar w:fldCharType="separate"/>
           </w:r>
-          <w:hyperlink w:anchor="_Toc106230835">
-            <w:r>
-              <w:rPr>
-                <w:rStyle w:val="Vnculodendice"/>
-                <w:webHidden/>
+          <w:hyperlink w:anchor="_Toc108646969" w:history="1">
+            <w:r>
+              <w:rPr>
+                <w:rStyle w:val="Hyperlink"/>
+                <w:noProof/>
               </w:rPr>
               <w:t>1.</w:t>
             </w:r>
             <w:r>
               <w:rPr>
-                <w:rStyle w:val="Vnculodendice"/>
                 <w:rFonts w:asciiTheme="minorHAnsi" w:eastAsiaTheme="minorEastAsia" w:hAnsiTheme="minorHAnsi" w:cstheme="minorBidi"/>
+                <w:noProof/>
                 <w:sz w:val="22"/>
                 <w:szCs w:val="22"/>
               </w:rPr>
@@ -1880,42 +1879,55 @@
             </w:r>
             <w:r>
               <w:rPr>
-                <w:rStyle w:val="Vnculodendice"/>
+                <w:rStyle w:val="Hyperlink"/>
+                <w:noProof/>
               </w:rPr>
               <w:t>Introdução</w:t>
             </w:r>
             <w:r>
               <w:rPr>
+                <w:noProof/>
+                <w:webHidden/>
+              </w:rPr>
+              <w:tab/>
+            </w:r>
+            <w:r>
+              <w:rPr>
+                <w:noProof/>
                 <w:webHidden/>
               </w:rPr>
               <w:fldChar w:fldCharType="begin"/>
             </w:r>
             <w:r>
               <w:rPr>
-                <w:webHidden/>
-              </w:rPr>
-              <w:instrText>PAGEREF _Toc106230835 \h</w:instrText>
-            </w:r>
-            <w:r>
-              <w:rPr>
-                <w:webHidden/>
-              </w:rPr>
-            </w:r>
-            <w:r>
-              <w:rPr>
+                <w:noProof/>
+                <w:webHidden/>
+              </w:rPr>
+              <w:instrText xml:space="preserve"> PAGEREF _Toc108646969 \h </w:instrText>
+            </w:r>
+            <w:r>
+              <w:rPr>
+                <w:noProof/>
+                <w:webHidden/>
+              </w:rPr>
+            </w:r>
+            <w:r>
+              <w:rPr>
+                <w:noProof/>
                 <w:webHidden/>
               </w:rPr>
               <w:fldChar w:fldCharType="separate"/>
             </w:r>
             <w:r>
               <w:rPr>
-                <w:rStyle w:val="Vnculodendice"/>
-              </w:rPr>
-              <w:tab/>
+                <w:noProof/>
+                <w:webHidden/>
+              </w:rPr>
               <w:t>4</w:t>
             </w:r>
             <w:r>
               <w:rPr>
+                <w:noProof/>
                 <w:webHidden/>
               </w:rPr>
               <w:fldChar w:fldCharType="end"/>
@@ -1931,22 +1943,23 @@
             </w:tabs>
             <w:rPr>
               <w:rFonts w:asciiTheme="minorHAnsi" w:eastAsiaTheme="minorEastAsia" w:hAnsiTheme="minorHAnsi" w:cstheme="minorBidi"/>
+              <w:noProof/>
               <w:sz w:val="22"/>
               <w:szCs w:val="22"/>
             </w:rPr>
           </w:pPr>
-          <w:hyperlink w:anchor="_Toc106230836">
-            <w:r>
-              <w:rPr>
-                <w:rStyle w:val="Vnculodendice"/>
-                <w:webHidden/>
+          <w:hyperlink w:anchor="_Toc108646970" w:history="1">
+            <w:r>
+              <w:rPr>
+                <w:rStyle w:val="Hyperlink"/>
+                <w:noProof/>
               </w:rPr>
               <w:t>1.1</w:t>
             </w:r>
             <w:r>
               <w:rPr>
-                <w:rStyle w:val="Vnculodendice"/>
                 <w:rFonts w:asciiTheme="minorHAnsi" w:eastAsiaTheme="minorEastAsia" w:hAnsiTheme="minorHAnsi" w:cstheme="minorBidi"/>
+                <w:noProof/>
                 <w:sz w:val="22"/>
                 <w:szCs w:val="22"/>
               </w:rPr>
@@ -1954,42 +1967,55 @@
             </w:r>
             <w:r>
               <w:rPr>
-                <w:rStyle w:val="Vnculodendice"/>
+                <w:rStyle w:val="Hyperlink"/>
+                <w:noProof/>
               </w:rPr>
               <w:t>Finalidade</w:t>
             </w:r>
             <w:r>
               <w:rPr>
+                <w:noProof/>
+                <w:webHidden/>
+              </w:rPr>
+              <w:tab/>
+            </w:r>
+            <w:r>
+              <w:rPr>
+                <w:noProof/>
                 <w:webHidden/>
               </w:rPr>
               <w:fldChar w:fldCharType="begin"/>
             </w:r>
             <w:r>
               <w:rPr>
-                <w:webHidden/>
-              </w:rPr>
-              <w:instrText>PAGEREF _Toc106230836 \h</w:instrText>
-            </w:r>
-            <w:r>
-              <w:rPr>
-                <w:webHidden/>
-              </w:rPr>
-            </w:r>
-            <w:r>
-              <w:rPr>
+                <w:noProof/>
+                <w:webHidden/>
+              </w:rPr>
+              <w:instrText xml:space="preserve"> PAGEREF _Toc108646970 \h </w:instrText>
+            </w:r>
+            <w:r>
+              <w:rPr>
+                <w:noProof/>
+                <w:webHidden/>
+              </w:rPr>
+            </w:r>
+            <w:r>
+              <w:rPr>
+                <w:noProof/>
                 <w:webHidden/>
               </w:rPr>
               <w:fldChar w:fldCharType="separate"/>
             </w:r>
             <w:r>
               <w:rPr>
-                <w:rStyle w:val="Vnculodendice"/>
-              </w:rPr>
-              <w:tab/>
+                <w:noProof/>
+                <w:webHidden/>
+              </w:rPr>
               <w:t>4</w:t>
             </w:r>
             <w:r>
               <w:rPr>
+                <w:noProof/>
                 <w:webHidden/>
               </w:rPr>
               <w:fldChar w:fldCharType="end"/>
@@ -2005,22 +2031,23 @@
             </w:tabs>
             <w:rPr>
               <w:rFonts w:asciiTheme="minorHAnsi" w:eastAsiaTheme="minorEastAsia" w:hAnsiTheme="minorHAnsi" w:cstheme="minorBidi"/>
+              <w:noProof/>
               <w:sz w:val="22"/>
               <w:szCs w:val="22"/>
             </w:rPr>
           </w:pPr>
-          <w:hyperlink w:anchor="_Toc106230837">
-            <w:r>
-              <w:rPr>
-                <w:rStyle w:val="Vnculodendice"/>
-                <w:webHidden/>
+          <w:hyperlink w:anchor="_Toc108646971" w:history="1">
+            <w:r>
+              <w:rPr>
+                <w:rStyle w:val="Hyperlink"/>
+                <w:noProof/>
               </w:rPr>
               <w:t>1.2</w:t>
             </w:r>
             <w:r>
               <w:rPr>
-                <w:rStyle w:val="Vnculodendice"/>
                 <w:rFonts w:asciiTheme="minorHAnsi" w:eastAsiaTheme="minorEastAsia" w:hAnsiTheme="minorHAnsi" w:cstheme="minorBidi"/>
+                <w:noProof/>
                 <w:sz w:val="22"/>
                 <w:szCs w:val="22"/>
               </w:rPr>
@@ -2028,48 +2055,55 @@
             </w:r>
             <w:r>
               <w:rPr>
-                <w:rStyle w:val="Vnculodendice"/>
+                <w:rStyle w:val="Hyperlink"/>
+                <w:noProof/>
               </w:rPr>
               <w:t>Escopo</w:t>
             </w:r>
             <w:r>
               <w:rPr>
+                <w:noProof/>
+                <w:webHidden/>
+              </w:rPr>
+              <w:tab/>
+            </w:r>
+            <w:r>
+              <w:rPr>
+                <w:noProof/>
                 <w:webHidden/>
               </w:rPr>
               <w:fldChar w:fldCharType="begin"/>
             </w:r>
             <w:r>
               <w:rPr>
-                <w:webHidden/>
-              </w:rPr>
-              <w:instrText>P</w:instrText>
-            </w:r>
-            <w:r>
-              <w:rPr>
-                <w:webHidden/>
-              </w:rPr>
-              <w:instrText>AGEREF _Toc106230837 \h</w:instrText>
-            </w:r>
-            <w:r>
-              <w:rPr>
-                <w:webHidden/>
-              </w:rPr>
-            </w:r>
-            <w:r>
-              <w:rPr>
+                <w:noProof/>
+                <w:webHidden/>
+              </w:rPr>
+              <w:instrText xml:space="preserve"> PAGEREF _Toc108646971 \h </w:instrText>
+            </w:r>
+            <w:r>
+              <w:rPr>
+                <w:noProof/>
+                <w:webHidden/>
+              </w:rPr>
+            </w:r>
+            <w:r>
+              <w:rPr>
+                <w:noProof/>
                 <w:webHidden/>
               </w:rPr>
               <w:fldChar w:fldCharType="separate"/>
             </w:r>
             <w:r>
               <w:rPr>
-                <w:rStyle w:val="Vnculodendice"/>
-              </w:rPr>
-              <w:tab/>
+                <w:noProof/>
+                <w:webHidden/>
+              </w:rPr>
               <w:t>4</w:t>
             </w:r>
             <w:r>
               <w:rPr>
+                <w:noProof/>
                 <w:webHidden/>
               </w:rPr>
               <w:fldChar w:fldCharType="end"/>
@@ -2085,22 +2119,23 @@
             </w:tabs>
             <w:rPr>
               <w:rFonts w:asciiTheme="minorHAnsi" w:eastAsiaTheme="minorEastAsia" w:hAnsiTheme="minorHAnsi" w:cstheme="minorBidi"/>
+              <w:noProof/>
               <w:sz w:val="22"/>
               <w:szCs w:val="22"/>
             </w:rPr>
           </w:pPr>
-          <w:hyperlink w:anchor="_Toc106230838">
-            <w:r>
-              <w:rPr>
-                <w:rStyle w:val="Vnculodendice"/>
-                <w:webHidden/>
+          <w:hyperlink w:anchor="_Toc108646972" w:history="1">
+            <w:r>
+              <w:rPr>
+                <w:rStyle w:val="Hyperlink"/>
+                <w:noProof/>
               </w:rPr>
               <w:t>1.3</w:t>
             </w:r>
             <w:r>
               <w:rPr>
-                <w:rStyle w:val="Vnculodendice"/>
                 <w:rFonts w:asciiTheme="minorHAnsi" w:eastAsiaTheme="minorEastAsia" w:hAnsiTheme="minorHAnsi" w:cstheme="minorBidi"/>
+                <w:noProof/>
                 <w:sz w:val="22"/>
                 <w:szCs w:val="22"/>
               </w:rPr>
@@ -2108,42 +2143,55 @@
             </w:r>
             <w:r>
               <w:rPr>
-                <w:rStyle w:val="Vnculodendice"/>
+                <w:rStyle w:val="Hyperlink"/>
+                <w:noProof/>
               </w:rPr>
               <w:t>Definições, acrônimos e abreviações</w:t>
             </w:r>
             <w:r>
               <w:rPr>
+                <w:noProof/>
+                <w:webHidden/>
+              </w:rPr>
+              <w:tab/>
+            </w:r>
+            <w:r>
+              <w:rPr>
+                <w:noProof/>
                 <w:webHidden/>
               </w:rPr>
               <w:fldChar w:fldCharType="begin"/>
             </w:r>
             <w:r>
               <w:rPr>
-                <w:webHidden/>
-              </w:rPr>
-              <w:instrText>PAGEREF _Toc106230838 \h</w:instrText>
-            </w:r>
-            <w:r>
-              <w:rPr>
-                <w:webHidden/>
-              </w:rPr>
-            </w:r>
-            <w:r>
-              <w:rPr>
+                <w:noProof/>
+                <w:webHidden/>
+              </w:rPr>
+              <w:instrText xml:space="preserve"> PAGEREF _Toc108646972 \h </w:instrText>
+            </w:r>
+            <w:r>
+              <w:rPr>
+                <w:noProof/>
+                <w:webHidden/>
+              </w:rPr>
+            </w:r>
+            <w:r>
+              <w:rPr>
+                <w:noProof/>
                 <w:webHidden/>
               </w:rPr>
               <w:fldChar w:fldCharType="separate"/>
             </w:r>
             <w:r>
               <w:rPr>
-                <w:rStyle w:val="Vnculodendice"/>
-              </w:rPr>
-              <w:tab/>
+                <w:noProof/>
+                <w:webHidden/>
+              </w:rPr>
               <w:t>4</w:t>
             </w:r>
             <w:r>
               <w:rPr>
+                <w:noProof/>
                 <w:webHidden/>
               </w:rPr>
               <w:fldChar w:fldCharType="end"/>
@@ -2159,22 +2207,23 @@
             </w:tabs>
             <w:rPr>
               <w:rFonts w:asciiTheme="minorHAnsi" w:eastAsiaTheme="minorEastAsia" w:hAnsiTheme="minorHAnsi" w:cstheme="minorBidi"/>
+              <w:noProof/>
               <w:sz w:val="22"/>
               <w:szCs w:val="22"/>
             </w:rPr>
           </w:pPr>
-          <w:hyperlink w:anchor="_Toc106230839">
-            <w:r>
-              <w:rPr>
-                <w:rStyle w:val="Vnculodendice"/>
-                <w:webHidden/>
+          <w:hyperlink w:anchor="_Toc108646973" w:history="1">
+            <w:r>
+              <w:rPr>
+                <w:rStyle w:val="Hyperlink"/>
+                <w:noProof/>
               </w:rPr>
               <w:t>1.4</w:t>
             </w:r>
             <w:r>
               <w:rPr>
-                <w:rStyle w:val="Vnculodendice"/>
                 <w:rFonts w:asciiTheme="minorHAnsi" w:eastAsiaTheme="minorEastAsia" w:hAnsiTheme="minorHAnsi" w:cstheme="minorBidi"/>
+                <w:noProof/>
                 <w:sz w:val="22"/>
                 <w:szCs w:val="22"/>
               </w:rPr>
@@ -2182,42 +2231,1201 @@
             </w:r>
             <w:r>
               <w:rPr>
-                <w:rStyle w:val="Vnculodendice"/>
+                <w:rStyle w:val="Hyperlink"/>
+                <w:noProof/>
               </w:rPr>
               <w:t>Visão Geral</w:t>
             </w:r>
             <w:r>
               <w:rPr>
+                <w:noProof/>
+                <w:webHidden/>
+              </w:rPr>
+              <w:tab/>
+            </w:r>
+            <w:r>
+              <w:rPr>
+                <w:noProof/>
                 <w:webHidden/>
               </w:rPr>
               <w:fldChar w:fldCharType="begin"/>
             </w:r>
             <w:r>
               <w:rPr>
-                <w:webHidden/>
-              </w:rPr>
-              <w:instrText>PAGEREF _Toc106230839 \h</w:instrText>
-            </w:r>
-            <w:r>
-              <w:rPr>
-                <w:webHidden/>
-              </w:rPr>
-            </w:r>
-            <w:r>
-              <w:rPr>
+                <w:noProof/>
+                <w:webHidden/>
+              </w:rPr>
+              <w:instrText xml:space="preserve"> PAGEREF _Toc108646973 \h </w:instrText>
+            </w:r>
+            <w:r>
+              <w:rPr>
+                <w:noProof/>
+                <w:webHidden/>
+              </w:rPr>
+            </w:r>
+            <w:r>
+              <w:rPr>
+                <w:noProof/>
                 <w:webHidden/>
               </w:rPr>
               <w:fldChar w:fldCharType="separate"/>
             </w:r>
             <w:r>
               <w:rPr>
-                <w:rStyle w:val="Vnculodendice"/>
+                <w:noProof/>
+                <w:webHidden/>
+              </w:rPr>
+              <w:t>4</w:t>
+            </w:r>
+            <w:r>
+              <w:rPr>
+                <w:noProof/>
+                <w:webHidden/>
+              </w:rPr>
+              <w:fldChar w:fldCharType="end"/>
+            </w:r>
+          </w:hyperlink>
+        </w:p>
+        <w:p>
+          <w:pPr>
+            <w:pStyle w:val="Sumrio1"/>
+            <w:tabs>
+              <w:tab w:val="left" w:pos="400"/>
+              <w:tab w:val="right" w:pos="9350"/>
+            </w:tabs>
+            <w:rPr>
+              <w:rFonts w:asciiTheme="minorHAnsi" w:eastAsiaTheme="minorEastAsia" w:hAnsiTheme="minorHAnsi" w:cstheme="minorBidi"/>
+              <w:noProof/>
+              <w:sz w:val="22"/>
+              <w:szCs w:val="22"/>
+            </w:rPr>
+          </w:pPr>
+          <w:hyperlink w:anchor="_Toc108646974" w:history="1">
+            <w:r>
+              <w:rPr>
+                <w:rStyle w:val="Hyperlink"/>
+                <w:noProof/>
+              </w:rPr>
+              <w:t>2.</w:t>
+            </w:r>
+            <w:r>
+              <w:rPr>
+                <w:rFonts w:asciiTheme="minorHAnsi" w:eastAsiaTheme="minorEastAsia" w:hAnsiTheme="minorHAnsi" w:cstheme="minorBidi"/>
+                <w:noProof/>
+                <w:sz w:val="22"/>
+                <w:szCs w:val="22"/>
               </w:rPr>
               <w:tab/>
+            </w:r>
+            <w:r>
+              <w:rPr>
+                <w:rStyle w:val="Hyperlink"/>
+                <w:noProof/>
+              </w:rPr>
+              <w:t>Metas e Restrições da Arquitetura</w:t>
+            </w:r>
+            <w:r>
+              <w:rPr>
+                <w:noProof/>
+                <w:webHidden/>
+              </w:rPr>
+              <w:tab/>
+            </w:r>
+            <w:r>
+              <w:rPr>
+                <w:noProof/>
+                <w:webHidden/>
+              </w:rPr>
+              <w:fldChar w:fldCharType="begin"/>
+            </w:r>
+            <w:r>
+              <w:rPr>
+                <w:noProof/>
+                <w:webHidden/>
+              </w:rPr>
+              <w:instrText xml:space="preserve"> PAGEREF _Toc108646974 \h </w:instrText>
+            </w:r>
+            <w:r>
+              <w:rPr>
+                <w:noProof/>
+                <w:webHidden/>
+              </w:rPr>
+            </w:r>
+            <w:r>
+              <w:rPr>
+                <w:noProof/>
+                <w:webHidden/>
+              </w:rPr>
+              <w:fldChar w:fldCharType="separate"/>
+            </w:r>
+            <w:r>
+              <w:rPr>
+                <w:noProof/>
+                <w:webHidden/>
+              </w:rPr>
               <w:t>4</w:t>
             </w:r>
             <w:r>
               <w:rPr>
+                <w:noProof/>
+                <w:webHidden/>
+              </w:rPr>
+              <w:fldChar w:fldCharType="end"/>
+            </w:r>
+          </w:hyperlink>
+        </w:p>
+        <w:p>
+          <w:pPr>
+            <w:pStyle w:val="Sumrio1"/>
+            <w:tabs>
+              <w:tab w:val="left" w:pos="400"/>
+              <w:tab w:val="right" w:pos="9350"/>
+            </w:tabs>
+            <w:rPr>
+              <w:rFonts w:asciiTheme="minorHAnsi" w:eastAsiaTheme="minorEastAsia" w:hAnsiTheme="minorHAnsi" w:cstheme="minorBidi"/>
+              <w:noProof/>
+              <w:sz w:val="22"/>
+              <w:szCs w:val="22"/>
+            </w:rPr>
+          </w:pPr>
+          <w:hyperlink w:anchor="_Toc108646975" w:history="1">
+            <w:r>
+              <w:rPr>
+                <w:rStyle w:val="Hyperlink"/>
+                <w:noProof/>
+              </w:rPr>
+              <w:t>3.</w:t>
+            </w:r>
+            <w:r>
+              <w:rPr>
+                <w:rFonts w:asciiTheme="minorHAnsi" w:eastAsiaTheme="minorEastAsia" w:hAnsiTheme="minorHAnsi" w:cstheme="minorBidi"/>
+                <w:noProof/>
+                <w:sz w:val="22"/>
+                <w:szCs w:val="22"/>
+              </w:rPr>
+              <w:tab/>
+            </w:r>
+            <w:r>
+              <w:rPr>
+                <w:rStyle w:val="Hyperlink"/>
+                <w:noProof/>
+              </w:rPr>
+              <w:t>Suposições e Dependências</w:t>
+            </w:r>
+            <w:r>
+              <w:rPr>
+                <w:noProof/>
+                <w:webHidden/>
+              </w:rPr>
+              <w:tab/>
+            </w:r>
+            <w:r>
+              <w:rPr>
+                <w:noProof/>
+                <w:webHidden/>
+              </w:rPr>
+              <w:fldChar w:fldCharType="begin"/>
+            </w:r>
+            <w:r>
+              <w:rPr>
+                <w:noProof/>
+                <w:webHidden/>
+              </w:rPr>
+              <w:instrText xml:space="preserve"> PAGEREF _Toc108646975 \h </w:instrText>
+            </w:r>
+            <w:r>
+              <w:rPr>
+                <w:noProof/>
+                <w:webHidden/>
+              </w:rPr>
+            </w:r>
+            <w:r>
+              <w:rPr>
+                <w:noProof/>
+                <w:webHidden/>
+              </w:rPr>
+              <w:fldChar w:fldCharType="separate"/>
+            </w:r>
+            <w:r>
+              <w:rPr>
+                <w:noProof/>
+                <w:webHidden/>
+              </w:rPr>
+              <w:t>4</w:t>
+            </w:r>
+            <w:r>
+              <w:rPr>
+                <w:noProof/>
+                <w:webHidden/>
+              </w:rPr>
+              <w:fldChar w:fldCharType="end"/>
+            </w:r>
+          </w:hyperlink>
+        </w:p>
+        <w:p>
+          <w:pPr>
+            <w:pStyle w:val="Sumrio1"/>
+            <w:tabs>
+              <w:tab w:val="left" w:pos="400"/>
+              <w:tab w:val="right" w:pos="9350"/>
+            </w:tabs>
+            <w:rPr>
+              <w:rFonts w:asciiTheme="minorHAnsi" w:eastAsiaTheme="minorEastAsia" w:hAnsiTheme="minorHAnsi" w:cstheme="minorBidi"/>
+              <w:noProof/>
+              <w:sz w:val="22"/>
+              <w:szCs w:val="22"/>
+            </w:rPr>
+          </w:pPr>
+          <w:hyperlink w:anchor="_Toc108646976" w:history="1">
+            <w:r>
+              <w:rPr>
+                <w:rStyle w:val="Hyperlink"/>
+                <w:noProof/>
+              </w:rPr>
+              <w:t>4.</w:t>
+            </w:r>
+            <w:r>
+              <w:rPr>
+                <w:rFonts w:asciiTheme="minorHAnsi" w:eastAsiaTheme="minorEastAsia" w:hAnsiTheme="minorHAnsi" w:cstheme="minorBidi"/>
+                <w:noProof/>
+                <w:sz w:val="22"/>
+                <w:szCs w:val="22"/>
+              </w:rPr>
+              <w:tab/>
+            </w:r>
+            <w:r>
+              <w:rPr>
+                <w:rStyle w:val="Hyperlink"/>
+                <w:noProof/>
+              </w:rPr>
+              <w:t>Requisitos Arquiteturalmente Significantes</w:t>
+            </w:r>
+            <w:r>
+              <w:rPr>
+                <w:noProof/>
+                <w:webHidden/>
+              </w:rPr>
+              <w:tab/>
+            </w:r>
+            <w:r>
+              <w:rPr>
+                <w:noProof/>
+                <w:webHidden/>
+              </w:rPr>
+              <w:fldChar w:fldCharType="begin"/>
+            </w:r>
+            <w:r>
+              <w:rPr>
+                <w:noProof/>
+                <w:webHidden/>
+              </w:rPr>
+              <w:instrText xml:space="preserve"> PAGEREF _Toc108646976 \h </w:instrText>
+            </w:r>
+            <w:r>
+              <w:rPr>
+                <w:noProof/>
+                <w:webHidden/>
+              </w:rPr>
+            </w:r>
+            <w:r>
+              <w:rPr>
+                <w:noProof/>
+                <w:webHidden/>
+              </w:rPr>
+              <w:fldChar w:fldCharType="separate"/>
+            </w:r>
+            <w:r>
+              <w:rPr>
+                <w:noProof/>
+                <w:webHidden/>
+              </w:rPr>
+              <w:t>5</w:t>
+            </w:r>
+            <w:r>
+              <w:rPr>
+                <w:noProof/>
+                <w:webHidden/>
+              </w:rPr>
+              <w:fldChar w:fldCharType="end"/>
+            </w:r>
+          </w:hyperlink>
+        </w:p>
+        <w:p>
+          <w:pPr>
+            <w:pStyle w:val="Sumrio1"/>
+            <w:tabs>
+              <w:tab w:val="left" w:pos="400"/>
+              <w:tab w:val="right" w:pos="9350"/>
+            </w:tabs>
+            <w:rPr>
+              <w:rFonts w:asciiTheme="minorHAnsi" w:eastAsiaTheme="minorEastAsia" w:hAnsiTheme="minorHAnsi" w:cstheme="minorBidi"/>
+              <w:noProof/>
+              <w:sz w:val="22"/>
+              <w:szCs w:val="22"/>
+            </w:rPr>
+          </w:pPr>
+          <w:hyperlink w:anchor="_Toc108646977" w:history="1">
+            <w:r>
+              <w:rPr>
+                <w:rStyle w:val="Hyperlink"/>
+                <w:noProof/>
+              </w:rPr>
+              <w:t>5.</w:t>
+            </w:r>
+            <w:r>
+              <w:rPr>
+                <w:rFonts w:asciiTheme="minorHAnsi" w:eastAsiaTheme="minorEastAsia" w:hAnsiTheme="minorHAnsi" w:cstheme="minorBidi"/>
+                <w:noProof/>
+                <w:sz w:val="22"/>
+                <w:szCs w:val="22"/>
+              </w:rPr>
+              <w:tab/>
+            </w:r>
+            <w:r>
+              <w:rPr>
+                <w:rStyle w:val="Hyperlink"/>
+                <w:noProof/>
+              </w:rPr>
+              <w:t>Decisões, restrições e justificativas</w:t>
+            </w:r>
+            <w:r>
+              <w:rPr>
+                <w:noProof/>
+                <w:webHidden/>
+              </w:rPr>
+              <w:tab/>
+            </w:r>
+            <w:r>
+              <w:rPr>
+                <w:noProof/>
+                <w:webHidden/>
+              </w:rPr>
+              <w:fldChar w:fldCharType="begin"/>
+            </w:r>
+            <w:r>
+              <w:rPr>
+                <w:noProof/>
+                <w:webHidden/>
+              </w:rPr>
+              <w:instrText xml:space="preserve"> PAGEREF _Toc108646977 \h </w:instrText>
+            </w:r>
+            <w:r>
+              <w:rPr>
+                <w:noProof/>
+                <w:webHidden/>
+              </w:rPr>
+            </w:r>
+            <w:r>
+              <w:rPr>
+                <w:noProof/>
+                <w:webHidden/>
+              </w:rPr>
+              <w:fldChar w:fldCharType="separate"/>
+            </w:r>
+            <w:r>
+              <w:rPr>
+                <w:noProof/>
+                <w:webHidden/>
+              </w:rPr>
+              <w:t>5</w:t>
+            </w:r>
+            <w:r>
+              <w:rPr>
+                <w:noProof/>
+                <w:webHidden/>
+              </w:rPr>
+              <w:fldChar w:fldCharType="end"/>
+            </w:r>
+          </w:hyperlink>
+        </w:p>
+        <w:p>
+          <w:pPr>
+            <w:pStyle w:val="Sumrio1"/>
+            <w:tabs>
+              <w:tab w:val="left" w:pos="400"/>
+              <w:tab w:val="right" w:pos="9350"/>
+            </w:tabs>
+            <w:rPr>
+              <w:rFonts w:asciiTheme="minorHAnsi" w:eastAsiaTheme="minorEastAsia" w:hAnsiTheme="minorHAnsi" w:cstheme="minorBidi"/>
+              <w:noProof/>
+              <w:sz w:val="22"/>
+              <w:szCs w:val="22"/>
+            </w:rPr>
+          </w:pPr>
+          <w:hyperlink w:anchor="_Toc108646978" w:history="1">
+            <w:r>
+              <w:rPr>
+                <w:rStyle w:val="Hyperlink"/>
+                <w:noProof/>
+              </w:rPr>
+              <w:t>6.</w:t>
+            </w:r>
+            <w:r>
+              <w:rPr>
+                <w:rFonts w:asciiTheme="minorHAnsi" w:eastAsiaTheme="minorEastAsia" w:hAnsiTheme="minorHAnsi" w:cstheme="minorBidi"/>
+                <w:noProof/>
+                <w:sz w:val="22"/>
+                <w:szCs w:val="22"/>
+              </w:rPr>
+              <w:tab/>
+            </w:r>
+            <w:r>
+              <w:rPr>
+                <w:rStyle w:val="Hyperlink"/>
+                <w:noProof/>
+              </w:rPr>
+              <w:t>Camadas da Arquitetura</w:t>
+            </w:r>
+            <w:r>
+              <w:rPr>
+                <w:noProof/>
+                <w:webHidden/>
+              </w:rPr>
+              <w:tab/>
+            </w:r>
+            <w:r>
+              <w:rPr>
+                <w:noProof/>
+                <w:webHidden/>
+              </w:rPr>
+              <w:fldChar w:fldCharType="begin"/>
+            </w:r>
+            <w:r>
+              <w:rPr>
+                <w:noProof/>
+                <w:webHidden/>
+              </w:rPr>
+              <w:instrText xml:space="preserve"> PAGEREF _Toc108646978 \h </w:instrText>
+            </w:r>
+            <w:r>
+              <w:rPr>
+                <w:noProof/>
+                <w:webHidden/>
+              </w:rPr>
+            </w:r>
+            <w:r>
+              <w:rPr>
+                <w:noProof/>
+                <w:webHidden/>
+              </w:rPr>
+              <w:fldChar w:fldCharType="separate"/>
+            </w:r>
+            <w:r>
+              <w:rPr>
+                <w:noProof/>
+                <w:webHidden/>
+              </w:rPr>
+              <w:t>5</w:t>
+            </w:r>
+            <w:r>
+              <w:rPr>
+                <w:noProof/>
+                <w:webHidden/>
+              </w:rPr>
+              <w:fldChar w:fldCharType="end"/>
+            </w:r>
+          </w:hyperlink>
+        </w:p>
+        <w:p>
+          <w:pPr>
+            <w:pStyle w:val="Sumrio1"/>
+            <w:tabs>
+              <w:tab w:val="left" w:pos="400"/>
+              <w:tab w:val="right" w:pos="9350"/>
+            </w:tabs>
+            <w:rPr>
+              <w:rFonts w:asciiTheme="minorHAnsi" w:eastAsiaTheme="minorEastAsia" w:hAnsiTheme="minorHAnsi" w:cstheme="minorBidi"/>
+              <w:noProof/>
+              <w:sz w:val="22"/>
+              <w:szCs w:val="22"/>
+            </w:rPr>
+          </w:pPr>
+          <w:hyperlink w:anchor="_Toc108646979" w:history="1">
+            <w:r>
+              <w:rPr>
+                <w:rStyle w:val="Hyperlink"/>
+                <w:noProof/>
+              </w:rPr>
+              <w:t>7.</w:t>
+            </w:r>
+            <w:r>
+              <w:rPr>
+                <w:rFonts w:asciiTheme="minorHAnsi" w:eastAsiaTheme="minorEastAsia" w:hAnsiTheme="minorHAnsi" w:cstheme="minorBidi"/>
+                <w:noProof/>
+                <w:sz w:val="22"/>
+                <w:szCs w:val="22"/>
+              </w:rPr>
+              <w:tab/>
+            </w:r>
+            <w:r>
+              <w:rPr>
+                <w:rStyle w:val="Hyperlink"/>
+                <w:noProof/>
+              </w:rPr>
+              <w:t>Visões da Arquitetura</w:t>
+            </w:r>
+            <w:r>
+              <w:rPr>
+                <w:noProof/>
+                <w:webHidden/>
+              </w:rPr>
+              <w:tab/>
+            </w:r>
+            <w:r>
+              <w:rPr>
+                <w:noProof/>
+                <w:webHidden/>
+              </w:rPr>
+              <w:fldChar w:fldCharType="begin"/>
+            </w:r>
+            <w:r>
+              <w:rPr>
+                <w:noProof/>
+                <w:webHidden/>
+              </w:rPr>
+              <w:instrText xml:space="preserve"> PAGEREF _Toc108646979 \h </w:instrText>
+            </w:r>
+            <w:r>
+              <w:rPr>
+                <w:noProof/>
+                <w:webHidden/>
+              </w:rPr>
+            </w:r>
+            <w:r>
+              <w:rPr>
+                <w:noProof/>
+                <w:webHidden/>
+              </w:rPr>
+              <w:fldChar w:fldCharType="separate"/>
+            </w:r>
+            <w:r>
+              <w:rPr>
+                <w:noProof/>
+                <w:webHidden/>
+              </w:rPr>
+              <w:t>7</w:t>
+            </w:r>
+            <w:r>
+              <w:rPr>
+                <w:noProof/>
+                <w:webHidden/>
+              </w:rPr>
+              <w:fldChar w:fldCharType="end"/>
+            </w:r>
+          </w:hyperlink>
+        </w:p>
+        <w:p>
+          <w:pPr>
+            <w:pStyle w:val="Sumrio2"/>
+            <w:tabs>
+              <w:tab w:val="left" w:pos="880"/>
+              <w:tab w:val="right" w:pos="9350"/>
+            </w:tabs>
+            <w:rPr>
+              <w:rFonts w:asciiTheme="minorHAnsi" w:eastAsiaTheme="minorEastAsia" w:hAnsiTheme="minorHAnsi" w:cstheme="minorBidi"/>
+              <w:noProof/>
+              <w:sz w:val="22"/>
+              <w:szCs w:val="22"/>
+            </w:rPr>
+          </w:pPr>
+          <w:hyperlink w:anchor="_Toc108646980" w:history="1">
+            <w:r>
+              <w:rPr>
+                <w:rStyle w:val="Hyperlink"/>
+                <w:noProof/>
+              </w:rPr>
+              <w:t>7.1</w:t>
+            </w:r>
+            <w:r>
+              <w:rPr>
+                <w:rFonts w:asciiTheme="minorHAnsi" w:eastAsiaTheme="minorEastAsia" w:hAnsiTheme="minorHAnsi" w:cstheme="minorBidi"/>
+                <w:noProof/>
+                <w:sz w:val="22"/>
+                <w:szCs w:val="22"/>
+              </w:rPr>
+              <w:tab/>
+            </w:r>
+            <w:r>
+              <w:rPr>
+                <w:rStyle w:val="Hyperlink"/>
+                <w:noProof/>
+              </w:rPr>
+              <w:t>Visão Estrutural</w:t>
+            </w:r>
+            <w:r>
+              <w:rPr>
+                <w:noProof/>
+                <w:webHidden/>
+              </w:rPr>
+              <w:tab/>
+            </w:r>
+            <w:r>
+              <w:rPr>
+                <w:noProof/>
+                <w:webHidden/>
+              </w:rPr>
+              <w:fldChar w:fldCharType="begin"/>
+            </w:r>
+            <w:r>
+              <w:rPr>
+                <w:noProof/>
+                <w:webHidden/>
+              </w:rPr>
+              <w:instrText xml:space="preserve"> PAGEREF _Toc108646980 \h </w:instrText>
+            </w:r>
+            <w:r>
+              <w:rPr>
+                <w:noProof/>
+                <w:webHidden/>
+              </w:rPr>
+            </w:r>
+            <w:r>
+              <w:rPr>
+                <w:noProof/>
+                <w:webHidden/>
+              </w:rPr>
+              <w:fldChar w:fldCharType="separate"/>
+            </w:r>
+            <w:r>
+              <w:rPr>
+                <w:noProof/>
+                <w:webHidden/>
+              </w:rPr>
+              <w:t>7</w:t>
+            </w:r>
+            <w:r>
+              <w:rPr>
+                <w:noProof/>
+                <w:webHidden/>
+              </w:rPr>
+              <w:fldChar w:fldCharType="end"/>
+            </w:r>
+          </w:hyperlink>
+        </w:p>
+        <w:p>
+          <w:pPr>
+            <w:pStyle w:val="Sumrio3"/>
+            <w:tabs>
+              <w:tab w:val="left" w:pos="1100"/>
+              <w:tab w:val="right" w:pos="9350"/>
+            </w:tabs>
+            <w:rPr>
+              <w:rFonts w:asciiTheme="minorHAnsi" w:eastAsiaTheme="minorEastAsia" w:hAnsiTheme="minorHAnsi" w:cstheme="minorBidi"/>
+              <w:noProof/>
+              <w:sz w:val="22"/>
+              <w:szCs w:val="22"/>
+            </w:rPr>
+          </w:pPr>
+          <w:hyperlink w:anchor="_Toc108646981" w:history="1">
+            <w:r>
+              <w:rPr>
+                <w:rStyle w:val="Hyperlink"/>
+                <w:noProof/>
+              </w:rPr>
+              <w:t>7.1.1</w:t>
+            </w:r>
+            <w:r>
+              <w:rPr>
+                <w:rFonts w:asciiTheme="minorHAnsi" w:eastAsiaTheme="minorEastAsia" w:hAnsiTheme="minorHAnsi" w:cstheme="minorBidi"/>
+                <w:noProof/>
+                <w:sz w:val="22"/>
+                <w:szCs w:val="22"/>
+              </w:rPr>
+              <w:tab/>
+            </w:r>
+            <w:r>
+              <w:rPr>
+                <w:rStyle w:val="Hyperlink"/>
+                <w:noProof/>
+              </w:rPr>
+              <w:t>Visão Geral</w:t>
+            </w:r>
+            <w:r>
+              <w:rPr>
+                <w:noProof/>
+                <w:webHidden/>
+              </w:rPr>
+              <w:tab/>
+            </w:r>
+            <w:r>
+              <w:rPr>
+                <w:noProof/>
+                <w:webHidden/>
+              </w:rPr>
+              <w:fldChar w:fldCharType="begin"/>
+            </w:r>
+            <w:r>
+              <w:rPr>
+                <w:noProof/>
+                <w:webHidden/>
+              </w:rPr>
+              <w:instrText xml:space="preserve"> PAGEREF _Toc108646981 \h </w:instrText>
+            </w:r>
+            <w:r>
+              <w:rPr>
+                <w:noProof/>
+                <w:webHidden/>
+              </w:rPr>
+            </w:r>
+            <w:r>
+              <w:rPr>
+                <w:noProof/>
+                <w:webHidden/>
+              </w:rPr>
+              <w:fldChar w:fldCharType="separate"/>
+            </w:r>
+            <w:r>
+              <w:rPr>
+                <w:noProof/>
+                <w:webHidden/>
+              </w:rPr>
+              <w:t>7</w:t>
+            </w:r>
+            <w:r>
+              <w:rPr>
+                <w:noProof/>
+                <w:webHidden/>
+              </w:rPr>
+              <w:fldChar w:fldCharType="end"/>
+            </w:r>
+          </w:hyperlink>
+        </w:p>
+        <w:p>
+          <w:pPr>
+            <w:pStyle w:val="Sumrio3"/>
+            <w:tabs>
+              <w:tab w:val="left" w:pos="1100"/>
+              <w:tab w:val="right" w:pos="9350"/>
+            </w:tabs>
+            <w:rPr>
+              <w:rFonts w:asciiTheme="minorHAnsi" w:eastAsiaTheme="minorEastAsia" w:hAnsiTheme="minorHAnsi" w:cstheme="minorBidi"/>
+              <w:noProof/>
+              <w:sz w:val="22"/>
+              <w:szCs w:val="22"/>
+            </w:rPr>
+          </w:pPr>
+          <w:hyperlink w:anchor="_Toc108646982" w:history="1">
+            <w:r>
+              <w:rPr>
+                <w:rStyle w:val="Hyperlink"/>
+                <w:noProof/>
+              </w:rPr>
+              <w:t>7.1.2</w:t>
+            </w:r>
+            <w:bookmarkStart w:id="0" w:name="_Toc106230848"/>
+            <w:r>
+              <w:rPr>
+                <w:rFonts w:asciiTheme="minorHAnsi" w:eastAsiaTheme="minorEastAsia" w:hAnsiTheme="minorHAnsi" w:cstheme="minorBidi"/>
+                <w:noProof/>
+                <w:sz w:val="22"/>
+                <w:szCs w:val="22"/>
+              </w:rPr>
+              <w:tab/>
+            </w:r>
+            <w:bookmarkEnd w:id="0"/>
+            <w:r>
+              <w:rPr>
+                <w:rStyle w:val="Hyperlink"/>
+                <w:noProof/>
+              </w:rPr>
+              <w:t>Estrutura de Pacotes Significativos</w:t>
+            </w:r>
+            <w:r>
+              <w:rPr>
+                <w:noProof/>
+                <w:webHidden/>
+              </w:rPr>
+              <w:tab/>
+            </w:r>
+            <w:r>
+              <w:rPr>
+                <w:noProof/>
+                <w:webHidden/>
+              </w:rPr>
+              <w:fldChar w:fldCharType="begin"/>
+            </w:r>
+            <w:r>
+              <w:rPr>
+                <w:noProof/>
+                <w:webHidden/>
+              </w:rPr>
+              <w:instrText xml:space="preserve"> PAGEREF _Toc108646982 \h </w:instrText>
+            </w:r>
+            <w:r>
+              <w:rPr>
+                <w:noProof/>
+                <w:webHidden/>
+              </w:rPr>
+            </w:r>
+            <w:r>
+              <w:rPr>
+                <w:noProof/>
+                <w:webHidden/>
+              </w:rPr>
+              <w:fldChar w:fldCharType="separate"/>
+            </w:r>
+            <w:r>
+              <w:rPr>
+                <w:noProof/>
+                <w:webHidden/>
+              </w:rPr>
+              <w:t>8</w:t>
+            </w:r>
+            <w:r>
+              <w:rPr>
+                <w:noProof/>
+                <w:webHidden/>
+              </w:rPr>
+              <w:fldChar w:fldCharType="end"/>
+            </w:r>
+          </w:hyperlink>
+        </w:p>
+        <w:p>
+          <w:pPr>
+            <w:pStyle w:val="Sumrio3"/>
+            <w:tabs>
+              <w:tab w:val="left" w:pos="1100"/>
+              <w:tab w:val="right" w:pos="9350"/>
+            </w:tabs>
+            <w:rPr>
+              <w:rFonts w:asciiTheme="minorHAnsi" w:eastAsiaTheme="minorEastAsia" w:hAnsiTheme="minorHAnsi" w:cstheme="minorBidi"/>
+              <w:noProof/>
+              <w:sz w:val="22"/>
+              <w:szCs w:val="22"/>
+            </w:rPr>
+          </w:pPr>
+          <w:hyperlink w:anchor="_Toc108646983" w:history="1">
+            <w:r>
+              <w:rPr>
+                <w:rStyle w:val="Hyperlink"/>
+                <w:noProof/>
+              </w:rPr>
+              <w:t>7.1.3</w:t>
+            </w:r>
+            <w:r>
+              <w:rPr>
+                <w:rFonts w:asciiTheme="minorHAnsi" w:eastAsiaTheme="minorEastAsia" w:hAnsiTheme="minorHAnsi" w:cstheme="minorBidi"/>
+                <w:noProof/>
+                <w:sz w:val="22"/>
+                <w:szCs w:val="22"/>
+              </w:rPr>
+              <w:tab/>
+            </w:r>
+            <w:r>
+              <w:rPr>
+                <w:rStyle w:val="Hyperlink"/>
+                <w:noProof/>
+              </w:rPr>
+              <w:t>Estrutura de Classes</w:t>
+            </w:r>
+            <w:r>
+              <w:rPr>
+                <w:noProof/>
+                <w:webHidden/>
+              </w:rPr>
+              <w:tab/>
+            </w:r>
+            <w:r>
+              <w:rPr>
+                <w:noProof/>
+                <w:webHidden/>
+              </w:rPr>
+              <w:fldChar w:fldCharType="begin"/>
+            </w:r>
+            <w:r>
+              <w:rPr>
+                <w:noProof/>
+                <w:webHidden/>
+              </w:rPr>
+              <w:instrText xml:space="preserve"> PAGEREF _Toc108646983 \h </w:instrText>
+            </w:r>
+            <w:r>
+              <w:rPr>
+                <w:noProof/>
+                <w:webHidden/>
+              </w:rPr>
+            </w:r>
+            <w:r>
+              <w:rPr>
+                <w:noProof/>
+                <w:webHidden/>
+              </w:rPr>
+              <w:fldChar w:fldCharType="separate"/>
+            </w:r>
+            <w:r>
+              <w:rPr>
+                <w:noProof/>
+                <w:webHidden/>
+              </w:rPr>
+              <w:t>9</w:t>
+            </w:r>
+            <w:r>
+              <w:rPr>
+                <w:noProof/>
+                <w:webHidden/>
+              </w:rPr>
+              <w:fldChar w:fldCharType="end"/>
+            </w:r>
+          </w:hyperlink>
+        </w:p>
+        <w:p>
+          <w:pPr>
+            <w:pStyle w:val="Sumrio2"/>
+            <w:tabs>
+              <w:tab w:val="left" w:pos="880"/>
+              <w:tab w:val="right" w:pos="9350"/>
+            </w:tabs>
+            <w:rPr>
+              <w:rFonts w:asciiTheme="minorHAnsi" w:eastAsiaTheme="minorEastAsia" w:hAnsiTheme="minorHAnsi" w:cstheme="minorBidi"/>
+              <w:noProof/>
+              <w:sz w:val="22"/>
+              <w:szCs w:val="22"/>
+            </w:rPr>
+          </w:pPr>
+          <w:hyperlink w:anchor="_Toc108646984" w:history="1">
+            <w:r>
+              <w:rPr>
+                <w:rStyle w:val="Hyperlink"/>
+                <w:noProof/>
+              </w:rPr>
+              <w:t>7.2</w:t>
+            </w:r>
+            <w:r>
+              <w:rPr>
+                <w:rFonts w:asciiTheme="minorHAnsi" w:eastAsiaTheme="minorEastAsia" w:hAnsiTheme="minorHAnsi" w:cstheme="minorBidi"/>
+                <w:noProof/>
+                <w:sz w:val="22"/>
+                <w:szCs w:val="22"/>
+              </w:rPr>
+              <w:tab/>
+            </w:r>
+            <w:r>
+              <w:rPr>
+                <w:rStyle w:val="Hyperlink"/>
+                <w:noProof/>
+              </w:rPr>
+              <w:t>Casos de Uso</w:t>
+            </w:r>
+            <w:r>
+              <w:rPr>
+                <w:noProof/>
+                <w:webHidden/>
+              </w:rPr>
+              <w:tab/>
+            </w:r>
+            <w:r>
+              <w:rPr>
+                <w:noProof/>
+                <w:webHidden/>
+              </w:rPr>
+              <w:fldChar w:fldCharType="begin"/>
+            </w:r>
+            <w:r>
+              <w:rPr>
+                <w:noProof/>
+                <w:webHidden/>
+              </w:rPr>
+              <w:instrText xml:space="preserve"> PAGEREF _Toc108646984 \h </w:instrText>
+            </w:r>
+            <w:r>
+              <w:rPr>
+                <w:noProof/>
+                <w:webHidden/>
+              </w:rPr>
+            </w:r>
+            <w:r>
+              <w:rPr>
+                <w:noProof/>
+                <w:webHidden/>
+              </w:rPr>
+              <w:fldChar w:fldCharType="separate"/>
+            </w:r>
+            <w:r>
+              <w:rPr>
+                <w:noProof/>
+                <w:webHidden/>
+              </w:rPr>
+              <w:t>10</w:t>
+            </w:r>
+            <w:r>
+              <w:rPr>
+                <w:noProof/>
+                <w:webHidden/>
+              </w:rPr>
+              <w:fldChar w:fldCharType="end"/>
+            </w:r>
+          </w:hyperlink>
+        </w:p>
+        <w:p>
+          <w:pPr>
+            <w:pStyle w:val="Sumrio2"/>
+            <w:tabs>
+              <w:tab w:val="left" w:pos="880"/>
+              <w:tab w:val="right" w:pos="9350"/>
+            </w:tabs>
+            <w:rPr>
+              <w:rFonts w:asciiTheme="minorHAnsi" w:eastAsiaTheme="minorEastAsia" w:hAnsiTheme="minorHAnsi" w:cstheme="minorBidi"/>
+              <w:noProof/>
+              <w:sz w:val="22"/>
+              <w:szCs w:val="22"/>
+            </w:rPr>
+          </w:pPr>
+          <w:hyperlink w:anchor="_Toc108646985" w:history="1">
+            <w:r>
+              <w:rPr>
+                <w:rStyle w:val="Hyperlink"/>
+                <w:noProof/>
+              </w:rPr>
+              <w:t>7.3</w:t>
+            </w:r>
+            <w:r>
+              <w:rPr>
+                <w:rFonts w:asciiTheme="minorHAnsi" w:eastAsiaTheme="minorEastAsia" w:hAnsiTheme="minorHAnsi" w:cstheme="minorBidi"/>
+                <w:noProof/>
+                <w:sz w:val="22"/>
+                <w:szCs w:val="22"/>
+              </w:rPr>
+              <w:tab/>
+            </w:r>
+            <w:r>
+              <w:rPr>
+                <w:rStyle w:val="Hyperlink"/>
+                <w:noProof/>
+              </w:rPr>
+              <w:t>Visão de Classes Participantes (VCP)</w:t>
+            </w:r>
+            <w:r>
+              <w:rPr>
+                <w:noProof/>
+                <w:webHidden/>
+              </w:rPr>
+              <w:tab/>
+            </w:r>
+            <w:r>
+              <w:rPr>
+                <w:noProof/>
+                <w:webHidden/>
+              </w:rPr>
+              <w:fldChar w:fldCharType="begin"/>
+            </w:r>
+            <w:r>
+              <w:rPr>
+                <w:noProof/>
+                <w:webHidden/>
+              </w:rPr>
+              <w:instrText xml:space="preserve"> PAGEREF _Toc108646985 \h </w:instrText>
+            </w:r>
+            <w:r>
+              <w:rPr>
+                <w:noProof/>
+                <w:webHidden/>
+              </w:rPr>
+            </w:r>
+            <w:r>
+              <w:rPr>
+                <w:noProof/>
+                <w:webHidden/>
+              </w:rPr>
+              <w:fldChar w:fldCharType="separate"/>
+            </w:r>
+            <w:r>
+              <w:rPr>
+                <w:noProof/>
+                <w:webHidden/>
+              </w:rPr>
+              <w:t>11</w:t>
+            </w:r>
+            <w:r>
+              <w:rPr>
+                <w:noProof/>
+                <w:webHidden/>
+              </w:rPr>
+              <w:fldChar w:fldCharType="end"/>
+            </w:r>
+          </w:hyperlink>
+        </w:p>
+        <w:p>
+          <w:pPr>
+            <w:pStyle w:val="Sumrio1"/>
+            <w:tabs>
+              <w:tab w:val="left" w:pos="400"/>
+              <w:tab w:val="right" w:pos="9350"/>
+            </w:tabs>
+            <w:rPr>
+              <w:rFonts w:asciiTheme="minorHAnsi" w:eastAsiaTheme="minorEastAsia" w:hAnsiTheme="minorHAnsi" w:cstheme="minorBidi"/>
+              <w:noProof/>
+              <w:sz w:val="22"/>
+              <w:szCs w:val="22"/>
+            </w:rPr>
+          </w:pPr>
+          <w:hyperlink w:anchor="_Toc108646986" w:history="1">
+            <w:r>
+              <w:rPr>
+                <w:rStyle w:val="Hyperlink"/>
+                <w:noProof/>
+              </w:rPr>
+              <w:t>8.</w:t>
+            </w:r>
+            <w:r>
+              <w:rPr>
+                <w:rFonts w:asciiTheme="minorHAnsi" w:eastAsiaTheme="minorEastAsia" w:hAnsiTheme="minorHAnsi" w:cstheme="minorBidi"/>
+                <w:noProof/>
+                <w:sz w:val="22"/>
+                <w:szCs w:val="22"/>
+              </w:rPr>
+              <w:tab/>
+            </w:r>
+            <w:r>
+              <w:rPr>
+                <w:rStyle w:val="Hyperlink"/>
+                <w:noProof/>
+              </w:rPr>
+              <w:t>Qualidade</w:t>
+            </w:r>
+            <w:r>
+              <w:rPr>
+                <w:noProof/>
+                <w:webHidden/>
+              </w:rPr>
+              <w:tab/>
+            </w:r>
+            <w:r>
+              <w:rPr>
+                <w:noProof/>
+                <w:webHidden/>
+              </w:rPr>
+              <w:fldChar w:fldCharType="begin"/>
+            </w:r>
+            <w:r>
+              <w:rPr>
+                <w:noProof/>
+                <w:webHidden/>
+              </w:rPr>
+              <w:instrText xml:space="preserve"> PAGEREF _Toc108646986 \h </w:instrText>
+            </w:r>
+            <w:r>
+              <w:rPr>
+                <w:noProof/>
+                <w:webHidden/>
+              </w:rPr>
+            </w:r>
+            <w:r>
+              <w:rPr>
+                <w:noProof/>
+                <w:webHidden/>
+              </w:rPr>
+              <w:fldChar w:fldCharType="separate"/>
+            </w:r>
+            <w:r>
+              <w:rPr>
+                <w:noProof/>
+                <w:webHidden/>
+              </w:rPr>
+              <w:t>15</w:t>
+            </w:r>
+            <w:r>
+              <w:rPr>
+                <w:noProof/>
                 <w:webHidden/>
               </w:rPr>
               <w:fldChar w:fldCharType="end"/>
@@ -2237,960 +3445,6 @@
               <w:szCs w:val="22"/>
             </w:rPr>
           </w:pPr>
-          <w:hyperlink w:anchor="_Toc106230840">
-            <w:r>
-              <w:rPr>
-                <w:rStyle w:val="Vnculodendice"/>
-                <w:webHidden/>
-              </w:rPr>
-              <w:t>2.</w:t>
-            </w:r>
-            <w:r>
-              <w:rPr>
-                <w:rStyle w:val="Vnculodendice"/>
-                <w:rFonts w:asciiTheme="minorHAnsi" w:eastAsiaTheme="minorEastAsia" w:hAnsiTheme="minorHAnsi" w:cstheme="minorBidi"/>
-                <w:sz w:val="22"/>
-                <w:szCs w:val="22"/>
-              </w:rPr>
-              <w:tab/>
-            </w:r>
-            <w:r>
-              <w:rPr>
-                <w:rStyle w:val="Vnculodendice"/>
-              </w:rPr>
-              <w:t>Metas e Restrições da Arquitetura</w:t>
-            </w:r>
-            <w:r>
-              <w:rPr>
-                <w:webHidden/>
-              </w:rPr>
-              <w:fldChar w:fldCharType="begin"/>
-            </w:r>
-            <w:r>
-              <w:rPr>
-                <w:webHidden/>
-              </w:rPr>
-              <w:instrText>PAGEREF _Toc106230840 \h</w:instrText>
-            </w:r>
-            <w:r>
-              <w:rPr>
-                <w:webHidden/>
-              </w:rPr>
-            </w:r>
-            <w:r>
-              <w:rPr>
-                <w:webHidden/>
-              </w:rPr>
-              <w:fldChar w:fldCharType="separate"/>
-            </w:r>
-            <w:r>
-              <w:rPr>
-                <w:rStyle w:val="Vnculodendice"/>
-              </w:rPr>
-              <w:tab/>
-              <w:t>4</w:t>
-            </w:r>
-            <w:r>
-              <w:rPr>
-                <w:webHidden/>
-              </w:rPr>
-              <w:fldChar w:fldCharType="end"/>
-            </w:r>
-          </w:hyperlink>
-        </w:p>
-        <w:p>
-          <w:pPr>
-            <w:pStyle w:val="Sumrio1"/>
-            <w:tabs>
-              <w:tab w:val="left" w:pos="400"/>
-              <w:tab w:val="right" w:pos="9350"/>
-            </w:tabs>
-            <w:rPr>
-              <w:rFonts w:asciiTheme="minorHAnsi" w:eastAsiaTheme="minorEastAsia" w:hAnsiTheme="minorHAnsi" w:cstheme="minorBidi"/>
-              <w:sz w:val="22"/>
-              <w:szCs w:val="22"/>
-            </w:rPr>
-          </w:pPr>
-          <w:hyperlink w:anchor="_Toc106230841">
-            <w:r>
-              <w:rPr>
-                <w:rStyle w:val="Vnculodendice"/>
-                <w:webHidden/>
-              </w:rPr>
-              <w:t>3.</w:t>
-            </w:r>
-            <w:r>
-              <w:rPr>
-                <w:rStyle w:val="Vnculodendice"/>
-                <w:rFonts w:asciiTheme="minorHAnsi" w:eastAsiaTheme="minorEastAsia" w:hAnsiTheme="minorHAnsi" w:cstheme="minorBidi"/>
-                <w:sz w:val="22"/>
-                <w:szCs w:val="22"/>
-              </w:rPr>
-              <w:tab/>
-            </w:r>
-            <w:r>
-              <w:rPr>
-                <w:rStyle w:val="Vnculodendice"/>
-              </w:rPr>
-              <w:t>Suposições e Dependências</w:t>
-            </w:r>
-            <w:r>
-              <w:rPr>
-                <w:webHidden/>
-              </w:rPr>
-              <w:fldChar w:fldCharType="begin"/>
-            </w:r>
-            <w:r>
-              <w:rPr>
-                <w:webHidden/>
-              </w:rPr>
-              <w:instrText>PAGEREF _Toc106230841 \h</w:instrText>
-            </w:r>
-            <w:r>
-              <w:rPr>
-                <w:webHidden/>
-              </w:rPr>
-            </w:r>
-            <w:r>
-              <w:rPr>
-                <w:webHidden/>
-              </w:rPr>
-              <w:fldChar w:fldCharType="separate"/>
-            </w:r>
-            <w:r>
-              <w:rPr>
-                <w:rStyle w:val="Vnculodendice"/>
-              </w:rPr>
-              <w:tab/>
-              <w:t>4</w:t>
-            </w:r>
-            <w:r>
-              <w:rPr>
-                <w:webHidden/>
-              </w:rPr>
-              <w:fldChar w:fldCharType="end"/>
-            </w:r>
-          </w:hyperlink>
-        </w:p>
-        <w:p>
-          <w:pPr>
-            <w:pStyle w:val="Sumrio1"/>
-            <w:tabs>
-              <w:tab w:val="left" w:pos="400"/>
-              <w:tab w:val="right" w:pos="9350"/>
-            </w:tabs>
-            <w:rPr>
-              <w:rFonts w:asciiTheme="minorHAnsi" w:eastAsiaTheme="minorEastAsia" w:hAnsiTheme="minorHAnsi" w:cstheme="minorBidi"/>
-              <w:sz w:val="22"/>
-              <w:szCs w:val="22"/>
-            </w:rPr>
-          </w:pPr>
-          <w:hyperlink w:anchor="_Toc106230842">
-            <w:r>
-              <w:rPr>
-                <w:rStyle w:val="Vnculodendice"/>
-                <w:webHidden/>
-              </w:rPr>
-              <w:t>4.</w:t>
-            </w:r>
-            <w:r>
-              <w:rPr>
-                <w:rStyle w:val="Vnculodendice"/>
-                <w:rFonts w:asciiTheme="minorHAnsi" w:eastAsiaTheme="minorEastAsia" w:hAnsiTheme="minorHAnsi" w:cstheme="minorBidi"/>
-                <w:sz w:val="22"/>
-                <w:szCs w:val="22"/>
-              </w:rPr>
-              <w:tab/>
-            </w:r>
-            <w:r>
-              <w:rPr>
-                <w:rStyle w:val="Vnculodendice"/>
-              </w:rPr>
-              <w:t>Requisitos Arquiteturalmente Significantes</w:t>
-            </w:r>
-            <w:r>
-              <w:rPr>
-                <w:webHidden/>
-              </w:rPr>
-              <w:fldChar w:fldCharType="begin"/>
-            </w:r>
-            <w:r>
-              <w:rPr>
-                <w:webHidden/>
-              </w:rPr>
-              <w:instrText>PAGEREF _Toc106230842 \h</w:instrText>
-            </w:r>
-            <w:r>
-              <w:rPr>
-                <w:webHidden/>
-              </w:rPr>
-            </w:r>
-            <w:r>
-              <w:rPr>
-                <w:webHidden/>
-              </w:rPr>
-              <w:fldChar w:fldCharType="separate"/>
-            </w:r>
-            <w:r>
-              <w:rPr>
-                <w:rStyle w:val="Vnculodendice"/>
-              </w:rPr>
-              <w:tab/>
-              <w:t>5</w:t>
-            </w:r>
-            <w:r>
-              <w:rPr>
-                <w:webHidden/>
-              </w:rPr>
-              <w:fldChar w:fldCharType="end"/>
-            </w:r>
-          </w:hyperlink>
-        </w:p>
-        <w:p>
-          <w:pPr>
-            <w:pStyle w:val="Sumrio1"/>
-            <w:tabs>
-              <w:tab w:val="left" w:pos="400"/>
-              <w:tab w:val="right" w:pos="9350"/>
-            </w:tabs>
-            <w:rPr>
-              <w:rFonts w:asciiTheme="minorHAnsi" w:eastAsiaTheme="minorEastAsia" w:hAnsiTheme="minorHAnsi" w:cstheme="minorBidi"/>
-              <w:sz w:val="22"/>
-              <w:szCs w:val="22"/>
-            </w:rPr>
-          </w:pPr>
-          <w:hyperlink w:anchor="_Toc106230843">
-            <w:r>
-              <w:rPr>
-                <w:rStyle w:val="Vnculodendice"/>
-                <w:webHidden/>
-              </w:rPr>
-              <w:t>5.</w:t>
-            </w:r>
-            <w:r>
-              <w:rPr>
-                <w:rStyle w:val="Vnculodendice"/>
-                <w:rFonts w:asciiTheme="minorHAnsi" w:eastAsiaTheme="minorEastAsia" w:hAnsiTheme="minorHAnsi" w:cstheme="minorBidi"/>
-                <w:sz w:val="22"/>
-                <w:szCs w:val="22"/>
-              </w:rPr>
-              <w:tab/>
-            </w:r>
-            <w:r>
-              <w:rPr>
-                <w:rStyle w:val="Vnculodendice"/>
-              </w:rPr>
-              <w:t>Decisões, restrições e justificativas</w:t>
-            </w:r>
-            <w:r>
-              <w:rPr>
-                <w:webHidden/>
-              </w:rPr>
-              <w:fldChar w:fldCharType="begin"/>
-            </w:r>
-            <w:r>
-              <w:rPr>
-                <w:webHidden/>
-              </w:rPr>
-              <w:instrText>PAGEREF _Toc106230843 \h</w:instrText>
-            </w:r>
-            <w:r>
-              <w:rPr>
-                <w:webHidden/>
-              </w:rPr>
-            </w:r>
-            <w:r>
-              <w:rPr>
-                <w:webHidden/>
-              </w:rPr>
-              <w:fldChar w:fldCharType="separate"/>
-            </w:r>
-            <w:r>
-              <w:rPr>
-                <w:rStyle w:val="Vnculodendice"/>
-              </w:rPr>
-              <w:tab/>
-              <w:t>5</w:t>
-            </w:r>
-            <w:r>
-              <w:rPr>
-                <w:webHidden/>
-              </w:rPr>
-              <w:fldChar w:fldCharType="end"/>
-            </w:r>
-          </w:hyperlink>
-        </w:p>
-        <w:p>
-          <w:pPr>
-            <w:pStyle w:val="Sumrio1"/>
-            <w:tabs>
-              <w:tab w:val="left" w:pos="400"/>
-              <w:tab w:val="right" w:pos="9350"/>
-            </w:tabs>
-            <w:rPr>
-              <w:rFonts w:asciiTheme="minorHAnsi" w:eastAsiaTheme="minorEastAsia" w:hAnsiTheme="minorHAnsi" w:cstheme="minorBidi"/>
-              <w:sz w:val="22"/>
-              <w:szCs w:val="22"/>
-            </w:rPr>
-          </w:pPr>
-          <w:hyperlink w:anchor="_Toc106230844">
-            <w:r>
-              <w:rPr>
-                <w:rStyle w:val="Vnculodendice"/>
-                <w:webHidden/>
-              </w:rPr>
-              <w:t>6.</w:t>
-            </w:r>
-            <w:r>
-              <w:rPr>
-                <w:rStyle w:val="Vnculodendice"/>
-                <w:rFonts w:asciiTheme="minorHAnsi" w:eastAsiaTheme="minorEastAsia" w:hAnsiTheme="minorHAnsi" w:cstheme="minorBidi"/>
-                <w:sz w:val="22"/>
-                <w:szCs w:val="22"/>
-              </w:rPr>
-              <w:tab/>
-            </w:r>
-            <w:r>
-              <w:rPr>
-                <w:rStyle w:val="Vnculodendice"/>
-              </w:rPr>
-              <w:t>Camadas da Arquitetura</w:t>
-            </w:r>
-            <w:r>
-              <w:rPr>
-                <w:webHidden/>
-              </w:rPr>
-              <w:fldChar w:fldCharType="begin"/>
-            </w:r>
-            <w:r>
-              <w:rPr>
-                <w:webHidden/>
-              </w:rPr>
-              <w:instrText>PAGEREF _Toc106230844 \h</w:instrText>
-            </w:r>
-            <w:r>
-              <w:rPr>
-                <w:webHidden/>
-              </w:rPr>
-            </w:r>
-            <w:r>
-              <w:rPr>
-                <w:webHidden/>
-              </w:rPr>
-              <w:fldChar w:fldCharType="separate"/>
-            </w:r>
-            <w:r>
-              <w:rPr>
-                <w:rStyle w:val="Vnculodendice"/>
-              </w:rPr>
-              <w:tab/>
-              <w:t>5</w:t>
-            </w:r>
-            <w:r>
-              <w:rPr>
-                <w:webHidden/>
-              </w:rPr>
-              <w:fldChar w:fldCharType="end"/>
-            </w:r>
-          </w:hyperlink>
-        </w:p>
-        <w:p>
-          <w:pPr>
-            <w:pStyle w:val="Sumrio1"/>
-            <w:tabs>
-              <w:tab w:val="left" w:pos="400"/>
-              <w:tab w:val="right" w:pos="9350"/>
-            </w:tabs>
-            <w:rPr>
-              <w:rFonts w:asciiTheme="minorHAnsi" w:eastAsiaTheme="minorEastAsia" w:hAnsiTheme="minorHAnsi" w:cstheme="minorBidi"/>
-              <w:sz w:val="22"/>
-              <w:szCs w:val="22"/>
-            </w:rPr>
-          </w:pPr>
-          <w:hyperlink w:anchor="_Toc106230845">
-            <w:r>
-              <w:rPr>
-                <w:rStyle w:val="Vnculodendice"/>
-                <w:webHidden/>
-              </w:rPr>
-              <w:t>7.</w:t>
-            </w:r>
-            <w:r>
-              <w:rPr>
-                <w:rStyle w:val="Vnculodendice"/>
-                <w:rFonts w:asciiTheme="minorHAnsi" w:eastAsiaTheme="minorEastAsia" w:hAnsiTheme="minorHAnsi" w:cstheme="minorBidi"/>
-                <w:sz w:val="22"/>
-                <w:szCs w:val="22"/>
-              </w:rPr>
-              <w:tab/>
-            </w:r>
-            <w:r>
-              <w:rPr>
-                <w:rStyle w:val="Vnculodendice"/>
-              </w:rPr>
-              <w:t>Visões da Arquitetura</w:t>
-            </w:r>
-            <w:r>
-              <w:rPr>
-                <w:webHidden/>
-              </w:rPr>
-              <w:fldChar w:fldCharType="begin"/>
-            </w:r>
-            <w:r>
-              <w:rPr>
-                <w:webHidden/>
-              </w:rPr>
-              <w:instrText>PAGEREF _Toc106230845 \h</w:instrText>
-            </w:r>
-            <w:r>
-              <w:rPr>
-                <w:webHidden/>
-              </w:rPr>
-            </w:r>
-            <w:r>
-              <w:rPr>
-                <w:webHidden/>
-              </w:rPr>
-              <w:fldChar w:fldCharType="separate"/>
-            </w:r>
-            <w:r>
-              <w:rPr>
-                <w:rStyle w:val="Vnculodendice"/>
-              </w:rPr>
-              <w:tab/>
-              <w:t>7</w:t>
-            </w:r>
-            <w:r>
-              <w:rPr>
-                <w:webHidden/>
-              </w:rPr>
-              <w:fldChar w:fldCharType="end"/>
-            </w:r>
-          </w:hyperlink>
-        </w:p>
-        <w:p>
-          <w:pPr>
-            <w:pStyle w:val="Sumrio2"/>
-            <w:tabs>
-              <w:tab w:val="left" w:pos="880"/>
-              <w:tab w:val="right" w:pos="9350"/>
-            </w:tabs>
-            <w:rPr>
-              <w:rFonts w:asciiTheme="minorHAnsi" w:eastAsiaTheme="minorEastAsia" w:hAnsiTheme="minorHAnsi" w:cstheme="minorBidi"/>
-              <w:sz w:val="22"/>
-              <w:szCs w:val="22"/>
-            </w:rPr>
-          </w:pPr>
-          <w:hyperlink w:anchor="_Toc106230846">
-            <w:r>
-              <w:rPr>
-                <w:rStyle w:val="Vnculodendice"/>
-                <w:webHidden/>
-              </w:rPr>
-              <w:t>7.1</w:t>
-            </w:r>
-            <w:r>
-              <w:rPr>
-                <w:rStyle w:val="Vnculodendice"/>
-                <w:rFonts w:asciiTheme="minorHAnsi" w:eastAsiaTheme="minorEastAsia" w:hAnsiTheme="minorHAnsi" w:cstheme="minorBidi"/>
-                <w:sz w:val="22"/>
-                <w:szCs w:val="22"/>
-              </w:rPr>
-              <w:tab/>
-            </w:r>
-            <w:r>
-              <w:rPr>
-                <w:rStyle w:val="Vnculodendice"/>
-              </w:rPr>
-              <w:t>Visão Estrutural</w:t>
-            </w:r>
-            <w:r>
-              <w:rPr>
-                <w:webHidden/>
-              </w:rPr>
-              <w:fldChar w:fldCharType="begin"/>
-            </w:r>
-            <w:r>
-              <w:rPr>
-                <w:webHidden/>
-              </w:rPr>
-              <w:instrText>PAGEREF _Toc106230846 \h</w:instrText>
-            </w:r>
-            <w:r>
-              <w:rPr>
-                <w:webHidden/>
-              </w:rPr>
-            </w:r>
-            <w:r>
-              <w:rPr>
-                <w:webHidden/>
-              </w:rPr>
-              <w:fldChar w:fldCharType="separate"/>
-            </w:r>
-            <w:r>
-              <w:rPr>
-                <w:rStyle w:val="Vnculodendice"/>
-              </w:rPr>
-              <w:tab/>
-              <w:t>7</w:t>
-            </w:r>
-            <w:r>
-              <w:rPr>
-                <w:webHidden/>
-              </w:rPr>
-              <w:fldChar w:fldCharType="end"/>
-            </w:r>
-          </w:hyperlink>
-        </w:p>
-        <w:p>
-          <w:pPr>
-            <w:pStyle w:val="Sumrio3"/>
-            <w:tabs>
-              <w:tab w:val="left" w:pos="1100"/>
-              <w:tab w:val="right" w:pos="9350"/>
-            </w:tabs>
-            <w:rPr>
-              <w:rFonts w:asciiTheme="minorHAnsi" w:eastAsiaTheme="minorEastAsia" w:hAnsiTheme="minorHAnsi" w:cstheme="minorBidi"/>
-              <w:sz w:val="22"/>
-              <w:szCs w:val="22"/>
-            </w:rPr>
-          </w:pPr>
-          <w:hyperlink w:anchor="_Toc106230847">
-            <w:r>
-              <w:rPr>
-                <w:rStyle w:val="Vnculodendice"/>
-                <w:webHidden/>
-              </w:rPr>
-              <w:t>7.1.1</w:t>
-            </w:r>
-            <w:r>
-              <w:rPr>
-                <w:rStyle w:val="Vnculodendice"/>
-                <w:rFonts w:asciiTheme="minorHAnsi" w:eastAsiaTheme="minorEastAsia" w:hAnsiTheme="minorHAnsi" w:cstheme="minorBidi"/>
-                <w:sz w:val="22"/>
-                <w:szCs w:val="22"/>
-              </w:rPr>
-              <w:tab/>
-            </w:r>
-            <w:r>
-              <w:rPr>
-                <w:rStyle w:val="Vnculodendice"/>
-              </w:rPr>
-              <w:t>Visão Geral</w:t>
-            </w:r>
-            <w:r>
-              <w:rPr>
-                <w:webHidden/>
-              </w:rPr>
-              <w:fldChar w:fldCharType="begin"/>
-            </w:r>
-            <w:r>
-              <w:rPr>
-                <w:webHidden/>
-              </w:rPr>
-              <w:instrText>PAGEREF _Toc106230847 \h</w:instrText>
-            </w:r>
-            <w:r>
-              <w:rPr>
-                <w:webHidden/>
-              </w:rPr>
-            </w:r>
-            <w:r>
-              <w:rPr>
-                <w:webHidden/>
-              </w:rPr>
-              <w:fldChar w:fldCharType="separate"/>
-            </w:r>
-            <w:r>
-              <w:rPr>
-                <w:rStyle w:val="Vnculodendice"/>
-              </w:rPr>
-              <w:tab/>
-              <w:t>7</w:t>
-            </w:r>
-            <w:r>
-              <w:rPr>
-                <w:webHidden/>
-              </w:rPr>
-              <w:fldChar w:fldCharType="end"/>
-            </w:r>
-          </w:hyperlink>
-        </w:p>
-        <w:p>
-          <w:pPr>
-            <w:pStyle w:val="Sumrio3"/>
-            <w:tabs>
-              <w:tab w:val="left" w:pos="1100"/>
-              <w:tab w:val="right" w:pos="9350"/>
-            </w:tabs>
-            <w:rPr>
-              <w:rFonts w:asciiTheme="minorHAnsi" w:eastAsiaTheme="minorEastAsia" w:hAnsiTheme="minorHAnsi" w:cstheme="minorBidi"/>
-              <w:sz w:val="22"/>
-              <w:szCs w:val="22"/>
-            </w:rPr>
-          </w:pPr>
-          <w:hyperlink w:anchor="_Toc106230848">
-            <w:r>
-              <w:rPr>
-                <w:rStyle w:val="Vnculodendice"/>
-                <w:webHidden/>
-              </w:rPr>
-              <w:t>7.1.2</w:t>
-            </w:r>
-            <w:r>
-              <w:rPr>
-                <w:rStyle w:val="Vnculodendice"/>
-                <w:rFonts w:asciiTheme="minorHAnsi" w:eastAsiaTheme="minorEastAsia" w:hAnsiTheme="minorHAnsi" w:cstheme="minorBidi"/>
-                <w:sz w:val="22"/>
-                <w:szCs w:val="22"/>
-              </w:rPr>
-              <w:tab/>
-            </w:r>
-            <w:r>
-              <w:rPr>
-                <w:rStyle w:val="Vnculodendice"/>
-              </w:rPr>
-              <w:t>E</w:t>
-            </w:r>
-            <w:r>
-              <w:rPr>
-                <w:rStyle w:val="Vnculodendice"/>
-              </w:rPr>
-              <w:t>strutura de Pacotes Significativos</w:t>
-            </w:r>
-            <w:r>
-              <w:rPr>
-                <w:webHidden/>
-              </w:rPr>
-              <w:fldChar w:fldCharType="begin"/>
-            </w:r>
-            <w:r>
-              <w:rPr>
-                <w:webHidden/>
-              </w:rPr>
-              <w:instrText>PAGEREF _Toc106230848 \h</w:instrText>
-            </w:r>
-            <w:r>
-              <w:rPr>
-                <w:webHidden/>
-              </w:rPr>
-            </w:r>
-            <w:r>
-              <w:rPr>
-                <w:webHidden/>
-              </w:rPr>
-              <w:fldChar w:fldCharType="separate"/>
-            </w:r>
-            <w:r>
-              <w:rPr>
-                <w:rStyle w:val="Vnculodendice"/>
-              </w:rPr>
-              <w:tab/>
-              <w:t>8</w:t>
-            </w:r>
-            <w:r>
-              <w:rPr>
-                <w:webHidden/>
-              </w:rPr>
-              <w:fldChar w:fldCharType="end"/>
-            </w:r>
-          </w:hyperlink>
-        </w:p>
-        <w:p>
-          <w:pPr>
-            <w:pStyle w:val="Sumrio3"/>
-            <w:tabs>
-              <w:tab w:val="left" w:pos="1100"/>
-              <w:tab w:val="right" w:pos="9350"/>
-            </w:tabs>
-            <w:rPr>
-              <w:rFonts w:asciiTheme="minorHAnsi" w:eastAsiaTheme="minorEastAsia" w:hAnsiTheme="minorHAnsi" w:cstheme="minorBidi"/>
-              <w:sz w:val="22"/>
-              <w:szCs w:val="22"/>
-            </w:rPr>
-          </w:pPr>
-          <w:hyperlink w:anchor="_Toc106230849">
-            <w:r>
-              <w:rPr>
-                <w:rStyle w:val="Vnculodendice"/>
-                <w:webHidden/>
-              </w:rPr>
-              <w:t>7.1.3</w:t>
-            </w:r>
-            <w:r>
-              <w:rPr>
-                <w:rStyle w:val="Vnculodendice"/>
-                <w:rFonts w:asciiTheme="minorHAnsi" w:eastAsiaTheme="minorEastAsia" w:hAnsiTheme="minorHAnsi" w:cstheme="minorBidi"/>
-                <w:sz w:val="22"/>
-                <w:szCs w:val="22"/>
-              </w:rPr>
-              <w:tab/>
-            </w:r>
-            <w:r>
-              <w:rPr>
-                <w:rStyle w:val="Vnculodendice"/>
-              </w:rPr>
-              <w:t>Estrutura de Classes</w:t>
-            </w:r>
-            <w:r>
-              <w:rPr>
-                <w:webHidden/>
-              </w:rPr>
-              <w:fldChar w:fldCharType="begin"/>
-            </w:r>
-            <w:r>
-              <w:rPr>
-                <w:webHidden/>
-              </w:rPr>
-              <w:instrText>PAGEREF _Toc106230849 \h</w:instrText>
-            </w:r>
-            <w:r>
-              <w:rPr>
-                <w:webHidden/>
-              </w:rPr>
-            </w:r>
-            <w:r>
-              <w:rPr>
-                <w:webHidden/>
-              </w:rPr>
-              <w:fldChar w:fldCharType="separate"/>
-            </w:r>
-            <w:r>
-              <w:rPr>
-                <w:rStyle w:val="Vnculodendice"/>
-              </w:rPr>
-              <w:tab/>
-              <w:t>9</w:t>
-            </w:r>
-            <w:r>
-              <w:rPr>
-                <w:webHidden/>
-              </w:rPr>
-              <w:fldChar w:fldCharType="end"/>
-            </w:r>
-          </w:hyperlink>
-        </w:p>
-        <w:p>
-          <w:pPr>
-            <w:pStyle w:val="Sumrio2"/>
-            <w:tabs>
-              <w:tab w:val="left" w:pos="880"/>
-              <w:tab w:val="right" w:pos="9350"/>
-            </w:tabs>
-            <w:rPr>
-              <w:rFonts w:asciiTheme="minorHAnsi" w:eastAsiaTheme="minorEastAsia" w:hAnsiTheme="minorHAnsi" w:cstheme="minorBidi"/>
-              <w:sz w:val="22"/>
-              <w:szCs w:val="22"/>
-            </w:rPr>
-          </w:pPr>
-          <w:hyperlink w:anchor="_Toc106230850">
-            <w:r>
-              <w:rPr>
-                <w:rStyle w:val="Vnculodendice"/>
-                <w:webHidden/>
-              </w:rPr>
-              <w:t>7.2</w:t>
-            </w:r>
-            <w:r>
-              <w:rPr>
-                <w:rStyle w:val="Vnculodendice"/>
-                <w:rFonts w:asciiTheme="minorHAnsi" w:eastAsiaTheme="minorEastAsia" w:hAnsiTheme="minorHAnsi" w:cstheme="minorBidi"/>
-                <w:sz w:val="22"/>
-                <w:szCs w:val="22"/>
-              </w:rPr>
-              <w:tab/>
-            </w:r>
-            <w:r>
-              <w:rPr>
-                <w:rStyle w:val="Vnculodendice"/>
-              </w:rPr>
-              <w:t>Casos de Uso</w:t>
-            </w:r>
-            <w:r>
-              <w:rPr>
-                <w:webHidden/>
-              </w:rPr>
-              <w:fldChar w:fldCharType="begin"/>
-            </w:r>
-            <w:r>
-              <w:rPr>
-                <w:webHidden/>
-              </w:rPr>
-              <w:instrText>PAGEREF _Toc106230850 \h</w:instrText>
-            </w:r>
-            <w:r>
-              <w:rPr>
-                <w:webHidden/>
-              </w:rPr>
-            </w:r>
-            <w:r>
-              <w:rPr>
-                <w:webHidden/>
-              </w:rPr>
-              <w:fldChar w:fldCharType="separate"/>
-            </w:r>
-            <w:r>
-              <w:rPr>
-                <w:rStyle w:val="Vnculodendice"/>
-              </w:rPr>
-              <w:tab/>
-              <w:t>10</w:t>
-            </w:r>
-            <w:r>
-              <w:rPr>
-                <w:webHidden/>
-              </w:rPr>
-              <w:fldChar w:fldCharType="end"/>
-            </w:r>
-          </w:hyperlink>
-        </w:p>
-        <w:p>
-          <w:pPr>
-            <w:pStyle w:val="Sumrio2"/>
-            <w:tabs>
-              <w:tab w:val="left" w:pos="880"/>
-              <w:tab w:val="right" w:pos="9350"/>
-            </w:tabs>
-            <w:rPr>
-              <w:rFonts w:asciiTheme="minorHAnsi" w:eastAsiaTheme="minorEastAsia" w:hAnsiTheme="minorHAnsi" w:cstheme="minorBidi"/>
-              <w:sz w:val="22"/>
-              <w:szCs w:val="22"/>
-            </w:rPr>
-          </w:pPr>
-          <w:hyperlink w:anchor="_Toc106230851">
-            <w:r>
-              <w:rPr>
-                <w:rStyle w:val="Vnculodendice"/>
-                <w:webHidden/>
-              </w:rPr>
-              <w:t>7.3</w:t>
-            </w:r>
-            <w:r>
-              <w:rPr>
-                <w:rStyle w:val="Vnculodendice"/>
-                <w:rFonts w:asciiTheme="minorHAnsi" w:eastAsiaTheme="minorEastAsia" w:hAnsiTheme="minorHAnsi" w:cstheme="minorBidi"/>
-                <w:sz w:val="22"/>
-                <w:szCs w:val="22"/>
-              </w:rPr>
-              <w:tab/>
-            </w:r>
-            <w:r>
-              <w:rPr>
-                <w:rStyle w:val="Vnculodendice"/>
-              </w:rPr>
-              <w:t>Visão de Classes Participantes (VCP)</w:t>
-            </w:r>
-            <w:r>
-              <w:rPr>
-                <w:webHidden/>
-              </w:rPr>
-              <w:fldChar w:fldCharType="begin"/>
-            </w:r>
-            <w:r>
-              <w:rPr>
-                <w:webHidden/>
-              </w:rPr>
-              <w:instrText>PAGEREF _Toc106230851 \h</w:instrText>
-            </w:r>
-            <w:r>
-              <w:rPr>
-                <w:webHidden/>
-              </w:rPr>
-            </w:r>
-            <w:r>
-              <w:rPr>
-                <w:webHidden/>
-              </w:rPr>
-              <w:fldChar w:fldCharType="separate"/>
-            </w:r>
-            <w:r>
-              <w:rPr>
-                <w:rStyle w:val="Vnculodendice"/>
-              </w:rPr>
-              <w:tab/>
-              <w:t>11</w:t>
-            </w:r>
-            <w:r>
-              <w:rPr>
-                <w:webHidden/>
-              </w:rPr>
-              <w:fldChar w:fldCharType="end"/>
-            </w:r>
-          </w:hyperlink>
-        </w:p>
-        <w:p>
-          <w:pPr>
-            <w:pStyle w:val="Sumrio1"/>
-            <w:tabs>
-              <w:tab w:val="left" w:pos="400"/>
-              <w:tab w:val="right" w:pos="9350"/>
-            </w:tabs>
-            <w:rPr>
-              <w:rFonts w:asciiTheme="minorHAnsi" w:eastAsiaTheme="minorEastAsia" w:hAnsiTheme="minorHAnsi" w:cstheme="minorBidi"/>
-              <w:sz w:val="22"/>
-              <w:szCs w:val="22"/>
-            </w:rPr>
-          </w:pPr>
-          <w:hyperlink w:anchor="_Toc106230852">
-            <w:r>
-              <w:rPr>
-                <w:rStyle w:val="Vnculodendice"/>
-                <w:webHidden/>
-              </w:rPr>
-              <w:t>8.</w:t>
-            </w:r>
-            <w:r>
-              <w:rPr>
-                <w:rStyle w:val="Vnculodendice"/>
-                <w:rFonts w:asciiTheme="minorHAnsi" w:eastAsiaTheme="minorEastAsia" w:hAnsiTheme="minorHAnsi" w:cstheme="minorBidi"/>
-                <w:sz w:val="22"/>
-                <w:szCs w:val="22"/>
-              </w:rPr>
-              <w:tab/>
-            </w:r>
-            <w:r>
-              <w:rPr>
-                <w:rStyle w:val="Vnculodendice"/>
-              </w:rPr>
-              <w:t>Qualidade</w:t>
-            </w:r>
-            <w:r>
-              <w:rPr>
-                <w:webHidden/>
-              </w:rPr>
-              <w:fldChar w:fldCharType="begin"/>
-            </w:r>
-            <w:r>
-              <w:rPr>
-                <w:webHidden/>
-              </w:rPr>
-              <w:instrText>PAGEREF _Toc106230852 \h</w:instrText>
-            </w:r>
-            <w:r>
-              <w:rPr>
-                <w:webHidden/>
-              </w:rPr>
-            </w:r>
-            <w:r>
-              <w:rPr>
-                <w:webHidden/>
-              </w:rPr>
-              <w:fldChar w:fldCharType="separate"/>
-            </w:r>
-            <w:r>
-              <w:rPr>
-                <w:rStyle w:val="Vnculodendice"/>
-              </w:rPr>
-              <w:tab/>
-              <w:t>14</w:t>
-            </w:r>
-            <w:r>
-              <w:rPr>
-                <w:webHidden/>
-              </w:rPr>
-              <w:fldChar w:fldCharType="end"/>
-            </w:r>
-          </w:hyperlink>
           <w:r>
             <w:rPr>
               <w:rStyle w:val="Vnculodendice"/>
@@ -3210,6 +3464,8 @@
       <w:r>
         <w:br w:type="page"/>
       </w:r>
+      <w:bookmarkStart w:id="1" w:name="_GoBack"/>
+      <w:bookmarkEnd w:id="1"/>
     </w:p>
     <w:p>
       <w:pPr>
@@ -3232,15 +3488,7 @@
           <w:sz w:val="36"/>
         </w:rPr>
         <w:lastRenderedPageBreak/>
-        <w:t xml:space="preserve">Documento </w:t>
-      </w:r>
-      <w:r>
-        <w:rPr>
-          <w:rFonts w:ascii="Arial" w:hAnsi="Arial" w:cs="Arial"/>
-          <w:b/>
-          <w:sz w:val="36"/>
-        </w:rPr>
-        <w:t>de Arquitetura de Software</w:t>
+        <w:t>Documento de Arquitetura de Software</w:t>
       </w:r>
     </w:p>
     <w:p>
@@ -3252,11 +3500,11 @@
         </w:numPr>
         <w:ind w:left="360" w:hanging="360"/>
       </w:pPr>
-      <w:bookmarkStart w:id="1" w:name="_Toc106230835"/>
+      <w:bookmarkStart w:id="2" w:name="_Toc108646969"/>
       <w:r>
         <w:t>Introdução</w:t>
       </w:r>
-      <w:bookmarkEnd w:id="1"/>
+      <w:bookmarkEnd w:id="2"/>
     </w:p>
     <w:p>
       <w:pPr>
@@ -3289,14 +3537,7 @@
           <w:rFonts w:ascii="Arial" w:hAnsi="Arial" w:cs="Arial"/>
           <w:color w:val="000000"/>
         </w:rPr>
-        <w:t xml:space="preserve"> de um sistema de caixa para mercado que seja de fácil adoção e customizaç</w:t>
-      </w:r>
-      <w:r>
-        <w:rPr>
-          <w:rFonts w:ascii="Arial" w:hAnsi="Arial" w:cs="Arial"/>
-          <w:color w:val="000000"/>
-        </w:rPr>
-        <w:t>ão para poder ser adotado a diferentes tipos de negócio.</w:t>
+        <w:t xml:space="preserve"> de um sistema de caixa para mercado que seja de fácil adoção e customização para poder ser adotado a diferentes tipos de negócio.</w:t>
       </w:r>
     </w:p>
     <w:p>
@@ -3307,11 +3548,11 @@
           <w:numId w:val="4"/>
         </w:numPr>
       </w:pPr>
-      <w:bookmarkStart w:id="2" w:name="_Toc106230836"/>
+      <w:bookmarkStart w:id="3" w:name="_Toc108646970"/>
       <w:r>
         <w:t>Finalidade</w:t>
       </w:r>
-      <w:bookmarkEnd w:id="2"/>
+      <w:bookmarkEnd w:id="3"/>
     </w:p>
     <w:p>
       <w:pPr>
@@ -3320,19 +3561,13 @@
           <w:rFonts w:ascii="Arial" w:hAnsi="Arial" w:cs="Arial"/>
         </w:rPr>
       </w:pPr>
-      <w:bookmarkStart w:id="3" w:name="_1fob9te"/>
-      <w:bookmarkEnd w:id="3"/>
-      <w:r>
-        <w:rPr>
-          <w:rFonts w:ascii="Arial" w:hAnsi="Arial" w:cs="Arial"/>
-        </w:rPr>
-        <w:t xml:space="preserve">Este documento oferece uma visão geral arquitetural abrangente do sistema, usando diversas visões arquiteturais para representar diferentes aspectos do sistema. O objetivo deste documento </w:t>
-      </w:r>
-      <w:r>
-        <w:rPr>
-          <w:rFonts w:ascii="Arial" w:hAnsi="Arial" w:cs="Arial"/>
-        </w:rPr>
-        <w:t>é capturar e comunicar as decisões arquiteturais significativas que foram tomadas em relação ao sistema.</w:t>
+      <w:bookmarkStart w:id="4" w:name="_1fob9te"/>
+      <w:bookmarkEnd w:id="4"/>
+      <w:r>
+        <w:rPr>
+          <w:rFonts w:ascii="Arial" w:hAnsi="Arial" w:cs="Arial"/>
+        </w:rPr>
+        <w:t>Este documento oferece uma visão geral arquitetural abrangente do sistema, usando diversas visões arquiteturais para representar diferentes aspectos do sistema. O objetivo deste documento é capturar e comunicar as decisões arquiteturais significativas que foram tomadas em relação ao sistema.</w:t>
       </w:r>
     </w:p>
     <w:p>
@@ -3343,11 +3578,11 @@
           <w:numId w:val="4"/>
         </w:numPr>
       </w:pPr>
-      <w:bookmarkStart w:id="4" w:name="_Toc106230837"/>
+      <w:bookmarkStart w:id="5" w:name="_Toc108646971"/>
       <w:r>
         <w:t>Escopo</w:t>
       </w:r>
-      <w:bookmarkEnd w:id="4"/>
+      <w:bookmarkEnd w:id="5"/>
     </w:p>
     <w:p>
       <w:pPr>
@@ -3360,13 +3595,7 @@
         <w:rPr>
           <w:rFonts w:ascii="Arial" w:hAnsi="Arial" w:cs="Arial"/>
         </w:rPr>
-        <w:t>Este documento é voltado para o auxílio dos envolvidos no desenvolvimento do projeto Ponto de Venda, captando aspectos arquiteturais do sistema.</w:t>
-      </w:r>
-      <w:r>
-        <w:rPr>
-          <w:rFonts w:ascii="Arial" w:hAnsi="Arial" w:cs="Arial"/>
-        </w:rPr>
-        <w:t xml:space="preserve"> </w:t>
+        <w:t xml:space="preserve">Este documento é voltado para o auxílio dos envolvidos no desenvolvimento do projeto Ponto de Venda, captando aspectos arquiteturais do sistema. </w:t>
       </w:r>
     </w:p>
     <w:p>
@@ -3377,7 +3606,7 @@
           <w:numId w:val="4"/>
         </w:numPr>
       </w:pPr>
-      <w:bookmarkStart w:id="5" w:name="_Toc106230838"/>
+      <w:bookmarkStart w:id="6" w:name="_Toc108646972"/>
       <w:r>
         <w:t xml:space="preserve">Definições, acrônimos e </w:t>
       </w:r>
@@ -3385,7 +3614,7 @@
       <w:r>
         <w:t>abreviações</w:t>
       </w:r>
-      <w:bookmarkEnd w:id="5"/>
+      <w:bookmarkEnd w:id="6"/>
       <w:proofErr w:type="gramEnd"/>
     </w:p>
     <w:p>
@@ -3402,13 +3631,7 @@
         <w:rPr>
           <w:rFonts w:ascii="Arial" w:hAnsi="Arial" w:cs="Arial"/>
         </w:rPr>
-        <w:t xml:space="preserve">MVC – Padrão de arquitetura de software que consiste em M – Modelo, V – Visualização e C – Controlador. O modelo é responsável pelas regras de negócio, visualização é responsável pela parte gráfica da aplicação e </w:t>
-      </w:r>
-      <w:r>
-        <w:rPr>
-          <w:rFonts w:ascii="Arial" w:hAnsi="Arial" w:cs="Arial"/>
-        </w:rPr>
-        <w:t>controladores pelo controle de dados e eventos.</w:t>
+        <w:t>MVC – Padrão de arquitetura de software que consiste em M – Modelo, V – Visualização e C – Controlador. O modelo é responsável pelas regras de negócio, visualização é responsável pela parte gráfica da aplicação e controladores pelo controle de dados e eventos.</w:t>
       </w:r>
     </w:p>
     <w:p>
@@ -3456,13 +3679,7 @@
         <w:rPr>
           <w:rFonts w:ascii="Arial" w:hAnsi="Arial" w:cs="Arial"/>
         </w:rPr>
-        <w:t>CRUD – Conjunto de operações básicas de um banco de dados relacional. C</w:t>
-      </w:r>
-      <w:r>
-        <w:rPr>
-          <w:rFonts w:ascii="Arial" w:hAnsi="Arial" w:cs="Arial"/>
-        </w:rPr>
-        <w:t xml:space="preserve"> – </w:t>
+        <w:t xml:space="preserve">CRUD – Conjunto de operações básicas de um banco de dados relacional. C – </w:t>
       </w:r>
       <w:proofErr w:type="spellStart"/>
       <w:r>
@@ -3563,11 +3780,11 @@
           <w:numId w:val="4"/>
         </w:numPr>
       </w:pPr>
-      <w:bookmarkStart w:id="6" w:name="_Toc106230839"/>
+      <w:bookmarkStart w:id="7" w:name="_Toc108646973"/>
       <w:r>
         <w:t>Visão Geral</w:t>
       </w:r>
-      <w:bookmarkEnd w:id="6"/>
+      <w:bookmarkEnd w:id="7"/>
     </w:p>
     <w:p>
       <w:pPr>
@@ -3580,13 +3797,7 @@
         <w:rPr>
           <w:rFonts w:ascii="Arial" w:hAnsi="Arial" w:cs="Arial"/>
         </w:rPr>
-        <w:t>Serão apresentadas neste documento diferentes visões arquite</w:t>
-      </w:r>
-      <w:r>
-        <w:rPr>
-          <w:rFonts w:ascii="Arial" w:hAnsi="Arial" w:cs="Arial"/>
-        </w:rPr>
-        <w:t xml:space="preserve">turais de como o sistema deverá se comportar em diferentes processos, como deverá ser </w:t>
+        <w:t xml:space="preserve">Serão apresentadas neste documento diferentes visões arquiteturais de como o sistema deverá se comportar em diferentes processos, como deverá ser </w:t>
       </w:r>
       <w:proofErr w:type="gramStart"/>
       <w:r>
@@ -3622,11 +3833,11 @@
         </w:numPr>
         <w:ind w:left="360" w:hanging="360"/>
       </w:pPr>
-      <w:bookmarkStart w:id="7" w:name="_Toc106230840"/>
+      <w:bookmarkStart w:id="8" w:name="_Toc108646974"/>
       <w:r>
         <w:t>Metas e Restrições da Arquitetura</w:t>
       </w:r>
-      <w:bookmarkEnd w:id="7"/>
+      <w:bookmarkEnd w:id="8"/>
       <w:r>
         <w:t xml:space="preserve"> </w:t>
       </w:r>
@@ -3642,13 +3853,7 @@
         <w:rPr>
           <w:rFonts w:ascii="Arial" w:hAnsi="Arial" w:cs="Arial"/>
         </w:rPr>
-        <w:t>Algumas das restr</w:t>
-      </w:r>
-      <w:r>
-        <w:rPr>
-          <w:rFonts w:ascii="Arial" w:hAnsi="Arial" w:cs="Arial"/>
-        </w:rPr>
-        <w:t>ições de requisito e de sistema terão uma relação fundamental com a arquitetura do projeto, sendo elas:</w:t>
+        <w:t>Algumas das restrições de requisito e de sistema terão uma relação fundamental com a arquitetura do projeto, sendo elas:</w:t>
       </w:r>
     </w:p>
     <w:p>
@@ -3731,14 +3936,7 @@
           <w:rFonts w:ascii="Arial" w:hAnsi="Arial" w:cs="Arial"/>
           <w:i/>
         </w:rPr>
-        <w:t>Jav</w:t>
-      </w:r>
-      <w:r>
-        <w:rPr>
-          <w:rFonts w:ascii="Arial" w:hAnsi="Arial" w:cs="Arial"/>
-          <w:i/>
-        </w:rPr>
-        <w:t>a</w:t>
+        <w:t>Java</w:t>
       </w:r>
       <w:r>
         <w:rPr>
@@ -3877,11 +4075,11 @@
         </w:numPr>
         <w:ind w:left="360" w:hanging="360"/>
       </w:pPr>
-      <w:bookmarkStart w:id="8" w:name="_Toc106230841"/>
+      <w:bookmarkStart w:id="9" w:name="_Toc108646975"/>
       <w:r>
         <w:t>Suposições e Dependências</w:t>
       </w:r>
-      <w:bookmarkEnd w:id="8"/>
+      <w:bookmarkEnd w:id="9"/>
     </w:p>
     <w:p>
       <w:pPr>
@@ -3962,7 +4160,7 @@
         </w:numPr>
         <w:ind w:left="360" w:hanging="360"/>
       </w:pPr>
-      <w:bookmarkStart w:id="9" w:name="_Toc106230842"/>
+      <w:bookmarkStart w:id="10" w:name="_Toc108646976"/>
       <w:r>
         <w:lastRenderedPageBreak/>
         <w:t xml:space="preserve">Requisitos </w:t>
@@ -3975,7 +4173,7 @@
       <w:r>
         <w:t xml:space="preserve"> Significantes</w:t>
       </w:r>
-      <w:bookmarkEnd w:id="9"/>
+      <w:bookmarkEnd w:id="10"/>
     </w:p>
     <w:p>
       <w:pPr>
@@ -4041,13 +4239,7 @@
         <w:rPr>
           <w:rFonts w:ascii="Arial" w:hAnsi="Arial" w:cs="Arial"/>
         </w:rPr>
-        <w:t xml:space="preserve">Serviços para lidar com a leitura e </w:t>
-      </w:r>
-      <w:r>
-        <w:rPr>
-          <w:rFonts w:ascii="Arial" w:hAnsi="Arial" w:cs="Arial"/>
-        </w:rPr>
-        <w:t>gravação de dados armazenados.</w:t>
+        <w:t>Serviços para lidar com a leitura e gravação de dados armazenados.</w:t>
       </w:r>
     </w:p>
     <w:p>
@@ -4131,18 +4323,15 @@
         </w:numPr>
         <w:ind w:left="360" w:hanging="360"/>
       </w:pPr>
-      <w:bookmarkStart w:id="10" w:name="_Toc106230843"/>
+      <w:bookmarkStart w:id="11" w:name="_Toc108646977"/>
       <w:r>
         <w:t xml:space="preserve">Decisões, restrições e </w:t>
       </w:r>
       <w:proofErr w:type="gramStart"/>
       <w:r>
-        <w:t>justificativ</w:t>
-      </w:r>
-      <w:r>
-        <w:t>as</w:t>
-      </w:r>
-      <w:bookmarkEnd w:id="10"/>
+        <w:t>justificativas</w:t>
+      </w:r>
+      <w:bookmarkEnd w:id="11"/>
       <w:proofErr w:type="gramEnd"/>
     </w:p>
     <w:p>
@@ -4193,13 +4382,7 @@
         <w:rPr>
           <w:rFonts w:ascii="Arial" w:hAnsi="Arial" w:cs="Arial"/>
         </w:rPr>
-        <w:t xml:space="preserve"> pois devido ao seu grande a infraestrutura direto na aplicação, permite que os desenvolvedores se conce</w:t>
-      </w:r>
-      <w:r>
-        <w:rPr>
-          <w:rFonts w:ascii="Arial" w:hAnsi="Arial" w:cs="Arial"/>
-        </w:rPr>
-        <w:t xml:space="preserve">ntrem mais na parte lógica na aplicação. Além de possuir uma grande integração com frameworks de persistência de dados, como o </w:t>
+        <w:t xml:space="preserve"> pois devido ao seu grande a infraestrutura direto na aplicação, permite que os desenvolvedores se concentrem mais na parte lógica na aplicação. Além de possuir uma grande integração com frameworks de persistência de dados, como o </w:t>
       </w:r>
       <w:proofErr w:type="spellStart"/>
       <w:r>
@@ -4230,13 +4413,7 @@
         <w:rPr>
           <w:rFonts w:ascii="Arial" w:hAnsi="Arial" w:cs="Arial"/>
         </w:rPr>
-        <w:t xml:space="preserve"> pode permitir um i</w:t>
-      </w:r>
-      <w:r>
-        <w:rPr>
-          <w:rFonts w:ascii="Arial" w:hAnsi="Arial" w:cs="Arial"/>
-        </w:rPr>
-        <w:t>nício rápido do desenvolvimento, com poucas linhas de código.</w:t>
+        <w:t xml:space="preserve"> pode permitir um início rápido do desenvolvimento, com poucas linhas de código.</w:t>
       </w:r>
     </w:p>
     <w:p>
@@ -4315,13 +4492,7 @@
         <w:rPr>
           <w:rFonts w:ascii="Arial" w:hAnsi="Arial" w:cs="Arial"/>
         </w:rPr>
-        <w:t>Utilização</w:t>
-      </w:r>
-      <w:r>
-        <w:rPr>
-          <w:rFonts w:ascii="Arial" w:hAnsi="Arial" w:cs="Arial"/>
-        </w:rPr>
-        <w:t xml:space="preserve"> do padrão DAO para permitir a separação das regras de negócio das regras de acesso a banco de dados na camada </w:t>
+        <w:t xml:space="preserve">Utilização do padrão DAO para permitir a separação das regras de negócio das regras de acesso a banco de dados na camada </w:t>
       </w:r>
       <w:proofErr w:type="spellStart"/>
       <w:r>
@@ -4335,13 +4506,7 @@
         <w:rPr>
           <w:rFonts w:ascii="Arial" w:hAnsi="Arial" w:cs="Arial"/>
         </w:rPr>
-        <w:t>. O motivo disso é para tornar as classes mais legíveis e permitir futuras alterações no banco de dados sem interferir nas regras de negócio</w:t>
-      </w:r>
-      <w:r>
-        <w:rPr>
-          <w:rFonts w:ascii="Arial" w:hAnsi="Arial" w:cs="Arial"/>
-        </w:rPr>
-        <w:t>.</w:t>
+        <w:t>. O motivo disso é para tornar as classes mais legíveis e permitir futuras alterações no banco de dados sem interferir nas regras de negócio.</w:t>
       </w:r>
     </w:p>
     <w:p>
@@ -4406,13 +4571,7 @@
         <w:rPr>
           <w:rFonts w:ascii="Arial" w:hAnsi="Arial" w:cs="Arial"/>
         </w:rPr>
-        <w:t>. Além de ser um projeto op</w:t>
-      </w:r>
-      <w:r>
-        <w:rPr>
-          <w:rFonts w:ascii="Arial" w:hAnsi="Arial" w:cs="Arial"/>
-        </w:rPr>
-        <w:t>en-</w:t>
+        <w:t>. Além de ser um projeto open-</w:t>
       </w:r>
       <w:proofErr w:type="spellStart"/>
       <w:r>
@@ -4460,11 +4619,11 @@
         </w:numPr>
         <w:ind w:left="360" w:hanging="360"/>
       </w:pPr>
-      <w:bookmarkStart w:id="11" w:name="_Toc106230844"/>
+      <w:bookmarkStart w:id="12" w:name="_Toc108646978"/>
       <w:r>
         <w:t>Camadas da Arquitetura</w:t>
       </w:r>
-      <w:bookmarkEnd w:id="11"/>
+      <w:bookmarkEnd w:id="12"/>
       <w:r>
         <w:t xml:space="preserve"> </w:t>
       </w:r>
@@ -4495,13 +4654,7 @@
           <w:rFonts w:ascii="Arial" w:hAnsi="Arial" w:cs="Arial"/>
         </w:rPr>
         <w:br/>
-        <w:t>A escolha da arquitetura MVC foi definida pela facilidade de entendimento do código quando dividido corretamente entre as três camadas, além de permitir mais facilmente a segr</w:t>
-      </w:r>
-      <w:r>
-        <w:rPr>
-          <w:rFonts w:ascii="Arial" w:hAnsi="Arial" w:cs="Arial"/>
-        </w:rPr>
-        <w:t>egação do trabalho entre os membros do grupo, no que diz respeito a códigos relacionados a classes de visualização e classes de regras de negócio.</w:t>
+        <w:t>A escolha da arquitetura MVC foi definida pela facilidade de entendimento do código quando dividido corretamente entre as três camadas, além de permitir mais facilmente a segregação do trabalho entre os membros do grupo, no que diz respeito a códigos relacionados a classes de visualização e classes de regras de negócio.</w:t>
       </w:r>
     </w:p>
     <w:p>
@@ -4531,13 +4684,7 @@
           <w:rFonts w:ascii="Arial" w:hAnsi="Arial" w:cs="Arial"/>
         </w:rPr>
         <w:br/>
-        <w:t>Comunicação feita de forma assíncrona entre cliente e servidor, onde o cli</w:t>
-      </w:r>
-      <w:r>
-        <w:rPr>
-          <w:rFonts w:ascii="Arial" w:hAnsi="Arial" w:cs="Arial"/>
-        </w:rPr>
-        <w:t>ente (terminais dos caixas) insere uma mensagem na fila de mensagem do servidor (terminal central) e pode continuar com o seu processamento.</w:t>
+        <w:t>Comunicação feita de forma assíncrona entre cliente e servidor, onde o cliente (terminais dos caixas) insere uma mensagem na fila de mensagem do servidor (terminal central) e pode continuar com o seu processamento.</w:t>
       </w:r>
     </w:p>
     <w:p>
@@ -4586,13 +4733,7 @@
         <w:rPr>
           <w:rFonts w:ascii="Arial" w:hAnsi="Arial" w:cs="Arial"/>
         </w:rPr>
-        <w:t xml:space="preserve">Centralizar o processamento das transações num servidor. O servidor consistiria </w:t>
-      </w:r>
-      <w:r>
-        <w:rPr>
-          <w:rFonts w:ascii="Arial" w:hAnsi="Arial" w:cs="Arial"/>
-        </w:rPr>
-        <w:t>de três módulos (autenticação/criação de usuários, registro de produtos/vendas, auditoria/relatórios) e o cliente seria a interface do usuário nos terminais dos caixas.</w:t>
+        <w:t>Centralizar o processamento das transações num servidor. O servidor consistiria de três módulos (autenticação/criação de usuários, registro de produtos/vendas, auditoria/relatórios) e o cliente seria a interface do usuário nos terminais dos caixas.</w:t>
       </w:r>
     </w:p>
     <w:p>
@@ -4617,12 +4758,12 @@
         </w:numPr>
         <w:ind w:left="360" w:hanging="360"/>
       </w:pPr>
-      <w:bookmarkStart w:id="12" w:name="_Toc106230845"/>
+      <w:bookmarkStart w:id="13" w:name="_Toc108646979"/>
       <w:r>
         <w:lastRenderedPageBreak/>
         <w:t>Visões da Arquitetura</w:t>
       </w:r>
-      <w:bookmarkEnd w:id="12"/>
+      <w:bookmarkEnd w:id="13"/>
     </w:p>
     <w:p>
       <w:pPr>
@@ -4632,11 +4773,11 @@
           <w:numId w:val="4"/>
         </w:numPr>
       </w:pPr>
-      <w:bookmarkStart w:id="13" w:name="_Toc106230846"/>
+      <w:bookmarkStart w:id="14" w:name="_Toc108646980"/>
       <w:r>
         <w:t>Visão Estrutural</w:t>
       </w:r>
-      <w:bookmarkEnd w:id="13"/>
+      <w:bookmarkEnd w:id="14"/>
     </w:p>
     <w:p>
       <w:pPr>
@@ -4646,11 +4787,11 @@
           <w:numId w:val="4"/>
         </w:numPr>
       </w:pPr>
-      <w:bookmarkStart w:id="14" w:name="_Toc106230847"/>
+      <w:bookmarkStart w:id="15" w:name="_Toc108646981"/>
       <w:r>
         <w:t>Visão Geral</w:t>
       </w:r>
-      <w:bookmarkEnd w:id="14"/>
+      <w:bookmarkEnd w:id="15"/>
     </w:p>
     <w:p>
       <w:pPr>
@@ -4663,13 +4804,7 @@
         <w:rPr>
           <w:rFonts w:ascii="Arial" w:hAnsi="Arial" w:cs="Arial"/>
         </w:rPr>
-        <w:t xml:space="preserve">A visão lógica define a estrutura </w:t>
-      </w:r>
-      <w:r>
-        <w:rPr>
-          <w:rFonts w:ascii="Arial" w:hAnsi="Arial" w:cs="Arial"/>
-        </w:rPr>
-        <w:t>da arquitetura. Abaixo será especificado o padrão MVC que foi selecionado para o desenvolvimento do sistema com seus pacotes principais.</w:t>
+        <w:t>A visão lógica define a estrutura da arquitetura. Abaixo será especificado o padrão MVC que foi selecionado para o desenvolvimento do sistema com seus pacotes principais.</w:t>
       </w:r>
     </w:p>
     <w:p>
@@ -4889,7 +5024,7 @@
           <w:numId w:val="4"/>
         </w:numPr>
       </w:pPr>
-      <w:bookmarkStart w:id="15" w:name="_Toc106230848"/>
+      <w:bookmarkStart w:id="16" w:name="_Toc108646982"/>
       <w:r>
         <w:rPr>
           <w:noProof/>
@@ -4941,10 +5076,10 @@
           </wp:anchor>
         </w:drawing>
       </w:r>
-      <w:bookmarkEnd w:id="15"/>
       <w:r>
         <w:t>Estrutura de Pacotes Significativos</w:t>
       </w:r>
+      <w:bookmarkEnd w:id="16"/>
     </w:p>
     <w:p>
       <w:pPr>
@@ -4980,12 +5115,12 @@
           <w:numId w:val="4"/>
         </w:numPr>
       </w:pPr>
-      <w:bookmarkStart w:id="16" w:name="_Toc106230849"/>
+      <w:bookmarkStart w:id="17" w:name="_Toc108646983"/>
       <w:r>
         <w:lastRenderedPageBreak/>
         <w:t>Estrutura de Classes</w:t>
       </w:r>
-      <w:bookmarkEnd w:id="16"/>
+      <w:bookmarkEnd w:id="17"/>
     </w:p>
     <w:p>
       <w:pPr>
@@ -5083,12 +5218,12 @@
           <w:numId w:val="4"/>
         </w:numPr>
       </w:pPr>
-      <w:bookmarkStart w:id="17" w:name="_Toc106230850"/>
+      <w:bookmarkStart w:id="18" w:name="_Toc108646984"/>
       <w:r>
         <w:lastRenderedPageBreak/>
         <w:t>Casos de Uso</w:t>
       </w:r>
-      <w:bookmarkEnd w:id="17"/>
+      <w:bookmarkEnd w:id="18"/>
     </w:p>
     <w:p>
       <w:pPr>
@@ -5193,12 +5328,12 @@
           <w:numId w:val="4"/>
         </w:numPr>
       </w:pPr>
-      <w:bookmarkStart w:id="18" w:name="_Toc106230851"/>
+      <w:bookmarkStart w:id="19" w:name="_Toc108646985"/>
       <w:r>
         <w:lastRenderedPageBreak/>
         <w:t>Visão de Classes Participantes (VCP)</w:t>
       </w:r>
-      <w:bookmarkEnd w:id="18"/>
+      <w:bookmarkEnd w:id="19"/>
     </w:p>
     <w:p>
       <w:pPr>
@@ -5221,13 +5356,7 @@
         <w:rPr>
           <w:rFonts w:ascii="Arial" w:hAnsi="Arial" w:cs="Arial"/>
         </w:rPr>
-        <w:t xml:space="preserve">UC1 - </w:t>
-      </w:r>
-      <w:r>
-        <w:rPr>
-          <w:rFonts w:ascii="Arial" w:hAnsi="Arial" w:cs="Arial"/>
-        </w:rPr>
-        <w:t>Autenticar-se no sistema</w:t>
+        <w:t>UC1 - Autenticar-se no sistema</w:t>
       </w:r>
     </w:p>
     <w:p>
@@ -6229,12 +6358,12 @@
         </w:numPr>
         <w:ind w:left="360" w:hanging="360"/>
       </w:pPr>
-      <w:bookmarkStart w:id="19" w:name="_Toc106230852"/>
+      <w:bookmarkStart w:id="20" w:name="_Toc108646986"/>
       <w:r>
         <w:lastRenderedPageBreak/>
         <w:t>Qualidade</w:t>
       </w:r>
-      <w:bookmarkEnd w:id="19"/>
+      <w:bookmarkEnd w:id="20"/>
       <w:r>
         <w:t xml:space="preserve"> </w:t>
       </w:r>
@@ -6264,13 +6393,7 @@
         <w:rPr>
           <w:rFonts w:ascii="Arial" w:hAnsi="Arial" w:cs="Arial"/>
         </w:rPr>
-        <w:t xml:space="preserve"> e possibilidade de extensão das </w:t>
-      </w:r>
-      <w:r>
-        <w:rPr>
-          <w:rFonts w:ascii="Arial" w:hAnsi="Arial" w:cs="Arial"/>
-        </w:rPr>
-        <w:t xml:space="preserve">funcionalidades ou modificação de elementos como a interface gráfica ou banco de dados sem drasticamente afetar o funcionamento do sistema. </w:t>
+        <w:t xml:space="preserve"> e possibilidade de extensão das funcionalidades ou modificação de elementos como a interface gráfica ou banco de dados sem drasticamente afetar o funcionamento do sistema. </w:t>
       </w:r>
     </w:p>
     <w:sectPr>
@@ -6411,6 +6534,9 @@
             <w:t>15</w:t>
           </w:r>
           <w:r>
+            <w:rPr>
+              <w:noProof/>
+            </w:rPr>
             <w:fldChar w:fldCharType="end"/>
           </w:r>
         </w:p>
@@ -8041,6 +8167,17 @@
       </w:tblCellMar>
     </w:tblPr>
   </w:style>
+  <w:style w:type="character" w:styleId="Hyperlink">
+    <w:name w:val="Hyperlink"/>
+    <w:basedOn w:val="Fontepargpadro"/>
+    <w:uiPriority w:val="99"/>
+    <w:unhideWhenUsed/>
+    <w:rsid w:val="002D51E5"/>
+    <w:rPr>
+      <w:color w:val="0000FF" w:themeColor="hyperlink"/>
+      <w:u w:val="single"/>
+    </w:rPr>
+  </w:style>
 </w:styles>
 </file>
 
@@ -8597,6 +8734,17 @@
       </w:tblCellMar>
     </w:tblPr>
   </w:style>
+  <w:style w:type="character" w:styleId="Hyperlink">
+    <w:name w:val="Hyperlink"/>
+    <w:basedOn w:val="Fontepargpadro"/>
+    <w:uiPriority w:val="99"/>
+    <w:unhideWhenUsed/>
+    <w:rsid w:val="002D51E5"/>
+    <w:rPr>
+      <w:color w:val="0000FF" w:themeColor="hyperlink"/>
+      <w:u w:val="single"/>
+    </w:rPr>
+  </w:style>
 </w:styles>
 </file>
 

</xml_diff>

<commit_message>
atualização de documentação e inclusão do GOF - Builder
</commit_message>
<xml_diff>
--- a/Documento de Arquitetura de Software.docx
+++ b/Documento de Arquitetura de Software.docx
@@ -1,6 +1,6 @@
 
 <file path=word/document.xml><?xml version="1.0" encoding="utf-8"?>
-<w:document xmlns:wpc="http://schemas.microsoft.com/office/word/2010/wordprocessingCanvas" xmlns:mc="http://schemas.openxmlformats.org/markup-compatibility/2006" xmlns:o="urn:schemas-microsoft-com:office:office" xmlns:r="http://schemas.openxmlformats.org/officeDocument/2006/relationships" xmlns:m="http://schemas.openxmlformats.org/officeDocument/2006/math" xmlns:v="urn:schemas-microsoft-com:vml" xmlns:wp14="http://schemas.microsoft.com/office/word/2010/wordprocessingDrawing" xmlns:wp="http://schemas.openxmlformats.org/drawingml/2006/wordprocessingDrawing" xmlns:w10="urn:schemas-microsoft-com:office:word" xmlns:w="http://schemas.openxmlformats.org/wordprocessingml/2006/main" xmlns:w14="http://schemas.microsoft.com/office/word/2010/wordml" xmlns:wpg="http://schemas.microsoft.com/office/word/2010/wordprocessingGroup" xmlns:wpi="http://schemas.microsoft.com/office/word/2010/wordprocessingInk" xmlns:wne="http://schemas.microsoft.com/office/word/2006/wordml" xmlns:wps="http://schemas.microsoft.com/office/word/2010/wordprocessingShape" mc:Ignorable="w14 wp14">
+<w:document xmlns:wpc="http://schemas.microsoft.com/office/word/2010/wordprocessingCanvas" xmlns:cx="http://schemas.microsoft.com/office/drawing/2014/chartex" xmlns:cx1="http://schemas.microsoft.com/office/drawing/2015/9/8/chartex" xmlns:cx2="http://schemas.microsoft.com/office/drawing/2015/10/21/chartex" xmlns:cx3="http://schemas.microsoft.com/office/drawing/2016/5/9/chartex" xmlns:cx4="http://schemas.microsoft.com/office/drawing/2016/5/10/chartex" xmlns:cx5="http://schemas.microsoft.com/office/drawing/2016/5/11/chartex" xmlns:cx6="http://schemas.microsoft.com/office/drawing/2016/5/12/chartex" xmlns:cx7="http://schemas.microsoft.com/office/drawing/2016/5/13/chartex" xmlns:cx8="http://schemas.microsoft.com/office/drawing/2016/5/14/chartex" xmlns:mc="http://schemas.openxmlformats.org/markup-compatibility/2006" xmlns:aink="http://schemas.microsoft.com/office/drawing/2016/ink" xmlns:am3d="http://schemas.microsoft.com/office/drawing/2017/model3d" xmlns:o="urn:schemas-microsoft-com:office:office" xmlns:r="http://schemas.openxmlformats.org/officeDocument/2006/relationships" xmlns:m="http://schemas.openxmlformats.org/officeDocument/2006/math" xmlns:v="urn:schemas-microsoft-com:vml" xmlns:wp14="http://schemas.microsoft.com/office/word/2010/wordprocessingDrawing" xmlns:wp="http://schemas.openxmlformats.org/drawingml/2006/wordprocessingDrawing" xmlns:w10="urn:schemas-microsoft-com:office:word" xmlns:w="http://schemas.openxmlformats.org/wordprocessingml/2006/main" xmlns:w14="http://schemas.microsoft.com/office/word/2010/wordml" xmlns:w15="http://schemas.microsoft.com/office/word/2012/wordml" xmlns:w16cid="http://schemas.microsoft.com/office/word/2016/wordml/cid" xmlns:w16se="http://schemas.microsoft.com/office/word/2015/wordml/symex" xmlns:wpg="http://schemas.microsoft.com/office/word/2010/wordprocessingGroup" xmlns:wpi="http://schemas.microsoft.com/office/word/2010/wordprocessingInk" xmlns:wne="http://schemas.microsoft.com/office/word/2006/wordml" xmlns:wps="http://schemas.microsoft.com/office/word/2010/wordprocessingShape" mc:Ignorable="w14 w15 w16se w16cid wp14">
   <w:body>
     <w:p>
       <w:pPr>
@@ -54,7 +54,7 @@
           <w:sz w:val="28"/>
           <w:szCs w:val="28"/>
         </w:rPr>
-        <w:t>2</w:t>
+        <w:t>3</w:t>
       </w:r>
       <w:r>
         <w:rPr>
@@ -83,7 +83,7 @@
           <w:color w:val="0000FF"/>
         </w:rPr>
         <w:sectPr>
-          <w:headerReference w:type="default" r:id="rId8"/>
+          <w:headerReference w:type="default" r:id="rId7"/>
           <w:pgSz w:w="12240" w:h="15840"/>
           <w:pgMar w:top="1417" w:right="1440" w:bottom="1417" w:left="1440" w:header="720" w:footer="0" w:gutter="0"/>
           <w:pgNumType w:start="1"/>
@@ -281,7 +281,13 @@
               <w:rPr>
                 <w:color w:val="000000"/>
               </w:rPr>
-              <w:t>2.2</w:t>
+              <w:t>2.</w:t>
+            </w:r>
+            <w:r>
+              <w:rPr>
+                <w:color w:val="000000"/>
+              </w:rPr>
+              <w:t>3</w:t>
             </w:r>
           </w:p>
         </w:tc>
@@ -307,8 +313,31 @@
               <w:rPr>
                 <w:color w:val="000000"/>
               </w:rPr>
-              <w:t>Atualizado diagrama de classes</w:t>
-            </w:r>
+              <w:t>Atualizados diagramas de VCP e Sequencia: 4, 7 e 10.</w:t>
+            </w:r>
+          </w:p>
+          <w:p>
+            <w:pPr>
+              <w:keepLines/>
+              <w:spacing w:after="120"/>
+              <w:rPr>
+                <w:color w:val="000000"/>
+              </w:rPr>
+            </w:pPr>
+            <w:r>
+              <w:rPr>
+                <w:color w:val="000000"/>
+              </w:rPr>
+              <w:t xml:space="preserve">Inclusão do GOF do padrão </w:t>
+            </w:r>
+            <w:proofErr w:type="spellStart"/>
+            <w:r>
+              <w:rPr>
+                <w:color w:val="000000"/>
+              </w:rPr>
+              <w:t>Builder</w:t>
+            </w:r>
+            <w:proofErr w:type="spellEnd"/>
           </w:p>
         </w:tc>
         <w:tc>
@@ -329,11 +358,19 @@
                 <w:color w:val="000000"/>
               </w:rPr>
             </w:pPr>
-            <w:r>
-              <w:rPr>
-                <w:color w:val="000000"/>
-              </w:rPr>
-              <w:t>Gabriel Figueiredo</w:t>
+            <w:proofErr w:type="spellStart"/>
+            <w:r>
+              <w:rPr>
+                <w:color w:val="000000"/>
+              </w:rPr>
+              <w:t>Winne</w:t>
+            </w:r>
+            <w:proofErr w:type="spellEnd"/>
+            <w:r>
+              <w:rPr>
+                <w:color w:val="000000"/>
+              </w:rPr>
+              <w:t xml:space="preserve"> Domingues</w:t>
             </w:r>
           </w:p>
         </w:tc>
@@ -387,7 +424,7 @@
               <w:rPr>
                 <w:color w:val="000000"/>
               </w:rPr>
-              <w:t>2.1</w:t>
+              <w:t>2.2</w:t>
             </w:r>
           </w:p>
         </w:tc>
@@ -413,22 +450,7 @@
               <w:rPr>
                 <w:color w:val="000000"/>
               </w:rPr>
-              <w:t xml:space="preserve">Adicionado GOF de </w:t>
-            </w:r>
-            <w:proofErr w:type="spellStart"/>
-            <w:r>
-              <w:rPr>
-                <w:color w:val="000000"/>
-              </w:rPr>
-              <w:t>Adapter</w:t>
-            </w:r>
-            <w:proofErr w:type="spellEnd"/>
-            <w:r>
-              <w:rPr>
-                <w:color w:val="000000"/>
-              </w:rPr>
-              <w:br/>
-              <w:t>Adicionado VCP e Diagrama de sequência do UC8</w:t>
+              <w:t>Atualizado diagrama de classes</w:t>
             </w:r>
           </w:p>
         </w:tc>
@@ -508,7 +530,7 @@
               <w:rPr>
                 <w:color w:val="000000"/>
               </w:rPr>
-              <w:t>2.0</w:t>
+              <w:t>2.1</w:t>
             </w:r>
           </w:p>
         </w:tc>
@@ -534,6 +556,135 @@
               <w:rPr>
                 <w:color w:val="000000"/>
               </w:rPr>
+              <w:t xml:space="preserve">Adicionado GOF de </w:t>
+            </w:r>
+            <w:proofErr w:type="spellStart"/>
+            <w:r>
+              <w:rPr>
+                <w:color w:val="000000"/>
+              </w:rPr>
+              <w:t>Adapter</w:t>
+            </w:r>
+            <w:proofErr w:type="spellEnd"/>
+            <w:r>
+              <w:rPr>
+                <w:color w:val="000000"/>
+              </w:rPr>
+              <w:br/>
+              <w:t>Adicionado VCP e Diagrama d</w:t>
+            </w:r>
+            <w:bookmarkStart w:id="0" w:name="_GoBack"/>
+            <w:bookmarkEnd w:id="0"/>
+            <w:r>
+              <w:rPr>
+                <w:color w:val="000000"/>
+              </w:rPr>
+              <w:t>e sequência do UC8</w:t>
+            </w:r>
+          </w:p>
+        </w:tc>
+        <w:tc>
+          <w:tcPr>
+            <w:tcW w:w="2303" w:type="dxa"/>
+            <w:tcBorders>
+              <w:top w:val="single" w:sz="6" w:space="0" w:color="000000"/>
+              <w:left w:val="single" w:sz="6" w:space="0" w:color="000000"/>
+              <w:bottom w:val="single" w:sz="6" w:space="0" w:color="000000"/>
+              <w:right w:val="single" w:sz="6" w:space="0" w:color="000000"/>
+            </w:tcBorders>
+          </w:tcPr>
+          <w:p>
+            <w:pPr>
+              <w:keepLines/>
+              <w:spacing w:after="120"/>
+              <w:rPr>
+                <w:color w:val="000000"/>
+              </w:rPr>
+            </w:pPr>
+            <w:r>
+              <w:rPr>
+                <w:color w:val="000000"/>
+              </w:rPr>
+              <w:t>Gabriel Figueiredo</w:t>
+            </w:r>
+          </w:p>
+        </w:tc>
+      </w:tr>
+      <w:tr>
+        <w:tc>
+          <w:tcPr>
+            <w:tcW w:w="2304" w:type="dxa"/>
+            <w:tcBorders>
+              <w:top w:val="single" w:sz="6" w:space="0" w:color="000000"/>
+              <w:left w:val="single" w:sz="6" w:space="0" w:color="000000"/>
+              <w:bottom w:val="single" w:sz="6" w:space="0" w:color="000000"/>
+              <w:right w:val="single" w:sz="6" w:space="0" w:color="000000"/>
+            </w:tcBorders>
+          </w:tcPr>
+          <w:p>
+            <w:pPr>
+              <w:keepLines/>
+              <w:spacing w:after="120"/>
+              <w:rPr>
+                <w:color w:val="000000"/>
+              </w:rPr>
+            </w:pPr>
+            <w:r>
+              <w:rPr>
+                <w:color w:val="000000"/>
+              </w:rPr>
+              <w:t>13/07/22</w:t>
+            </w:r>
+          </w:p>
+        </w:tc>
+        <w:tc>
+          <w:tcPr>
+            <w:tcW w:w="1152" w:type="dxa"/>
+            <w:tcBorders>
+              <w:top w:val="single" w:sz="6" w:space="0" w:color="000000"/>
+              <w:left w:val="single" w:sz="6" w:space="0" w:color="000000"/>
+              <w:bottom w:val="single" w:sz="6" w:space="0" w:color="000000"/>
+              <w:right w:val="single" w:sz="6" w:space="0" w:color="000000"/>
+            </w:tcBorders>
+          </w:tcPr>
+          <w:p>
+            <w:pPr>
+              <w:keepLines/>
+              <w:spacing w:after="120"/>
+              <w:rPr>
+                <w:color w:val="000000"/>
+              </w:rPr>
+            </w:pPr>
+            <w:r>
+              <w:rPr>
+                <w:color w:val="000000"/>
+              </w:rPr>
+              <w:t>2.0</w:t>
+            </w:r>
+          </w:p>
+        </w:tc>
+        <w:tc>
+          <w:tcPr>
+            <w:tcW w:w="3745" w:type="dxa"/>
+            <w:tcBorders>
+              <w:top w:val="single" w:sz="6" w:space="0" w:color="000000"/>
+              <w:left w:val="single" w:sz="6" w:space="0" w:color="000000"/>
+              <w:bottom w:val="single" w:sz="6" w:space="0" w:color="000000"/>
+              <w:right w:val="single" w:sz="6" w:space="0" w:color="000000"/>
+            </w:tcBorders>
+          </w:tcPr>
+          <w:p>
+            <w:pPr>
+              <w:keepLines/>
+              <w:spacing w:after="120"/>
+              <w:rPr>
+                <w:color w:val="000000"/>
+              </w:rPr>
+            </w:pPr>
+            <w:r>
+              <w:rPr>
+                <w:color w:val="000000"/>
+              </w:rPr>
               <w:t xml:space="preserve">Adicionados </w:t>
             </w:r>
             <w:proofErr w:type="spellStart"/>
@@ -548,21 +699,7 @@
               <w:rPr>
                 <w:color w:val="000000"/>
               </w:rPr>
-              <w:t xml:space="preserve"> e diagramas de sequência dos casos de uso: </w:t>
-            </w:r>
-            <w:proofErr w:type="gramStart"/>
-            <w:r>
-              <w:rPr>
-                <w:color w:val="000000"/>
-              </w:rPr>
-              <w:t>2,</w:t>
-            </w:r>
-            <w:proofErr w:type="gramEnd"/>
-            <w:r>
-              <w:rPr>
-                <w:color w:val="000000"/>
-              </w:rPr>
-              <w:t>3,5,6 e 9.</w:t>
+              <w:t xml:space="preserve"> e diagramas de sequência dos casos de uso: 2,3,5,6 e 9.</w:t>
             </w:r>
             <w:r>
               <w:rPr>
@@ -583,21 +720,7 @@
               <w:rPr>
                 <w:color w:val="000000"/>
               </w:rPr>
-              <w:t xml:space="preserve">Adicionado e </w:t>
-            </w:r>
-            <w:proofErr w:type="gramStart"/>
-            <w:r>
-              <w:rPr>
-                <w:color w:val="000000"/>
-              </w:rPr>
-              <w:t>Implementado</w:t>
-            </w:r>
-            <w:proofErr w:type="gramEnd"/>
-            <w:r>
-              <w:rPr>
-                <w:color w:val="000000"/>
-              </w:rPr>
-              <w:t xml:space="preserve"> GOF - </w:t>
+              <w:t xml:space="preserve">Adicionado e Implementado GOF - </w:t>
             </w:r>
             <w:proofErr w:type="spellStart"/>
             <w:r>
@@ -1269,16 +1392,8 @@
               <w:rPr>
                 <w:color w:val="000000"/>
               </w:rPr>
-              <w:t xml:space="preserve">Atualizadas decisões, restrições e </w:t>
-            </w:r>
-            <w:proofErr w:type="gramStart"/>
-            <w:r>
-              <w:rPr>
-                <w:color w:val="000000"/>
-              </w:rPr>
-              <w:t>justificativas</w:t>
-            </w:r>
-            <w:proofErr w:type="gramEnd"/>
+              <w:t>Atualizadas decisões, restrições e justificativas</w:t>
+            </w:r>
           </w:p>
         </w:tc>
         <w:tc>
@@ -1750,21 +1865,7 @@
               <w:rPr>
                 <w:color w:val="000000"/>
               </w:rPr>
-              <w:t xml:space="preserve">Jair de Lima, Thiago </w:t>
-            </w:r>
-            <w:proofErr w:type="gramStart"/>
-            <w:r>
-              <w:rPr>
-                <w:color w:val="000000"/>
-              </w:rPr>
-              <w:t>R.</w:t>
-            </w:r>
-            <w:proofErr w:type="gramEnd"/>
-            <w:r>
-              <w:rPr>
-                <w:color w:val="000000"/>
-              </w:rPr>
-              <w:t xml:space="preserve"> da Motta, Victor </w:t>
+              <w:t xml:space="preserve">Jair de Lima, Thiago R. da Motta, Victor </w:t>
             </w:r>
             <w:proofErr w:type="spellStart"/>
             <w:r>
@@ -3012,7 +3113,7 @@
               </w:rPr>
               <w:t>7.1.2</w:t>
             </w:r>
-            <w:bookmarkStart w:id="0" w:name="_Toc106230848"/>
+            <w:bookmarkStart w:id="1" w:name="_Toc106230848"/>
             <w:r>
               <w:rPr>
                 <w:rFonts w:asciiTheme="minorHAnsi" w:eastAsiaTheme="minorEastAsia" w:hAnsiTheme="minorHAnsi" w:cstheme="minorBidi"/>
@@ -3022,7 +3123,7 @@
               </w:rPr>
               <w:tab/>
             </w:r>
-            <w:bookmarkEnd w:id="0"/>
+            <w:bookmarkEnd w:id="1"/>
             <w:r>
               <w:rPr>
                 <w:rStyle w:val="Hyperlink"/>
@@ -3464,8 +3565,6 @@
       <w:r>
         <w:br w:type="page"/>
       </w:r>
-      <w:bookmarkStart w:id="1" w:name="_GoBack"/>
-      <w:bookmarkEnd w:id="1"/>
     </w:p>
     <w:p>
       <w:pPr>
@@ -3521,23 +3620,7 @@
           <w:rFonts w:ascii="Arial" w:hAnsi="Arial" w:cs="Arial"/>
           <w:color w:val="000000"/>
         </w:rPr>
-        <w:t xml:space="preserve">Este documento tem como objetivo descrever o documento de arquitetura do projeto Ponto de Venda. Esse projeto tem como propósito a </w:t>
-      </w:r>
-      <w:proofErr w:type="gramStart"/>
-      <w:r>
-        <w:rPr>
-          <w:rFonts w:ascii="Arial" w:hAnsi="Arial" w:cs="Arial"/>
-          <w:color w:val="000000"/>
-        </w:rPr>
-        <w:t>implementação</w:t>
-      </w:r>
-      <w:proofErr w:type="gramEnd"/>
-      <w:r>
-        <w:rPr>
-          <w:rFonts w:ascii="Arial" w:hAnsi="Arial" w:cs="Arial"/>
-          <w:color w:val="000000"/>
-        </w:rPr>
-        <w:t xml:space="preserve"> de um sistema de caixa para mercado que seja de fácil adoção e customização para poder ser adotado a diferentes tipos de negócio.</w:t>
+        <w:t>Este documento tem como objetivo descrever o documento de arquitetura do projeto Ponto de Venda. Esse projeto tem como propósito a implementação de um sistema de caixa para mercado que seja de fácil adoção e customização para poder ser adotado a diferentes tipos de negócio.</w:t>
       </w:r>
     </w:p>
     <w:p>
@@ -3608,14 +3691,9 @@
       </w:pPr>
       <w:bookmarkStart w:id="6" w:name="_Toc108646972"/>
       <w:r>
-        <w:t xml:space="preserve">Definições, acrônimos e </w:t>
-      </w:r>
-      <w:proofErr w:type="gramStart"/>
-      <w:r>
-        <w:t>abreviações</w:t>
+        <w:t>Definições, acrônimos e abreviações</w:t>
       </w:r>
       <w:bookmarkEnd w:id="6"/>
-      <w:proofErr w:type="gramEnd"/>
     </w:p>
     <w:p>
       <w:pPr>
@@ -3707,21 +3785,7 @@
         <w:rPr>
           <w:rFonts w:ascii="Arial" w:hAnsi="Arial" w:cs="Arial"/>
         </w:rPr>
-        <w:t xml:space="preserve">, U – Update e D – </w:t>
-      </w:r>
-      <w:proofErr w:type="gramStart"/>
-      <w:r>
-        <w:rPr>
-          <w:rFonts w:ascii="Arial" w:hAnsi="Arial" w:cs="Arial"/>
-        </w:rPr>
-        <w:t>Delete</w:t>
-      </w:r>
-      <w:proofErr w:type="gramEnd"/>
-      <w:r>
-        <w:rPr>
-          <w:rFonts w:ascii="Arial" w:hAnsi="Arial" w:cs="Arial"/>
-        </w:rPr>
-        <w:t xml:space="preserve">, ou traduzindo, criar, ler, atualizar e deletar, respectivamente. </w:t>
+        <w:t xml:space="preserve">, U – Update e D – Delete, ou traduzindo, criar, ler, atualizar e deletar, respectivamente. </w:t>
       </w:r>
     </w:p>
     <w:p>
@@ -3797,21 +3861,7 @@
         <w:rPr>
           <w:rFonts w:ascii="Arial" w:hAnsi="Arial" w:cs="Arial"/>
         </w:rPr>
-        <w:t xml:space="preserve">Serão apresentadas neste documento diferentes visões arquiteturais de como o sistema deverá se comportar em diferentes processos, como deverá ser </w:t>
-      </w:r>
-      <w:proofErr w:type="gramStart"/>
-      <w:r>
-        <w:rPr>
-          <w:rFonts w:ascii="Arial" w:hAnsi="Arial" w:cs="Arial"/>
-        </w:rPr>
-        <w:t>implementado</w:t>
-      </w:r>
-      <w:proofErr w:type="gramEnd"/>
-      <w:r>
-        <w:rPr>
-          <w:rFonts w:ascii="Arial" w:hAnsi="Arial" w:cs="Arial"/>
-        </w:rPr>
-        <w:t>, justificações pelas escolhas feitas nesse projeto junto a como elas contribuem para todos os recursos.</w:t>
+        <w:t>Serão apresentadas neste documento diferentes visões arquiteturais de como o sistema deverá se comportar em diferentes processos, como deverá ser implementado, justificações pelas escolhas feitas nesse projeto junto a como elas contribuem para todos os recursos.</w:t>
       </w:r>
     </w:p>
     <w:p>
@@ -3962,7 +4012,6 @@
         <w:t xml:space="preserve">Framework </w:t>
       </w:r>
       <w:proofErr w:type="spellStart"/>
-      <w:proofErr w:type="gramStart"/>
       <w:r>
         <w:rPr>
           <w:rFonts w:ascii="Arial" w:hAnsi="Arial" w:cs="Arial"/>
@@ -3971,7 +4020,6 @@
         <w:t>SpringMVC</w:t>
       </w:r>
       <w:proofErr w:type="spellEnd"/>
-      <w:proofErr w:type="gramEnd"/>
       <w:r>
         <w:rPr>
           <w:rFonts w:ascii="Arial" w:hAnsi="Arial" w:cs="Arial"/>
@@ -4042,7 +4090,6 @@
         <w:t xml:space="preserve">Banco de dados </w:t>
       </w:r>
       <w:proofErr w:type="spellStart"/>
-      <w:proofErr w:type="gramStart"/>
       <w:r>
         <w:rPr>
           <w:rFonts w:ascii="Arial" w:hAnsi="Arial" w:cs="Arial"/>
@@ -4051,7 +4098,6 @@
         <w:t>PostgreSQL</w:t>
       </w:r>
       <w:proofErr w:type="spellEnd"/>
-      <w:proofErr w:type="gramEnd"/>
       <w:r>
         <w:rPr>
           <w:rFonts w:ascii="Arial" w:hAnsi="Arial" w:cs="Arial"/>
@@ -4325,14 +4371,9 @@
       </w:pPr>
       <w:bookmarkStart w:id="11" w:name="_Toc108646977"/>
       <w:r>
-        <w:t xml:space="preserve">Decisões, restrições e </w:t>
-      </w:r>
-      <w:proofErr w:type="gramStart"/>
-      <w:r>
-        <w:t>justificativas</w:t>
+        <w:t>Decisões, restrições e justificativas</w:t>
       </w:r>
       <w:bookmarkEnd w:id="11"/>
-      <w:proofErr w:type="gramEnd"/>
     </w:p>
     <w:p>
       <w:pPr>
@@ -4369,7 +4410,6 @@
         <w:t xml:space="preserve">Escolha do </w:t>
       </w:r>
       <w:proofErr w:type="spellStart"/>
-      <w:proofErr w:type="gramStart"/>
       <w:r>
         <w:rPr>
           <w:rFonts w:ascii="Arial" w:hAnsi="Arial" w:cs="Arial"/>
@@ -4377,7 +4417,6 @@
         <w:t>SpringMVC</w:t>
       </w:r>
       <w:proofErr w:type="spellEnd"/>
-      <w:proofErr w:type="gramEnd"/>
       <w:r>
         <w:rPr>
           <w:rFonts w:ascii="Arial" w:hAnsi="Arial" w:cs="Arial"/>
@@ -4400,7 +4439,6 @@
         <w:t xml:space="preserve">. É um dos frameworks Web mais utilizados na comunidade de Java e atuando juntamente com o </w:t>
       </w:r>
       <w:proofErr w:type="spellStart"/>
-      <w:proofErr w:type="gramStart"/>
       <w:r>
         <w:rPr>
           <w:rFonts w:ascii="Arial" w:hAnsi="Arial" w:cs="Arial"/>
@@ -4408,7 +4446,6 @@
         <w:t>SpringBoot</w:t>
       </w:r>
       <w:proofErr w:type="spellEnd"/>
-      <w:proofErr w:type="gramEnd"/>
       <w:r>
         <w:rPr>
           <w:rFonts w:ascii="Arial" w:hAnsi="Arial" w:cs="Arial"/>
@@ -4446,21 +4483,7 @@
         <w:rPr>
           <w:rFonts w:ascii="Arial" w:hAnsi="Arial" w:cs="Arial"/>
         </w:rPr>
-        <w:t xml:space="preserve"> devido a sua </w:t>
-      </w:r>
-      <w:proofErr w:type="gramStart"/>
-      <w:r>
-        <w:rPr>
-          <w:rFonts w:ascii="Arial" w:hAnsi="Arial" w:cs="Arial"/>
-        </w:rPr>
-        <w:t>implementação</w:t>
-      </w:r>
-      <w:proofErr w:type="gramEnd"/>
-      <w:r>
-        <w:rPr>
-          <w:rFonts w:ascii="Arial" w:hAnsi="Arial" w:cs="Arial"/>
-        </w:rPr>
-        <w:t xml:space="preserve"> de fácil uso da JPA, reduzindo drasticamente a quantidade de linhas de código, além de sua integração simplificada com diversos </w:t>
+        <w:t xml:space="preserve"> devido a sua implementação de fácil uso da JPA, reduzindo drasticamente a quantidade de linhas de código, além de sua integração simplificada com diversos </w:t>
       </w:r>
       <w:proofErr w:type="spellStart"/>
       <w:r>
@@ -4527,7 +4550,6 @@
         <w:t xml:space="preserve">Escolha do banco de dados </w:t>
       </w:r>
       <w:proofErr w:type="spellStart"/>
-      <w:proofErr w:type="gramStart"/>
       <w:r>
         <w:rPr>
           <w:rFonts w:ascii="Arial" w:hAnsi="Arial" w:cs="Arial"/>
@@ -4536,7 +4558,6 @@
         <w:t>PostgreSQL</w:t>
       </w:r>
       <w:proofErr w:type="spellEnd"/>
-      <w:proofErr w:type="gramEnd"/>
       <w:r>
         <w:rPr>
           <w:rFonts w:ascii="Arial" w:hAnsi="Arial" w:cs="Arial"/>
@@ -4837,7 +4858,7 @@
                     </pic:cNvPicPr>
                   </pic:nvPicPr>
                   <pic:blipFill>
-                    <a:blip r:embed="rId9"/>
+                    <a:blip r:embed="rId8"/>
                     <a:stretch>
                       <a:fillRect/>
                     </a:stretch>
@@ -4971,7 +4992,6 @@
         <w:t xml:space="preserve"> </w:t>
       </w:r>
       <w:proofErr w:type="spellStart"/>
-      <w:proofErr w:type="gramStart"/>
       <w:r>
         <w:rPr>
           <w:rFonts w:ascii="Arial" w:hAnsi="Arial" w:cs="Arial"/>
@@ -4980,7 +5000,6 @@
         <w:t>View</w:t>
       </w:r>
       <w:proofErr w:type="spellEnd"/>
-      <w:proofErr w:type="gramEnd"/>
     </w:p>
     <w:p>
       <w:pPr>
@@ -5056,7 +5075,7 @@
                     </pic:cNvPicPr>
                   </pic:nvPicPr>
                   <pic:blipFill>
-                    <a:blip r:embed="rId10"/>
+                    <a:blip r:embed="rId9"/>
                     <a:stretch>
                       <a:fillRect/>
                     </a:stretch>
@@ -5152,7 +5171,7 @@
                     </pic:cNvPicPr>
                   </pic:nvPicPr>
                   <pic:blipFill>
-                    <a:blip r:embed="rId11" cstate="print">
+                    <a:blip r:embed="rId10" cstate="print">
                       <a:extLst>
                         <a:ext uri="{28A0092B-C50C-407E-A947-70E740481C1C}">
                           <a14:useLocalDpi xmlns:a14="http://schemas.microsoft.com/office/drawing/2010/main" val="0"/>
@@ -5276,7 +5295,7 @@
                     </pic:cNvPicPr>
                   </pic:nvPicPr>
                   <pic:blipFill>
-                    <a:blip r:embed="rId12">
+                    <a:blip r:embed="rId11">
                       <a:extLst>
                         <a:ext uri="{28A0092B-C50C-407E-A947-70E740481C1C}">
                           <a14:useLocalDpi xmlns:a14="http://schemas.microsoft.com/office/drawing/2010/main" val="0"/>
@@ -5389,7 +5408,7 @@
                     </pic:cNvPicPr>
                   </pic:nvPicPr>
                   <pic:blipFill>
-                    <a:blip r:embed="rId13">
+                    <a:blip r:embed="rId12">
                       <a:extLst>
                         <a:ext uri="{28A0092B-C50C-407E-A947-70E740481C1C}">
                           <a14:useLocalDpi xmlns:a14="http://schemas.microsoft.com/office/drawing/2010/main" val="0"/>
@@ -5482,7 +5501,7 @@
                     </pic:cNvPicPr>
                   </pic:nvPicPr>
                   <pic:blipFill>
-                    <a:blip r:embed="rId14">
+                    <a:blip r:embed="rId13">
                       <a:extLst>
                         <a:ext uri="{28A0092B-C50C-407E-A947-70E740481C1C}">
                           <a14:useLocalDpi xmlns:a14="http://schemas.microsoft.com/office/drawing/2010/main" val="0"/>
@@ -5592,7 +5611,7 @@
                     </pic:cNvPicPr>
                   </pic:nvPicPr>
                   <pic:blipFill>
-                    <a:blip r:embed="rId15">
+                    <a:blip r:embed="rId14">
                       <a:extLst>
                         <a:ext uri="{28A0092B-C50C-407E-A947-70E740481C1C}">
                           <a14:useLocalDpi xmlns:a14="http://schemas.microsoft.com/office/drawing/2010/main" val="0"/>
@@ -5678,7 +5697,7 @@
                     </pic:cNvPicPr>
                   </pic:nvPicPr>
                   <pic:blipFill>
-                    <a:blip r:embed="rId16">
+                    <a:blip r:embed="rId15">
                       <a:extLst>
                         <a:ext uri="{28A0092B-C50C-407E-A947-70E740481C1C}">
                           <a14:useLocalDpi xmlns:a14="http://schemas.microsoft.com/office/drawing/2010/main" val="0"/>
@@ -5780,7 +5799,7 @@
                     </pic:cNvPicPr>
                   </pic:nvPicPr>
                   <pic:blipFill>
-                    <a:blip r:embed="rId17">
+                    <a:blip r:embed="rId16">
                       <a:extLst>
                         <a:ext uri="{28A0092B-C50C-407E-A947-70E740481C1C}">
                           <a14:useLocalDpi xmlns:a14="http://schemas.microsoft.com/office/drawing/2010/main" val="0"/>
@@ -5872,7 +5891,7 @@
                     </pic:cNvPicPr>
                   </pic:nvPicPr>
                   <pic:blipFill>
-                    <a:blip r:embed="rId18">
+                    <a:blip r:embed="rId17">
                       <a:extLst>
                         <a:ext uri="{28A0092B-C50C-407E-A947-70E740481C1C}">
                           <a14:useLocalDpi xmlns:a14="http://schemas.microsoft.com/office/drawing/2010/main" val="0"/>
@@ -5968,7 +5987,7 @@
                     </pic:cNvPicPr>
                   </pic:nvPicPr>
                   <pic:blipFill>
-                    <a:blip r:embed="rId19">
+                    <a:blip r:embed="rId18">
                       <a:extLst>
                         <a:ext uri="{28A0092B-C50C-407E-A947-70E740481C1C}">
                           <a14:useLocalDpi xmlns:a14="http://schemas.microsoft.com/office/drawing/2010/main" val="0"/>
@@ -6060,7 +6079,7 @@
                     </pic:cNvPicPr>
                   </pic:nvPicPr>
                   <pic:blipFill>
-                    <a:blip r:embed="rId20">
+                    <a:blip r:embed="rId19">
                       <a:extLst>
                         <a:ext uri="{28A0092B-C50C-407E-A947-70E740481C1C}">
                           <a14:useLocalDpi xmlns:a14="http://schemas.microsoft.com/office/drawing/2010/main" val="0"/>
@@ -6169,7 +6188,7 @@
                     </pic:cNvPicPr>
                   </pic:nvPicPr>
                   <pic:blipFill>
-                    <a:blip r:embed="rId21" cstate="print">
+                    <a:blip r:embed="rId20" cstate="print">
                       <a:extLst>
                         <a:ext uri="{28A0092B-C50C-407E-A947-70E740481C1C}">
                           <a14:useLocalDpi xmlns:a14="http://schemas.microsoft.com/office/drawing/2010/main" val="0"/>
@@ -6262,7 +6281,7 @@
                     </pic:cNvPicPr>
                   </pic:nvPicPr>
                   <pic:blipFill>
-                    <a:blip r:embed="rId22">
+                    <a:blip r:embed="rId21">
                       <a:extLst>
                         <a:ext uri="{28A0092B-C50C-407E-A947-70E740481C1C}">
                           <a14:useLocalDpi xmlns:a14="http://schemas.microsoft.com/office/drawing/2010/main" val="0"/>
@@ -6397,8 +6416,8 @@
       </w:r>
     </w:p>
     <w:sectPr>
-      <w:headerReference w:type="default" r:id="rId23"/>
-      <w:footerReference w:type="default" r:id="rId24"/>
+      <w:headerReference w:type="default" r:id="rId22"/>
+      <w:footerReference w:type="default" r:id="rId23"/>
       <w:pgSz w:w="12240" w:h="15840"/>
       <w:pgMar w:top="1417" w:right="1440" w:bottom="1417" w:left="1440" w:header="720" w:footer="720" w:gutter="0"/>
       <w:cols w:space="720"/>
@@ -6410,7 +6429,7 @@
 </file>
 
 <file path=word/endnotes.xml><?xml version="1.0" encoding="utf-8"?>
-<w:endnotes xmlns:wpc="http://schemas.microsoft.com/office/word/2010/wordprocessingCanvas" xmlns:mc="http://schemas.openxmlformats.org/markup-compatibility/2006" xmlns:o="urn:schemas-microsoft-com:office:office" xmlns:r="http://schemas.openxmlformats.org/officeDocument/2006/relationships" xmlns:m="http://schemas.openxmlformats.org/officeDocument/2006/math" xmlns:v="urn:schemas-microsoft-com:vml" xmlns:wp14="http://schemas.microsoft.com/office/word/2010/wordprocessingDrawing" xmlns:wp="http://schemas.openxmlformats.org/drawingml/2006/wordprocessingDrawing" xmlns:w10="urn:schemas-microsoft-com:office:word" xmlns:w="http://schemas.openxmlformats.org/wordprocessingml/2006/main" xmlns:w14="http://schemas.microsoft.com/office/word/2010/wordml" xmlns:wpg="http://schemas.microsoft.com/office/word/2010/wordprocessingGroup" xmlns:wpi="http://schemas.microsoft.com/office/word/2010/wordprocessingInk" xmlns:wne="http://schemas.microsoft.com/office/word/2006/wordml" xmlns:wps="http://schemas.microsoft.com/office/word/2010/wordprocessingShape" mc:Ignorable="w14 wp14">
+<w:endnotes xmlns:wpc="http://schemas.microsoft.com/office/word/2010/wordprocessingCanvas" xmlns:cx="http://schemas.microsoft.com/office/drawing/2014/chartex" xmlns:cx1="http://schemas.microsoft.com/office/drawing/2015/9/8/chartex" xmlns:cx2="http://schemas.microsoft.com/office/drawing/2015/10/21/chartex" xmlns:cx3="http://schemas.microsoft.com/office/drawing/2016/5/9/chartex" xmlns:cx4="http://schemas.microsoft.com/office/drawing/2016/5/10/chartex" xmlns:cx5="http://schemas.microsoft.com/office/drawing/2016/5/11/chartex" xmlns:cx6="http://schemas.microsoft.com/office/drawing/2016/5/12/chartex" xmlns:cx7="http://schemas.microsoft.com/office/drawing/2016/5/13/chartex" xmlns:cx8="http://schemas.microsoft.com/office/drawing/2016/5/14/chartex" xmlns:mc="http://schemas.openxmlformats.org/markup-compatibility/2006" xmlns:aink="http://schemas.microsoft.com/office/drawing/2016/ink" xmlns:am3d="http://schemas.microsoft.com/office/drawing/2017/model3d" xmlns:o="urn:schemas-microsoft-com:office:office" xmlns:r="http://schemas.openxmlformats.org/officeDocument/2006/relationships" xmlns:m="http://schemas.openxmlformats.org/officeDocument/2006/math" xmlns:v="urn:schemas-microsoft-com:vml" xmlns:wp14="http://schemas.microsoft.com/office/word/2010/wordprocessingDrawing" xmlns:wp="http://schemas.openxmlformats.org/drawingml/2006/wordprocessingDrawing" xmlns:w10="urn:schemas-microsoft-com:office:word" xmlns:w="http://schemas.openxmlformats.org/wordprocessingml/2006/main" xmlns:w14="http://schemas.microsoft.com/office/word/2010/wordml" xmlns:w15="http://schemas.microsoft.com/office/word/2012/wordml" xmlns:w16cid="http://schemas.microsoft.com/office/word/2016/wordml/cid" xmlns:w16se="http://schemas.microsoft.com/office/word/2015/wordml/symex" xmlns:wpg="http://schemas.microsoft.com/office/word/2010/wordprocessingGroup" xmlns:wpi="http://schemas.microsoft.com/office/word/2010/wordprocessingInk" xmlns:wne="http://schemas.microsoft.com/office/word/2006/wordml" xmlns:wps="http://schemas.microsoft.com/office/word/2010/wordprocessingShape" mc:Ignorable="w14 w15 w16se w16cid wp14">
   <w:endnote w:type="separator" w:id="-1">
     <w:p>
       <w:r>
@@ -6429,7 +6448,7 @@
 </file>
 
 <file path=word/footer1.xml><?xml version="1.0" encoding="utf-8"?>
-<w:ftr xmlns:wpc="http://schemas.microsoft.com/office/word/2010/wordprocessingCanvas" xmlns:mc="http://schemas.openxmlformats.org/markup-compatibility/2006" xmlns:o="urn:schemas-microsoft-com:office:office" xmlns:r="http://schemas.openxmlformats.org/officeDocument/2006/relationships" xmlns:m="http://schemas.openxmlformats.org/officeDocument/2006/math" xmlns:v="urn:schemas-microsoft-com:vml" xmlns:wp14="http://schemas.microsoft.com/office/word/2010/wordprocessingDrawing" xmlns:wp="http://schemas.openxmlformats.org/drawingml/2006/wordprocessingDrawing" xmlns:w10="urn:schemas-microsoft-com:office:word" xmlns:w="http://schemas.openxmlformats.org/wordprocessingml/2006/main" xmlns:w14="http://schemas.microsoft.com/office/word/2010/wordml" xmlns:wpg="http://schemas.microsoft.com/office/word/2010/wordprocessingGroup" xmlns:wpi="http://schemas.microsoft.com/office/word/2010/wordprocessingInk" xmlns:wne="http://schemas.microsoft.com/office/word/2006/wordml" xmlns:wps="http://schemas.microsoft.com/office/word/2010/wordprocessingShape" mc:Ignorable="w14 wp14">
+<w:ftr xmlns:wpc="http://schemas.microsoft.com/office/word/2010/wordprocessingCanvas" xmlns:cx="http://schemas.microsoft.com/office/drawing/2014/chartex" xmlns:cx1="http://schemas.microsoft.com/office/drawing/2015/9/8/chartex" xmlns:cx2="http://schemas.microsoft.com/office/drawing/2015/10/21/chartex" xmlns:cx3="http://schemas.microsoft.com/office/drawing/2016/5/9/chartex" xmlns:cx4="http://schemas.microsoft.com/office/drawing/2016/5/10/chartex" xmlns:cx5="http://schemas.microsoft.com/office/drawing/2016/5/11/chartex" xmlns:cx6="http://schemas.microsoft.com/office/drawing/2016/5/12/chartex" xmlns:cx7="http://schemas.microsoft.com/office/drawing/2016/5/13/chartex" xmlns:cx8="http://schemas.microsoft.com/office/drawing/2016/5/14/chartex" xmlns:mc="http://schemas.openxmlformats.org/markup-compatibility/2006" xmlns:aink="http://schemas.microsoft.com/office/drawing/2016/ink" xmlns:am3d="http://schemas.microsoft.com/office/drawing/2017/model3d" xmlns:o="urn:schemas-microsoft-com:office:office" xmlns:r="http://schemas.openxmlformats.org/officeDocument/2006/relationships" xmlns:m="http://schemas.openxmlformats.org/officeDocument/2006/math" xmlns:v="urn:schemas-microsoft-com:vml" xmlns:wp14="http://schemas.microsoft.com/office/word/2010/wordprocessingDrawing" xmlns:wp="http://schemas.openxmlformats.org/drawingml/2006/wordprocessingDrawing" xmlns:w10="urn:schemas-microsoft-com:office:word" xmlns:w="http://schemas.openxmlformats.org/wordprocessingml/2006/main" xmlns:w14="http://schemas.microsoft.com/office/word/2010/wordml" xmlns:w15="http://schemas.microsoft.com/office/word/2012/wordml" xmlns:w16cid="http://schemas.microsoft.com/office/word/2016/wordml/cid" xmlns:w16se="http://schemas.microsoft.com/office/word/2015/wordml/symex" xmlns:wpg="http://schemas.microsoft.com/office/word/2010/wordprocessingGroup" xmlns:wpi="http://schemas.microsoft.com/office/word/2010/wordprocessingInk" xmlns:wne="http://schemas.microsoft.com/office/word/2006/wordml" xmlns:wps="http://schemas.microsoft.com/office/word/2010/wordprocessingShape" mc:Ignorable="w14 w15 w16se w16cid wp14">
   <w:p>
     <w:pPr>
       <w:spacing w:line="276" w:lineRule="auto"/>
@@ -6518,27 +6537,14 @@
           <w:r>
             <w:t xml:space="preserve"> </w:t>
           </w:r>
-          <w:r>
-            <w:fldChar w:fldCharType="begin"/>
-          </w:r>
-          <w:r>
-            <w:instrText xml:space="preserve"> NUMPAGES </w:instrText>
-          </w:r>
-          <w:r>
-            <w:fldChar w:fldCharType="separate"/>
-          </w:r>
-          <w:r>
-            <w:rPr>
-              <w:noProof/>
-            </w:rPr>
-            <w:t>15</w:t>
-          </w:r>
-          <w:r>
-            <w:rPr>
-              <w:noProof/>
-            </w:rPr>
-            <w:fldChar w:fldCharType="end"/>
-          </w:r>
+          <w:fldSimple w:instr=" NUMPAGES ">
+            <w:r>
+              <w:rPr>
+                <w:noProof/>
+              </w:rPr>
+              <w:t>15</w:t>
+            </w:r>
+          </w:fldSimple>
         </w:p>
       </w:tc>
     </w:tr>
@@ -6558,7 +6564,7 @@
 </file>
 
 <file path=word/footnotes.xml><?xml version="1.0" encoding="utf-8"?>
-<w:footnotes xmlns:wpc="http://schemas.microsoft.com/office/word/2010/wordprocessingCanvas" xmlns:mc="http://schemas.openxmlformats.org/markup-compatibility/2006" xmlns:o="urn:schemas-microsoft-com:office:office" xmlns:r="http://schemas.openxmlformats.org/officeDocument/2006/relationships" xmlns:m="http://schemas.openxmlformats.org/officeDocument/2006/math" xmlns:v="urn:schemas-microsoft-com:vml" xmlns:wp14="http://schemas.microsoft.com/office/word/2010/wordprocessingDrawing" xmlns:wp="http://schemas.openxmlformats.org/drawingml/2006/wordprocessingDrawing" xmlns:w10="urn:schemas-microsoft-com:office:word" xmlns:w="http://schemas.openxmlformats.org/wordprocessingml/2006/main" xmlns:w14="http://schemas.microsoft.com/office/word/2010/wordml" xmlns:wpg="http://schemas.microsoft.com/office/word/2010/wordprocessingGroup" xmlns:wpi="http://schemas.microsoft.com/office/word/2010/wordprocessingInk" xmlns:wne="http://schemas.microsoft.com/office/word/2006/wordml" xmlns:wps="http://schemas.microsoft.com/office/word/2010/wordprocessingShape" mc:Ignorable="w14 wp14">
+<w:footnotes xmlns:wpc="http://schemas.microsoft.com/office/word/2010/wordprocessingCanvas" xmlns:cx="http://schemas.microsoft.com/office/drawing/2014/chartex" xmlns:cx1="http://schemas.microsoft.com/office/drawing/2015/9/8/chartex" xmlns:cx2="http://schemas.microsoft.com/office/drawing/2015/10/21/chartex" xmlns:cx3="http://schemas.microsoft.com/office/drawing/2016/5/9/chartex" xmlns:cx4="http://schemas.microsoft.com/office/drawing/2016/5/10/chartex" xmlns:cx5="http://schemas.microsoft.com/office/drawing/2016/5/11/chartex" xmlns:cx6="http://schemas.microsoft.com/office/drawing/2016/5/12/chartex" xmlns:cx7="http://schemas.microsoft.com/office/drawing/2016/5/13/chartex" xmlns:cx8="http://schemas.microsoft.com/office/drawing/2016/5/14/chartex" xmlns:mc="http://schemas.openxmlformats.org/markup-compatibility/2006" xmlns:aink="http://schemas.microsoft.com/office/drawing/2016/ink" xmlns:am3d="http://schemas.microsoft.com/office/drawing/2017/model3d" xmlns:o="urn:schemas-microsoft-com:office:office" xmlns:r="http://schemas.openxmlformats.org/officeDocument/2006/relationships" xmlns:m="http://schemas.openxmlformats.org/officeDocument/2006/math" xmlns:v="urn:schemas-microsoft-com:vml" xmlns:wp14="http://schemas.microsoft.com/office/word/2010/wordprocessingDrawing" xmlns:wp="http://schemas.openxmlformats.org/drawingml/2006/wordprocessingDrawing" xmlns:w10="urn:schemas-microsoft-com:office:word" xmlns:w="http://schemas.openxmlformats.org/wordprocessingml/2006/main" xmlns:w14="http://schemas.microsoft.com/office/word/2010/wordml" xmlns:w15="http://schemas.microsoft.com/office/word/2012/wordml" xmlns:w16cid="http://schemas.microsoft.com/office/word/2016/wordml/cid" xmlns:w16se="http://schemas.microsoft.com/office/word/2015/wordml/symex" xmlns:wpg="http://schemas.microsoft.com/office/word/2010/wordprocessingGroup" xmlns:wpi="http://schemas.microsoft.com/office/word/2010/wordprocessingInk" xmlns:wne="http://schemas.microsoft.com/office/word/2006/wordml" xmlns:wps="http://schemas.microsoft.com/office/word/2010/wordprocessingShape" mc:Ignorable="w14 w15 w16se w16cid wp14">
   <w:footnote w:type="separator" w:id="-1">
     <w:p>
       <w:r>
@@ -6577,7 +6583,7 @@
 </file>
 
 <file path=word/header1.xml><?xml version="1.0" encoding="utf-8"?>
-<w:hdr xmlns:wpc="http://schemas.microsoft.com/office/word/2010/wordprocessingCanvas" xmlns:mc="http://schemas.openxmlformats.org/markup-compatibility/2006" xmlns:o="urn:schemas-microsoft-com:office:office" xmlns:r="http://schemas.openxmlformats.org/officeDocument/2006/relationships" xmlns:m="http://schemas.openxmlformats.org/officeDocument/2006/math" xmlns:v="urn:schemas-microsoft-com:vml" xmlns:wp14="http://schemas.microsoft.com/office/word/2010/wordprocessingDrawing" xmlns:wp="http://schemas.openxmlformats.org/drawingml/2006/wordprocessingDrawing" xmlns:w10="urn:schemas-microsoft-com:office:word" xmlns:w="http://schemas.openxmlformats.org/wordprocessingml/2006/main" xmlns:w14="http://schemas.microsoft.com/office/word/2010/wordml" xmlns:wpg="http://schemas.microsoft.com/office/word/2010/wordprocessingGroup" xmlns:wpi="http://schemas.microsoft.com/office/word/2010/wordprocessingInk" xmlns:wne="http://schemas.microsoft.com/office/word/2006/wordml" xmlns:wps="http://schemas.microsoft.com/office/word/2010/wordprocessingShape" mc:Ignorable="w14 wp14">
+<w:hdr xmlns:wpc="http://schemas.microsoft.com/office/word/2010/wordprocessingCanvas" xmlns:cx="http://schemas.microsoft.com/office/drawing/2014/chartex" xmlns:cx1="http://schemas.microsoft.com/office/drawing/2015/9/8/chartex" xmlns:cx2="http://schemas.microsoft.com/office/drawing/2015/10/21/chartex" xmlns:cx3="http://schemas.microsoft.com/office/drawing/2016/5/9/chartex" xmlns:cx4="http://schemas.microsoft.com/office/drawing/2016/5/10/chartex" xmlns:cx5="http://schemas.microsoft.com/office/drawing/2016/5/11/chartex" xmlns:cx6="http://schemas.microsoft.com/office/drawing/2016/5/12/chartex" xmlns:cx7="http://schemas.microsoft.com/office/drawing/2016/5/13/chartex" xmlns:cx8="http://schemas.microsoft.com/office/drawing/2016/5/14/chartex" xmlns:mc="http://schemas.openxmlformats.org/markup-compatibility/2006" xmlns:aink="http://schemas.microsoft.com/office/drawing/2016/ink" xmlns:am3d="http://schemas.microsoft.com/office/drawing/2017/model3d" xmlns:o="urn:schemas-microsoft-com:office:office" xmlns:r="http://schemas.openxmlformats.org/officeDocument/2006/relationships" xmlns:m="http://schemas.openxmlformats.org/officeDocument/2006/math" xmlns:v="urn:schemas-microsoft-com:vml" xmlns:wp14="http://schemas.microsoft.com/office/word/2010/wordprocessingDrawing" xmlns:wp="http://schemas.openxmlformats.org/drawingml/2006/wordprocessingDrawing" xmlns:w10="urn:schemas-microsoft-com:office:word" xmlns:w="http://schemas.openxmlformats.org/wordprocessingml/2006/main" xmlns:w14="http://schemas.microsoft.com/office/word/2010/wordml" xmlns:w15="http://schemas.microsoft.com/office/word/2012/wordml" xmlns:w16cid="http://schemas.microsoft.com/office/word/2016/wordml/cid" xmlns:w16se="http://schemas.microsoft.com/office/word/2015/wordml/symex" xmlns:wpg="http://schemas.microsoft.com/office/word/2010/wordprocessingGroup" xmlns:wpi="http://schemas.microsoft.com/office/word/2010/wordprocessingInk" xmlns:wne="http://schemas.microsoft.com/office/word/2006/wordml" xmlns:wps="http://schemas.microsoft.com/office/word/2010/wordprocessingShape" mc:Ignorable="w14 w15 w16se w16cid wp14">
   <w:p>
     <w:pPr>
       <w:rPr>
@@ -6647,7 +6653,7 @@
 </file>
 
 <file path=word/header2.xml><?xml version="1.0" encoding="utf-8"?>
-<w:hdr xmlns:wpc="http://schemas.microsoft.com/office/word/2010/wordprocessingCanvas" xmlns:mc="http://schemas.openxmlformats.org/markup-compatibility/2006" xmlns:o="urn:schemas-microsoft-com:office:office" xmlns:r="http://schemas.openxmlformats.org/officeDocument/2006/relationships" xmlns:m="http://schemas.openxmlformats.org/officeDocument/2006/math" xmlns:v="urn:schemas-microsoft-com:vml" xmlns:wp14="http://schemas.microsoft.com/office/word/2010/wordprocessingDrawing" xmlns:wp="http://schemas.openxmlformats.org/drawingml/2006/wordprocessingDrawing" xmlns:w10="urn:schemas-microsoft-com:office:word" xmlns:w="http://schemas.openxmlformats.org/wordprocessingml/2006/main" xmlns:w14="http://schemas.microsoft.com/office/word/2010/wordml" xmlns:wpg="http://schemas.microsoft.com/office/word/2010/wordprocessingGroup" xmlns:wpi="http://schemas.microsoft.com/office/word/2010/wordprocessingInk" xmlns:wne="http://schemas.microsoft.com/office/word/2006/wordml" xmlns:wps="http://schemas.microsoft.com/office/word/2010/wordprocessingShape" mc:Ignorable="w14 wp14">
+<w:hdr xmlns:wpc="http://schemas.microsoft.com/office/word/2010/wordprocessingCanvas" xmlns:cx="http://schemas.microsoft.com/office/drawing/2014/chartex" xmlns:cx1="http://schemas.microsoft.com/office/drawing/2015/9/8/chartex" xmlns:cx2="http://schemas.microsoft.com/office/drawing/2015/10/21/chartex" xmlns:cx3="http://schemas.microsoft.com/office/drawing/2016/5/9/chartex" xmlns:cx4="http://schemas.microsoft.com/office/drawing/2016/5/10/chartex" xmlns:cx5="http://schemas.microsoft.com/office/drawing/2016/5/11/chartex" xmlns:cx6="http://schemas.microsoft.com/office/drawing/2016/5/12/chartex" xmlns:cx7="http://schemas.microsoft.com/office/drawing/2016/5/13/chartex" xmlns:cx8="http://schemas.microsoft.com/office/drawing/2016/5/14/chartex" xmlns:mc="http://schemas.openxmlformats.org/markup-compatibility/2006" xmlns:aink="http://schemas.microsoft.com/office/drawing/2016/ink" xmlns:am3d="http://schemas.microsoft.com/office/drawing/2017/model3d" xmlns:o="urn:schemas-microsoft-com:office:office" xmlns:r="http://schemas.openxmlformats.org/officeDocument/2006/relationships" xmlns:m="http://schemas.openxmlformats.org/officeDocument/2006/math" xmlns:v="urn:schemas-microsoft-com:vml" xmlns:wp14="http://schemas.microsoft.com/office/word/2010/wordprocessingDrawing" xmlns:wp="http://schemas.openxmlformats.org/drawingml/2006/wordprocessingDrawing" xmlns:w10="urn:schemas-microsoft-com:office:word" xmlns:w="http://schemas.openxmlformats.org/wordprocessingml/2006/main" xmlns:w14="http://schemas.microsoft.com/office/word/2010/wordml" xmlns:w15="http://schemas.microsoft.com/office/word/2012/wordml" xmlns:w16cid="http://schemas.microsoft.com/office/word/2016/wordml/cid" xmlns:w16se="http://schemas.microsoft.com/office/word/2015/wordml/symex" xmlns:wpg="http://schemas.microsoft.com/office/word/2010/wordprocessingGroup" xmlns:wpi="http://schemas.microsoft.com/office/word/2010/wordprocessingInk" xmlns:wne="http://schemas.microsoft.com/office/word/2006/wordml" xmlns:wps="http://schemas.microsoft.com/office/word/2010/wordprocessingShape" mc:Ignorable="w14 w15 w16se w16cid wp14">
   <w:p>
     <w:pPr>
       <w:spacing w:line="276" w:lineRule="auto"/>
@@ -6787,8 +6793,8 @@
 </file>
 
 <file path=word/numbering.xml><?xml version="1.0" encoding="utf-8"?>
-<w:numbering xmlns:wpc="http://schemas.microsoft.com/office/word/2010/wordprocessingCanvas" xmlns:mc="http://schemas.openxmlformats.org/markup-compatibility/2006" xmlns:o="urn:schemas-microsoft-com:office:office" xmlns:r="http://schemas.openxmlformats.org/officeDocument/2006/relationships" xmlns:m="http://schemas.openxmlformats.org/officeDocument/2006/math" xmlns:v="urn:schemas-microsoft-com:vml" xmlns:wp14="http://schemas.microsoft.com/office/word/2010/wordprocessingDrawing" xmlns:wp="http://schemas.openxmlformats.org/drawingml/2006/wordprocessingDrawing" xmlns:w10="urn:schemas-microsoft-com:office:word" xmlns:w="http://schemas.openxmlformats.org/wordprocessingml/2006/main" xmlns:w14="http://schemas.microsoft.com/office/word/2010/wordml" xmlns:wpg="http://schemas.microsoft.com/office/word/2010/wordprocessingGroup" xmlns:wpi="http://schemas.microsoft.com/office/word/2010/wordprocessingInk" xmlns:wne="http://schemas.microsoft.com/office/word/2006/wordml" xmlns:wps="http://schemas.microsoft.com/office/word/2010/wordprocessingShape" mc:Ignorable="w14 wp14">
-  <w:abstractNum w:abstractNumId="0">
+<w:numbering xmlns:wpc="http://schemas.microsoft.com/office/word/2010/wordprocessingCanvas" xmlns:cx="http://schemas.microsoft.com/office/drawing/2014/chartex" xmlns:cx1="http://schemas.microsoft.com/office/drawing/2015/9/8/chartex" xmlns:cx2="http://schemas.microsoft.com/office/drawing/2015/10/21/chartex" xmlns:cx3="http://schemas.microsoft.com/office/drawing/2016/5/9/chartex" xmlns:cx4="http://schemas.microsoft.com/office/drawing/2016/5/10/chartex" xmlns:cx5="http://schemas.microsoft.com/office/drawing/2016/5/11/chartex" xmlns:cx6="http://schemas.microsoft.com/office/drawing/2016/5/12/chartex" xmlns:cx7="http://schemas.microsoft.com/office/drawing/2016/5/13/chartex" xmlns:cx8="http://schemas.microsoft.com/office/drawing/2016/5/14/chartex" xmlns:mc="http://schemas.openxmlformats.org/markup-compatibility/2006" xmlns:aink="http://schemas.microsoft.com/office/drawing/2016/ink" xmlns:am3d="http://schemas.microsoft.com/office/drawing/2017/model3d" xmlns:o="urn:schemas-microsoft-com:office:office" xmlns:r="http://schemas.openxmlformats.org/officeDocument/2006/relationships" xmlns:m="http://schemas.openxmlformats.org/officeDocument/2006/math" xmlns:v="urn:schemas-microsoft-com:vml" xmlns:wp14="http://schemas.microsoft.com/office/word/2010/wordprocessingDrawing" xmlns:wp="http://schemas.openxmlformats.org/drawingml/2006/wordprocessingDrawing" xmlns:w10="urn:schemas-microsoft-com:office:word" xmlns:w="http://schemas.openxmlformats.org/wordprocessingml/2006/main" xmlns:w14="http://schemas.microsoft.com/office/word/2010/wordml" xmlns:w15="http://schemas.microsoft.com/office/word/2012/wordml" xmlns:w16cid="http://schemas.microsoft.com/office/word/2016/wordml/cid" xmlns:w16se="http://schemas.microsoft.com/office/word/2015/wordml/symex" xmlns:wpg="http://schemas.microsoft.com/office/word/2010/wordprocessingGroup" xmlns:wpi="http://schemas.microsoft.com/office/word/2010/wordprocessingInk" xmlns:wne="http://schemas.microsoft.com/office/word/2006/wordml" xmlns:wps="http://schemas.microsoft.com/office/word/2010/wordprocessingShape" mc:Ignorable="w14 w15 w16se w16cid wp14">
+  <w:abstractNum w:abstractNumId="0" w15:restartNumberingAfterBreak="0">
     <w:nsid w:val="29927BC3"/>
     <w:multiLevelType w:val="multilevel"/>
     <w:tmpl w:val="82DE1AA0"/>
@@ -6928,7 +6934,7 @@
       </w:rPr>
     </w:lvl>
   </w:abstractNum>
-  <w:abstractNum w:abstractNumId="1">
+  <w:abstractNum w:abstractNumId="1" w15:restartNumberingAfterBreak="0">
     <w:nsid w:val="2DD87999"/>
     <w:multiLevelType w:val="multilevel"/>
     <w:tmpl w:val="8B222ED4"/>
@@ -7068,7 +7074,7 @@
       </w:rPr>
     </w:lvl>
   </w:abstractNum>
-  <w:abstractNum w:abstractNumId="2">
+  <w:abstractNum w:abstractNumId="2" w15:restartNumberingAfterBreak="0">
     <w:nsid w:val="57437E0A"/>
     <w:multiLevelType w:val="multilevel"/>
     <w:tmpl w:val="0DE6788A"/>
@@ -7217,7 +7223,7 @@
       </w:rPr>
     </w:lvl>
   </w:abstractNum>
-  <w:abstractNum w:abstractNumId="3">
+  <w:abstractNum w:abstractNumId="3" w15:restartNumberingAfterBreak="0">
     <w:nsid w:val="63EF208F"/>
     <w:multiLevelType w:val="multilevel"/>
     <w:tmpl w:val="802ECB4A"/>
@@ -7330,7 +7336,7 @@
       </w:pPr>
     </w:lvl>
   </w:abstractNum>
-  <w:abstractNum w:abstractNumId="4">
+  <w:abstractNum w:abstractNumId="4" w15:restartNumberingAfterBreak="0">
     <w:nsid w:val="6F530F6A"/>
     <w:multiLevelType w:val="multilevel"/>
     <w:tmpl w:val="0194C43C"/>
@@ -7452,7 +7458,7 @@
       </w:pPr>
     </w:lvl>
   </w:abstractNum>
-  <w:abstractNum w:abstractNumId="5">
+  <w:abstractNum w:abstractNumId="5" w15:restartNumberingAfterBreak="0">
     <w:nsid w:val="7C00599E"/>
     <w:multiLevelType w:val="multilevel"/>
     <w:tmpl w:val="B54255EA"/>
@@ -7615,7 +7621,7 @@
 </file>
 
 <file path=word/styles.xml><?xml version="1.0" encoding="utf-8"?>
-<w:styles xmlns:mc="http://schemas.openxmlformats.org/markup-compatibility/2006" xmlns:r="http://schemas.openxmlformats.org/officeDocument/2006/relationships" xmlns:w="http://schemas.openxmlformats.org/wordprocessingml/2006/main" xmlns:w14="http://schemas.microsoft.com/office/word/2010/wordml" mc:Ignorable="w14">
+<w:styles xmlns:mc="http://schemas.openxmlformats.org/markup-compatibility/2006" xmlns:r="http://schemas.openxmlformats.org/officeDocument/2006/relationships" xmlns:w="http://schemas.openxmlformats.org/wordprocessingml/2006/main" xmlns:w14="http://schemas.microsoft.com/office/word/2010/wordml" xmlns:w15="http://schemas.microsoft.com/office/word/2012/wordml" xmlns:w16cid="http://schemas.microsoft.com/office/word/2016/wordml/cid" xmlns:w16se="http://schemas.microsoft.com/office/word/2015/wordml/symex" mc:Ignorable="w14 w15 w16se w16cid">
   <w:docDefaults>
     <w:rPrDefault>
       <w:rPr>
@@ -7629,711 +7635,382 @@
       </w:pPr>
     </w:pPrDefault>
   </w:docDefaults>
-  <w:latentStyles w:defLockedState="0" w:defUIPriority="99" w:defSemiHidden="1" w:defUnhideWhenUsed="1" w:defQFormat="0" w:count="267">
-    <w:lsdException w:name="Normal" w:semiHidden="0" w:uiPriority="0" w:unhideWhenUsed="0" w:qFormat="1"/>
-    <w:lsdException w:name="heading 1" w:semiHidden="0" w:uiPriority="9" w:unhideWhenUsed="0" w:qFormat="1"/>
-    <w:lsdException w:name="heading 2" w:uiPriority="9" w:qFormat="1"/>
-    <w:lsdException w:name="heading 3" w:uiPriority="9" w:qFormat="1"/>
-    <w:lsdException w:name="heading 4" w:uiPriority="9" w:qFormat="1"/>
-    <w:lsdException w:name="heading 5" w:uiPriority="9" w:qFormat="1"/>
-    <w:lsdException w:name="heading 6" w:uiPriority="9" w:qFormat="1"/>
-    <w:lsdException w:name="heading 7" w:uiPriority="9" w:qFormat="1"/>
-    <w:lsdException w:name="heading 8" w:uiPriority="9" w:qFormat="1"/>
-    <w:lsdException w:name="heading 9" w:uiPriority="9" w:qFormat="1"/>
-    <w:lsdException w:name="toc 1" w:uiPriority="39"/>
-    <w:lsdException w:name="toc 2" w:uiPriority="39"/>
-    <w:lsdException w:name="toc 3" w:uiPriority="39"/>
-    <w:lsdException w:name="toc 4" w:uiPriority="39"/>
-    <w:lsdException w:name="toc 5" w:uiPriority="39"/>
-    <w:lsdException w:name="toc 6" w:uiPriority="39"/>
-    <w:lsdException w:name="toc 7" w:uiPriority="39"/>
-    <w:lsdException w:name="toc 8" w:uiPriority="39"/>
-    <w:lsdException w:name="toc 9" w:uiPriority="39"/>
-    <w:lsdException w:name="caption" w:uiPriority="35" w:qFormat="1"/>
-    <w:lsdException w:name="Title" w:semiHidden="0" w:uiPriority="10" w:unhideWhenUsed="0" w:qFormat="1"/>
-    <w:lsdException w:name="Default Paragraph Font" w:uiPriority="1"/>
-    <w:lsdException w:name="Subtitle" w:semiHidden="0" w:uiPriority="11" w:unhideWhenUsed="0" w:qFormat="1"/>
-    <w:lsdException w:name="Strong" w:semiHidden="0" w:uiPriority="22" w:unhideWhenUsed="0" w:qFormat="1"/>
-    <w:lsdException w:name="Emphasis" w:semiHidden="0" w:uiPriority="20" w:unhideWhenUsed="0" w:qFormat="1"/>
-    <w:lsdException w:name="Table Grid" w:uiPriority="39"/>
-    <w:lsdException w:name="Placeholder Text" w:unhideWhenUsed="0"/>
-    <w:lsdException w:name="No Spacing" w:semiHidden="0" w:uiPriority="1" w:unhideWhenUsed="0" w:qFormat="1"/>
-    <w:lsdException w:name="Light Shading" w:semiHidden="0" w:uiPriority="60" w:unhideWhenUsed="0"/>
-    <w:lsdException w:name="Light List" w:semiHidden="0" w:uiPriority="61" w:unhideWhenUsed="0"/>
-    <w:lsdException w:name="Light Grid" w:semiHidden="0" w:uiPriority="62" w:unhideWhenUsed="0"/>
-    <w:lsdException w:name="Medium Shading 1" w:semiHidden="0" w:uiPriority="63" w:unhideWhenUsed="0"/>
-    <w:lsdException w:name="Medium Shading 2" w:semiHidden="0" w:uiPriority="64" w:unhideWhenUsed="0"/>
-    <w:lsdException w:name="Medium List 1" w:semiHidden="0" w:uiPriority="65" w:unhideWhenUsed="0"/>
-    <w:lsdException w:name="Medium List 2" w:semiHidden="0" w:uiPriority="66" w:unhideWhenUsed="0"/>
-    <w:lsdException w:name="Medium Grid 1" w:semiHidden="0" w:uiPriority="67" w:unhideWhenUsed="0"/>
-    <w:lsdException w:name="Medium Grid 2" w:semiHidden="0" w:uiPriority="68" w:unhideWhenUsed="0"/>
-    <w:lsdException w:name="Medium Grid 3" w:semiHidden="0" w:uiPriority="69" w:unhideWhenUsed="0"/>
-    <w:lsdException w:name="Dark List" w:semiHidden="0" w:uiPriority="70" w:unhideWhenUsed="0"/>
-    <w:lsdException w:name="Colorful Shading" w:semiHidden="0" w:uiPriority="71" w:unhideWhenUsed="0"/>
-    <w:lsdException w:name="Colorful List" w:semiHidden="0" w:uiPriority="72" w:unhideWhenUsed="0"/>
-    <w:lsdException w:name="Colorful Grid" w:semiHidden="0" w:uiPriority="73" w:unhideWhenUsed="0"/>
-    <w:lsdException w:name="Light Shading Accent 1" w:semiHidden="0" w:uiPriority="60" w:unhideWhenUsed="0"/>
-    <w:lsdException w:name="Light List Accent 1" w:semiHidden="0" w:uiPriority="61" w:unhideWhenUsed="0"/>
-    <w:lsdException w:name="Light Grid Accent 1" w:semiHidden="0" w:uiPriority="62" w:unhideWhenUsed="0"/>
-    <w:lsdException w:name="Medium Shading 1 Accent 1" w:semiHidden="0" w:uiPriority="63" w:unhideWhenUsed="0"/>
-    <w:lsdException w:name="Medium Shading 2 Accent 1" w:semiHidden="0" w:uiPriority="64" w:unhideWhenUsed="0"/>
-    <w:lsdException w:name="Medium List 1 Accent 1" w:semiHidden="0" w:uiPriority="65" w:unhideWhenUsed="0"/>
-    <w:lsdException w:name="Revision" w:unhideWhenUsed="0"/>
-    <w:lsdException w:name="List Paragraph" w:semiHidden="0" w:uiPriority="34" w:unhideWhenUsed="0" w:qFormat="1"/>
-    <w:lsdException w:name="Quote" w:semiHidden="0" w:uiPriority="29" w:unhideWhenUsed="0" w:qFormat="1"/>
-    <w:lsdException w:name="Intense Quote" w:semiHidden="0" w:uiPriority="30" w:unhideWhenUsed="0" w:qFormat="1"/>
-    <w:lsdException w:name="Medium List 2 Accent 1" w:semiHidden="0" w:uiPriority="66" w:unhideWhenUsed="0"/>
-    <w:lsdException w:name="Medium Grid 1 Accent 1" w:semiHidden="0" w:uiPriority="67" w:unhideWhenUsed="0"/>
-    <w:lsdException w:name="Medium Grid 2 Accent 1" w:semiHidden="0" w:uiPriority="68" w:unhideWhenUsed="0"/>
-    <w:lsdException w:name="Medium Grid 3 Accent 1" w:semiHidden="0" w:uiPriority="69" w:unhideWhenUsed="0"/>
-    <w:lsdException w:name="Dark List Accent 1" w:semiHidden="0" w:uiPriority="70" w:unhideWhenUsed="0"/>
-    <w:lsdException w:name="Colorful Shading Accent 1" w:semiHidden="0" w:uiPriority="71" w:unhideWhenUsed="0"/>
-    <w:lsdException w:name="Colorful List Accent 1" w:semiHidden="0" w:uiPriority="72" w:unhideWhenUsed="0"/>
-    <w:lsdException w:name="Colorful Grid Accent 1" w:semiHidden="0" w:uiPriority="73" w:unhideWhenUsed="0"/>
-    <w:lsdException w:name="Light Shading Accent 2" w:semiHidden="0" w:uiPriority="60" w:unhideWhenUsed="0"/>
-    <w:lsdException w:name="Light List Accent 2" w:semiHidden="0" w:uiPriority="61" w:unhideWhenUsed="0"/>
-    <w:lsdException w:name="Light Grid Accent 2" w:semiHidden="0" w:uiPriority="62" w:unhideWhenUsed="0"/>
-    <w:lsdException w:name="Medium Shading 1 Accent 2" w:semiHidden="0" w:uiPriority="63" w:unhideWhenUsed="0"/>
-    <w:lsdException w:name="Medium Shading 2 Accent 2" w:semiHidden="0" w:uiPriority="64" w:unhideWhenUsed="0"/>
-    <w:lsdException w:name="Medium List 1 Accent 2" w:semiHidden="0" w:uiPriority="65" w:unhideWhenUsed="0"/>
-    <w:lsdException w:name="Medium List 2 Accent 2" w:semiHidden="0" w:uiPriority="66" w:unhideWhenUsed="0"/>
-    <w:lsdException w:name="Medium Grid 1 Accent 2" w:semiHidden="0" w:uiPriority="67" w:unhideWhenUsed="0"/>
-    <w:lsdException w:name="Medium Grid 2 Accent 2" w:semiHidden="0" w:uiPriority="68" w:unhideWhenUsed="0"/>
-    <w:lsdException w:name="Medium Grid 3 Accent 2" w:semiHidden="0" w:uiPriority="69" w:unhideWhenUsed="0"/>
-    <w:lsdException w:name="Dark List Accent 2" w:semiHidden="0" w:uiPriority="70" w:unhideWhenUsed="0"/>
-    <w:lsdException w:name="Colorful Shading Accent 2" w:semiHidden="0" w:uiPriority="71" w:unhideWhenUsed="0"/>
-    <w:lsdException w:name="Colorful List Accent 2" w:semiHidden="0" w:uiPriority="72" w:unhideWhenUsed="0"/>
-    <w:lsdException w:name="Colorful Grid Accent 2" w:semiHidden="0" w:uiPriority="73" w:unhideWhenUsed="0"/>
-    <w:lsdException w:name="Light Shading Accent 3" w:semiHidden="0" w:uiPriority="60" w:unhideWhenUsed="0"/>
-    <w:lsdException w:name="Light List Accent 3" w:semiHidden="0" w:uiPriority="61" w:unhideWhenUsed="0"/>
-    <w:lsdException w:name="Light Grid Accent 3" w:semiHidden="0" w:uiPriority="62" w:unhideWhenUsed="0"/>
-    <w:lsdException w:name="Medium Shading 1 Accent 3" w:semiHidden="0" w:uiPriority="63" w:unhideWhenUsed="0"/>
-    <w:lsdException w:name="Medium Shading 2 Accent 3" w:semiHidden="0" w:uiPriority="64" w:unhideWhenUsed="0"/>
-    <w:lsdException w:name="Medium List 1 Accent 3" w:semiHidden="0" w:uiPriority="65" w:unhideWhenUsed="0"/>
-    <w:lsdException w:name="Medium List 2 Accent 3" w:semiHidden="0" w:uiPriority="66" w:unhideWhenUsed="0"/>
-    <w:lsdException w:name="Medium Grid 1 Accent 3" w:semiHidden="0" w:uiPriority="67" w:unhideWhenUsed="0"/>
-    <w:lsdException w:name="Medium Grid 2 Accent 3" w:semiHidden="0" w:uiPriority="68" w:unhideWhenUsed="0"/>
-    <w:lsdException w:name="Medium Grid 3 Accent 3" w:semiHidden="0" w:uiPriority="69" w:unhideWhenUsed="0"/>
-    <w:lsdException w:name="Dark List Accent 3" w:semiHidden="0" w:uiPriority="70" w:unhideWhenUsed="0"/>
-    <w:lsdException w:name="Colorful Shading Accent 3" w:semiHidden="0" w:uiPriority="71" w:unhideWhenUsed="0"/>
-    <w:lsdException w:name="Colorful List Accent 3" w:semiHidden="0" w:uiPriority="72" w:unhideWhenUsed="0"/>
-    <w:lsdException w:name="Colorful Grid Accent 3" w:semiHidden="0" w:uiPriority="73" w:unhideWhenUsed="0"/>
-    <w:lsdException w:name="Light Shading Accent 4" w:semiHidden="0" w:uiPriority="60" w:unhideWhenUsed="0"/>
-    <w:lsdException w:name="Light List Accent 4" w:semiHidden="0" w:uiPriority="61" w:unhideWhenUsed="0"/>
-    <w:lsdException w:name="Light Grid Accent 4" w:semiHidden="0" w:uiPriority="62" w:unhideWhenUsed="0"/>
-    <w:lsdException w:name="Medium Shading 1 Accent 4" w:semiHidden="0" w:uiPriority="63" w:unhideWhenUsed="0"/>
-    <w:lsdException w:name="Medium Shading 2 Accent 4" w:semiHidden="0" w:uiPriority="64" w:unhideWhenUsed="0"/>
-    <w:lsdException w:name="Medium List 1 Accent 4" w:semiHidden="0" w:uiPriority="65" w:unhideWhenUsed="0"/>
-    <w:lsdException w:name="Medium List 2 Accent 4" w:semiHidden="0" w:uiPriority="66" w:unhideWhenUsed="0"/>
-    <w:lsdException w:name="Medium Grid 1 Accent 4" w:semiHidden="0" w:uiPriority="67" w:unhideWhenUsed="0"/>
-    <w:lsdException w:name="Medium Grid 2 Accent 4" w:semiHidden="0" w:uiPriority="68" w:unhideWhenUsed="0"/>
-    <w:lsdException w:name="Medium Grid 3 Accent 4" w:semiHidden="0" w:uiPriority="69" w:unhideWhenUsed="0"/>
-    <w:lsdException w:name="Dark List Accent 4" w:semiHidden="0" w:uiPriority="70" w:unhideWhenUsed="0"/>
-    <w:lsdException w:name="Colorful Shading Accent 4" w:semiHidden="0" w:uiPriority="71" w:unhideWhenUsed="0"/>
-    <w:lsdException w:name="Colorful List Accent 4" w:semiHidden="0" w:uiPriority="72" w:unhideWhenUsed="0"/>
-    <w:lsdException w:name="Colorful Grid Accent 4" w:semiHidden="0" w:uiPriority="73" w:unhideWhenUsed="0"/>
-    <w:lsdException w:name="Light Shading Accent 5" w:semiHidden="0" w:uiPriority="60" w:unhideWhenUsed="0"/>
-    <w:lsdException w:name="Light List Accent 5" w:semiHidden="0" w:uiPriority="61" w:unhideWhenUsed="0"/>
-    <w:lsdException w:name="Light Grid Accent 5" w:semiHidden="0" w:uiPriority="62" w:unhideWhenUsed="0"/>
-    <w:lsdException w:name="Medium Shading 1 Accent 5" w:semiHidden="0" w:uiPriority="63" w:unhideWhenUsed="0"/>
-    <w:lsdException w:name="Medium Shading 2 Accent 5" w:semiHidden="0" w:uiPriority="64" w:unhideWhenUsed="0"/>
-    <w:lsdException w:name="Medium List 1 Accent 5" w:semiHidden="0" w:uiPriority="65" w:unhideWhenUsed="0"/>
-    <w:lsdException w:name="Medium List 2 Accent 5" w:semiHidden="0" w:uiPriority="66" w:unhideWhenUsed="0"/>
-    <w:lsdException w:name="Medium Grid 1 Accent 5" w:semiHidden="0" w:uiPriority="67" w:unhideWhenUsed="0"/>
-    <w:lsdException w:name="Medium Grid 2 Accent 5" w:semiHidden="0" w:uiPriority="68" w:unhideWhenUsed="0"/>
-    <w:lsdException w:name="Medium Grid 3 Accent 5" w:semiHidden="0" w:uiPriority="69" w:unhideWhenUsed="0"/>
-    <w:lsdException w:name="Dark List Accent 5" w:semiHidden="0" w:uiPriority="70" w:unhideWhenUsed="0"/>
-    <w:lsdException w:name="Colorful Shading Accent 5" w:semiHidden="0" w:uiPriority="71" w:unhideWhenUsed="0"/>
-    <w:lsdException w:name="Colorful List Accent 5" w:semiHidden="0" w:uiPriority="72" w:unhideWhenUsed="0"/>
-    <w:lsdException w:name="Colorful Grid Accent 5" w:semiHidden="0" w:uiPriority="73" w:unhideWhenUsed="0"/>
-    <w:lsdException w:name="Light Shading Accent 6" w:semiHidden="0" w:uiPriority="60" w:unhideWhenUsed="0"/>
-    <w:lsdException w:name="Light List Accent 6" w:semiHidden="0" w:uiPriority="61" w:unhideWhenUsed="0"/>
-    <w:lsdException w:name="Light Grid Accent 6" w:semiHidden="0" w:uiPriority="62" w:unhideWhenUsed="0"/>
-    <w:lsdException w:name="Medium Shading 1 Accent 6" w:semiHidden="0" w:uiPriority="63" w:unhideWhenUsed="0"/>
-    <w:lsdException w:name="Medium Shading 2 Accent 6" w:semiHidden="0" w:uiPriority="64" w:unhideWhenUsed="0"/>
-    <w:lsdException w:name="Medium List 1 Accent 6" w:semiHidden="0" w:uiPriority="65" w:unhideWhenUsed="0"/>
-    <w:lsdException w:name="Medium List 2 Accent 6" w:semiHidden="0" w:uiPriority="66" w:unhideWhenUsed="0"/>
-    <w:lsdException w:name="Medium Grid 1 Accent 6" w:semiHidden="0" w:uiPriority="67" w:unhideWhenUsed="0"/>
-    <w:lsdException w:name="Medium Grid 2 Accent 6" w:semiHidden="0" w:uiPriority="68" w:unhideWhenUsed="0"/>
-    <w:lsdException w:name="Medium Grid 3 Accent 6" w:semiHidden="0" w:uiPriority="69" w:unhideWhenUsed="0"/>
-    <w:lsdException w:name="Dark List Accent 6" w:semiHidden="0" w:uiPriority="70" w:unhideWhenUsed="0"/>
-    <w:lsdException w:name="Colorful Shading Accent 6" w:semiHidden="0" w:uiPriority="71" w:unhideWhenUsed="0"/>
-    <w:lsdException w:name="Colorful List Accent 6" w:semiHidden="0" w:uiPriority="72" w:unhideWhenUsed="0"/>
-    <w:lsdException w:name="Colorful Grid Accent 6" w:semiHidden="0" w:uiPriority="73" w:unhideWhenUsed="0"/>
-    <w:lsdException w:name="Subtle Emphasis" w:semiHidden="0" w:uiPriority="19" w:unhideWhenUsed="0" w:qFormat="1"/>
-    <w:lsdException w:name="Intense Emphasis" w:semiHidden="0" w:uiPriority="21" w:unhideWhenUsed="0" w:qFormat="1"/>
-    <w:lsdException w:name="Subtle Reference" w:semiHidden="0" w:uiPriority="31" w:unhideWhenUsed="0" w:qFormat="1"/>
-    <w:lsdException w:name="Intense Reference" w:semiHidden="0" w:uiPriority="32" w:unhideWhenUsed="0" w:qFormat="1"/>
-    <w:lsdException w:name="Book Title" w:semiHidden="0" w:uiPriority="33" w:unhideWhenUsed="0" w:qFormat="1"/>
-    <w:lsdException w:name="Bibliography" w:uiPriority="37"/>
-    <w:lsdException w:name="TOC Heading" w:uiPriority="39" w:qFormat="1"/>
-  </w:latentStyles>
-  <w:style w:type="paragraph" w:default="1" w:styleId="Normal">
-    <w:name w:val="Normal"/>
-    <w:qFormat/>
-    <w:pPr>
-      <w:widowControl w:val="0"/>
-    </w:pPr>
-  </w:style>
-  <w:style w:type="paragraph" w:styleId="Ttulo1">
-    <w:name w:val="heading 1"/>
-    <w:basedOn w:val="Normal"/>
-    <w:next w:val="Normal"/>
-    <w:uiPriority w:val="9"/>
-    <w:qFormat/>
-    <w:pPr>
-      <w:keepNext/>
-      <w:spacing w:before="120" w:after="60"/>
-      <w:ind w:left="720" w:hanging="720"/>
-      <w:outlineLvl w:val="0"/>
-    </w:pPr>
-    <w:rPr>
-      <w:rFonts w:ascii="Arial" w:eastAsia="Arial" w:hAnsi="Arial" w:cs="Arial"/>
-      <w:b/>
-      <w:sz w:val="24"/>
-      <w:szCs w:val="24"/>
-    </w:rPr>
-  </w:style>
-  <w:style w:type="paragraph" w:styleId="Ttulo2">
-    <w:name w:val="heading 2"/>
-    <w:basedOn w:val="Normal"/>
-    <w:next w:val="Normal"/>
-    <w:uiPriority w:val="9"/>
-    <w:unhideWhenUsed/>
-    <w:qFormat/>
-    <w:pPr>
-      <w:keepNext/>
-      <w:spacing w:before="120" w:after="60"/>
-      <w:ind w:left="720" w:hanging="720"/>
-      <w:outlineLvl w:val="1"/>
-    </w:pPr>
-    <w:rPr>
-      <w:rFonts w:ascii="Arial" w:eastAsia="Arial" w:hAnsi="Arial" w:cs="Arial"/>
-      <w:b/>
-    </w:rPr>
-  </w:style>
-  <w:style w:type="paragraph" w:styleId="Ttulo3">
-    <w:name w:val="heading 3"/>
-    <w:basedOn w:val="Normal"/>
-    <w:next w:val="Normal"/>
-    <w:uiPriority w:val="9"/>
-    <w:unhideWhenUsed/>
-    <w:qFormat/>
-    <w:pPr>
-      <w:keepNext/>
-      <w:spacing w:before="120" w:after="60"/>
-      <w:ind w:left="720" w:hanging="720"/>
-      <w:outlineLvl w:val="2"/>
-    </w:pPr>
-    <w:rPr>
-      <w:rFonts w:ascii="Arial" w:eastAsia="Arial" w:hAnsi="Arial" w:cs="Arial"/>
-      <w:i/>
-    </w:rPr>
-  </w:style>
-  <w:style w:type="paragraph" w:styleId="Ttulo4">
-    <w:name w:val="heading 4"/>
-    <w:basedOn w:val="Normal"/>
-    <w:next w:val="Normal"/>
-    <w:uiPriority w:val="9"/>
-    <w:semiHidden/>
-    <w:unhideWhenUsed/>
-    <w:qFormat/>
-    <w:pPr>
-      <w:keepNext/>
-      <w:spacing w:before="120" w:after="60"/>
-      <w:ind w:left="720" w:hanging="720"/>
-      <w:outlineLvl w:val="3"/>
-    </w:pPr>
-    <w:rPr>
-      <w:rFonts w:ascii="Arial" w:eastAsia="Arial" w:hAnsi="Arial" w:cs="Arial"/>
-    </w:rPr>
-  </w:style>
-  <w:style w:type="paragraph" w:styleId="Ttulo5">
-    <w:name w:val="heading 5"/>
-    <w:basedOn w:val="Normal"/>
-    <w:next w:val="Normal"/>
-    <w:uiPriority w:val="9"/>
-    <w:semiHidden/>
-    <w:unhideWhenUsed/>
-    <w:qFormat/>
-    <w:pPr>
-      <w:spacing w:before="240" w:after="60"/>
-      <w:ind w:left="2880"/>
-      <w:outlineLvl w:val="4"/>
-    </w:pPr>
-    <w:rPr>
-      <w:sz w:val="22"/>
-      <w:szCs w:val="22"/>
-    </w:rPr>
-  </w:style>
-  <w:style w:type="paragraph" w:styleId="Ttulo6">
-    <w:name w:val="heading 6"/>
-    <w:basedOn w:val="Normal"/>
-    <w:next w:val="Normal"/>
-    <w:uiPriority w:val="9"/>
-    <w:semiHidden/>
-    <w:unhideWhenUsed/>
-    <w:qFormat/>
-    <w:pPr>
-      <w:spacing w:before="240" w:after="60"/>
-      <w:ind w:left="2880"/>
-      <w:outlineLvl w:val="5"/>
-    </w:pPr>
-    <w:rPr>
-      <w:i/>
-      <w:sz w:val="22"/>
-      <w:szCs w:val="22"/>
-    </w:rPr>
-  </w:style>
-  <w:style w:type="character" w:default="1" w:styleId="Fontepargpadro">
-    <w:name w:val="Default Paragraph Font"/>
-    <w:uiPriority w:val="1"/>
-    <w:semiHidden/>
-    <w:unhideWhenUsed/>
-  </w:style>
-  <w:style w:type="table" w:default="1" w:styleId="Tabelanormal">
-    <w:name w:val="Normal Table"/>
-    <w:uiPriority w:val="99"/>
-    <w:semiHidden/>
-    <w:unhideWhenUsed/>
-    <w:tblPr>
-      <w:tblInd w:w="0" w:type="dxa"/>
-      <w:tblCellMar>
-        <w:top w:w="0" w:type="dxa"/>
-        <w:left w:w="108" w:type="dxa"/>
-        <w:bottom w:w="0" w:type="dxa"/>
-        <w:right w:w="108" w:type="dxa"/>
-      </w:tblCellMar>
-    </w:tblPr>
-  </w:style>
-  <w:style w:type="numbering" w:default="1" w:styleId="Semlista">
-    <w:name w:val="No List"/>
-    <w:uiPriority w:val="99"/>
-    <w:semiHidden/>
-    <w:unhideWhenUsed/>
-  </w:style>
-  <w:style w:type="character" w:customStyle="1" w:styleId="TextodebaloChar">
-    <w:name w:val="Texto de balão Char"/>
-    <w:basedOn w:val="Fontepargpadro"/>
-    <w:link w:val="Textodebalo"/>
-    <w:uiPriority w:val="99"/>
-    <w:semiHidden/>
-    <w:qFormat/>
-    <w:rsid w:val="00B0325F"/>
-    <w:rPr>
-      <w:rFonts w:ascii="Tahoma" w:hAnsi="Tahoma" w:cs="Tahoma"/>
-      <w:sz w:val="16"/>
-      <w:szCs w:val="16"/>
-    </w:rPr>
-  </w:style>
-  <w:style w:type="character" w:customStyle="1" w:styleId="CabealhoChar">
-    <w:name w:val="Cabeçalho Char"/>
-    <w:basedOn w:val="Fontepargpadro"/>
-    <w:link w:val="Cabealho"/>
-    <w:uiPriority w:val="99"/>
-    <w:qFormat/>
-    <w:rsid w:val="0057034E"/>
-  </w:style>
-  <w:style w:type="character" w:customStyle="1" w:styleId="RodapChar">
-    <w:name w:val="Rodapé Char"/>
-    <w:basedOn w:val="Fontepargpadro"/>
-    <w:link w:val="Rodap"/>
-    <w:uiPriority w:val="99"/>
-    <w:qFormat/>
-    <w:rsid w:val="0057034E"/>
-  </w:style>
-  <w:style w:type="character" w:customStyle="1" w:styleId="LinkdaInternet">
-    <w:name w:val="Link da Internet"/>
-    <w:basedOn w:val="Fontepargpadro"/>
-    <w:uiPriority w:val="99"/>
-    <w:unhideWhenUsed/>
-    <w:rsid w:val="00CD2EEF"/>
-    <w:rPr>
-      <w:color w:val="0000FF" w:themeColor="hyperlink"/>
-      <w:u w:val="single"/>
-    </w:rPr>
-  </w:style>
-  <w:style w:type="character" w:customStyle="1" w:styleId="Vnculodendice">
-    <w:name w:val="Vínculo de índice"/>
-    <w:qFormat/>
-  </w:style>
-  <w:style w:type="paragraph" w:styleId="Ttulo">
-    <w:name w:val="Title"/>
-    <w:basedOn w:val="Normal"/>
-    <w:next w:val="Corpodetexto"/>
-    <w:uiPriority w:val="10"/>
-    <w:qFormat/>
-    <w:pPr>
-      <w:jc w:val="center"/>
-    </w:pPr>
-    <w:rPr>
-      <w:rFonts w:ascii="Arial" w:eastAsia="Arial" w:hAnsi="Arial" w:cs="Arial"/>
-      <w:b/>
-      <w:sz w:val="36"/>
-      <w:szCs w:val="36"/>
-    </w:rPr>
-  </w:style>
-  <w:style w:type="paragraph" w:styleId="Corpodetexto">
-    <w:name w:val="Body Text"/>
-    <w:basedOn w:val="Normal"/>
-    <w:pPr>
-      <w:spacing w:after="140" w:line="276" w:lineRule="auto"/>
-    </w:pPr>
-  </w:style>
-  <w:style w:type="paragraph" w:styleId="Lista">
-    <w:name w:val="List"/>
-    <w:basedOn w:val="Corpodetexto"/>
-    <w:rPr>
-      <w:rFonts w:cs="Arial"/>
-    </w:rPr>
-  </w:style>
-  <w:style w:type="paragraph" w:styleId="Legenda">
-    <w:name w:val="caption"/>
-    <w:basedOn w:val="Normal"/>
-    <w:qFormat/>
-    <w:pPr>
-      <w:suppressLineNumbers/>
-      <w:spacing w:before="120" w:after="120"/>
-    </w:pPr>
-    <w:rPr>
-      <w:rFonts w:cs="Arial"/>
-      <w:i/>
-      <w:iCs/>
-      <w:sz w:val="24"/>
-      <w:szCs w:val="24"/>
-    </w:rPr>
-  </w:style>
-  <w:style w:type="paragraph" w:customStyle="1" w:styleId="ndice">
-    <w:name w:val="Índice"/>
-    <w:basedOn w:val="Normal"/>
-    <w:qFormat/>
-    <w:pPr>
-      <w:suppressLineNumbers/>
-    </w:pPr>
-    <w:rPr>
-      <w:rFonts w:cs="Arial"/>
-    </w:rPr>
-  </w:style>
-  <w:style w:type="paragraph" w:styleId="Subttulo">
-    <w:name w:val="Subtitle"/>
-    <w:basedOn w:val="Normal"/>
-    <w:next w:val="Normal"/>
-    <w:uiPriority w:val="11"/>
-    <w:qFormat/>
-    <w:pPr>
-      <w:spacing w:after="60"/>
-      <w:jc w:val="center"/>
-    </w:pPr>
-    <w:rPr>
-      <w:rFonts w:ascii="Arial" w:eastAsia="Arial" w:hAnsi="Arial" w:cs="Arial"/>
-      <w:i/>
-      <w:sz w:val="36"/>
-      <w:szCs w:val="36"/>
-    </w:rPr>
-  </w:style>
-  <w:style w:type="paragraph" w:styleId="Textodebalo">
-    <w:name w:val="Balloon Text"/>
-    <w:basedOn w:val="Normal"/>
-    <w:link w:val="TextodebaloChar"/>
-    <w:uiPriority w:val="99"/>
-    <w:semiHidden/>
-    <w:unhideWhenUsed/>
-    <w:qFormat/>
-    <w:rsid w:val="00B0325F"/>
-    <w:rPr>
-      <w:rFonts w:ascii="Tahoma" w:hAnsi="Tahoma" w:cs="Tahoma"/>
-      <w:sz w:val="16"/>
-      <w:szCs w:val="16"/>
-    </w:rPr>
-  </w:style>
-  <w:style w:type="paragraph" w:customStyle="1" w:styleId="CabealhoeRodap">
-    <w:name w:val="Cabeçalho e Rodapé"/>
-    <w:basedOn w:val="Normal"/>
-    <w:qFormat/>
-  </w:style>
-  <w:style w:type="paragraph" w:styleId="Cabealho">
-    <w:name w:val="header"/>
-    <w:basedOn w:val="Normal"/>
-    <w:link w:val="CabealhoChar"/>
-    <w:uiPriority w:val="99"/>
-    <w:unhideWhenUsed/>
-    <w:rsid w:val="0057034E"/>
-    <w:pPr>
-      <w:tabs>
-        <w:tab w:val="center" w:pos="4252"/>
-        <w:tab w:val="right" w:pos="8504"/>
-      </w:tabs>
-    </w:pPr>
-  </w:style>
-  <w:style w:type="paragraph" w:styleId="Rodap">
-    <w:name w:val="footer"/>
-    <w:basedOn w:val="Normal"/>
-    <w:link w:val="RodapChar"/>
-    <w:uiPriority w:val="99"/>
-    <w:unhideWhenUsed/>
-    <w:rsid w:val="0057034E"/>
-    <w:pPr>
-      <w:tabs>
-        <w:tab w:val="center" w:pos="4252"/>
-        <w:tab w:val="right" w:pos="8504"/>
-      </w:tabs>
-    </w:pPr>
-  </w:style>
-  <w:style w:type="paragraph" w:styleId="Sumrio1">
-    <w:name w:val="toc 1"/>
-    <w:basedOn w:val="Normal"/>
-    <w:next w:val="Normal"/>
-    <w:autoRedefine/>
-    <w:uiPriority w:val="39"/>
-    <w:unhideWhenUsed/>
-    <w:rsid w:val="00CD2EEF"/>
-    <w:pPr>
-      <w:spacing w:after="100"/>
-    </w:pPr>
-  </w:style>
-  <w:style w:type="paragraph" w:styleId="Sumrio2">
-    <w:name w:val="toc 2"/>
-    <w:basedOn w:val="Normal"/>
-    <w:next w:val="Normal"/>
-    <w:autoRedefine/>
-    <w:uiPriority w:val="39"/>
-    <w:unhideWhenUsed/>
-    <w:rsid w:val="00CD2EEF"/>
-    <w:pPr>
-      <w:spacing w:after="100"/>
-      <w:ind w:left="200"/>
-    </w:pPr>
-  </w:style>
-  <w:style w:type="paragraph" w:styleId="Sumrio3">
-    <w:name w:val="toc 3"/>
-    <w:basedOn w:val="Normal"/>
-    <w:next w:val="Normal"/>
-    <w:autoRedefine/>
-    <w:uiPriority w:val="39"/>
-    <w:unhideWhenUsed/>
-    <w:rsid w:val="00CD2EEF"/>
-    <w:pPr>
-      <w:spacing w:after="100"/>
-      <w:ind w:left="400"/>
-    </w:pPr>
-  </w:style>
-  <w:style w:type="paragraph" w:styleId="PargrafodaLista">
-    <w:name w:val="List Paragraph"/>
-    <w:basedOn w:val="Normal"/>
-    <w:uiPriority w:val="34"/>
-    <w:qFormat/>
-    <w:rsid w:val="0077783D"/>
-    <w:pPr>
-      <w:ind w:left="720"/>
-      <w:contextualSpacing/>
-    </w:pPr>
-  </w:style>
-  <w:style w:type="paragraph" w:styleId="Ttulodendiceremissivo">
-    <w:name w:val="index heading"/>
-    <w:basedOn w:val="Ttulo"/>
-  </w:style>
-  <w:style w:type="paragraph" w:styleId="CabealhodoSumrio">
-    <w:name w:val="TOC Heading"/>
-    <w:basedOn w:val="Ttulo1"/>
-    <w:next w:val="Normal"/>
-    <w:uiPriority w:val="39"/>
-    <w:semiHidden/>
-    <w:unhideWhenUsed/>
-    <w:qFormat/>
-    <w:rsid w:val="001C4D78"/>
-    <w:pPr>
-      <w:keepLines/>
-      <w:widowControl/>
-      <w:spacing w:before="480" w:after="0" w:line="276" w:lineRule="auto"/>
-      <w:ind w:left="0" w:firstLine="0"/>
-      <w:outlineLvl w:val="9"/>
-    </w:pPr>
-    <w:rPr>
-      <w:rFonts w:asciiTheme="majorHAnsi" w:eastAsiaTheme="majorEastAsia" w:hAnsiTheme="majorHAnsi" w:cstheme="majorBidi"/>
-      <w:bCs/>
-      <w:color w:val="365F91" w:themeColor="accent1" w:themeShade="BF"/>
-      <w:sz w:val="28"/>
-      <w:szCs w:val="28"/>
-    </w:rPr>
-  </w:style>
-  <w:style w:type="table" w:customStyle="1" w:styleId="TableNormal">
-    <w:name w:val="Table Normal"/>
-    <w:tblPr>
-      <w:tblCellMar>
-        <w:top w:w="0" w:type="dxa"/>
-        <w:left w:w="0" w:type="dxa"/>
-        <w:bottom w:w="0" w:type="dxa"/>
-        <w:right w:w="0" w:type="dxa"/>
-      </w:tblCellMar>
-    </w:tblPr>
-  </w:style>
-  <w:style w:type="character" w:styleId="Hyperlink">
-    <w:name w:val="Hyperlink"/>
-    <w:basedOn w:val="Fontepargpadro"/>
-    <w:uiPriority w:val="99"/>
-    <w:unhideWhenUsed/>
-    <w:rsid w:val="002D51E5"/>
-    <w:rPr>
-      <w:color w:val="0000FF" w:themeColor="hyperlink"/>
-      <w:u w:val="single"/>
-    </w:rPr>
-  </w:style>
-</w:styles>
-</file>
-
-<file path=word/stylesWithEffects.xml><?xml version="1.0" encoding="utf-8"?>
-<w:styles xmlns:wpc="http://schemas.microsoft.com/office/word/2010/wordprocessingCanvas" xmlns:mc="http://schemas.openxmlformats.org/markup-compatibility/2006" xmlns:o="urn:schemas-microsoft-com:office:office" xmlns:r="http://schemas.openxmlformats.org/officeDocument/2006/relationships" xmlns:m="http://schemas.openxmlformats.org/officeDocument/2006/math" xmlns:v="urn:schemas-microsoft-com:vml" xmlns:wp14="http://schemas.microsoft.com/office/word/2010/wordprocessingDrawing" xmlns:wp="http://schemas.openxmlformats.org/drawingml/2006/wordprocessingDrawing" xmlns:w10="urn:schemas-microsoft-com:office:word" xmlns:w="http://schemas.openxmlformats.org/wordprocessingml/2006/main" xmlns:w14="http://schemas.microsoft.com/office/word/2010/wordml" xmlns:wpg="http://schemas.microsoft.com/office/word/2010/wordprocessingGroup" xmlns:wpi="http://schemas.microsoft.com/office/word/2010/wordprocessingInk" xmlns:wne="http://schemas.microsoft.com/office/word/2006/wordml" xmlns:wps="http://schemas.microsoft.com/office/word/2010/wordprocessingShape" mc:Ignorable="w14 wp14">
-  <w:docDefaults>
-    <w:rPrDefault>
-      <w:rPr>
-        <w:rFonts w:ascii="Times New Roman" w:eastAsia="Times New Roman" w:hAnsi="Times New Roman" w:cs="Times New Roman"/>
-        <w:lang w:val="pt-BR" w:eastAsia="pt-BR" w:bidi="ar-SA"/>
-      </w:rPr>
-    </w:rPrDefault>
-    <w:pPrDefault>
-      <w:pPr>
-        <w:suppressAutoHyphens/>
-      </w:pPr>
-    </w:pPrDefault>
-  </w:docDefaults>
-  <w:latentStyles w:defLockedState="0" w:defUIPriority="99" w:defSemiHidden="1" w:defUnhideWhenUsed="1" w:defQFormat="0" w:count="267">
-    <w:lsdException w:name="Normal" w:semiHidden="0" w:uiPriority="0" w:unhideWhenUsed="0" w:qFormat="1"/>
-    <w:lsdException w:name="heading 1" w:semiHidden="0" w:uiPriority="9" w:unhideWhenUsed="0" w:qFormat="1"/>
-    <w:lsdException w:name="heading 2" w:uiPriority="9" w:qFormat="1"/>
-    <w:lsdException w:name="heading 3" w:uiPriority="9" w:qFormat="1"/>
-    <w:lsdException w:name="heading 4" w:uiPriority="9" w:qFormat="1"/>
-    <w:lsdException w:name="heading 5" w:uiPriority="9" w:qFormat="1"/>
-    <w:lsdException w:name="heading 6" w:uiPriority="9" w:qFormat="1"/>
-    <w:lsdException w:name="heading 7" w:uiPriority="9" w:qFormat="1"/>
-    <w:lsdException w:name="heading 8" w:uiPriority="9" w:qFormat="1"/>
-    <w:lsdException w:name="heading 9" w:uiPriority="9" w:qFormat="1"/>
-    <w:lsdException w:name="toc 1" w:uiPriority="39"/>
-    <w:lsdException w:name="toc 2" w:uiPriority="39"/>
-    <w:lsdException w:name="toc 3" w:uiPriority="39"/>
-    <w:lsdException w:name="toc 4" w:uiPriority="39"/>
-    <w:lsdException w:name="toc 5" w:uiPriority="39"/>
-    <w:lsdException w:name="toc 6" w:uiPriority="39"/>
-    <w:lsdException w:name="toc 7" w:uiPriority="39"/>
-    <w:lsdException w:name="toc 8" w:uiPriority="39"/>
-    <w:lsdException w:name="toc 9" w:uiPriority="39"/>
-    <w:lsdException w:name="caption" w:uiPriority="35" w:qFormat="1"/>
-    <w:lsdException w:name="Title" w:semiHidden="0" w:uiPriority="10" w:unhideWhenUsed="0" w:qFormat="1"/>
-    <w:lsdException w:name="Default Paragraph Font" w:uiPriority="1"/>
-    <w:lsdException w:name="Subtitle" w:semiHidden="0" w:uiPriority="11" w:unhideWhenUsed="0" w:qFormat="1"/>
-    <w:lsdException w:name="Strong" w:semiHidden="0" w:uiPriority="22" w:unhideWhenUsed="0" w:qFormat="1"/>
-    <w:lsdException w:name="Emphasis" w:semiHidden="0" w:uiPriority="20" w:unhideWhenUsed="0" w:qFormat="1"/>
-    <w:lsdException w:name="Table Grid" w:uiPriority="39"/>
-    <w:lsdException w:name="Placeholder Text" w:unhideWhenUsed="0"/>
-    <w:lsdException w:name="No Spacing" w:semiHidden="0" w:uiPriority="1" w:unhideWhenUsed="0" w:qFormat="1"/>
-    <w:lsdException w:name="Light Shading" w:semiHidden="0" w:uiPriority="60" w:unhideWhenUsed="0"/>
-    <w:lsdException w:name="Light List" w:semiHidden="0" w:uiPriority="61" w:unhideWhenUsed="0"/>
-    <w:lsdException w:name="Light Grid" w:semiHidden="0" w:uiPriority="62" w:unhideWhenUsed="0"/>
-    <w:lsdException w:name="Medium Shading 1" w:semiHidden="0" w:uiPriority="63" w:unhideWhenUsed="0"/>
-    <w:lsdException w:name="Medium Shading 2" w:semiHidden="0" w:uiPriority="64" w:unhideWhenUsed="0"/>
-    <w:lsdException w:name="Medium List 1" w:semiHidden="0" w:uiPriority="65" w:unhideWhenUsed="0"/>
-    <w:lsdException w:name="Medium List 2" w:semiHidden="0" w:uiPriority="66" w:unhideWhenUsed="0"/>
-    <w:lsdException w:name="Medium Grid 1" w:semiHidden="0" w:uiPriority="67" w:unhideWhenUsed="0"/>
-    <w:lsdException w:name="Medium Grid 2" w:semiHidden="0" w:uiPriority="68" w:unhideWhenUsed="0"/>
-    <w:lsdException w:name="Medium Grid 3" w:semiHidden="0" w:uiPriority="69" w:unhideWhenUsed="0"/>
-    <w:lsdException w:name="Dark List" w:semiHidden="0" w:uiPriority="70" w:unhideWhenUsed="0"/>
-    <w:lsdException w:name="Colorful Shading" w:semiHidden="0" w:uiPriority="71" w:unhideWhenUsed="0"/>
-    <w:lsdException w:name="Colorful List" w:semiHidden="0" w:uiPriority="72" w:unhideWhenUsed="0"/>
-    <w:lsdException w:name="Colorful Grid" w:semiHidden="0" w:uiPriority="73" w:unhideWhenUsed="0"/>
-    <w:lsdException w:name="Light Shading Accent 1" w:semiHidden="0" w:uiPriority="60" w:unhideWhenUsed="0"/>
-    <w:lsdException w:name="Light List Accent 1" w:semiHidden="0" w:uiPriority="61" w:unhideWhenUsed="0"/>
-    <w:lsdException w:name="Light Grid Accent 1" w:semiHidden="0" w:uiPriority="62" w:unhideWhenUsed="0"/>
-    <w:lsdException w:name="Medium Shading 1 Accent 1" w:semiHidden="0" w:uiPriority="63" w:unhideWhenUsed="0"/>
-    <w:lsdException w:name="Medium Shading 2 Accent 1" w:semiHidden="0" w:uiPriority="64" w:unhideWhenUsed="0"/>
-    <w:lsdException w:name="Medium List 1 Accent 1" w:semiHidden="0" w:uiPriority="65" w:unhideWhenUsed="0"/>
-    <w:lsdException w:name="Revision" w:unhideWhenUsed="0"/>
-    <w:lsdException w:name="List Paragraph" w:semiHidden="0" w:uiPriority="34" w:unhideWhenUsed="0" w:qFormat="1"/>
-    <w:lsdException w:name="Quote" w:semiHidden="0" w:uiPriority="29" w:unhideWhenUsed="0" w:qFormat="1"/>
-    <w:lsdException w:name="Intense Quote" w:semiHidden="0" w:uiPriority="30" w:unhideWhenUsed="0" w:qFormat="1"/>
-    <w:lsdException w:name="Medium List 2 Accent 1" w:semiHidden="0" w:uiPriority="66" w:unhideWhenUsed="0"/>
-    <w:lsdException w:name="Medium Grid 1 Accent 1" w:semiHidden="0" w:uiPriority="67" w:unhideWhenUsed="0"/>
-    <w:lsdException w:name="Medium Grid 2 Accent 1" w:semiHidden="0" w:uiPriority="68" w:unhideWhenUsed="0"/>
-    <w:lsdException w:name="Medium Grid 3 Accent 1" w:semiHidden="0" w:uiPriority="69" w:unhideWhenUsed="0"/>
-    <w:lsdException w:name="Dark List Accent 1" w:semiHidden="0" w:uiPriority="70" w:unhideWhenUsed="0"/>
-    <w:lsdException w:name="Colorful Shading Accent 1" w:semiHidden="0" w:uiPriority="71" w:unhideWhenUsed="0"/>
-    <w:lsdException w:name="Colorful List Accent 1" w:semiHidden="0" w:uiPriority="72" w:unhideWhenUsed="0"/>
-    <w:lsdException w:name="Colorful Grid Accent 1" w:semiHidden="0" w:uiPriority="73" w:unhideWhenUsed="0"/>
-    <w:lsdException w:name="Light Shading Accent 2" w:semiHidden="0" w:uiPriority="60" w:unhideWhenUsed="0"/>
-    <w:lsdException w:name="Light List Accent 2" w:semiHidden="0" w:uiPriority="61" w:unhideWhenUsed="0"/>
-    <w:lsdException w:name="Light Grid Accent 2" w:semiHidden="0" w:uiPriority="62" w:unhideWhenUsed="0"/>
-    <w:lsdException w:name="Medium Shading 1 Accent 2" w:semiHidden="0" w:uiPriority="63" w:unhideWhenUsed="0"/>
-    <w:lsdException w:name="Medium Shading 2 Accent 2" w:semiHidden="0" w:uiPriority="64" w:unhideWhenUsed="0"/>
-    <w:lsdException w:name="Medium List 1 Accent 2" w:semiHidden="0" w:uiPriority="65" w:unhideWhenUsed="0"/>
-    <w:lsdException w:name="Medium List 2 Accent 2" w:semiHidden="0" w:uiPriority="66" w:unhideWhenUsed="0"/>
-    <w:lsdException w:name="Medium Grid 1 Accent 2" w:semiHidden="0" w:uiPriority="67" w:unhideWhenUsed="0"/>
-    <w:lsdException w:name="Medium Grid 2 Accent 2" w:semiHidden="0" w:uiPriority="68" w:unhideWhenUsed="0"/>
-    <w:lsdException w:name="Medium Grid 3 Accent 2" w:semiHidden="0" w:uiPriority="69" w:unhideWhenUsed="0"/>
-    <w:lsdException w:name="Dark List Accent 2" w:semiHidden="0" w:uiPriority="70" w:unhideWhenUsed="0"/>
-    <w:lsdException w:name="Colorful Shading Accent 2" w:semiHidden="0" w:uiPriority="71" w:unhideWhenUsed="0"/>
-    <w:lsdException w:name="Colorful List Accent 2" w:semiHidden="0" w:uiPriority="72" w:unhideWhenUsed="0"/>
-    <w:lsdException w:name="Colorful Grid Accent 2" w:semiHidden="0" w:uiPriority="73" w:unhideWhenUsed="0"/>
-    <w:lsdException w:name="Light Shading Accent 3" w:semiHidden="0" w:uiPriority="60" w:unhideWhenUsed="0"/>
-    <w:lsdException w:name="Light List Accent 3" w:semiHidden="0" w:uiPriority="61" w:unhideWhenUsed="0"/>
-    <w:lsdException w:name="Light Grid Accent 3" w:semiHidden="0" w:uiPriority="62" w:unhideWhenUsed="0"/>
-    <w:lsdException w:name="Medium Shading 1 Accent 3" w:semiHidden="0" w:uiPriority="63" w:unhideWhenUsed="0"/>
-    <w:lsdException w:name="Medium Shading 2 Accent 3" w:semiHidden="0" w:uiPriority="64" w:unhideWhenUsed="0"/>
-    <w:lsdException w:name="Medium List 1 Accent 3" w:semiHidden="0" w:uiPriority="65" w:unhideWhenUsed="0"/>
-    <w:lsdException w:name="Medium List 2 Accent 3" w:semiHidden="0" w:uiPriority="66" w:unhideWhenUsed="0"/>
-    <w:lsdException w:name="Medium Grid 1 Accent 3" w:semiHidden="0" w:uiPriority="67" w:unhideWhenUsed="0"/>
-    <w:lsdException w:name="Medium Grid 2 Accent 3" w:semiHidden="0" w:uiPriority="68" w:unhideWhenUsed="0"/>
-    <w:lsdException w:name="Medium Grid 3 Accent 3" w:semiHidden="0" w:uiPriority="69" w:unhideWhenUsed="0"/>
-    <w:lsdException w:name="Dark List Accent 3" w:semiHidden="0" w:uiPriority="70" w:unhideWhenUsed="0"/>
-    <w:lsdException w:name="Colorful Shading Accent 3" w:semiHidden="0" w:uiPriority="71" w:unhideWhenUsed="0"/>
-    <w:lsdException w:name="Colorful List Accent 3" w:semiHidden="0" w:uiPriority="72" w:unhideWhenUsed="0"/>
-    <w:lsdException w:name="Colorful Grid Accent 3" w:semiHidden="0" w:uiPriority="73" w:unhideWhenUsed="0"/>
-    <w:lsdException w:name="Light Shading Accent 4" w:semiHidden="0" w:uiPriority="60" w:unhideWhenUsed="0"/>
-    <w:lsdException w:name="Light List Accent 4" w:semiHidden="0" w:uiPriority="61" w:unhideWhenUsed="0"/>
-    <w:lsdException w:name="Light Grid Accent 4" w:semiHidden="0" w:uiPriority="62" w:unhideWhenUsed="0"/>
-    <w:lsdException w:name="Medium Shading 1 Accent 4" w:semiHidden="0" w:uiPriority="63" w:unhideWhenUsed="0"/>
-    <w:lsdException w:name="Medium Shading 2 Accent 4" w:semiHidden="0" w:uiPriority="64" w:unhideWhenUsed="0"/>
-    <w:lsdException w:name="Medium List 1 Accent 4" w:semiHidden="0" w:uiPriority="65" w:unhideWhenUsed="0"/>
-    <w:lsdException w:name="Medium List 2 Accent 4" w:semiHidden="0" w:uiPriority="66" w:unhideWhenUsed="0"/>
-    <w:lsdException w:name="Medium Grid 1 Accent 4" w:semiHidden="0" w:uiPriority="67" w:unhideWhenUsed="0"/>
-    <w:lsdException w:name="Medium Grid 2 Accent 4" w:semiHidden="0" w:uiPriority="68" w:unhideWhenUsed="0"/>
-    <w:lsdException w:name="Medium Grid 3 Accent 4" w:semiHidden="0" w:uiPriority="69" w:unhideWhenUsed="0"/>
-    <w:lsdException w:name="Dark List Accent 4" w:semiHidden="0" w:uiPriority="70" w:unhideWhenUsed="0"/>
-    <w:lsdException w:name="Colorful Shading Accent 4" w:semiHidden="0" w:uiPriority="71" w:unhideWhenUsed="0"/>
-    <w:lsdException w:name="Colorful List Accent 4" w:semiHidden="0" w:uiPriority="72" w:unhideWhenUsed="0"/>
-    <w:lsdException w:name="Colorful Grid Accent 4" w:semiHidden="0" w:uiPriority="73" w:unhideWhenUsed="0"/>
-    <w:lsdException w:name="Light Shading Accent 5" w:semiHidden="0" w:uiPriority="60" w:unhideWhenUsed="0"/>
-    <w:lsdException w:name="Light List Accent 5" w:semiHidden="0" w:uiPriority="61" w:unhideWhenUsed="0"/>
-    <w:lsdException w:name="Light Grid Accent 5" w:semiHidden="0" w:uiPriority="62" w:unhideWhenUsed="0"/>
-    <w:lsdException w:name="Medium Shading 1 Accent 5" w:semiHidden="0" w:uiPriority="63" w:unhideWhenUsed="0"/>
-    <w:lsdException w:name="Medium Shading 2 Accent 5" w:semiHidden="0" w:uiPriority="64" w:unhideWhenUsed="0"/>
-    <w:lsdException w:name="Medium List 1 Accent 5" w:semiHidden="0" w:uiPriority="65" w:unhideWhenUsed="0"/>
-    <w:lsdException w:name="Medium List 2 Accent 5" w:semiHidden="0" w:uiPriority="66" w:unhideWhenUsed="0"/>
-    <w:lsdException w:name="Medium Grid 1 Accent 5" w:semiHidden="0" w:uiPriority="67" w:unhideWhenUsed="0"/>
-    <w:lsdException w:name="Medium Grid 2 Accent 5" w:semiHidden="0" w:uiPriority="68" w:unhideWhenUsed="0"/>
-    <w:lsdException w:name="Medium Grid 3 Accent 5" w:semiHidden="0" w:uiPriority="69" w:unhideWhenUsed="0"/>
-    <w:lsdException w:name="Dark List Accent 5" w:semiHidden="0" w:uiPriority="70" w:unhideWhenUsed="0"/>
-    <w:lsdException w:name="Colorful Shading Accent 5" w:semiHidden="0" w:uiPriority="71" w:unhideWhenUsed="0"/>
-    <w:lsdException w:name="Colorful List Accent 5" w:semiHidden="0" w:uiPriority="72" w:unhideWhenUsed="0"/>
-    <w:lsdException w:name="Colorful Grid Accent 5" w:semiHidden="0" w:uiPriority="73" w:unhideWhenUsed="0"/>
-    <w:lsdException w:name="Light Shading Accent 6" w:semiHidden="0" w:uiPriority="60" w:unhideWhenUsed="0"/>
-    <w:lsdException w:name="Light List Accent 6" w:semiHidden="0" w:uiPriority="61" w:unhideWhenUsed="0"/>
-    <w:lsdException w:name="Light Grid Accent 6" w:semiHidden="0" w:uiPriority="62" w:unhideWhenUsed="0"/>
-    <w:lsdException w:name="Medium Shading 1 Accent 6" w:semiHidden="0" w:uiPriority="63" w:unhideWhenUsed="0"/>
-    <w:lsdException w:name="Medium Shading 2 Accent 6" w:semiHidden="0" w:uiPriority="64" w:unhideWhenUsed="0"/>
-    <w:lsdException w:name="Medium List 1 Accent 6" w:semiHidden="0" w:uiPriority="65" w:unhideWhenUsed="0"/>
-    <w:lsdException w:name="Medium List 2 Accent 6" w:semiHidden="0" w:uiPriority="66" w:unhideWhenUsed="0"/>
-    <w:lsdException w:name="Medium Grid 1 Accent 6" w:semiHidden="0" w:uiPriority="67" w:unhideWhenUsed="0"/>
-    <w:lsdException w:name="Medium Grid 2 Accent 6" w:semiHidden="0" w:uiPriority="68" w:unhideWhenUsed="0"/>
-    <w:lsdException w:name="Medium Grid 3 Accent 6" w:semiHidden="0" w:uiPriority="69" w:unhideWhenUsed="0"/>
-    <w:lsdException w:name="Dark List Accent 6" w:semiHidden="0" w:uiPriority="70" w:unhideWhenUsed="0"/>
-    <w:lsdException w:name="Colorful Shading Accent 6" w:semiHidden="0" w:uiPriority="71" w:unhideWhenUsed="0"/>
-    <w:lsdException w:name="Colorful List Accent 6" w:semiHidden="0" w:uiPriority="72" w:unhideWhenUsed="0"/>
-    <w:lsdException w:name="Colorful Grid Accent 6" w:semiHidden="0" w:uiPriority="73" w:unhideWhenUsed="0"/>
-    <w:lsdException w:name="Subtle Emphasis" w:semiHidden="0" w:uiPriority="19" w:unhideWhenUsed="0" w:qFormat="1"/>
-    <w:lsdException w:name="Intense Emphasis" w:semiHidden="0" w:uiPriority="21" w:unhideWhenUsed="0" w:qFormat="1"/>
-    <w:lsdException w:name="Subtle Reference" w:semiHidden="0" w:uiPriority="31" w:unhideWhenUsed="0" w:qFormat="1"/>
-    <w:lsdException w:name="Intense Reference" w:semiHidden="0" w:uiPriority="32" w:unhideWhenUsed="0" w:qFormat="1"/>
-    <w:lsdException w:name="Book Title" w:semiHidden="0" w:uiPriority="33" w:unhideWhenUsed="0" w:qFormat="1"/>
-    <w:lsdException w:name="Bibliography" w:uiPriority="37"/>
-    <w:lsdException w:name="TOC Heading" w:uiPriority="39" w:qFormat="1"/>
+  <w:latentStyles w:defLockedState="0" w:defUIPriority="99" w:defSemiHidden="0" w:defUnhideWhenUsed="0" w:defQFormat="0" w:count="375">
+    <w:lsdException w:name="Normal" w:uiPriority="0" w:qFormat="1"/>
+    <w:lsdException w:name="heading 1" w:uiPriority="9" w:qFormat="1"/>
+    <w:lsdException w:name="heading 2" w:semiHidden="1" w:uiPriority="9" w:unhideWhenUsed="1" w:qFormat="1"/>
+    <w:lsdException w:name="heading 3" w:semiHidden="1" w:uiPriority="9" w:unhideWhenUsed="1" w:qFormat="1"/>
+    <w:lsdException w:name="heading 4" w:semiHidden="1" w:uiPriority="9" w:unhideWhenUsed="1" w:qFormat="1"/>
+    <w:lsdException w:name="heading 5" w:semiHidden="1" w:uiPriority="9" w:unhideWhenUsed="1" w:qFormat="1"/>
+    <w:lsdException w:name="heading 6" w:semiHidden="1" w:uiPriority="9" w:unhideWhenUsed="1" w:qFormat="1"/>
+    <w:lsdException w:name="heading 7" w:semiHidden="1" w:uiPriority="9" w:unhideWhenUsed="1" w:qFormat="1"/>
+    <w:lsdException w:name="heading 8" w:semiHidden="1" w:uiPriority="9" w:unhideWhenUsed="1" w:qFormat="1"/>
+    <w:lsdException w:name="heading 9" w:semiHidden="1" w:uiPriority="9" w:unhideWhenUsed="1" w:qFormat="1"/>
+    <w:lsdException w:name="index 1" w:semiHidden="1" w:unhideWhenUsed="1"/>
+    <w:lsdException w:name="index 2" w:semiHidden="1" w:unhideWhenUsed="1"/>
+    <w:lsdException w:name="index 3" w:semiHidden="1" w:unhideWhenUsed="1"/>
+    <w:lsdException w:name="index 4" w:semiHidden="1" w:unhideWhenUsed="1"/>
+    <w:lsdException w:name="index 5" w:semiHidden="1" w:unhideWhenUsed="1"/>
+    <w:lsdException w:name="index 6" w:semiHidden="1" w:unhideWhenUsed="1"/>
+    <w:lsdException w:name="index 7" w:semiHidden="1" w:unhideWhenUsed="1"/>
+    <w:lsdException w:name="index 8" w:semiHidden="1" w:unhideWhenUsed="1"/>
+    <w:lsdException w:name="index 9" w:semiHidden="1" w:unhideWhenUsed="1"/>
+    <w:lsdException w:name="toc 1" w:semiHidden="1" w:uiPriority="39" w:unhideWhenUsed="1"/>
+    <w:lsdException w:name="toc 2" w:semiHidden="1" w:uiPriority="39" w:unhideWhenUsed="1"/>
+    <w:lsdException w:name="toc 3" w:semiHidden="1" w:uiPriority="39" w:unhideWhenUsed="1"/>
+    <w:lsdException w:name="toc 4" w:semiHidden="1" w:uiPriority="39" w:unhideWhenUsed="1"/>
+    <w:lsdException w:name="toc 5" w:semiHidden="1" w:uiPriority="39" w:unhideWhenUsed="1"/>
+    <w:lsdException w:name="toc 6" w:semiHidden="1" w:uiPriority="39" w:unhideWhenUsed="1"/>
+    <w:lsdException w:name="toc 7" w:semiHidden="1" w:uiPriority="39" w:unhideWhenUsed="1"/>
+    <w:lsdException w:name="toc 8" w:semiHidden="1" w:uiPriority="39" w:unhideWhenUsed="1"/>
+    <w:lsdException w:name="toc 9" w:semiHidden="1" w:uiPriority="39" w:unhideWhenUsed="1"/>
+    <w:lsdException w:name="Normal Indent" w:semiHidden="1" w:unhideWhenUsed="1"/>
+    <w:lsdException w:name="footnote text" w:semiHidden="1" w:unhideWhenUsed="1"/>
+    <w:lsdException w:name="annotation text" w:semiHidden="1" w:unhideWhenUsed="1"/>
+    <w:lsdException w:name="header" w:semiHidden="1" w:unhideWhenUsed="1"/>
+    <w:lsdException w:name="footer" w:semiHidden="1" w:unhideWhenUsed="1"/>
+    <w:lsdException w:name="index heading" w:semiHidden="1" w:unhideWhenUsed="1"/>
+    <w:lsdException w:name="caption" w:semiHidden="1" w:uiPriority="35" w:unhideWhenUsed="1" w:qFormat="1"/>
+    <w:lsdException w:name="table of figures" w:semiHidden="1" w:unhideWhenUsed="1"/>
+    <w:lsdException w:name="envelope address" w:semiHidden="1" w:unhideWhenUsed="1"/>
+    <w:lsdException w:name="envelope return" w:semiHidden="1" w:unhideWhenUsed="1"/>
+    <w:lsdException w:name="footnote reference" w:semiHidden="1" w:unhideWhenUsed="1"/>
+    <w:lsdException w:name="annotation reference" w:semiHidden="1" w:unhideWhenUsed="1"/>
+    <w:lsdException w:name="line number" w:semiHidden="1" w:unhideWhenUsed="1"/>
+    <w:lsdException w:name="page number" w:semiHidden="1" w:unhideWhenUsed="1"/>
+    <w:lsdException w:name="endnote reference" w:semiHidden="1" w:unhideWhenUsed="1"/>
+    <w:lsdException w:name="endnote text" w:semiHidden="1" w:unhideWhenUsed="1"/>
+    <w:lsdException w:name="table of authorities" w:semiHidden="1" w:unhideWhenUsed="1"/>
+    <w:lsdException w:name="macro" w:semiHidden="1" w:unhideWhenUsed="1"/>
+    <w:lsdException w:name="toa heading" w:semiHidden="1" w:unhideWhenUsed="1"/>
+    <w:lsdException w:name="List" w:semiHidden="1" w:unhideWhenUsed="1"/>
+    <w:lsdException w:name="List Bullet" w:semiHidden="1" w:unhideWhenUsed="1"/>
+    <w:lsdException w:name="List Number" w:semiHidden="1" w:unhideWhenUsed="1"/>
+    <w:lsdException w:name="List 2" w:semiHidden="1" w:unhideWhenUsed="1"/>
+    <w:lsdException w:name="List 3" w:semiHidden="1" w:unhideWhenUsed="1"/>
+    <w:lsdException w:name="List 4" w:semiHidden="1" w:unhideWhenUsed="1"/>
+    <w:lsdException w:name="List 5" w:semiHidden="1" w:unhideWhenUsed="1"/>
+    <w:lsdException w:name="List Bullet 2" w:semiHidden="1" w:unhideWhenUsed="1"/>
+    <w:lsdException w:name="List Bullet 3" w:semiHidden="1" w:unhideWhenUsed="1"/>
+    <w:lsdException w:name="List Bullet 4" w:semiHidden="1" w:unhideWhenUsed="1"/>
+    <w:lsdException w:name="List Bullet 5" w:semiHidden="1" w:unhideWhenUsed="1"/>
+    <w:lsdException w:name="List Number 2" w:semiHidden="1" w:unhideWhenUsed="1"/>
+    <w:lsdException w:name="List Number 3" w:semiHidden="1" w:unhideWhenUsed="1"/>
+    <w:lsdException w:name="List Number 4" w:semiHidden="1" w:unhideWhenUsed="1"/>
+    <w:lsdException w:name="List Number 5" w:semiHidden="1" w:unhideWhenUsed="1"/>
+    <w:lsdException w:name="Title" w:uiPriority="10" w:qFormat="1"/>
+    <w:lsdException w:name="Closing" w:semiHidden="1" w:unhideWhenUsed="1"/>
+    <w:lsdException w:name="Signature" w:semiHidden="1" w:unhideWhenUsed="1"/>
+    <w:lsdException w:name="Default Paragraph Font" w:semiHidden="1" w:uiPriority="1" w:unhideWhenUsed="1"/>
+    <w:lsdException w:name="Body Text" w:semiHidden="1" w:unhideWhenUsed="1"/>
+    <w:lsdException w:name="Body Text Indent" w:semiHidden="1" w:unhideWhenUsed="1"/>
+    <w:lsdException w:name="List Continue" w:semiHidden="1" w:unhideWhenUsed="1"/>
+    <w:lsdException w:name="List Continue 2" w:semiHidden="1" w:unhideWhenUsed="1"/>
+    <w:lsdException w:name="List Continue 3" w:semiHidden="1" w:unhideWhenUsed="1"/>
+    <w:lsdException w:name="List Continue 4" w:semiHidden="1" w:unhideWhenUsed="1"/>
+    <w:lsdException w:name="List Continue 5" w:semiHidden="1" w:unhideWhenUsed="1"/>
+    <w:lsdException w:name="Message Header" w:semiHidden="1" w:unhideWhenUsed="1"/>
+    <w:lsdException w:name="Subtitle" w:uiPriority="11" w:qFormat="1"/>
+    <w:lsdException w:name="Salutation" w:semiHidden="1" w:unhideWhenUsed="1"/>
+    <w:lsdException w:name="Date" w:semiHidden="1" w:unhideWhenUsed="1"/>
+    <w:lsdException w:name="Body Text First Indent" w:semiHidden="1" w:unhideWhenUsed="1"/>
+    <w:lsdException w:name="Body Text First Indent 2" w:semiHidden="1" w:unhideWhenUsed="1"/>
+    <w:lsdException w:name="Note Heading" w:semiHidden="1" w:unhideWhenUsed="1"/>
+    <w:lsdException w:name="Body Text 2" w:semiHidden="1" w:unhideWhenUsed="1"/>
+    <w:lsdException w:name="Body Text 3" w:semiHidden="1" w:unhideWhenUsed="1"/>
+    <w:lsdException w:name="Body Text Indent 2" w:semiHidden="1" w:unhideWhenUsed="1"/>
+    <w:lsdException w:name="Body Text Indent 3" w:semiHidden="1" w:unhideWhenUsed="1"/>
+    <w:lsdException w:name="Block Text" w:semiHidden="1" w:unhideWhenUsed="1"/>
+    <w:lsdException w:name="Hyperlink" w:semiHidden="1" w:unhideWhenUsed="1"/>
+    <w:lsdException w:name="FollowedHyperlink" w:semiHidden="1" w:unhideWhenUsed="1"/>
+    <w:lsdException w:name="Strong" w:uiPriority="22" w:qFormat="1"/>
+    <w:lsdException w:name="Emphasis" w:uiPriority="20" w:qFormat="1"/>
+    <w:lsdException w:name="Document Map" w:semiHidden="1" w:unhideWhenUsed="1"/>
+    <w:lsdException w:name="Plain Text" w:semiHidden="1" w:unhideWhenUsed="1"/>
+    <w:lsdException w:name="E-mail Signature" w:semiHidden="1" w:unhideWhenUsed="1"/>
+    <w:lsdException w:name="HTML Top of Form" w:semiHidden="1" w:unhideWhenUsed="1"/>
+    <w:lsdException w:name="HTML Bottom of Form" w:semiHidden="1" w:unhideWhenUsed="1"/>
+    <w:lsdException w:name="Normal (Web)" w:semiHidden="1" w:unhideWhenUsed="1"/>
+    <w:lsdException w:name="HTML Acronym" w:semiHidden="1" w:unhideWhenUsed="1"/>
+    <w:lsdException w:name="HTML Address" w:semiHidden="1" w:unhideWhenUsed="1"/>
+    <w:lsdException w:name="HTML Cite" w:semiHidden="1" w:unhideWhenUsed="1"/>
+    <w:lsdException w:name="HTML Code" w:semiHidden="1" w:unhideWhenUsed="1"/>
+    <w:lsdException w:name="HTML Definition" w:semiHidden="1" w:unhideWhenUsed="1"/>
+    <w:lsdException w:name="HTML Keyboard" w:semiHidden="1" w:unhideWhenUsed="1"/>
+    <w:lsdException w:name="HTML Preformatted" w:semiHidden="1" w:unhideWhenUsed="1"/>
+    <w:lsdException w:name="HTML Sample" w:semiHidden="1" w:unhideWhenUsed="1"/>
+    <w:lsdException w:name="HTML Typewriter" w:semiHidden="1" w:unhideWhenUsed="1"/>
+    <w:lsdException w:name="HTML Variable" w:semiHidden="1" w:unhideWhenUsed="1"/>
+    <w:lsdException w:name="Normal Table" w:semiHidden="1" w:unhideWhenUsed="1"/>
+    <w:lsdException w:name="annotation subject" w:semiHidden="1" w:unhideWhenUsed="1"/>
+    <w:lsdException w:name="No List" w:semiHidden="1" w:unhideWhenUsed="1"/>
+    <w:lsdException w:name="Outline List 1" w:semiHidden="1" w:unhideWhenUsed="1"/>
+    <w:lsdException w:name="Outline List 2" w:semiHidden="1" w:unhideWhenUsed="1"/>
+    <w:lsdException w:name="Outline List 3" w:semiHidden="1" w:unhideWhenUsed="1"/>
+    <w:lsdException w:name="Table Simple 1" w:semiHidden="1" w:unhideWhenUsed="1"/>
+    <w:lsdException w:name="Table Simple 2" w:semiHidden="1" w:unhideWhenUsed="1"/>
+    <w:lsdException w:name="Table Simple 3" w:semiHidden="1" w:unhideWhenUsed="1"/>
+    <w:lsdException w:name="Table Classic 1" w:semiHidden="1" w:unhideWhenUsed="1"/>
+    <w:lsdException w:name="Table Classic 2" w:semiHidden="1" w:unhideWhenUsed="1"/>
+    <w:lsdException w:name="Table Classic 3" w:semiHidden="1" w:unhideWhenUsed="1"/>
+    <w:lsdException w:name="Table Classic 4" w:semiHidden="1" w:unhideWhenUsed="1"/>
+    <w:lsdException w:name="Table Colorful 1" w:semiHidden="1" w:unhideWhenUsed="1"/>
+    <w:lsdException w:name="Table Colorful 2" w:semiHidden="1" w:unhideWhenUsed="1"/>
+    <w:lsdException w:name="Table Colorful 3" w:semiHidden="1" w:unhideWhenUsed="1"/>
+    <w:lsdException w:name="Table Columns 1" w:semiHidden="1" w:unhideWhenUsed="1"/>
+    <w:lsdException w:name="Table Columns 2" w:semiHidden="1" w:unhideWhenUsed="1"/>
+    <w:lsdException w:name="Table Columns 3" w:semiHidden="1" w:unhideWhenUsed="1"/>
+    <w:lsdException w:name="Table Columns 4" w:semiHidden="1" w:unhideWhenUsed="1"/>
+    <w:lsdException w:name="Table Columns 5" w:semiHidden="1" w:unhideWhenUsed="1"/>
+    <w:lsdException w:name="Table Grid 1" w:semiHidden="1" w:unhideWhenUsed="1"/>
+    <w:lsdException w:name="Table Grid 2" w:semiHidden="1" w:unhideWhenUsed="1"/>
+    <w:lsdException w:name="Table Grid 3" w:semiHidden="1" w:unhideWhenUsed="1"/>
+    <w:lsdException w:name="Table Grid 4" w:semiHidden="1" w:unhideWhenUsed="1"/>
+    <w:lsdException w:name="Table Grid 5" w:semiHidden="1" w:unhideWhenUsed="1"/>
+    <w:lsdException w:name="Table Grid 6" w:semiHidden="1" w:unhideWhenUsed="1"/>
+    <w:lsdException w:name="Table Grid 7" w:semiHidden="1" w:unhideWhenUsed="1"/>
+    <w:lsdException w:name="Table Grid 8" w:semiHidden="1" w:unhideWhenUsed="1"/>
+    <w:lsdException w:name="Table List 1" w:semiHidden="1" w:unhideWhenUsed="1"/>
+    <w:lsdException w:name="Table List 2" w:semiHidden="1" w:unhideWhenUsed="1"/>
+    <w:lsdException w:name="Table List 3" w:semiHidden="1" w:unhideWhenUsed="1"/>
+    <w:lsdException w:name="Table List 4" w:semiHidden="1" w:unhideWhenUsed="1"/>
+    <w:lsdException w:name="Table List 5" w:semiHidden="1" w:unhideWhenUsed="1"/>
+    <w:lsdException w:name="Table List 6" w:semiHidden="1" w:unhideWhenUsed="1"/>
+    <w:lsdException w:name="Table List 7" w:semiHidden="1" w:unhideWhenUsed="1"/>
+    <w:lsdException w:name="Table List 8" w:semiHidden="1" w:unhideWhenUsed="1"/>
+    <w:lsdException w:name="Table 3D effects 1" w:semiHidden="1" w:unhideWhenUsed="1"/>
+    <w:lsdException w:name="Table 3D effects 2" w:semiHidden="1" w:unhideWhenUsed="1"/>
+    <w:lsdException w:name="Table 3D effects 3" w:semiHidden="1" w:unhideWhenUsed="1"/>
+    <w:lsdException w:name="Table Contemporary" w:semiHidden="1" w:unhideWhenUsed="1"/>
+    <w:lsdException w:name="Table Elegant" w:semiHidden="1" w:unhideWhenUsed="1"/>
+    <w:lsdException w:name="Table Professional" w:semiHidden="1" w:unhideWhenUsed="1"/>
+    <w:lsdException w:name="Table Subtle 1" w:semiHidden="1" w:unhideWhenUsed="1"/>
+    <w:lsdException w:name="Table Subtle 2" w:semiHidden="1" w:unhideWhenUsed="1"/>
+    <w:lsdException w:name="Table Web 1" w:semiHidden="1" w:unhideWhenUsed="1"/>
+    <w:lsdException w:name="Table Web 2" w:semiHidden="1" w:unhideWhenUsed="1"/>
+    <w:lsdException w:name="Table Web 3" w:semiHidden="1" w:unhideWhenUsed="1"/>
+    <w:lsdException w:name="Balloon Text" w:semiHidden="1" w:unhideWhenUsed="1"/>
+    <w:lsdException w:name="Table Grid" w:semiHidden="1" w:uiPriority="39" w:unhideWhenUsed="1"/>
+    <w:lsdException w:name="Table Theme" w:semiHidden="1" w:unhideWhenUsed="1"/>
+    <w:lsdException w:name="Placeholder Text" w:semiHidden="1"/>
+    <w:lsdException w:name="No Spacing" w:uiPriority="1" w:qFormat="1"/>
+    <w:lsdException w:name="Light Shading" w:uiPriority="60"/>
+    <w:lsdException w:name="Light List" w:uiPriority="61"/>
+    <w:lsdException w:name="Light Grid" w:uiPriority="62"/>
+    <w:lsdException w:name="Medium Shading 1" w:uiPriority="63"/>
+    <w:lsdException w:name="Medium Shading 2" w:uiPriority="64"/>
+    <w:lsdException w:name="Medium List 1" w:uiPriority="65"/>
+    <w:lsdException w:name="Medium List 2" w:uiPriority="66"/>
+    <w:lsdException w:name="Medium Grid 1" w:uiPriority="67"/>
+    <w:lsdException w:name="Medium Grid 2" w:uiPriority="68"/>
+    <w:lsdException w:name="Medium Grid 3" w:uiPriority="69"/>
+    <w:lsdException w:name="Dark List" w:uiPriority="70"/>
+    <w:lsdException w:name="Colorful Shading" w:uiPriority="71"/>
+    <w:lsdException w:name="Colorful List" w:uiPriority="72"/>
+    <w:lsdException w:name="Colorful Grid" w:uiPriority="73"/>
+    <w:lsdException w:name="Light Shading Accent 1" w:uiPriority="60"/>
+    <w:lsdException w:name="Light List Accent 1" w:uiPriority="61"/>
+    <w:lsdException w:name="Light Grid Accent 1" w:uiPriority="62"/>
+    <w:lsdException w:name="Medium Shading 1 Accent 1" w:uiPriority="63"/>
+    <w:lsdException w:name="Medium Shading 2 Accent 1" w:uiPriority="64"/>
+    <w:lsdException w:name="Medium List 1 Accent 1" w:uiPriority="65"/>
+    <w:lsdException w:name="Revision" w:semiHidden="1"/>
+    <w:lsdException w:name="List Paragraph" w:uiPriority="34" w:qFormat="1"/>
+    <w:lsdException w:name="Quote" w:uiPriority="29" w:qFormat="1"/>
+    <w:lsdException w:name="Intense Quote" w:uiPriority="30" w:qFormat="1"/>
+    <w:lsdException w:name="Medium List 2 Accent 1" w:uiPriority="66"/>
+    <w:lsdException w:name="Medium Grid 1 Accent 1" w:uiPriority="67"/>
+    <w:lsdException w:name="Medium Grid 2 Accent 1" w:uiPriority="68"/>
+    <w:lsdException w:name="Medium Grid 3 Accent 1" w:uiPriority="69"/>
+    <w:lsdException w:name="Dark List Accent 1" w:uiPriority="70"/>
+    <w:lsdException w:name="Colorful Shading Accent 1" w:uiPriority="71"/>
+    <w:lsdException w:name="Colorful List Accent 1" w:uiPriority="72"/>
+    <w:lsdException w:name="Colorful Grid Accent 1" w:uiPriority="73"/>
+    <w:lsdException w:name="Light Shading Accent 2" w:uiPriority="60"/>
+    <w:lsdException w:name="Light List Accent 2" w:uiPriority="61"/>
+    <w:lsdException w:name="Light Grid Accent 2" w:uiPriority="62"/>
+    <w:lsdException w:name="Medium Shading 1 Accent 2" w:uiPriority="63"/>
+    <w:lsdException w:name="Medium Shading 2 Accent 2" w:uiPriority="64"/>
+    <w:lsdException w:name="Medium List 1 Accent 2" w:uiPriority="65"/>
+    <w:lsdException w:name="Medium List 2 Accent 2" w:uiPriority="66"/>
+    <w:lsdException w:name="Medium Grid 1 Accent 2" w:uiPriority="67"/>
+    <w:lsdException w:name="Medium Grid 2 Accent 2" w:uiPriority="68"/>
+    <w:lsdException w:name="Medium Grid 3 Accent 2" w:uiPriority="69"/>
+    <w:lsdException w:name="Dark List Accent 2" w:uiPriority="70"/>
+    <w:lsdException w:name="Colorful Shading Accent 2" w:uiPriority="71"/>
+    <w:lsdException w:name="Colorful List Accent 2" w:uiPriority="72"/>
+    <w:lsdException w:name="Colorful Grid Accent 2" w:uiPriority="73"/>
+    <w:lsdException w:name="Light Shading Accent 3" w:uiPriority="60"/>
+    <w:lsdException w:name="Light List Accent 3" w:uiPriority="61"/>
+    <w:lsdException w:name="Light Grid Accent 3" w:uiPriority="62"/>
+    <w:lsdException w:name="Medium Shading 1 Accent 3" w:uiPriority="63"/>
+    <w:lsdException w:name="Medium Shading 2 Accent 3" w:uiPriority="64"/>
+    <w:lsdException w:name="Medium List 1 Accent 3" w:uiPriority="65"/>
+    <w:lsdException w:name="Medium List 2 Accent 3" w:uiPriority="66"/>
+    <w:lsdException w:name="Medium Grid 1 Accent 3" w:uiPriority="67"/>
+    <w:lsdException w:name="Medium Grid 2 Accent 3" w:uiPriority="68"/>
+    <w:lsdException w:name="Medium Grid 3 Accent 3" w:uiPriority="69"/>
+    <w:lsdException w:name="Dark List Accent 3" w:uiPriority="70"/>
+    <w:lsdException w:name="Colorful Shading Accent 3" w:uiPriority="71"/>
+    <w:lsdException w:name="Colorful List Accent 3" w:uiPriority="72"/>
+    <w:lsdException w:name="Colorful Grid Accent 3" w:uiPriority="73"/>
+    <w:lsdException w:name="Light Shading Accent 4" w:uiPriority="60"/>
+    <w:lsdException w:name="Light List Accent 4" w:uiPriority="61"/>
+    <w:lsdException w:name="Light Grid Accent 4" w:uiPriority="62"/>
+    <w:lsdException w:name="Medium Shading 1 Accent 4" w:uiPriority="63"/>
+    <w:lsdException w:name="Medium Shading 2 Accent 4" w:uiPriority="64"/>
+    <w:lsdException w:name="Medium List 1 Accent 4" w:uiPriority="65"/>
+    <w:lsdException w:name="Medium List 2 Accent 4" w:uiPriority="66"/>
+    <w:lsdException w:name="Medium Grid 1 Accent 4" w:uiPriority="67"/>
+    <w:lsdException w:name="Medium Grid 2 Accent 4" w:uiPriority="68"/>
+    <w:lsdException w:name="Medium Grid 3 Accent 4" w:uiPriority="69"/>
+    <w:lsdException w:name="Dark List Accent 4" w:uiPriority="70"/>
+    <w:lsdException w:name="Colorful Shading Accent 4" w:uiPriority="71"/>
+    <w:lsdException w:name="Colorful List Accent 4" w:uiPriority="72"/>
+    <w:lsdException w:name="Colorful Grid Accent 4" w:uiPriority="73"/>
+    <w:lsdException w:name="Light Shading Accent 5" w:uiPriority="60"/>
+    <w:lsdException w:name="Light List Accent 5" w:uiPriority="61"/>
+    <w:lsdException w:name="Light Grid Accent 5" w:uiPriority="62"/>
+    <w:lsdException w:name="Medium Shading 1 Accent 5" w:uiPriority="63"/>
+    <w:lsdException w:name="Medium Shading 2 Accent 5" w:uiPriority="64"/>
+    <w:lsdException w:name="Medium List 1 Accent 5" w:uiPriority="65"/>
+    <w:lsdException w:name="Medium List 2 Accent 5" w:uiPriority="66"/>
+    <w:lsdException w:name="Medium Grid 1 Accent 5" w:uiPriority="67"/>
+    <w:lsdException w:name="Medium Grid 2 Accent 5" w:uiPriority="68"/>
+    <w:lsdException w:name="Medium Grid 3 Accent 5" w:uiPriority="69"/>
+    <w:lsdException w:name="Dark List Accent 5" w:uiPriority="70"/>
+    <w:lsdException w:name="Colorful Shading Accent 5" w:uiPriority="71"/>
+    <w:lsdException w:name="Colorful List Accent 5" w:uiPriority="72"/>
+    <w:lsdException w:name="Colorful Grid Accent 5" w:uiPriority="73"/>
+    <w:lsdException w:name="Light Shading Accent 6" w:uiPriority="60"/>
+    <w:lsdException w:name="Light List Accent 6" w:uiPriority="61"/>
+    <w:lsdException w:name="Light Grid Accent 6" w:uiPriority="62"/>
+    <w:lsdException w:name="Medium Shading 1 Accent 6" w:uiPriority="63"/>
+    <w:lsdException w:name="Medium Shading 2 Accent 6" w:uiPriority="64"/>
+    <w:lsdException w:name="Medium List 1 Accent 6" w:uiPriority="65"/>
+    <w:lsdException w:name="Medium List 2 Accent 6" w:uiPriority="66"/>
+    <w:lsdException w:name="Medium Grid 1 Accent 6" w:uiPriority="67"/>
+    <w:lsdException w:name="Medium Grid 2 Accent 6" w:uiPriority="68"/>
+    <w:lsdException w:name="Medium Grid 3 Accent 6" w:uiPriority="69"/>
+    <w:lsdException w:name="Dark List Accent 6" w:uiPriority="70"/>
+    <w:lsdException w:name="Colorful Shading Accent 6" w:uiPriority="71"/>
+    <w:lsdException w:name="Colorful List Accent 6" w:uiPriority="72"/>
+    <w:lsdException w:name="Colorful Grid Accent 6" w:uiPriority="73"/>
+    <w:lsdException w:name="Subtle Emphasis" w:uiPriority="19" w:qFormat="1"/>
+    <w:lsdException w:name="Intense Emphasis" w:uiPriority="21" w:qFormat="1"/>
+    <w:lsdException w:name="Subtle Reference" w:uiPriority="31" w:qFormat="1"/>
+    <w:lsdException w:name="Intense Reference" w:uiPriority="32" w:qFormat="1"/>
+    <w:lsdException w:name="Book Title" w:uiPriority="33" w:qFormat="1"/>
+    <w:lsdException w:name="Bibliography" w:semiHidden="1" w:uiPriority="37" w:unhideWhenUsed="1"/>
+    <w:lsdException w:name="TOC Heading" w:semiHidden="1" w:uiPriority="39" w:unhideWhenUsed="1" w:qFormat="1"/>
+    <w:lsdException w:name="Plain Table 1" w:uiPriority="41"/>
+    <w:lsdException w:name="Plain Table 2" w:uiPriority="42"/>
+    <w:lsdException w:name="Plain Table 3" w:uiPriority="43"/>
+    <w:lsdException w:name="Plain Table 4" w:uiPriority="44"/>
+    <w:lsdException w:name="Plain Table 5" w:uiPriority="45"/>
+    <w:lsdException w:name="Grid Table Light" w:uiPriority="40"/>
+    <w:lsdException w:name="Grid Table 1 Light" w:uiPriority="46"/>
+    <w:lsdException w:name="Grid Table 2" w:uiPriority="47"/>
+    <w:lsdException w:name="Grid Table 3" w:uiPriority="48"/>
+    <w:lsdException w:name="Grid Table 4" w:uiPriority="49"/>
+    <w:lsdException w:name="Grid Table 5 Dark" w:uiPriority="50"/>
+    <w:lsdException w:name="Grid Table 6 Colorful" w:uiPriority="51"/>
+    <w:lsdException w:name="Grid Table 7 Colorful" w:uiPriority="52"/>
+    <w:lsdException w:name="Grid Table 1 Light Accent 1" w:uiPriority="46"/>
+    <w:lsdException w:name="Grid Table 2 Accent 1" w:uiPriority="47"/>
+    <w:lsdException w:name="Grid Table 3 Accent 1" w:uiPriority="48"/>
+    <w:lsdException w:name="Grid Table 4 Accent 1" w:uiPriority="49"/>
+    <w:lsdException w:name="Grid Table 5 Dark Accent 1" w:uiPriority="50"/>
+    <w:lsdException w:name="Grid Table 6 Colorful Accent 1" w:uiPriority="51"/>
+    <w:lsdException w:name="Grid Table 7 Colorful Accent 1" w:uiPriority="52"/>
+    <w:lsdException w:name="Grid Table 1 Light Accent 2" w:uiPriority="46"/>
+    <w:lsdException w:name="Grid Table 2 Accent 2" w:uiPriority="47"/>
+    <w:lsdException w:name="Grid Table 3 Accent 2" w:uiPriority="48"/>
+    <w:lsdException w:name="Grid Table 4 Accent 2" w:uiPriority="49"/>
+    <w:lsdException w:name="Grid Table 5 Dark Accent 2" w:uiPriority="50"/>
+    <w:lsdException w:name="Grid Table 6 Colorful Accent 2" w:uiPriority="51"/>
+    <w:lsdException w:name="Grid Table 7 Colorful Accent 2" w:uiPriority="52"/>
+    <w:lsdException w:name="Grid Table 1 Light Accent 3" w:uiPriority="46"/>
+    <w:lsdException w:name="Grid Table 2 Accent 3" w:uiPriority="47"/>
+    <w:lsdException w:name="Grid Table 3 Accent 3" w:uiPriority="48"/>
+    <w:lsdException w:name="Grid Table 4 Accent 3" w:uiPriority="49"/>
+    <w:lsdException w:name="Grid Table 5 Dark Accent 3" w:uiPriority="50"/>
+    <w:lsdException w:name="Grid Table 6 Colorful Accent 3" w:uiPriority="51"/>
+    <w:lsdException w:name="Grid Table 7 Colorful Accent 3" w:uiPriority="52"/>
+    <w:lsdException w:name="Grid Table 1 Light Accent 4" w:uiPriority="46"/>
+    <w:lsdException w:name="Grid Table 2 Accent 4" w:uiPriority="47"/>
+    <w:lsdException w:name="Grid Table 3 Accent 4" w:uiPriority="48"/>
+    <w:lsdException w:name="Grid Table 4 Accent 4" w:uiPriority="49"/>
+    <w:lsdException w:name="Grid Table 5 Dark Accent 4" w:uiPriority="50"/>
+    <w:lsdException w:name="Grid Table 6 Colorful Accent 4" w:uiPriority="51"/>
+    <w:lsdException w:name="Grid Table 7 Colorful Accent 4" w:uiPriority="52"/>
+    <w:lsdException w:name="Grid Table 1 Light Accent 5" w:uiPriority="46"/>
+    <w:lsdException w:name="Grid Table 2 Accent 5" w:uiPriority="47"/>
+    <w:lsdException w:name="Grid Table 3 Accent 5" w:uiPriority="48"/>
+    <w:lsdException w:name="Grid Table 4 Accent 5" w:uiPriority="49"/>
+    <w:lsdException w:name="Grid Table 5 Dark Accent 5" w:uiPriority="50"/>
+    <w:lsdException w:name="Grid Table 6 Colorful Accent 5" w:uiPriority="51"/>
+    <w:lsdException w:name="Grid Table 7 Colorful Accent 5" w:uiPriority="52"/>
+    <w:lsdException w:name="Grid Table 1 Light Accent 6" w:uiPriority="46"/>
+    <w:lsdException w:name="Grid Table 2 Accent 6" w:uiPriority="47"/>
+    <w:lsdException w:name="Grid Table 3 Accent 6" w:uiPriority="48"/>
+    <w:lsdException w:name="Grid Table 4 Accent 6" w:uiPriority="49"/>
+    <w:lsdException w:name="Grid Table 5 Dark Accent 6" w:uiPriority="50"/>
+    <w:lsdException w:name="Grid Table 6 Colorful Accent 6" w:uiPriority="51"/>
+    <w:lsdException w:name="Grid Table 7 Colorful Accent 6" w:uiPriority="52"/>
+    <w:lsdException w:name="List Table 1 Light" w:uiPriority="46"/>
+    <w:lsdException w:name="List Table 2" w:uiPriority="47"/>
+    <w:lsdException w:name="List Table 3" w:uiPriority="48"/>
+    <w:lsdException w:name="List Table 4" w:uiPriority="49"/>
+    <w:lsdException w:name="List Table 5 Dark" w:uiPriority="50"/>
+    <w:lsdException w:name="List Table 6 Colorful" w:uiPriority="51"/>
+    <w:lsdException w:name="List Table 7 Colorful" w:uiPriority="52"/>
+    <w:lsdException w:name="List Table 1 Light Accent 1" w:uiPriority="46"/>
+    <w:lsdException w:name="List Table 2 Accent 1" w:uiPriority="47"/>
+    <w:lsdException w:name="List Table 3 Accent 1" w:uiPriority="48"/>
+    <w:lsdException w:name="List Table 4 Accent 1" w:uiPriority="49"/>
+    <w:lsdException w:name="List Table 5 Dark Accent 1" w:uiPriority="50"/>
+    <w:lsdException w:name="List Table 6 Colorful Accent 1" w:uiPriority="51"/>
+    <w:lsdException w:name="List Table 7 Colorful Accent 1" w:uiPriority="52"/>
+    <w:lsdException w:name="List Table 1 Light Accent 2" w:uiPriority="46"/>
+    <w:lsdException w:name="List Table 2 Accent 2" w:uiPriority="47"/>
+    <w:lsdException w:name="List Table 3 Accent 2" w:uiPriority="48"/>
+    <w:lsdException w:name="List Table 4 Accent 2" w:uiPriority="49"/>
+    <w:lsdException w:name="List Table 5 Dark Accent 2" w:uiPriority="50"/>
+    <w:lsdException w:name="List Table 6 Colorful Accent 2" w:uiPriority="51"/>
+    <w:lsdException w:name="List Table 7 Colorful Accent 2" w:uiPriority="52"/>
+    <w:lsdException w:name="List Table 1 Light Accent 3" w:uiPriority="46"/>
+    <w:lsdException w:name="List Table 2 Accent 3" w:uiPriority="47"/>
+    <w:lsdException w:name="List Table 3 Accent 3" w:uiPriority="48"/>
+    <w:lsdException w:name="List Table 4 Accent 3" w:uiPriority="49"/>
+    <w:lsdException w:name="List Table 5 Dark Accent 3" w:uiPriority="50"/>
+    <w:lsdException w:name="List Table 6 Colorful Accent 3" w:uiPriority="51"/>
+    <w:lsdException w:name="List Table 7 Colorful Accent 3" w:uiPriority="52"/>
+    <w:lsdException w:name="List Table 1 Light Accent 4" w:uiPriority="46"/>
+    <w:lsdException w:name="List Table 2 Accent 4" w:uiPriority="47"/>
+    <w:lsdException w:name="List Table 3 Accent 4" w:uiPriority="48"/>
+    <w:lsdException w:name="List Table 4 Accent 4" w:uiPriority="49"/>
+    <w:lsdException w:name="List Table 5 Dark Accent 4" w:uiPriority="50"/>
+    <w:lsdException w:name="List Table 6 Colorful Accent 4" w:uiPriority="51"/>
+    <w:lsdException w:name="List Table 7 Colorful Accent 4" w:uiPriority="52"/>
+    <w:lsdException w:name="List Table 1 Light Accent 5" w:uiPriority="46"/>
+    <w:lsdException w:name="List Table 2 Accent 5" w:uiPriority="47"/>
+    <w:lsdException w:name="List Table 3 Accent 5" w:uiPriority="48"/>
+    <w:lsdException w:name="List Table 4 Accent 5" w:uiPriority="49"/>
+    <w:lsdException w:name="List Table 5 Dark Accent 5" w:uiPriority="50"/>
+    <w:lsdException w:name="List Table 6 Colorful Accent 5" w:uiPriority="51"/>
+    <w:lsdException w:name="List Table 7 Colorful Accent 5" w:uiPriority="52"/>
+    <w:lsdException w:name="List Table 1 Light Accent 6" w:uiPriority="46"/>
+    <w:lsdException w:name="List Table 2 Accent 6" w:uiPriority="47"/>
+    <w:lsdException w:name="List Table 3 Accent 6" w:uiPriority="48"/>
+    <w:lsdException w:name="List Table 4 Accent 6" w:uiPriority="49"/>
+    <w:lsdException w:name="List Table 5 Dark Accent 6" w:uiPriority="50"/>
+    <w:lsdException w:name="List Table 6 Colorful Accent 6" w:uiPriority="51"/>
+    <w:lsdException w:name="List Table 7 Colorful Accent 6" w:uiPriority="52"/>
+    <w:lsdException w:name="Mention" w:semiHidden="1" w:unhideWhenUsed="1"/>
+    <w:lsdException w:name="Smart Hyperlink" w:semiHidden="1" w:unhideWhenUsed="1"/>
+    <w:lsdException w:name="Hashtag" w:semiHidden="1" w:unhideWhenUsed="1"/>
+    <w:lsdException w:name="Unresolved Mention" w:semiHidden="1" w:unhideWhenUsed="1"/>
   </w:latentStyles>
   <w:style w:type="paragraph" w:default="1" w:styleId="Normal">
     <w:name w:val="Normal"/>

</xml_diff>